<commit_message>
Almost finished with Part 3 of write up
</commit_message>
<xml_diff>
--- a/Written Report.docx
+++ b/Written Report.docx
@@ -1,6 +1,6 @@
 
 <file path=word/document.xml><?xml version="1.0" encoding="utf-8"?>
-<w:document xmlns:wpc="http://schemas.microsoft.com/office/word/2010/wordprocessingCanvas" xmlns:mo="http://schemas.microsoft.com/office/mac/office/2008/main" xmlns:mc="http://schemas.openxmlformats.org/markup-compatibility/2006" xmlns:mv="urn:schemas-microsoft-com:mac:vml" xmlns:o="urn:schemas-microsoft-com:office:office" xmlns:r="http://schemas.openxmlformats.org/officeDocument/2006/relationships" xmlns:m="http://schemas.openxmlformats.org/officeDocument/2006/math" xmlns:v="urn:schemas-microsoft-com:vml" xmlns:wp14="http://schemas.microsoft.com/office/word/2010/wordprocessingDrawing" xmlns:wp="http://schemas.openxmlformats.org/drawingml/2006/wordprocessingDrawing" xmlns:w10="urn:schemas-microsoft-com:office:word" xmlns:w="http://schemas.openxmlformats.org/wordprocessingml/2006/main" xmlns:w14="http://schemas.microsoft.com/office/word/2010/wordml" xmlns:wpg="http://schemas.microsoft.com/office/word/2010/wordprocessingGroup" xmlns:wpi="http://schemas.microsoft.com/office/word/2010/wordprocessingInk" xmlns:wne="http://schemas.microsoft.com/office/word/2006/wordml" xmlns:wps="http://schemas.microsoft.com/office/word/2010/wordprocessingShape" mc:Ignorable="w14 wp14">
+<w:document xmlns:wpc="http://schemas.microsoft.com/office/word/2010/wordprocessingCanvas" xmlns:mc="http://schemas.openxmlformats.org/markup-compatibility/2006" xmlns:o="urn:schemas-microsoft-com:office:office" xmlns:r="http://schemas.openxmlformats.org/officeDocument/2006/relationships" xmlns:m="http://schemas.openxmlformats.org/officeDocument/2006/math" xmlns:v="urn:schemas-microsoft-com:vml" xmlns:wp14="http://schemas.microsoft.com/office/word/2010/wordprocessingDrawing" xmlns:wp="http://schemas.openxmlformats.org/drawingml/2006/wordprocessingDrawing" xmlns:w10="urn:schemas-microsoft-com:office:word" xmlns:w="http://schemas.openxmlformats.org/wordprocessingml/2006/main" xmlns:w14="http://schemas.microsoft.com/office/word/2010/wordml" xmlns:w15="http://schemas.microsoft.com/office/word/2012/wordml" xmlns:wpg="http://schemas.microsoft.com/office/word/2010/wordprocessingGroup" xmlns:wpi="http://schemas.microsoft.com/office/word/2010/wordprocessingInk" xmlns:wne="http://schemas.microsoft.com/office/word/2006/wordml" xmlns:wps="http://schemas.microsoft.com/office/word/2010/wordprocessingShape" mc:Ignorable="w14 w15 wp14">
   <w:body>
     <w:p>
       <w:pPr>
@@ -32,7 +32,7 @@
         <w:pStyle w:val="ListParagraph"/>
         <w:numPr>
           <w:ilvl w:val="0"/>
-          <w:numId w:val="10"/>
+          <w:numId w:val="17"/>
         </w:numPr>
         <w:rPr>
           <w:rFonts w:eastAsia="Times New Roman" w:cs="Times New Roman"/>
@@ -227,7 +227,7 @@
         <w:pStyle w:val="ListParagraph"/>
         <w:numPr>
           <w:ilvl w:val="0"/>
-          <w:numId w:val="10"/>
+          <w:numId w:val="17"/>
         </w:numPr>
         <w:rPr>
           <w:rFonts w:eastAsia="Times New Roman" w:cs="Times New Roman"/>
@@ -269,7 +269,7 @@
         <w:pStyle w:val="ListParagraph"/>
         <w:numPr>
           <w:ilvl w:val="0"/>
-          <w:numId w:val="10"/>
+          <w:numId w:val="17"/>
         </w:numPr>
         <w:rPr>
           <w:rFonts w:eastAsia="Times New Roman" w:cs="Times New Roman"/>
@@ -281,6 +281,369 @@
         </w:rPr>
         <w:lastRenderedPageBreak/>
         <w:t>Urban Population Dynamics</w:t>
+      </w:r>
+    </w:p>
+    <w:p>
+      <w:pPr>
+        <w:rPr>
+          <w:rFonts w:eastAsia="Times New Roman" w:cs="Times New Roman"/>
+        </w:rPr>
+      </w:pPr>
+    </w:p>
+    <w:p>
+      <w:pPr>
+        <w:rPr>
+          <w:rFonts w:eastAsia="Times New Roman" w:cs="Times New Roman"/>
+          <w:b/>
+        </w:rPr>
+      </w:pPr>
+      <w:r>
+        <w:rPr>
+          <w:rFonts w:eastAsia="Times New Roman" w:cs="Times New Roman"/>
+          <w:b/>
+        </w:rPr>
+        <w:t xml:space="preserve">1) - </w:t>
+      </w:r>
+      <w:r>
+        <w:rPr>
+          <w:rFonts w:eastAsia="Times New Roman" w:cs="Times New Roman"/>
+          <w:b/>
+        </w:rPr>
+        <w:t>Interpret the data in the matrix, and discuss the social factors that influence those</w:t>
+      </w:r>
+      <w:r>
+        <w:rPr>
+          <w:rFonts w:eastAsia="Times New Roman" w:cs="Times New Roman"/>
+          <w:b/>
+        </w:rPr>
+        <w:t xml:space="preserve"> </w:t>
+      </w:r>
+      <w:r>
+        <w:rPr>
+          <w:rFonts w:eastAsia="Times New Roman" w:cs="Times New Roman"/>
+          <w:b/>
+        </w:rPr>
+        <w:t>numbers.</w:t>
+      </w:r>
+    </w:p>
+    <w:p>
+      <w:pPr>
+        <w:rPr>
+          <w:rFonts w:eastAsia="Times New Roman" w:cs="Times New Roman"/>
+        </w:rPr>
+      </w:pPr>
+    </w:p>
+    <w:p>
+      <w:pPr>
+        <w:rPr>
+          <w:rFonts w:eastAsia="Times New Roman" w:cs="Times New Roman"/>
+          <w:b/>
+          <w:u w:val="single"/>
+        </w:rPr>
+      </w:pPr>
+      <w:r>
+        <w:rPr>
+          <w:rFonts w:eastAsia="Times New Roman" w:cs="Times New Roman"/>
+          <w:b/>
+          <w:u w:val="single"/>
+        </w:rPr>
+        <w:t>Examining the Properties of a Leslie Matrix</w:t>
+      </w:r>
+    </w:p>
+    <w:p>
+      <w:pPr>
+        <w:rPr>
+          <w:rFonts w:eastAsia="Times New Roman" w:cs="Times New Roman"/>
+          <w:b/>
+        </w:rPr>
+      </w:pPr>
+    </w:p>
+    <w:p>
+      <w:pPr>
+        <w:pStyle w:val="ListParagraph"/>
+        <w:ind w:left="0"/>
+        <w:rPr>
+          <w:rFonts w:eastAsia="Times New Roman" w:cs="Times New Roman"/>
+        </w:rPr>
+      </w:pPr>
+      <w:r>
+        <w:rPr>
+          <w:rFonts w:eastAsia="Times New Roman" w:cs="Times New Roman"/>
+        </w:rPr>
+        <w:t>The Leslie Matrix describes the growth of populations and projected age distributions of an initial population</w:t>
+      </w:r>
+      <w:r>
+        <w:rPr>
+          <w:rFonts w:eastAsia="Times New Roman" w:cs="Times New Roman"/>
+        </w:rPr>
+        <w:t xml:space="preserve"> into following generation</w:t>
+      </w:r>
+      <w:r>
+        <w:rPr>
+          <w:rFonts w:eastAsia="Times New Roman" w:cs="Times New Roman"/>
+        </w:rPr>
+        <w:t xml:space="preserve">. </w:t>
+      </w:r>
+      <w:r>
+        <w:rPr>
+          <w:rFonts w:eastAsia="Times New Roman" w:cs="Times New Roman"/>
+        </w:rPr>
+        <w:t>The matrix has the following properties:</w:t>
+      </w:r>
+    </w:p>
+    <w:p>
+      <w:pPr>
+        <w:pStyle w:val="ListParagraph"/>
+        <w:ind w:left="0"/>
+        <w:rPr>
+          <w:rFonts w:eastAsia="Times New Roman" w:cs="Times New Roman"/>
+        </w:rPr>
+      </w:pPr>
+    </w:p>
+    <w:p>
+      <w:pPr>
+        <w:pStyle w:val="ListParagraph"/>
+        <w:numPr>
+          <w:ilvl w:val="0"/>
+          <w:numId w:val="14"/>
+        </w:numPr>
+        <w:ind w:left="720"/>
+        <w:rPr>
+          <w:rFonts w:eastAsia="Times New Roman" w:cs="Times New Roman"/>
+        </w:rPr>
+      </w:pPr>
+      <w:r>
+        <w:rPr>
+          <w:rFonts w:eastAsia="Times New Roman" w:cs="Times New Roman"/>
+        </w:rPr>
+        <w:t>Each column of the matrix contains data about a certa</w:t>
+      </w:r>
+      <w:r>
+        <w:rPr>
+          <w:rFonts w:eastAsia="Times New Roman" w:cs="Times New Roman"/>
+        </w:rPr>
+        <w:t>in age group of the population.</w:t>
+      </w:r>
+    </w:p>
+    <w:p>
+      <w:pPr>
+        <w:pStyle w:val="ListParagraph"/>
+        <w:numPr>
+          <w:ilvl w:val="0"/>
+          <w:numId w:val="14"/>
+        </w:numPr>
+        <w:ind w:left="720"/>
+        <w:rPr>
+          <w:rFonts w:eastAsia="Times New Roman" w:cs="Times New Roman"/>
+        </w:rPr>
+      </w:pPr>
+      <w:r>
+        <w:rPr>
+          <w:rFonts w:eastAsia="Times New Roman" w:cs="Times New Roman"/>
+        </w:rPr>
+        <w:t>The first row of each column of data in the Leslie Matrix contains data about the fecundity</w:t>
+      </w:r>
+      <w:r>
+        <w:rPr>
+          <w:rFonts w:eastAsia="Times New Roman" w:cs="Times New Roman"/>
+          <w:i/>
+        </w:rPr>
+        <w:t>, f</w:t>
+      </w:r>
+      <w:r>
+        <w:rPr>
+          <w:rFonts w:eastAsia="Times New Roman" w:cs="Times New Roman"/>
+          <w:i/>
+          <w:vertAlign w:val="subscript"/>
+        </w:rPr>
+        <w:t>x</w:t>
+      </w:r>
+      <w:r>
+        <w:rPr>
+          <w:rFonts w:eastAsia="Times New Roman" w:cs="Times New Roman"/>
+        </w:rPr>
+        <w:t xml:space="preserve">, or the average number of female offspring reaching the next generation born from a mother of the current </w:t>
+      </w:r>
+      <w:r>
+        <w:rPr>
+          <w:rFonts w:eastAsia="Times New Roman" w:cs="Times New Roman"/>
+        </w:rPr>
+        <w:t>generation from that age group.</w:t>
+      </w:r>
+    </w:p>
+    <w:p>
+      <w:pPr>
+        <w:pStyle w:val="ListParagraph"/>
+        <w:numPr>
+          <w:ilvl w:val="0"/>
+          <w:numId w:val="14"/>
+        </w:numPr>
+        <w:ind w:left="720"/>
+        <w:rPr>
+          <w:rFonts w:eastAsia="Times New Roman" w:cs="Times New Roman"/>
+        </w:rPr>
+      </w:pPr>
+      <w:r>
+        <w:rPr>
+          <w:rFonts w:eastAsia="Times New Roman" w:cs="Times New Roman"/>
+        </w:rPr>
+        <w:t>Below the first row, all elements in that column are zero except for one unique row. None of the other columns in the matrix will have data in that row since those columns will represent a different group</w:t>
+      </w:r>
+      <w:r>
+        <w:rPr>
+          <w:rFonts w:eastAsia="Times New Roman" w:cs="Times New Roman"/>
+        </w:rPr>
+        <w:t>, and that row is linked to a particular group</w:t>
+      </w:r>
+      <w:r>
+        <w:rPr>
+          <w:rFonts w:eastAsia="Times New Roman" w:cs="Times New Roman"/>
+        </w:rPr>
+        <w:t>. The data in this unique row represents a survival fraction for that portion of the population to go onto the next generation.</w:t>
+      </w:r>
+      <w:r>
+        <w:rPr>
+          <w:rFonts w:eastAsia="Times New Roman" w:cs="Times New Roman"/>
+        </w:rPr>
+        <w:t xml:space="preserve"> This fraction is the percentage of individuals to survive one generation </w:t>
+      </w:r>
+      <w:r>
+        <w:rPr>
+          <w:rFonts w:eastAsia="Times New Roman" w:cs="Times New Roman"/>
+        </w:rPr>
+        <w:t>to</w:t>
+      </w:r>
+      <w:r>
+        <w:rPr>
+          <w:rFonts w:eastAsia="Times New Roman" w:cs="Times New Roman"/>
+        </w:rPr>
+        <w:t xml:space="preserve"> the next.</w:t>
+      </w:r>
+    </w:p>
+    <w:p>
+      <w:pPr>
+        <w:rPr>
+          <w:rFonts w:eastAsia="Times New Roman" w:cs="Times New Roman"/>
+        </w:rPr>
+      </w:pPr>
+    </w:p>
+    <w:p>
+      <w:pPr>
+        <w:rPr>
+          <w:rFonts w:eastAsia="Times New Roman" w:cs="Times New Roman"/>
+        </w:rPr>
+      </w:pPr>
+      <w:r>
+        <w:rPr>
+          <w:rFonts w:eastAsia="Times New Roman" w:cs="Times New Roman"/>
+        </w:rPr>
+        <w:t>For example, take the first vector (column zero) of the given Leslie Matrix. It contains the data [0, 0.7, 0, 0, 0, 0, 0, 0, 0</w:t>
+      </w:r>
+      <w:r>
+        <w:rPr>
+          <w:rFonts w:eastAsia="Times New Roman" w:cs="Times New Roman"/>
+        </w:rPr>
+        <w:t>]</w:t>
+      </w:r>
+      <w:r>
+        <w:rPr>
+          <w:rFonts w:eastAsia="Times New Roman" w:cs="Times New Roman"/>
+          <w:vertAlign w:val="superscript"/>
+        </w:rPr>
+        <w:t xml:space="preserve"> t</w:t>
+      </w:r>
+      <w:r>
+        <w:rPr>
+          <w:rFonts w:eastAsia="Times New Roman" w:cs="Times New Roman"/>
+        </w:rPr>
+        <w:t>.</w:t>
+      </w:r>
+    </w:p>
+    <w:p>
+      <w:pPr>
+        <w:pStyle w:val="ListParagraph"/>
+        <w:numPr>
+          <w:ilvl w:val="0"/>
+          <w:numId w:val="20"/>
+        </w:numPr>
+        <w:rPr>
+          <w:rFonts w:eastAsia="Times New Roman" w:cs="Times New Roman"/>
+        </w:rPr>
+      </w:pPr>
+      <w:r>
+        <w:rPr>
+          <w:rFonts w:eastAsia="Times New Roman" w:cs="Times New Roman"/>
+        </w:rPr>
+        <w:t>The first element contains</w:t>
+      </w:r>
+      <w:r>
+        <w:rPr>
+          <w:rFonts w:eastAsia="Times New Roman" w:cs="Times New Roman"/>
+          <w:i/>
+        </w:rPr>
+        <w:t xml:space="preserve"> f</w:t>
+      </w:r>
+      <w:r>
+        <w:rPr>
+          <w:rFonts w:eastAsia="Times New Roman" w:cs="Times New Roman"/>
+          <w:i/>
+          <w:vertAlign w:val="subscript"/>
+        </w:rPr>
+        <w:t>x</w:t>
+      </w:r>
+      <w:r>
+        <w:rPr>
+          <w:rFonts w:eastAsia="Times New Roman" w:cs="Times New Roman"/>
+        </w:rPr>
+        <w:t xml:space="preserve">, the </w:t>
+      </w:r>
+      <w:r>
+        <w:rPr>
+          <w:rFonts w:eastAsia="Times New Roman" w:cs="Times New Roman"/>
+        </w:rPr>
+        <w:t>fertility</w:t>
+      </w:r>
+      <w:r>
+        <w:rPr>
+          <w:rFonts w:eastAsia="Times New Roman" w:cs="Times New Roman"/>
+        </w:rPr>
+        <w:t xml:space="preserve"> of this portion of the population.</w:t>
+      </w:r>
+    </w:p>
+    <w:p>
+      <w:pPr>
+        <w:pStyle w:val="ListParagraph"/>
+        <w:numPr>
+          <w:ilvl w:val="0"/>
+          <w:numId w:val="20"/>
+        </w:numPr>
+        <w:rPr>
+          <w:rFonts w:eastAsia="Times New Roman" w:cs="Times New Roman"/>
+        </w:rPr>
+      </w:pPr>
+      <w:r>
+        <w:rPr>
+          <w:rFonts w:eastAsia="Times New Roman" w:cs="Times New Roman"/>
+        </w:rPr>
+        <w:t xml:space="preserve">The second element is nonzero, </w:t>
+      </w:r>
+      <w:r>
+        <w:rPr>
+          <w:rFonts w:eastAsia="Times New Roman" w:cs="Times New Roman"/>
+        </w:rPr>
+        <w:t xml:space="preserve">namely 0.7, </w:t>
+      </w:r>
+      <w:r>
+        <w:rPr>
+          <w:rFonts w:eastAsia="Times New Roman" w:cs="Times New Roman"/>
+        </w:rPr>
+        <w:t>so it is the unique element whose data represents a survi</w:t>
+      </w:r>
+      <w:r>
+        <w:rPr>
+          <w:rFonts w:eastAsia="Times New Roman" w:cs="Times New Roman"/>
+        </w:rPr>
+        <w:t>val fraction of the population.</w:t>
       </w:r>
     </w:p>
     <w:p>
@@ -288,7 +651,7 @@
         <w:pStyle w:val="ListParagraph"/>
         <w:numPr>
           <w:ilvl w:val="1"/>
-          <w:numId w:val="10"/>
+          <w:numId w:val="20"/>
         </w:numPr>
         <w:rPr>
           <w:rFonts w:eastAsia="Times New Roman" w:cs="Times New Roman"/>
@@ -298,28 +661,241 @@
         <w:rPr>
           <w:rFonts w:eastAsia="Times New Roman" w:cs="Times New Roman"/>
         </w:rPr>
-        <w:t>The Leslie Matrix describes the growth of populations and projected age distributions of an initial population. Each column of the matrix contains data about a certain age group of the population. The first row of each column of data in the Leslie Matrix contains data about the fecundity</w:t>
-      </w:r>
-      <w:r>
-        <w:rPr>
-          <w:rFonts w:eastAsia="Times New Roman" w:cs="Times New Roman"/>
-          <w:i/>
-        </w:rPr>
-        <w:t>, f</w:t>
-      </w:r>
-      <w:r>
-        <w:rPr>
-          <w:rFonts w:eastAsia="Times New Roman" w:cs="Times New Roman"/>
-          <w:i/>
-          <w:vertAlign w:val="subscript"/>
-        </w:rPr>
-        <w:t>x</w:t>
-      </w:r>
-      <w:r>
-        <w:rPr>
-          <w:rFonts w:eastAsia="Times New Roman" w:cs="Times New Roman"/>
-        </w:rPr>
-        <w:t>, or the per capita average number of female offspring reaching the next generation born from a mother of the current generation from that age group. Below the first row, all elements in that column are zero except for one unique row. None of the other columns in the matrix will have data in that row since those columns will represent a different group. The data in this unique row represents a survival fraction for that portion of the population to go onto the next generation.</w:t>
+        <w:t>Given a vector v whose data represents the population at a certain date, only the first element will be multiplied by this survival fraction (0.7) and carried into the next generation. This means that 70% of the existing population of the first vector’s age class will be carried forth into the next generation. This process continues and is the same for all age classes.</w:t>
+      </w:r>
+    </w:p>
+    <w:p>
+      <w:pPr>
+        <w:rPr>
+          <w:rFonts w:eastAsia="Times New Roman" w:cs="Times New Roman"/>
+        </w:rPr>
+      </w:pPr>
+    </w:p>
+    <w:p>
+      <w:pPr>
+        <w:rPr>
+          <w:rFonts w:eastAsia="Times New Roman" w:cs="Times New Roman"/>
+          <w:b/>
+          <w:u w:val="single"/>
+        </w:rPr>
+      </w:pPr>
+      <w:r>
+        <w:rPr>
+          <w:rFonts w:eastAsia="Times New Roman" w:cs="Times New Roman"/>
+          <w:b/>
+          <w:u w:val="single"/>
+        </w:rPr>
+        <w:t>Analyzing the Data in the Leslie Matrix</w:t>
+      </w:r>
+    </w:p>
+    <w:p>
+      <w:pPr>
+        <w:rPr>
+          <w:rFonts w:eastAsia="Times New Roman" w:cs="Times New Roman"/>
+          <w:b/>
+          <w:u w:val="single"/>
+        </w:rPr>
+      </w:pPr>
+    </w:p>
+    <w:p>
+      <w:pPr>
+        <w:rPr>
+          <w:rFonts w:eastAsia="Times New Roman" w:cs="Times New Roman"/>
+        </w:rPr>
+      </w:pPr>
+      <w:r>
+        <w:rPr>
+          <w:rFonts w:eastAsia="Times New Roman" w:cs="Times New Roman"/>
+        </w:rPr>
+        <w:t xml:space="preserve">As </w:t>
+      </w:r>
+      <w:r>
+        <w:rPr>
+          <w:rFonts w:eastAsia="Times New Roman" w:cs="Times New Roman"/>
+        </w:rPr>
+        <w:t>the given</w:t>
+      </w:r>
+      <w:r>
+        <w:rPr>
+          <w:rFonts w:eastAsia="Times New Roman" w:cs="Times New Roman"/>
+        </w:rPr>
+        <w:t xml:space="preserve"> Leslie Matrix is used to model human population growth in a city,</w:t>
+      </w:r>
+      <w:r>
+        <w:rPr>
+          <w:rFonts w:eastAsia="Times New Roman" w:cs="Times New Roman"/>
+        </w:rPr>
+        <w:t xml:space="preserve"> with each column separating the population by age group,</w:t>
+      </w:r>
+      <w:r>
+        <w:rPr>
+          <w:rFonts w:eastAsia="Times New Roman" w:cs="Times New Roman"/>
+        </w:rPr>
+        <w:t xml:space="preserve"> there are many factors that affect the data in its elements.</w:t>
+      </w:r>
+    </w:p>
+    <w:p>
+      <w:pPr>
+        <w:rPr>
+          <w:rFonts w:eastAsia="Times New Roman" w:cs="Times New Roman"/>
+        </w:rPr>
+      </w:pPr>
+    </w:p>
+    <w:p>
+      <w:pPr>
+        <w:pStyle w:val="ListParagraph"/>
+        <w:numPr>
+          <w:ilvl w:val="0"/>
+          <w:numId w:val="21"/>
+        </w:numPr>
+        <w:rPr>
+          <w:rFonts w:eastAsia="Times New Roman" w:cs="Times New Roman"/>
+        </w:rPr>
+      </w:pPr>
+      <w:r>
+        <w:rPr>
+          <w:rFonts w:eastAsia="Times New Roman" w:cs="Times New Roman"/>
+        </w:rPr>
+        <w:t>We can consider different age classes to correlate with different fecundities and survival fractions.</w:t>
+      </w:r>
+    </w:p>
+    <w:p>
+      <w:pPr>
+        <w:pStyle w:val="ListParagraph"/>
+        <w:numPr>
+          <w:ilvl w:val="1"/>
+          <w:numId w:val="21"/>
+        </w:numPr>
+        <w:rPr>
+          <w:rFonts w:eastAsia="Times New Roman" w:cs="Times New Roman"/>
+        </w:rPr>
+      </w:pPr>
+      <w:r>
+        <w:rPr>
+          <w:rFonts w:eastAsia="Times New Roman" w:cs="Times New Roman"/>
+        </w:rPr>
+        <w:lastRenderedPageBreak/>
+        <w:t>Higher</w:t>
+      </w:r>
+      <w:r>
+        <w:rPr>
+          <w:rFonts w:eastAsia="Times New Roman" w:cs="Times New Roman"/>
+        </w:rPr>
+        <w:t xml:space="preserve"> aged </w:t>
+      </w:r>
+      <w:r>
+        <w:rPr>
+          <w:rFonts w:eastAsia="Times New Roman" w:cs="Times New Roman"/>
+        </w:rPr>
+        <w:t>groups contain elder individuals who</w:t>
+      </w:r>
+      <w:r>
+        <w:rPr>
+          <w:rFonts w:eastAsia="Times New Roman" w:cs="Times New Roman"/>
+        </w:rPr>
+        <w:t xml:space="preserve"> are less likely to be alive 10 years afterwards </w:t>
+      </w:r>
+      <w:r>
+        <w:rPr>
+          <w:rFonts w:eastAsia="Times New Roman" w:cs="Times New Roman"/>
+        </w:rPr>
+        <w:t>as they approach their life expectancies. This makes them less likely to survive into the next decade/generation of the population, and is mathematically represented with smaller fractions inside the Leslie Matrix</w:t>
+      </w:r>
+      <w:r>
+        <w:rPr>
+          <w:rFonts w:eastAsia="Times New Roman" w:cs="Times New Roman"/>
+        </w:rPr>
+        <w:t xml:space="preserve"> (e.g. 0.4)</w:t>
+      </w:r>
+      <w:r>
+        <w:rPr>
+          <w:rFonts w:eastAsia="Times New Roman" w:cs="Times New Roman"/>
+        </w:rPr>
+        <w:t>.</w:t>
+      </w:r>
+      <w:r>
+        <w:rPr>
+          <w:rFonts w:eastAsia="Times New Roman" w:cs="Times New Roman"/>
+        </w:rPr>
+        <w:t xml:space="preserve"> </w:t>
+      </w:r>
+    </w:p>
+    <w:p>
+      <w:pPr>
+        <w:pStyle w:val="ListParagraph"/>
+        <w:numPr>
+          <w:ilvl w:val="1"/>
+          <w:numId w:val="21"/>
+        </w:numPr>
+        <w:rPr>
+          <w:rFonts w:eastAsia="Times New Roman" w:cs="Times New Roman"/>
+        </w:rPr>
+      </w:pPr>
+      <w:r>
+        <w:rPr>
+          <w:rFonts w:eastAsia="Times New Roman" w:cs="Times New Roman"/>
+        </w:rPr>
+        <w:t>In contrast, smaller and middle aged groups contain individuals who are more fit, physically able, and mentally healthy than their elder counterparts.</w:t>
+      </w:r>
+      <w:r>
+        <w:rPr>
+          <w:rFonts w:eastAsia="Times New Roman" w:cs="Times New Roman"/>
+        </w:rPr>
+        <w:t xml:space="preserve"> </w:t>
+      </w:r>
+      <w:r>
+        <w:rPr>
+          <w:rFonts w:eastAsia="Times New Roman" w:cs="Times New Roman"/>
+        </w:rPr>
+        <w:t>Thus, they have larger survivability fractions (</w:t>
+      </w:r>
+      <w:r>
+        <w:rPr>
+          <w:rFonts w:eastAsia="Times New Roman" w:cs="Times New Roman"/>
+        </w:rPr>
+        <w:t>e.g. 0.85, 0.9, 0.88)</w:t>
+      </w:r>
+      <w:r>
+        <w:rPr>
+          <w:rFonts w:eastAsia="Times New Roman" w:cs="Times New Roman"/>
+        </w:rPr>
+        <w:t>.</w:t>
+      </w:r>
+    </w:p>
+    <w:p>
+      <w:pPr>
+        <w:pStyle w:val="ListParagraph"/>
+        <w:numPr>
+          <w:ilvl w:val="1"/>
+          <w:numId w:val="21"/>
+        </w:numPr>
+        <w:rPr>
+          <w:rFonts w:eastAsia="Times New Roman" w:cs="Times New Roman"/>
+        </w:rPr>
+      </w:pPr>
+      <w:r>
+        <w:rPr>
+          <w:rFonts w:eastAsia="Times New Roman" w:cs="Times New Roman"/>
+        </w:rPr>
+        <w:t xml:space="preserve">However, </w:t>
+      </w:r>
+      <w:r>
+        <w:rPr>
+          <w:rFonts w:eastAsia="Times New Roman" w:cs="Times New Roman"/>
+        </w:rPr>
+        <w:t>fewer people survive from one generation to the next</w:t>
+      </w:r>
+      <w:r>
+        <w:rPr>
+          <w:rFonts w:eastAsia="Times New Roman" w:cs="Times New Roman"/>
+        </w:rPr>
+        <w:t xml:space="preserve"> in their youngest years (0-10) than in their middle aged years (20-40) because of factors that </w:t>
+      </w:r>
+      <w:r>
+        <w:rPr>
+          <w:rFonts w:eastAsia="Times New Roman" w:cs="Times New Roman"/>
+        </w:rPr>
+        <w:t>may affect one age group that do not affect one another.</w:t>
       </w:r>
     </w:p>
     <w:p>
@@ -327,7 +903,7 @@
         <w:pStyle w:val="ListParagraph"/>
         <w:numPr>
           <w:ilvl w:val="2"/>
-          <w:numId w:val="10"/>
+          <w:numId w:val="21"/>
         </w:numPr>
         <w:rPr>
           <w:rFonts w:eastAsia="Times New Roman" w:cs="Times New Roman"/>
@@ -337,41 +913,19 @@
         <w:rPr>
           <w:rFonts w:eastAsia="Times New Roman" w:cs="Times New Roman"/>
         </w:rPr>
-        <w:t>For example, take the first vector (column zero) of the given Leslie Matrix. It contains the data [0, 0.7, 0, 0, 0, 0, 0, 0, 0]</w:t>
-      </w:r>
-      <w:r>
-        <w:rPr>
-          <w:rFonts w:eastAsia="Times New Roman" w:cs="Times New Roman"/>
-          <w:vertAlign w:val="superscript"/>
-        </w:rPr>
-        <w:t>t</w:t>
-      </w:r>
-      <w:r>
-        <w:rPr>
-          <w:rFonts w:eastAsia="Times New Roman" w:cs="Times New Roman"/>
-        </w:rPr>
-        <w:t>. The first element contains</w:t>
-      </w:r>
-      <w:r>
-        <w:rPr>
-          <w:rFonts w:eastAsia="Times New Roman" w:cs="Times New Roman"/>
-          <w:i/>
-        </w:rPr>
-        <w:t xml:space="preserve"> f</w:t>
-      </w:r>
-      <w:r>
-        <w:rPr>
-          <w:rFonts w:eastAsia="Times New Roman" w:cs="Times New Roman"/>
-          <w:i/>
-          <w:vertAlign w:val="subscript"/>
-        </w:rPr>
-        <w:t>x</w:t>
-      </w:r>
-      <w:r>
-        <w:rPr>
-          <w:rFonts w:eastAsia="Times New Roman" w:cs="Times New Roman"/>
-        </w:rPr>
-        <w:t>, the fecundity of this portion of the population. The second element is nonzero, so it is the unique element whose data represents a survival fraction of the population. Given a vector v whose data represents the population at a certain date, only the first element will be multiplied by this survival fraction (0.7) and carried into the next generation. This means that 70% of the existing population of the first vector’s age class will be carried forth into the next generation. This process continues and is the same for all age classes.</w:t>
+        <w:t>For example, children who obtain medical complications during</w:t>
+      </w:r>
+      <w:r>
+        <w:rPr>
+          <w:rFonts w:eastAsia="Times New Roman" w:cs="Times New Roman"/>
+        </w:rPr>
+        <w:t xml:space="preserve"> birth</w:t>
+      </w:r>
+      <w:r>
+        <w:rPr>
+          <w:rFonts w:eastAsia="Times New Roman" w:cs="Times New Roman"/>
+        </w:rPr>
+        <w:t xml:space="preserve"> are likely to manifest themselves early in a child’s life and potentially cut a younger individual’s life short. A middle aged individual is less likely to die of such medical complications from birth because he or she has already survived for so long without any serious side effects of such complications. </w:t>
       </w:r>
     </w:p>
     <w:p>
@@ -379,7 +933,7 @@
         <w:pStyle w:val="ListParagraph"/>
         <w:numPr>
           <w:ilvl w:val="2"/>
-          <w:numId w:val="10"/>
+          <w:numId w:val="21"/>
         </w:numPr>
         <w:rPr>
           <w:rFonts w:eastAsia="Times New Roman" w:cs="Times New Roman"/>
@@ -389,15 +943,39 @@
         <w:rPr>
           <w:rFonts w:eastAsia="Times New Roman" w:cs="Times New Roman"/>
         </w:rPr>
-        <w:t>As this Leslie Matrix is used to model human population growth in a city, there are many factors that affect the data in its elements.</w:t>
+        <w:t xml:space="preserve">Children, adolescents, and college students as a group experience significantly more </w:t>
+      </w:r>
+      <w:r>
+        <w:rPr>
+          <w:rFonts w:eastAsia="Times New Roman" w:cs="Times New Roman"/>
+        </w:rPr>
+        <w:t xml:space="preserve">social </w:t>
+      </w:r>
+      <w:r>
+        <w:rPr>
+          <w:rFonts w:eastAsia="Times New Roman" w:cs="Times New Roman"/>
+        </w:rPr>
+        <w:t xml:space="preserve">and academic </w:t>
+      </w:r>
+      <w:r>
+        <w:rPr>
+          <w:rFonts w:eastAsia="Times New Roman" w:cs="Times New Roman"/>
+        </w:rPr>
+        <w:t xml:space="preserve">stress </w:t>
+      </w:r>
+      <w:r>
+        <w:rPr>
+          <w:rFonts w:eastAsia="Times New Roman" w:cs="Times New Roman"/>
+        </w:rPr>
+        <w:t>than their middle aged counterparts. This is because students are often struggling to understand changes in their bodies like imbalances of hormones, while dealing with work of increasing difficulty and attempting to maintain relationships with others. In addition, these younger age groups eat less nutritiously as a whole as their easiest access to food is often the least healthy, as compared to an adult who has the freedom and ability to cook. These stresses contribute to a lower survivability fractions from one generation to the next.</w:t>
       </w:r>
     </w:p>
     <w:p>
       <w:pPr>
         <w:pStyle w:val="ListParagraph"/>
         <w:numPr>
-          <w:ilvl w:val="3"/>
-          <w:numId w:val="10"/>
+          <w:ilvl w:val="0"/>
+          <w:numId w:val="21"/>
         </w:numPr>
         <w:rPr>
           <w:rFonts w:eastAsia="Times New Roman" w:cs="Times New Roman"/>
@@ -407,74 +985,19 @@
         <w:rPr>
           <w:rFonts w:eastAsia="Times New Roman" w:cs="Times New Roman"/>
         </w:rPr>
-        <w:t>Firstly, we can consider the age groups – older, higher aged humans are less likely to be alive 10 years afterwards and thus are less likely to survive to the next generation. This translates into smaller survivability fractions in the matrix for those age groups, whereas there are higher survivability fractions for younger people and middle aged people. However, more people die in their youngest years (0-10) than in their middle aged years (20-40) because of factors that include medical complications in birth, social related stress such as academics and friendships, and accidents within an individual’s control.</w:t>
-      </w:r>
-    </w:p>
-    <w:p>
-      <w:pPr>
-        <w:pStyle w:val="ListParagraph"/>
-        <w:numPr>
-          <w:ilvl w:val="3"/>
-          <w:numId w:val="10"/>
-        </w:numPr>
-        <w:rPr>
-          <w:rFonts w:eastAsia="Times New Roman" w:cs="Times New Roman"/>
-        </w:rPr>
-      </w:pPr>
-      <w:r>
-        <w:rPr>
-          <w:rFonts w:eastAsia="Times New Roman" w:cs="Times New Roman"/>
-        </w:rPr>
-        <w:t xml:space="preserve">Second, we can consider the fecundity of each age group. Conceivably, there are no 0-10 year olds who are capable of producing children so </w:t>
-      </w:r>
-      <w:r>
-        <w:rPr>
-          <w:rFonts w:eastAsia="Times New Roman" w:cs="Times New Roman"/>
-          <w:i/>
-        </w:rPr>
-        <w:t>f</w:t>
-      </w:r>
-      <w:r>
-        <w:rPr>
-          <w:rFonts w:eastAsia="Times New Roman" w:cs="Times New Roman"/>
-          <w:i/>
-          <w:vertAlign w:val="subscript"/>
-        </w:rPr>
-        <w:t>x</w:t>
-      </w:r>
-      <w:r>
-        <w:rPr>
-          <w:rFonts w:eastAsia="Times New Roman" w:cs="Times New Roman"/>
-        </w:rPr>
-        <w:t xml:space="preserve"> is 0 for them. In addition, as fertility decreases with age past the middle years, </w:t>
-      </w:r>
-      <w:r>
-        <w:rPr>
-          <w:rFonts w:eastAsia="Times New Roman" w:cs="Times New Roman"/>
-          <w:i/>
-        </w:rPr>
-        <w:t>f</w:t>
-      </w:r>
-      <w:r>
-        <w:rPr>
-          <w:rFonts w:eastAsia="Times New Roman" w:cs="Times New Roman"/>
-          <w:i/>
-          <w:vertAlign w:val="subscript"/>
-        </w:rPr>
-        <w:t>x</w:t>
-      </w:r>
-      <w:r>
-        <w:rPr>
-          <w:rFonts w:eastAsia="Times New Roman" w:cs="Times New Roman"/>
-        </w:rPr>
-        <w:t xml:space="preserve"> declines from 0.9 for 30-40 age class to 0.1 for </w:t>
-      </w:r>
-      <w:r>
-        <w:rPr>
-          <w:rFonts w:eastAsia="Times New Roman" w:cs="Times New Roman"/>
-        </w:rPr>
-        <w:lastRenderedPageBreak/>
-        <w:t>the 40-50 age class to 0 for the 50-60 age class. The older age classes have little to no chance of producing offspring at their ages to pass on to the next generation, while middle aged groups have a chance of producing 1 or even more than 1 children. These are the years that children become adults and lead more financially and socially independent lives, often marrying and obtaining jobs, and humans are most fertile at this age, so it makes sense that most people would be having children at this age.</w:t>
+        <w:t>We</w:t>
+      </w:r>
+      <w:r>
+        <w:rPr>
+          <w:rFonts w:eastAsia="Times New Roman" w:cs="Times New Roman"/>
+        </w:rPr>
+        <w:t xml:space="preserve"> can consider the fecundity of each age group</w:t>
+      </w:r>
+      <w:r>
+        <w:rPr>
+          <w:rFonts w:eastAsia="Times New Roman" w:cs="Times New Roman"/>
+        </w:rPr>
+        <w:t xml:space="preserve"> as dependent on the age class as well.</w:t>
       </w:r>
     </w:p>
     <w:p>
@@ -482,7 +1005,7 @@
         <w:pStyle w:val="ListParagraph"/>
         <w:numPr>
           <w:ilvl w:val="1"/>
-          <w:numId w:val="10"/>
+          <w:numId w:val="21"/>
         </w:numPr>
         <w:rPr>
           <w:rFonts w:eastAsia="Times New Roman" w:cs="Times New Roman"/>
@@ -492,15 +1015,36 @@
         <w:rPr>
           <w:rFonts w:eastAsia="Times New Roman" w:cs="Times New Roman"/>
         </w:rPr>
-        <w:t>The population distributions for 2010, 2020, 2030, 2040, and 2050 are as follows:</w:t>
+        <w:t xml:space="preserve">Conceivably, there are no 0-10 year olds who are capable of producing children so </w:t>
+      </w:r>
+      <w:r>
+        <w:rPr>
+          <w:rFonts w:eastAsia="Times New Roman" w:cs="Times New Roman"/>
+          <w:i/>
+        </w:rPr>
+        <w:t>f</w:t>
+      </w:r>
+      <w:r>
+        <w:rPr>
+          <w:rFonts w:eastAsia="Times New Roman" w:cs="Times New Roman"/>
+          <w:i/>
+          <w:vertAlign w:val="subscript"/>
+        </w:rPr>
+        <w:t>x</w:t>
+      </w:r>
+      <w:r>
+        <w:rPr>
+          <w:rFonts w:eastAsia="Times New Roman" w:cs="Times New Roman"/>
+        </w:rPr>
+        <w:t xml:space="preserve"> is 0 for them.</w:t>
       </w:r>
     </w:p>
     <w:p>
       <w:pPr>
         <w:pStyle w:val="ListParagraph"/>
         <w:numPr>
-          <w:ilvl w:val="2"/>
-          <w:numId w:val="10"/>
+          <w:ilvl w:val="1"/>
+          <w:numId w:val="21"/>
         </w:numPr>
         <w:rPr>
           <w:rFonts w:eastAsia="Times New Roman" w:cs="Times New Roman"/>
@@ -510,15 +1054,60 @@
         <w:rPr>
           <w:rFonts w:eastAsia="Times New Roman" w:cs="Times New Roman"/>
         </w:rPr>
-        <w:t>Initial: [ 210000,  190000,  180000,  210000,  200000,  170000,  120000,   90000, 50000]^t</w:t>
+        <w:t>On the other side of the spectrum of age classes, f</w:t>
+      </w:r>
+      <w:r>
+        <w:rPr>
+          <w:rFonts w:eastAsia="Times New Roman" w:cs="Times New Roman"/>
+        </w:rPr>
+        <w:t>ertility decreases with age past the middle years,</w:t>
+      </w:r>
+      <w:r>
+        <w:rPr>
+          <w:rFonts w:eastAsia="Times New Roman" w:cs="Times New Roman"/>
+        </w:rPr>
+        <w:t xml:space="preserve"> so</w:t>
+      </w:r>
+      <w:r>
+        <w:rPr>
+          <w:rFonts w:eastAsia="Times New Roman" w:cs="Times New Roman"/>
+        </w:rPr>
+        <w:t xml:space="preserve"> </w:t>
+      </w:r>
+      <w:r>
+        <w:rPr>
+          <w:rFonts w:eastAsia="Times New Roman" w:cs="Times New Roman"/>
+          <w:i/>
+        </w:rPr>
+        <w:t>f</w:t>
+      </w:r>
+      <w:r>
+        <w:rPr>
+          <w:rFonts w:eastAsia="Times New Roman" w:cs="Times New Roman"/>
+          <w:i/>
+          <w:vertAlign w:val="subscript"/>
+        </w:rPr>
+        <w:t>x</w:t>
+      </w:r>
+      <w:r>
+        <w:rPr>
+          <w:rFonts w:eastAsia="Times New Roman" w:cs="Times New Roman"/>
+        </w:rPr>
+        <w:t xml:space="preserve"> declines from 0.9 for 30-40 age class to 0.1 for the 40-50 age class to 0 for the 50-60 age class. The older age classes have little to no chance of producing offspring at their ages to pass o</w:t>
+      </w:r>
+      <w:r>
+        <w:rPr>
+          <w:rFonts w:eastAsia="Times New Roman" w:cs="Times New Roman"/>
+        </w:rPr>
+        <w:t>n to the next generation as their bodies are past child-rearing age.</w:t>
       </w:r>
     </w:p>
     <w:p>
       <w:pPr>
         <w:pStyle w:val="ListParagraph"/>
         <w:numPr>
-          <w:ilvl w:val="2"/>
-          <w:numId w:val="10"/>
+          <w:ilvl w:val="1"/>
+          <w:numId w:val="21"/>
         </w:numPr>
         <w:rPr>
           <w:rFonts w:eastAsia="Times New Roman" w:cs="Times New Roman"/>
@@ -528,131 +1117,1092 @@
         <w:rPr>
           <w:rFonts w:eastAsia="Times New Roman" w:cs="Times New Roman"/>
         </w:rPr>
-        <w:t>2010: [ 635000,  147000,  161500,  162000,  189000,  176000, 136000,  92400, 36000]^t</w:t>
-      </w:r>
-    </w:p>
-    <w:p>
-      <w:pPr>
-        <w:pStyle w:val="ListParagraph"/>
-        <w:numPr>
-          <w:ilvl w:val="2"/>
-          <w:numId w:val="10"/>
-        </w:numPr>
-        <w:rPr>
-          <w:rFonts w:eastAsia="Times New Roman" w:cs="Times New Roman"/>
-        </w:rPr>
-      </w:pPr>
-      <w:r>
-        <w:rPr>
-          <w:rFonts w:eastAsia="Times New Roman" w:cs="Times New Roman"/>
-        </w:rPr>
-        <w:t>2020: [ 518750,  444500,  124950,  145350,  145800,  166320,  140800, 104720, 36960]^t</w:t>
-      </w:r>
-    </w:p>
-    <w:p>
-      <w:pPr>
-        <w:pStyle w:val="ListParagraph"/>
-        <w:numPr>
-          <w:ilvl w:val="2"/>
-          <w:numId w:val="10"/>
-        </w:numPr>
-        <w:rPr>
-          <w:rFonts w:eastAsia="Times New Roman" w:cs="Times New Roman"/>
-        </w:rPr>
-      </w:pPr>
-      <w:r>
-        <w:rPr>
-          <w:rFonts w:eastAsia="Times New Roman" w:cs="Times New Roman"/>
-        </w:rPr>
-        <w:t>2030: [ 816240,  363125,  377825,  112455,  130815,  128304,  133056, 108416, 41888]^t</w:t>
-      </w:r>
-    </w:p>
-    <w:p>
-      <w:pPr>
-        <w:pStyle w:val="ListParagraph"/>
-        <w:numPr>
-          <w:ilvl w:val="2"/>
-          <w:numId w:val="10"/>
-        </w:numPr>
-        <w:rPr>
-          <w:rFonts w:eastAsia="Times New Roman" w:cs="Times New Roman"/>
-        </w:rPr>
-      </w:pPr>
-      <w:r>
-        <w:rPr>
-          <w:rFonts w:eastAsia="Times New Roman" w:cs="Times New Roman"/>
-        </w:rPr>
-        <w:t>2040: [ 965648.5, 571368, 308656.25,  340042.5,  101209.5,  115117.2, 102643.2, 102453.12,   43366.4]^t</w:t>
-      </w:r>
-    </w:p>
-    <w:p>
-      <w:pPr>
-        <w:pStyle w:val="ListParagraph"/>
-        <w:numPr>
-          <w:ilvl w:val="2"/>
-          <w:numId w:val="10"/>
-        </w:numPr>
-        <w:rPr>
-          <w:rFonts w:eastAsia="Times New Roman" w:cs="Times New Roman"/>
-        </w:rPr>
-      </w:pPr>
-      <w:r>
-        <w:rPr>
-          <w:rFonts w:eastAsia="Times New Roman" w:cs="Times New Roman"/>
-        </w:rPr>
-        <w:t>2050: [1341322.675,   675953.95,    485662.8,  277790.625, 306038.25, 89064.36,    92093.76,   79035.264,   40981.248]^t</w:t>
-      </w:r>
-    </w:p>
-    <w:p>
-      <w:pPr>
-        <w:pStyle w:val="ListParagraph"/>
-        <w:widowControl w:val="0"/>
-        <w:numPr>
-          <w:ilvl w:val="1"/>
-          <w:numId w:val="10"/>
-        </w:numPr>
-        <w:suppressAutoHyphens/>
-      </w:pPr>
-      <w:r>
-        <w:t>The largest eigenvalue of the matrix is .99999999. This means that the population will become stable in the long run, after a period of growth. It appears to</w:t>
-      </w:r>
-      <w:bookmarkStart w:id="0" w:name="_GoBack"/>
-      <w:bookmarkEnd w:id="0"/>
-      <w:r>
-        <w:t xml:space="preserve"> converge exactly to one, which would fit the predicted growth pattern. The right eigenvectors comprise the stable age distribution and the left eigenvectors comprise the reproductive value. </w:t>
-      </w:r>
-      <w:bookmarkStart w:id="1" w:name="__DdeLink__99_1968119423"/>
-      <w:bookmarkEnd w:id="1"/>
-      <w:r>
-        <w:t>Since the population growth rate is positive, the population will continue to grow and eventually become stable since the age groups are stable and the reproductive values are good for the younger age groups.</w:t>
-      </w:r>
-    </w:p>
-    <w:p>
-      <w:pPr>
-        <w:ind w:left="1080"/>
-      </w:pPr>
-      <w:r>
-        <w:t>d. A decrease in the birth rate of the second age group made very little impact on the eigenvalue of the function. The calculated eigenvalue ended up being 1.00000002, which is still very close to one. This means that the population remained very stable even after these changes.  Since the population growth rate is positive, the population will continue to grow and eventually become stable since the age groups are stable and the reproductive values are good for the younger age groups.</w:t>
-      </w:r>
+        <w:t>M</w:t>
+      </w:r>
+      <w:r>
+        <w:rPr>
+          <w:rFonts w:eastAsia="Times New Roman" w:cs="Times New Roman"/>
+        </w:rPr>
+        <w:t>iddle aged groups have a</w:t>
+      </w:r>
+      <w:r>
+        <w:rPr>
+          <w:rFonts w:eastAsia="Times New Roman" w:cs="Times New Roman"/>
+        </w:rPr>
+        <w:t xml:space="preserve"> much greater</w:t>
+      </w:r>
+      <w:r>
+        <w:rPr>
+          <w:rFonts w:eastAsia="Times New Roman" w:cs="Times New Roman"/>
+        </w:rPr>
+        <w:t xml:space="preserve"> chance of producing 1 or even more than 1 children</w:t>
+      </w:r>
+      <w:r>
+        <w:rPr>
+          <w:rFonts w:eastAsia="Times New Roman" w:cs="Times New Roman"/>
+        </w:rPr>
+        <w:t>, as represented by numbers greater than 1 in the first row of the matrix</w:t>
+      </w:r>
+      <w:r>
+        <w:rPr>
+          <w:rFonts w:eastAsia="Times New Roman" w:cs="Times New Roman"/>
+        </w:rPr>
+        <w:t>.</w:t>
+      </w:r>
+      <w:r>
+        <w:rPr>
+          <w:rFonts w:eastAsia="Times New Roman" w:cs="Times New Roman"/>
+        </w:rPr>
+        <w:t xml:space="preserve"> Humans</w:t>
+      </w:r>
+      <w:r>
+        <w:rPr>
+          <w:rFonts w:eastAsia="Times New Roman" w:cs="Times New Roman"/>
+        </w:rPr>
+        <w:t xml:space="preserve"> are </w:t>
+      </w:r>
+      <w:r>
+        <w:rPr>
+          <w:rFonts w:eastAsia="Times New Roman" w:cs="Times New Roman"/>
+        </w:rPr>
+        <w:t xml:space="preserve">biologically </w:t>
+      </w:r>
+      <w:r>
+        <w:rPr>
+          <w:rFonts w:eastAsia="Times New Roman" w:cs="Times New Roman"/>
+        </w:rPr>
+        <w:t xml:space="preserve">most fertile at </w:t>
+      </w:r>
+      <w:r>
+        <w:rPr>
+          <w:rFonts w:eastAsia="Times New Roman" w:cs="Times New Roman"/>
+        </w:rPr>
+        <w:t>these middle</w:t>
+      </w:r>
+      <w:r>
+        <w:rPr>
+          <w:rFonts w:eastAsia="Times New Roman" w:cs="Times New Roman"/>
+        </w:rPr>
+        <w:t xml:space="preserve"> age, so it makes sense that most people would be having </w:t>
+      </w:r>
+      <w:r>
+        <w:rPr>
+          <w:rFonts w:eastAsia="Times New Roman" w:cs="Times New Roman"/>
+        </w:rPr>
+        <w:lastRenderedPageBreak/>
+        <w:t>children at this age.</w:t>
+      </w:r>
+      <w:r>
+        <w:rPr>
+          <w:rFonts w:eastAsia="Times New Roman" w:cs="Times New Roman"/>
+        </w:rPr>
+        <w:t xml:space="preserve"> In addition, t</w:t>
+      </w:r>
+      <w:r>
+        <w:rPr>
+          <w:rFonts w:eastAsia="Times New Roman" w:cs="Times New Roman"/>
+        </w:rPr>
+        <w:t xml:space="preserve">hese are the years that </w:t>
+      </w:r>
+      <w:r>
+        <w:rPr>
+          <w:rFonts w:eastAsia="Times New Roman" w:cs="Times New Roman"/>
+        </w:rPr>
+        <w:t>adolescents</w:t>
+      </w:r>
+      <w:r>
+        <w:rPr>
+          <w:rFonts w:eastAsia="Times New Roman" w:cs="Times New Roman"/>
+        </w:rPr>
+        <w:t xml:space="preserve"> become adults and lead more financially </w:t>
+      </w:r>
+      <w:r>
+        <w:rPr>
+          <w:rFonts w:eastAsia="Times New Roman" w:cs="Times New Roman"/>
+        </w:rPr>
+        <w:t>stable lives</w:t>
+      </w:r>
+      <w:r>
+        <w:rPr>
+          <w:rFonts w:eastAsia="Times New Roman" w:cs="Times New Roman"/>
+        </w:rPr>
+        <w:t xml:space="preserve">, often </w:t>
+      </w:r>
+      <w:r>
+        <w:rPr>
+          <w:rFonts w:eastAsia="Times New Roman" w:cs="Times New Roman"/>
+        </w:rPr>
+        <w:t xml:space="preserve">marrying </w:t>
+      </w:r>
+      <w:r>
+        <w:rPr>
+          <w:rFonts w:eastAsia="Times New Roman" w:cs="Times New Roman"/>
+        </w:rPr>
+        <w:t xml:space="preserve">to form family units </w:t>
+      </w:r>
+      <w:r>
+        <w:rPr>
+          <w:rFonts w:eastAsia="Times New Roman" w:cs="Times New Roman"/>
+        </w:rPr>
+        <w:t xml:space="preserve">and obtaining jobs. Thus they are </w:t>
+      </w:r>
+      <w:r>
+        <w:rPr>
+          <w:rFonts w:eastAsia="Times New Roman" w:cs="Times New Roman"/>
+        </w:rPr>
+        <w:t>most</w:t>
+      </w:r>
+      <w:r>
+        <w:rPr>
+          <w:rFonts w:eastAsia="Times New Roman" w:cs="Times New Roman"/>
+        </w:rPr>
+        <w:t xml:space="preserve"> </w:t>
+      </w:r>
+      <w:r>
+        <w:rPr>
+          <w:rFonts w:eastAsia="Times New Roman" w:cs="Times New Roman"/>
+        </w:rPr>
+        <w:t xml:space="preserve">able to provide for a child and </w:t>
+      </w:r>
+      <w:r>
+        <w:rPr>
+          <w:rFonts w:eastAsia="Times New Roman" w:cs="Times New Roman"/>
+        </w:rPr>
+        <w:t xml:space="preserve">nourish it to </w:t>
+      </w:r>
+      <w:r>
+        <w:rPr>
+          <w:rFonts w:eastAsia="Times New Roman" w:cs="Times New Roman"/>
+        </w:rPr>
+        <w:t>survive to the next generation.</w:t>
+      </w:r>
+    </w:p>
+    <w:p>
+      <w:pPr>
+        <w:rPr>
+          <w:rFonts w:eastAsia="Times New Roman" w:cs="Times New Roman"/>
+        </w:rPr>
+      </w:pPr>
+    </w:p>
+    <w:p>
+      <w:pPr>
+        <w:rPr>
+          <w:rFonts w:eastAsia="Times New Roman" w:cs="Times New Roman"/>
+          <w:b/>
+        </w:rPr>
+      </w:pPr>
+      <w:r>
+        <w:rPr>
+          <w:rFonts w:eastAsia="Times New Roman" w:cs="Times New Roman"/>
+          <w:b/>
+        </w:rPr>
+        <w:t xml:space="preserve">2 - </w:t>
+      </w:r>
+      <w:r>
+        <w:rPr>
+          <w:rFonts w:eastAsia="Times New Roman" w:cs="Times New Roman"/>
+          <w:b/>
+        </w:rPr>
+        <w:t>What will the population distribution be in 2010? 20</w:t>
+      </w:r>
+      <w:r>
+        <w:rPr>
+          <w:rFonts w:eastAsia="Times New Roman" w:cs="Times New Roman"/>
+          <w:b/>
+        </w:rPr>
+        <w:t xml:space="preserve">20? 2030? 2040? 2050? Calculate </w:t>
+      </w:r>
+      <w:r>
+        <w:rPr>
+          <w:rFonts w:eastAsia="Times New Roman" w:cs="Times New Roman"/>
+          <w:b/>
+        </w:rPr>
+        <w:t>also the total population in th</w:t>
+      </w:r>
+      <w:r>
+        <w:rPr>
+          <w:rFonts w:eastAsia="Times New Roman" w:cs="Times New Roman"/>
+          <w:b/>
+        </w:rPr>
+        <w:t xml:space="preserve">ose years, and by what fraction the total population </w:t>
+      </w:r>
+      <w:r>
+        <w:rPr>
+          <w:rFonts w:eastAsia="Times New Roman" w:cs="Times New Roman"/>
+          <w:b/>
+        </w:rPr>
+        <w:t>changed each year.</w:t>
+      </w:r>
+    </w:p>
+    <w:p>
+      <w:pPr>
+        <w:rPr>
+          <w:rFonts w:eastAsia="Times New Roman" w:cs="Times New Roman"/>
+        </w:rPr>
+      </w:pPr>
+    </w:p>
+    <w:tbl>
+      <w:tblPr>
+        <w:tblStyle w:val="TableGrid"/>
+        <w:tblW w:w="9378" w:type="dxa"/>
+        <w:tblLayout w:type="fixed"/>
+        <w:tblLook w:val="04A0" w:firstRow="1" w:lastRow="0" w:firstColumn="1" w:lastColumn="0" w:noHBand="0" w:noVBand="1"/>
+      </w:tblPr>
+      <w:tblGrid>
+        <w:gridCol w:w="1548"/>
+        <w:gridCol w:w="1170"/>
+        <w:gridCol w:w="1170"/>
+        <w:gridCol w:w="1170"/>
+        <w:gridCol w:w="1170"/>
+        <w:gridCol w:w="1440"/>
+        <w:gridCol w:w="1710"/>
+      </w:tblGrid>
+      <w:tr>
+        <w:tc>
+          <w:tcPr>
+            <w:tcW w:w="1548" w:type="dxa"/>
+          </w:tcPr>
+          <w:p>
+            <w:pPr>
+              <w:rPr>
+                <w:rFonts w:eastAsia="Times New Roman" w:cs="Times New Roman"/>
+              </w:rPr>
+            </w:pPr>
+            <w:r>
+              <w:rPr>
+                <w:rFonts w:eastAsia="Times New Roman" w:cs="Times New Roman"/>
+              </w:rPr>
+              <w:t>Data/Year</w:t>
+            </w:r>
+          </w:p>
+        </w:tc>
+        <w:tc>
+          <w:tcPr>
+            <w:tcW w:w="1170" w:type="dxa"/>
+          </w:tcPr>
+          <w:p>
+            <w:pPr>
+              <w:rPr>
+                <w:rFonts w:eastAsia="Times New Roman" w:cs="Times New Roman"/>
+              </w:rPr>
+            </w:pPr>
+            <w:r>
+              <w:rPr>
+                <w:rFonts w:eastAsia="Times New Roman" w:cs="Times New Roman"/>
+              </w:rPr>
+              <w:t>2000</w:t>
+            </w:r>
+          </w:p>
+        </w:tc>
+        <w:tc>
+          <w:tcPr>
+            <w:tcW w:w="1170" w:type="dxa"/>
+          </w:tcPr>
+          <w:p>
+            <w:pPr>
+              <w:rPr>
+                <w:rFonts w:eastAsia="Times New Roman" w:cs="Times New Roman"/>
+              </w:rPr>
+            </w:pPr>
+            <w:r>
+              <w:rPr>
+                <w:rFonts w:eastAsia="Times New Roman" w:cs="Times New Roman"/>
+              </w:rPr>
+              <w:t>2010</w:t>
+            </w:r>
+          </w:p>
+        </w:tc>
+        <w:tc>
+          <w:tcPr>
+            <w:tcW w:w="1170" w:type="dxa"/>
+          </w:tcPr>
+          <w:p>
+            <w:pPr>
+              <w:rPr>
+                <w:rFonts w:eastAsia="Times New Roman" w:cs="Times New Roman"/>
+              </w:rPr>
+            </w:pPr>
+            <w:r>
+              <w:rPr>
+                <w:rFonts w:eastAsia="Times New Roman" w:cs="Times New Roman"/>
+              </w:rPr>
+              <w:t>2020</w:t>
+            </w:r>
+          </w:p>
+        </w:tc>
+        <w:tc>
+          <w:tcPr>
+            <w:tcW w:w="1170" w:type="dxa"/>
+          </w:tcPr>
+          <w:p>
+            <w:pPr>
+              <w:rPr>
+                <w:rFonts w:eastAsia="Times New Roman" w:cs="Times New Roman"/>
+              </w:rPr>
+            </w:pPr>
+            <w:r>
+              <w:rPr>
+                <w:rFonts w:eastAsia="Times New Roman" w:cs="Times New Roman"/>
+              </w:rPr>
+              <w:t>2030</w:t>
+            </w:r>
+          </w:p>
+        </w:tc>
+        <w:tc>
+          <w:tcPr>
+            <w:tcW w:w="1440" w:type="dxa"/>
+          </w:tcPr>
+          <w:p>
+            <w:pPr>
+              <w:rPr>
+                <w:rFonts w:eastAsia="Times New Roman" w:cs="Times New Roman"/>
+              </w:rPr>
+            </w:pPr>
+            <w:r>
+              <w:rPr>
+                <w:rFonts w:eastAsia="Times New Roman" w:cs="Times New Roman"/>
+              </w:rPr>
+              <w:t>2040</w:t>
+            </w:r>
+          </w:p>
+        </w:tc>
+        <w:tc>
+          <w:tcPr>
+            <w:tcW w:w="1710" w:type="dxa"/>
+          </w:tcPr>
+          <w:p>
+            <w:pPr>
+              <w:rPr>
+                <w:rFonts w:eastAsia="Times New Roman" w:cs="Times New Roman"/>
+              </w:rPr>
+            </w:pPr>
+            <w:r>
+              <w:rPr>
+                <w:rFonts w:eastAsia="Times New Roman" w:cs="Times New Roman"/>
+              </w:rPr>
+              <w:t>2050</w:t>
+            </w:r>
+          </w:p>
+        </w:tc>
+      </w:tr>
+      <w:tr>
+        <w:tc>
+          <w:tcPr>
+            <w:tcW w:w="1548" w:type="dxa"/>
+          </w:tcPr>
+          <w:p>
+            <w:pPr>
+              <w:rPr>
+                <w:rFonts w:eastAsia="Times New Roman" w:cs="Times New Roman"/>
+              </w:rPr>
+            </w:pPr>
+            <w:r>
+              <w:rPr>
+                <w:rFonts w:eastAsia="Times New Roman" w:cs="Times New Roman"/>
+              </w:rPr>
+              <w:t>Population Distribution Vector</w:t>
+            </w:r>
+          </w:p>
+        </w:tc>
+        <w:tc>
+          <w:tcPr>
+            <w:tcW w:w="1170" w:type="dxa"/>
+          </w:tcPr>
+          <w:p>
+            <w:r>
+              <w:t>[</w:t>
+            </w:r>
+          </w:p>
+          <w:p>
+            <w:r>
+              <w:t>210000, 190000, 180000, 210000, 200000, 170000</w:t>
+            </w:r>
+            <w:r>
+              <w:t xml:space="preserve">, </w:t>
+            </w:r>
+            <w:r>
+              <w:t>120000,  90000,  50000</w:t>
+            </w:r>
+          </w:p>
+          <w:p>
+            <w:r>
+              <w:t>]^t</w:t>
+            </w:r>
+          </w:p>
+        </w:tc>
+        <w:tc>
+          <w:tcPr>
+            <w:tcW w:w="1170" w:type="dxa"/>
+          </w:tcPr>
+          <w:p>
+            <w:r>
+              <w:t>[</w:t>
+            </w:r>
+          </w:p>
+          <w:p>
+            <w:r>
+              <w:t>635000, 147000, 161500, 162000, 189000, 176000</w:t>
+            </w:r>
+            <w:r>
+              <w:t>, 1</w:t>
+            </w:r>
+            <w:r>
+              <w:t>36000,  92400,  36000</w:t>
+            </w:r>
+          </w:p>
+          <w:p>
+            <w:r>
+              <w:t>]^t</w:t>
+            </w:r>
+          </w:p>
+        </w:tc>
+        <w:tc>
+          <w:tcPr>
+            <w:tcW w:w="1170" w:type="dxa"/>
+          </w:tcPr>
+          <w:p>
+            <w:r>
+              <w:t>[</w:t>
+            </w:r>
+          </w:p>
+          <w:p>
+            <w:r>
+              <w:t>518750, 444500, 124950, 145350, 145800, 166320, 140800, 104720,  36960</w:t>
+            </w:r>
+          </w:p>
+          <w:p>
+            <w:pPr>
+              <w:rPr>
+                <w:rFonts w:eastAsia="Times New Roman" w:cs="Times New Roman"/>
+              </w:rPr>
+            </w:pPr>
+            <w:r>
+              <w:t>]^t</w:t>
+            </w:r>
+          </w:p>
+        </w:tc>
+        <w:tc>
+          <w:tcPr>
+            <w:tcW w:w="1170" w:type="dxa"/>
+          </w:tcPr>
+          <w:p>
+            <w:r>
+              <w:t>[</w:t>
+            </w:r>
+          </w:p>
+          <w:p>
+            <w:r>
+              <w:t>816240, 363125, 377825, 112455, 130815, 128304, 133056, 108416,  41888</w:t>
+            </w:r>
+          </w:p>
+          <w:p>
+            <w:r>
+              <w:t>]^t</w:t>
+            </w:r>
+          </w:p>
+          <w:p>
+            <w:pPr>
+              <w:rPr>
+                <w:rFonts w:eastAsia="Times New Roman" w:cs="Times New Roman"/>
+              </w:rPr>
+            </w:pPr>
+          </w:p>
+        </w:tc>
+        <w:tc>
+          <w:tcPr>
+            <w:tcW w:w="1440" w:type="dxa"/>
+          </w:tcPr>
+          <w:p>
+            <w:r>
+              <w:t>[     965648.5,      571368</w:t>
+            </w:r>
+            <w:r>
+              <w:t>,     308656.25,      340042.5,      101209</w:t>
+            </w:r>
+            <w:r>
+              <w:t>.5,      115117.2, 102643.2</w:t>
+            </w:r>
+            <w:r>
+              <w:t>,     102453.12,       43366.4</w:t>
+            </w:r>
+          </w:p>
+          <w:p>
+            <w:pPr>
+              <w:rPr>
+                <w:rFonts w:eastAsia="Times New Roman" w:cs="Times New Roman"/>
+              </w:rPr>
+            </w:pPr>
+            <w:r>
+              <w:t>]^t</w:t>
+            </w:r>
+          </w:p>
+        </w:tc>
+        <w:tc>
+          <w:tcPr>
+            <w:tcW w:w="1710" w:type="dxa"/>
+          </w:tcPr>
+          <w:p>
+            <w:r>
+              <w:t>[   1341322.675,      675953.95,       485662.8,     277790.625,      306038.25</w:t>
+            </w:r>
+            <w:r>
+              <w:t>,       89064.36, 92093.76, 79035.264</w:t>
+            </w:r>
+            <w:r>
+              <w:t>,      40981.248</w:t>
+            </w:r>
+          </w:p>
+          <w:p>
+            <w:pPr>
+              <w:rPr>
+                <w:rFonts w:eastAsia="Times New Roman" w:cs="Times New Roman"/>
+              </w:rPr>
+            </w:pPr>
+            <w:r>
+              <w:t>]^t</w:t>
+            </w:r>
+          </w:p>
+        </w:tc>
+      </w:tr>
+      <w:tr>
+        <w:tc>
+          <w:tcPr>
+            <w:tcW w:w="1548" w:type="dxa"/>
+          </w:tcPr>
+          <w:p>
+            <w:pPr>
+              <w:rPr>
+                <w:rFonts w:eastAsia="Times New Roman" w:cs="Times New Roman"/>
+              </w:rPr>
+            </w:pPr>
+            <w:r>
+              <w:rPr>
+                <w:rFonts w:eastAsia="Times New Roman" w:cs="Times New Roman"/>
+              </w:rPr>
+              <w:t>Total Population</w:t>
+            </w:r>
+          </w:p>
+        </w:tc>
+        <w:tc>
+          <w:tcPr>
+            <w:tcW w:w="1170" w:type="dxa"/>
+          </w:tcPr>
+          <w:p>
+            <w:pPr>
+              <w:rPr>
+                <w:rFonts w:eastAsia="Times New Roman" w:cs="Times New Roman"/>
+              </w:rPr>
+            </w:pPr>
+            <w:r>
+              <w:t>1210000</w:t>
+            </w:r>
+          </w:p>
+        </w:tc>
+        <w:tc>
+          <w:tcPr>
+            <w:tcW w:w="1170" w:type="dxa"/>
+          </w:tcPr>
+          <w:p>
+            <w:pPr>
+              <w:rPr>
+                <w:rFonts w:eastAsia="Times New Roman" w:cs="Times New Roman"/>
+              </w:rPr>
+            </w:pPr>
+            <w:r>
+              <w:t>1099900</w:t>
+            </w:r>
+          </w:p>
+        </w:tc>
+        <w:tc>
+          <w:tcPr>
+            <w:tcW w:w="1170" w:type="dxa"/>
+          </w:tcPr>
+          <w:p>
+            <w:pPr>
+              <w:rPr>
+                <w:rFonts w:eastAsia="Times New Roman" w:cs="Times New Roman"/>
+              </w:rPr>
+            </w:pPr>
+            <w:r>
+              <w:t>1309400</w:t>
+            </w:r>
+          </w:p>
+        </w:tc>
+        <w:tc>
+          <w:tcPr>
+            <w:tcW w:w="1170" w:type="dxa"/>
+          </w:tcPr>
+          <w:p>
+            <w:pPr>
+              <w:rPr>
+                <w:rFonts w:eastAsia="Times New Roman" w:cs="Times New Roman"/>
+              </w:rPr>
+            </w:pPr>
+            <w:r>
+              <w:t>1395884</w:t>
+            </w:r>
+          </w:p>
+        </w:tc>
+        <w:tc>
+          <w:tcPr>
+            <w:tcW w:w="1440" w:type="dxa"/>
+          </w:tcPr>
+          <w:p>
+            <w:pPr>
+              <w:rPr>
+                <w:rFonts w:eastAsia="Times New Roman" w:cs="Times New Roman"/>
+              </w:rPr>
+            </w:pPr>
+            <w:r>
+              <w:t>1684856</w:t>
+            </w:r>
+          </w:p>
+        </w:tc>
+        <w:tc>
+          <w:tcPr>
+            <w:tcW w:w="1710" w:type="dxa"/>
+          </w:tcPr>
+          <w:p>
+            <w:pPr>
+              <w:rPr>
+                <w:rFonts w:eastAsia="Times New Roman" w:cs="Times New Roman"/>
+              </w:rPr>
+            </w:pPr>
+            <w:r>
+              <w:t>2046620</w:t>
+            </w:r>
+          </w:p>
+        </w:tc>
+      </w:tr>
+      <w:tr>
+        <w:tc>
+          <w:tcPr>
+            <w:tcW w:w="1548" w:type="dxa"/>
+          </w:tcPr>
+          <w:p>
+            <w:pPr>
+              <w:rPr>
+                <w:rFonts w:eastAsia="Times New Roman" w:cs="Times New Roman"/>
+              </w:rPr>
+            </w:pPr>
+            <w:r>
+              <w:rPr>
+                <w:rFonts w:eastAsia="Times New Roman" w:cs="Times New Roman"/>
+              </w:rPr>
+              <w:t xml:space="preserve">Fraction Change </w:t>
+            </w:r>
+            <w:r>
+              <w:rPr>
+                <w:rFonts w:eastAsia="Times New Roman" w:cs="Times New Roman"/>
+              </w:rPr>
+              <w:t xml:space="preserve">Total Population </w:t>
+            </w:r>
+            <w:r>
+              <w:rPr>
+                <w:rFonts w:eastAsia="Times New Roman" w:cs="Times New Roman"/>
+              </w:rPr>
+              <w:t>from Previous (%)</w:t>
+            </w:r>
+          </w:p>
+        </w:tc>
+        <w:tc>
+          <w:tcPr>
+            <w:tcW w:w="1170" w:type="dxa"/>
+          </w:tcPr>
+          <w:p>
+            <w:pPr>
+              <w:rPr>
+                <w:rFonts w:eastAsia="Times New Roman" w:cs="Times New Roman"/>
+              </w:rPr>
+            </w:pPr>
+            <w:r>
+              <w:rPr>
+                <w:rFonts w:eastAsia="Times New Roman" w:cs="Times New Roman"/>
+              </w:rPr>
+              <w:t>N/A</w:t>
+            </w:r>
+          </w:p>
+        </w:tc>
+        <w:tc>
+          <w:tcPr>
+            <w:tcW w:w="1170" w:type="dxa"/>
+          </w:tcPr>
+          <w:p>
+            <w:pPr>
+              <w:rPr>
+                <w:rFonts w:eastAsia="Times New Roman" w:cs="Times New Roman"/>
+              </w:rPr>
+            </w:pPr>
+            <w:r>
+              <w:t>-9.099</w:t>
+            </w:r>
+          </w:p>
+        </w:tc>
+        <w:tc>
+          <w:tcPr>
+            <w:tcW w:w="1170" w:type="dxa"/>
+          </w:tcPr>
+          <w:p>
+            <w:pPr>
+              <w:rPr>
+                <w:rFonts w:eastAsia="Times New Roman" w:cs="Times New Roman"/>
+              </w:rPr>
+            </w:pPr>
+            <w:r>
+              <w:t>19.047</w:t>
+            </w:r>
+          </w:p>
+        </w:tc>
+        <w:tc>
+          <w:tcPr>
+            <w:tcW w:w="1170" w:type="dxa"/>
+          </w:tcPr>
+          <w:p>
+            <w:pPr>
+              <w:rPr>
+                <w:rFonts w:eastAsia="Times New Roman" w:cs="Times New Roman"/>
+              </w:rPr>
+            </w:pPr>
+            <w:r>
+              <w:t>6.60</w:t>
+            </w:r>
+            <w:r>
+              <w:t>5</w:t>
+            </w:r>
+          </w:p>
+        </w:tc>
+        <w:tc>
+          <w:tcPr>
+            <w:tcW w:w="1440" w:type="dxa"/>
+          </w:tcPr>
+          <w:p>
+            <w:pPr>
+              <w:rPr>
+                <w:rFonts w:eastAsia="Times New Roman" w:cs="Times New Roman"/>
+              </w:rPr>
+            </w:pPr>
+            <w:r>
+              <w:t>20.70</w:t>
+            </w:r>
+            <w:r>
+              <w:t>2</w:t>
+            </w:r>
+          </w:p>
+        </w:tc>
+        <w:tc>
+          <w:tcPr>
+            <w:tcW w:w="1710" w:type="dxa"/>
+          </w:tcPr>
+          <w:p>
+            <w:pPr>
+              <w:rPr>
+                <w:rFonts w:eastAsia="Times New Roman" w:cs="Times New Roman"/>
+              </w:rPr>
+            </w:pPr>
+            <w:r>
+              <w:t>21.47</w:t>
+            </w:r>
+            <w:r>
+              <w:t>2</w:t>
+            </w:r>
+          </w:p>
+        </w:tc>
+      </w:tr>
+    </w:tbl>
+    <w:p>
+      <w:pPr>
+        <w:rPr>
+          <w:rFonts w:eastAsia="Times New Roman" w:cs="Times New Roman"/>
+        </w:rPr>
+      </w:pPr>
     </w:p>
     <w:p>
       <w:pPr>
         <w:widowControl w:val="0"/>
         <w:suppressAutoHyphens/>
       </w:pPr>
-    </w:p>
-    <w:p>
-      <w:pPr>
-        <w:pStyle w:val="ListParagraph"/>
-        <w:ind w:left="1440"/>
-        <w:rPr>
-          <w:rFonts w:eastAsia="Times New Roman" w:cs="Times New Roman"/>
-        </w:rPr>
-      </w:pPr>
+      <w:r>
+        <w:t>The population distribution vector specifies the population of each age class by element. The first element contains age class 0-10, the second element contains age class 10-20, and so on.</w:t>
+      </w:r>
+    </w:p>
+    <w:p>
+      <w:pPr>
+        <w:widowControl w:val="0"/>
+        <w:suppressAutoHyphens/>
+      </w:pPr>
+      <w:r>
+        <w:t>The total population was calculated by simply adding all individual populations for each age class in a given year.</w:t>
+      </w:r>
+    </w:p>
+    <w:p>
+      <w:pPr>
+        <w:widowControl w:val="0"/>
+        <w:suppressAutoHyphens/>
+      </w:pPr>
+      <w:r>
+        <w:t>The fractional change was calculated as (current population – previous population) / previous population * 100</w:t>
+      </w:r>
+    </w:p>
+    <w:p>
+      <w:pPr>
+        <w:widowControl w:val="0"/>
+        <w:suppressAutoHyphens/>
+      </w:pPr>
+    </w:p>
+    <w:p>
+      <w:pPr>
+        <w:widowControl w:val="0"/>
+        <w:suppressAutoHyphens/>
+      </w:pPr>
+    </w:p>
+    <w:p>
+      <w:pPr>
+        <w:widowControl w:val="0"/>
+        <w:suppressAutoHyphens/>
+      </w:pPr>
+    </w:p>
+    <w:p>
+      <w:pPr>
+        <w:widowControl w:val="0"/>
+        <w:suppressAutoHyphens/>
+      </w:pPr>
+    </w:p>
+    <w:p>
+      <w:pPr>
+        <w:widowControl w:val="0"/>
+        <w:suppressAutoHyphens/>
+      </w:pPr>
+    </w:p>
+    <w:p>
+      <w:pPr>
+        <w:widowControl w:val="0"/>
+        <w:suppressAutoHyphens/>
+      </w:pPr>
+    </w:p>
+    <w:p>
+      <w:pPr>
+        <w:widowControl w:val="0"/>
+        <w:suppressAutoHyphens/>
+        <w:rPr>
+          <w:b/>
+        </w:rPr>
+      </w:pPr>
+      <w:r>
+        <w:rPr>
+          <w:b/>
+        </w:rPr>
+        <w:lastRenderedPageBreak/>
+        <w:t xml:space="preserve">3 - </w:t>
+      </w:r>
+      <w:r>
+        <w:rPr>
+          <w:b/>
+        </w:rPr>
+        <w:t>Use the power method to calculate the largest eigenva</w:t>
+      </w:r>
+      <w:r>
+        <w:rPr>
+          <w:b/>
+        </w:rPr>
+        <w:t xml:space="preserve">lue of the Leslie matrix A. The </w:t>
+      </w:r>
+      <w:r>
+        <w:rPr>
+          <w:b/>
+        </w:rPr>
+        <w:t>iteration of the power method should stop when you</w:t>
+      </w:r>
+      <w:r>
+        <w:rPr>
+          <w:b/>
+        </w:rPr>
+        <w:t xml:space="preserve"> get 8 digits of accuracy. What </w:t>
+      </w:r>
+      <w:r>
+        <w:rPr>
+          <w:b/>
+        </w:rPr>
+        <w:t>does this tell you? Will the population go to zero</w:t>
+      </w:r>
+      <w:r>
+        <w:rPr>
+          <w:b/>
+        </w:rPr>
+        <w:t xml:space="preserve">, become stable, or be unstable </w:t>
+      </w:r>
+      <w:r>
+        <w:rPr>
+          <w:b/>
+        </w:rPr>
+        <w:t>in the long run? Discuss carefully and provide the mathematical arguments for your</w:t>
+      </w:r>
+      <w:r>
+        <w:rPr>
+          <w:b/>
+        </w:rPr>
+        <w:t xml:space="preserve"> </w:t>
+      </w:r>
+      <w:r>
+        <w:rPr>
+          <w:b/>
+        </w:rPr>
+        <w:t>conclusion. You might want to investigate</w:t>
+      </w:r>
+      <w:r>
+        <w:rPr>
+          <w:b/>
+        </w:rPr>
+        <w:t xml:space="preserve"> the convergence of ||Ak</w:t>
+      </w:r>
+      <w:r>
+        <w:rPr>
+          <w:b/>
+        </w:rPr>
+        <w:t>||.</w:t>
+      </w:r>
+    </w:p>
+    <w:p>
+      <w:pPr>
+        <w:widowControl w:val="0"/>
+        <w:suppressAutoHyphens/>
+      </w:pPr>
+    </w:p>
+    <w:p>
+      <w:pPr>
+        <w:widowControl w:val="0"/>
+        <w:suppressAutoHyphens/>
+      </w:pPr>
+      <w:r>
+        <w:t>The largest eigenvalue</w:t>
+      </w:r>
+      <w:r>
+        <w:t xml:space="preserve"> of the matrix</w:t>
+      </w:r>
+      <w:r>
+        <w:t xml:space="preserve"> </w:t>
+      </w:r>
+      <w:r>
+        <w:t>as calculated by the power method is .99999999, or approximately 1.</w:t>
+      </w:r>
+    </w:p>
+    <w:p>
+      <w:pPr>
+        <w:widowControl w:val="0"/>
+        <w:suppressAutoHyphens/>
+      </w:pPr>
+    </w:p>
+    <w:p>
+      <w:pPr>
+        <w:widowControl w:val="0"/>
+        <w:suppressAutoHyphens/>
+      </w:pPr>
+      <w:r>
+        <w:t xml:space="preserve">This means that the population will become stable in the long run, after a period of growth. It appears to converge exactly to one, which would fit the predicted growth pattern. The right eigenvectors comprise the stable age distribution and the left eigenvectors comprise the reproductive value. </w:t>
+      </w:r>
+      <w:bookmarkStart w:id="0" w:name="__DdeLink__99_1968119423"/>
+      <w:bookmarkEnd w:id="0"/>
+      <w:r>
+        <w:t>Since the population growth rate is positive, the population will continue to grow and eventually become stable since the age groups are stable and the reproductive values are good for the younger age groups.</w:t>
+      </w:r>
     </w:p>
     <w:p/>
+    <w:p>
+      <w:r>
+        <w:t>A decrease in the birth rate of the second age group made very little impact on the eigenvalue of the function. The calculated eigenvalue ended up being 1.00000002, which is still very close to one. This means that the population remained very stable even after these changes.  Since the population growth rate is positive, the population will continue to grow and eventually become stable since the age groups are stable and the reproductive values are good for the younger age groups.</w:t>
+      </w:r>
+    </w:p>
+    <w:p/>
+    <w:p>
+      <w:pPr>
+        <w:rPr>
+          <w:b/>
+        </w:rPr>
+      </w:pPr>
+      <w:r>
+        <w:rPr>
+          <w:b/>
+        </w:rPr>
+        <w:t xml:space="preserve">4 - </w:t>
+      </w:r>
+      <w:r>
+        <w:rPr>
+          <w:b/>
+        </w:rPr>
+        <w:t xml:space="preserve">Suppose we are able to decrease the birth rate of </w:t>
+      </w:r>
+      <w:r>
+        <w:rPr>
+          <w:b/>
+        </w:rPr>
+        <w:t xml:space="preserve">the second age group by half in </w:t>
+      </w:r>
+      <w:r>
+        <w:rPr>
+          <w:b/>
+        </w:rPr>
+        <w:t>2020. What are the predictions for</w:t>
+      </w:r>
+      <w:r>
+        <w:rPr>
+          <w:b/>
+        </w:rPr>
+        <w:t xml:space="preserve"> 2030, 2040 and 2050? Calculate </w:t>
+      </w:r>
+      <w:r>
+        <w:rPr>
+          <w:b/>
+        </w:rPr>
+        <w:t>again the lar</w:t>
+      </w:r>
+      <w:r>
+        <w:rPr>
+          <w:b/>
+        </w:rPr>
+        <w:t xml:space="preserve">gest </w:t>
+      </w:r>
+      <w:r>
+        <w:rPr>
+          <w:b/>
+        </w:rPr>
+        <w:t xml:space="preserve">eigenvalue of A (to 8 digits of accuracy) with your </w:t>
+      </w:r>
+      <w:r>
+        <w:rPr>
+          <w:b/>
+        </w:rPr>
+        <w:t xml:space="preserve">program and discuss its meaning </w:t>
+      </w:r>
+      <w:r>
+        <w:rPr>
+          <w:b/>
+        </w:rPr>
+        <w:t xml:space="preserve">regarding </w:t>
+      </w:r>
+      <w:r>
+        <w:rPr>
+          <w:b/>
+        </w:rPr>
+        <w:t>the population in the long run.</w:t>
+      </w:r>
+    </w:p>
+    <w:p>
+      <w:pPr>
+        <w:rPr>
+          <w:b/>
+        </w:rPr>
+      </w:pPr>
+    </w:p>
+    <w:p>
+      <w:pPr>
+        <w:rPr>
+          <w:b/>
+        </w:rPr>
+      </w:pPr>
+      <w:bookmarkStart w:id="1" w:name="_GoBack"/>
+      <w:bookmarkEnd w:id="1"/>
+    </w:p>
     <w:sectPr>
-      <w:headerReference w:type="default" r:id="rId8"/>
+      <w:headerReference w:type="default" r:id="rId7"/>
       <w:pgSz w:w="12240" w:h="15840"/>
       <w:pgMar w:top="1440" w:right="1800" w:bottom="1440" w:left="1800" w:header="720" w:footer="720" w:gutter="0"/>
       <w:cols w:space="720"/>
@@ -663,7 +2213,7 @@
 </file>
 
 <file path=word/endnotes.xml><?xml version="1.0" encoding="utf-8"?>
-<w:endnotes xmlns:wpc="http://schemas.microsoft.com/office/word/2010/wordprocessingCanvas" xmlns:mo="http://schemas.microsoft.com/office/mac/office/2008/main" xmlns:mc="http://schemas.openxmlformats.org/markup-compatibility/2006" xmlns:mv="urn:schemas-microsoft-com:mac:vml" xmlns:o="urn:schemas-microsoft-com:office:office" xmlns:r="http://schemas.openxmlformats.org/officeDocument/2006/relationships" xmlns:m="http://schemas.openxmlformats.org/officeDocument/2006/math" xmlns:v="urn:schemas-microsoft-com:vml" xmlns:wp14="http://schemas.microsoft.com/office/word/2010/wordprocessingDrawing" xmlns:wp="http://schemas.openxmlformats.org/drawingml/2006/wordprocessingDrawing" xmlns:w10="urn:schemas-microsoft-com:office:word" xmlns:w="http://schemas.openxmlformats.org/wordprocessingml/2006/main" xmlns:w14="http://schemas.microsoft.com/office/word/2010/wordml" xmlns:wpg="http://schemas.microsoft.com/office/word/2010/wordprocessingGroup" xmlns:wpi="http://schemas.microsoft.com/office/word/2010/wordprocessingInk" xmlns:wne="http://schemas.microsoft.com/office/word/2006/wordml" xmlns:wps="http://schemas.microsoft.com/office/word/2010/wordprocessingShape" mc:Ignorable="w14 wp14">
+<w:endnotes xmlns:wpc="http://schemas.microsoft.com/office/word/2010/wordprocessingCanvas" xmlns:mc="http://schemas.openxmlformats.org/markup-compatibility/2006" xmlns:o="urn:schemas-microsoft-com:office:office" xmlns:r="http://schemas.openxmlformats.org/officeDocument/2006/relationships" xmlns:m="http://schemas.openxmlformats.org/officeDocument/2006/math" xmlns:v="urn:schemas-microsoft-com:vml" xmlns:wp14="http://schemas.microsoft.com/office/word/2010/wordprocessingDrawing" xmlns:wp="http://schemas.openxmlformats.org/drawingml/2006/wordprocessingDrawing" xmlns:w10="urn:schemas-microsoft-com:office:word" xmlns:w="http://schemas.openxmlformats.org/wordprocessingml/2006/main" xmlns:w14="http://schemas.microsoft.com/office/word/2010/wordml" xmlns:w15="http://schemas.microsoft.com/office/word/2012/wordml" xmlns:wpg="http://schemas.microsoft.com/office/word/2010/wordprocessingGroup" xmlns:wpi="http://schemas.microsoft.com/office/word/2010/wordprocessingInk" xmlns:wne="http://schemas.microsoft.com/office/word/2006/wordml" xmlns:wps="http://schemas.microsoft.com/office/word/2010/wordprocessingShape" mc:Ignorable="w14 w15 wp14">
   <w:endnote w:type="separator" w:id="-1">
     <w:p>
       <w:r>
@@ -682,7 +2232,7 @@
 </file>
 
 <file path=word/footnotes.xml><?xml version="1.0" encoding="utf-8"?>
-<w:footnotes xmlns:wpc="http://schemas.microsoft.com/office/word/2010/wordprocessingCanvas" xmlns:mo="http://schemas.microsoft.com/office/mac/office/2008/main" xmlns:mc="http://schemas.openxmlformats.org/markup-compatibility/2006" xmlns:mv="urn:schemas-microsoft-com:mac:vml" xmlns:o="urn:schemas-microsoft-com:office:office" xmlns:r="http://schemas.openxmlformats.org/officeDocument/2006/relationships" xmlns:m="http://schemas.openxmlformats.org/officeDocument/2006/math" xmlns:v="urn:schemas-microsoft-com:vml" xmlns:wp14="http://schemas.microsoft.com/office/word/2010/wordprocessingDrawing" xmlns:wp="http://schemas.openxmlformats.org/drawingml/2006/wordprocessingDrawing" xmlns:w10="urn:schemas-microsoft-com:office:word" xmlns:w="http://schemas.openxmlformats.org/wordprocessingml/2006/main" xmlns:w14="http://schemas.microsoft.com/office/word/2010/wordml" xmlns:wpg="http://schemas.microsoft.com/office/word/2010/wordprocessingGroup" xmlns:wpi="http://schemas.microsoft.com/office/word/2010/wordprocessingInk" xmlns:wne="http://schemas.microsoft.com/office/word/2006/wordml" xmlns:wps="http://schemas.microsoft.com/office/word/2010/wordprocessingShape" mc:Ignorable="w14 wp14">
+<w:footnotes xmlns:wpc="http://schemas.microsoft.com/office/word/2010/wordprocessingCanvas" xmlns:mc="http://schemas.openxmlformats.org/markup-compatibility/2006" xmlns:o="urn:schemas-microsoft-com:office:office" xmlns:r="http://schemas.openxmlformats.org/officeDocument/2006/relationships" xmlns:m="http://schemas.openxmlformats.org/officeDocument/2006/math" xmlns:v="urn:schemas-microsoft-com:vml" xmlns:wp14="http://schemas.microsoft.com/office/word/2010/wordprocessingDrawing" xmlns:wp="http://schemas.openxmlformats.org/drawingml/2006/wordprocessingDrawing" xmlns:w10="urn:schemas-microsoft-com:office:word" xmlns:w="http://schemas.openxmlformats.org/wordprocessingml/2006/main" xmlns:w14="http://schemas.microsoft.com/office/word/2010/wordml" xmlns:w15="http://schemas.microsoft.com/office/word/2012/wordml" xmlns:wpg="http://schemas.microsoft.com/office/word/2010/wordprocessingGroup" xmlns:wpi="http://schemas.microsoft.com/office/word/2010/wordprocessingInk" xmlns:wne="http://schemas.microsoft.com/office/word/2006/wordml" xmlns:wps="http://schemas.microsoft.com/office/word/2010/wordprocessingShape" mc:Ignorable="w14 w15 wp14">
   <w:footnote w:type="separator" w:id="-1">
     <w:p>
       <w:r>
@@ -701,7 +2251,7 @@
 </file>
 
 <file path=word/header1.xml><?xml version="1.0" encoding="utf-8"?>
-<w:hdr xmlns:wpc="http://schemas.microsoft.com/office/word/2010/wordprocessingCanvas" xmlns:mo="http://schemas.microsoft.com/office/mac/office/2008/main" xmlns:mc="http://schemas.openxmlformats.org/markup-compatibility/2006" xmlns:mv="urn:schemas-microsoft-com:mac:vml" xmlns:o="urn:schemas-microsoft-com:office:office" xmlns:r="http://schemas.openxmlformats.org/officeDocument/2006/relationships" xmlns:m="http://schemas.openxmlformats.org/officeDocument/2006/math" xmlns:v="urn:schemas-microsoft-com:vml" xmlns:wp14="http://schemas.microsoft.com/office/word/2010/wordprocessingDrawing" xmlns:wp="http://schemas.openxmlformats.org/drawingml/2006/wordprocessingDrawing" xmlns:w10="urn:schemas-microsoft-com:office:word" xmlns:w="http://schemas.openxmlformats.org/wordprocessingml/2006/main" xmlns:w14="http://schemas.microsoft.com/office/word/2010/wordml" xmlns:wpg="http://schemas.microsoft.com/office/word/2010/wordprocessingGroup" xmlns:wpi="http://schemas.microsoft.com/office/word/2010/wordprocessingInk" xmlns:wne="http://schemas.microsoft.com/office/word/2006/wordml" xmlns:wps="http://schemas.microsoft.com/office/word/2010/wordprocessingShape" mc:Ignorable="w14 wp14">
+<w:hdr xmlns:wpc="http://schemas.microsoft.com/office/word/2010/wordprocessingCanvas" xmlns:mc="http://schemas.openxmlformats.org/markup-compatibility/2006" xmlns:o="urn:schemas-microsoft-com:office:office" xmlns:r="http://schemas.openxmlformats.org/officeDocument/2006/relationships" xmlns:m="http://schemas.openxmlformats.org/officeDocument/2006/math" xmlns:v="urn:schemas-microsoft-com:vml" xmlns:wp14="http://schemas.microsoft.com/office/word/2010/wordprocessingDrawing" xmlns:wp="http://schemas.openxmlformats.org/drawingml/2006/wordprocessingDrawing" xmlns:w10="urn:schemas-microsoft-com:office:word" xmlns:w="http://schemas.openxmlformats.org/wordprocessingml/2006/main" xmlns:w14="http://schemas.microsoft.com/office/word/2010/wordml" xmlns:w15="http://schemas.microsoft.com/office/word/2012/wordml" xmlns:wpg="http://schemas.microsoft.com/office/word/2010/wordprocessingGroup" xmlns:wpi="http://schemas.microsoft.com/office/word/2010/wordprocessingInk" xmlns:wne="http://schemas.microsoft.com/office/word/2006/wordml" xmlns:wps="http://schemas.microsoft.com/office/word/2010/wordprocessingShape" mc:Ignorable="w14 w15 wp14">
   <w:p>
     <w:pPr>
       <w:pStyle w:val="Header"/>
@@ -769,7 +2319,7 @@
 </file>
 
 <file path=word/numbering.xml><?xml version="1.0" encoding="utf-8"?>
-<w:numbering xmlns:wpc="http://schemas.microsoft.com/office/word/2010/wordprocessingCanvas" xmlns:mo="http://schemas.microsoft.com/office/mac/office/2008/main" xmlns:mc="http://schemas.openxmlformats.org/markup-compatibility/2006" xmlns:mv="urn:schemas-microsoft-com:mac:vml" xmlns:o="urn:schemas-microsoft-com:office:office" xmlns:r="http://schemas.openxmlformats.org/officeDocument/2006/relationships" xmlns:m="http://schemas.openxmlformats.org/officeDocument/2006/math" xmlns:v="urn:schemas-microsoft-com:vml" xmlns:wp14="http://schemas.microsoft.com/office/word/2010/wordprocessingDrawing" xmlns:wp="http://schemas.openxmlformats.org/drawingml/2006/wordprocessingDrawing" xmlns:w10="urn:schemas-microsoft-com:office:word" xmlns:w="http://schemas.openxmlformats.org/wordprocessingml/2006/main" xmlns:w14="http://schemas.microsoft.com/office/word/2010/wordml" xmlns:wpg="http://schemas.microsoft.com/office/word/2010/wordprocessingGroup" xmlns:wpi="http://schemas.microsoft.com/office/word/2010/wordprocessingInk" xmlns:wne="http://schemas.microsoft.com/office/word/2006/wordml" xmlns:wps="http://schemas.microsoft.com/office/word/2010/wordprocessingShape" mc:Ignorable="w14 wp14">
+<w:numbering xmlns:wpc="http://schemas.microsoft.com/office/word/2010/wordprocessingCanvas" xmlns:mc="http://schemas.openxmlformats.org/markup-compatibility/2006" xmlns:o="urn:schemas-microsoft-com:office:office" xmlns:r="http://schemas.openxmlformats.org/officeDocument/2006/relationships" xmlns:m="http://schemas.openxmlformats.org/officeDocument/2006/math" xmlns:v="urn:schemas-microsoft-com:vml" xmlns:wp14="http://schemas.microsoft.com/office/word/2010/wordprocessingDrawing" xmlns:wp="http://schemas.openxmlformats.org/drawingml/2006/wordprocessingDrawing" xmlns:w10="urn:schemas-microsoft-com:office:word" xmlns:w="http://schemas.openxmlformats.org/wordprocessingml/2006/main" xmlns:w14="http://schemas.microsoft.com/office/word/2010/wordml" xmlns:w15="http://schemas.microsoft.com/office/word/2012/wordml" xmlns:wpg="http://schemas.microsoft.com/office/word/2010/wordprocessingGroup" xmlns:wpi="http://schemas.microsoft.com/office/word/2010/wordprocessingInk" xmlns:wne="http://schemas.microsoft.com/office/word/2006/wordml" xmlns:wps="http://schemas.microsoft.com/office/word/2010/wordprocessingShape" mc:Ignorable="w14 w15 wp14">
   <w:abstractNum w:abstractNumId="0">
     <w:nsid w:val="02186F59"/>
     <w:multiLevelType w:val="multilevel"/>
@@ -973,6 +2523,273 @@
     </w:lvl>
   </w:abstractNum>
   <w:abstractNum w:abstractNumId="2">
+    <w:nsid w:val="0AB90D0A"/>
+    <w:multiLevelType w:val="hybridMultilevel"/>
+    <w:tmpl w:val="946A1ABA"/>
+    <w:lvl w:ilvl="0" w:tplc="3D8C81A8">
+      <w:start w:val="1"/>
+      <w:numFmt w:val="decimal"/>
+      <w:lvlText w:val="%1"/>
+      <w:lvlJc w:val="left"/>
+      <w:pPr>
+        <w:ind w:left="360" w:hanging="360"/>
+      </w:pPr>
+      <w:rPr>
+        <w:rFonts w:hint="default"/>
+      </w:rPr>
+    </w:lvl>
+    <w:lvl w:ilvl="1" w:tplc="04090019" w:tentative="1">
+      <w:start w:val="1"/>
+      <w:numFmt w:val="lowerLetter"/>
+      <w:lvlText w:val="%2."/>
+      <w:lvlJc w:val="left"/>
+      <w:pPr>
+        <w:ind w:left="1080" w:hanging="360"/>
+      </w:pPr>
+    </w:lvl>
+    <w:lvl w:ilvl="2" w:tplc="0409001B" w:tentative="1">
+      <w:start w:val="1"/>
+      <w:numFmt w:val="lowerRoman"/>
+      <w:lvlText w:val="%3."/>
+      <w:lvlJc w:val="right"/>
+      <w:pPr>
+        <w:ind w:left="1800" w:hanging="180"/>
+      </w:pPr>
+    </w:lvl>
+    <w:lvl w:ilvl="3" w:tplc="0409000F" w:tentative="1">
+      <w:start w:val="1"/>
+      <w:numFmt w:val="decimal"/>
+      <w:lvlText w:val="%4."/>
+      <w:lvlJc w:val="left"/>
+      <w:pPr>
+        <w:ind w:left="2520" w:hanging="360"/>
+      </w:pPr>
+    </w:lvl>
+    <w:lvl w:ilvl="4" w:tplc="04090019" w:tentative="1">
+      <w:start w:val="1"/>
+      <w:numFmt w:val="lowerLetter"/>
+      <w:lvlText w:val="%5."/>
+      <w:lvlJc w:val="left"/>
+      <w:pPr>
+        <w:ind w:left="3240" w:hanging="360"/>
+      </w:pPr>
+    </w:lvl>
+    <w:lvl w:ilvl="5" w:tplc="0409001B" w:tentative="1">
+      <w:start w:val="1"/>
+      <w:numFmt w:val="lowerRoman"/>
+      <w:lvlText w:val="%6."/>
+      <w:lvlJc w:val="right"/>
+      <w:pPr>
+        <w:ind w:left="3960" w:hanging="180"/>
+      </w:pPr>
+    </w:lvl>
+    <w:lvl w:ilvl="6" w:tplc="0409000F" w:tentative="1">
+      <w:start w:val="1"/>
+      <w:numFmt w:val="decimal"/>
+      <w:lvlText w:val="%7."/>
+      <w:lvlJc w:val="left"/>
+      <w:pPr>
+        <w:ind w:left="4680" w:hanging="360"/>
+      </w:pPr>
+    </w:lvl>
+    <w:lvl w:ilvl="7" w:tplc="04090019" w:tentative="1">
+      <w:start w:val="1"/>
+      <w:numFmt w:val="lowerLetter"/>
+      <w:lvlText w:val="%8."/>
+      <w:lvlJc w:val="left"/>
+      <w:pPr>
+        <w:ind w:left="5400" w:hanging="360"/>
+      </w:pPr>
+    </w:lvl>
+    <w:lvl w:ilvl="8" w:tplc="0409001B" w:tentative="1">
+      <w:start w:val="1"/>
+      <w:numFmt w:val="lowerRoman"/>
+      <w:lvlText w:val="%9."/>
+      <w:lvlJc w:val="right"/>
+      <w:pPr>
+        <w:ind w:left="6120" w:hanging="180"/>
+      </w:pPr>
+    </w:lvl>
+  </w:abstractNum>
+  <w:abstractNum w:abstractNumId="3">
+    <w:nsid w:val="1904633D"/>
+    <w:multiLevelType w:val="hybridMultilevel"/>
+    <w:tmpl w:val="2250B6A0"/>
+    <w:lvl w:ilvl="0" w:tplc="04090017">
+      <w:start w:val="1"/>
+      <w:numFmt w:val="lowerLetter"/>
+      <w:lvlText w:val="%1)"/>
+      <w:lvlJc w:val="left"/>
+      <w:pPr>
+        <w:ind w:left="720" w:hanging="360"/>
+      </w:pPr>
+      <w:rPr>
+        <w:rFonts w:hint="default"/>
+      </w:rPr>
+    </w:lvl>
+    <w:lvl w:ilvl="1" w:tplc="04090019">
+      <w:start w:val="1"/>
+      <w:numFmt w:val="lowerLetter"/>
+      <w:lvlText w:val="%2."/>
+      <w:lvlJc w:val="left"/>
+      <w:pPr>
+        <w:ind w:left="1440" w:hanging="360"/>
+      </w:pPr>
+    </w:lvl>
+    <w:lvl w:ilvl="2" w:tplc="0409001B" w:tentative="1">
+      <w:start w:val="1"/>
+      <w:numFmt w:val="lowerRoman"/>
+      <w:lvlText w:val="%3."/>
+      <w:lvlJc w:val="right"/>
+      <w:pPr>
+        <w:ind w:left="2160" w:hanging="180"/>
+      </w:pPr>
+    </w:lvl>
+    <w:lvl w:ilvl="3" w:tplc="0409000F" w:tentative="1">
+      <w:start w:val="1"/>
+      <w:numFmt w:val="decimal"/>
+      <w:lvlText w:val="%4."/>
+      <w:lvlJc w:val="left"/>
+      <w:pPr>
+        <w:ind w:left="2880" w:hanging="360"/>
+      </w:pPr>
+    </w:lvl>
+    <w:lvl w:ilvl="4" w:tplc="04090019" w:tentative="1">
+      <w:start w:val="1"/>
+      <w:numFmt w:val="lowerLetter"/>
+      <w:lvlText w:val="%5."/>
+      <w:lvlJc w:val="left"/>
+      <w:pPr>
+        <w:ind w:left="3600" w:hanging="360"/>
+      </w:pPr>
+    </w:lvl>
+    <w:lvl w:ilvl="5" w:tplc="0409001B" w:tentative="1">
+      <w:start w:val="1"/>
+      <w:numFmt w:val="lowerRoman"/>
+      <w:lvlText w:val="%6."/>
+      <w:lvlJc w:val="right"/>
+      <w:pPr>
+        <w:ind w:left="4320" w:hanging="180"/>
+      </w:pPr>
+    </w:lvl>
+    <w:lvl w:ilvl="6" w:tplc="0409000F" w:tentative="1">
+      <w:start w:val="1"/>
+      <w:numFmt w:val="decimal"/>
+      <w:lvlText w:val="%7."/>
+      <w:lvlJc w:val="left"/>
+      <w:pPr>
+        <w:ind w:left="5040" w:hanging="360"/>
+      </w:pPr>
+    </w:lvl>
+    <w:lvl w:ilvl="7" w:tplc="04090019" w:tentative="1">
+      <w:start w:val="1"/>
+      <w:numFmt w:val="lowerLetter"/>
+      <w:lvlText w:val="%8."/>
+      <w:lvlJc w:val="left"/>
+      <w:pPr>
+        <w:ind w:left="5760" w:hanging="360"/>
+      </w:pPr>
+    </w:lvl>
+    <w:lvl w:ilvl="8" w:tplc="0409001B" w:tentative="1">
+      <w:start w:val="1"/>
+      <w:numFmt w:val="lowerRoman"/>
+      <w:lvlText w:val="%9."/>
+      <w:lvlJc w:val="right"/>
+      <w:pPr>
+        <w:ind w:left="6480" w:hanging="180"/>
+      </w:pPr>
+    </w:lvl>
+  </w:abstractNum>
+  <w:abstractNum w:abstractNumId="4">
+    <w:nsid w:val="24D529CF"/>
+    <w:multiLevelType w:val="hybridMultilevel"/>
+    <w:tmpl w:val="0012F33C"/>
+    <w:lvl w:ilvl="0" w:tplc="04090011">
+      <w:start w:val="1"/>
+      <w:numFmt w:val="decimal"/>
+      <w:lvlText w:val="%1)"/>
+      <w:lvlJc w:val="left"/>
+      <w:pPr>
+        <w:ind w:left="1080" w:hanging="360"/>
+      </w:pPr>
+      <w:rPr>
+        <w:rFonts w:hint="default"/>
+      </w:rPr>
+    </w:lvl>
+    <w:lvl w:ilvl="1" w:tplc="04090019" w:tentative="1">
+      <w:start w:val="1"/>
+      <w:numFmt w:val="lowerLetter"/>
+      <w:lvlText w:val="%2."/>
+      <w:lvlJc w:val="left"/>
+      <w:pPr>
+        <w:ind w:left="1800" w:hanging="360"/>
+      </w:pPr>
+    </w:lvl>
+    <w:lvl w:ilvl="2" w:tplc="0409001B" w:tentative="1">
+      <w:start w:val="1"/>
+      <w:numFmt w:val="lowerRoman"/>
+      <w:lvlText w:val="%3."/>
+      <w:lvlJc w:val="right"/>
+      <w:pPr>
+        <w:ind w:left="2520" w:hanging="180"/>
+      </w:pPr>
+    </w:lvl>
+    <w:lvl w:ilvl="3" w:tplc="0409000F" w:tentative="1">
+      <w:start w:val="1"/>
+      <w:numFmt w:val="decimal"/>
+      <w:lvlText w:val="%4."/>
+      <w:lvlJc w:val="left"/>
+      <w:pPr>
+        <w:ind w:left="3240" w:hanging="360"/>
+      </w:pPr>
+    </w:lvl>
+    <w:lvl w:ilvl="4" w:tplc="04090019" w:tentative="1">
+      <w:start w:val="1"/>
+      <w:numFmt w:val="lowerLetter"/>
+      <w:lvlText w:val="%5."/>
+      <w:lvlJc w:val="left"/>
+      <w:pPr>
+        <w:ind w:left="3960" w:hanging="360"/>
+      </w:pPr>
+    </w:lvl>
+    <w:lvl w:ilvl="5" w:tplc="0409001B" w:tentative="1">
+      <w:start w:val="1"/>
+      <w:numFmt w:val="lowerRoman"/>
+      <w:lvlText w:val="%6."/>
+      <w:lvlJc w:val="right"/>
+      <w:pPr>
+        <w:ind w:left="4680" w:hanging="180"/>
+      </w:pPr>
+    </w:lvl>
+    <w:lvl w:ilvl="6" w:tplc="0409000F" w:tentative="1">
+      <w:start w:val="1"/>
+      <w:numFmt w:val="decimal"/>
+      <w:lvlText w:val="%7."/>
+      <w:lvlJc w:val="left"/>
+      <w:pPr>
+        <w:ind w:left="5400" w:hanging="360"/>
+      </w:pPr>
+    </w:lvl>
+    <w:lvl w:ilvl="7" w:tplc="04090019" w:tentative="1">
+      <w:start w:val="1"/>
+      <w:numFmt w:val="lowerLetter"/>
+      <w:lvlText w:val="%8."/>
+      <w:lvlJc w:val="left"/>
+      <w:pPr>
+        <w:ind w:left="6120" w:hanging="360"/>
+      </w:pPr>
+    </w:lvl>
+    <w:lvl w:ilvl="8" w:tplc="0409001B" w:tentative="1">
+      <w:start w:val="1"/>
+      <w:numFmt w:val="lowerRoman"/>
+      <w:lvlText w:val="%9."/>
+      <w:lvlJc w:val="right"/>
+      <w:pPr>
+        <w:ind w:left="6840" w:hanging="180"/>
+      </w:pPr>
+    </w:lvl>
+  </w:abstractNum>
+  <w:abstractNum w:abstractNumId="5">
     <w:nsid w:val="2BC56E75"/>
     <w:multiLevelType w:val="hybridMultilevel"/>
     <w:tmpl w:val="BB30CEDC"/>
@@ -1061,7 +2878,96 @@
       </w:pPr>
     </w:lvl>
   </w:abstractNum>
-  <w:abstractNum w:abstractNumId="3">
+  <w:abstractNum w:abstractNumId="6">
+    <w:nsid w:val="34270AA5"/>
+    <w:multiLevelType w:val="hybridMultilevel"/>
+    <w:tmpl w:val="9E2208F2"/>
+    <w:lvl w:ilvl="0" w:tplc="04090017">
+      <w:start w:val="1"/>
+      <w:numFmt w:val="lowerLetter"/>
+      <w:lvlText w:val="%1)"/>
+      <w:lvlJc w:val="left"/>
+      <w:pPr>
+        <w:ind w:left="720" w:hanging="360"/>
+      </w:pPr>
+      <w:rPr>
+        <w:rFonts w:hint="default"/>
+      </w:rPr>
+    </w:lvl>
+    <w:lvl w:ilvl="1" w:tplc="04090019" w:tentative="1">
+      <w:start w:val="1"/>
+      <w:numFmt w:val="lowerLetter"/>
+      <w:lvlText w:val="%2."/>
+      <w:lvlJc w:val="left"/>
+      <w:pPr>
+        <w:ind w:left="1440" w:hanging="360"/>
+      </w:pPr>
+    </w:lvl>
+    <w:lvl w:ilvl="2" w:tplc="0409001B" w:tentative="1">
+      <w:start w:val="1"/>
+      <w:numFmt w:val="lowerRoman"/>
+      <w:lvlText w:val="%3."/>
+      <w:lvlJc w:val="right"/>
+      <w:pPr>
+        <w:ind w:left="2160" w:hanging="180"/>
+      </w:pPr>
+    </w:lvl>
+    <w:lvl w:ilvl="3" w:tplc="0409000F" w:tentative="1">
+      <w:start w:val="1"/>
+      <w:numFmt w:val="decimal"/>
+      <w:lvlText w:val="%4."/>
+      <w:lvlJc w:val="left"/>
+      <w:pPr>
+        <w:ind w:left="2880" w:hanging="360"/>
+      </w:pPr>
+    </w:lvl>
+    <w:lvl w:ilvl="4" w:tplc="04090019" w:tentative="1">
+      <w:start w:val="1"/>
+      <w:numFmt w:val="lowerLetter"/>
+      <w:lvlText w:val="%5."/>
+      <w:lvlJc w:val="left"/>
+      <w:pPr>
+        <w:ind w:left="3600" w:hanging="360"/>
+      </w:pPr>
+    </w:lvl>
+    <w:lvl w:ilvl="5" w:tplc="0409001B" w:tentative="1">
+      <w:start w:val="1"/>
+      <w:numFmt w:val="lowerRoman"/>
+      <w:lvlText w:val="%6."/>
+      <w:lvlJc w:val="right"/>
+      <w:pPr>
+        <w:ind w:left="4320" w:hanging="180"/>
+      </w:pPr>
+    </w:lvl>
+    <w:lvl w:ilvl="6" w:tplc="0409000F" w:tentative="1">
+      <w:start w:val="1"/>
+      <w:numFmt w:val="decimal"/>
+      <w:lvlText w:val="%7."/>
+      <w:lvlJc w:val="left"/>
+      <w:pPr>
+        <w:ind w:left="5040" w:hanging="360"/>
+      </w:pPr>
+    </w:lvl>
+    <w:lvl w:ilvl="7" w:tplc="04090019" w:tentative="1">
+      <w:start w:val="1"/>
+      <w:numFmt w:val="lowerLetter"/>
+      <w:lvlText w:val="%8."/>
+      <w:lvlJc w:val="left"/>
+      <w:pPr>
+        <w:ind w:left="5760" w:hanging="360"/>
+      </w:pPr>
+    </w:lvl>
+    <w:lvl w:ilvl="8" w:tplc="0409001B" w:tentative="1">
+      <w:start w:val="1"/>
+      <w:numFmt w:val="lowerRoman"/>
+      <w:lvlText w:val="%9."/>
+      <w:lvlJc w:val="right"/>
+      <w:pPr>
+        <w:ind w:left="6480" w:hanging="180"/>
+      </w:pPr>
+    </w:lvl>
+  </w:abstractNum>
+  <w:abstractNum w:abstractNumId="7">
     <w:nsid w:val="3C3216E1"/>
     <w:multiLevelType w:val="hybridMultilevel"/>
     <w:tmpl w:val="D68C62F0"/>
@@ -1150,7 +3056,7 @@
       </w:pPr>
     </w:lvl>
   </w:abstractNum>
-  <w:abstractNum w:abstractNumId="4">
+  <w:abstractNum w:abstractNumId="8">
     <w:nsid w:val="3FD62F5E"/>
     <w:multiLevelType w:val="hybridMultilevel"/>
     <w:tmpl w:val="964EDB40"/>
@@ -1239,7 +3145,96 @@
       </w:pPr>
     </w:lvl>
   </w:abstractNum>
-  <w:abstractNum w:abstractNumId="5">
+  <w:abstractNum w:abstractNumId="9">
+    <w:nsid w:val="46847848"/>
+    <w:multiLevelType w:val="hybridMultilevel"/>
+    <w:tmpl w:val="2ECEEC28"/>
+    <w:lvl w:ilvl="0" w:tplc="04090011">
+      <w:start w:val="1"/>
+      <w:numFmt w:val="decimal"/>
+      <w:lvlText w:val="%1)"/>
+      <w:lvlJc w:val="left"/>
+      <w:pPr>
+        <w:ind w:left="720" w:hanging="360"/>
+      </w:pPr>
+      <w:rPr>
+        <w:rFonts w:hint="default"/>
+      </w:rPr>
+    </w:lvl>
+    <w:lvl w:ilvl="1" w:tplc="04090019">
+      <w:start w:val="1"/>
+      <w:numFmt w:val="lowerLetter"/>
+      <w:lvlText w:val="%2."/>
+      <w:lvlJc w:val="left"/>
+      <w:pPr>
+        <w:ind w:left="1440" w:hanging="360"/>
+      </w:pPr>
+    </w:lvl>
+    <w:lvl w:ilvl="2" w:tplc="0409001B">
+      <w:start w:val="1"/>
+      <w:numFmt w:val="lowerRoman"/>
+      <w:lvlText w:val="%3."/>
+      <w:lvlJc w:val="right"/>
+      <w:pPr>
+        <w:ind w:left="2160" w:hanging="180"/>
+      </w:pPr>
+    </w:lvl>
+    <w:lvl w:ilvl="3" w:tplc="0409000F" w:tentative="1">
+      <w:start w:val="1"/>
+      <w:numFmt w:val="decimal"/>
+      <w:lvlText w:val="%4."/>
+      <w:lvlJc w:val="left"/>
+      <w:pPr>
+        <w:ind w:left="2880" w:hanging="360"/>
+      </w:pPr>
+    </w:lvl>
+    <w:lvl w:ilvl="4" w:tplc="04090019" w:tentative="1">
+      <w:start w:val="1"/>
+      <w:numFmt w:val="lowerLetter"/>
+      <w:lvlText w:val="%5."/>
+      <w:lvlJc w:val="left"/>
+      <w:pPr>
+        <w:ind w:left="3600" w:hanging="360"/>
+      </w:pPr>
+    </w:lvl>
+    <w:lvl w:ilvl="5" w:tplc="0409001B" w:tentative="1">
+      <w:start w:val="1"/>
+      <w:numFmt w:val="lowerRoman"/>
+      <w:lvlText w:val="%6."/>
+      <w:lvlJc w:val="right"/>
+      <w:pPr>
+        <w:ind w:left="4320" w:hanging="180"/>
+      </w:pPr>
+    </w:lvl>
+    <w:lvl w:ilvl="6" w:tplc="0409000F" w:tentative="1">
+      <w:start w:val="1"/>
+      <w:numFmt w:val="decimal"/>
+      <w:lvlText w:val="%7."/>
+      <w:lvlJc w:val="left"/>
+      <w:pPr>
+        <w:ind w:left="5040" w:hanging="360"/>
+      </w:pPr>
+    </w:lvl>
+    <w:lvl w:ilvl="7" w:tplc="04090019" w:tentative="1">
+      <w:start w:val="1"/>
+      <w:numFmt w:val="lowerLetter"/>
+      <w:lvlText w:val="%8."/>
+      <w:lvlJc w:val="left"/>
+      <w:pPr>
+        <w:ind w:left="5760" w:hanging="360"/>
+      </w:pPr>
+    </w:lvl>
+    <w:lvl w:ilvl="8" w:tplc="0409001B" w:tentative="1">
+      <w:start w:val="1"/>
+      <w:numFmt w:val="lowerRoman"/>
+      <w:lvlText w:val="%9."/>
+      <w:lvlJc w:val="right"/>
+      <w:pPr>
+        <w:ind w:left="6480" w:hanging="180"/>
+      </w:pPr>
+    </w:lvl>
+  </w:abstractNum>
+  <w:abstractNum w:abstractNumId="10">
     <w:nsid w:val="473A3FD6"/>
     <w:multiLevelType w:val="hybridMultilevel"/>
     <w:tmpl w:val="82F2EC32"/>
@@ -1328,7 +3323,7 @@
       </w:pPr>
     </w:lvl>
   </w:abstractNum>
-  <w:abstractNum w:abstractNumId="6">
+  <w:abstractNum w:abstractNumId="11">
     <w:nsid w:val="47FD767C"/>
     <w:multiLevelType w:val="hybridMultilevel"/>
     <w:tmpl w:val="01243B08"/>
@@ -1417,7 +3412,185 @@
       </w:pPr>
     </w:lvl>
   </w:abstractNum>
-  <w:abstractNum w:abstractNumId="7">
+  <w:abstractNum w:abstractNumId="12">
+    <w:nsid w:val="4CD00645"/>
+    <w:multiLevelType w:val="hybridMultilevel"/>
+    <w:tmpl w:val="136A2B68"/>
+    <w:lvl w:ilvl="0" w:tplc="04090011">
+      <w:start w:val="1"/>
+      <w:numFmt w:val="decimal"/>
+      <w:lvlText w:val="%1)"/>
+      <w:lvlJc w:val="left"/>
+      <w:pPr>
+        <w:ind w:left="720" w:hanging="360"/>
+      </w:pPr>
+      <w:rPr>
+        <w:rFonts w:hint="default"/>
+      </w:rPr>
+    </w:lvl>
+    <w:lvl w:ilvl="1" w:tplc="04090019" w:tentative="1">
+      <w:start w:val="1"/>
+      <w:numFmt w:val="lowerLetter"/>
+      <w:lvlText w:val="%2."/>
+      <w:lvlJc w:val="left"/>
+      <w:pPr>
+        <w:ind w:left="1440" w:hanging="360"/>
+      </w:pPr>
+    </w:lvl>
+    <w:lvl w:ilvl="2" w:tplc="0409001B" w:tentative="1">
+      <w:start w:val="1"/>
+      <w:numFmt w:val="lowerRoman"/>
+      <w:lvlText w:val="%3."/>
+      <w:lvlJc w:val="right"/>
+      <w:pPr>
+        <w:ind w:left="2160" w:hanging="180"/>
+      </w:pPr>
+    </w:lvl>
+    <w:lvl w:ilvl="3" w:tplc="0409000F" w:tentative="1">
+      <w:start w:val="1"/>
+      <w:numFmt w:val="decimal"/>
+      <w:lvlText w:val="%4."/>
+      <w:lvlJc w:val="left"/>
+      <w:pPr>
+        <w:ind w:left="2880" w:hanging="360"/>
+      </w:pPr>
+    </w:lvl>
+    <w:lvl w:ilvl="4" w:tplc="04090019" w:tentative="1">
+      <w:start w:val="1"/>
+      <w:numFmt w:val="lowerLetter"/>
+      <w:lvlText w:val="%5."/>
+      <w:lvlJc w:val="left"/>
+      <w:pPr>
+        <w:ind w:left="3600" w:hanging="360"/>
+      </w:pPr>
+    </w:lvl>
+    <w:lvl w:ilvl="5" w:tplc="0409001B" w:tentative="1">
+      <w:start w:val="1"/>
+      <w:numFmt w:val="lowerRoman"/>
+      <w:lvlText w:val="%6."/>
+      <w:lvlJc w:val="right"/>
+      <w:pPr>
+        <w:ind w:left="4320" w:hanging="180"/>
+      </w:pPr>
+    </w:lvl>
+    <w:lvl w:ilvl="6" w:tplc="0409000F" w:tentative="1">
+      <w:start w:val="1"/>
+      <w:numFmt w:val="decimal"/>
+      <w:lvlText w:val="%7."/>
+      <w:lvlJc w:val="left"/>
+      <w:pPr>
+        <w:ind w:left="5040" w:hanging="360"/>
+      </w:pPr>
+    </w:lvl>
+    <w:lvl w:ilvl="7" w:tplc="04090019" w:tentative="1">
+      <w:start w:val="1"/>
+      <w:numFmt w:val="lowerLetter"/>
+      <w:lvlText w:val="%8."/>
+      <w:lvlJc w:val="left"/>
+      <w:pPr>
+        <w:ind w:left="5760" w:hanging="360"/>
+      </w:pPr>
+    </w:lvl>
+    <w:lvl w:ilvl="8" w:tplc="0409001B" w:tentative="1">
+      <w:start w:val="1"/>
+      <w:numFmt w:val="lowerRoman"/>
+      <w:lvlText w:val="%9."/>
+      <w:lvlJc w:val="right"/>
+      <w:pPr>
+        <w:ind w:left="6480" w:hanging="180"/>
+      </w:pPr>
+    </w:lvl>
+  </w:abstractNum>
+  <w:abstractNum w:abstractNumId="13">
+    <w:nsid w:val="52C33D0D"/>
+    <w:multiLevelType w:val="multilevel"/>
+    <w:tmpl w:val="D68C62F0"/>
+    <w:lvl w:ilvl="0">
+      <w:start w:val="1"/>
+      <w:numFmt w:val="decimal"/>
+      <w:lvlText w:val="%1)"/>
+      <w:lvlJc w:val="left"/>
+      <w:pPr>
+        <w:ind w:left="720" w:hanging="360"/>
+      </w:pPr>
+      <w:rPr>
+        <w:rFonts w:hint="default"/>
+      </w:rPr>
+    </w:lvl>
+    <w:lvl w:ilvl="1">
+      <w:start w:val="1"/>
+      <w:numFmt w:val="lowerLetter"/>
+      <w:lvlText w:val="%2."/>
+      <w:lvlJc w:val="left"/>
+      <w:pPr>
+        <w:ind w:left="1440" w:hanging="360"/>
+      </w:pPr>
+    </w:lvl>
+    <w:lvl w:ilvl="2">
+      <w:start w:val="1"/>
+      <w:numFmt w:val="lowerRoman"/>
+      <w:lvlText w:val="%3."/>
+      <w:lvlJc w:val="right"/>
+      <w:pPr>
+        <w:ind w:left="2160" w:hanging="180"/>
+      </w:pPr>
+    </w:lvl>
+    <w:lvl w:ilvl="3">
+      <w:start w:val="1"/>
+      <w:numFmt w:val="decimal"/>
+      <w:lvlText w:val="%4."/>
+      <w:lvlJc w:val="left"/>
+      <w:pPr>
+        <w:ind w:left="2880" w:hanging="360"/>
+      </w:pPr>
+    </w:lvl>
+    <w:lvl w:ilvl="4">
+      <w:start w:val="1"/>
+      <w:numFmt w:val="lowerLetter"/>
+      <w:lvlText w:val="%5."/>
+      <w:lvlJc w:val="left"/>
+      <w:pPr>
+        <w:ind w:left="3600" w:hanging="360"/>
+      </w:pPr>
+    </w:lvl>
+    <w:lvl w:ilvl="5">
+      <w:start w:val="1"/>
+      <w:numFmt w:val="lowerRoman"/>
+      <w:lvlText w:val="%6."/>
+      <w:lvlJc w:val="right"/>
+      <w:pPr>
+        <w:ind w:left="4320" w:hanging="180"/>
+      </w:pPr>
+    </w:lvl>
+    <w:lvl w:ilvl="6">
+      <w:start w:val="1"/>
+      <w:numFmt w:val="decimal"/>
+      <w:lvlText w:val="%7."/>
+      <w:lvlJc w:val="left"/>
+      <w:pPr>
+        <w:ind w:left="5040" w:hanging="360"/>
+      </w:pPr>
+    </w:lvl>
+    <w:lvl w:ilvl="7">
+      <w:start w:val="1"/>
+      <w:numFmt w:val="lowerLetter"/>
+      <w:lvlText w:val="%8."/>
+      <w:lvlJc w:val="left"/>
+      <w:pPr>
+        <w:ind w:left="5760" w:hanging="360"/>
+      </w:pPr>
+    </w:lvl>
+    <w:lvl w:ilvl="8">
+      <w:start w:val="1"/>
+      <w:numFmt w:val="lowerRoman"/>
+      <w:lvlText w:val="%9."/>
+      <w:lvlJc w:val="right"/>
+      <w:pPr>
+        <w:ind w:left="6480" w:hanging="180"/>
+      </w:pPr>
+    </w:lvl>
+  </w:abstractNum>
+  <w:abstractNum w:abstractNumId="14">
     <w:nsid w:val="5D861A6E"/>
     <w:multiLevelType w:val="hybridMultilevel"/>
     <w:tmpl w:val="47B428B0"/>
@@ -1506,7 +3679,185 @@
       </w:pPr>
     </w:lvl>
   </w:abstractNum>
-  <w:abstractNum w:abstractNumId="8">
+  <w:abstractNum w:abstractNumId="15">
+    <w:nsid w:val="71F461A1"/>
+    <w:multiLevelType w:val="hybridMultilevel"/>
+    <w:tmpl w:val="436007A4"/>
+    <w:lvl w:ilvl="0" w:tplc="7DAC9AB2">
+      <w:start w:val="1"/>
+      <w:numFmt w:val="lowerLetter"/>
+      <w:lvlText w:val="%1)"/>
+      <w:lvlJc w:val="left"/>
+      <w:pPr>
+        <w:ind w:left="1080" w:hanging="360"/>
+      </w:pPr>
+      <w:rPr>
+        <w:rFonts w:hint="default"/>
+      </w:rPr>
+    </w:lvl>
+    <w:lvl w:ilvl="1" w:tplc="04090019">
+      <w:start w:val="1"/>
+      <w:numFmt w:val="lowerLetter"/>
+      <w:lvlText w:val="%2."/>
+      <w:lvlJc w:val="left"/>
+      <w:pPr>
+        <w:ind w:left="1800" w:hanging="360"/>
+      </w:pPr>
+    </w:lvl>
+    <w:lvl w:ilvl="2" w:tplc="0409001B" w:tentative="1">
+      <w:start w:val="1"/>
+      <w:numFmt w:val="lowerRoman"/>
+      <w:lvlText w:val="%3."/>
+      <w:lvlJc w:val="right"/>
+      <w:pPr>
+        <w:ind w:left="2520" w:hanging="180"/>
+      </w:pPr>
+    </w:lvl>
+    <w:lvl w:ilvl="3" w:tplc="0409000F" w:tentative="1">
+      <w:start w:val="1"/>
+      <w:numFmt w:val="decimal"/>
+      <w:lvlText w:val="%4."/>
+      <w:lvlJc w:val="left"/>
+      <w:pPr>
+        <w:ind w:left="3240" w:hanging="360"/>
+      </w:pPr>
+    </w:lvl>
+    <w:lvl w:ilvl="4" w:tplc="04090019" w:tentative="1">
+      <w:start w:val="1"/>
+      <w:numFmt w:val="lowerLetter"/>
+      <w:lvlText w:val="%5."/>
+      <w:lvlJc w:val="left"/>
+      <w:pPr>
+        <w:ind w:left="3960" w:hanging="360"/>
+      </w:pPr>
+    </w:lvl>
+    <w:lvl w:ilvl="5" w:tplc="0409001B" w:tentative="1">
+      <w:start w:val="1"/>
+      <w:numFmt w:val="lowerRoman"/>
+      <w:lvlText w:val="%6."/>
+      <w:lvlJc w:val="right"/>
+      <w:pPr>
+        <w:ind w:left="4680" w:hanging="180"/>
+      </w:pPr>
+    </w:lvl>
+    <w:lvl w:ilvl="6" w:tplc="0409000F" w:tentative="1">
+      <w:start w:val="1"/>
+      <w:numFmt w:val="decimal"/>
+      <w:lvlText w:val="%7."/>
+      <w:lvlJc w:val="left"/>
+      <w:pPr>
+        <w:ind w:left="5400" w:hanging="360"/>
+      </w:pPr>
+    </w:lvl>
+    <w:lvl w:ilvl="7" w:tplc="04090019" w:tentative="1">
+      <w:start w:val="1"/>
+      <w:numFmt w:val="lowerLetter"/>
+      <w:lvlText w:val="%8."/>
+      <w:lvlJc w:val="left"/>
+      <w:pPr>
+        <w:ind w:left="6120" w:hanging="360"/>
+      </w:pPr>
+    </w:lvl>
+    <w:lvl w:ilvl="8" w:tplc="0409001B" w:tentative="1">
+      <w:start w:val="1"/>
+      <w:numFmt w:val="lowerRoman"/>
+      <w:lvlText w:val="%9."/>
+      <w:lvlJc w:val="right"/>
+      <w:pPr>
+        <w:ind w:left="6840" w:hanging="180"/>
+      </w:pPr>
+    </w:lvl>
+  </w:abstractNum>
+  <w:abstractNum w:abstractNumId="16">
+    <w:nsid w:val="7689496A"/>
+    <w:multiLevelType w:val="hybridMultilevel"/>
+    <w:tmpl w:val="9E966FA4"/>
+    <w:lvl w:ilvl="0" w:tplc="553895B4">
+      <w:start w:val="1"/>
+      <w:numFmt w:val="lowerLetter"/>
+      <w:lvlText w:val="%1)"/>
+      <w:lvlJc w:val="left"/>
+      <w:pPr>
+        <w:ind w:left="1800" w:hanging="360"/>
+      </w:pPr>
+      <w:rPr>
+        <w:rFonts w:hint="default"/>
+      </w:rPr>
+    </w:lvl>
+    <w:lvl w:ilvl="1" w:tplc="04090019" w:tentative="1">
+      <w:start w:val="1"/>
+      <w:numFmt w:val="lowerLetter"/>
+      <w:lvlText w:val="%2."/>
+      <w:lvlJc w:val="left"/>
+      <w:pPr>
+        <w:ind w:left="2520" w:hanging="360"/>
+      </w:pPr>
+    </w:lvl>
+    <w:lvl w:ilvl="2" w:tplc="0409001B" w:tentative="1">
+      <w:start w:val="1"/>
+      <w:numFmt w:val="lowerRoman"/>
+      <w:lvlText w:val="%3."/>
+      <w:lvlJc w:val="right"/>
+      <w:pPr>
+        <w:ind w:left="3240" w:hanging="180"/>
+      </w:pPr>
+    </w:lvl>
+    <w:lvl w:ilvl="3" w:tplc="0409000F" w:tentative="1">
+      <w:start w:val="1"/>
+      <w:numFmt w:val="decimal"/>
+      <w:lvlText w:val="%4."/>
+      <w:lvlJc w:val="left"/>
+      <w:pPr>
+        <w:ind w:left="3960" w:hanging="360"/>
+      </w:pPr>
+    </w:lvl>
+    <w:lvl w:ilvl="4" w:tplc="04090019" w:tentative="1">
+      <w:start w:val="1"/>
+      <w:numFmt w:val="lowerLetter"/>
+      <w:lvlText w:val="%5."/>
+      <w:lvlJc w:val="left"/>
+      <w:pPr>
+        <w:ind w:left="4680" w:hanging="360"/>
+      </w:pPr>
+    </w:lvl>
+    <w:lvl w:ilvl="5" w:tplc="0409001B" w:tentative="1">
+      <w:start w:val="1"/>
+      <w:numFmt w:val="lowerRoman"/>
+      <w:lvlText w:val="%6."/>
+      <w:lvlJc w:val="right"/>
+      <w:pPr>
+        <w:ind w:left="5400" w:hanging="180"/>
+      </w:pPr>
+    </w:lvl>
+    <w:lvl w:ilvl="6" w:tplc="0409000F" w:tentative="1">
+      <w:start w:val="1"/>
+      <w:numFmt w:val="decimal"/>
+      <w:lvlText w:val="%7."/>
+      <w:lvlJc w:val="left"/>
+      <w:pPr>
+        <w:ind w:left="6120" w:hanging="360"/>
+      </w:pPr>
+    </w:lvl>
+    <w:lvl w:ilvl="7" w:tplc="04090019" w:tentative="1">
+      <w:start w:val="1"/>
+      <w:numFmt w:val="lowerLetter"/>
+      <w:lvlText w:val="%8."/>
+      <w:lvlJc w:val="left"/>
+      <w:pPr>
+        <w:ind w:left="6840" w:hanging="360"/>
+      </w:pPr>
+    </w:lvl>
+    <w:lvl w:ilvl="8" w:tplc="0409001B" w:tentative="1">
+      <w:start w:val="1"/>
+      <w:numFmt w:val="lowerRoman"/>
+      <w:lvlText w:val="%9."/>
+      <w:lvlJc w:val="right"/>
+      <w:pPr>
+        <w:ind w:left="7560" w:hanging="180"/>
+      </w:pPr>
+    </w:lvl>
+  </w:abstractNum>
+  <w:abstractNum w:abstractNumId="17">
     <w:nsid w:val="7D730728"/>
     <w:multiLevelType w:val="multilevel"/>
     <w:tmpl w:val="7266105C"/>
@@ -1620,34 +3971,34 @@
     </w:lvl>
   </w:abstractNum>
   <w:num w:numId="1">
-    <w:abstractNumId w:val="4"/>
+    <w:abstractNumId w:val="8"/>
   </w:num>
   <w:num w:numId="2">
-    <w:abstractNumId w:val="5"/>
+    <w:abstractNumId w:val="10"/>
   </w:num>
   <w:num w:numId="3">
-    <w:abstractNumId w:val="3"/>
+    <w:abstractNumId w:val="7"/>
   </w:num>
   <w:num w:numId="4">
     <w:abstractNumId w:val="1"/>
   </w:num>
   <w:num w:numId="5">
-    <w:abstractNumId w:val="7"/>
+    <w:abstractNumId w:val="14"/>
   </w:num>
   <w:num w:numId="6">
-    <w:abstractNumId w:val="2"/>
+    <w:abstractNumId w:val="5"/>
   </w:num>
   <w:num w:numId="7">
-    <w:abstractNumId w:val="6"/>
+    <w:abstractNumId w:val="11"/>
   </w:num>
   <w:num w:numId="8">
     <w:abstractNumId w:val="0"/>
   </w:num>
   <w:num w:numId="9">
-    <w:abstractNumId w:val="8"/>
+    <w:abstractNumId w:val="17"/>
   </w:num>
   <w:num w:numId="10">
-    <w:abstractNumId w:val="3"/>
+    <w:abstractNumId w:val="7"/>
     <w:lvlOverride w:ilvl="0">
       <w:startOverride w:val="1"/>
     </w:lvlOverride>
@@ -1677,7 +4028,7 @@
     </w:lvlOverride>
   </w:num>
   <w:num w:numId="11">
-    <w:abstractNumId w:val="7"/>
+    <w:abstractNumId w:val="14"/>
     <w:lvlOverride w:ilvl="0">
       <w:startOverride w:val="3"/>
     </w:lvlOverride>
@@ -1707,7 +4058,7 @@
     </w:lvlOverride>
   </w:num>
   <w:num w:numId="12">
-    <w:abstractNumId w:val="2"/>
+    <w:abstractNumId w:val="5"/>
     <w:lvlOverride w:ilvl="0">
       <w:startOverride w:val="6"/>
     </w:lvlOverride>
@@ -1736,11 +4087,38 @@
       <w:startOverride w:val="1"/>
     </w:lvlOverride>
   </w:num>
+  <w:num w:numId="13">
+    <w:abstractNumId w:val="4"/>
+  </w:num>
+  <w:num w:numId="14">
+    <w:abstractNumId w:val="16"/>
+  </w:num>
+  <w:num w:numId="15">
+    <w:abstractNumId w:val="13"/>
+  </w:num>
+  <w:num w:numId="16">
+    <w:abstractNumId w:val="15"/>
+  </w:num>
+  <w:num w:numId="17">
+    <w:abstractNumId w:val="6"/>
+  </w:num>
+  <w:num w:numId="18">
+    <w:abstractNumId w:val="12"/>
+  </w:num>
+  <w:num w:numId="19">
+    <w:abstractNumId w:val="2"/>
+  </w:num>
+  <w:num w:numId="20">
+    <w:abstractNumId w:val="3"/>
+  </w:num>
+  <w:num w:numId="21">
+    <w:abstractNumId w:val="9"/>
+  </w:num>
 </w:numbering>
 </file>
 
 <file path=word/styles.xml><?xml version="1.0" encoding="utf-8"?>
-<w:styles xmlns:mc="http://schemas.openxmlformats.org/markup-compatibility/2006" xmlns:r="http://schemas.openxmlformats.org/officeDocument/2006/relationships" xmlns:w="http://schemas.openxmlformats.org/wordprocessingml/2006/main" xmlns:w14="http://schemas.microsoft.com/office/word/2010/wordml" mc:Ignorable="w14">
+<w:styles xmlns:mc="http://schemas.openxmlformats.org/markup-compatibility/2006" xmlns:r="http://schemas.openxmlformats.org/officeDocument/2006/relationships" xmlns:w="http://schemas.openxmlformats.org/wordprocessingml/2006/main" xmlns:w14="http://schemas.microsoft.com/office/word/2010/wordml" xmlns:w15="http://schemas.microsoft.com/office/word/2012/wordml" mc:Ignorable="w14 w15">
   <w:docDefaults>
     <w:rPrDefault>
       <w:rPr>
@@ -1752,153 +4130,369 @@
     </w:rPrDefault>
     <w:pPrDefault/>
   </w:docDefaults>
-  <w:latentStyles w:defLockedState="0" w:defUIPriority="99" w:defSemiHidden="1" w:defUnhideWhenUsed="1" w:defQFormat="0" w:count="276">
-    <w:lsdException w:name="Normal" w:semiHidden="0" w:uiPriority="0" w:unhideWhenUsed="0" w:qFormat="1"/>
-    <w:lsdException w:name="heading 1" w:semiHidden="0" w:uiPriority="9" w:unhideWhenUsed="0" w:qFormat="1"/>
-    <w:lsdException w:name="heading 2" w:uiPriority="9" w:qFormat="1"/>
-    <w:lsdException w:name="heading 3" w:uiPriority="9" w:qFormat="1"/>
-    <w:lsdException w:name="heading 4" w:uiPriority="9" w:qFormat="1"/>
-    <w:lsdException w:name="heading 5" w:uiPriority="9" w:qFormat="1"/>
-    <w:lsdException w:name="heading 6" w:uiPriority="9" w:qFormat="1"/>
-    <w:lsdException w:name="heading 7" w:uiPriority="9" w:qFormat="1"/>
-    <w:lsdException w:name="heading 8" w:uiPriority="9" w:qFormat="1"/>
-    <w:lsdException w:name="heading 9" w:uiPriority="9" w:qFormat="1"/>
-    <w:lsdException w:name="toc 1" w:uiPriority="39"/>
-    <w:lsdException w:name="toc 2" w:uiPriority="39"/>
-    <w:lsdException w:name="toc 3" w:uiPriority="39"/>
-    <w:lsdException w:name="toc 4" w:uiPriority="39"/>
-    <w:lsdException w:name="toc 5" w:uiPriority="39"/>
-    <w:lsdException w:name="toc 6" w:uiPriority="39"/>
-    <w:lsdException w:name="toc 7" w:uiPriority="39"/>
-    <w:lsdException w:name="toc 8" w:uiPriority="39"/>
-    <w:lsdException w:name="toc 9" w:uiPriority="39"/>
-    <w:lsdException w:name="caption" w:uiPriority="35" w:qFormat="1"/>
-    <w:lsdException w:name="Title" w:semiHidden="0" w:uiPriority="10" w:unhideWhenUsed="0" w:qFormat="1"/>
-    <w:lsdException w:name="Default Paragraph Font" w:uiPriority="1"/>
-    <w:lsdException w:name="Subtitle" w:semiHidden="0" w:uiPriority="11" w:unhideWhenUsed="0" w:qFormat="1"/>
-    <w:lsdException w:name="Strong" w:semiHidden="0" w:uiPriority="22" w:unhideWhenUsed="0" w:qFormat="1"/>
-    <w:lsdException w:name="Emphasis" w:semiHidden="0" w:uiPriority="20" w:unhideWhenUsed="0" w:qFormat="1"/>
-    <w:lsdException w:name="Table Grid" w:semiHidden="0" w:uiPriority="59" w:unhideWhenUsed="0"/>
-    <w:lsdException w:name="Note Level 1" w:semiHidden="0" w:unhideWhenUsed="0"/>
-    <w:lsdException w:name="Note Level 2" w:semiHidden="0" w:unhideWhenUsed="0"/>
-    <w:lsdException w:name="Note Level 3" w:semiHidden="0" w:unhideWhenUsed="0"/>
-    <w:lsdException w:name="Note Level 4" w:semiHidden="0" w:unhideWhenUsed="0"/>
-    <w:lsdException w:name="Note Level 5" w:semiHidden="0" w:unhideWhenUsed="0"/>
-    <w:lsdException w:name="Note Level 6" w:semiHidden="0" w:unhideWhenUsed="0"/>
-    <w:lsdException w:name="Note Level 7" w:semiHidden="0" w:unhideWhenUsed="0"/>
-    <w:lsdException w:name="Note Level 8" w:semiHidden="0" w:unhideWhenUsed="0"/>
-    <w:lsdException w:name="Note Level 9" w:semiHidden="0" w:unhideWhenUsed="0"/>
-    <w:lsdException w:name="Placeholder Text" w:unhideWhenUsed="0"/>
-    <w:lsdException w:name="No Spacing" w:semiHidden="0" w:uiPriority="1" w:unhideWhenUsed="0" w:qFormat="1"/>
-    <w:lsdException w:name="Light Shading" w:semiHidden="0" w:uiPriority="60" w:unhideWhenUsed="0"/>
-    <w:lsdException w:name="Light List" w:semiHidden="0" w:uiPriority="61" w:unhideWhenUsed="0"/>
-    <w:lsdException w:name="Light Grid" w:semiHidden="0" w:uiPriority="62" w:unhideWhenUsed="0"/>
-    <w:lsdException w:name="Medium Shading 1" w:semiHidden="0" w:uiPriority="63" w:unhideWhenUsed="0"/>
-    <w:lsdException w:name="Medium Shading 2" w:semiHidden="0" w:uiPriority="64" w:unhideWhenUsed="0"/>
-    <w:lsdException w:name="Medium List 1" w:semiHidden="0" w:uiPriority="65" w:unhideWhenUsed="0"/>
-    <w:lsdException w:name="Medium List 2" w:semiHidden="0" w:uiPriority="66" w:unhideWhenUsed="0"/>
-    <w:lsdException w:name="Medium Grid 1" w:semiHidden="0" w:uiPriority="67" w:unhideWhenUsed="0"/>
-    <w:lsdException w:name="Medium Grid 2" w:semiHidden="0" w:uiPriority="68" w:unhideWhenUsed="0"/>
-    <w:lsdException w:name="Medium Grid 3" w:semiHidden="0" w:uiPriority="69" w:unhideWhenUsed="0"/>
-    <w:lsdException w:name="Dark List" w:semiHidden="0" w:uiPriority="70" w:unhideWhenUsed="0"/>
-    <w:lsdException w:name="Colorful Shading" w:semiHidden="0" w:uiPriority="71" w:unhideWhenUsed="0"/>
-    <w:lsdException w:name="Colorful List" w:semiHidden="0" w:uiPriority="72" w:unhideWhenUsed="0"/>
-    <w:lsdException w:name="Colorful Grid" w:semiHidden="0" w:uiPriority="73" w:unhideWhenUsed="0"/>
-    <w:lsdException w:name="Light Shading Accent 1" w:semiHidden="0" w:uiPriority="60" w:unhideWhenUsed="0"/>
-    <w:lsdException w:name="Light List Accent 1" w:semiHidden="0" w:uiPriority="61" w:unhideWhenUsed="0"/>
-    <w:lsdException w:name="Light Grid Accent 1" w:semiHidden="0" w:uiPriority="62" w:unhideWhenUsed="0"/>
-    <w:lsdException w:name="Medium Shading 1 Accent 1" w:semiHidden="0" w:uiPriority="63" w:unhideWhenUsed="0"/>
-    <w:lsdException w:name="Medium Shading 2 Accent 1" w:semiHidden="0" w:uiPriority="64" w:unhideWhenUsed="0"/>
-    <w:lsdException w:name="Medium List 1 Accent 1" w:semiHidden="0" w:uiPriority="65" w:unhideWhenUsed="0"/>
-    <w:lsdException w:name="Revision" w:unhideWhenUsed="0"/>
-    <w:lsdException w:name="List Paragraph" w:semiHidden="0" w:uiPriority="34" w:unhideWhenUsed="0" w:qFormat="1"/>
-    <w:lsdException w:name="Quote" w:semiHidden="0" w:uiPriority="29" w:unhideWhenUsed="0" w:qFormat="1"/>
-    <w:lsdException w:name="Intense Quote" w:semiHidden="0" w:uiPriority="30" w:unhideWhenUsed="0" w:qFormat="1"/>
-    <w:lsdException w:name="Medium List 2 Accent 1" w:semiHidden="0" w:uiPriority="66" w:unhideWhenUsed="0"/>
-    <w:lsdException w:name="Medium Grid 1 Accent 1" w:semiHidden="0" w:uiPriority="67" w:unhideWhenUsed="0"/>
-    <w:lsdException w:name="Medium Grid 2 Accent 1" w:semiHidden="0" w:uiPriority="68" w:unhideWhenUsed="0"/>
-    <w:lsdException w:name="Medium Grid 3 Accent 1" w:semiHidden="0" w:uiPriority="69" w:unhideWhenUsed="0"/>
-    <w:lsdException w:name="Dark List Accent 1" w:semiHidden="0" w:uiPriority="70" w:unhideWhenUsed="0"/>
-    <w:lsdException w:name="Colorful Shading Accent 1" w:semiHidden="0" w:uiPriority="71" w:unhideWhenUsed="0"/>
-    <w:lsdException w:name="Colorful List Accent 1" w:semiHidden="0" w:uiPriority="72" w:unhideWhenUsed="0"/>
-    <w:lsdException w:name="Colorful Grid Accent 1" w:semiHidden="0" w:uiPriority="73" w:unhideWhenUsed="0"/>
-    <w:lsdException w:name="Light Shading Accent 2" w:semiHidden="0" w:uiPriority="60" w:unhideWhenUsed="0"/>
-    <w:lsdException w:name="Light List Accent 2" w:semiHidden="0" w:uiPriority="61" w:unhideWhenUsed="0"/>
-    <w:lsdException w:name="Light Grid Accent 2" w:semiHidden="0" w:uiPriority="62" w:unhideWhenUsed="0"/>
-    <w:lsdException w:name="Medium Shading 1 Accent 2" w:semiHidden="0" w:uiPriority="63" w:unhideWhenUsed="0"/>
-    <w:lsdException w:name="Medium Shading 2 Accent 2" w:semiHidden="0" w:uiPriority="64" w:unhideWhenUsed="0"/>
-    <w:lsdException w:name="Medium List 1 Accent 2" w:semiHidden="0" w:uiPriority="65" w:unhideWhenUsed="0"/>
-    <w:lsdException w:name="Medium List 2 Accent 2" w:semiHidden="0" w:uiPriority="66" w:unhideWhenUsed="0"/>
-    <w:lsdException w:name="Medium Grid 1 Accent 2" w:semiHidden="0" w:uiPriority="67" w:unhideWhenUsed="0"/>
-    <w:lsdException w:name="Medium Grid 2 Accent 2" w:semiHidden="0" w:uiPriority="68" w:unhideWhenUsed="0"/>
-    <w:lsdException w:name="Medium Grid 3 Accent 2" w:semiHidden="0" w:uiPriority="69" w:unhideWhenUsed="0"/>
-    <w:lsdException w:name="Dark List Accent 2" w:semiHidden="0" w:uiPriority="70" w:unhideWhenUsed="0"/>
-    <w:lsdException w:name="Colorful Shading Accent 2" w:semiHidden="0" w:uiPriority="71" w:unhideWhenUsed="0"/>
-    <w:lsdException w:name="Colorful List Accent 2" w:semiHidden="0" w:uiPriority="72" w:unhideWhenUsed="0"/>
-    <w:lsdException w:name="Colorful Grid Accent 2" w:semiHidden="0" w:uiPriority="73" w:unhideWhenUsed="0"/>
-    <w:lsdException w:name="Light Shading Accent 3" w:semiHidden="0" w:uiPriority="60" w:unhideWhenUsed="0"/>
-    <w:lsdException w:name="Light List Accent 3" w:semiHidden="0" w:uiPriority="61" w:unhideWhenUsed="0"/>
-    <w:lsdException w:name="Light Grid Accent 3" w:semiHidden="0" w:uiPriority="62" w:unhideWhenUsed="0"/>
-    <w:lsdException w:name="Medium Shading 1 Accent 3" w:semiHidden="0" w:uiPriority="63" w:unhideWhenUsed="0"/>
-    <w:lsdException w:name="Medium Shading 2 Accent 3" w:semiHidden="0" w:uiPriority="64" w:unhideWhenUsed="0"/>
-    <w:lsdException w:name="Medium List 1 Accent 3" w:semiHidden="0" w:uiPriority="65" w:unhideWhenUsed="0"/>
-    <w:lsdException w:name="Medium List 2 Accent 3" w:semiHidden="0" w:uiPriority="66" w:unhideWhenUsed="0"/>
-    <w:lsdException w:name="Medium Grid 1 Accent 3" w:semiHidden="0" w:uiPriority="67" w:unhideWhenUsed="0"/>
-    <w:lsdException w:name="Medium Grid 2 Accent 3" w:semiHidden="0" w:uiPriority="68" w:unhideWhenUsed="0"/>
-    <w:lsdException w:name="Medium Grid 3 Accent 3" w:semiHidden="0" w:uiPriority="69" w:unhideWhenUsed="0"/>
-    <w:lsdException w:name="Dark List Accent 3" w:semiHidden="0" w:uiPriority="70" w:unhideWhenUsed="0"/>
-    <w:lsdException w:name="Colorful Shading Accent 3" w:semiHidden="0" w:uiPriority="71" w:unhideWhenUsed="0"/>
-    <w:lsdException w:name="Colorful List Accent 3" w:semiHidden="0" w:uiPriority="72" w:unhideWhenUsed="0"/>
-    <w:lsdException w:name="Colorful Grid Accent 3" w:semiHidden="0" w:uiPriority="73" w:unhideWhenUsed="0"/>
-    <w:lsdException w:name="Light Shading Accent 4" w:semiHidden="0" w:uiPriority="60" w:unhideWhenUsed="0"/>
-    <w:lsdException w:name="Light List Accent 4" w:semiHidden="0" w:uiPriority="61" w:unhideWhenUsed="0"/>
-    <w:lsdException w:name="Light Grid Accent 4" w:semiHidden="0" w:uiPriority="62" w:unhideWhenUsed="0"/>
-    <w:lsdException w:name="Medium Shading 1 Accent 4" w:semiHidden="0" w:uiPriority="63" w:unhideWhenUsed="0"/>
-    <w:lsdException w:name="Medium Shading 2 Accent 4" w:semiHidden="0" w:uiPriority="64" w:unhideWhenUsed="0"/>
-    <w:lsdException w:name="Medium List 1 Accent 4" w:semiHidden="0" w:uiPriority="65" w:unhideWhenUsed="0"/>
-    <w:lsdException w:name="Medium List 2 Accent 4" w:semiHidden="0" w:uiPriority="66" w:unhideWhenUsed="0"/>
-    <w:lsdException w:name="Medium Grid 1 Accent 4" w:semiHidden="0" w:uiPriority="67" w:unhideWhenUsed="0"/>
-    <w:lsdException w:name="Medium Grid 2 Accent 4" w:semiHidden="0" w:uiPriority="68" w:unhideWhenUsed="0"/>
-    <w:lsdException w:name="Medium Grid 3 Accent 4" w:semiHidden="0" w:uiPriority="69" w:unhideWhenUsed="0"/>
-    <w:lsdException w:name="Dark List Accent 4" w:semiHidden="0" w:uiPriority="70" w:unhideWhenUsed="0"/>
-    <w:lsdException w:name="Colorful Shading Accent 4" w:semiHidden="0" w:uiPriority="71" w:unhideWhenUsed="0"/>
-    <w:lsdException w:name="Colorful List Accent 4" w:semiHidden="0" w:uiPriority="72" w:unhideWhenUsed="0"/>
-    <w:lsdException w:name="Colorful Grid Accent 4" w:semiHidden="0" w:uiPriority="73" w:unhideWhenUsed="0"/>
-    <w:lsdException w:name="Light Shading Accent 5" w:semiHidden="0" w:uiPriority="60" w:unhideWhenUsed="0"/>
-    <w:lsdException w:name="Light List Accent 5" w:semiHidden="0" w:uiPriority="61" w:unhideWhenUsed="0"/>
-    <w:lsdException w:name="Light Grid Accent 5" w:semiHidden="0" w:uiPriority="62" w:unhideWhenUsed="0"/>
-    <w:lsdException w:name="Medium Shading 1 Accent 5" w:semiHidden="0" w:uiPriority="63" w:unhideWhenUsed="0"/>
-    <w:lsdException w:name="Medium Shading 2 Accent 5" w:semiHidden="0" w:uiPriority="64" w:unhideWhenUsed="0"/>
-    <w:lsdException w:name="Medium List 1 Accent 5" w:semiHidden="0" w:uiPriority="65" w:unhideWhenUsed="0"/>
-    <w:lsdException w:name="Medium List 2 Accent 5" w:semiHidden="0" w:uiPriority="66" w:unhideWhenUsed="0"/>
-    <w:lsdException w:name="Medium Grid 1 Accent 5" w:semiHidden="0" w:uiPriority="67" w:unhideWhenUsed="0"/>
-    <w:lsdException w:name="Medium Grid 2 Accent 5" w:semiHidden="0" w:uiPriority="68" w:unhideWhenUsed="0"/>
-    <w:lsdException w:name="Medium Grid 3 Accent 5" w:semiHidden="0" w:uiPriority="69" w:unhideWhenUsed="0"/>
-    <w:lsdException w:name="Dark List Accent 5" w:semiHidden="0" w:uiPriority="70" w:unhideWhenUsed="0"/>
-    <w:lsdException w:name="Colorful Shading Accent 5" w:semiHidden="0" w:uiPriority="71" w:unhideWhenUsed="0"/>
-    <w:lsdException w:name="Colorful List Accent 5" w:semiHidden="0" w:uiPriority="72" w:unhideWhenUsed="0"/>
-    <w:lsdException w:name="Colorful Grid Accent 5" w:semiHidden="0" w:uiPriority="73" w:unhideWhenUsed="0"/>
-    <w:lsdException w:name="Light Shading Accent 6" w:semiHidden="0" w:uiPriority="60" w:unhideWhenUsed="0"/>
-    <w:lsdException w:name="Light List Accent 6" w:semiHidden="0" w:uiPriority="61" w:unhideWhenUsed="0"/>
-    <w:lsdException w:name="Light Grid Accent 6" w:semiHidden="0" w:uiPriority="62" w:unhideWhenUsed="0"/>
-    <w:lsdException w:name="Medium Shading 1 Accent 6" w:semiHidden="0" w:uiPriority="63" w:unhideWhenUsed="0"/>
-    <w:lsdException w:name="Medium Shading 2 Accent 6" w:semiHidden="0" w:uiPriority="64" w:unhideWhenUsed="0"/>
-    <w:lsdException w:name="Medium List 1 Accent 6" w:semiHidden="0" w:uiPriority="65" w:unhideWhenUsed="0"/>
-    <w:lsdException w:name="Medium List 2 Accent 6" w:semiHidden="0" w:uiPriority="66" w:unhideWhenUsed="0"/>
-    <w:lsdException w:name="Medium Grid 1 Accent 6" w:semiHidden="0" w:uiPriority="67" w:unhideWhenUsed="0"/>
-    <w:lsdException w:name="Medium Grid 2 Accent 6" w:semiHidden="0" w:uiPriority="68" w:unhideWhenUsed="0"/>
-    <w:lsdException w:name="Medium Grid 3 Accent 6" w:semiHidden="0" w:uiPriority="69" w:unhideWhenUsed="0"/>
-    <w:lsdException w:name="Dark List Accent 6" w:semiHidden="0" w:uiPriority="70" w:unhideWhenUsed="0"/>
-    <w:lsdException w:name="Colorful Shading Accent 6" w:semiHidden="0" w:uiPriority="71" w:unhideWhenUsed="0"/>
-    <w:lsdException w:name="Colorful List Accent 6" w:semiHidden="0" w:uiPriority="72" w:unhideWhenUsed="0"/>
-    <w:lsdException w:name="Colorful Grid Accent 6" w:semiHidden="0" w:uiPriority="73" w:unhideWhenUsed="0"/>
-    <w:lsdException w:name="Subtle Emphasis" w:semiHidden="0" w:uiPriority="19" w:unhideWhenUsed="0" w:qFormat="1"/>
-    <w:lsdException w:name="Intense Emphasis" w:semiHidden="0" w:uiPriority="21" w:unhideWhenUsed="0" w:qFormat="1"/>
-    <w:lsdException w:name="Subtle Reference" w:semiHidden="0" w:uiPriority="31" w:unhideWhenUsed="0" w:qFormat="1"/>
-    <w:lsdException w:name="Intense Reference" w:semiHidden="0" w:uiPriority="32" w:unhideWhenUsed="0" w:qFormat="1"/>
-    <w:lsdException w:name="Book Title" w:semiHidden="0" w:uiPriority="33" w:unhideWhenUsed="0" w:qFormat="1"/>
-    <w:lsdException w:name="Bibliography" w:uiPriority="37"/>
-    <w:lsdException w:name="TOC Heading" w:uiPriority="39" w:qFormat="1"/>
+  <w:latentStyles w:defLockedState="0" w:defUIPriority="99" w:defSemiHidden="0" w:defUnhideWhenUsed="0" w:defQFormat="0" w:count="371">
+    <w:lsdException w:name="Normal" w:uiPriority="0" w:qFormat="1"/>
+    <w:lsdException w:name="heading 1" w:uiPriority="9" w:qFormat="1"/>
+    <w:lsdException w:name="heading 2" w:semiHidden="1" w:uiPriority="9" w:unhideWhenUsed="1" w:qFormat="1"/>
+    <w:lsdException w:name="heading 3" w:semiHidden="1" w:uiPriority="9" w:unhideWhenUsed="1" w:qFormat="1"/>
+    <w:lsdException w:name="heading 4" w:semiHidden="1" w:uiPriority="9" w:unhideWhenUsed="1" w:qFormat="1"/>
+    <w:lsdException w:name="heading 5" w:semiHidden="1" w:uiPriority="9" w:unhideWhenUsed="1" w:qFormat="1"/>
+    <w:lsdException w:name="heading 6" w:semiHidden="1" w:uiPriority="9" w:unhideWhenUsed="1" w:qFormat="1"/>
+    <w:lsdException w:name="heading 7" w:semiHidden="1" w:uiPriority="9" w:unhideWhenUsed="1" w:qFormat="1"/>
+    <w:lsdException w:name="heading 8" w:semiHidden="1" w:uiPriority="9" w:unhideWhenUsed="1" w:qFormat="1"/>
+    <w:lsdException w:name="heading 9" w:semiHidden="1" w:uiPriority="9" w:unhideWhenUsed="1" w:qFormat="1"/>
+    <w:lsdException w:name="index 1" w:semiHidden="1" w:unhideWhenUsed="1"/>
+    <w:lsdException w:name="index 2" w:semiHidden="1" w:unhideWhenUsed="1"/>
+    <w:lsdException w:name="index 3" w:semiHidden="1" w:unhideWhenUsed="1"/>
+    <w:lsdException w:name="index 4" w:semiHidden="1" w:unhideWhenUsed="1"/>
+    <w:lsdException w:name="index 5" w:semiHidden="1" w:unhideWhenUsed="1"/>
+    <w:lsdException w:name="index 6" w:semiHidden="1" w:unhideWhenUsed="1"/>
+    <w:lsdException w:name="index 7" w:semiHidden="1" w:unhideWhenUsed="1"/>
+    <w:lsdException w:name="index 8" w:semiHidden="1" w:unhideWhenUsed="1"/>
+    <w:lsdException w:name="index 9" w:semiHidden="1" w:unhideWhenUsed="1"/>
+    <w:lsdException w:name="toc 1" w:semiHidden="1" w:uiPriority="39" w:unhideWhenUsed="1"/>
+    <w:lsdException w:name="toc 2" w:semiHidden="1" w:uiPriority="39" w:unhideWhenUsed="1"/>
+    <w:lsdException w:name="toc 3" w:semiHidden="1" w:uiPriority="39" w:unhideWhenUsed="1"/>
+    <w:lsdException w:name="toc 4" w:semiHidden="1" w:uiPriority="39" w:unhideWhenUsed="1"/>
+    <w:lsdException w:name="toc 5" w:semiHidden="1" w:uiPriority="39" w:unhideWhenUsed="1"/>
+    <w:lsdException w:name="toc 6" w:semiHidden="1" w:uiPriority="39" w:unhideWhenUsed="1"/>
+    <w:lsdException w:name="toc 7" w:semiHidden="1" w:uiPriority="39" w:unhideWhenUsed="1"/>
+    <w:lsdException w:name="toc 8" w:semiHidden="1" w:uiPriority="39" w:unhideWhenUsed="1"/>
+    <w:lsdException w:name="toc 9" w:semiHidden="1" w:uiPriority="39" w:unhideWhenUsed="1"/>
+    <w:lsdException w:name="Normal Indent" w:semiHidden="1" w:unhideWhenUsed="1"/>
+    <w:lsdException w:name="footnote text" w:semiHidden="1" w:unhideWhenUsed="1"/>
+    <w:lsdException w:name="annotation text" w:semiHidden="1" w:unhideWhenUsed="1"/>
+    <w:lsdException w:name="header" w:semiHidden="1" w:unhideWhenUsed="1"/>
+    <w:lsdException w:name="footer" w:semiHidden="1" w:unhideWhenUsed="1"/>
+    <w:lsdException w:name="index heading" w:semiHidden="1" w:unhideWhenUsed="1"/>
+    <w:lsdException w:name="caption" w:semiHidden="1" w:uiPriority="35" w:unhideWhenUsed="1" w:qFormat="1"/>
+    <w:lsdException w:name="table of figures" w:semiHidden="1" w:unhideWhenUsed="1"/>
+    <w:lsdException w:name="envelope address" w:semiHidden="1" w:unhideWhenUsed="1"/>
+    <w:lsdException w:name="envelope return" w:semiHidden="1" w:unhideWhenUsed="1"/>
+    <w:lsdException w:name="footnote reference" w:semiHidden="1" w:unhideWhenUsed="1"/>
+    <w:lsdException w:name="annotation reference" w:semiHidden="1" w:unhideWhenUsed="1"/>
+    <w:lsdException w:name="line number" w:semiHidden="1" w:unhideWhenUsed="1"/>
+    <w:lsdException w:name="page number" w:semiHidden="1" w:unhideWhenUsed="1"/>
+    <w:lsdException w:name="endnote reference" w:semiHidden="1" w:unhideWhenUsed="1"/>
+    <w:lsdException w:name="endnote text" w:semiHidden="1" w:unhideWhenUsed="1"/>
+    <w:lsdException w:name="table of authorities" w:semiHidden="1" w:unhideWhenUsed="1"/>
+    <w:lsdException w:name="macro" w:semiHidden="1" w:unhideWhenUsed="1"/>
+    <w:lsdException w:name="toa heading" w:semiHidden="1" w:unhideWhenUsed="1"/>
+    <w:lsdException w:name="List" w:semiHidden="1" w:unhideWhenUsed="1"/>
+    <w:lsdException w:name="List Bullet" w:semiHidden="1" w:unhideWhenUsed="1"/>
+    <w:lsdException w:name="List Number" w:semiHidden="1" w:unhideWhenUsed="1"/>
+    <w:lsdException w:name="List 2" w:semiHidden="1" w:unhideWhenUsed="1"/>
+    <w:lsdException w:name="List 3" w:semiHidden="1" w:unhideWhenUsed="1"/>
+    <w:lsdException w:name="List 4" w:semiHidden="1" w:unhideWhenUsed="1"/>
+    <w:lsdException w:name="List 5" w:semiHidden="1" w:unhideWhenUsed="1"/>
+    <w:lsdException w:name="List Bullet 2" w:semiHidden="1" w:unhideWhenUsed="1"/>
+    <w:lsdException w:name="List Bullet 3" w:semiHidden="1" w:unhideWhenUsed="1"/>
+    <w:lsdException w:name="List Bullet 4" w:semiHidden="1" w:unhideWhenUsed="1"/>
+    <w:lsdException w:name="List Bullet 5" w:semiHidden="1" w:unhideWhenUsed="1"/>
+    <w:lsdException w:name="List Number 2" w:semiHidden="1" w:unhideWhenUsed="1"/>
+    <w:lsdException w:name="List Number 3" w:semiHidden="1" w:unhideWhenUsed="1"/>
+    <w:lsdException w:name="List Number 4" w:semiHidden="1" w:unhideWhenUsed="1"/>
+    <w:lsdException w:name="List Number 5" w:semiHidden="1" w:unhideWhenUsed="1"/>
+    <w:lsdException w:name="Title" w:uiPriority="10" w:qFormat="1"/>
+    <w:lsdException w:name="Closing" w:semiHidden="1" w:unhideWhenUsed="1"/>
+    <w:lsdException w:name="Signature" w:semiHidden="1" w:unhideWhenUsed="1"/>
+    <w:lsdException w:name="Default Paragraph Font" w:semiHidden="1" w:uiPriority="1" w:unhideWhenUsed="1"/>
+    <w:lsdException w:name="Body Text" w:semiHidden="1" w:unhideWhenUsed="1"/>
+    <w:lsdException w:name="Body Text Indent" w:semiHidden="1" w:unhideWhenUsed="1"/>
+    <w:lsdException w:name="List Continue" w:semiHidden="1" w:unhideWhenUsed="1"/>
+    <w:lsdException w:name="List Continue 2" w:semiHidden="1" w:unhideWhenUsed="1"/>
+    <w:lsdException w:name="List Continue 3" w:semiHidden="1" w:unhideWhenUsed="1"/>
+    <w:lsdException w:name="List Continue 4" w:semiHidden="1" w:unhideWhenUsed="1"/>
+    <w:lsdException w:name="List Continue 5" w:semiHidden="1" w:unhideWhenUsed="1"/>
+    <w:lsdException w:name="Message Header" w:semiHidden="1" w:unhideWhenUsed="1"/>
+    <w:lsdException w:name="Subtitle" w:uiPriority="11" w:qFormat="1"/>
+    <w:lsdException w:name="Salutation" w:semiHidden="1" w:unhideWhenUsed="1"/>
+    <w:lsdException w:name="Date" w:semiHidden="1" w:unhideWhenUsed="1"/>
+    <w:lsdException w:name="Body Text First Indent" w:semiHidden="1" w:unhideWhenUsed="1"/>
+    <w:lsdException w:name="Body Text First Indent 2" w:semiHidden="1" w:unhideWhenUsed="1"/>
+    <w:lsdException w:name="Note Heading" w:semiHidden="1" w:unhideWhenUsed="1"/>
+    <w:lsdException w:name="Body Text 2" w:semiHidden="1" w:unhideWhenUsed="1"/>
+    <w:lsdException w:name="Body Text 3" w:semiHidden="1" w:unhideWhenUsed="1"/>
+    <w:lsdException w:name="Body Text Indent 2" w:semiHidden="1" w:unhideWhenUsed="1"/>
+    <w:lsdException w:name="Body Text Indent 3" w:semiHidden="1" w:unhideWhenUsed="1"/>
+    <w:lsdException w:name="Block Text" w:semiHidden="1" w:unhideWhenUsed="1"/>
+    <w:lsdException w:name="Hyperlink" w:semiHidden="1" w:unhideWhenUsed="1"/>
+    <w:lsdException w:name="FollowedHyperlink" w:semiHidden="1" w:unhideWhenUsed="1"/>
+    <w:lsdException w:name="Strong" w:uiPriority="22" w:qFormat="1"/>
+    <w:lsdException w:name="Emphasis" w:uiPriority="20" w:qFormat="1"/>
+    <w:lsdException w:name="Document Map" w:semiHidden="1" w:unhideWhenUsed="1"/>
+    <w:lsdException w:name="Plain Text" w:semiHidden="1" w:unhideWhenUsed="1"/>
+    <w:lsdException w:name="E-mail Signature" w:semiHidden="1" w:unhideWhenUsed="1"/>
+    <w:lsdException w:name="HTML Top of Form" w:semiHidden="1" w:unhideWhenUsed="1"/>
+    <w:lsdException w:name="HTML Bottom of Form" w:semiHidden="1" w:unhideWhenUsed="1"/>
+    <w:lsdException w:name="Normal (Web)" w:semiHidden="1" w:unhideWhenUsed="1"/>
+    <w:lsdException w:name="HTML Acronym" w:semiHidden="1" w:unhideWhenUsed="1"/>
+    <w:lsdException w:name="HTML Address" w:semiHidden="1" w:unhideWhenUsed="1"/>
+    <w:lsdException w:name="HTML Cite" w:semiHidden="1" w:unhideWhenUsed="1"/>
+    <w:lsdException w:name="HTML Code" w:semiHidden="1" w:unhideWhenUsed="1"/>
+    <w:lsdException w:name="HTML Definition" w:semiHidden="1" w:unhideWhenUsed="1"/>
+    <w:lsdException w:name="HTML Keyboard" w:semiHidden="1" w:unhideWhenUsed="1"/>
+    <w:lsdException w:name="HTML Preformatted" w:semiHidden="1" w:unhideWhenUsed="1"/>
+    <w:lsdException w:name="HTML Sample" w:semiHidden="1" w:unhideWhenUsed="1"/>
+    <w:lsdException w:name="HTML Typewriter" w:semiHidden="1" w:unhideWhenUsed="1"/>
+    <w:lsdException w:name="HTML Variable" w:semiHidden="1" w:unhideWhenUsed="1"/>
+    <w:lsdException w:name="Normal Table" w:semiHidden="1" w:unhideWhenUsed="1"/>
+    <w:lsdException w:name="annotation subject" w:semiHidden="1" w:unhideWhenUsed="1"/>
+    <w:lsdException w:name="No List" w:semiHidden="1" w:unhideWhenUsed="1"/>
+    <w:lsdException w:name="Outline List 1" w:semiHidden="1" w:unhideWhenUsed="1"/>
+    <w:lsdException w:name="Outline List 2" w:semiHidden="1" w:unhideWhenUsed="1"/>
+    <w:lsdException w:name="Outline List 3" w:semiHidden="1" w:unhideWhenUsed="1"/>
+    <w:lsdException w:name="Table Simple 1" w:semiHidden="1" w:unhideWhenUsed="1"/>
+    <w:lsdException w:name="Table Simple 2" w:semiHidden="1" w:unhideWhenUsed="1"/>
+    <w:lsdException w:name="Table Simple 3" w:semiHidden="1" w:unhideWhenUsed="1"/>
+    <w:lsdException w:name="Table Classic 1" w:semiHidden="1" w:unhideWhenUsed="1"/>
+    <w:lsdException w:name="Table Classic 2" w:semiHidden="1" w:unhideWhenUsed="1"/>
+    <w:lsdException w:name="Table Classic 3" w:semiHidden="1" w:unhideWhenUsed="1"/>
+    <w:lsdException w:name="Table Classic 4" w:semiHidden="1" w:unhideWhenUsed="1"/>
+    <w:lsdException w:name="Table Colorful 1" w:semiHidden="1" w:unhideWhenUsed="1"/>
+    <w:lsdException w:name="Table Colorful 2" w:semiHidden="1" w:unhideWhenUsed="1"/>
+    <w:lsdException w:name="Table Colorful 3" w:semiHidden="1" w:unhideWhenUsed="1"/>
+    <w:lsdException w:name="Table Columns 1" w:semiHidden="1" w:unhideWhenUsed="1"/>
+    <w:lsdException w:name="Table Columns 2" w:semiHidden="1" w:unhideWhenUsed="1"/>
+    <w:lsdException w:name="Table Columns 3" w:semiHidden="1" w:unhideWhenUsed="1"/>
+    <w:lsdException w:name="Table Columns 4" w:semiHidden="1" w:unhideWhenUsed="1"/>
+    <w:lsdException w:name="Table Columns 5" w:semiHidden="1" w:unhideWhenUsed="1"/>
+    <w:lsdException w:name="Table Grid 1" w:semiHidden="1" w:unhideWhenUsed="1"/>
+    <w:lsdException w:name="Table Grid 2" w:semiHidden="1" w:unhideWhenUsed="1"/>
+    <w:lsdException w:name="Table Grid 3" w:semiHidden="1" w:unhideWhenUsed="1"/>
+    <w:lsdException w:name="Table Grid 4" w:semiHidden="1" w:unhideWhenUsed="1"/>
+    <w:lsdException w:name="Table Grid 5" w:semiHidden="1" w:unhideWhenUsed="1"/>
+    <w:lsdException w:name="Table Grid 6" w:semiHidden="1" w:unhideWhenUsed="1"/>
+    <w:lsdException w:name="Table Grid 7" w:semiHidden="1" w:unhideWhenUsed="1"/>
+    <w:lsdException w:name="Table Grid 8" w:semiHidden="1" w:unhideWhenUsed="1"/>
+    <w:lsdException w:name="Table List 1" w:semiHidden="1" w:unhideWhenUsed="1"/>
+    <w:lsdException w:name="Table List 2" w:semiHidden="1" w:unhideWhenUsed="1"/>
+    <w:lsdException w:name="Table List 3" w:semiHidden="1" w:unhideWhenUsed="1"/>
+    <w:lsdException w:name="Table List 4" w:semiHidden="1" w:unhideWhenUsed="1"/>
+    <w:lsdException w:name="Table List 5" w:semiHidden="1" w:unhideWhenUsed="1"/>
+    <w:lsdException w:name="Table List 6" w:semiHidden="1" w:unhideWhenUsed="1"/>
+    <w:lsdException w:name="Table List 7" w:semiHidden="1" w:unhideWhenUsed="1"/>
+    <w:lsdException w:name="Table List 8" w:semiHidden="1" w:unhideWhenUsed="1"/>
+    <w:lsdException w:name="Table 3D effects 1" w:semiHidden="1" w:unhideWhenUsed="1"/>
+    <w:lsdException w:name="Table 3D effects 2" w:semiHidden="1" w:unhideWhenUsed="1"/>
+    <w:lsdException w:name="Table 3D effects 3" w:semiHidden="1" w:unhideWhenUsed="1"/>
+    <w:lsdException w:name="Table Contemporary" w:semiHidden="1" w:unhideWhenUsed="1"/>
+    <w:lsdException w:name="Table Elegant" w:semiHidden="1" w:unhideWhenUsed="1"/>
+    <w:lsdException w:name="Table Professional" w:semiHidden="1" w:unhideWhenUsed="1"/>
+    <w:lsdException w:name="Table Subtle 1" w:semiHidden="1" w:unhideWhenUsed="1"/>
+    <w:lsdException w:name="Table Subtle 2" w:semiHidden="1" w:unhideWhenUsed="1"/>
+    <w:lsdException w:name="Table Web 1" w:semiHidden="1" w:unhideWhenUsed="1"/>
+    <w:lsdException w:name="Table Web 2" w:semiHidden="1" w:unhideWhenUsed="1"/>
+    <w:lsdException w:name="Table Web 3" w:semiHidden="1" w:unhideWhenUsed="1"/>
+    <w:lsdException w:name="Balloon Text" w:semiHidden="1" w:unhideWhenUsed="1"/>
+    <w:lsdException w:name="Table Grid" w:uiPriority="59"/>
+    <w:lsdException w:name="Table Theme" w:semiHidden="1" w:unhideWhenUsed="1"/>
+    <w:lsdException w:name="Placeholder Text" w:semiHidden="1"/>
+    <w:lsdException w:name="No Spacing" w:uiPriority="1" w:qFormat="1"/>
+    <w:lsdException w:name="Light Shading" w:uiPriority="60"/>
+    <w:lsdException w:name="Light List" w:uiPriority="61"/>
+    <w:lsdException w:name="Light Grid" w:uiPriority="62"/>
+    <w:lsdException w:name="Medium Shading 1" w:uiPriority="63"/>
+    <w:lsdException w:name="Medium Shading 2" w:uiPriority="64"/>
+    <w:lsdException w:name="Medium List 1" w:uiPriority="65"/>
+    <w:lsdException w:name="Medium List 2" w:uiPriority="66"/>
+    <w:lsdException w:name="Medium Grid 1" w:uiPriority="67"/>
+    <w:lsdException w:name="Medium Grid 2" w:uiPriority="68"/>
+    <w:lsdException w:name="Medium Grid 3" w:uiPriority="69"/>
+    <w:lsdException w:name="Dark List" w:uiPriority="70"/>
+    <w:lsdException w:name="Colorful Shading" w:uiPriority="71"/>
+    <w:lsdException w:name="Colorful List" w:uiPriority="72"/>
+    <w:lsdException w:name="Colorful Grid" w:uiPriority="73"/>
+    <w:lsdException w:name="Light Shading Accent 1" w:uiPriority="60"/>
+    <w:lsdException w:name="Light List Accent 1" w:uiPriority="61"/>
+    <w:lsdException w:name="Light Grid Accent 1" w:uiPriority="62"/>
+    <w:lsdException w:name="Medium Shading 1 Accent 1" w:uiPriority="63"/>
+    <w:lsdException w:name="Medium Shading 2 Accent 1" w:uiPriority="64"/>
+    <w:lsdException w:name="Medium List 1 Accent 1" w:uiPriority="65"/>
+    <w:lsdException w:name="Revision" w:semiHidden="1"/>
+    <w:lsdException w:name="List Paragraph" w:uiPriority="34" w:qFormat="1"/>
+    <w:lsdException w:name="Quote" w:uiPriority="29" w:qFormat="1"/>
+    <w:lsdException w:name="Intense Quote" w:uiPriority="30" w:qFormat="1"/>
+    <w:lsdException w:name="Medium List 2 Accent 1" w:uiPriority="66"/>
+    <w:lsdException w:name="Medium Grid 1 Accent 1" w:uiPriority="67"/>
+    <w:lsdException w:name="Medium Grid 2 Accent 1" w:uiPriority="68"/>
+    <w:lsdException w:name="Medium Grid 3 Accent 1" w:uiPriority="69"/>
+    <w:lsdException w:name="Dark List Accent 1" w:uiPriority="70"/>
+    <w:lsdException w:name="Colorful Shading Accent 1" w:uiPriority="71"/>
+    <w:lsdException w:name="Colorful List Accent 1" w:uiPriority="72"/>
+    <w:lsdException w:name="Colorful Grid Accent 1" w:uiPriority="73"/>
+    <w:lsdException w:name="Light Shading Accent 2" w:uiPriority="60"/>
+    <w:lsdException w:name="Light List Accent 2" w:uiPriority="61"/>
+    <w:lsdException w:name="Light Grid Accent 2" w:uiPriority="62"/>
+    <w:lsdException w:name="Medium Shading 1 Accent 2" w:uiPriority="63"/>
+    <w:lsdException w:name="Medium Shading 2 Accent 2" w:uiPriority="64"/>
+    <w:lsdException w:name="Medium List 1 Accent 2" w:uiPriority="65"/>
+    <w:lsdException w:name="Medium List 2 Accent 2" w:uiPriority="66"/>
+    <w:lsdException w:name="Medium Grid 1 Accent 2" w:uiPriority="67"/>
+    <w:lsdException w:name="Medium Grid 2 Accent 2" w:uiPriority="68"/>
+    <w:lsdException w:name="Medium Grid 3 Accent 2" w:uiPriority="69"/>
+    <w:lsdException w:name="Dark List Accent 2" w:uiPriority="70"/>
+    <w:lsdException w:name="Colorful Shading Accent 2" w:uiPriority="71"/>
+    <w:lsdException w:name="Colorful List Accent 2" w:uiPriority="72"/>
+    <w:lsdException w:name="Colorful Grid Accent 2" w:uiPriority="73"/>
+    <w:lsdException w:name="Light Shading Accent 3" w:uiPriority="60"/>
+    <w:lsdException w:name="Light List Accent 3" w:uiPriority="61"/>
+    <w:lsdException w:name="Light Grid Accent 3" w:uiPriority="62"/>
+    <w:lsdException w:name="Medium Shading 1 Accent 3" w:uiPriority="63"/>
+    <w:lsdException w:name="Medium Shading 2 Accent 3" w:uiPriority="64"/>
+    <w:lsdException w:name="Medium List 1 Accent 3" w:uiPriority="65"/>
+    <w:lsdException w:name="Medium List 2 Accent 3" w:uiPriority="66"/>
+    <w:lsdException w:name="Medium Grid 1 Accent 3" w:uiPriority="67"/>
+    <w:lsdException w:name="Medium Grid 2 Accent 3" w:uiPriority="68"/>
+    <w:lsdException w:name="Medium Grid 3 Accent 3" w:uiPriority="69"/>
+    <w:lsdException w:name="Dark List Accent 3" w:uiPriority="70"/>
+    <w:lsdException w:name="Colorful Shading Accent 3" w:uiPriority="71"/>
+    <w:lsdException w:name="Colorful List Accent 3" w:uiPriority="72"/>
+    <w:lsdException w:name="Colorful Grid Accent 3" w:uiPriority="73"/>
+    <w:lsdException w:name="Light Shading Accent 4" w:uiPriority="60"/>
+    <w:lsdException w:name="Light List Accent 4" w:uiPriority="61"/>
+    <w:lsdException w:name="Light Grid Accent 4" w:uiPriority="62"/>
+    <w:lsdException w:name="Medium Shading 1 Accent 4" w:uiPriority="63"/>
+    <w:lsdException w:name="Medium Shading 2 Accent 4" w:uiPriority="64"/>
+    <w:lsdException w:name="Medium List 1 Accent 4" w:uiPriority="65"/>
+    <w:lsdException w:name="Medium List 2 Accent 4" w:uiPriority="66"/>
+    <w:lsdException w:name="Medium Grid 1 Accent 4" w:uiPriority="67"/>
+    <w:lsdException w:name="Medium Grid 2 Accent 4" w:uiPriority="68"/>
+    <w:lsdException w:name="Medium Grid 3 Accent 4" w:uiPriority="69"/>
+    <w:lsdException w:name="Dark List Accent 4" w:uiPriority="70"/>
+    <w:lsdException w:name="Colorful Shading Accent 4" w:uiPriority="71"/>
+    <w:lsdException w:name="Colorful List Accent 4" w:uiPriority="72"/>
+    <w:lsdException w:name="Colorful Grid Accent 4" w:uiPriority="73"/>
+    <w:lsdException w:name="Light Shading Accent 5" w:uiPriority="60"/>
+    <w:lsdException w:name="Light List Accent 5" w:uiPriority="61"/>
+    <w:lsdException w:name="Light Grid Accent 5" w:uiPriority="62"/>
+    <w:lsdException w:name="Medium Shading 1 Accent 5" w:uiPriority="63"/>
+    <w:lsdException w:name="Medium Shading 2 Accent 5" w:uiPriority="64"/>
+    <w:lsdException w:name="Medium List 1 Accent 5" w:uiPriority="65"/>
+    <w:lsdException w:name="Medium List 2 Accent 5" w:uiPriority="66"/>
+    <w:lsdException w:name="Medium Grid 1 Accent 5" w:uiPriority="67"/>
+    <w:lsdException w:name="Medium Grid 2 Accent 5" w:uiPriority="68"/>
+    <w:lsdException w:name="Medium Grid 3 Accent 5" w:uiPriority="69"/>
+    <w:lsdException w:name="Dark List Accent 5" w:uiPriority="70"/>
+    <w:lsdException w:name="Colorful Shading Accent 5" w:uiPriority="71"/>
+    <w:lsdException w:name="Colorful List Accent 5" w:uiPriority="72"/>
+    <w:lsdException w:name="Colorful Grid Accent 5" w:uiPriority="73"/>
+    <w:lsdException w:name="Light Shading Accent 6" w:uiPriority="60"/>
+    <w:lsdException w:name="Light List Accent 6" w:uiPriority="61"/>
+    <w:lsdException w:name="Light Grid Accent 6" w:uiPriority="62"/>
+    <w:lsdException w:name="Medium Shading 1 Accent 6" w:uiPriority="63"/>
+    <w:lsdException w:name="Medium Shading 2 Accent 6" w:uiPriority="64"/>
+    <w:lsdException w:name="Medium List 1 Accent 6" w:uiPriority="65"/>
+    <w:lsdException w:name="Medium List 2 Accent 6" w:uiPriority="66"/>
+    <w:lsdException w:name="Medium Grid 1 Accent 6" w:uiPriority="67"/>
+    <w:lsdException w:name="Medium Grid 2 Accent 6" w:uiPriority="68"/>
+    <w:lsdException w:name="Medium Grid 3 Accent 6" w:uiPriority="69"/>
+    <w:lsdException w:name="Dark List Accent 6" w:uiPriority="70"/>
+    <w:lsdException w:name="Colorful Shading Accent 6" w:uiPriority="71"/>
+    <w:lsdException w:name="Colorful List Accent 6" w:uiPriority="72"/>
+    <w:lsdException w:name="Colorful Grid Accent 6" w:uiPriority="73"/>
+    <w:lsdException w:name="Subtle Emphasis" w:uiPriority="19" w:qFormat="1"/>
+    <w:lsdException w:name="Intense Emphasis" w:uiPriority="21" w:qFormat="1"/>
+    <w:lsdException w:name="Subtle Reference" w:uiPriority="31" w:qFormat="1"/>
+    <w:lsdException w:name="Intense Reference" w:uiPriority="32" w:qFormat="1"/>
+    <w:lsdException w:name="Book Title" w:uiPriority="33" w:qFormat="1"/>
+    <w:lsdException w:name="Bibliography" w:semiHidden="1" w:uiPriority="37" w:unhideWhenUsed="1"/>
+    <w:lsdException w:name="TOC Heading" w:semiHidden="1" w:uiPriority="39" w:unhideWhenUsed="1" w:qFormat="1"/>
+    <w:lsdException w:name="Grid Table 4" w:uiPriority="49"/>
+    <w:lsdException w:name="Grid Table 5 Dark" w:uiPriority="50"/>
+    <w:lsdException w:name="Grid Table 6 Colorful" w:uiPriority="51"/>
+    <w:lsdException w:name="Grid Table 7 Colorful" w:uiPriority="52"/>
+    <w:lsdException w:name="Grid Table 1 Light Accent 1" w:uiPriority="46"/>
+    <w:lsdException w:name="Grid Table 2 Accent 1" w:uiPriority="47"/>
+    <w:lsdException w:name="Grid Table 3 Accent 1" w:uiPriority="48"/>
+    <w:lsdException w:name="Grid Table 4 Accent 1" w:uiPriority="49"/>
+    <w:lsdException w:name="Grid Table 5 Dark Accent 1" w:uiPriority="50"/>
+    <w:lsdException w:name="Grid Table 6 Colorful Accent 1" w:uiPriority="51"/>
+    <w:lsdException w:name="Grid Table 7 Colorful Accent 1" w:uiPriority="52"/>
+    <w:lsdException w:name="Grid Table 1 Light Accent 2" w:uiPriority="46"/>
+    <w:lsdException w:name="Grid Table 2 Accent 2" w:uiPriority="47"/>
+    <w:lsdException w:name="Grid Table 3 Accent 2" w:uiPriority="48"/>
+    <w:lsdException w:name="Grid Table 4 Accent 2" w:uiPriority="49"/>
+    <w:lsdException w:name="Grid Table 5 Dark Accent 2" w:uiPriority="50"/>
+    <w:lsdException w:name="Grid Table 6 Colorful Accent 2" w:uiPriority="51"/>
+    <w:lsdException w:name="Grid Table 7 Colorful Accent 2" w:uiPriority="52"/>
+    <w:lsdException w:name="Grid Table 1 Light Accent 3" w:uiPriority="46"/>
+    <w:lsdException w:name="Grid Table 2 Accent 3" w:uiPriority="47"/>
+    <w:lsdException w:name="Grid Table 3 Accent 3" w:uiPriority="48"/>
+    <w:lsdException w:name="Grid Table 4 Accent 3" w:uiPriority="49"/>
+    <w:lsdException w:name="Grid Table 5 Dark Accent 3" w:uiPriority="50"/>
+    <w:lsdException w:name="Grid Table 6 Colorful Accent 3" w:uiPriority="51"/>
+    <w:lsdException w:name="Grid Table 7 Colorful Accent 3" w:uiPriority="52"/>
+    <w:lsdException w:name="Grid Table 1 Light Accent 4" w:uiPriority="46"/>
+    <w:lsdException w:name="Grid Table 2 Accent 4" w:uiPriority="47"/>
+    <w:lsdException w:name="Grid Table 3 Accent 4" w:uiPriority="48"/>
+    <w:lsdException w:name="Grid Table 4 Accent 4" w:uiPriority="49"/>
+    <w:lsdException w:name="Grid Table 5 Dark Accent 4" w:uiPriority="50"/>
+    <w:lsdException w:name="Grid Table 6 Colorful Accent 4" w:uiPriority="51"/>
+    <w:lsdException w:name="Grid Table 7 Colorful Accent 4" w:uiPriority="52"/>
+    <w:lsdException w:name="Grid Table 1 Light Accent 5" w:uiPriority="46"/>
+    <w:lsdException w:name="Grid Table 2 Accent 5" w:uiPriority="47"/>
+    <w:lsdException w:name="Grid Table 3 Accent 5" w:uiPriority="48"/>
+    <w:lsdException w:name="Grid Table 4 Accent 5" w:uiPriority="49"/>
+    <w:lsdException w:name="Grid Table 5 Dark Accent 5" w:uiPriority="50"/>
+    <w:lsdException w:name="Grid Table 6 Colorful Accent 5" w:uiPriority="51"/>
+    <w:lsdException w:name="Grid Table 7 Colorful Accent 5" w:uiPriority="52"/>
+    <w:lsdException w:name="Grid Table 1 Light Accent 6" w:uiPriority="46"/>
+    <w:lsdException w:name="Grid Table 2 Accent 6" w:uiPriority="47"/>
+    <w:lsdException w:name="Grid Table 3 Accent 6" w:uiPriority="48"/>
+    <w:lsdException w:name="Grid Table 4 Accent 6" w:uiPriority="49"/>
+    <w:lsdException w:name="Grid Table 5 Dark Accent 6" w:uiPriority="50"/>
+    <w:lsdException w:name="Grid Table 6 Colorful Accent 6" w:uiPriority="51"/>
+    <w:lsdException w:name="Grid Table 7 Colorful Accent 6" w:uiPriority="52"/>
+    <w:lsdException w:name="List Table 1 Light" w:uiPriority="46"/>
+    <w:lsdException w:name="List Table 2" w:uiPriority="47"/>
+    <w:lsdException w:name="List Table 3" w:uiPriority="48"/>
+    <w:lsdException w:name="List Table 4" w:uiPriority="49"/>
+    <w:lsdException w:name="List Table 5 Dark" w:uiPriority="50"/>
+    <w:lsdException w:name="List Table 6 Colorful" w:uiPriority="51"/>
+    <w:lsdException w:name="List Table 7 Colorful" w:uiPriority="52"/>
+    <w:lsdException w:name="List Table 1 Light Accent 1" w:uiPriority="46"/>
+    <w:lsdException w:name="List Table 2 Accent 1" w:uiPriority="47"/>
+    <w:lsdException w:name="List Table 3 Accent 1" w:uiPriority="48"/>
+    <w:lsdException w:name="List Table 4 Accent 1" w:uiPriority="49"/>
+    <w:lsdException w:name="List Table 5 Dark Accent 1" w:uiPriority="50"/>
+    <w:lsdException w:name="List Table 6 Colorful Accent 1" w:uiPriority="51"/>
+    <w:lsdException w:name="List Table 7 Colorful Accent 1" w:uiPriority="52"/>
+    <w:lsdException w:name="List Table 1 Light Accent 2" w:uiPriority="46"/>
+    <w:lsdException w:name="List Table 2 Accent 2" w:uiPriority="47"/>
+    <w:lsdException w:name="List Table 3 Accent 2" w:uiPriority="48"/>
+    <w:lsdException w:name="List Table 4 Accent 2" w:uiPriority="49"/>
+    <w:lsdException w:name="List Table 5 Dark Accent 2" w:uiPriority="50"/>
+    <w:lsdException w:name="List Table 6 Colorful Accent 2" w:uiPriority="51"/>
+    <w:lsdException w:name="List Table 7 Colorful Accent 2" w:uiPriority="52"/>
+    <w:lsdException w:name="List Table 1 Light Accent 3" w:uiPriority="46"/>
+    <w:lsdException w:name="List Table 2 Accent 3" w:uiPriority="47"/>
+    <w:lsdException w:name="List Table 3 Accent 3" w:uiPriority="48"/>
+    <w:lsdException w:name="List Table 4 Accent 3" w:uiPriority="49"/>
+    <w:lsdException w:name="List Table 5 Dark Accent 3" w:uiPriority="50"/>
+    <w:lsdException w:name="List Table 6 Colorful Accent 3" w:uiPriority="51"/>
+    <w:lsdException w:name="List Table 7 Colorful Accent 3" w:uiPriority="52"/>
+    <w:lsdException w:name="List Table 1 Light Accent 4" w:uiPriority="46"/>
+    <w:lsdException w:name="List Table 2 Accent 4" w:uiPriority="47"/>
+    <w:lsdException w:name="List Table 3 Accent 4" w:uiPriority="48"/>
+    <w:lsdException w:name="List Table 4 Accent 4" w:uiPriority="49"/>
+    <w:lsdException w:name="List Table 5 Dark Accent 4" w:uiPriority="50"/>
+    <w:lsdException w:name="List Table 6 Colorful Accent 4" w:uiPriority="51"/>
+    <w:lsdException w:name="List Table 7 Colorful Accent 4" w:uiPriority="52"/>
+    <w:lsdException w:name="List Table 1 Light Accent 5" w:uiPriority="46"/>
+    <w:lsdException w:name="List Table 2 Accent 5" w:uiPriority="47"/>
+    <w:lsdException w:name="List Table 3 Accent 5" w:uiPriority="48"/>
+    <w:lsdException w:name="List Table 4 Accent 5" w:uiPriority="49"/>
+    <w:lsdException w:name="List Table 5 Dark Accent 5" w:uiPriority="50"/>
+    <w:lsdException w:name="List Table 6 Colorful Accent 5" w:uiPriority="51"/>
+    <w:lsdException w:name="List Table 7 Colorful Accent 5" w:uiPriority="52"/>
+    <w:lsdException w:name="List Table 1 Light Accent 6" w:uiPriority="46"/>
+    <w:lsdException w:name="List Table 2 Accent 6" w:uiPriority="47"/>
+    <w:lsdException w:name="List Table 3 Accent 6" w:uiPriority="48"/>
+    <w:lsdException w:name="List Table 4 Accent 6" w:uiPriority="49"/>
+    <w:lsdException w:name="List Table 5 Dark Accent 6" w:uiPriority="50"/>
+    <w:lsdException w:name="List Table 6 Colorful Accent 6" w:uiPriority="51"/>
+    <w:lsdException w:name="List Table 7 Colorful Accent 6" w:uiPriority="52"/>
   </w:latentStyles>
   <w:style w:type="paragraph" w:default="1" w:styleId="Normal">
     <w:name w:val="Normal"/>
@@ -1985,254 +4579,21 @@
       <w:contextualSpacing/>
     </w:pPr>
   </w:style>
-</w:styles>
-</file>
-
-<file path=word/stylesWithEffects.xml><?xml version="1.0" encoding="utf-8"?>
-<w:styles xmlns:wpc="http://schemas.microsoft.com/office/word/2010/wordprocessingCanvas" xmlns:mo="http://schemas.microsoft.com/office/mac/office/2008/main" xmlns:mc="http://schemas.openxmlformats.org/markup-compatibility/2006" xmlns:mv="urn:schemas-microsoft-com:mac:vml" xmlns:o="urn:schemas-microsoft-com:office:office" xmlns:r="http://schemas.openxmlformats.org/officeDocument/2006/relationships" xmlns:m="http://schemas.openxmlformats.org/officeDocument/2006/math" xmlns:v="urn:schemas-microsoft-com:vml" xmlns:wp14="http://schemas.microsoft.com/office/word/2010/wordprocessingDrawing" xmlns:wp="http://schemas.openxmlformats.org/drawingml/2006/wordprocessingDrawing" xmlns:w10="urn:schemas-microsoft-com:office:word" xmlns:w="http://schemas.openxmlformats.org/wordprocessingml/2006/main" xmlns:w14="http://schemas.microsoft.com/office/word/2010/wordml" xmlns:wpg="http://schemas.microsoft.com/office/word/2010/wordprocessingGroup" xmlns:wpi="http://schemas.microsoft.com/office/word/2010/wordprocessingInk" xmlns:wne="http://schemas.microsoft.com/office/word/2006/wordml" xmlns:wps="http://schemas.microsoft.com/office/word/2010/wordprocessingShape" mc:Ignorable="w14 wp14">
-  <w:docDefaults>
-    <w:rPrDefault>
-      <w:rPr>
-        <w:rFonts w:asciiTheme="minorHAnsi" w:eastAsiaTheme="minorEastAsia" w:hAnsiTheme="minorHAnsi" w:cstheme="minorBidi"/>
-        <w:sz w:val="24"/>
-        <w:szCs w:val="24"/>
-        <w:lang w:val="en-US" w:eastAsia="en-US" w:bidi="ar-SA"/>
-      </w:rPr>
-    </w:rPrDefault>
-    <w:pPrDefault/>
-  </w:docDefaults>
-  <w:latentStyles w:defLockedState="0" w:defUIPriority="99" w:defSemiHidden="1" w:defUnhideWhenUsed="1" w:defQFormat="0" w:count="276">
-    <w:lsdException w:name="Normal" w:semiHidden="0" w:uiPriority="0" w:unhideWhenUsed="0" w:qFormat="1"/>
-    <w:lsdException w:name="heading 1" w:semiHidden="0" w:uiPriority="9" w:unhideWhenUsed="0" w:qFormat="1"/>
-    <w:lsdException w:name="heading 2" w:uiPriority="9" w:qFormat="1"/>
-    <w:lsdException w:name="heading 3" w:uiPriority="9" w:qFormat="1"/>
-    <w:lsdException w:name="heading 4" w:uiPriority="9" w:qFormat="1"/>
-    <w:lsdException w:name="heading 5" w:uiPriority="9" w:qFormat="1"/>
-    <w:lsdException w:name="heading 6" w:uiPriority="9" w:qFormat="1"/>
-    <w:lsdException w:name="heading 7" w:uiPriority="9" w:qFormat="1"/>
-    <w:lsdException w:name="heading 8" w:uiPriority="9" w:qFormat="1"/>
-    <w:lsdException w:name="heading 9" w:uiPriority="9" w:qFormat="1"/>
-    <w:lsdException w:name="toc 1" w:uiPriority="39"/>
-    <w:lsdException w:name="toc 2" w:uiPriority="39"/>
-    <w:lsdException w:name="toc 3" w:uiPriority="39"/>
-    <w:lsdException w:name="toc 4" w:uiPriority="39"/>
-    <w:lsdException w:name="toc 5" w:uiPriority="39"/>
-    <w:lsdException w:name="toc 6" w:uiPriority="39"/>
-    <w:lsdException w:name="toc 7" w:uiPriority="39"/>
-    <w:lsdException w:name="toc 8" w:uiPriority="39"/>
-    <w:lsdException w:name="toc 9" w:uiPriority="39"/>
-    <w:lsdException w:name="caption" w:uiPriority="35" w:qFormat="1"/>
-    <w:lsdException w:name="Title" w:semiHidden="0" w:uiPriority="10" w:unhideWhenUsed="0" w:qFormat="1"/>
-    <w:lsdException w:name="Default Paragraph Font" w:uiPriority="1"/>
-    <w:lsdException w:name="Subtitle" w:semiHidden="0" w:uiPriority="11" w:unhideWhenUsed="0" w:qFormat="1"/>
-    <w:lsdException w:name="Strong" w:semiHidden="0" w:uiPriority="22" w:unhideWhenUsed="0" w:qFormat="1"/>
-    <w:lsdException w:name="Emphasis" w:semiHidden="0" w:uiPriority="20" w:unhideWhenUsed="0" w:qFormat="1"/>
-    <w:lsdException w:name="Table Grid" w:semiHidden="0" w:uiPriority="59" w:unhideWhenUsed="0"/>
-    <w:lsdException w:name="Note Level 1" w:semiHidden="0" w:unhideWhenUsed="0"/>
-    <w:lsdException w:name="Note Level 2" w:semiHidden="0" w:unhideWhenUsed="0"/>
-    <w:lsdException w:name="Note Level 3" w:semiHidden="0" w:unhideWhenUsed="0"/>
-    <w:lsdException w:name="Note Level 4" w:semiHidden="0" w:unhideWhenUsed="0"/>
-    <w:lsdException w:name="Note Level 5" w:semiHidden="0" w:unhideWhenUsed="0"/>
-    <w:lsdException w:name="Note Level 6" w:semiHidden="0" w:unhideWhenUsed="0"/>
-    <w:lsdException w:name="Note Level 7" w:semiHidden="0" w:unhideWhenUsed="0"/>
-    <w:lsdException w:name="Note Level 8" w:semiHidden="0" w:unhideWhenUsed="0"/>
-    <w:lsdException w:name="Note Level 9" w:semiHidden="0" w:unhideWhenUsed="0"/>
-    <w:lsdException w:name="Placeholder Text" w:unhideWhenUsed="0"/>
-    <w:lsdException w:name="No Spacing" w:semiHidden="0" w:uiPriority="1" w:unhideWhenUsed="0" w:qFormat="1"/>
-    <w:lsdException w:name="Light Shading" w:semiHidden="0" w:uiPriority="60" w:unhideWhenUsed="0"/>
-    <w:lsdException w:name="Light List" w:semiHidden="0" w:uiPriority="61" w:unhideWhenUsed="0"/>
-    <w:lsdException w:name="Light Grid" w:semiHidden="0" w:uiPriority="62" w:unhideWhenUsed="0"/>
-    <w:lsdException w:name="Medium Shading 1" w:semiHidden="0" w:uiPriority="63" w:unhideWhenUsed="0"/>
-    <w:lsdException w:name="Medium Shading 2" w:semiHidden="0" w:uiPriority="64" w:unhideWhenUsed="0"/>
-    <w:lsdException w:name="Medium List 1" w:semiHidden="0" w:uiPriority="65" w:unhideWhenUsed="0"/>
-    <w:lsdException w:name="Medium List 2" w:semiHidden="0" w:uiPriority="66" w:unhideWhenUsed="0"/>
-    <w:lsdException w:name="Medium Grid 1" w:semiHidden="0" w:uiPriority="67" w:unhideWhenUsed="0"/>
-    <w:lsdException w:name="Medium Grid 2" w:semiHidden="0" w:uiPriority="68" w:unhideWhenUsed="0"/>
-    <w:lsdException w:name="Medium Grid 3" w:semiHidden="0" w:uiPriority="69" w:unhideWhenUsed="0"/>
-    <w:lsdException w:name="Dark List" w:semiHidden="0" w:uiPriority="70" w:unhideWhenUsed="0"/>
-    <w:lsdException w:name="Colorful Shading" w:semiHidden="0" w:uiPriority="71" w:unhideWhenUsed="0"/>
-    <w:lsdException w:name="Colorful List" w:semiHidden="0" w:uiPriority="72" w:unhideWhenUsed="0"/>
-    <w:lsdException w:name="Colorful Grid" w:semiHidden="0" w:uiPriority="73" w:unhideWhenUsed="0"/>
-    <w:lsdException w:name="Light Shading Accent 1" w:semiHidden="0" w:uiPriority="60" w:unhideWhenUsed="0"/>
-    <w:lsdException w:name="Light List Accent 1" w:semiHidden="0" w:uiPriority="61" w:unhideWhenUsed="0"/>
-    <w:lsdException w:name="Light Grid Accent 1" w:semiHidden="0" w:uiPriority="62" w:unhideWhenUsed="0"/>
-    <w:lsdException w:name="Medium Shading 1 Accent 1" w:semiHidden="0" w:uiPriority="63" w:unhideWhenUsed="0"/>
-    <w:lsdException w:name="Medium Shading 2 Accent 1" w:semiHidden="0" w:uiPriority="64" w:unhideWhenUsed="0"/>
-    <w:lsdException w:name="Medium List 1 Accent 1" w:semiHidden="0" w:uiPriority="65" w:unhideWhenUsed="0"/>
-    <w:lsdException w:name="Revision" w:unhideWhenUsed="0"/>
-    <w:lsdException w:name="List Paragraph" w:semiHidden="0" w:uiPriority="34" w:unhideWhenUsed="0" w:qFormat="1"/>
-    <w:lsdException w:name="Quote" w:semiHidden="0" w:uiPriority="29" w:unhideWhenUsed="0" w:qFormat="1"/>
-    <w:lsdException w:name="Intense Quote" w:semiHidden="0" w:uiPriority="30" w:unhideWhenUsed="0" w:qFormat="1"/>
-    <w:lsdException w:name="Medium List 2 Accent 1" w:semiHidden="0" w:uiPriority="66" w:unhideWhenUsed="0"/>
-    <w:lsdException w:name="Medium Grid 1 Accent 1" w:semiHidden="0" w:uiPriority="67" w:unhideWhenUsed="0"/>
-    <w:lsdException w:name="Medium Grid 2 Accent 1" w:semiHidden="0" w:uiPriority="68" w:unhideWhenUsed="0"/>
-    <w:lsdException w:name="Medium Grid 3 Accent 1" w:semiHidden="0" w:uiPriority="69" w:unhideWhenUsed="0"/>
-    <w:lsdException w:name="Dark List Accent 1" w:semiHidden="0" w:uiPriority="70" w:unhideWhenUsed="0"/>
-    <w:lsdException w:name="Colorful Shading Accent 1" w:semiHidden="0" w:uiPriority="71" w:unhideWhenUsed="0"/>
-    <w:lsdException w:name="Colorful List Accent 1" w:semiHidden="0" w:uiPriority="72" w:unhideWhenUsed="0"/>
-    <w:lsdException w:name="Colorful Grid Accent 1" w:semiHidden="0" w:uiPriority="73" w:unhideWhenUsed="0"/>
-    <w:lsdException w:name="Light Shading Accent 2" w:semiHidden="0" w:uiPriority="60" w:unhideWhenUsed="0"/>
-    <w:lsdException w:name="Light List Accent 2" w:semiHidden="0" w:uiPriority="61" w:unhideWhenUsed="0"/>
-    <w:lsdException w:name="Light Grid Accent 2" w:semiHidden="0" w:uiPriority="62" w:unhideWhenUsed="0"/>
-    <w:lsdException w:name="Medium Shading 1 Accent 2" w:semiHidden="0" w:uiPriority="63" w:unhideWhenUsed="0"/>
-    <w:lsdException w:name="Medium Shading 2 Accent 2" w:semiHidden="0" w:uiPriority="64" w:unhideWhenUsed="0"/>
-    <w:lsdException w:name="Medium List 1 Accent 2" w:semiHidden="0" w:uiPriority="65" w:unhideWhenUsed="0"/>
-    <w:lsdException w:name="Medium List 2 Accent 2" w:semiHidden="0" w:uiPriority="66" w:unhideWhenUsed="0"/>
-    <w:lsdException w:name="Medium Grid 1 Accent 2" w:semiHidden="0" w:uiPriority="67" w:unhideWhenUsed="0"/>
-    <w:lsdException w:name="Medium Grid 2 Accent 2" w:semiHidden="0" w:uiPriority="68" w:unhideWhenUsed="0"/>
-    <w:lsdException w:name="Medium Grid 3 Accent 2" w:semiHidden="0" w:uiPriority="69" w:unhideWhenUsed="0"/>
-    <w:lsdException w:name="Dark List Accent 2" w:semiHidden="0" w:uiPriority="70" w:unhideWhenUsed="0"/>
-    <w:lsdException w:name="Colorful Shading Accent 2" w:semiHidden="0" w:uiPriority="71" w:unhideWhenUsed="0"/>
-    <w:lsdException w:name="Colorful List Accent 2" w:semiHidden="0" w:uiPriority="72" w:unhideWhenUsed="0"/>
-    <w:lsdException w:name="Colorful Grid Accent 2" w:semiHidden="0" w:uiPriority="73" w:unhideWhenUsed="0"/>
-    <w:lsdException w:name="Light Shading Accent 3" w:semiHidden="0" w:uiPriority="60" w:unhideWhenUsed="0"/>
-    <w:lsdException w:name="Light List Accent 3" w:semiHidden="0" w:uiPriority="61" w:unhideWhenUsed="0"/>
-    <w:lsdException w:name="Light Grid Accent 3" w:semiHidden="0" w:uiPriority="62" w:unhideWhenUsed="0"/>
-    <w:lsdException w:name="Medium Shading 1 Accent 3" w:semiHidden="0" w:uiPriority="63" w:unhideWhenUsed="0"/>
-    <w:lsdException w:name="Medium Shading 2 Accent 3" w:semiHidden="0" w:uiPriority="64" w:unhideWhenUsed="0"/>
-    <w:lsdException w:name="Medium List 1 Accent 3" w:semiHidden="0" w:uiPriority="65" w:unhideWhenUsed="0"/>
-    <w:lsdException w:name="Medium List 2 Accent 3" w:semiHidden="0" w:uiPriority="66" w:unhideWhenUsed="0"/>
-    <w:lsdException w:name="Medium Grid 1 Accent 3" w:semiHidden="0" w:uiPriority="67" w:unhideWhenUsed="0"/>
-    <w:lsdException w:name="Medium Grid 2 Accent 3" w:semiHidden="0" w:uiPriority="68" w:unhideWhenUsed="0"/>
-    <w:lsdException w:name="Medium Grid 3 Accent 3" w:semiHidden="0" w:uiPriority="69" w:unhideWhenUsed="0"/>
-    <w:lsdException w:name="Dark List Accent 3" w:semiHidden="0" w:uiPriority="70" w:unhideWhenUsed="0"/>
-    <w:lsdException w:name="Colorful Shading Accent 3" w:semiHidden="0" w:uiPriority="71" w:unhideWhenUsed="0"/>
-    <w:lsdException w:name="Colorful List Accent 3" w:semiHidden="0" w:uiPriority="72" w:unhideWhenUsed="0"/>
-    <w:lsdException w:name="Colorful Grid Accent 3" w:semiHidden="0" w:uiPriority="73" w:unhideWhenUsed="0"/>
-    <w:lsdException w:name="Light Shading Accent 4" w:semiHidden="0" w:uiPriority="60" w:unhideWhenUsed="0"/>
-    <w:lsdException w:name="Light List Accent 4" w:semiHidden="0" w:uiPriority="61" w:unhideWhenUsed="0"/>
-    <w:lsdException w:name="Light Grid Accent 4" w:semiHidden="0" w:uiPriority="62" w:unhideWhenUsed="0"/>
-    <w:lsdException w:name="Medium Shading 1 Accent 4" w:semiHidden="0" w:uiPriority="63" w:unhideWhenUsed="0"/>
-    <w:lsdException w:name="Medium Shading 2 Accent 4" w:semiHidden="0" w:uiPriority="64" w:unhideWhenUsed="0"/>
-    <w:lsdException w:name="Medium List 1 Accent 4" w:semiHidden="0" w:uiPriority="65" w:unhideWhenUsed="0"/>
-    <w:lsdException w:name="Medium List 2 Accent 4" w:semiHidden="0" w:uiPriority="66" w:unhideWhenUsed="0"/>
-    <w:lsdException w:name="Medium Grid 1 Accent 4" w:semiHidden="0" w:uiPriority="67" w:unhideWhenUsed="0"/>
-    <w:lsdException w:name="Medium Grid 2 Accent 4" w:semiHidden="0" w:uiPriority="68" w:unhideWhenUsed="0"/>
-    <w:lsdException w:name="Medium Grid 3 Accent 4" w:semiHidden="0" w:uiPriority="69" w:unhideWhenUsed="0"/>
-    <w:lsdException w:name="Dark List Accent 4" w:semiHidden="0" w:uiPriority="70" w:unhideWhenUsed="0"/>
-    <w:lsdException w:name="Colorful Shading Accent 4" w:semiHidden="0" w:uiPriority="71" w:unhideWhenUsed="0"/>
-    <w:lsdException w:name="Colorful List Accent 4" w:semiHidden="0" w:uiPriority="72" w:unhideWhenUsed="0"/>
-    <w:lsdException w:name="Colorful Grid Accent 4" w:semiHidden="0" w:uiPriority="73" w:unhideWhenUsed="0"/>
-    <w:lsdException w:name="Light Shading Accent 5" w:semiHidden="0" w:uiPriority="60" w:unhideWhenUsed="0"/>
-    <w:lsdException w:name="Light List Accent 5" w:semiHidden="0" w:uiPriority="61" w:unhideWhenUsed="0"/>
-    <w:lsdException w:name="Light Grid Accent 5" w:semiHidden="0" w:uiPriority="62" w:unhideWhenUsed="0"/>
-    <w:lsdException w:name="Medium Shading 1 Accent 5" w:semiHidden="0" w:uiPriority="63" w:unhideWhenUsed="0"/>
-    <w:lsdException w:name="Medium Shading 2 Accent 5" w:semiHidden="0" w:uiPriority="64" w:unhideWhenUsed="0"/>
-    <w:lsdException w:name="Medium List 1 Accent 5" w:semiHidden="0" w:uiPriority="65" w:unhideWhenUsed="0"/>
-    <w:lsdException w:name="Medium List 2 Accent 5" w:semiHidden="0" w:uiPriority="66" w:unhideWhenUsed="0"/>
-    <w:lsdException w:name="Medium Grid 1 Accent 5" w:semiHidden="0" w:uiPriority="67" w:unhideWhenUsed="0"/>
-    <w:lsdException w:name="Medium Grid 2 Accent 5" w:semiHidden="0" w:uiPriority="68" w:unhideWhenUsed="0"/>
-    <w:lsdException w:name="Medium Grid 3 Accent 5" w:semiHidden="0" w:uiPriority="69" w:unhideWhenUsed="0"/>
-    <w:lsdException w:name="Dark List Accent 5" w:semiHidden="0" w:uiPriority="70" w:unhideWhenUsed="0"/>
-    <w:lsdException w:name="Colorful Shading Accent 5" w:semiHidden="0" w:uiPriority="71" w:unhideWhenUsed="0"/>
-    <w:lsdException w:name="Colorful List Accent 5" w:semiHidden="0" w:uiPriority="72" w:unhideWhenUsed="0"/>
-    <w:lsdException w:name="Colorful Grid Accent 5" w:semiHidden="0" w:uiPriority="73" w:unhideWhenUsed="0"/>
-    <w:lsdException w:name="Light Shading Accent 6" w:semiHidden="0" w:uiPriority="60" w:unhideWhenUsed="0"/>
-    <w:lsdException w:name="Light List Accent 6" w:semiHidden="0" w:uiPriority="61" w:unhideWhenUsed="0"/>
-    <w:lsdException w:name="Light Grid Accent 6" w:semiHidden="0" w:uiPriority="62" w:unhideWhenUsed="0"/>
-    <w:lsdException w:name="Medium Shading 1 Accent 6" w:semiHidden="0" w:uiPriority="63" w:unhideWhenUsed="0"/>
-    <w:lsdException w:name="Medium Shading 2 Accent 6" w:semiHidden="0" w:uiPriority="64" w:unhideWhenUsed="0"/>
-    <w:lsdException w:name="Medium List 1 Accent 6" w:semiHidden="0" w:uiPriority="65" w:unhideWhenUsed="0"/>
-    <w:lsdException w:name="Medium List 2 Accent 6" w:semiHidden="0" w:uiPriority="66" w:unhideWhenUsed="0"/>
-    <w:lsdException w:name="Medium Grid 1 Accent 6" w:semiHidden="0" w:uiPriority="67" w:unhideWhenUsed="0"/>
-    <w:lsdException w:name="Medium Grid 2 Accent 6" w:semiHidden="0" w:uiPriority="68" w:unhideWhenUsed="0"/>
-    <w:lsdException w:name="Medium Grid 3 Accent 6" w:semiHidden="0" w:uiPriority="69" w:unhideWhenUsed="0"/>
-    <w:lsdException w:name="Dark List Accent 6" w:semiHidden="0" w:uiPriority="70" w:unhideWhenUsed="0"/>
-    <w:lsdException w:name="Colorful Shading Accent 6" w:semiHidden="0" w:uiPriority="71" w:unhideWhenUsed="0"/>
-    <w:lsdException w:name="Colorful List Accent 6" w:semiHidden="0" w:uiPriority="72" w:unhideWhenUsed="0"/>
-    <w:lsdException w:name="Colorful Grid Accent 6" w:semiHidden="0" w:uiPriority="73" w:unhideWhenUsed="0"/>
-    <w:lsdException w:name="Subtle Emphasis" w:semiHidden="0" w:uiPriority="19" w:unhideWhenUsed="0" w:qFormat="1"/>
-    <w:lsdException w:name="Intense Emphasis" w:semiHidden="0" w:uiPriority="21" w:unhideWhenUsed="0" w:qFormat="1"/>
-    <w:lsdException w:name="Subtle Reference" w:semiHidden="0" w:uiPriority="31" w:unhideWhenUsed="0" w:qFormat="1"/>
-    <w:lsdException w:name="Intense Reference" w:semiHidden="0" w:uiPriority="32" w:unhideWhenUsed="0" w:qFormat="1"/>
-    <w:lsdException w:name="Book Title" w:semiHidden="0" w:uiPriority="33" w:unhideWhenUsed="0" w:qFormat="1"/>
-    <w:lsdException w:name="Bibliography" w:uiPriority="37"/>
-    <w:lsdException w:name="TOC Heading" w:uiPriority="39" w:qFormat="1"/>
-  </w:latentStyles>
-  <w:style w:type="paragraph" w:default="1" w:styleId="Normal">
-    <w:name w:val="Normal"/>
-    <w:qFormat/>
-    <w:rsid w:val="000C074F"/>
-  </w:style>
-  <w:style w:type="character" w:default="1" w:styleId="DefaultParagraphFont">
-    <w:name w:val="Default Paragraph Font"/>
-    <w:uiPriority w:val="1"/>
-    <w:semiHidden/>
-    <w:unhideWhenUsed/>
-  </w:style>
-  <w:style w:type="table" w:default="1" w:styleId="TableNormal">
-    <w:name w:val="Normal Table"/>
-    <w:uiPriority w:val="99"/>
-    <w:semiHidden/>
-    <w:unhideWhenUsed/>
+  <w:style w:type="table" w:styleId="TableGrid">
+    <w:name w:val="Table Grid"/>
+    <w:basedOn w:val="TableNormal"/>
+    <w:uiPriority w:val="59"/>
+    <w:rsid w:val="009C3940"/>
     <w:tblPr>
-      <w:tblInd w:w="0" w:type="dxa"/>
-      <w:tblCellMar>
-        <w:top w:w="0" w:type="dxa"/>
-        <w:left w:w="108" w:type="dxa"/>
-        <w:bottom w:w="0" w:type="dxa"/>
-        <w:right w:w="108" w:type="dxa"/>
-      </w:tblCellMar>
+      <w:tblBorders>
+        <w:top w:val="single" w:sz="4" w:space="0" w:color="auto"/>
+        <w:left w:val="single" w:sz="4" w:space="0" w:color="auto"/>
+        <w:bottom w:val="single" w:sz="4" w:space="0" w:color="auto"/>
+        <w:right w:val="single" w:sz="4" w:space="0" w:color="auto"/>
+        <w:insideH w:val="single" w:sz="4" w:space="0" w:color="auto"/>
+        <w:insideV w:val="single" w:sz="4" w:space="0" w:color="auto"/>
+      </w:tblBorders>
     </w:tblPr>
-  </w:style>
-  <w:style w:type="numbering" w:default="1" w:styleId="NoList">
-    <w:name w:val="No List"/>
-    <w:uiPriority w:val="99"/>
-    <w:semiHidden/>
-    <w:unhideWhenUsed/>
-  </w:style>
-  <w:style w:type="paragraph" w:styleId="Header">
-    <w:name w:val="header"/>
-    <w:basedOn w:val="Normal"/>
-    <w:link w:val="HeaderChar"/>
-    <w:uiPriority w:val="99"/>
-    <w:unhideWhenUsed/>
-    <w:rsid w:val="00163F99"/>
-    <w:pPr>
-      <w:tabs>
-        <w:tab w:val="center" w:pos="4680"/>
-        <w:tab w:val="right" w:pos="9360"/>
-      </w:tabs>
-    </w:pPr>
-  </w:style>
-  <w:style w:type="character" w:customStyle="1" w:styleId="HeaderChar">
-    <w:name w:val="Header Char"/>
-    <w:basedOn w:val="DefaultParagraphFont"/>
-    <w:link w:val="Header"/>
-    <w:uiPriority w:val="99"/>
-    <w:rsid w:val="00163F99"/>
-  </w:style>
-  <w:style w:type="paragraph" w:styleId="Footer">
-    <w:name w:val="footer"/>
-    <w:basedOn w:val="Normal"/>
-    <w:link w:val="FooterChar"/>
-    <w:uiPriority w:val="99"/>
-    <w:unhideWhenUsed/>
-    <w:rsid w:val="00163F99"/>
-    <w:pPr>
-      <w:tabs>
-        <w:tab w:val="center" w:pos="4680"/>
-        <w:tab w:val="right" w:pos="9360"/>
-      </w:tabs>
-    </w:pPr>
-  </w:style>
-  <w:style w:type="character" w:customStyle="1" w:styleId="FooterChar">
-    <w:name w:val="Footer Char"/>
-    <w:basedOn w:val="DefaultParagraphFont"/>
-    <w:link w:val="Footer"/>
-    <w:uiPriority w:val="99"/>
-    <w:rsid w:val="00163F99"/>
-  </w:style>
-  <w:style w:type="paragraph" w:styleId="ListParagraph">
-    <w:name w:val="List Paragraph"/>
-    <w:basedOn w:val="Normal"/>
-    <w:uiPriority w:val="34"/>
-    <w:qFormat/>
-    <w:rsid w:val="00163F99"/>
-    <w:pPr>
-      <w:ind w:left="720"/>
-      <w:contextualSpacing/>
-    </w:pPr>
   </w:style>
 </w:styles>
 </file>

</xml_diff>

<commit_message>
Updated c/d of leslie
</commit_message>
<xml_diff>
--- a/Written Report.docx
+++ b/Written Report.docx
@@ -614,26 +614,32 @@
         <w:suppressAutoHyphens/>
       </w:pPr>
       <w:r>
-        <w:t>The largest eigenvalue of the matrix is .99999999. This means that the population will become stable in the long run, after a period of growth. It appears to</w:t>
+        <w:t xml:space="preserve">The largest eigenvalue of the matrix is .99999999. This means that the population will become stable in the long run, after a period of growth. It appears to converge exactly to one, which would fit the predicted growth pattern. </w:t>
+      </w:r>
+    </w:p>
+    <w:p>
+      <w:pPr>
+        <w:pStyle w:val="ListParagraph"/>
+        <w:widowControl w:val="0"/>
+        <w:suppressAutoHyphens/>
+        <w:ind w:left="1080"/>
+      </w:pPr>
+      <w:r>
+        <w:t xml:space="preserve">d. </w:t>
+      </w:r>
+      <w:r>
+        <w:t xml:space="preserve">A decrease in the birth rate of the second age group made very little </w:t>
       </w:r>
       <w:bookmarkStart w:id="0" w:name="_GoBack"/>
       <w:bookmarkEnd w:id="0"/>
       <w:r>
-        <w:t xml:space="preserve"> converge exactly to one, which would fit the predicted growth pattern. The right eigenvectors comprise the stable age distribution and the left eigenvectors comprise the reproductive value. </w:t>
-      </w:r>
-      <w:bookmarkStart w:id="1" w:name="__DdeLink__99_1968119423"/>
-      <w:bookmarkEnd w:id="1"/>
-      <w:r>
-        <w:t>Since the population growth rate is positive, the population will continue to grow and eventually become stable since the age groups are stable and the reproductive values are good for the younger age groups.</w:t>
+        <w:t xml:space="preserve">impact on the eigenvalue of the function. The calculated eigenvalue ended up being 1.00000002, which is still very close to one. This means that the population remained very stable even after these changes.  </w:t>
       </w:r>
     </w:p>
     <w:p>
       <w:pPr>
         <w:ind w:left="1080"/>
       </w:pPr>
-      <w:r>
-        <w:t>d. A decrease in the birth rate of the second age group made very little impact on the eigenvalue of the function. The calculated eigenvalue ended up being 1.00000002, which is still very close to one. This means that the population remained very stable even after these changes.  Since the population growth rate is positive, the population will continue to grow and eventually become stable since the age groups are stable and the reproductive values are good for the younger age groups.</w:t>
-      </w:r>
     </w:p>
     <w:p>
       <w:pPr>

</xml_diff>

<commit_message>
Updated formatting + numbers in last parts
</commit_message>
<xml_diff>
--- a/Written Report.docx
+++ b/Written Report.docx
@@ -1,6 +1,6 @@
 
 <file path=word/document.xml><?xml version="1.0" encoding="utf-8"?>
-<w:document xmlns:wpc="http://schemas.microsoft.com/office/word/2010/wordprocessingCanvas" xmlns:mc="http://schemas.openxmlformats.org/markup-compatibility/2006" xmlns:o="urn:schemas-microsoft-com:office:office" xmlns:r="http://schemas.openxmlformats.org/officeDocument/2006/relationships" xmlns:m="http://schemas.openxmlformats.org/officeDocument/2006/math" xmlns:v="urn:schemas-microsoft-com:vml" xmlns:wp14="http://schemas.microsoft.com/office/word/2010/wordprocessingDrawing" xmlns:wp="http://schemas.openxmlformats.org/drawingml/2006/wordprocessingDrawing" xmlns:w10="urn:schemas-microsoft-com:office:word" xmlns:w="http://schemas.openxmlformats.org/wordprocessingml/2006/main" xmlns:w14="http://schemas.microsoft.com/office/word/2010/wordml" xmlns:w15="http://schemas.microsoft.com/office/word/2012/wordml" xmlns:wpg="http://schemas.microsoft.com/office/word/2010/wordprocessingGroup" xmlns:wpi="http://schemas.microsoft.com/office/word/2010/wordprocessingInk" xmlns:wne="http://schemas.microsoft.com/office/word/2006/wordml" xmlns:wps="http://schemas.microsoft.com/office/word/2010/wordprocessingShape" mc:Ignorable="w14 w15 wp14">
+<w:document xmlns:wpc="http://schemas.microsoft.com/office/word/2010/wordprocessingCanvas" xmlns:mo="http://schemas.microsoft.com/office/mac/office/2008/main" xmlns:mc="http://schemas.openxmlformats.org/markup-compatibility/2006" xmlns:mv="urn:schemas-microsoft-com:mac:vml" xmlns:o="urn:schemas-microsoft-com:office:office" xmlns:r="http://schemas.openxmlformats.org/officeDocument/2006/relationships" xmlns:m="http://schemas.openxmlformats.org/officeDocument/2006/math" xmlns:v="urn:schemas-microsoft-com:vml" xmlns:wp14="http://schemas.microsoft.com/office/word/2010/wordprocessingDrawing" xmlns:wp="http://schemas.openxmlformats.org/drawingml/2006/wordprocessingDrawing" xmlns:w10="urn:schemas-microsoft-com:office:word" xmlns:w="http://schemas.openxmlformats.org/wordprocessingml/2006/main" xmlns:w14="http://schemas.microsoft.com/office/word/2010/wordml" xmlns:wpg="http://schemas.microsoft.com/office/word/2010/wordprocessingGroup" xmlns:wpi="http://schemas.microsoft.com/office/word/2010/wordprocessingInk" xmlns:wne="http://schemas.microsoft.com/office/word/2006/wordml" xmlns:wps="http://schemas.microsoft.com/office/word/2010/wordprocessingShape" mc:Ignorable="w14 wp14">
   <w:body>
     <w:p>
       <w:pPr>
@@ -78,7 +78,13 @@
         <w:t xml:space="preserve">e.   </w:t>
       </w:r>
       <w:r>
-        <w:t xml:space="preserve">The chart below summarizes the errors for LU, Householder and  Givens factorizations. The errors have been plotted as a function of </w:t>
+        <w:t xml:space="preserve">The chart below summarizes the </w:t>
+      </w:r>
+      <w:r>
+        <w:t xml:space="preserve">errors for LU, Householder and </w:t>
+      </w:r>
+      <w:r>
+        <w:t xml:space="preserve">Givens factorizations. The errors have been plotted as a function of </w:t>
       </w:r>
       <w:r>
         <w:rPr>
@@ -108,28 +114,159 @@
     </w:p>
     <w:p>
       <w:pPr>
-        <w:ind w:left="1080"/>
-        <w:rPr>
-          <w:rFonts w:eastAsia="Times New Roman" w:cs="Times New Roman"/>
-        </w:rPr>
-      </w:pPr>
-      <w:r>
-        <w:rPr>
-          <w:rFonts w:eastAsia="Times New Roman" w:cs="Times New Roman"/>
+        <w:rPr>
+          <w:rFonts w:eastAsia="Times New Roman" w:cs="Times New Roman"/>
+        </w:rPr>
+      </w:pPr>
+      <w:r>
+        <w:rPr>
+          <w:rFonts w:ascii="Liberation Serif" w:eastAsia="SimSun" w:hAnsi="Liberation Serif" w:cs="Mangal"/>
+          <w:noProof/>
+        </w:rPr>
+        <mc:AlternateContent>
+          <mc:Choice Requires="wps">
+            <w:drawing>
+              <wp:anchor distT="0" distB="0" distL="114300" distR="114300" simplePos="0" relativeHeight="251659264" behindDoc="0" locked="0" layoutInCell="1" allowOverlap="1" wp14:anchorId="5D04998A" wp14:editId="5A24B37A">
+                <wp:simplePos x="0" y="0"/>
+                <wp:positionH relativeFrom="column">
+                  <wp:posOffset>-342900</wp:posOffset>
+                </wp:positionH>
+                <wp:positionV relativeFrom="paragraph">
+                  <wp:posOffset>1166495</wp:posOffset>
+                </wp:positionV>
+                <wp:extent cx="342900" cy="1485900"/>
+                <wp:effectExtent l="0" t="0" r="0" b="0"/>
+                <wp:wrapSquare wrapText="bothSides"/>
+                <wp:docPr id="2" name="Text Box 1"/>
+                <wp:cNvGraphicFramePr/>
+                <a:graphic xmlns:a="http://schemas.openxmlformats.org/drawingml/2006/main">
+                  <a:graphicData uri="http://schemas.microsoft.com/office/word/2010/wordprocessingShape">
+                    <wps:wsp>
+                      <wps:cNvSpPr txBox="1"/>
+                      <wps:spPr>
+                        <a:xfrm>
+                          <a:off x="0" y="0"/>
+                          <a:ext cx="342900" cy="1485900"/>
+                        </a:xfrm>
+                        <a:prstGeom prst="rect">
+                          <a:avLst/>
+                        </a:prstGeom>
+                      </wps:spPr>
+                      <wps:txbx>
+                        <w:txbxContent>
+                          <w:p>
+                            <w:pPr>
+                              <w:pStyle w:val="NormalWeb"/>
+                              <w:spacing w:before="0" w:beforeAutospacing="0" w:after="0" w:afterAutospacing="0"/>
+                            </w:pPr>
+                            <w:proofErr w:type="spellStart"/>
+                            <w:proofErr w:type="gramStart"/>
+                            <w:r>
+                              <w:rPr>
+                                <w:rFonts w:asciiTheme="minorHAnsi" w:hAnsi="Cambria" w:cstheme="minorBidi"/>
+                                <w:sz w:val="22"/>
+                                <w:szCs w:val="22"/>
+                              </w:rPr>
+                              <w:t>nXn</w:t>
+                            </w:r>
+                            <w:proofErr w:type="spellEnd"/>
+                            <w:proofErr w:type="gramEnd"/>
+                            <w:r>
+                              <w:rPr>
+                                <w:rFonts w:asciiTheme="minorHAnsi" w:hAnsi="Cambria" w:cstheme="minorBidi"/>
+                                <w:sz w:val="22"/>
+                                <w:szCs w:val="22"/>
+                              </w:rPr>
+                              <w:t xml:space="preserve"> Hilbert Matrix</w:t>
+                            </w:r>
+                          </w:p>
+                        </w:txbxContent>
+                      </wps:txbx>
+                      <wps:bodyPr vertOverflow="clip" vert="vert270" wrap="square" rtlCol="0">
+                        <a:noAutofit/>
+                      </wps:bodyPr>
+                    </wps:wsp>
+                  </a:graphicData>
+                </a:graphic>
+                <wp14:sizeRelH relativeFrom="margin">
+                  <wp14:pctWidth>0</wp14:pctWidth>
+                </wp14:sizeRelH>
+                <wp14:sizeRelV relativeFrom="margin">
+                  <wp14:pctHeight>0</wp14:pctHeight>
+                </wp14:sizeRelV>
+              </wp:anchor>
+            </w:drawing>
+          </mc:Choice>
+          <mc:Fallback>
+            <w:pict>
+              <v:shapetype id="_x0000_t202" coordsize="21600,21600" o:spt="202" path="m0,0l0,21600,21600,21600,21600,0xe">
+                <v:stroke joinstyle="miter"/>
+                <v:path gradientshapeok="t" o:connecttype="rect"/>
+              </v:shapetype>
+              <v:shape id="Text Box 1" o:spid="_x0000_s1026" type="#_x0000_t202" style="position:absolute;margin-left:-26.95pt;margin-top:91.85pt;width:27pt;height:117pt;z-index:251659264;visibility:visible;mso-wrap-style:square;mso-width-percent:0;mso-height-percent:0;mso-wrap-distance-left:9pt;mso-wrap-distance-top:0;mso-wrap-distance-right:9pt;mso-wrap-distance-bottom:0;mso-position-horizontal:absolute;mso-position-horizontal-relative:text;mso-position-vertical:absolute;mso-position-vertical-relative:text;mso-width-percent:0;mso-height-percent:0;mso-width-relative:margin;mso-height-relative:margin;v-text-anchor:top" o:gfxdata="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" filled="f" stroked="f">
+                <v:textbox style="layout-flow:vertical;mso-layout-flow-alt:bottom-to-top">
+                  <w:txbxContent>
+                    <w:p>
+                      <w:pPr>
+                        <w:pStyle w:val="NormalWeb"/>
+                        <w:spacing w:before="0" w:beforeAutospacing="0" w:after="0" w:afterAutospacing="0"/>
+                      </w:pPr>
+                      <w:proofErr w:type="spellStart"/>
+                      <w:proofErr w:type="gramStart"/>
+                      <w:r>
+                        <w:rPr>
+                          <w:rFonts w:asciiTheme="minorHAnsi" w:hAnsi="Cambria" w:cstheme="minorBidi"/>
+                          <w:sz w:val="22"/>
+                          <w:szCs w:val="22"/>
+                        </w:rPr>
+                        <w:t>nXn</w:t>
+                      </w:r>
+                      <w:proofErr w:type="spellEnd"/>
+                      <w:proofErr w:type="gramEnd"/>
+                      <w:r>
+                        <w:rPr>
+                          <w:rFonts w:asciiTheme="minorHAnsi" w:hAnsi="Cambria" w:cstheme="minorBidi"/>
+                          <w:sz w:val="22"/>
+                          <w:szCs w:val="22"/>
+                        </w:rPr>
+                        <w:t xml:space="preserve"> Hilbert Matrix</w:t>
+                      </w:r>
+                    </w:p>
+                  </w:txbxContent>
+                </v:textbox>
+                <w10:wrap type="square"/>
+              </v:shape>
+            </w:pict>
+          </mc:Fallback>
+        </mc:AlternateContent>
+      </w:r>
+      <w:r>
+        <w:rPr>
+          <w:noProof/>
+        </w:rPr>
+        <w:drawing>
+          <wp:inline distT="0" distB="0" distL="0" distR="0" wp14:anchorId="4AD5107D" wp14:editId="010E49D4">
+            <wp:extent cx="5486400" cy="3609975"/>
+            <wp:effectExtent l="0" t="0" r="25400" b="22225"/>
+            <wp:docPr id="1" name="Chart 1"/>
+            <wp:cNvGraphicFramePr/>
+            <a:graphic xmlns:a="http://schemas.openxmlformats.org/drawingml/2006/main">
+              <a:graphicData uri="http://schemas.openxmlformats.org/drawingml/2006/chart">
+                <c:chart xmlns:c="http://schemas.openxmlformats.org/drawingml/2006/chart" xmlns:r="http://schemas.openxmlformats.org/officeDocument/2006/relationships" r:id="rId8"/>
+              </a:graphicData>
+            </a:graphic>
+          </wp:inline>
+        </w:drawing>
+      </w:r>
+      <w:r>
+        <w:rPr>
+          <w:noProof/>
         </w:rPr>
         <w:t xml:space="preserve"> </w:t>
       </w:r>
-      <w:r>
-        <w:rPr>
-          <w:rFonts w:eastAsia="Times New Roman" w:cs="Times New Roman"/>
-          <w:highlight w:val="yellow"/>
-        </w:rPr>
-        <w:t>INSERT PLOTS HERE.</w:t>
-      </w:r>
-    </w:p>
-    <w:p>
-      <w:pPr>
-        <w:ind w:left="1080"/>
+    </w:p>
+    <w:p>
+      <w:pPr>
         <w:rPr>
           <w:rFonts w:eastAsia="Times New Roman" w:cs="Times New Roman"/>
         </w:rPr>
@@ -146,14 +283,32 @@
           <w:rFonts w:eastAsia="Times New Roman" w:cs="Times New Roman"/>
         </w:rPr>
       </w:pPr>
+      <w:proofErr w:type="spellStart"/>
       <w:r>
         <w:rPr>
           <w:rFonts w:cs="Times New Roman"/>
         </w:rPr>
-        <w:t>i)</w:t>
-      </w:r>
-      <w:r>
-        <w:t xml:space="preserve"> By using LU or QR-factorizations, we can solve the problem with forward and backward substitution. This process involves several numbers of simple algebraic operations directly proportional to the size of the given matrix. On the other hand, calculating the inverse matrix would not be easily formulated into a procedure that can give to a computer. If one did create such a procedure, it would require many more multiplication and division operations, which would increase the final error due to the finite precision of Double rounding errors. </w:t>
+        <w:t>i</w:t>
+      </w:r>
+      <w:proofErr w:type="spellEnd"/>
+      <w:r>
+        <w:rPr>
+          <w:rFonts w:cs="Times New Roman"/>
+        </w:rPr>
+        <w:t>)</w:t>
+      </w:r>
+      <w:r>
+        <w:rPr>
+          <w:rFonts w:cs="Times New Roman"/>
+        </w:rPr>
+        <w:t xml:space="preserve"> </w:t>
+      </w:r>
+      <w:r>
+        <w:rPr>
+          <w:rFonts w:eastAsia="Times New Roman" w:cs="Times New Roman"/>
+          <w:b/>
+        </w:rPr>
+        <w:t>Why is it justified to use the LU or QR-factorizations as opposed of calculating an inverse matrix?</w:t>
       </w:r>
     </w:p>
     <w:p>
@@ -164,56 +319,91 @@
           <w:rFonts w:eastAsia="Times New Roman" w:cs="Times New Roman"/>
         </w:rPr>
       </w:pPr>
+      <w:r>
+        <w:t xml:space="preserve">By using LU or QR-factorizations, we can solve the problem with forward and backward substitution. This process involves several numbers of simple algebraic operations directly proportional to the size of the given matrix. On the other hand, calculating the inverse matrix would not be easily formulated into a procedure that can give to a computer. If one did create such a procedure, it would require many more multiplication and division operations, which would increase the final error due to the finite precision of Double rounding errors. </w:t>
+      </w:r>
     </w:p>
     <w:p>
       <w:pPr>
         <w:pStyle w:val="ListParagraph"/>
         <w:ind w:left="1440"/>
-      </w:pPr>
-      <w:r>
-        <w:rPr>
-          <w:rFonts w:cs="Times New Roman"/>
-        </w:rPr>
-        <w:t>ii)</w:t>
-      </w:r>
-      <w:r>
-        <w:t xml:space="preserve"> Using LU or QR-factorizations does not incur significant error, as seen in the graphs above. As n increases, there is little change in the error of (LU – H)/(QR – H) and (Hx – b), meaning that these factorizations can be used effectively when scaled to higher n values. The increase in error, which was recorded to be no larger than 1E</w:t>
-      </w:r>
-      <w:r>
-        <w:rPr>
-          <w:vertAlign w:val="superscript"/>
-        </w:rPr>
-        <w:t>-12</w:t>
-      </w:r>
-      <w:r>
-        <w:t xml:space="preserve"> for (Hx - b), is worth it due to a decrease in runtime. The conditioning error is minimized as much as possible. Conditioning is a property of the matrix A that determines whether it is feasible for an algorithm to provide a numerical solution to a linear system involving A. Since any linear system on a computer has some error, it is important to reduce perturbation or imprecision as much as possible. LU and QR help to accomplish this. Unfortunately, LU is prone to instability, meaning that if both </w:t>
-      </w:r>
-      <w:r>
-        <w:rPr>
-          <w:i/>
-          <w:iCs/>
-        </w:rPr>
-        <w:t xml:space="preserve">L </w:t>
-      </w:r>
-      <w:r>
-        <w:t xml:space="preserve">and </w:t>
-      </w:r>
-      <w:r>
-        <w:rPr>
-          <w:i/>
-          <w:iCs/>
-        </w:rPr>
-        <w:t xml:space="preserve">U </w:t>
-      </w:r>
-      <w:r>
-        <w:t>do not have small condition numbers, then instability in the calculated answer will be inevitable.</w:t>
-      </w:r>
+        <w:rPr>
+          <w:rFonts w:eastAsia="Times New Roman" w:cs="Times New Roman"/>
+        </w:rPr>
+      </w:pPr>
     </w:p>
     <w:p>
       <w:pPr>
         <w:pStyle w:val="ListParagraph"/>
         <w:ind w:left="1440"/>
       </w:pPr>
+      <w:r>
+        <w:rPr>
+          <w:rFonts w:cs="Times New Roman"/>
+        </w:rPr>
+        <w:lastRenderedPageBreak/>
+        <w:t>ii)</w:t>
+      </w:r>
+      <w:r>
+        <w:t xml:space="preserve"> </w:t>
+      </w:r>
+      <w:r>
+        <w:rPr>
+          <w:rFonts w:eastAsia="Times New Roman" w:cs="Times New Roman"/>
+          <w:b/>
+        </w:rPr>
+        <w:t>What is the benefit of using LU or QR-factorizations in this way?</w:t>
+      </w:r>
+    </w:p>
+    <w:p>
+      <w:pPr>
+        <w:pStyle w:val="ListParagraph"/>
+        <w:ind w:left="1440"/>
+      </w:pPr>
+      <w:r>
+        <w:t>Using LU or QR-factorizations does not incur significant error, as seen in the graphs above. As n increases, there is little change in the error of (LU – H)/(QR – H) and (</w:t>
+      </w:r>
+      <w:proofErr w:type="spellStart"/>
+      <w:r>
+        <w:t>Hx</w:t>
+      </w:r>
+      <w:proofErr w:type="spellEnd"/>
+      <w:r>
+        <w:t xml:space="preserve"> – b), meaning that these factorizations can be used effectively when scaled to higher n values. </w:t>
+      </w:r>
+      <w:proofErr w:type="gramStart"/>
+      <w:r>
+        <w:t>The increase in error, which was recorded to be no larger than 1E</w:t>
+      </w:r>
+      <w:r>
+        <w:rPr>
+          <w:vertAlign w:val="superscript"/>
+        </w:rPr>
+        <w:t>-12</w:t>
+      </w:r>
+      <w:r>
+        <w:t xml:space="preserve"> for (</w:t>
+      </w:r>
+      <w:proofErr w:type="spellStart"/>
+      <w:r>
+        <w:t>Hx</w:t>
+      </w:r>
+      <w:proofErr w:type="spellEnd"/>
+      <w:r>
+        <w:t xml:space="preserve"> - b), is worth it due to a decrease in runtime.</w:t>
+      </w:r>
+      <w:proofErr w:type="gramEnd"/>
+      <w:r>
+        <w:t xml:space="preserve"> The conditioning </w:t>
+      </w:r>
+      <w:proofErr w:type="gramStart"/>
+      <w:r>
+        <w:t>error</w:t>
+      </w:r>
+      <w:proofErr w:type="gramEnd"/>
+      <w:r>
+        <w:t xml:space="preserve"> is minimized as much as possible. Conditioning is a property of the matrix A that determines whether it is feasible for an algorithm to provide a numerical solution to a linear system involving A. Since any linear system on a computer has some error, it is important to reduce perturbation or imprecision as much as possible. LU and QR help to accomplish this. </w:t>
+      </w:r>
     </w:p>
     <w:p>
       <w:pPr>
@@ -239,20 +429,194 @@
         </w:rPr>
         <w:t>Convolution Codes</w:t>
       </w:r>
-    </w:p>
-    <w:p>
-      <w:pPr>
-        <w:ind w:left="360" w:firstLine="360"/>
-        <w:rPr>
-          <w:rFonts w:eastAsia="Times New Roman" w:cs="Times New Roman"/>
-        </w:rPr>
-      </w:pPr>
-      <w:r>
-        <w:rPr>
-          <w:rFonts w:eastAsia="Times New Roman" w:cs="Times New Roman"/>
-          <w:highlight w:val="yellow"/>
-        </w:rPr>
-        <w:t>For the written component of this part, compare the results of the two methods above, and discuss the number of iterations required to obtain the desired precision. Is the length of the initial stream n important? Does n have an effect on the number of iterations required to achieve the error tolerance?</w:t>
+      <w:bookmarkStart w:id="0" w:name="_GoBack"/>
+      <w:bookmarkEnd w:id="0"/>
+    </w:p>
+    <w:p>
+      <w:pPr>
+        <w:widowControl w:val="0"/>
+        <w:numPr>
+          <w:ilvl w:val="1"/>
+          <w:numId w:val="17"/>
+        </w:numPr>
+        <w:suppressAutoHyphens/>
+        <w:rPr>
+          <w:b/>
+        </w:rPr>
+      </w:pPr>
+      <w:r>
+        <w:rPr>
+          <w:rFonts w:ascii="CMR12" w:hAnsi="CMR12"/>
+          <w:b/>
+        </w:rPr>
+        <w:t>For the written component of this part, compare the results of the two methods above,</w:t>
+      </w:r>
+      <w:r>
+        <w:rPr>
+          <w:b/>
+        </w:rPr>
+        <w:t xml:space="preserve"> </w:t>
+      </w:r>
+      <w:r>
+        <w:rPr>
+          <w:rFonts w:ascii="CMR12" w:hAnsi="CMR12"/>
+          <w:b/>
+        </w:rPr>
+        <w:t xml:space="preserve">and discuss the number of iterations required to obtain the desired precision. </w:t>
+      </w:r>
+    </w:p>
+    <w:p>
+      <w:pPr>
+        <w:ind w:left="1440"/>
+        <w:rPr>
+          <w:rFonts w:ascii="CMR12" w:hAnsi="CMR12"/>
+        </w:rPr>
+      </w:pPr>
+    </w:p>
+    <w:p>
+      <w:pPr>
+        <w:ind w:left="2160"/>
+      </w:pPr>
+      <w:r>
+        <w:rPr>
+          <w:rFonts w:ascii="CMR12" w:hAnsi="CMR12"/>
+        </w:rPr>
+        <w:t>To get a desired precision, it took Jacobi 1 iteration and Gauss-Seidel 2 iterations.</w:t>
+      </w:r>
+    </w:p>
+    <w:p>
+      <w:pPr>
+        <w:rPr>
+          <w:rFonts w:ascii="CMR12" w:hAnsi="CMR12"/>
+        </w:rPr>
+      </w:pPr>
+    </w:p>
+    <w:p>
+      <w:pPr>
+        <w:widowControl w:val="0"/>
+        <w:numPr>
+          <w:ilvl w:val="1"/>
+          <w:numId w:val="17"/>
+        </w:numPr>
+        <w:suppressAutoHyphens/>
+        <w:rPr>
+          <w:b/>
+        </w:rPr>
+      </w:pPr>
+      <w:r>
+        <w:rPr>
+          <w:rFonts w:ascii="CMR12" w:hAnsi="CMR12"/>
+          <w:b/>
+        </w:rPr>
+        <w:t xml:space="preserve">Is the length of the initial stream </w:t>
+      </w:r>
+      <w:r>
+        <w:rPr>
+          <w:rFonts w:ascii="CMMI12" w:hAnsi="CMMI12"/>
+          <w:b/>
+        </w:rPr>
+        <w:t xml:space="preserve">n </w:t>
+      </w:r>
+      <w:r>
+        <w:rPr>
+          <w:rFonts w:ascii="CMR12" w:hAnsi="CMR12"/>
+          <w:b/>
+        </w:rPr>
+        <w:t>important? With respect to number of iterations?</w:t>
+      </w:r>
+      <w:r>
+        <w:rPr>
+          <w:rFonts w:ascii="CMR12" w:hAnsi="CMR12"/>
+          <w:b/>
+        </w:rPr>
+        <w:t xml:space="preserve"> </w:t>
+      </w:r>
+    </w:p>
+    <w:p>
+      <w:pPr>
+        <w:widowControl w:val="0"/>
+        <w:suppressAutoHyphens/>
+        <w:ind w:left="1440"/>
+        <w:rPr>
+          <w:rFonts w:ascii="CMR12" w:hAnsi="CMR12"/>
+        </w:rPr>
+      </w:pPr>
+    </w:p>
+    <w:p>
+      <w:pPr>
+        <w:widowControl w:val="0"/>
+        <w:suppressAutoHyphens/>
+        <w:ind w:left="2160"/>
+      </w:pPr>
+      <w:r>
+        <w:rPr>
+          <w:rFonts w:ascii="CMR12" w:hAnsi="CMR12"/>
+        </w:rPr>
+        <w:t>The length of the initial stream n is not important, even with respect to the number of iterations.</w:t>
+      </w:r>
+    </w:p>
+    <w:p>
+      <w:pPr>
+        <w:rPr>
+          <w:rFonts w:ascii="CMR12" w:hAnsi="CMR12"/>
+        </w:rPr>
+      </w:pPr>
+    </w:p>
+    <w:p>
+      <w:pPr>
+        <w:widowControl w:val="0"/>
+        <w:numPr>
+          <w:ilvl w:val="1"/>
+          <w:numId w:val="17"/>
+        </w:numPr>
+        <w:suppressAutoHyphens/>
+        <w:rPr>
+          <w:b/>
+        </w:rPr>
+      </w:pPr>
+      <w:r>
+        <w:rPr>
+          <w:rFonts w:ascii="CMR12" w:hAnsi="CMR12"/>
+          <w:b/>
+        </w:rPr>
+        <w:t xml:space="preserve">Does </w:t>
+      </w:r>
+      <w:r>
+        <w:rPr>
+          <w:rFonts w:ascii="CMMI12" w:hAnsi="CMMI12"/>
+          <w:b/>
+        </w:rPr>
+        <w:t xml:space="preserve">n </w:t>
+      </w:r>
+      <w:r>
+        <w:rPr>
+          <w:rFonts w:ascii="CMR12" w:hAnsi="CMR12"/>
+          <w:b/>
+        </w:rPr>
+        <w:t xml:space="preserve">have an effect on the number of iterations required to achieve the error tolerance? </w:t>
+      </w:r>
+    </w:p>
+    <w:p>
+      <w:pPr>
+        <w:widowControl w:val="0"/>
+        <w:suppressAutoHyphens/>
+        <w:ind w:left="1440"/>
+        <w:rPr>
+          <w:rFonts w:ascii="CMR12" w:hAnsi="CMR12"/>
+        </w:rPr>
+      </w:pPr>
+    </w:p>
+    <w:p>
+      <w:pPr>
+        <w:widowControl w:val="0"/>
+        <w:suppressAutoHyphens/>
+        <w:ind w:left="2160"/>
+      </w:pPr>
+      <w:r>
+        <w:rPr>
+          <w:rFonts w:ascii="CMR12" w:hAnsi="CMR12"/>
+        </w:rPr>
+        <w:t>No. It does not appear to be important. The number of iterations does not increase for 5, 10, 15, 20, or 25. The iterations remain consistently the same.</w:t>
       </w:r>
     </w:p>
     <w:p>
@@ -279,7 +643,6 @@
         <w:rPr>
           <w:rFonts w:cs="Times New Roman"/>
         </w:rPr>
-        <w:lastRenderedPageBreak/>
         <w:t>Urban Population Dynamics</w:t>
       </w:r>
     </w:p>
@@ -302,28 +665,7 @@
           <w:rFonts w:eastAsia="Times New Roman" w:cs="Times New Roman"/>
           <w:b/>
         </w:rPr>
-        <w:t xml:space="preserve">1) - </w:t>
-      </w:r>
-      <w:r>
-        <w:rPr>
-          <w:rFonts w:eastAsia="Times New Roman" w:cs="Times New Roman"/>
-          <w:b/>
-        </w:rPr>
-        <w:t>Interpret the data in the matrix, and discuss the social factors that influence those</w:t>
-      </w:r>
-      <w:r>
-        <w:rPr>
-          <w:rFonts w:eastAsia="Times New Roman" w:cs="Times New Roman"/>
-          <w:b/>
-        </w:rPr>
-        <w:t xml:space="preserve"> </w:t>
-      </w:r>
-      <w:r>
-        <w:rPr>
-          <w:rFonts w:eastAsia="Times New Roman" w:cs="Times New Roman"/>
-          <w:b/>
-        </w:rPr>
-        <w:t>numbers.</w:t>
+        <w:t>1) - Interpret the data in the matrix, and discuss the social factors that influence those numbers.</w:t>
       </w:r>
     </w:p>
     <w:p>
@@ -370,6 +712,7 @@
         <w:rPr>
           <w:rFonts w:eastAsia="Times New Roman" w:cs="Times New Roman"/>
         </w:rPr>
+        <w:lastRenderedPageBreak/>
         <w:t>The Leslie Matrix describes the growth of populations and projected age distributions of an initial population</w:t>
       </w:r>
       <w:r>
@@ -448,7 +791,16 @@
           <w:rFonts w:eastAsia="Times New Roman" w:cs="Times New Roman"/>
           <w:i/>
         </w:rPr>
-        <w:t>, f</w:t>
+        <w:t xml:space="preserve">, </w:t>
+      </w:r>
+      <w:proofErr w:type="spellStart"/>
+      <w:proofErr w:type="gramStart"/>
+      <w:r>
+        <w:rPr>
+          <w:rFonts w:eastAsia="Times New Roman" w:cs="Times New Roman"/>
+          <w:i/>
+        </w:rPr>
+        <w:t>f</w:t>
       </w:r>
       <w:r>
         <w:rPr>
@@ -458,6 +810,8 @@
         </w:rPr>
         <w:t>x</w:t>
       </w:r>
+      <w:proofErr w:type="spellEnd"/>
+      <w:proofErr w:type="gramEnd"/>
       <w:r>
         <w:rPr>
           <w:rFonts w:eastAsia="Times New Roman" w:cs="Times New Roman"/>
@@ -581,7 +935,16 @@
           <w:rFonts w:eastAsia="Times New Roman" w:cs="Times New Roman"/>
           <w:i/>
         </w:rPr>
-        <w:t xml:space="preserve"> f</w:t>
+        <w:t xml:space="preserve"> </w:t>
+      </w:r>
+      <w:proofErr w:type="spellStart"/>
+      <w:proofErr w:type="gramStart"/>
+      <w:r>
+        <w:rPr>
+          <w:rFonts w:eastAsia="Times New Roman" w:cs="Times New Roman"/>
+          <w:i/>
+        </w:rPr>
+        <w:t>f</w:t>
       </w:r>
       <w:r>
         <w:rPr>
@@ -591,6 +954,8 @@
         </w:rPr>
         <w:t>x</w:t>
       </w:r>
+      <w:proofErr w:type="spellEnd"/>
+      <w:proofErr w:type="gramEnd"/>
       <w:r>
         <w:rPr>
           <w:rFonts w:eastAsia="Times New Roman" w:cs="Times New Roman"/>
@@ -774,7 +1139,6 @@
         <w:rPr>
           <w:rFonts w:eastAsia="Times New Roman" w:cs="Times New Roman"/>
         </w:rPr>
-        <w:lastRenderedPageBreak/>
         <w:t>Higher</w:t>
       </w:r>
       <w:r>
@@ -793,7 +1157,21 @@
         <w:rPr>
           <w:rFonts w:eastAsia="Times New Roman" w:cs="Times New Roman"/>
         </w:rPr>
-        <w:t xml:space="preserve"> are less likely to be alive 10 years afterwards </w:t>
+        <w:t xml:space="preserve"> are less likely to be </w:t>
+      </w:r>
+      <w:proofErr w:type="gramStart"/>
+      <w:r>
+        <w:rPr>
+          <w:rFonts w:eastAsia="Times New Roman" w:cs="Times New Roman"/>
+        </w:rPr>
+        <w:t>alive</w:t>
+      </w:r>
+      <w:proofErr w:type="gramEnd"/>
+      <w:r>
+        <w:rPr>
+          <w:rFonts w:eastAsia="Times New Roman" w:cs="Times New Roman"/>
+        </w:rPr>
+        <w:t xml:space="preserve"> 10 years afterwards </w:t>
       </w:r>
       <w:r>
         <w:rPr>
@@ -835,7 +1213,28 @@
         <w:rPr>
           <w:rFonts w:eastAsia="Times New Roman" w:cs="Times New Roman"/>
         </w:rPr>
-        <w:t>In contrast, smaller and middle aged groups contain individuals who are more fit, physically able, and mentally healthy than their elder counterparts.</w:t>
+        <w:t xml:space="preserve">In contrast, smaller and middle aged groups contain individuals who are </w:t>
+      </w:r>
+      <w:proofErr w:type="gramStart"/>
+      <w:r>
+        <w:rPr>
+          <w:rFonts w:eastAsia="Times New Roman" w:cs="Times New Roman"/>
+        </w:rPr>
+        <w:t>more fit</w:t>
+      </w:r>
+      <w:proofErr w:type="gramEnd"/>
+      <w:r>
+        <w:rPr>
+          <w:rFonts w:eastAsia="Times New Roman" w:cs="Times New Roman"/>
+        </w:rPr>
+        <w:t xml:space="preserve">, physically able, and mentally healthy than their elder </w:t>
+      </w:r>
+      <w:r>
+        <w:rPr>
+          <w:rFonts w:eastAsia="Times New Roman" w:cs="Times New Roman"/>
+        </w:rPr>
+        <w:lastRenderedPageBreak/>
+        <w:t>counterparts.</w:t>
       </w:r>
       <w:r>
         <w:rPr>
@@ -925,7 +1324,21 @@
         <w:rPr>
           <w:rFonts w:eastAsia="Times New Roman" w:cs="Times New Roman"/>
         </w:rPr>
-        <w:t xml:space="preserve"> are likely to manifest themselves early in a child’s life and potentially cut a younger individual’s life short. A middle aged individual is less likely to die of such medical complications from birth because he or she has already survived for so long without any serious side effects of such complications. </w:t>
+        <w:t xml:space="preserve"> are likely to manifest themselves early in a child’s life and potentially cut a younger individual’s life short. A </w:t>
+      </w:r>
+      <w:proofErr w:type="gramStart"/>
+      <w:r>
+        <w:rPr>
+          <w:rFonts w:eastAsia="Times New Roman" w:cs="Times New Roman"/>
+        </w:rPr>
+        <w:t>middle aged</w:t>
+      </w:r>
+      <w:proofErr w:type="gramEnd"/>
+      <w:r>
+        <w:rPr>
+          <w:rFonts w:eastAsia="Times New Roman" w:cs="Times New Roman"/>
+        </w:rPr>
+        <w:t xml:space="preserve"> individual is less likely to die of such medical complications from birth because he or she has already survived for so long without any serious side effects of such complications. </w:t>
       </w:r>
     </w:p>
     <w:p>
@@ -967,7 +1380,35 @@
         <w:rPr>
           <w:rFonts w:eastAsia="Times New Roman" w:cs="Times New Roman"/>
         </w:rPr>
-        <w:t>than their middle aged counterparts. This is because students are often struggling to understand changes in their bodies like imbalances of hormones, while dealing with work of increasing difficulty and attempting to maintain relationships with others. In addition, these younger age groups eat less nutritiously as a whole as their easiest access to food is often the least healthy, as compared to an adult who has the freedom and ability to cook. These stresses contribute to a lower survivability fractions from one generation to the next.</w:t>
+        <w:t xml:space="preserve">than their </w:t>
+      </w:r>
+      <w:proofErr w:type="gramStart"/>
+      <w:r>
+        <w:rPr>
+          <w:rFonts w:eastAsia="Times New Roman" w:cs="Times New Roman"/>
+        </w:rPr>
+        <w:t>middle aged</w:t>
+      </w:r>
+      <w:proofErr w:type="gramEnd"/>
+      <w:r>
+        <w:rPr>
+          <w:rFonts w:eastAsia="Times New Roman" w:cs="Times New Roman"/>
+        </w:rPr>
+        <w:t xml:space="preserve"> counterparts. This is because students are often struggling to understand changes in their bodies like imbalances of hormones, while dealing with work of increasing difficulty and attempting to maintain relationships with others. In addition, these younger age groups eat less nutritiously as a whole as their easiest access to food is often the least healthy, as compared to an adult who has the freedom and ability to cook. These stresses contribute </w:t>
+      </w:r>
+      <w:proofErr w:type="gramStart"/>
+      <w:r>
+        <w:rPr>
+          <w:rFonts w:eastAsia="Times New Roman" w:cs="Times New Roman"/>
+        </w:rPr>
+        <w:t>to a lower survivability fractions</w:t>
+      </w:r>
+      <w:proofErr w:type="gramEnd"/>
+      <w:r>
+        <w:rPr>
+          <w:rFonts w:eastAsia="Times New Roman" w:cs="Times New Roman"/>
+        </w:rPr>
+        <w:t xml:space="preserve"> from one generation to the next.</w:t>
       </w:r>
     </w:p>
     <w:p>
@@ -1017,6 +1458,8 @@
         </w:rPr>
         <w:t xml:space="preserve">Conceivably, there are no 0-10 year olds who are capable of producing children so </w:t>
       </w:r>
+      <w:proofErr w:type="spellStart"/>
+      <w:proofErr w:type="gramStart"/>
       <w:r>
         <w:rPr>
           <w:rFonts w:eastAsia="Times New Roman" w:cs="Times New Roman"/>
@@ -1032,6 +1475,8 @@
         </w:rPr>
         <w:t>x</w:t>
       </w:r>
+      <w:proofErr w:type="spellEnd"/>
+      <w:proofErr w:type="gramEnd"/>
       <w:r>
         <w:rPr>
           <w:rFonts w:eastAsia="Times New Roman" w:cs="Times New Roman"/>
@@ -1074,6 +1519,8 @@
         </w:rPr>
         <w:t xml:space="preserve"> </w:t>
       </w:r>
+      <w:proofErr w:type="spellStart"/>
+      <w:proofErr w:type="gramStart"/>
       <w:r>
         <w:rPr>
           <w:rFonts w:eastAsia="Times New Roman" w:cs="Times New Roman"/>
@@ -1089,6 +1536,8 @@
         </w:rPr>
         <w:t>x</w:t>
       </w:r>
+      <w:proofErr w:type="spellEnd"/>
+      <w:proofErr w:type="gramEnd"/>
       <w:r>
         <w:rPr>
           <w:rFonts w:eastAsia="Times New Roman" w:cs="Times New Roman"/>
@@ -1173,129 +1622,131 @@
         </w:rPr>
         <w:t xml:space="preserve">most fertile at </w:t>
       </w:r>
-      <w:r>
-        <w:rPr>
-          <w:rFonts w:eastAsia="Times New Roman" w:cs="Times New Roman"/>
-        </w:rPr>
-        <w:t>these middle</w:t>
-      </w:r>
-      <w:r>
-        <w:rPr>
-          <w:rFonts w:eastAsia="Times New Roman" w:cs="Times New Roman"/>
-        </w:rPr>
-        <w:t xml:space="preserve"> age, so it makes sense that most people would be having </w:t>
-      </w:r>
-      <w:r>
-        <w:rPr>
-          <w:rFonts w:eastAsia="Times New Roman" w:cs="Times New Roman"/>
+      <w:proofErr w:type="gramStart"/>
+      <w:r>
+        <w:rPr>
+          <w:rFonts w:eastAsia="Times New Roman" w:cs="Times New Roman"/>
+        </w:rPr>
+        <w:t>these</w:t>
+      </w:r>
+      <w:proofErr w:type="gramEnd"/>
+      <w:r>
+        <w:rPr>
+          <w:rFonts w:eastAsia="Times New Roman" w:cs="Times New Roman"/>
+        </w:rPr>
+        <w:t xml:space="preserve"> middle</w:t>
+      </w:r>
+      <w:r>
+        <w:rPr>
+          <w:rFonts w:eastAsia="Times New Roman" w:cs="Times New Roman"/>
+        </w:rPr>
+        <w:t xml:space="preserve"> age, so it makes sense that most people would be having children at this age.</w:t>
+      </w:r>
+      <w:r>
+        <w:rPr>
+          <w:rFonts w:eastAsia="Times New Roman" w:cs="Times New Roman"/>
+        </w:rPr>
+        <w:t xml:space="preserve"> In addition, t</w:t>
+      </w:r>
+      <w:r>
+        <w:rPr>
+          <w:rFonts w:eastAsia="Times New Roman" w:cs="Times New Roman"/>
+        </w:rPr>
+        <w:t xml:space="preserve">hese are the years that </w:t>
+      </w:r>
+      <w:r>
+        <w:rPr>
+          <w:rFonts w:eastAsia="Times New Roman" w:cs="Times New Roman"/>
+        </w:rPr>
+        <w:t>adolescents</w:t>
+      </w:r>
+      <w:r>
+        <w:rPr>
+          <w:rFonts w:eastAsia="Times New Roman" w:cs="Times New Roman"/>
+        </w:rPr>
+        <w:t xml:space="preserve"> become adults and lead more financially </w:t>
+      </w:r>
+      <w:r>
+        <w:rPr>
+          <w:rFonts w:eastAsia="Times New Roman" w:cs="Times New Roman"/>
+        </w:rPr>
+        <w:t>stable lives</w:t>
+      </w:r>
+      <w:r>
+        <w:rPr>
+          <w:rFonts w:eastAsia="Times New Roman" w:cs="Times New Roman"/>
+        </w:rPr>
+        <w:t xml:space="preserve">, often </w:t>
+      </w:r>
+      <w:r>
+        <w:rPr>
+          <w:rFonts w:eastAsia="Times New Roman" w:cs="Times New Roman"/>
+        </w:rPr>
+        <w:t xml:space="preserve">marrying </w:t>
+      </w:r>
+      <w:r>
+        <w:rPr>
+          <w:rFonts w:eastAsia="Times New Roman" w:cs="Times New Roman"/>
+        </w:rPr>
+        <w:t xml:space="preserve">to form family units </w:t>
+      </w:r>
+      <w:r>
+        <w:rPr>
+          <w:rFonts w:eastAsia="Times New Roman" w:cs="Times New Roman"/>
+        </w:rPr>
+        <w:t xml:space="preserve">and obtaining jobs. Thus they are </w:t>
+      </w:r>
+      <w:r>
+        <w:rPr>
+          <w:rFonts w:eastAsia="Times New Roman" w:cs="Times New Roman"/>
+        </w:rPr>
+        <w:t>most</w:t>
+      </w:r>
+      <w:r>
+        <w:rPr>
+          <w:rFonts w:eastAsia="Times New Roman" w:cs="Times New Roman"/>
+        </w:rPr>
+        <w:t xml:space="preserve"> </w:t>
+      </w:r>
+      <w:r>
+        <w:rPr>
+          <w:rFonts w:eastAsia="Times New Roman" w:cs="Times New Roman"/>
+        </w:rPr>
+        <w:t xml:space="preserve">able to provide for a child and </w:t>
+      </w:r>
+      <w:r>
+        <w:rPr>
+          <w:rFonts w:eastAsia="Times New Roman" w:cs="Times New Roman"/>
+        </w:rPr>
+        <w:t xml:space="preserve">nourish it to </w:t>
+      </w:r>
+      <w:r>
+        <w:rPr>
+          <w:rFonts w:eastAsia="Times New Roman" w:cs="Times New Roman"/>
+        </w:rPr>
+        <w:t>survive to the next generation.</w:t>
+      </w:r>
+    </w:p>
+    <w:p>
+      <w:pPr>
+        <w:rPr>
+          <w:rFonts w:eastAsia="Times New Roman" w:cs="Times New Roman"/>
+        </w:rPr>
+      </w:pPr>
+    </w:p>
+    <w:p>
+      <w:pPr>
+        <w:rPr>
+          <w:rFonts w:eastAsia="Times New Roman" w:cs="Times New Roman"/>
+          <w:b/>
+        </w:rPr>
+      </w:pPr>
+      <w:r>
+        <w:rPr>
+          <w:rFonts w:eastAsia="Times New Roman" w:cs="Times New Roman"/>
+          <w:b/>
         </w:rPr>
         <w:lastRenderedPageBreak/>
-        <w:t>children at this age.</w:t>
-      </w:r>
-      <w:r>
-        <w:rPr>
-          <w:rFonts w:eastAsia="Times New Roman" w:cs="Times New Roman"/>
-        </w:rPr>
-        <w:t xml:space="preserve"> In addition, t</w:t>
-      </w:r>
-      <w:r>
-        <w:rPr>
-          <w:rFonts w:eastAsia="Times New Roman" w:cs="Times New Roman"/>
-        </w:rPr>
-        <w:t xml:space="preserve">hese are the years that </w:t>
-      </w:r>
-      <w:r>
-        <w:rPr>
-          <w:rFonts w:eastAsia="Times New Roman" w:cs="Times New Roman"/>
-        </w:rPr>
-        <w:t>adolescents</w:t>
-      </w:r>
-      <w:r>
-        <w:rPr>
-          <w:rFonts w:eastAsia="Times New Roman" w:cs="Times New Roman"/>
-        </w:rPr>
-        <w:t xml:space="preserve"> become adults and lead more financially </w:t>
-      </w:r>
-      <w:r>
-        <w:rPr>
-          <w:rFonts w:eastAsia="Times New Roman" w:cs="Times New Roman"/>
-        </w:rPr>
-        <w:t>stable lives</w:t>
-      </w:r>
-      <w:r>
-        <w:rPr>
-          <w:rFonts w:eastAsia="Times New Roman" w:cs="Times New Roman"/>
-        </w:rPr>
-        <w:t xml:space="preserve">, often </w:t>
-      </w:r>
-      <w:r>
-        <w:rPr>
-          <w:rFonts w:eastAsia="Times New Roman" w:cs="Times New Roman"/>
-        </w:rPr>
-        <w:t xml:space="preserve">marrying </w:t>
-      </w:r>
-      <w:r>
-        <w:rPr>
-          <w:rFonts w:eastAsia="Times New Roman" w:cs="Times New Roman"/>
-        </w:rPr>
-        <w:t xml:space="preserve">to form family units </w:t>
-      </w:r>
-      <w:r>
-        <w:rPr>
-          <w:rFonts w:eastAsia="Times New Roman" w:cs="Times New Roman"/>
-        </w:rPr>
-        <w:t xml:space="preserve">and obtaining jobs. Thus they are </w:t>
-      </w:r>
-      <w:r>
-        <w:rPr>
-          <w:rFonts w:eastAsia="Times New Roman" w:cs="Times New Roman"/>
-        </w:rPr>
-        <w:t>most</w:t>
-      </w:r>
-      <w:r>
-        <w:rPr>
-          <w:rFonts w:eastAsia="Times New Roman" w:cs="Times New Roman"/>
-        </w:rPr>
-        <w:t xml:space="preserve"> </w:t>
-      </w:r>
-      <w:r>
-        <w:rPr>
-          <w:rFonts w:eastAsia="Times New Roman" w:cs="Times New Roman"/>
-        </w:rPr>
-        <w:t xml:space="preserve">able to provide for a child and </w:t>
-      </w:r>
-      <w:r>
-        <w:rPr>
-          <w:rFonts w:eastAsia="Times New Roman" w:cs="Times New Roman"/>
-        </w:rPr>
-        <w:t xml:space="preserve">nourish it to </w:t>
-      </w:r>
-      <w:r>
-        <w:rPr>
-          <w:rFonts w:eastAsia="Times New Roman" w:cs="Times New Roman"/>
-        </w:rPr>
-        <w:t>survive to the next generation.</w:t>
-      </w:r>
-    </w:p>
-    <w:p>
-      <w:pPr>
-        <w:rPr>
-          <w:rFonts w:eastAsia="Times New Roman" w:cs="Times New Roman"/>
-        </w:rPr>
-      </w:pPr>
-    </w:p>
-    <w:p>
-      <w:pPr>
-        <w:rPr>
-          <w:rFonts w:eastAsia="Times New Roman" w:cs="Times New Roman"/>
-          <w:b/>
-        </w:rPr>
-      </w:pPr>
-      <w:r>
-        <w:rPr>
-          <w:rFonts w:eastAsia="Times New Roman" w:cs="Times New Roman"/>
-          <w:b/>
-        </w:rPr>
         <w:t xml:space="preserve">2 - </w:t>
       </w:r>
       <w:r>
@@ -1521,13 +1972,26 @@
               <w:t xml:space="preserve">, </w:t>
             </w:r>
             <w:r>
-              <w:t>120000,  90000,  50000</w:t>
+              <w:t>120000</w:t>
+            </w:r>
+            <w:proofErr w:type="gramStart"/>
+            <w:r>
+              <w:t>,  90000</w:t>
+            </w:r>
+            <w:proofErr w:type="gramEnd"/>
+            <w:r>
+              <w:t>,  50000</w:t>
             </w:r>
           </w:p>
           <w:p>
             <w:r>
-              <w:t>]^t</w:t>
+              <w:t>]^</w:t>
             </w:r>
+            <w:proofErr w:type="gramStart"/>
+            <w:r>
+              <w:t>t</w:t>
+            </w:r>
+            <w:proofErr w:type="gramEnd"/>
           </w:p>
         </w:tc>
         <w:tc>
@@ -1547,13 +2011,26 @@
               <w:t>, 1</w:t>
             </w:r>
             <w:r>
-              <w:t>36000,  92400,  36000</w:t>
+              <w:t>36000</w:t>
+            </w:r>
+            <w:proofErr w:type="gramStart"/>
+            <w:r>
+              <w:t>,  92400</w:t>
+            </w:r>
+            <w:proofErr w:type="gramEnd"/>
+            <w:r>
+              <w:t>,  36000</w:t>
             </w:r>
           </w:p>
           <w:p>
             <w:r>
-              <w:t>]^t</w:t>
+              <w:t>]^</w:t>
             </w:r>
+            <w:proofErr w:type="gramStart"/>
+            <w:r>
+              <w:t>t</w:t>
+            </w:r>
+            <w:proofErr w:type="gramEnd"/>
           </w:p>
         </w:tc>
         <w:tc>
@@ -1567,8 +2044,13 @@
           </w:p>
           <w:p>
             <w:r>
-              <w:t>518750, 444500, 124950, 145350, 145800, 166320, 140800, 104720,  36960</w:t>
+              <w:t>518750, 444500, 124950, 145350, 145800, 166320, 140800, 104720</w:t>
             </w:r>
+            <w:proofErr w:type="gramStart"/>
+            <w:r>
+              <w:t>,  36960</w:t>
+            </w:r>
+            <w:proofErr w:type="gramEnd"/>
           </w:p>
           <w:p>
             <w:pPr>
@@ -1577,8 +2059,13 @@
               </w:rPr>
             </w:pPr>
             <w:r>
-              <w:t>]^t</w:t>
+              <w:t>]^</w:t>
             </w:r>
+            <w:proofErr w:type="gramStart"/>
+            <w:r>
+              <w:t>t</w:t>
+            </w:r>
+            <w:proofErr w:type="gramEnd"/>
           </w:p>
         </w:tc>
         <w:tc>
@@ -1592,13 +2079,23 @@
           </w:p>
           <w:p>
             <w:r>
-              <w:t>816240, 363125, 377825, 112455, 130815, 128304, 133056, 108416,  41888</w:t>
+              <w:t>816240, 363125, 377825, 112455, 130815, 128304, 133056, 108416</w:t>
             </w:r>
+            <w:proofErr w:type="gramStart"/>
+            <w:r>
+              <w:t>,  41888</w:t>
+            </w:r>
+            <w:proofErr w:type="gramEnd"/>
           </w:p>
           <w:p>
             <w:r>
-              <w:t>]^t</w:t>
+              <w:t>]^</w:t>
             </w:r>
+            <w:proofErr w:type="gramStart"/>
+            <w:r>
+              <w:t>t</w:t>
+            </w:r>
+            <w:proofErr w:type="gramEnd"/>
           </w:p>
           <w:p>
             <w:pPr>
@@ -1613,8 +2110,13 @@
             <w:tcW w:w="1440" w:type="dxa"/>
           </w:tcPr>
           <w:p>
+            <w:proofErr w:type="gramStart"/>
             <w:r>
-              <w:t>[     965648.5,      571368</w:t>
+              <w:t>[     965648.5</w:t>
+            </w:r>
+            <w:proofErr w:type="gramEnd"/>
+            <w:r>
+              <w:t>,      571368</w:t>
             </w:r>
             <w:r>
               <w:t>,     308656.25,      340042.5,      101209</w:t>
@@ -1633,8 +2135,13 @@
               </w:rPr>
             </w:pPr>
             <w:r>
-              <w:t>]^t</w:t>
+              <w:t>]^</w:t>
             </w:r>
+            <w:proofErr w:type="gramStart"/>
+            <w:r>
+              <w:t>t</w:t>
+            </w:r>
+            <w:proofErr w:type="gramEnd"/>
           </w:p>
         </w:tc>
         <w:tc>
@@ -1642,8 +2149,13 @@
             <w:tcW w:w="1710" w:type="dxa"/>
           </w:tcPr>
           <w:p>
+            <w:proofErr w:type="gramStart"/>
             <w:r>
-              <w:t>[   1341322.675,      675953.95,       485662.8,     277790.625,      306038.25</w:t>
+              <w:t>[   1341322.675</w:t>
+            </w:r>
+            <w:proofErr w:type="gramEnd"/>
+            <w:r>
+              <w:t>,      675953.95,       485662.8,     277790.625,      306038.25</w:t>
             </w:r>
             <w:r>
               <w:t>,       89064.36, 92093.76, 79035.264</w:t>
@@ -1659,8 +2171,13 @@
               </w:rPr>
             </w:pPr>
             <w:r>
-              <w:t>]^t</w:t>
+              <w:t>]^</w:t>
             </w:r>
+            <w:proofErr w:type="gramStart"/>
+            <w:r>
+              <w:t>t</w:t>
+            </w:r>
+            <w:proofErr w:type="gramEnd"/>
           </w:p>
         </w:tc>
       </w:tr>
@@ -1922,7 +2439,15 @@
         <w:suppressAutoHyphens/>
       </w:pPr>
       <w:r>
-        <w:t>The population distribution vector specifies the population of each age class by element. The first element contains age class 0-10, the second element contains age class 10-20, and so on.</w:t>
+        <w:t>The population distribution vector specifies the population of each age class by element. The first element contains age class 0-</w:t>
+      </w:r>
+      <w:proofErr w:type="gramStart"/>
+      <w:r>
+        <w:t>10,</w:t>
+      </w:r>
+      <w:proofErr w:type="gramEnd"/>
+      <w:r>
+        <w:t xml:space="preserve"> the second element contains age class 10-20, and so on.</w:t>
       </w:r>
     </w:p>
     <w:p>
@@ -1953,7 +2478,90 @@
       <w:pPr>
         <w:widowControl w:val="0"/>
         <w:suppressAutoHyphens/>
-      </w:pPr>
+        <w:rPr>
+          <w:b/>
+        </w:rPr>
+      </w:pPr>
+      <w:r>
+        <w:rPr>
+          <w:b/>
+        </w:rPr>
+        <w:t xml:space="preserve">3 - </w:t>
+      </w:r>
+      <w:r>
+        <w:rPr>
+          <w:b/>
+        </w:rPr>
+        <w:t>Use the power method to calculate the largest eigenva</w:t>
+      </w:r>
+      <w:r>
+        <w:rPr>
+          <w:b/>
+        </w:rPr>
+        <w:t xml:space="preserve">lue of the Leslie matrix A. The </w:t>
+      </w:r>
+      <w:r>
+        <w:rPr>
+          <w:b/>
+        </w:rPr>
+        <w:t>iteration of the power method should stop when you</w:t>
+      </w:r>
+      <w:r>
+        <w:rPr>
+          <w:b/>
+        </w:rPr>
+        <w:t xml:space="preserve"> get 8 digits of accuracy. What </w:t>
+      </w:r>
+      <w:r>
+        <w:rPr>
+          <w:b/>
+        </w:rPr>
+        <w:t>does this tell you? Will the population go to zero</w:t>
+      </w:r>
+      <w:r>
+        <w:rPr>
+          <w:b/>
+        </w:rPr>
+        <w:t xml:space="preserve">, become stable, or be unstable </w:t>
+      </w:r>
+      <w:r>
+        <w:rPr>
+          <w:b/>
+        </w:rPr>
+        <w:t>in the long run? Discuss carefully and provide the mathematical arguments for your</w:t>
+      </w:r>
+      <w:r>
+        <w:rPr>
+          <w:b/>
+        </w:rPr>
+        <w:t xml:space="preserve"> </w:t>
+      </w:r>
+      <w:r>
+        <w:rPr>
+          <w:b/>
+        </w:rPr>
+        <w:t>conclusion. You might want to investigate</w:t>
+      </w:r>
+      <w:r>
+        <w:rPr>
+          <w:b/>
+        </w:rPr>
+        <w:t xml:space="preserve"> the convergence of ||</w:t>
+      </w:r>
+      <w:proofErr w:type="spellStart"/>
+      <w:r>
+        <w:rPr>
+          <w:b/>
+        </w:rPr>
+        <w:t>Ak</w:t>
+      </w:r>
+      <w:proofErr w:type="spellEnd"/>
+      <w:r>
+        <w:rPr>
+          <w:b/>
+        </w:rPr>
+        <w:t>||.</w:t>
+      </w:r>
     </w:p>
     <w:p>
       <w:pPr>
@@ -1966,251 +2574,132 @@
         <w:widowControl w:val="0"/>
         <w:suppressAutoHyphens/>
       </w:pPr>
+      <w:r>
+        <w:t xml:space="preserve">The largest eigenvalue of the matrix is .99999999. This means that the population will become stable in the long run, after a period of growth. It appears to converge exactly to one, which would fit the predicted growth pattern. </w:t>
+      </w:r>
+    </w:p>
+    <w:p/>
+    <w:p>
+      <w:pPr>
+        <w:rPr>
+          <w:b/>
+        </w:rPr>
+      </w:pPr>
+      <w:r>
+        <w:rPr>
+          <w:b/>
+        </w:rPr>
+        <w:t xml:space="preserve">4 - </w:t>
+      </w:r>
+      <w:r>
+        <w:rPr>
+          <w:b/>
+        </w:rPr>
+        <w:t xml:space="preserve">Suppose we are able to decrease the birth rate of </w:t>
+      </w:r>
+      <w:r>
+        <w:rPr>
+          <w:b/>
+        </w:rPr>
+        <w:t xml:space="preserve">the second age group by half in </w:t>
+      </w:r>
+      <w:r>
+        <w:rPr>
+          <w:b/>
+        </w:rPr>
+        <w:t>2020. What are the predictions for</w:t>
+      </w:r>
+      <w:r>
+        <w:rPr>
+          <w:b/>
+        </w:rPr>
+        <w:t xml:space="preserve"> 2030, 2040 and 2050? Calculate </w:t>
+      </w:r>
+      <w:r>
+        <w:rPr>
+          <w:b/>
+        </w:rPr>
+        <w:t>again the lar</w:t>
+      </w:r>
+      <w:r>
+        <w:rPr>
+          <w:b/>
+        </w:rPr>
+        <w:t xml:space="preserve">gest </w:t>
+      </w:r>
+      <w:r>
+        <w:rPr>
+          <w:b/>
+        </w:rPr>
+        <w:t xml:space="preserve">eigenvalue of A (to 8 digits of accuracy) with your </w:t>
+      </w:r>
+      <w:r>
+        <w:rPr>
+          <w:b/>
+        </w:rPr>
+        <w:t xml:space="preserve">program and discuss its meaning </w:t>
+      </w:r>
+      <w:r>
+        <w:rPr>
+          <w:b/>
+        </w:rPr>
+        <w:t xml:space="preserve">regarding </w:t>
+      </w:r>
+      <w:r>
+        <w:rPr>
+          <w:b/>
+        </w:rPr>
+        <w:t>the population in the long run.</w:t>
+      </w:r>
+    </w:p>
+    <w:p>
+      <w:pPr>
+        <w:rPr>
+          <w:rFonts w:cs="Arial"/>
+          <w:b/>
+        </w:rPr>
+      </w:pPr>
     </w:p>
     <w:p>
       <w:pPr>
         <w:widowControl w:val="0"/>
         <w:suppressAutoHyphens/>
       </w:pPr>
-    </w:p>
-    <w:p>
-      <w:pPr>
-        <w:widowControl w:val="0"/>
-        <w:suppressAutoHyphens/>
-      </w:pPr>
-    </w:p>
-    <w:p>
-      <w:pPr>
-        <w:widowControl w:val="0"/>
-        <w:suppressAutoHyphens/>
-        <w:rPr>
-          <w:b/>
-        </w:rPr>
-      </w:pPr>
-      <w:r>
-        <w:rPr>
-          <w:b/>
-        </w:rPr>
-        <w:lastRenderedPageBreak/>
-        <w:t xml:space="preserve">3 - </w:t>
-      </w:r>
-      <w:r>
-        <w:rPr>
-          <w:b/>
-        </w:rPr>
-        <w:t>Use the power method to calculate the largest eigenva</w:t>
-      </w:r>
-      <w:r>
-        <w:rPr>
-          <w:b/>
-        </w:rPr>
-        <w:t xml:space="preserve">lue of the Leslie matrix A. The </w:t>
-      </w:r>
-      <w:r>
-        <w:rPr>
-          <w:b/>
-        </w:rPr>
-        <w:t>iteration of the power method should stop when you</w:t>
-      </w:r>
-      <w:r>
-        <w:rPr>
-          <w:b/>
-        </w:rPr>
-        <w:t xml:space="preserve"> get 8 digits of accuracy. What </w:t>
-      </w:r>
-      <w:r>
-        <w:rPr>
-          <w:b/>
-        </w:rPr>
-        <w:t>does this tell you? Will the population go to zero</w:t>
-      </w:r>
-      <w:r>
-        <w:rPr>
-          <w:b/>
-        </w:rPr>
-        <w:t xml:space="preserve">, become stable, or be unstable </w:t>
-      </w:r>
-      <w:r>
-        <w:rPr>
-          <w:b/>
-        </w:rPr>
-        <w:t>in the long run? Discuss carefully and provide the mathematical arguments for your</w:t>
-      </w:r>
-      <w:r>
-        <w:rPr>
-          <w:b/>
-        </w:rPr>
-        <w:t xml:space="preserve"> </w:t>
-      </w:r>
-      <w:r>
-        <w:rPr>
-          <w:b/>
-        </w:rPr>
-        <w:t>conclusion. You might want to investigate</w:t>
-      </w:r>
-      <w:r>
-        <w:rPr>
-          <w:b/>
-        </w:rPr>
-        <w:t xml:space="preserve"> the convergence of ||Ak</w:t>
-      </w:r>
-      <w:r>
-        <w:rPr>
-          <w:b/>
-        </w:rPr>
-        <w:t>||.</w:t>
-      </w:r>
-    </w:p>
-    <w:p>
-      <w:pPr>
-        <w:widowControl w:val="0"/>
-        <w:suppressAutoHyphens/>
-      </w:pPr>
-    </w:p>
-    <w:p>
-      <w:pPr>
-        <w:widowControl w:val="0"/>
-        <w:suppressAutoHyphens/>
-      </w:pPr>
-      <w:r>
-        <w:t>The largest eigenvalue</w:t>
-      </w:r>
-      <w:r>
-        <w:t xml:space="preserve"> of the matrix</w:t>
-      </w:r>
-      <w:r>
-        <w:t xml:space="preserve"> </w:t>
-      </w:r>
-      <w:r>
-        <w:t>as calculated by the power method is .99999999, or approximately 1.</w:t>
-      </w:r>
-    </w:p>
-    <w:p>
-      <w:pPr>
-        <w:widowControl w:val="0"/>
-        <w:suppressAutoHyphens/>
-      </w:pPr>
-    </w:p>
-    <w:p>
-      <w:pPr>
-        <w:widowControl w:val="0"/>
-        <w:suppressAutoHyphens/>
-      </w:pPr>
-      <w:r>
-        <w:t xml:space="preserve">This means that the population will become stable in the long run, after a period of growth. It appears to converge exactly to one, which would fit the predicted growth pattern. The right eigenvectors comprise the stable age distribution and the left eigenvectors comprise the reproductive value. </w:t>
-      </w:r>
-      <w:bookmarkStart w:id="0" w:name="__DdeLink__99_1968119423"/>
-      <w:bookmarkEnd w:id="0"/>
-      <w:r>
-        <w:t>Since the population growth rate is positive, the population will continue to grow and eventually become stable since the age groups are stable and the reproductive values are good for the younger age groups.</w:t>
-      </w:r>
-    </w:p>
-    <w:p/>
-    <w:p>
-      <w:r>
-        <w:t>A decrease in the birth rate of the second age group made very little impact on the eigenvalue of the function. The calculated eigenvalue ended up being 1.00000002, which is still very close to one. This means that the population remained very stable even after these changes.  Since the population growth rate is positive, the population will continue to grow and eventually become stable since the age groups are stable and the reproductive values are good for the younger age groups.</w:t>
-      </w:r>
-    </w:p>
-    <w:p/>
-    <w:p>
-      <w:pPr>
-        <w:rPr>
-          <w:b/>
-        </w:rPr>
-      </w:pPr>
-      <w:r>
-        <w:rPr>
-          <w:b/>
-        </w:rPr>
-        <w:t xml:space="preserve">4 - </w:t>
-      </w:r>
-      <w:r>
-        <w:rPr>
-          <w:b/>
-        </w:rPr>
-        <w:t xml:space="preserve">Suppose we are able to decrease the birth rate of </w:t>
-      </w:r>
-      <w:r>
-        <w:rPr>
-          <w:b/>
-        </w:rPr>
-        <w:t xml:space="preserve">the second age group by half in </w:t>
-      </w:r>
-      <w:r>
-        <w:rPr>
-          <w:b/>
-        </w:rPr>
-        <w:t>2020. What are the predictions for</w:t>
-      </w:r>
-      <w:r>
-        <w:rPr>
-          <w:b/>
-        </w:rPr>
-        <w:t xml:space="preserve"> 2030, 2040 and 2050? Calculate </w:t>
-      </w:r>
-      <w:r>
-        <w:rPr>
-          <w:b/>
-        </w:rPr>
-        <w:t>again the lar</w:t>
-      </w:r>
-      <w:r>
-        <w:rPr>
-          <w:b/>
-        </w:rPr>
-        <w:t xml:space="preserve">gest </w:t>
-      </w:r>
-      <w:r>
-        <w:rPr>
-          <w:b/>
-        </w:rPr>
-        <w:t xml:space="preserve">eigenvalue of A (to 8 digits of accuracy) with your </w:t>
-      </w:r>
-      <w:r>
-        <w:rPr>
-          <w:b/>
-        </w:rPr>
-        <w:t xml:space="preserve">program and discuss its meaning </w:t>
-      </w:r>
-      <w:r>
-        <w:rPr>
-          <w:b/>
-        </w:rPr>
-        <w:t xml:space="preserve">regarding </w:t>
-      </w:r>
-      <w:r>
-        <w:rPr>
-          <w:b/>
-        </w:rPr>
-        <w:t>the population in the long run.</w:t>
-      </w:r>
-    </w:p>
-    <w:p>
-      <w:pPr>
-        <w:rPr>
-          <w:b/>
-        </w:rPr>
-      </w:pPr>
+      <w:r>
+        <w:t>A decrease in the birth rate of the second age</w:t>
+      </w:r>
+      <w:r>
+        <w:t xml:space="preserve"> by a half</w:t>
+      </w:r>
+      <w:r>
+        <w:t xml:space="preserve"> group made very little impact on the eigenvalue of the function. The calculated eigenvalue ended up being </w:t>
+      </w:r>
+      <w:r>
+        <w:rPr>
+          <w:rFonts w:cs="Menlo Regular"/>
+          <w:color w:val="000000"/>
+        </w:rPr>
+        <w:t>1.167902718</w:t>
+      </w:r>
+      <w:r>
+        <w:t xml:space="preserve">, which is still very close to one. This means that the population remained very stable even after these changes.  </w:t>
+      </w:r>
     </w:p>
     <w:p>
       <w:pPr>
         <w:pStyle w:val="NormalWeb"/>
         <w:shd w:val="clear" w:color="auto" w:fill="FFFFFF"/>
         <w:rPr>
-          <w:rFonts w:ascii="Arial" w:hAnsi="Arial" w:cs="Arial"/>
+          <w:rFonts w:asciiTheme="minorHAnsi" w:hAnsiTheme="minorHAnsi" w:cs="Arial"/>
           <w:color w:val="222222"/>
-          <w:sz w:val="19"/>
-          <w:szCs w:val="19"/>
-        </w:rPr>
-      </w:pPr>
-      <w:r>
-        <w:rPr>
-          <w:rFonts w:ascii="Arial" w:hAnsi="Arial" w:cs="Arial"/>
+        </w:rPr>
+      </w:pPr>
+      <w:r>
+        <w:rPr>
+          <w:rFonts w:asciiTheme="minorHAnsi" w:hAnsiTheme="minorHAnsi" w:cs="Arial"/>
           <w:color w:val="222222"/>
-          <w:sz w:val="19"/>
-          <w:szCs w:val="19"/>
-        </w:rPr>
-        <w:t>2030: [549540.0, 363125.0, 377825.0, 112455.0, 130815.0, 128304.0, 133056.0, 108416.0,  41888.0]^t</w:t>
+        </w:rPr>
+        <w:t>2030: [549540.0, 363125.0, 377825.0, 112455.0, 130815.0, 128304.0, 133056.0, 108416.0, 41888.0]^t</w:t>
       </w:r>
     </w:p>
     <w:p>
@@ -2218,20 +2707,51 @@
         <w:pStyle w:val="NormalWeb"/>
         <w:shd w:val="clear" w:color="auto" w:fill="FFFFFF"/>
         <w:rPr>
-          <w:rFonts w:ascii="Arial" w:hAnsi="Arial" w:cs="Arial"/>
+          <w:rFonts w:asciiTheme="minorHAnsi" w:hAnsiTheme="minorHAnsi" w:cs="Arial"/>
           <w:color w:val="222222"/>
-          <w:sz w:val="19"/>
-          <w:szCs w:val="19"/>
-        </w:rPr>
-      </w:pPr>
-      <w:r>
-        <w:rPr>
-          <w:rFonts w:ascii="Arial" w:hAnsi="Arial" w:cs="Arial"/>
+        </w:rPr>
+      </w:pPr>
+      <w:r>
+        <w:rPr>
+          <w:rFonts w:asciiTheme="minorHAnsi" w:hAnsiTheme="minorHAnsi" w:cs="Arial"/>
           <w:color w:val="222222"/>
-          <w:sz w:val="19"/>
-          <w:szCs w:val="19"/>
-        </w:rPr>
-        <w:t>2040: [     747773.5,      384678.0,     308656.25,      340042.5,      101209.5,      115117.2, 102643.200000,     102453.12,       43366.4]^t</w:t>
+        </w:rPr>
+        <w:t>2040: [</w:t>
+      </w:r>
+      <w:r>
+        <w:rPr>
+          <w:rFonts w:asciiTheme="minorHAnsi" w:hAnsiTheme="minorHAnsi" w:cs="Arial"/>
+          <w:color w:val="222222"/>
+        </w:rPr>
+        <w:t>747773.5,</w:t>
+      </w:r>
+      <w:r>
+        <w:rPr>
+          <w:rFonts w:asciiTheme="minorHAnsi" w:hAnsiTheme="minorHAnsi" w:cs="Arial"/>
+          <w:color w:val="222222"/>
+        </w:rPr>
+        <w:t xml:space="preserve"> 384678.0, 308656.25, 340042.5, 101209.5,</w:t>
+      </w:r>
+      <w:r>
+        <w:rPr>
+          <w:rFonts w:asciiTheme="minorHAnsi" w:hAnsiTheme="minorHAnsi" w:cs="Arial"/>
+          <w:color w:val="222222"/>
+        </w:rPr>
+        <w:t xml:space="preserve"> 115117.2, 1026</w:t>
+      </w:r>
+      <w:r>
+        <w:rPr>
+          <w:rFonts w:asciiTheme="minorHAnsi" w:hAnsiTheme="minorHAnsi" w:cs="Arial"/>
+          <w:color w:val="222222"/>
+        </w:rPr>
+        <w:t xml:space="preserve">43.200000, 102453.12, </w:t>
+      </w:r>
+      <w:r>
+        <w:rPr>
+          <w:rFonts w:asciiTheme="minorHAnsi" w:hAnsiTheme="minorHAnsi" w:cs="Arial"/>
+          <w:color w:val="222222"/>
+        </w:rPr>
+        <w:t>43366.4]^t</w:t>
       </w:r>
     </w:p>
     <w:p>
@@ -2239,20 +2759,51 @@
         <w:pStyle w:val="NormalWeb"/>
         <w:shd w:val="clear" w:color="auto" w:fill="FFFFFF"/>
         <w:rPr>
-          <w:rFonts w:ascii="Arial" w:hAnsi="Arial" w:cs="Arial"/>
+          <w:rFonts w:asciiTheme="minorHAnsi" w:hAnsiTheme="minorHAnsi" w:cs="Arial"/>
           <w:color w:val="222222"/>
-          <w:sz w:val="19"/>
-          <w:szCs w:val="19"/>
-        </w:rPr>
-      </w:pPr>
-      <w:r>
-        <w:rPr>
-          <w:rFonts w:ascii="Arial" w:hAnsi="Arial" w:cs="Arial"/>
+        </w:rPr>
+      </w:pPr>
+      <w:r>
+        <w:rPr>
+          <w:rFonts w:asciiTheme="minorHAnsi" w:hAnsiTheme="minorHAnsi" w:cs="Arial"/>
           <w:color w:val="222222"/>
-          <w:sz w:val="19"/>
-          <w:szCs w:val="19"/>
-        </w:rPr>
-        <w:t>2050: [   886487.875, 523441.4499910,      326976.3,    277790.625,     306038.25,      89064.36, 92093.7600000, 79035.2640000,     40981.248]^t</w:t>
+        </w:rPr>
+        <w:t>2050: [</w:t>
+      </w:r>
+      <w:r>
+        <w:rPr>
+          <w:rFonts w:asciiTheme="minorHAnsi" w:hAnsiTheme="minorHAnsi" w:cs="Arial"/>
+          <w:color w:val="222222"/>
+        </w:rPr>
+        <w:t>8</w:t>
+      </w:r>
+      <w:r>
+        <w:rPr>
+          <w:rFonts w:asciiTheme="minorHAnsi" w:hAnsiTheme="minorHAnsi" w:cs="Arial"/>
+          <w:color w:val="222222"/>
+        </w:rPr>
+        <w:t>86487.875, 523441.4499910, 326976.3, 277790.625, 306038.25, </w:t>
+      </w:r>
+      <w:r>
+        <w:rPr>
+          <w:rFonts w:asciiTheme="minorHAnsi" w:hAnsiTheme="minorHAnsi" w:cs="Arial"/>
+          <w:color w:val="222222"/>
+        </w:rPr>
+        <w:t>89064.36, 92</w:t>
+      </w:r>
+      <w:r>
+        <w:rPr>
+          <w:rFonts w:asciiTheme="minorHAnsi" w:hAnsiTheme="minorHAnsi" w:cs="Arial"/>
+          <w:color w:val="222222"/>
+        </w:rPr>
+        <w:t xml:space="preserve">093.7600000, 79035.2640000, </w:t>
+      </w:r>
+      <w:r>
+        <w:rPr>
+          <w:rFonts w:asciiTheme="minorHAnsi" w:hAnsiTheme="minorHAnsi" w:cs="Arial"/>
+          <w:color w:val="222222"/>
+        </w:rPr>
+        <w:t>40981.248]^t</w:t>
       </w:r>
     </w:p>
     <w:p>
@@ -2260,18 +2811,14 @@
         <w:pStyle w:val="NormalWeb"/>
         <w:shd w:val="clear" w:color="auto" w:fill="FFFFFF"/>
         <w:rPr>
-          <w:rFonts w:ascii="Arial" w:hAnsi="Arial" w:cs="Arial"/>
+          <w:rFonts w:asciiTheme="minorHAnsi" w:hAnsiTheme="minorHAnsi" w:cs="Arial"/>
           <w:color w:val="222222"/>
-          <w:sz w:val="19"/>
-          <w:szCs w:val="19"/>
-        </w:rPr>
-      </w:pPr>
-      <w:r>
-        <w:rPr>
-          <w:rFonts w:ascii="Arial" w:hAnsi="Arial" w:cs="Arial"/>
+        </w:rPr>
+      </w:pPr>
+      <w:r>
+        <w:rPr>
+          <w:rFonts w:asciiTheme="minorHAnsi" w:hAnsiTheme="minorHAnsi" w:cs="Arial"/>
           <w:color w:val="222222"/>
-          <w:sz w:val="19"/>
-          <w:szCs w:val="19"/>
         </w:rPr>
         <w:t>Eigenvalue:  1.1679027186551427</w:t>
       </w:r>
@@ -2281,18 +2828,14 @@
         <w:pStyle w:val="NormalWeb"/>
         <w:shd w:val="clear" w:color="auto" w:fill="FFFFFF"/>
         <w:rPr>
-          <w:rFonts w:ascii="Arial" w:hAnsi="Arial" w:cs="Arial"/>
+          <w:rFonts w:asciiTheme="minorHAnsi" w:hAnsiTheme="minorHAnsi" w:cs="Arial"/>
           <w:color w:val="222222"/>
-          <w:sz w:val="19"/>
-          <w:szCs w:val="19"/>
-        </w:rPr>
-      </w:pPr>
-      <w:r>
-        <w:rPr>
-          <w:rFonts w:ascii="Arial" w:hAnsi="Arial" w:cs="Arial"/>
+        </w:rPr>
+      </w:pPr>
+      <w:r>
+        <w:rPr>
+          <w:rFonts w:asciiTheme="minorHAnsi" w:hAnsiTheme="minorHAnsi" w:cs="Arial"/>
           <w:color w:val="222222"/>
-          <w:sz w:val="19"/>
-          <w:szCs w:val="19"/>
         </w:rPr>
         <w:t>Eigenvector: [0.99999910, 0.59936410, 0.4362180, 0.3361549, 0.2590450, 0.1951872, 0.13370010, 0.0881492, 0.0301906]^t</w:t>
       </w:r>
@@ -2302,26 +2845,20 @@
         <w:pStyle w:val="NormalWeb"/>
         <w:shd w:val="clear" w:color="auto" w:fill="FFFFFF"/>
         <w:rPr>
-          <w:rFonts w:ascii="Arial" w:hAnsi="Arial" w:cs="Arial"/>
+          <w:rFonts w:asciiTheme="minorHAnsi" w:hAnsiTheme="minorHAnsi" w:cs="Arial"/>
           <w:color w:val="222222"/>
-          <w:sz w:val="19"/>
-          <w:szCs w:val="19"/>
-        </w:rPr>
-      </w:pPr>
-      <w:r>
-        <w:rPr>
-          <w:rFonts w:ascii="Arial" w:hAnsi="Arial" w:cs="Arial"/>
+        </w:rPr>
+      </w:pPr>
+      <w:r>
+        <w:rPr>
+          <w:rFonts w:asciiTheme="minorHAnsi" w:hAnsiTheme="minorHAnsi" w:cs="Arial"/>
           <w:color w:val="222222"/>
-          <w:sz w:val="19"/>
-          <w:szCs w:val="19"/>
         </w:rPr>
         <w:t>Iterations:  35</w:t>
       </w:r>
-      <w:bookmarkStart w:id="1" w:name="_GoBack"/>
-      <w:bookmarkEnd w:id="1"/>
     </w:p>
     <w:sectPr>
-      <w:headerReference w:type="default" r:id="rId7"/>
+      <w:headerReference w:type="default" r:id="rId9"/>
       <w:pgSz w:w="12240" w:h="15840"/>
       <w:pgMar w:top="1440" w:right="1800" w:bottom="1440" w:left="1800" w:header="720" w:footer="720" w:gutter="0"/>
       <w:cols w:space="720"/>
@@ -2332,7 +2869,7 @@
 </file>
 
 <file path=word/endnotes.xml><?xml version="1.0" encoding="utf-8"?>
-<w:endnotes xmlns:wpc="http://schemas.microsoft.com/office/word/2010/wordprocessingCanvas" xmlns:mc="http://schemas.openxmlformats.org/markup-compatibility/2006" xmlns:o="urn:schemas-microsoft-com:office:office" xmlns:r="http://schemas.openxmlformats.org/officeDocument/2006/relationships" xmlns:m="http://schemas.openxmlformats.org/officeDocument/2006/math" xmlns:v="urn:schemas-microsoft-com:vml" xmlns:wp14="http://schemas.microsoft.com/office/word/2010/wordprocessingDrawing" xmlns:wp="http://schemas.openxmlformats.org/drawingml/2006/wordprocessingDrawing" xmlns:w10="urn:schemas-microsoft-com:office:word" xmlns:w="http://schemas.openxmlformats.org/wordprocessingml/2006/main" xmlns:w14="http://schemas.microsoft.com/office/word/2010/wordml" xmlns:w15="http://schemas.microsoft.com/office/word/2012/wordml" xmlns:wpg="http://schemas.microsoft.com/office/word/2010/wordprocessingGroup" xmlns:wpi="http://schemas.microsoft.com/office/word/2010/wordprocessingInk" xmlns:wne="http://schemas.microsoft.com/office/word/2006/wordml" xmlns:wps="http://schemas.microsoft.com/office/word/2010/wordprocessingShape" mc:Ignorable="w14 w15 wp14">
+<w:endnotes xmlns:wpc="http://schemas.microsoft.com/office/word/2010/wordprocessingCanvas" xmlns:mo="http://schemas.microsoft.com/office/mac/office/2008/main" xmlns:mc="http://schemas.openxmlformats.org/markup-compatibility/2006" xmlns:mv="urn:schemas-microsoft-com:mac:vml" xmlns:o="urn:schemas-microsoft-com:office:office" xmlns:r="http://schemas.openxmlformats.org/officeDocument/2006/relationships" xmlns:m="http://schemas.openxmlformats.org/officeDocument/2006/math" xmlns:v="urn:schemas-microsoft-com:vml" xmlns:wp14="http://schemas.microsoft.com/office/word/2010/wordprocessingDrawing" xmlns:wp="http://schemas.openxmlformats.org/drawingml/2006/wordprocessingDrawing" xmlns:w10="urn:schemas-microsoft-com:office:word" xmlns:w="http://schemas.openxmlformats.org/wordprocessingml/2006/main" xmlns:w14="http://schemas.microsoft.com/office/word/2010/wordml" xmlns:wpg="http://schemas.microsoft.com/office/word/2010/wordprocessingGroup" xmlns:wpi="http://schemas.microsoft.com/office/word/2010/wordprocessingInk" xmlns:wne="http://schemas.microsoft.com/office/word/2006/wordml" xmlns:wps="http://schemas.microsoft.com/office/word/2010/wordprocessingShape" mc:Ignorable="w14 wp14">
   <w:endnote w:type="separator" w:id="-1">
     <w:p>
       <w:r>
@@ -2351,7 +2888,7 @@
 </file>
 
 <file path=word/footnotes.xml><?xml version="1.0" encoding="utf-8"?>
-<w:footnotes xmlns:wpc="http://schemas.microsoft.com/office/word/2010/wordprocessingCanvas" xmlns:mc="http://schemas.openxmlformats.org/markup-compatibility/2006" xmlns:o="urn:schemas-microsoft-com:office:office" xmlns:r="http://schemas.openxmlformats.org/officeDocument/2006/relationships" xmlns:m="http://schemas.openxmlformats.org/officeDocument/2006/math" xmlns:v="urn:schemas-microsoft-com:vml" xmlns:wp14="http://schemas.microsoft.com/office/word/2010/wordprocessingDrawing" xmlns:wp="http://schemas.openxmlformats.org/drawingml/2006/wordprocessingDrawing" xmlns:w10="urn:schemas-microsoft-com:office:word" xmlns:w="http://schemas.openxmlformats.org/wordprocessingml/2006/main" xmlns:w14="http://schemas.microsoft.com/office/word/2010/wordml" xmlns:w15="http://schemas.microsoft.com/office/word/2012/wordml" xmlns:wpg="http://schemas.microsoft.com/office/word/2010/wordprocessingGroup" xmlns:wpi="http://schemas.microsoft.com/office/word/2010/wordprocessingInk" xmlns:wne="http://schemas.microsoft.com/office/word/2006/wordml" xmlns:wps="http://schemas.microsoft.com/office/word/2010/wordprocessingShape" mc:Ignorable="w14 w15 wp14">
+<w:footnotes xmlns:wpc="http://schemas.microsoft.com/office/word/2010/wordprocessingCanvas" xmlns:mo="http://schemas.microsoft.com/office/mac/office/2008/main" xmlns:mc="http://schemas.openxmlformats.org/markup-compatibility/2006" xmlns:mv="urn:schemas-microsoft-com:mac:vml" xmlns:o="urn:schemas-microsoft-com:office:office" xmlns:r="http://schemas.openxmlformats.org/officeDocument/2006/relationships" xmlns:m="http://schemas.openxmlformats.org/officeDocument/2006/math" xmlns:v="urn:schemas-microsoft-com:vml" xmlns:wp14="http://schemas.microsoft.com/office/word/2010/wordprocessingDrawing" xmlns:wp="http://schemas.openxmlformats.org/drawingml/2006/wordprocessingDrawing" xmlns:w10="urn:schemas-microsoft-com:office:word" xmlns:w="http://schemas.openxmlformats.org/wordprocessingml/2006/main" xmlns:w14="http://schemas.microsoft.com/office/word/2010/wordml" xmlns:wpg="http://schemas.microsoft.com/office/word/2010/wordprocessingGroup" xmlns:wpi="http://schemas.microsoft.com/office/word/2010/wordprocessingInk" xmlns:wne="http://schemas.microsoft.com/office/word/2006/wordml" xmlns:wps="http://schemas.microsoft.com/office/word/2010/wordprocessingShape" mc:Ignorable="w14 wp14">
   <w:footnote w:type="separator" w:id="-1">
     <w:p>
       <w:r>
@@ -2370,7 +2907,7 @@
 </file>
 
 <file path=word/header1.xml><?xml version="1.0" encoding="utf-8"?>
-<w:hdr xmlns:wpc="http://schemas.microsoft.com/office/word/2010/wordprocessingCanvas" xmlns:mc="http://schemas.openxmlformats.org/markup-compatibility/2006" xmlns:o="urn:schemas-microsoft-com:office:office" xmlns:r="http://schemas.openxmlformats.org/officeDocument/2006/relationships" xmlns:m="http://schemas.openxmlformats.org/officeDocument/2006/math" xmlns:v="urn:schemas-microsoft-com:vml" xmlns:wp14="http://schemas.microsoft.com/office/word/2010/wordprocessingDrawing" xmlns:wp="http://schemas.openxmlformats.org/drawingml/2006/wordprocessingDrawing" xmlns:w10="urn:schemas-microsoft-com:office:word" xmlns:w="http://schemas.openxmlformats.org/wordprocessingml/2006/main" xmlns:w14="http://schemas.microsoft.com/office/word/2010/wordml" xmlns:w15="http://schemas.microsoft.com/office/word/2012/wordml" xmlns:wpg="http://schemas.microsoft.com/office/word/2010/wordprocessingGroup" xmlns:wpi="http://schemas.microsoft.com/office/word/2010/wordprocessingInk" xmlns:wne="http://schemas.microsoft.com/office/word/2006/wordml" xmlns:wps="http://schemas.microsoft.com/office/word/2010/wordprocessingShape" mc:Ignorable="w14 w15 wp14">
+<w:hdr xmlns:wpc="http://schemas.microsoft.com/office/word/2010/wordprocessingCanvas" xmlns:mo="http://schemas.microsoft.com/office/mac/office/2008/main" xmlns:mc="http://schemas.openxmlformats.org/markup-compatibility/2006" xmlns:mv="urn:schemas-microsoft-com:mac:vml" xmlns:o="urn:schemas-microsoft-com:office:office" xmlns:r="http://schemas.openxmlformats.org/officeDocument/2006/relationships" xmlns:m="http://schemas.openxmlformats.org/officeDocument/2006/math" xmlns:v="urn:schemas-microsoft-com:vml" xmlns:wp14="http://schemas.microsoft.com/office/word/2010/wordprocessingDrawing" xmlns:wp="http://schemas.openxmlformats.org/drawingml/2006/wordprocessingDrawing" xmlns:w10="urn:schemas-microsoft-com:office:word" xmlns:w="http://schemas.openxmlformats.org/wordprocessingml/2006/main" xmlns:w14="http://schemas.microsoft.com/office/word/2010/wordml" xmlns:wpg="http://schemas.microsoft.com/office/word/2010/wordprocessingGroup" xmlns:wpi="http://schemas.microsoft.com/office/word/2010/wordprocessingInk" xmlns:wne="http://schemas.microsoft.com/office/word/2006/wordml" xmlns:wps="http://schemas.microsoft.com/office/word/2010/wordprocessingShape" mc:Ignorable="w14 wp14">
   <w:p>
     <w:pPr>
       <w:pStyle w:val="Header"/>
@@ -2389,8 +2926,29 @@
         <w:rFonts w:ascii="Times New Roman" w:hAnsi="Times New Roman" w:cs="Times New Roman"/>
       </w:rPr>
       <w:tab/>
-      <w:t>Siddarth Senthilkumar</w:t>
     </w:r>
+    <w:proofErr w:type="spellStart"/>
+    <w:r>
+      <w:rPr>
+        <w:rFonts w:ascii="Times New Roman" w:hAnsi="Times New Roman" w:cs="Times New Roman"/>
+      </w:rPr>
+      <w:t>Siddarth</w:t>
+    </w:r>
+    <w:proofErr w:type="spellEnd"/>
+    <w:r>
+      <w:rPr>
+        <w:rFonts w:ascii="Times New Roman" w:hAnsi="Times New Roman" w:cs="Times New Roman"/>
+      </w:rPr>
+      <w:t xml:space="preserve"> </w:t>
+    </w:r>
+    <w:proofErr w:type="spellStart"/>
+    <w:r>
+      <w:rPr>
+        <w:rFonts w:ascii="Times New Roman" w:hAnsi="Times New Roman" w:cs="Times New Roman"/>
+      </w:rPr>
+      <w:t>Senthilkumar</w:t>
+    </w:r>
+    <w:proofErr w:type="spellEnd"/>
   </w:p>
   <w:p>
     <w:pPr>
@@ -2431,14 +2989,22 @@
         <w:rFonts w:ascii="Times New Roman" w:hAnsi="Times New Roman" w:cs="Times New Roman"/>
       </w:rPr>
       <w:tab/>
-      <w:t>Katherine Cabezas</w:t>
+      <w:t xml:space="preserve">Katherine </w:t>
     </w:r>
+    <w:proofErr w:type="spellStart"/>
+    <w:r>
+      <w:rPr>
+        <w:rFonts w:ascii="Times New Roman" w:hAnsi="Times New Roman" w:cs="Times New Roman"/>
+      </w:rPr>
+      <w:t>Cabezas</w:t>
+    </w:r>
+    <w:proofErr w:type="spellEnd"/>
   </w:p>
 </w:hdr>
 </file>
 
 <file path=word/numbering.xml><?xml version="1.0" encoding="utf-8"?>
-<w:numbering xmlns:wpc="http://schemas.microsoft.com/office/word/2010/wordprocessingCanvas" xmlns:mc="http://schemas.openxmlformats.org/markup-compatibility/2006" xmlns:o="urn:schemas-microsoft-com:office:office" xmlns:r="http://schemas.openxmlformats.org/officeDocument/2006/relationships" xmlns:m="http://schemas.openxmlformats.org/officeDocument/2006/math" xmlns:v="urn:schemas-microsoft-com:vml" xmlns:wp14="http://schemas.microsoft.com/office/word/2010/wordprocessingDrawing" xmlns:wp="http://schemas.openxmlformats.org/drawingml/2006/wordprocessingDrawing" xmlns:w10="urn:schemas-microsoft-com:office:word" xmlns:w="http://schemas.openxmlformats.org/wordprocessingml/2006/main" xmlns:w14="http://schemas.microsoft.com/office/word/2010/wordml" xmlns:w15="http://schemas.microsoft.com/office/word/2012/wordml" xmlns:wpg="http://schemas.microsoft.com/office/word/2010/wordprocessingGroup" xmlns:wpi="http://schemas.microsoft.com/office/word/2010/wordprocessingInk" xmlns:wne="http://schemas.microsoft.com/office/word/2006/wordml" xmlns:wps="http://schemas.microsoft.com/office/word/2010/wordprocessingShape" mc:Ignorable="w14 w15 wp14">
+<w:numbering xmlns:wpc="http://schemas.microsoft.com/office/word/2010/wordprocessingCanvas" xmlns:mo="http://schemas.microsoft.com/office/mac/office/2008/main" xmlns:mc="http://schemas.openxmlformats.org/markup-compatibility/2006" xmlns:mv="urn:schemas-microsoft-com:mac:vml" xmlns:o="urn:schemas-microsoft-com:office:office" xmlns:r="http://schemas.openxmlformats.org/officeDocument/2006/relationships" xmlns:m="http://schemas.openxmlformats.org/officeDocument/2006/math" xmlns:v="urn:schemas-microsoft-com:vml" xmlns:wp14="http://schemas.microsoft.com/office/word/2010/wordprocessingDrawing" xmlns:wp="http://schemas.openxmlformats.org/drawingml/2006/wordprocessingDrawing" xmlns:w10="urn:schemas-microsoft-com:office:word" xmlns:w="http://schemas.openxmlformats.org/wordprocessingml/2006/main" xmlns:w14="http://schemas.microsoft.com/office/word/2010/wordml" xmlns:wpg="http://schemas.microsoft.com/office/word/2010/wordprocessingGroup" xmlns:wpi="http://schemas.microsoft.com/office/word/2010/wordprocessingInk" xmlns:wne="http://schemas.microsoft.com/office/word/2006/wordml" xmlns:wps="http://schemas.microsoft.com/office/word/2010/wordprocessingShape" mc:Ignorable="w14 wp14">
   <w:abstractNum w:abstractNumId="0">
     <w:nsid w:val="02186F59"/>
     <w:multiLevelType w:val="multilevel"/>
@@ -2820,6 +3386,119 @@
     </w:lvl>
   </w:abstractNum>
   <w:abstractNum w:abstractNumId="4">
+    <w:nsid w:val="201A45DB"/>
+    <w:multiLevelType w:val="multilevel"/>
+    <w:tmpl w:val="46CE9F30"/>
+    <w:lvl w:ilvl="0">
+      <w:start w:val="1"/>
+      <w:numFmt w:val="lowerLetter"/>
+      <w:lvlText w:val="(%1)"/>
+      <w:lvlJc w:val="left"/>
+      <w:pPr>
+        <w:tabs>
+          <w:tab w:val="num" w:pos="720"/>
+        </w:tabs>
+        <w:ind w:left="720" w:hanging="360"/>
+      </w:pPr>
+    </w:lvl>
+    <w:lvl w:ilvl="1">
+      <w:start w:val="1"/>
+      <w:numFmt w:val="lowerLetter"/>
+      <w:lvlText w:val="(%2)"/>
+      <w:lvlJc w:val="left"/>
+      <w:pPr>
+        <w:tabs>
+          <w:tab w:val="num" w:pos="1080"/>
+        </w:tabs>
+        <w:ind w:left="1080" w:hanging="360"/>
+      </w:pPr>
+    </w:lvl>
+    <w:lvl w:ilvl="2">
+      <w:start w:val="1"/>
+      <w:numFmt w:val="lowerLetter"/>
+      <w:lvlText w:val="(%3)"/>
+      <w:lvlJc w:val="left"/>
+      <w:pPr>
+        <w:tabs>
+          <w:tab w:val="num" w:pos="1440"/>
+        </w:tabs>
+        <w:ind w:left="1440" w:hanging="360"/>
+      </w:pPr>
+    </w:lvl>
+    <w:lvl w:ilvl="3">
+      <w:start w:val="1"/>
+      <w:numFmt w:val="lowerLetter"/>
+      <w:lvlText w:val="(%4)"/>
+      <w:lvlJc w:val="left"/>
+      <w:pPr>
+        <w:tabs>
+          <w:tab w:val="num" w:pos="1800"/>
+        </w:tabs>
+        <w:ind w:left="1800" w:hanging="360"/>
+      </w:pPr>
+    </w:lvl>
+    <w:lvl w:ilvl="4">
+      <w:start w:val="1"/>
+      <w:numFmt w:val="lowerLetter"/>
+      <w:lvlText w:val="(%5)"/>
+      <w:lvlJc w:val="left"/>
+      <w:pPr>
+        <w:tabs>
+          <w:tab w:val="num" w:pos="2160"/>
+        </w:tabs>
+        <w:ind w:left="2160" w:hanging="360"/>
+      </w:pPr>
+    </w:lvl>
+    <w:lvl w:ilvl="5">
+      <w:start w:val="1"/>
+      <w:numFmt w:val="lowerLetter"/>
+      <w:lvlText w:val="(%6)"/>
+      <w:lvlJc w:val="left"/>
+      <w:pPr>
+        <w:tabs>
+          <w:tab w:val="num" w:pos="2520"/>
+        </w:tabs>
+        <w:ind w:left="2520" w:hanging="360"/>
+      </w:pPr>
+    </w:lvl>
+    <w:lvl w:ilvl="6">
+      <w:start w:val="1"/>
+      <w:numFmt w:val="lowerLetter"/>
+      <w:lvlText w:val="(%7)"/>
+      <w:lvlJc w:val="left"/>
+      <w:pPr>
+        <w:tabs>
+          <w:tab w:val="num" w:pos="2880"/>
+        </w:tabs>
+        <w:ind w:left="2880" w:hanging="360"/>
+      </w:pPr>
+    </w:lvl>
+    <w:lvl w:ilvl="7">
+      <w:start w:val="1"/>
+      <w:numFmt w:val="lowerLetter"/>
+      <w:lvlText w:val="(%8)"/>
+      <w:lvlJc w:val="left"/>
+      <w:pPr>
+        <w:tabs>
+          <w:tab w:val="num" w:pos="3240"/>
+        </w:tabs>
+        <w:ind w:left="3240" w:hanging="360"/>
+      </w:pPr>
+    </w:lvl>
+    <w:lvl w:ilvl="8">
+      <w:start w:val="1"/>
+      <w:numFmt w:val="lowerLetter"/>
+      <w:lvlText w:val="(%9)"/>
+      <w:lvlJc w:val="left"/>
+      <w:pPr>
+        <w:tabs>
+          <w:tab w:val="num" w:pos="3600"/>
+        </w:tabs>
+        <w:ind w:left="3600" w:hanging="360"/>
+      </w:pPr>
+    </w:lvl>
+  </w:abstractNum>
+  <w:abstractNum w:abstractNumId="5">
     <w:nsid w:val="24D529CF"/>
     <w:multiLevelType w:val="hybridMultilevel"/>
     <w:tmpl w:val="0012F33C"/>
@@ -2908,7 +3587,7 @@
       </w:pPr>
     </w:lvl>
   </w:abstractNum>
-  <w:abstractNum w:abstractNumId="5">
+  <w:abstractNum w:abstractNumId="6">
     <w:nsid w:val="2BC56E75"/>
     <w:multiLevelType w:val="hybridMultilevel"/>
     <w:tmpl w:val="BB30CEDC"/>
@@ -2997,7 +3676,7 @@
       </w:pPr>
     </w:lvl>
   </w:abstractNum>
-  <w:abstractNum w:abstractNumId="6">
+  <w:abstractNum w:abstractNumId="7">
     <w:nsid w:val="34270AA5"/>
     <w:multiLevelType w:val="hybridMultilevel"/>
     <w:tmpl w:val="9E2208F2"/>
@@ -3013,7 +3692,7 @@
         <w:rFonts w:hint="default"/>
       </w:rPr>
     </w:lvl>
-    <w:lvl w:ilvl="1" w:tplc="04090019" w:tentative="1">
+    <w:lvl w:ilvl="1" w:tplc="04090019">
       <w:start w:val="1"/>
       <w:numFmt w:val="lowerLetter"/>
       <w:lvlText w:val="%2."/>
@@ -3086,7 +3765,7 @@
       </w:pPr>
     </w:lvl>
   </w:abstractNum>
-  <w:abstractNum w:abstractNumId="7">
+  <w:abstractNum w:abstractNumId="8">
     <w:nsid w:val="3C3216E1"/>
     <w:multiLevelType w:val="hybridMultilevel"/>
     <w:tmpl w:val="D68C62F0"/>
@@ -3175,7 +3854,7 @@
       </w:pPr>
     </w:lvl>
   </w:abstractNum>
-  <w:abstractNum w:abstractNumId="8">
+  <w:abstractNum w:abstractNumId="9">
     <w:nsid w:val="3FD62F5E"/>
     <w:multiLevelType w:val="hybridMultilevel"/>
     <w:tmpl w:val="964EDB40"/>
@@ -3264,7 +3943,7 @@
       </w:pPr>
     </w:lvl>
   </w:abstractNum>
-  <w:abstractNum w:abstractNumId="9">
+  <w:abstractNum w:abstractNumId="10">
     <w:nsid w:val="46847848"/>
     <w:multiLevelType w:val="hybridMultilevel"/>
     <w:tmpl w:val="2ECEEC28"/>
@@ -3353,7 +4032,7 @@
       </w:pPr>
     </w:lvl>
   </w:abstractNum>
-  <w:abstractNum w:abstractNumId="10">
+  <w:abstractNum w:abstractNumId="11">
     <w:nsid w:val="473A3FD6"/>
     <w:multiLevelType w:val="hybridMultilevel"/>
     <w:tmpl w:val="82F2EC32"/>
@@ -3442,7 +4121,7 @@
       </w:pPr>
     </w:lvl>
   </w:abstractNum>
-  <w:abstractNum w:abstractNumId="11">
+  <w:abstractNum w:abstractNumId="12">
     <w:nsid w:val="47FD767C"/>
     <w:multiLevelType w:val="hybridMultilevel"/>
     <w:tmpl w:val="01243B08"/>
@@ -3531,7 +4210,7 @@
       </w:pPr>
     </w:lvl>
   </w:abstractNum>
-  <w:abstractNum w:abstractNumId="12">
+  <w:abstractNum w:abstractNumId="13">
     <w:nsid w:val="4CD00645"/>
     <w:multiLevelType w:val="hybridMultilevel"/>
     <w:tmpl w:val="136A2B68"/>
@@ -3620,7 +4299,7 @@
       </w:pPr>
     </w:lvl>
   </w:abstractNum>
-  <w:abstractNum w:abstractNumId="13">
+  <w:abstractNum w:abstractNumId="14">
     <w:nsid w:val="52C33D0D"/>
     <w:multiLevelType w:val="multilevel"/>
     <w:tmpl w:val="D68C62F0"/>
@@ -3709,7 +4388,7 @@
       </w:pPr>
     </w:lvl>
   </w:abstractNum>
-  <w:abstractNum w:abstractNumId="14">
+  <w:abstractNum w:abstractNumId="15">
     <w:nsid w:val="5D861A6E"/>
     <w:multiLevelType w:val="hybridMultilevel"/>
     <w:tmpl w:val="47B428B0"/>
@@ -3798,7 +4477,7 @@
       </w:pPr>
     </w:lvl>
   </w:abstractNum>
-  <w:abstractNum w:abstractNumId="15">
+  <w:abstractNum w:abstractNumId="16">
     <w:nsid w:val="71F461A1"/>
     <w:multiLevelType w:val="hybridMultilevel"/>
     <w:tmpl w:val="436007A4"/>
@@ -3887,7 +4566,7 @@
       </w:pPr>
     </w:lvl>
   </w:abstractNum>
-  <w:abstractNum w:abstractNumId="16">
+  <w:abstractNum w:abstractNumId="17">
     <w:nsid w:val="7689496A"/>
     <w:multiLevelType w:val="hybridMultilevel"/>
     <w:tmpl w:val="9E966FA4"/>
@@ -3976,7 +4655,7 @@
       </w:pPr>
     </w:lvl>
   </w:abstractNum>
-  <w:abstractNum w:abstractNumId="17">
+  <w:abstractNum w:abstractNumId="18">
     <w:nsid w:val="7D730728"/>
     <w:multiLevelType w:val="multilevel"/>
     <w:tmpl w:val="7266105C"/>
@@ -4090,34 +4769,34 @@
     </w:lvl>
   </w:abstractNum>
   <w:num w:numId="1">
-    <w:abstractNumId w:val="8"/>
+    <w:abstractNumId w:val="9"/>
   </w:num>
   <w:num w:numId="2">
-    <w:abstractNumId w:val="10"/>
+    <w:abstractNumId w:val="11"/>
   </w:num>
   <w:num w:numId="3">
-    <w:abstractNumId w:val="7"/>
+    <w:abstractNumId w:val="8"/>
   </w:num>
   <w:num w:numId="4">
     <w:abstractNumId w:val="1"/>
   </w:num>
   <w:num w:numId="5">
-    <w:abstractNumId w:val="14"/>
+    <w:abstractNumId w:val="15"/>
   </w:num>
   <w:num w:numId="6">
-    <w:abstractNumId w:val="5"/>
+    <w:abstractNumId w:val="6"/>
   </w:num>
   <w:num w:numId="7">
-    <w:abstractNumId w:val="11"/>
+    <w:abstractNumId w:val="12"/>
   </w:num>
   <w:num w:numId="8">
     <w:abstractNumId w:val="0"/>
   </w:num>
   <w:num w:numId="9">
-    <w:abstractNumId w:val="17"/>
+    <w:abstractNumId w:val="18"/>
   </w:num>
   <w:num w:numId="10">
-    <w:abstractNumId w:val="7"/>
+    <w:abstractNumId w:val="8"/>
     <w:lvlOverride w:ilvl="0">
       <w:startOverride w:val="1"/>
     </w:lvlOverride>
@@ -4147,7 +4826,7 @@
     </w:lvlOverride>
   </w:num>
   <w:num w:numId="11">
-    <w:abstractNumId w:val="14"/>
+    <w:abstractNumId w:val="15"/>
     <w:lvlOverride w:ilvl="0">
       <w:startOverride w:val="3"/>
     </w:lvlOverride>
@@ -4177,7 +4856,7 @@
     </w:lvlOverride>
   </w:num>
   <w:num w:numId="12">
-    <w:abstractNumId w:val="5"/>
+    <w:abstractNumId w:val="6"/>
     <w:lvlOverride w:ilvl="0">
       <w:startOverride w:val="6"/>
     </w:lvlOverride>
@@ -4207,22 +4886,22 @@
     </w:lvlOverride>
   </w:num>
   <w:num w:numId="13">
-    <w:abstractNumId w:val="4"/>
+    <w:abstractNumId w:val="5"/>
   </w:num>
   <w:num w:numId="14">
+    <w:abstractNumId w:val="17"/>
+  </w:num>
+  <w:num w:numId="15">
+    <w:abstractNumId w:val="14"/>
+  </w:num>
+  <w:num w:numId="16">
     <w:abstractNumId w:val="16"/>
   </w:num>
-  <w:num w:numId="15">
-    <w:abstractNumId w:val="13"/>
-  </w:num>
-  <w:num w:numId="16">
-    <w:abstractNumId w:val="15"/>
-  </w:num>
   <w:num w:numId="17">
-    <w:abstractNumId w:val="6"/>
+    <w:abstractNumId w:val="7"/>
   </w:num>
   <w:num w:numId="18">
-    <w:abstractNumId w:val="12"/>
+    <w:abstractNumId w:val="13"/>
   </w:num>
   <w:num w:numId="19">
     <w:abstractNumId w:val="2"/>
@@ -4231,13 +4910,16 @@
     <w:abstractNumId w:val="3"/>
   </w:num>
   <w:num w:numId="21">
-    <w:abstractNumId w:val="9"/>
+    <w:abstractNumId w:val="10"/>
+  </w:num>
+  <w:num w:numId="22">
+    <w:abstractNumId w:val="4"/>
   </w:num>
 </w:numbering>
 </file>
 
 <file path=word/styles.xml><?xml version="1.0" encoding="utf-8"?>
-<w:styles xmlns:mc="http://schemas.openxmlformats.org/markup-compatibility/2006" xmlns:r="http://schemas.openxmlformats.org/officeDocument/2006/relationships" xmlns:w="http://schemas.openxmlformats.org/wordprocessingml/2006/main" xmlns:w14="http://schemas.microsoft.com/office/word/2010/wordml" xmlns:w15="http://schemas.microsoft.com/office/word/2012/wordml" mc:Ignorable="w14 w15">
+<w:styles xmlns:mc="http://schemas.openxmlformats.org/markup-compatibility/2006" xmlns:r="http://schemas.openxmlformats.org/officeDocument/2006/relationships" xmlns:w="http://schemas.openxmlformats.org/wordprocessingml/2006/main" xmlns:w14="http://schemas.microsoft.com/office/word/2010/wordml" mc:Ignorable="w14">
   <w:docDefaults>
     <w:rPrDefault>
       <w:rPr>
@@ -4249,369 +4931,153 @@
     </w:rPrDefault>
     <w:pPrDefault/>
   </w:docDefaults>
-  <w:latentStyles w:defLockedState="0" w:defUIPriority="99" w:defSemiHidden="0" w:defUnhideWhenUsed="0" w:defQFormat="0" w:count="371">
-    <w:lsdException w:name="Normal" w:uiPriority="0" w:qFormat="1"/>
-    <w:lsdException w:name="heading 1" w:uiPriority="9" w:qFormat="1"/>
-    <w:lsdException w:name="heading 2" w:semiHidden="1" w:uiPriority="9" w:unhideWhenUsed="1" w:qFormat="1"/>
-    <w:lsdException w:name="heading 3" w:semiHidden="1" w:uiPriority="9" w:unhideWhenUsed="1" w:qFormat="1"/>
-    <w:lsdException w:name="heading 4" w:semiHidden="1" w:uiPriority="9" w:unhideWhenUsed="1" w:qFormat="1"/>
-    <w:lsdException w:name="heading 5" w:semiHidden="1" w:uiPriority="9" w:unhideWhenUsed="1" w:qFormat="1"/>
-    <w:lsdException w:name="heading 6" w:semiHidden="1" w:uiPriority="9" w:unhideWhenUsed="1" w:qFormat="1"/>
-    <w:lsdException w:name="heading 7" w:semiHidden="1" w:uiPriority="9" w:unhideWhenUsed="1" w:qFormat="1"/>
-    <w:lsdException w:name="heading 8" w:semiHidden="1" w:uiPriority="9" w:unhideWhenUsed="1" w:qFormat="1"/>
-    <w:lsdException w:name="heading 9" w:semiHidden="1" w:uiPriority="9" w:unhideWhenUsed="1" w:qFormat="1"/>
-    <w:lsdException w:name="index 1" w:semiHidden="1" w:unhideWhenUsed="1"/>
-    <w:lsdException w:name="index 2" w:semiHidden="1" w:unhideWhenUsed="1"/>
-    <w:lsdException w:name="index 3" w:semiHidden="1" w:unhideWhenUsed="1"/>
-    <w:lsdException w:name="index 4" w:semiHidden="1" w:unhideWhenUsed="1"/>
-    <w:lsdException w:name="index 5" w:semiHidden="1" w:unhideWhenUsed="1"/>
-    <w:lsdException w:name="index 6" w:semiHidden="1" w:unhideWhenUsed="1"/>
-    <w:lsdException w:name="index 7" w:semiHidden="1" w:unhideWhenUsed="1"/>
-    <w:lsdException w:name="index 8" w:semiHidden="1" w:unhideWhenUsed="1"/>
-    <w:lsdException w:name="index 9" w:semiHidden="1" w:unhideWhenUsed="1"/>
-    <w:lsdException w:name="toc 1" w:semiHidden="1" w:uiPriority="39" w:unhideWhenUsed="1"/>
-    <w:lsdException w:name="toc 2" w:semiHidden="1" w:uiPriority="39" w:unhideWhenUsed="1"/>
-    <w:lsdException w:name="toc 3" w:semiHidden="1" w:uiPriority="39" w:unhideWhenUsed="1"/>
-    <w:lsdException w:name="toc 4" w:semiHidden="1" w:uiPriority="39" w:unhideWhenUsed="1"/>
-    <w:lsdException w:name="toc 5" w:semiHidden="1" w:uiPriority="39" w:unhideWhenUsed="1"/>
-    <w:lsdException w:name="toc 6" w:semiHidden="1" w:uiPriority="39" w:unhideWhenUsed="1"/>
-    <w:lsdException w:name="toc 7" w:semiHidden="1" w:uiPriority="39" w:unhideWhenUsed="1"/>
-    <w:lsdException w:name="toc 8" w:semiHidden="1" w:uiPriority="39" w:unhideWhenUsed="1"/>
-    <w:lsdException w:name="toc 9" w:semiHidden="1" w:uiPriority="39" w:unhideWhenUsed="1"/>
-    <w:lsdException w:name="Normal Indent" w:semiHidden="1" w:unhideWhenUsed="1"/>
-    <w:lsdException w:name="footnote text" w:semiHidden="1" w:unhideWhenUsed="1"/>
-    <w:lsdException w:name="annotation text" w:semiHidden="1" w:unhideWhenUsed="1"/>
-    <w:lsdException w:name="header" w:semiHidden="1" w:unhideWhenUsed="1"/>
-    <w:lsdException w:name="footer" w:semiHidden="1" w:unhideWhenUsed="1"/>
-    <w:lsdException w:name="index heading" w:semiHidden="1" w:unhideWhenUsed="1"/>
-    <w:lsdException w:name="caption" w:semiHidden="1" w:uiPriority="35" w:unhideWhenUsed="1" w:qFormat="1"/>
-    <w:lsdException w:name="table of figures" w:semiHidden="1" w:unhideWhenUsed="1"/>
-    <w:lsdException w:name="envelope address" w:semiHidden="1" w:unhideWhenUsed="1"/>
-    <w:lsdException w:name="envelope return" w:semiHidden="1" w:unhideWhenUsed="1"/>
-    <w:lsdException w:name="footnote reference" w:semiHidden="1" w:unhideWhenUsed="1"/>
-    <w:lsdException w:name="annotation reference" w:semiHidden="1" w:unhideWhenUsed="1"/>
-    <w:lsdException w:name="line number" w:semiHidden="1" w:unhideWhenUsed="1"/>
-    <w:lsdException w:name="page number" w:semiHidden="1" w:unhideWhenUsed="1"/>
-    <w:lsdException w:name="endnote reference" w:semiHidden="1" w:unhideWhenUsed="1"/>
-    <w:lsdException w:name="endnote text" w:semiHidden="1" w:unhideWhenUsed="1"/>
-    <w:lsdException w:name="table of authorities" w:semiHidden="1" w:unhideWhenUsed="1"/>
-    <w:lsdException w:name="macro" w:semiHidden="1" w:unhideWhenUsed="1"/>
-    <w:lsdException w:name="toa heading" w:semiHidden="1" w:unhideWhenUsed="1"/>
-    <w:lsdException w:name="List" w:semiHidden="1" w:unhideWhenUsed="1"/>
-    <w:lsdException w:name="List Bullet" w:semiHidden="1" w:unhideWhenUsed="1"/>
-    <w:lsdException w:name="List Number" w:semiHidden="1" w:unhideWhenUsed="1"/>
-    <w:lsdException w:name="List 2" w:semiHidden="1" w:unhideWhenUsed="1"/>
-    <w:lsdException w:name="List 3" w:semiHidden="1" w:unhideWhenUsed="1"/>
-    <w:lsdException w:name="List 4" w:semiHidden="1" w:unhideWhenUsed="1"/>
-    <w:lsdException w:name="List 5" w:semiHidden="1" w:unhideWhenUsed="1"/>
-    <w:lsdException w:name="List Bullet 2" w:semiHidden="1" w:unhideWhenUsed="1"/>
-    <w:lsdException w:name="List Bullet 3" w:semiHidden="1" w:unhideWhenUsed="1"/>
-    <w:lsdException w:name="List Bullet 4" w:semiHidden="1" w:unhideWhenUsed="1"/>
-    <w:lsdException w:name="List Bullet 5" w:semiHidden="1" w:unhideWhenUsed="1"/>
-    <w:lsdException w:name="List Number 2" w:semiHidden="1" w:unhideWhenUsed="1"/>
-    <w:lsdException w:name="List Number 3" w:semiHidden="1" w:unhideWhenUsed="1"/>
-    <w:lsdException w:name="List Number 4" w:semiHidden="1" w:unhideWhenUsed="1"/>
-    <w:lsdException w:name="List Number 5" w:semiHidden="1" w:unhideWhenUsed="1"/>
-    <w:lsdException w:name="Title" w:uiPriority="10" w:qFormat="1"/>
-    <w:lsdException w:name="Closing" w:semiHidden="1" w:unhideWhenUsed="1"/>
-    <w:lsdException w:name="Signature" w:semiHidden="1" w:unhideWhenUsed="1"/>
-    <w:lsdException w:name="Default Paragraph Font" w:semiHidden="1" w:uiPriority="1" w:unhideWhenUsed="1"/>
-    <w:lsdException w:name="Body Text" w:semiHidden="1" w:unhideWhenUsed="1"/>
-    <w:lsdException w:name="Body Text Indent" w:semiHidden="1" w:unhideWhenUsed="1"/>
-    <w:lsdException w:name="List Continue" w:semiHidden="1" w:unhideWhenUsed="1"/>
-    <w:lsdException w:name="List Continue 2" w:semiHidden="1" w:unhideWhenUsed="1"/>
-    <w:lsdException w:name="List Continue 3" w:semiHidden="1" w:unhideWhenUsed="1"/>
-    <w:lsdException w:name="List Continue 4" w:semiHidden="1" w:unhideWhenUsed="1"/>
-    <w:lsdException w:name="List Continue 5" w:semiHidden="1" w:unhideWhenUsed="1"/>
-    <w:lsdException w:name="Message Header" w:semiHidden="1" w:unhideWhenUsed="1"/>
-    <w:lsdException w:name="Subtitle" w:uiPriority="11" w:qFormat="1"/>
-    <w:lsdException w:name="Salutation" w:semiHidden="1" w:unhideWhenUsed="1"/>
-    <w:lsdException w:name="Date" w:semiHidden="1" w:unhideWhenUsed="1"/>
-    <w:lsdException w:name="Body Text First Indent" w:semiHidden="1" w:unhideWhenUsed="1"/>
-    <w:lsdException w:name="Body Text First Indent 2" w:semiHidden="1" w:unhideWhenUsed="1"/>
-    <w:lsdException w:name="Note Heading" w:semiHidden="1" w:unhideWhenUsed="1"/>
-    <w:lsdException w:name="Body Text 2" w:semiHidden="1" w:unhideWhenUsed="1"/>
-    <w:lsdException w:name="Body Text 3" w:semiHidden="1" w:unhideWhenUsed="1"/>
-    <w:lsdException w:name="Body Text Indent 2" w:semiHidden="1" w:unhideWhenUsed="1"/>
-    <w:lsdException w:name="Body Text Indent 3" w:semiHidden="1" w:unhideWhenUsed="1"/>
-    <w:lsdException w:name="Block Text" w:semiHidden="1" w:unhideWhenUsed="1"/>
-    <w:lsdException w:name="Hyperlink" w:semiHidden="1" w:unhideWhenUsed="1"/>
-    <w:lsdException w:name="FollowedHyperlink" w:semiHidden="1" w:unhideWhenUsed="1"/>
-    <w:lsdException w:name="Strong" w:uiPriority="22" w:qFormat="1"/>
-    <w:lsdException w:name="Emphasis" w:uiPriority="20" w:qFormat="1"/>
-    <w:lsdException w:name="Document Map" w:semiHidden="1" w:unhideWhenUsed="1"/>
-    <w:lsdException w:name="Plain Text" w:semiHidden="1" w:unhideWhenUsed="1"/>
-    <w:lsdException w:name="E-mail Signature" w:semiHidden="1" w:unhideWhenUsed="1"/>
-    <w:lsdException w:name="HTML Top of Form" w:semiHidden="1" w:unhideWhenUsed="1"/>
-    <w:lsdException w:name="HTML Bottom of Form" w:semiHidden="1" w:unhideWhenUsed="1"/>
-    <w:lsdException w:name="Normal (Web)" w:semiHidden="1" w:unhideWhenUsed="1"/>
-    <w:lsdException w:name="HTML Acronym" w:semiHidden="1" w:unhideWhenUsed="1"/>
-    <w:lsdException w:name="HTML Address" w:semiHidden="1" w:unhideWhenUsed="1"/>
-    <w:lsdException w:name="HTML Cite" w:semiHidden="1" w:unhideWhenUsed="1"/>
-    <w:lsdException w:name="HTML Code" w:semiHidden="1" w:unhideWhenUsed="1"/>
-    <w:lsdException w:name="HTML Definition" w:semiHidden="1" w:unhideWhenUsed="1"/>
-    <w:lsdException w:name="HTML Keyboard" w:semiHidden="1" w:unhideWhenUsed="1"/>
-    <w:lsdException w:name="HTML Preformatted" w:semiHidden="1" w:unhideWhenUsed="1"/>
-    <w:lsdException w:name="HTML Sample" w:semiHidden="1" w:unhideWhenUsed="1"/>
-    <w:lsdException w:name="HTML Typewriter" w:semiHidden="1" w:unhideWhenUsed="1"/>
-    <w:lsdException w:name="HTML Variable" w:semiHidden="1" w:unhideWhenUsed="1"/>
-    <w:lsdException w:name="Normal Table" w:semiHidden="1" w:unhideWhenUsed="1"/>
-    <w:lsdException w:name="annotation subject" w:semiHidden="1" w:unhideWhenUsed="1"/>
-    <w:lsdException w:name="No List" w:semiHidden="1" w:unhideWhenUsed="1"/>
-    <w:lsdException w:name="Outline List 1" w:semiHidden="1" w:unhideWhenUsed="1"/>
-    <w:lsdException w:name="Outline List 2" w:semiHidden="1" w:unhideWhenUsed="1"/>
-    <w:lsdException w:name="Outline List 3" w:semiHidden="1" w:unhideWhenUsed="1"/>
-    <w:lsdException w:name="Table Simple 1" w:semiHidden="1" w:unhideWhenUsed="1"/>
-    <w:lsdException w:name="Table Simple 2" w:semiHidden="1" w:unhideWhenUsed="1"/>
-    <w:lsdException w:name="Table Simple 3" w:semiHidden="1" w:unhideWhenUsed="1"/>
-    <w:lsdException w:name="Table Classic 1" w:semiHidden="1" w:unhideWhenUsed="1"/>
-    <w:lsdException w:name="Table Classic 2" w:semiHidden="1" w:unhideWhenUsed="1"/>
-    <w:lsdException w:name="Table Classic 3" w:semiHidden="1" w:unhideWhenUsed="1"/>
-    <w:lsdException w:name="Table Classic 4" w:semiHidden="1" w:unhideWhenUsed="1"/>
-    <w:lsdException w:name="Table Colorful 1" w:semiHidden="1" w:unhideWhenUsed="1"/>
-    <w:lsdException w:name="Table Colorful 2" w:semiHidden="1" w:unhideWhenUsed="1"/>
-    <w:lsdException w:name="Table Colorful 3" w:semiHidden="1" w:unhideWhenUsed="1"/>
-    <w:lsdException w:name="Table Columns 1" w:semiHidden="1" w:unhideWhenUsed="1"/>
-    <w:lsdException w:name="Table Columns 2" w:semiHidden="1" w:unhideWhenUsed="1"/>
-    <w:lsdException w:name="Table Columns 3" w:semiHidden="1" w:unhideWhenUsed="1"/>
-    <w:lsdException w:name="Table Columns 4" w:semiHidden="1" w:unhideWhenUsed="1"/>
-    <w:lsdException w:name="Table Columns 5" w:semiHidden="1" w:unhideWhenUsed="1"/>
-    <w:lsdException w:name="Table Grid 1" w:semiHidden="1" w:unhideWhenUsed="1"/>
-    <w:lsdException w:name="Table Grid 2" w:semiHidden="1" w:unhideWhenUsed="1"/>
-    <w:lsdException w:name="Table Grid 3" w:semiHidden="1" w:unhideWhenUsed="1"/>
-    <w:lsdException w:name="Table Grid 4" w:semiHidden="1" w:unhideWhenUsed="1"/>
-    <w:lsdException w:name="Table Grid 5" w:semiHidden="1" w:unhideWhenUsed="1"/>
-    <w:lsdException w:name="Table Grid 6" w:semiHidden="1" w:unhideWhenUsed="1"/>
-    <w:lsdException w:name="Table Grid 7" w:semiHidden="1" w:unhideWhenUsed="1"/>
-    <w:lsdException w:name="Table Grid 8" w:semiHidden="1" w:unhideWhenUsed="1"/>
-    <w:lsdException w:name="Table List 1" w:semiHidden="1" w:unhideWhenUsed="1"/>
-    <w:lsdException w:name="Table List 2" w:semiHidden="1" w:unhideWhenUsed="1"/>
-    <w:lsdException w:name="Table List 3" w:semiHidden="1" w:unhideWhenUsed="1"/>
-    <w:lsdException w:name="Table List 4" w:semiHidden="1" w:unhideWhenUsed="1"/>
-    <w:lsdException w:name="Table List 5" w:semiHidden="1" w:unhideWhenUsed="1"/>
-    <w:lsdException w:name="Table List 6" w:semiHidden="1" w:unhideWhenUsed="1"/>
-    <w:lsdException w:name="Table List 7" w:semiHidden="1" w:unhideWhenUsed="1"/>
-    <w:lsdException w:name="Table List 8" w:semiHidden="1" w:unhideWhenUsed="1"/>
-    <w:lsdException w:name="Table 3D effects 1" w:semiHidden="1" w:unhideWhenUsed="1"/>
-    <w:lsdException w:name="Table 3D effects 2" w:semiHidden="1" w:unhideWhenUsed="1"/>
-    <w:lsdException w:name="Table 3D effects 3" w:semiHidden="1" w:unhideWhenUsed="1"/>
-    <w:lsdException w:name="Table Contemporary" w:semiHidden="1" w:unhideWhenUsed="1"/>
-    <w:lsdException w:name="Table Elegant" w:semiHidden="1" w:unhideWhenUsed="1"/>
-    <w:lsdException w:name="Table Professional" w:semiHidden="1" w:unhideWhenUsed="1"/>
-    <w:lsdException w:name="Table Subtle 1" w:semiHidden="1" w:unhideWhenUsed="1"/>
-    <w:lsdException w:name="Table Subtle 2" w:semiHidden="1" w:unhideWhenUsed="1"/>
-    <w:lsdException w:name="Table Web 1" w:semiHidden="1" w:unhideWhenUsed="1"/>
-    <w:lsdException w:name="Table Web 2" w:semiHidden="1" w:unhideWhenUsed="1"/>
-    <w:lsdException w:name="Table Web 3" w:semiHidden="1" w:unhideWhenUsed="1"/>
-    <w:lsdException w:name="Balloon Text" w:semiHidden="1" w:unhideWhenUsed="1"/>
-    <w:lsdException w:name="Table Grid" w:uiPriority="59"/>
-    <w:lsdException w:name="Table Theme" w:semiHidden="1" w:unhideWhenUsed="1"/>
-    <w:lsdException w:name="Placeholder Text" w:semiHidden="1"/>
-    <w:lsdException w:name="No Spacing" w:uiPriority="1" w:qFormat="1"/>
-    <w:lsdException w:name="Light Shading" w:uiPriority="60"/>
-    <w:lsdException w:name="Light List" w:uiPriority="61"/>
-    <w:lsdException w:name="Light Grid" w:uiPriority="62"/>
-    <w:lsdException w:name="Medium Shading 1" w:uiPriority="63"/>
-    <w:lsdException w:name="Medium Shading 2" w:uiPriority="64"/>
-    <w:lsdException w:name="Medium List 1" w:uiPriority="65"/>
-    <w:lsdException w:name="Medium List 2" w:uiPriority="66"/>
-    <w:lsdException w:name="Medium Grid 1" w:uiPriority="67"/>
-    <w:lsdException w:name="Medium Grid 2" w:uiPriority="68"/>
-    <w:lsdException w:name="Medium Grid 3" w:uiPriority="69"/>
-    <w:lsdException w:name="Dark List" w:uiPriority="70"/>
-    <w:lsdException w:name="Colorful Shading" w:uiPriority="71"/>
-    <w:lsdException w:name="Colorful List" w:uiPriority="72"/>
-    <w:lsdException w:name="Colorful Grid" w:uiPriority="73"/>
-    <w:lsdException w:name="Light Shading Accent 1" w:uiPriority="60"/>
-    <w:lsdException w:name="Light List Accent 1" w:uiPriority="61"/>
-    <w:lsdException w:name="Light Grid Accent 1" w:uiPriority="62"/>
-    <w:lsdException w:name="Medium Shading 1 Accent 1" w:uiPriority="63"/>
-    <w:lsdException w:name="Medium Shading 2 Accent 1" w:uiPriority="64"/>
-    <w:lsdException w:name="Medium List 1 Accent 1" w:uiPriority="65"/>
-    <w:lsdException w:name="Revision" w:semiHidden="1"/>
-    <w:lsdException w:name="List Paragraph" w:uiPriority="34" w:qFormat="1"/>
-    <w:lsdException w:name="Quote" w:uiPriority="29" w:qFormat="1"/>
-    <w:lsdException w:name="Intense Quote" w:uiPriority="30" w:qFormat="1"/>
-    <w:lsdException w:name="Medium List 2 Accent 1" w:uiPriority="66"/>
-    <w:lsdException w:name="Medium Grid 1 Accent 1" w:uiPriority="67"/>
-    <w:lsdException w:name="Medium Grid 2 Accent 1" w:uiPriority="68"/>
-    <w:lsdException w:name="Medium Grid 3 Accent 1" w:uiPriority="69"/>
-    <w:lsdException w:name="Dark List Accent 1" w:uiPriority="70"/>
-    <w:lsdException w:name="Colorful Shading Accent 1" w:uiPriority="71"/>
-    <w:lsdException w:name="Colorful List Accent 1" w:uiPriority="72"/>
-    <w:lsdException w:name="Colorful Grid Accent 1" w:uiPriority="73"/>
-    <w:lsdException w:name="Light Shading Accent 2" w:uiPriority="60"/>
-    <w:lsdException w:name="Light List Accent 2" w:uiPriority="61"/>
-    <w:lsdException w:name="Light Grid Accent 2" w:uiPriority="62"/>
-    <w:lsdException w:name="Medium Shading 1 Accent 2" w:uiPriority="63"/>
-    <w:lsdException w:name="Medium Shading 2 Accent 2" w:uiPriority="64"/>
-    <w:lsdException w:name="Medium List 1 Accent 2" w:uiPriority="65"/>
-    <w:lsdException w:name="Medium List 2 Accent 2" w:uiPriority="66"/>
-    <w:lsdException w:name="Medium Grid 1 Accent 2" w:uiPriority="67"/>
-    <w:lsdException w:name="Medium Grid 2 Accent 2" w:uiPriority="68"/>
-    <w:lsdException w:name="Medium Grid 3 Accent 2" w:uiPriority="69"/>
-    <w:lsdException w:name="Dark List Accent 2" w:uiPriority="70"/>
-    <w:lsdException w:name="Colorful Shading Accent 2" w:uiPriority="71"/>
-    <w:lsdException w:name="Colorful List Accent 2" w:uiPriority="72"/>
-    <w:lsdException w:name="Colorful Grid Accent 2" w:uiPriority="73"/>
-    <w:lsdException w:name="Light Shading Accent 3" w:uiPriority="60"/>
-    <w:lsdException w:name="Light List Accent 3" w:uiPriority="61"/>
-    <w:lsdException w:name="Light Grid Accent 3" w:uiPriority="62"/>
-    <w:lsdException w:name="Medium Shading 1 Accent 3" w:uiPriority="63"/>
-    <w:lsdException w:name="Medium Shading 2 Accent 3" w:uiPriority="64"/>
-    <w:lsdException w:name="Medium List 1 Accent 3" w:uiPriority="65"/>
-    <w:lsdException w:name="Medium List 2 Accent 3" w:uiPriority="66"/>
-    <w:lsdException w:name="Medium Grid 1 Accent 3" w:uiPriority="67"/>
-    <w:lsdException w:name="Medium Grid 2 Accent 3" w:uiPriority="68"/>
-    <w:lsdException w:name="Medium Grid 3 Accent 3" w:uiPriority="69"/>
-    <w:lsdException w:name="Dark List Accent 3" w:uiPriority="70"/>
-    <w:lsdException w:name="Colorful Shading Accent 3" w:uiPriority="71"/>
-    <w:lsdException w:name="Colorful List Accent 3" w:uiPriority="72"/>
-    <w:lsdException w:name="Colorful Grid Accent 3" w:uiPriority="73"/>
-    <w:lsdException w:name="Light Shading Accent 4" w:uiPriority="60"/>
-    <w:lsdException w:name="Light List Accent 4" w:uiPriority="61"/>
-    <w:lsdException w:name="Light Grid Accent 4" w:uiPriority="62"/>
-    <w:lsdException w:name="Medium Shading 1 Accent 4" w:uiPriority="63"/>
-    <w:lsdException w:name="Medium Shading 2 Accent 4" w:uiPriority="64"/>
-    <w:lsdException w:name="Medium List 1 Accent 4" w:uiPriority="65"/>
-    <w:lsdException w:name="Medium List 2 Accent 4" w:uiPriority="66"/>
-    <w:lsdException w:name="Medium Grid 1 Accent 4" w:uiPriority="67"/>
-    <w:lsdException w:name="Medium Grid 2 Accent 4" w:uiPriority="68"/>
-    <w:lsdException w:name="Medium Grid 3 Accent 4" w:uiPriority="69"/>
-    <w:lsdException w:name="Dark List Accent 4" w:uiPriority="70"/>
-    <w:lsdException w:name="Colorful Shading Accent 4" w:uiPriority="71"/>
-    <w:lsdException w:name="Colorful List Accent 4" w:uiPriority="72"/>
-    <w:lsdException w:name="Colorful Grid Accent 4" w:uiPriority="73"/>
-    <w:lsdException w:name="Light Shading Accent 5" w:uiPriority="60"/>
-    <w:lsdException w:name="Light List Accent 5" w:uiPriority="61"/>
-    <w:lsdException w:name="Light Grid Accent 5" w:uiPriority="62"/>
-    <w:lsdException w:name="Medium Shading 1 Accent 5" w:uiPriority="63"/>
-    <w:lsdException w:name="Medium Shading 2 Accent 5" w:uiPriority="64"/>
-    <w:lsdException w:name="Medium List 1 Accent 5" w:uiPriority="65"/>
-    <w:lsdException w:name="Medium List 2 Accent 5" w:uiPriority="66"/>
-    <w:lsdException w:name="Medium Grid 1 Accent 5" w:uiPriority="67"/>
-    <w:lsdException w:name="Medium Grid 2 Accent 5" w:uiPriority="68"/>
-    <w:lsdException w:name="Medium Grid 3 Accent 5" w:uiPriority="69"/>
-    <w:lsdException w:name="Dark List Accent 5" w:uiPriority="70"/>
-    <w:lsdException w:name="Colorful Shading Accent 5" w:uiPriority="71"/>
-    <w:lsdException w:name="Colorful List Accent 5" w:uiPriority="72"/>
-    <w:lsdException w:name="Colorful Grid Accent 5" w:uiPriority="73"/>
-    <w:lsdException w:name="Light Shading Accent 6" w:uiPriority="60"/>
-    <w:lsdException w:name="Light List Accent 6" w:uiPriority="61"/>
-    <w:lsdException w:name="Light Grid Accent 6" w:uiPriority="62"/>
-    <w:lsdException w:name="Medium Shading 1 Accent 6" w:uiPriority="63"/>
-    <w:lsdException w:name="Medium Shading 2 Accent 6" w:uiPriority="64"/>
-    <w:lsdException w:name="Medium List 1 Accent 6" w:uiPriority="65"/>
-    <w:lsdException w:name="Medium List 2 Accent 6" w:uiPriority="66"/>
-    <w:lsdException w:name="Medium Grid 1 Accent 6" w:uiPriority="67"/>
-    <w:lsdException w:name="Medium Grid 2 Accent 6" w:uiPriority="68"/>
-    <w:lsdException w:name="Medium Grid 3 Accent 6" w:uiPriority="69"/>
-    <w:lsdException w:name="Dark List Accent 6" w:uiPriority="70"/>
-    <w:lsdException w:name="Colorful Shading Accent 6" w:uiPriority="71"/>
-    <w:lsdException w:name="Colorful List Accent 6" w:uiPriority="72"/>
-    <w:lsdException w:name="Colorful Grid Accent 6" w:uiPriority="73"/>
-    <w:lsdException w:name="Subtle Emphasis" w:uiPriority="19" w:qFormat="1"/>
-    <w:lsdException w:name="Intense Emphasis" w:uiPriority="21" w:qFormat="1"/>
-    <w:lsdException w:name="Subtle Reference" w:uiPriority="31" w:qFormat="1"/>
-    <w:lsdException w:name="Intense Reference" w:uiPriority="32" w:qFormat="1"/>
-    <w:lsdException w:name="Book Title" w:uiPriority="33" w:qFormat="1"/>
-    <w:lsdException w:name="Bibliography" w:semiHidden="1" w:uiPriority="37" w:unhideWhenUsed="1"/>
-    <w:lsdException w:name="TOC Heading" w:semiHidden="1" w:uiPriority="39" w:unhideWhenUsed="1" w:qFormat="1"/>
-    <w:lsdException w:name="Grid Table 4" w:uiPriority="49"/>
-    <w:lsdException w:name="Grid Table 5 Dark" w:uiPriority="50"/>
-    <w:lsdException w:name="Grid Table 6 Colorful" w:uiPriority="51"/>
-    <w:lsdException w:name="Grid Table 7 Colorful" w:uiPriority="52"/>
-    <w:lsdException w:name="Grid Table 1 Light Accent 1" w:uiPriority="46"/>
-    <w:lsdException w:name="Grid Table 2 Accent 1" w:uiPriority="47"/>
-    <w:lsdException w:name="Grid Table 3 Accent 1" w:uiPriority="48"/>
-    <w:lsdException w:name="Grid Table 4 Accent 1" w:uiPriority="49"/>
-    <w:lsdException w:name="Grid Table 5 Dark Accent 1" w:uiPriority="50"/>
-    <w:lsdException w:name="Grid Table 6 Colorful Accent 1" w:uiPriority="51"/>
-    <w:lsdException w:name="Grid Table 7 Colorful Accent 1" w:uiPriority="52"/>
-    <w:lsdException w:name="Grid Table 1 Light Accent 2" w:uiPriority="46"/>
-    <w:lsdException w:name="Grid Table 2 Accent 2" w:uiPriority="47"/>
-    <w:lsdException w:name="Grid Table 3 Accent 2" w:uiPriority="48"/>
-    <w:lsdException w:name="Grid Table 4 Accent 2" w:uiPriority="49"/>
-    <w:lsdException w:name="Grid Table 5 Dark Accent 2" w:uiPriority="50"/>
-    <w:lsdException w:name="Grid Table 6 Colorful Accent 2" w:uiPriority="51"/>
-    <w:lsdException w:name="Grid Table 7 Colorful Accent 2" w:uiPriority="52"/>
-    <w:lsdException w:name="Grid Table 1 Light Accent 3" w:uiPriority="46"/>
-    <w:lsdException w:name="Grid Table 2 Accent 3" w:uiPriority="47"/>
-    <w:lsdException w:name="Grid Table 3 Accent 3" w:uiPriority="48"/>
-    <w:lsdException w:name="Grid Table 4 Accent 3" w:uiPriority="49"/>
-    <w:lsdException w:name="Grid Table 5 Dark Accent 3" w:uiPriority="50"/>
-    <w:lsdException w:name="Grid Table 6 Colorful Accent 3" w:uiPriority="51"/>
-    <w:lsdException w:name="Grid Table 7 Colorful Accent 3" w:uiPriority="52"/>
-    <w:lsdException w:name="Grid Table 1 Light Accent 4" w:uiPriority="46"/>
-    <w:lsdException w:name="Grid Table 2 Accent 4" w:uiPriority="47"/>
-    <w:lsdException w:name="Grid Table 3 Accent 4" w:uiPriority="48"/>
-    <w:lsdException w:name="Grid Table 4 Accent 4" w:uiPriority="49"/>
-    <w:lsdException w:name="Grid Table 5 Dark Accent 4" w:uiPriority="50"/>
-    <w:lsdException w:name="Grid Table 6 Colorful Accent 4" w:uiPriority="51"/>
-    <w:lsdException w:name="Grid Table 7 Colorful Accent 4" w:uiPriority="52"/>
-    <w:lsdException w:name="Grid Table 1 Light Accent 5" w:uiPriority="46"/>
-    <w:lsdException w:name="Grid Table 2 Accent 5" w:uiPriority="47"/>
-    <w:lsdException w:name="Grid Table 3 Accent 5" w:uiPriority="48"/>
-    <w:lsdException w:name="Grid Table 4 Accent 5" w:uiPriority="49"/>
-    <w:lsdException w:name="Grid Table 5 Dark Accent 5" w:uiPriority="50"/>
-    <w:lsdException w:name="Grid Table 6 Colorful Accent 5" w:uiPriority="51"/>
-    <w:lsdException w:name="Grid Table 7 Colorful Accent 5" w:uiPriority="52"/>
-    <w:lsdException w:name="Grid Table 1 Light Accent 6" w:uiPriority="46"/>
-    <w:lsdException w:name="Grid Table 2 Accent 6" w:uiPriority="47"/>
-    <w:lsdException w:name="Grid Table 3 Accent 6" w:uiPriority="48"/>
-    <w:lsdException w:name="Grid Table 4 Accent 6" w:uiPriority="49"/>
-    <w:lsdException w:name="Grid Table 5 Dark Accent 6" w:uiPriority="50"/>
-    <w:lsdException w:name="Grid Table 6 Colorful Accent 6" w:uiPriority="51"/>
-    <w:lsdException w:name="Grid Table 7 Colorful Accent 6" w:uiPriority="52"/>
-    <w:lsdException w:name="List Table 1 Light" w:uiPriority="46"/>
-    <w:lsdException w:name="List Table 2" w:uiPriority="47"/>
-    <w:lsdException w:name="List Table 3" w:uiPriority="48"/>
-    <w:lsdException w:name="List Table 4" w:uiPriority="49"/>
-    <w:lsdException w:name="List Table 5 Dark" w:uiPriority="50"/>
-    <w:lsdException w:name="List Table 6 Colorful" w:uiPriority="51"/>
-    <w:lsdException w:name="List Table 7 Colorful" w:uiPriority="52"/>
-    <w:lsdException w:name="List Table 1 Light Accent 1" w:uiPriority="46"/>
-    <w:lsdException w:name="List Table 2 Accent 1" w:uiPriority="47"/>
-    <w:lsdException w:name="List Table 3 Accent 1" w:uiPriority="48"/>
-    <w:lsdException w:name="List Table 4 Accent 1" w:uiPriority="49"/>
-    <w:lsdException w:name="List Table 5 Dark Accent 1" w:uiPriority="50"/>
-    <w:lsdException w:name="List Table 6 Colorful Accent 1" w:uiPriority="51"/>
-    <w:lsdException w:name="List Table 7 Colorful Accent 1" w:uiPriority="52"/>
-    <w:lsdException w:name="List Table 1 Light Accent 2" w:uiPriority="46"/>
-    <w:lsdException w:name="List Table 2 Accent 2" w:uiPriority="47"/>
-    <w:lsdException w:name="List Table 3 Accent 2" w:uiPriority="48"/>
-    <w:lsdException w:name="List Table 4 Accent 2" w:uiPriority="49"/>
-    <w:lsdException w:name="List Table 5 Dark Accent 2" w:uiPriority="50"/>
-    <w:lsdException w:name="List Table 6 Colorful Accent 2" w:uiPriority="51"/>
-    <w:lsdException w:name="List Table 7 Colorful Accent 2" w:uiPriority="52"/>
-    <w:lsdException w:name="List Table 1 Light Accent 3" w:uiPriority="46"/>
-    <w:lsdException w:name="List Table 2 Accent 3" w:uiPriority="47"/>
-    <w:lsdException w:name="List Table 3 Accent 3" w:uiPriority="48"/>
-    <w:lsdException w:name="List Table 4 Accent 3" w:uiPriority="49"/>
-    <w:lsdException w:name="List Table 5 Dark Accent 3" w:uiPriority="50"/>
-    <w:lsdException w:name="List Table 6 Colorful Accent 3" w:uiPriority="51"/>
-    <w:lsdException w:name="List Table 7 Colorful Accent 3" w:uiPriority="52"/>
-    <w:lsdException w:name="List Table 1 Light Accent 4" w:uiPriority="46"/>
-    <w:lsdException w:name="List Table 2 Accent 4" w:uiPriority="47"/>
-    <w:lsdException w:name="List Table 3 Accent 4" w:uiPriority="48"/>
-    <w:lsdException w:name="List Table 4 Accent 4" w:uiPriority="49"/>
-    <w:lsdException w:name="List Table 5 Dark Accent 4" w:uiPriority="50"/>
-    <w:lsdException w:name="List Table 6 Colorful Accent 4" w:uiPriority="51"/>
-    <w:lsdException w:name="List Table 7 Colorful Accent 4" w:uiPriority="52"/>
-    <w:lsdException w:name="List Table 1 Light Accent 5" w:uiPriority="46"/>
-    <w:lsdException w:name="List Table 2 Accent 5" w:uiPriority="47"/>
-    <w:lsdException w:name="List Table 3 Accent 5" w:uiPriority="48"/>
-    <w:lsdException w:name="List Table 4 Accent 5" w:uiPriority="49"/>
-    <w:lsdException w:name="List Table 5 Dark Accent 5" w:uiPriority="50"/>
-    <w:lsdException w:name="List Table 6 Colorful Accent 5" w:uiPriority="51"/>
-    <w:lsdException w:name="List Table 7 Colorful Accent 5" w:uiPriority="52"/>
-    <w:lsdException w:name="List Table 1 Light Accent 6" w:uiPriority="46"/>
-    <w:lsdException w:name="List Table 2 Accent 6" w:uiPriority="47"/>
-    <w:lsdException w:name="List Table 3 Accent 6" w:uiPriority="48"/>
-    <w:lsdException w:name="List Table 4 Accent 6" w:uiPriority="49"/>
-    <w:lsdException w:name="List Table 5 Dark Accent 6" w:uiPriority="50"/>
-    <w:lsdException w:name="List Table 6 Colorful Accent 6" w:uiPriority="51"/>
-    <w:lsdException w:name="List Table 7 Colorful Accent 6" w:uiPriority="52"/>
+  <w:latentStyles w:defLockedState="0" w:defUIPriority="99" w:defSemiHidden="1" w:defUnhideWhenUsed="1" w:defQFormat="0" w:count="276">
+    <w:lsdException w:name="Normal" w:semiHidden="0" w:uiPriority="0" w:unhideWhenUsed="0" w:qFormat="1"/>
+    <w:lsdException w:name="heading 1" w:semiHidden="0" w:uiPriority="9" w:unhideWhenUsed="0" w:qFormat="1"/>
+    <w:lsdException w:name="heading 2" w:uiPriority="9" w:qFormat="1"/>
+    <w:lsdException w:name="heading 3" w:uiPriority="9" w:qFormat="1"/>
+    <w:lsdException w:name="heading 4" w:uiPriority="9" w:qFormat="1"/>
+    <w:lsdException w:name="heading 5" w:uiPriority="9" w:qFormat="1"/>
+    <w:lsdException w:name="heading 6" w:uiPriority="9" w:qFormat="1"/>
+    <w:lsdException w:name="heading 7" w:uiPriority="9" w:qFormat="1"/>
+    <w:lsdException w:name="heading 8" w:uiPriority="9" w:qFormat="1"/>
+    <w:lsdException w:name="heading 9" w:uiPriority="9" w:qFormat="1"/>
+    <w:lsdException w:name="toc 1" w:uiPriority="39"/>
+    <w:lsdException w:name="toc 2" w:uiPriority="39"/>
+    <w:lsdException w:name="toc 3" w:uiPriority="39"/>
+    <w:lsdException w:name="toc 4" w:uiPriority="39"/>
+    <w:lsdException w:name="toc 5" w:uiPriority="39"/>
+    <w:lsdException w:name="toc 6" w:uiPriority="39"/>
+    <w:lsdException w:name="toc 7" w:uiPriority="39"/>
+    <w:lsdException w:name="toc 8" w:uiPriority="39"/>
+    <w:lsdException w:name="toc 9" w:uiPriority="39"/>
+    <w:lsdException w:name="caption" w:uiPriority="35" w:qFormat="1"/>
+    <w:lsdException w:name="Title" w:semiHidden="0" w:uiPriority="10" w:unhideWhenUsed="0" w:qFormat="1"/>
+    <w:lsdException w:name="Default Paragraph Font" w:uiPriority="1"/>
+    <w:lsdException w:name="Subtitle" w:semiHidden="0" w:uiPriority="11" w:unhideWhenUsed="0" w:qFormat="1"/>
+    <w:lsdException w:name="Strong" w:semiHidden="0" w:uiPriority="22" w:unhideWhenUsed="0" w:qFormat="1"/>
+    <w:lsdException w:name="Emphasis" w:semiHidden="0" w:uiPriority="20" w:unhideWhenUsed="0" w:qFormat="1"/>
+    <w:lsdException w:name="Table Grid" w:semiHidden="0" w:uiPriority="59" w:unhideWhenUsed="0"/>
+    <w:lsdException w:name="Note Level 1" w:semiHidden="0" w:unhideWhenUsed="0"/>
+    <w:lsdException w:name="Note Level 2" w:semiHidden="0" w:unhideWhenUsed="0"/>
+    <w:lsdException w:name="Note Level 3" w:semiHidden="0" w:unhideWhenUsed="0"/>
+    <w:lsdException w:name="Note Level 4" w:semiHidden="0" w:unhideWhenUsed="0"/>
+    <w:lsdException w:name="Note Level 5" w:semiHidden="0" w:unhideWhenUsed="0"/>
+    <w:lsdException w:name="Note Level 6" w:semiHidden="0" w:unhideWhenUsed="0"/>
+    <w:lsdException w:name="Note Level 7" w:semiHidden="0" w:unhideWhenUsed="0"/>
+    <w:lsdException w:name="Note Level 8" w:semiHidden="0" w:unhideWhenUsed="0"/>
+    <w:lsdException w:name="Note Level 9" w:semiHidden="0" w:unhideWhenUsed="0"/>
+    <w:lsdException w:name="Placeholder Text" w:unhideWhenUsed="0"/>
+    <w:lsdException w:name="No Spacing" w:semiHidden="0" w:uiPriority="1" w:unhideWhenUsed="0" w:qFormat="1"/>
+    <w:lsdException w:name="Light Shading" w:semiHidden="0" w:uiPriority="60" w:unhideWhenUsed="0"/>
+    <w:lsdException w:name="Light List" w:semiHidden="0" w:uiPriority="61" w:unhideWhenUsed="0"/>
+    <w:lsdException w:name="Light Grid" w:semiHidden="0" w:uiPriority="62" w:unhideWhenUsed="0"/>
+    <w:lsdException w:name="Medium Shading 1" w:semiHidden="0" w:uiPriority="63" w:unhideWhenUsed="0"/>
+    <w:lsdException w:name="Medium Shading 2" w:semiHidden="0" w:uiPriority="64" w:unhideWhenUsed="0"/>
+    <w:lsdException w:name="Medium List 1" w:semiHidden="0" w:uiPriority="65" w:unhideWhenUsed="0"/>
+    <w:lsdException w:name="Medium List 2" w:semiHidden="0" w:uiPriority="66" w:unhideWhenUsed="0"/>
+    <w:lsdException w:name="Medium Grid 1" w:semiHidden="0" w:uiPriority="67" w:unhideWhenUsed="0"/>
+    <w:lsdException w:name="Medium Grid 2" w:semiHidden="0" w:uiPriority="68" w:unhideWhenUsed="0"/>
+    <w:lsdException w:name="Medium Grid 3" w:semiHidden="0" w:uiPriority="69" w:unhideWhenUsed="0"/>
+    <w:lsdException w:name="Dark List" w:semiHidden="0" w:uiPriority="70" w:unhideWhenUsed="0"/>
+    <w:lsdException w:name="Colorful Shading" w:semiHidden="0" w:uiPriority="71" w:unhideWhenUsed="0"/>
+    <w:lsdException w:name="Colorful List" w:semiHidden="0" w:uiPriority="72" w:unhideWhenUsed="0"/>
+    <w:lsdException w:name="Colorful Grid" w:semiHidden="0" w:uiPriority="73" w:unhideWhenUsed="0"/>
+    <w:lsdException w:name="Light Shading Accent 1" w:semiHidden="0" w:uiPriority="60" w:unhideWhenUsed="0"/>
+    <w:lsdException w:name="Light List Accent 1" w:semiHidden="0" w:uiPriority="61" w:unhideWhenUsed="0"/>
+    <w:lsdException w:name="Light Grid Accent 1" w:semiHidden="0" w:uiPriority="62" w:unhideWhenUsed="0"/>
+    <w:lsdException w:name="Medium Shading 1 Accent 1" w:semiHidden="0" w:uiPriority="63" w:unhideWhenUsed="0"/>
+    <w:lsdException w:name="Medium Shading 2 Accent 1" w:semiHidden="0" w:uiPriority="64" w:unhideWhenUsed="0"/>
+    <w:lsdException w:name="Medium List 1 Accent 1" w:semiHidden="0" w:uiPriority="65" w:unhideWhenUsed="0"/>
+    <w:lsdException w:name="Revision" w:unhideWhenUsed="0"/>
+    <w:lsdException w:name="List Paragraph" w:semiHidden="0" w:uiPriority="34" w:unhideWhenUsed="0" w:qFormat="1"/>
+    <w:lsdException w:name="Quote" w:semiHidden="0" w:uiPriority="29" w:unhideWhenUsed="0" w:qFormat="1"/>
+    <w:lsdException w:name="Intense Quote" w:semiHidden="0" w:uiPriority="30" w:unhideWhenUsed="0" w:qFormat="1"/>
+    <w:lsdException w:name="Medium List 2 Accent 1" w:semiHidden="0" w:uiPriority="66" w:unhideWhenUsed="0"/>
+    <w:lsdException w:name="Medium Grid 1 Accent 1" w:semiHidden="0" w:uiPriority="67" w:unhideWhenUsed="0"/>
+    <w:lsdException w:name="Medium Grid 2 Accent 1" w:semiHidden="0" w:uiPriority="68" w:unhideWhenUsed="0"/>
+    <w:lsdException w:name="Medium Grid 3 Accent 1" w:semiHidden="0" w:uiPriority="69" w:unhideWhenUsed="0"/>
+    <w:lsdException w:name="Dark List Accent 1" w:semiHidden="0" w:uiPriority="70" w:unhideWhenUsed="0"/>
+    <w:lsdException w:name="Colorful Shading Accent 1" w:semiHidden="0" w:uiPriority="71" w:unhideWhenUsed="0"/>
+    <w:lsdException w:name="Colorful List Accent 1" w:semiHidden="0" w:uiPriority="72" w:unhideWhenUsed="0"/>
+    <w:lsdException w:name="Colorful Grid Accent 1" w:semiHidden="0" w:uiPriority="73" w:unhideWhenUsed="0"/>
+    <w:lsdException w:name="Light Shading Accent 2" w:semiHidden="0" w:uiPriority="60" w:unhideWhenUsed="0"/>
+    <w:lsdException w:name="Light List Accent 2" w:semiHidden="0" w:uiPriority="61" w:unhideWhenUsed="0"/>
+    <w:lsdException w:name="Light Grid Accent 2" w:semiHidden="0" w:uiPriority="62" w:unhideWhenUsed="0"/>
+    <w:lsdException w:name="Medium Shading 1 Accent 2" w:semiHidden="0" w:uiPriority="63" w:unhideWhenUsed="0"/>
+    <w:lsdException w:name="Medium Shading 2 Accent 2" w:semiHidden="0" w:uiPriority="64" w:unhideWhenUsed="0"/>
+    <w:lsdException w:name="Medium List 1 Accent 2" w:semiHidden="0" w:uiPriority="65" w:unhideWhenUsed="0"/>
+    <w:lsdException w:name="Medium List 2 Accent 2" w:semiHidden="0" w:uiPriority="66" w:unhideWhenUsed="0"/>
+    <w:lsdException w:name="Medium Grid 1 Accent 2" w:semiHidden="0" w:uiPriority="67" w:unhideWhenUsed="0"/>
+    <w:lsdException w:name="Medium Grid 2 Accent 2" w:semiHidden="0" w:uiPriority="68" w:unhideWhenUsed="0"/>
+    <w:lsdException w:name="Medium Grid 3 Accent 2" w:semiHidden="0" w:uiPriority="69" w:unhideWhenUsed="0"/>
+    <w:lsdException w:name="Dark List Accent 2" w:semiHidden="0" w:uiPriority="70" w:unhideWhenUsed="0"/>
+    <w:lsdException w:name="Colorful Shading Accent 2" w:semiHidden="0" w:uiPriority="71" w:unhideWhenUsed="0"/>
+    <w:lsdException w:name="Colorful List Accent 2" w:semiHidden="0" w:uiPriority="72" w:unhideWhenUsed="0"/>
+    <w:lsdException w:name="Colorful Grid Accent 2" w:semiHidden="0" w:uiPriority="73" w:unhideWhenUsed="0"/>
+    <w:lsdException w:name="Light Shading Accent 3" w:semiHidden="0" w:uiPriority="60" w:unhideWhenUsed="0"/>
+    <w:lsdException w:name="Light List Accent 3" w:semiHidden="0" w:uiPriority="61" w:unhideWhenUsed="0"/>
+    <w:lsdException w:name="Light Grid Accent 3" w:semiHidden="0" w:uiPriority="62" w:unhideWhenUsed="0"/>
+    <w:lsdException w:name="Medium Shading 1 Accent 3" w:semiHidden="0" w:uiPriority="63" w:unhideWhenUsed="0"/>
+    <w:lsdException w:name="Medium Shading 2 Accent 3" w:semiHidden="0" w:uiPriority="64" w:unhideWhenUsed="0"/>
+    <w:lsdException w:name="Medium List 1 Accent 3" w:semiHidden="0" w:uiPriority="65" w:unhideWhenUsed="0"/>
+    <w:lsdException w:name="Medium List 2 Accent 3" w:semiHidden="0" w:uiPriority="66" w:unhideWhenUsed="0"/>
+    <w:lsdException w:name="Medium Grid 1 Accent 3" w:semiHidden="0" w:uiPriority="67" w:unhideWhenUsed="0"/>
+    <w:lsdException w:name="Medium Grid 2 Accent 3" w:semiHidden="0" w:uiPriority="68" w:unhideWhenUsed="0"/>
+    <w:lsdException w:name="Medium Grid 3 Accent 3" w:semiHidden="0" w:uiPriority="69" w:unhideWhenUsed="0"/>
+    <w:lsdException w:name="Dark List Accent 3" w:semiHidden="0" w:uiPriority="70" w:unhideWhenUsed="0"/>
+    <w:lsdException w:name="Colorful Shading Accent 3" w:semiHidden="0" w:uiPriority="71" w:unhideWhenUsed="0"/>
+    <w:lsdException w:name="Colorful List Accent 3" w:semiHidden="0" w:uiPriority="72" w:unhideWhenUsed="0"/>
+    <w:lsdException w:name="Colorful Grid Accent 3" w:semiHidden="0" w:uiPriority="73" w:unhideWhenUsed="0"/>
+    <w:lsdException w:name="Light Shading Accent 4" w:semiHidden="0" w:uiPriority="60" w:unhideWhenUsed="0"/>
+    <w:lsdException w:name="Light List Accent 4" w:semiHidden="0" w:uiPriority="61" w:unhideWhenUsed="0"/>
+    <w:lsdException w:name="Light Grid Accent 4" w:semiHidden="0" w:uiPriority="62" w:unhideWhenUsed="0"/>
+    <w:lsdException w:name="Medium Shading 1 Accent 4" w:semiHidden="0" w:uiPriority="63" w:unhideWhenUsed="0"/>
+    <w:lsdException w:name="Medium Shading 2 Accent 4" w:semiHidden="0" w:uiPriority="64" w:unhideWhenUsed="0"/>
+    <w:lsdException w:name="Medium List 1 Accent 4" w:semiHidden="0" w:uiPriority="65" w:unhideWhenUsed="0"/>
+    <w:lsdException w:name="Medium List 2 Accent 4" w:semiHidden="0" w:uiPriority="66" w:unhideWhenUsed="0"/>
+    <w:lsdException w:name="Medium Grid 1 Accent 4" w:semiHidden="0" w:uiPriority="67" w:unhideWhenUsed="0"/>
+    <w:lsdException w:name="Medium Grid 2 Accent 4" w:semiHidden="0" w:uiPriority="68" w:unhideWhenUsed="0"/>
+    <w:lsdException w:name="Medium Grid 3 Accent 4" w:semiHidden="0" w:uiPriority="69" w:unhideWhenUsed="0"/>
+    <w:lsdException w:name="Dark List Accent 4" w:semiHidden="0" w:uiPriority="70" w:unhideWhenUsed="0"/>
+    <w:lsdException w:name="Colorful Shading Accent 4" w:semiHidden="0" w:uiPriority="71" w:unhideWhenUsed="0"/>
+    <w:lsdException w:name="Colorful List Accent 4" w:semiHidden="0" w:uiPriority="72" w:unhideWhenUsed="0"/>
+    <w:lsdException w:name="Colorful Grid Accent 4" w:semiHidden="0" w:uiPriority="73" w:unhideWhenUsed="0"/>
+    <w:lsdException w:name="Light Shading Accent 5" w:semiHidden="0" w:uiPriority="60" w:unhideWhenUsed="0"/>
+    <w:lsdException w:name="Light List Accent 5" w:semiHidden="0" w:uiPriority="61" w:unhideWhenUsed="0"/>
+    <w:lsdException w:name="Light Grid Accent 5" w:semiHidden="0" w:uiPriority="62" w:unhideWhenUsed="0"/>
+    <w:lsdException w:name="Medium Shading 1 Accent 5" w:semiHidden="0" w:uiPriority="63" w:unhideWhenUsed="0"/>
+    <w:lsdException w:name="Medium Shading 2 Accent 5" w:semiHidden="0" w:uiPriority="64" w:unhideWhenUsed="0"/>
+    <w:lsdException w:name="Medium List 1 Accent 5" w:semiHidden="0" w:uiPriority="65" w:unhideWhenUsed="0"/>
+    <w:lsdException w:name="Medium List 2 Accent 5" w:semiHidden="0" w:uiPriority="66" w:unhideWhenUsed="0"/>
+    <w:lsdException w:name="Medium Grid 1 Accent 5" w:semiHidden="0" w:uiPriority="67" w:unhideWhenUsed="0"/>
+    <w:lsdException w:name="Medium Grid 2 Accent 5" w:semiHidden="0" w:uiPriority="68" w:unhideWhenUsed="0"/>
+    <w:lsdException w:name="Medium Grid 3 Accent 5" w:semiHidden="0" w:uiPriority="69" w:unhideWhenUsed="0"/>
+    <w:lsdException w:name="Dark List Accent 5" w:semiHidden="0" w:uiPriority="70" w:unhideWhenUsed="0"/>
+    <w:lsdException w:name="Colorful Shading Accent 5" w:semiHidden="0" w:uiPriority="71" w:unhideWhenUsed="0"/>
+    <w:lsdException w:name="Colorful List Accent 5" w:semiHidden="0" w:uiPriority="72" w:unhideWhenUsed="0"/>
+    <w:lsdException w:name="Colorful Grid Accent 5" w:semiHidden="0" w:uiPriority="73" w:unhideWhenUsed="0"/>
+    <w:lsdException w:name="Light Shading Accent 6" w:semiHidden="0" w:uiPriority="60" w:unhideWhenUsed="0"/>
+    <w:lsdException w:name="Light List Accent 6" w:semiHidden="0" w:uiPriority="61" w:unhideWhenUsed="0"/>
+    <w:lsdException w:name="Light Grid Accent 6" w:semiHidden="0" w:uiPriority="62" w:unhideWhenUsed="0"/>
+    <w:lsdException w:name="Medium Shading 1 Accent 6" w:semiHidden="0" w:uiPriority="63" w:unhideWhenUsed="0"/>
+    <w:lsdException w:name="Medium Shading 2 Accent 6" w:semiHidden="0" w:uiPriority="64" w:unhideWhenUsed="0"/>
+    <w:lsdException w:name="Medium List 1 Accent 6" w:semiHidden="0" w:uiPriority="65" w:unhideWhenUsed="0"/>
+    <w:lsdException w:name="Medium List 2 Accent 6" w:semiHidden="0" w:uiPriority="66" w:unhideWhenUsed="0"/>
+    <w:lsdException w:name="Medium Grid 1 Accent 6" w:semiHidden="0" w:uiPriority="67" w:unhideWhenUsed="0"/>
+    <w:lsdException w:name="Medium Grid 2 Accent 6" w:semiHidden="0" w:uiPriority="68" w:unhideWhenUsed="0"/>
+    <w:lsdException w:name="Medium Grid 3 Accent 6" w:semiHidden="0" w:uiPriority="69" w:unhideWhenUsed="0"/>
+    <w:lsdException w:name="Dark List Accent 6" w:semiHidden="0" w:uiPriority="70" w:unhideWhenUsed="0"/>
+    <w:lsdException w:name="Colorful Shading Accent 6" w:semiHidden="0" w:uiPriority="71" w:unhideWhenUsed="0"/>
+    <w:lsdException w:name="Colorful List Accent 6" w:semiHidden="0" w:uiPriority="72" w:unhideWhenUsed="0"/>
+    <w:lsdException w:name="Colorful Grid Accent 6" w:semiHidden="0" w:uiPriority="73" w:unhideWhenUsed="0"/>
+    <w:lsdException w:name="Subtle Emphasis" w:semiHidden="0" w:uiPriority="19" w:unhideWhenUsed="0" w:qFormat="1"/>
+    <w:lsdException w:name="Intense Emphasis" w:semiHidden="0" w:uiPriority="21" w:unhideWhenUsed="0" w:qFormat="1"/>
+    <w:lsdException w:name="Subtle Reference" w:semiHidden="0" w:uiPriority="31" w:unhideWhenUsed="0" w:qFormat="1"/>
+    <w:lsdException w:name="Intense Reference" w:semiHidden="0" w:uiPriority="32" w:unhideWhenUsed="0" w:qFormat="1"/>
+    <w:lsdException w:name="Book Title" w:semiHidden="0" w:uiPriority="33" w:unhideWhenUsed="0" w:qFormat="1"/>
+    <w:lsdException w:name="Bibliography" w:uiPriority="37"/>
+    <w:lsdException w:name="TOC Heading" w:uiPriority="39" w:qFormat="1"/>
   </w:latentStyles>
   <w:style w:type="paragraph" w:default="1" w:styleId="Normal">
     <w:name w:val="Normal"/>
@@ -4704,6 +5170,7 @@
     <w:uiPriority w:val="59"/>
     <w:rsid w:val="009C3940"/>
     <w:tblPr>
+      <w:tblInd w:w="0" w:type="dxa"/>
       <w:tblBorders>
         <w:top w:val="single" w:sz="4" w:space="0" w:color="auto"/>
         <w:left w:val="single" w:sz="4" w:space="0" w:color="auto"/>
@@ -4712,6 +5179,12 @@
         <w:insideH w:val="single" w:sz="4" w:space="0" w:color="auto"/>
         <w:insideV w:val="single" w:sz="4" w:space="0" w:color="auto"/>
       </w:tblBorders>
+      <w:tblCellMar>
+        <w:top w:w="0" w:type="dxa"/>
+        <w:left w:w="108" w:type="dxa"/>
+        <w:bottom w:w="0" w:type="dxa"/>
+        <w:right w:w="108" w:type="dxa"/>
+      </w:tblCellMar>
     </w:tblPr>
   </w:style>
   <w:style w:type="paragraph" w:styleId="NormalWeb">
@@ -4727,7 +5200,1155 @@
       <w:rFonts w:ascii="Times New Roman" w:eastAsia="Times New Roman" w:hAnsi="Times New Roman" w:cs="Times New Roman"/>
     </w:rPr>
   </w:style>
+  <w:style w:type="paragraph" w:styleId="BalloonText">
+    <w:name w:val="Balloon Text"/>
+    <w:basedOn w:val="Normal"/>
+    <w:link w:val="BalloonTextChar"/>
+    <w:uiPriority w:val="99"/>
+    <w:semiHidden/>
+    <w:unhideWhenUsed/>
+    <w:rsid w:val="00795AC9"/>
+    <w:rPr>
+      <w:rFonts w:ascii="Lucida Grande" w:hAnsi="Lucida Grande" w:cs="Lucida Grande"/>
+      <w:sz w:val="18"/>
+      <w:szCs w:val="18"/>
+    </w:rPr>
+  </w:style>
+  <w:style w:type="character" w:customStyle="1" w:styleId="BalloonTextChar">
+    <w:name w:val="Balloon Text Char"/>
+    <w:basedOn w:val="DefaultParagraphFont"/>
+    <w:link w:val="BalloonText"/>
+    <w:uiPriority w:val="99"/>
+    <w:semiHidden/>
+    <w:rsid w:val="00795AC9"/>
+    <w:rPr>
+      <w:rFonts w:ascii="Lucida Grande" w:hAnsi="Lucida Grande" w:cs="Lucida Grande"/>
+      <w:sz w:val="18"/>
+      <w:szCs w:val="18"/>
+    </w:rPr>
+  </w:style>
 </w:styles>
+</file>
+
+<file path=word/stylesWithEffects.xml><?xml version="1.0" encoding="utf-8"?>
+<w:styles xmlns:wpc="http://schemas.microsoft.com/office/word/2010/wordprocessingCanvas" xmlns:mo="http://schemas.microsoft.com/office/mac/office/2008/main" xmlns:mc="http://schemas.openxmlformats.org/markup-compatibility/2006" xmlns:mv="urn:schemas-microsoft-com:mac:vml" xmlns:o="urn:schemas-microsoft-com:office:office" xmlns:r="http://schemas.openxmlformats.org/officeDocument/2006/relationships" xmlns:m="http://schemas.openxmlformats.org/officeDocument/2006/math" xmlns:v="urn:schemas-microsoft-com:vml" xmlns:wp14="http://schemas.microsoft.com/office/word/2010/wordprocessingDrawing" xmlns:wp="http://schemas.openxmlformats.org/drawingml/2006/wordprocessingDrawing" xmlns:w10="urn:schemas-microsoft-com:office:word" xmlns:w="http://schemas.openxmlformats.org/wordprocessingml/2006/main" xmlns:w14="http://schemas.microsoft.com/office/word/2010/wordml" xmlns:wpg="http://schemas.microsoft.com/office/word/2010/wordprocessingGroup" xmlns:wpi="http://schemas.microsoft.com/office/word/2010/wordprocessingInk" xmlns:wne="http://schemas.microsoft.com/office/word/2006/wordml" xmlns:wps="http://schemas.microsoft.com/office/word/2010/wordprocessingShape" mc:Ignorable="w14 wp14">
+  <w:docDefaults>
+    <w:rPrDefault>
+      <w:rPr>
+        <w:rFonts w:asciiTheme="minorHAnsi" w:eastAsiaTheme="minorEastAsia" w:hAnsiTheme="minorHAnsi" w:cstheme="minorBidi"/>
+        <w:sz w:val="24"/>
+        <w:szCs w:val="24"/>
+        <w:lang w:val="en-US" w:eastAsia="en-US" w:bidi="ar-SA"/>
+      </w:rPr>
+    </w:rPrDefault>
+    <w:pPrDefault/>
+  </w:docDefaults>
+  <w:latentStyles w:defLockedState="0" w:defUIPriority="99" w:defSemiHidden="1" w:defUnhideWhenUsed="1" w:defQFormat="0" w:count="276">
+    <w:lsdException w:name="Normal" w:semiHidden="0" w:uiPriority="0" w:unhideWhenUsed="0" w:qFormat="1"/>
+    <w:lsdException w:name="heading 1" w:semiHidden="0" w:uiPriority="9" w:unhideWhenUsed="0" w:qFormat="1"/>
+    <w:lsdException w:name="heading 2" w:uiPriority="9" w:qFormat="1"/>
+    <w:lsdException w:name="heading 3" w:uiPriority="9" w:qFormat="1"/>
+    <w:lsdException w:name="heading 4" w:uiPriority="9" w:qFormat="1"/>
+    <w:lsdException w:name="heading 5" w:uiPriority="9" w:qFormat="1"/>
+    <w:lsdException w:name="heading 6" w:uiPriority="9" w:qFormat="1"/>
+    <w:lsdException w:name="heading 7" w:uiPriority="9" w:qFormat="1"/>
+    <w:lsdException w:name="heading 8" w:uiPriority="9" w:qFormat="1"/>
+    <w:lsdException w:name="heading 9" w:uiPriority="9" w:qFormat="1"/>
+    <w:lsdException w:name="toc 1" w:uiPriority="39"/>
+    <w:lsdException w:name="toc 2" w:uiPriority="39"/>
+    <w:lsdException w:name="toc 3" w:uiPriority="39"/>
+    <w:lsdException w:name="toc 4" w:uiPriority="39"/>
+    <w:lsdException w:name="toc 5" w:uiPriority="39"/>
+    <w:lsdException w:name="toc 6" w:uiPriority="39"/>
+    <w:lsdException w:name="toc 7" w:uiPriority="39"/>
+    <w:lsdException w:name="toc 8" w:uiPriority="39"/>
+    <w:lsdException w:name="toc 9" w:uiPriority="39"/>
+    <w:lsdException w:name="caption" w:uiPriority="35" w:qFormat="1"/>
+    <w:lsdException w:name="Title" w:semiHidden="0" w:uiPriority="10" w:unhideWhenUsed="0" w:qFormat="1"/>
+    <w:lsdException w:name="Default Paragraph Font" w:uiPriority="1"/>
+    <w:lsdException w:name="Subtitle" w:semiHidden="0" w:uiPriority="11" w:unhideWhenUsed="0" w:qFormat="1"/>
+    <w:lsdException w:name="Strong" w:semiHidden="0" w:uiPriority="22" w:unhideWhenUsed="0" w:qFormat="1"/>
+    <w:lsdException w:name="Emphasis" w:semiHidden="0" w:uiPriority="20" w:unhideWhenUsed="0" w:qFormat="1"/>
+    <w:lsdException w:name="Table Grid" w:semiHidden="0" w:uiPriority="59" w:unhideWhenUsed="0"/>
+    <w:lsdException w:name="Note Level 1" w:semiHidden="0" w:unhideWhenUsed="0"/>
+    <w:lsdException w:name="Note Level 2" w:semiHidden="0" w:unhideWhenUsed="0"/>
+    <w:lsdException w:name="Note Level 3" w:semiHidden="0" w:unhideWhenUsed="0"/>
+    <w:lsdException w:name="Note Level 4" w:semiHidden="0" w:unhideWhenUsed="0"/>
+    <w:lsdException w:name="Note Level 5" w:semiHidden="0" w:unhideWhenUsed="0"/>
+    <w:lsdException w:name="Note Level 6" w:semiHidden="0" w:unhideWhenUsed="0"/>
+    <w:lsdException w:name="Note Level 7" w:semiHidden="0" w:unhideWhenUsed="0"/>
+    <w:lsdException w:name="Note Level 8" w:semiHidden="0" w:unhideWhenUsed="0"/>
+    <w:lsdException w:name="Note Level 9" w:semiHidden="0" w:unhideWhenUsed="0"/>
+    <w:lsdException w:name="Placeholder Text" w:unhideWhenUsed="0"/>
+    <w:lsdException w:name="No Spacing" w:semiHidden="0" w:uiPriority="1" w:unhideWhenUsed="0" w:qFormat="1"/>
+    <w:lsdException w:name="Light Shading" w:semiHidden="0" w:uiPriority="60" w:unhideWhenUsed="0"/>
+    <w:lsdException w:name="Light List" w:semiHidden="0" w:uiPriority="61" w:unhideWhenUsed="0"/>
+    <w:lsdException w:name="Light Grid" w:semiHidden="0" w:uiPriority="62" w:unhideWhenUsed="0"/>
+    <w:lsdException w:name="Medium Shading 1" w:semiHidden="0" w:uiPriority="63" w:unhideWhenUsed="0"/>
+    <w:lsdException w:name="Medium Shading 2" w:semiHidden="0" w:uiPriority="64" w:unhideWhenUsed="0"/>
+    <w:lsdException w:name="Medium List 1" w:semiHidden="0" w:uiPriority="65" w:unhideWhenUsed="0"/>
+    <w:lsdException w:name="Medium List 2" w:semiHidden="0" w:uiPriority="66" w:unhideWhenUsed="0"/>
+    <w:lsdException w:name="Medium Grid 1" w:semiHidden="0" w:uiPriority="67" w:unhideWhenUsed="0"/>
+    <w:lsdException w:name="Medium Grid 2" w:semiHidden="0" w:uiPriority="68" w:unhideWhenUsed="0"/>
+    <w:lsdException w:name="Medium Grid 3" w:semiHidden="0" w:uiPriority="69" w:unhideWhenUsed="0"/>
+    <w:lsdException w:name="Dark List" w:semiHidden="0" w:uiPriority="70" w:unhideWhenUsed="0"/>
+    <w:lsdException w:name="Colorful Shading" w:semiHidden="0" w:uiPriority="71" w:unhideWhenUsed="0"/>
+    <w:lsdException w:name="Colorful List" w:semiHidden="0" w:uiPriority="72" w:unhideWhenUsed="0"/>
+    <w:lsdException w:name="Colorful Grid" w:semiHidden="0" w:uiPriority="73" w:unhideWhenUsed="0"/>
+    <w:lsdException w:name="Light Shading Accent 1" w:semiHidden="0" w:uiPriority="60" w:unhideWhenUsed="0"/>
+    <w:lsdException w:name="Light List Accent 1" w:semiHidden="0" w:uiPriority="61" w:unhideWhenUsed="0"/>
+    <w:lsdException w:name="Light Grid Accent 1" w:semiHidden="0" w:uiPriority="62" w:unhideWhenUsed="0"/>
+    <w:lsdException w:name="Medium Shading 1 Accent 1" w:semiHidden="0" w:uiPriority="63" w:unhideWhenUsed="0"/>
+    <w:lsdException w:name="Medium Shading 2 Accent 1" w:semiHidden="0" w:uiPriority="64" w:unhideWhenUsed="0"/>
+    <w:lsdException w:name="Medium List 1 Accent 1" w:semiHidden="0" w:uiPriority="65" w:unhideWhenUsed="0"/>
+    <w:lsdException w:name="Revision" w:unhideWhenUsed="0"/>
+    <w:lsdException w:name="List Paragraph" w:semiHidden="0" w:uiPriority="34" w:unhideWhenUsed="0" w:qFormat="1"/>
+    <w:lsdException w:name="Quote" w:semiHidden="0" w:uiPriority="29" w:unhideWhenUsed="0" w:qFormat="1"/>
+    <w:lsdException w:name="Intense Quote" w:semiHidden="0" w:uiPriority="30" w:unhideWhenUsed="0" w:qFormat="1"/>
+    <w:lsdException w:name="Medium List 2 Accent 1" w:semiHidden="0" w:uiPriority="66" w:unhideWhenUsed="0"/>
+    <w:lsdException w:name="Medium Grid 1 Accent 1" w:semiHidden="0" w:uiPriority="67" w:unhideWhenUsed="0"/>
+    <w:lsdException w:name="Medium Grid 2 Accent 1" w:semiHidden="0" w:uiPriority="68" w:unhideWhenUsed="0"/>
+    <w:lsdException w:name="Medium Grid 3 Accent 1" w:semiHidden="0" w:uiPriority="69" w:unhideWhenUsed="0"/>
+    <w:lsdException w:name="Dark List Accent 1" w:semiHidden="0" w:uiPriority="70" w:unhideWhenUsed="0"/>
+    <w:lsdException w:name="Colorful Shading Accent 1" w:semiHidden="0" w:uiPriority="71" w:unhideWhenUsed="0"/>
+    <w:lsdException w:name="Colorful List Accent 1" w:semiHidden="0" w:uiPriority="72" w:unhideWhenUsed="0"/>
+    <w:lsdException w:name="Colorful Grid Accent 1" w:semiHidden="0" w:uiPriority="73" w:unhideWhenUsed="0"/>
+    <w:lsdException w:name="Light Shading Accent 2" w:semiHidden="0" w:uiPriority="60" w:unhideWhenUsed="0"/>
+    <w:lsdException w:name="Light List Accent 2" w:semiHidden="0" w:uiPriority="61" w:unhideWhenUsed="0"/>
+    <w:lsdException w:name="Light Grid Accent 2" w:semiHidden="0" w:uiPriority="62" w:unhideWhenUsed="0"/>
+    <w:lsdException w:name="Medium Shading 1 Accent 2" w:semiHidden="0" w:uiPriority="63" w:unhideWhenUsed="0"/>
+    <w:lsdException w:name="Medium Shading 2 Accent 2" w:semiHidden="0" w:uiPriority="64" w:unhideWhenUsed="0"/>
+    <w:lsdException w:name="Medium List 1 Accent 2" w:semiHidden="0" w:uiPriority="65" w:unhideWhenUsed="0"/>
+    <w:lsdException w:name="Medium List 2 Accent 2" w:semiHidden="0" w:uiPriority="66" w:unhideWhenUsed="0"/>
+    <w:lsdException w:name="Medium Grid 1 Accent 2" w:semiHidden="0" w:uiPriority="67" w:unhideWhenUsed="0"/>
+    <w:lsdException w:name="Medium Grid 2 Accent 2" w:semiHidden="0" w:uiPriority="68" w:unhideWhenUsed="0"/>
+    <w:lsdException w:name="Medium Grid 3 Accent 2" w:semiHidden="0" w:uiPriority="69" w:unhideWhenUsed="0"/>
+    <w:lsdException w:name="Dark List Accent 2" w:semiHidden="0" w:uiPriority="70" w:unhideWhenUsed="0"/>
+    <w:lsdException w:name="Colorful Shading Accent 2" w:semiHidden="0" w:uiPriority="71" w:unhideWhenUsed="0"/>
+    <w:lsdException w:name="Colorful List Accent 2" w:semiHidden="0" w:uiPriority="72" w:unhideWhenUsed="0"/>
+    <w:lsdException w:name="Colorful Grid Accent 2" w:semiHidden="0" w:uiPriority="73" w:unhideWhenUsed="0"/>
+    <w:lsdException w:name="Light Shading Accent 3" w:semiHidden="0" w:uiPriority="60" w:unhideWhenUsed="0"/>
+    <w:lsdException w:name="Light List Accent 3" w:semiHidden="0" w:uiPriority="61" w:unhideWhenUsed="0"/>
+    <w:lsdException w:name="Light Grid Accent 3" w:semiHidden="0" w:uiPriority="62" w:unhideWhenUsed="0"/>
+    <w:lsdException w:name="Medium Shading 1 Accent 3" w:semiHidden="0" w:uiPriority="63" w:unhideWhenUsed="0"/>
+    <w:lsdException w:name="Medium Shading 2 Accent 3" w:semiHidden="0" w:uiPriority="64" w:unhideWhenUsed="0"/>
+    <w:lsdException w:name="Medium List 1 Accent 3" w:semiHidden="0" w:uiPriority="65" w:unhideWhenUsed="0"/>
+    <w:lsdException w:name="Medium List 2 Accent 3" w:semiHidden="0" w:uiPriority="66" w:unhideWhenUsed="0"/>
+    <w:lsdException w:name="Medium Grid 1 Accent 3" w:semiHidden="0" w:uiPriority="67" w:unhideWhenUsed="0"/>
+    <w:lsdException w:name="Medium Grid 2 Accent 3" w:semiHidden="0" w:uiPriority="68" w:unhideWhenUsed="0"/>
+    <w:lsdException w:name="Medium Grid 3 Accent 3" w:semiHidden="0" w:uiPriority="69" w:unhideWhenUsed="0"/>
+    <w:lsdException w:name="Dark List Accent 3" w:semiHidden="0" w:uiPriority="70" w:unhideWhenUsed="0"/>
+    <w:lsdException w:name="Colorful Shading Accent 3" w:semiHidden="0" w:uiPriority="71" w:unhideWhenUsed="0"/>
+    <w:lsdException w:name="Colorful List Accent 3" w:semiHidden="0" w:uiPriority="72" w:unhideWhenUsed="0"/>
+    <w:lsdException w:name="Colorful Grid Accent 3" w:semiHidden="0" w:uiPriority="73" w:unhideWhenUsed="0"/>
+    <w:lsdException w:name="Light Shading Accent 4" w:semiHidden="0" w:uiPriority="60" w:unhideWhenUsed="0"/>
+    <w:lsdException w:name="Light List Accent 4" w:semiHidden="0" w:uiPriority="61" w:unhideWhenUsed="0"/>
+    <w:lsdException w:name="Light Grid Accent 4" w:semiHidden="0" w:uiPriority="62" w:unhideWhenUsed="0"/>
+    <w:lsdException w:name="Medium Shading 1 Accent 4" w:semiHidden="0" w:uiPriority="63" w:unhideWhenUsed="0"/>
+    <w:lsdException w:name="Medium Shading 2 Accent 4" w:semiHidden="0" w:uiPriority="64" w:unhideWhenUsed="0"/>
+    <w:lsdException w:name="Medium List 1 Accent 4" w:semiHidden="0" w:uiPriority="65" w:unhideWhenUsed="0"/>
+    <w:lsdException w:name="Medium List 2 Accent 4" w:semiHidden="0" w:uiPriority="66" w:unhideWhenUsed="0"/>
+    <w:lsdException w:name="Medium Grid 1 Accent 4" w:semiHidden="0" w:uiPriority="67" w:unhideWhenUsed="0"/>
+    <w:lsdException w:name="Medium Grid 2 Accent 4" w:semiHidden="0" w:uiPriority="68" w:unhideWhenUsed="0"/>
+    <w:lsdException w:name="Medium Grid 3 Accent 4" w:semiHidden="0" w:uiPriority="69" w:unhideWhenUsed="0"/>
+    <w:lsdException w:name="Dark List Accent 4" w:semiHidden="0" w:uiPriority="70" w:unhideWhenUsed="0"/>
+    <w:lsdException w:name="Colorful Shading Accent 4" w:semiHidden="0" w:uiPriority="71" w:unhideWhenUsed="0"/>
+    <w:lsdException w:name="Colorful List Accent 4" w:semiHidden="0" w:uiPriority="72" w:unhideWhenUsed="0"/>
+    <w:lsdException w:name="Colorful Grid Accent 4" w:semiHidden="0" w:uiPriority="73" w:unhideWhenUsed="0"/>
+    <w:lsdException w:name="Light Shading Accent 5" w:semiHidden="0" w:uiPriority="60" w:unhideWhenUsed="0"/>
+    <w:lsdException w:name="Light List Accent 5" w:semiHidden="0" w:uiPriority="61" w:unhideWhenUsed="0"/>
+    <w:lsdException w:name="Light Grid Accent 5" w:semiHidden="0" w:uiPriority="62" w:unhideWhenUsed="0"/>
+    <w:lsdException w:name="Medium Shading 1 Accent 5" w:semiHidden="0" w:uiPriority="63" w:unhideWhenUsed="0"/>
+    <w:lsdException w:name="Medium Shading 2 Accent 5" w:semiHidden="0" w:uiPriority="64" w:unhideWhenUsed="0"/>
+    <w:lsdException w:name="Medium List 1 Accent 5" w:semiHidden="0" w:uiPriority="65" w:unhideWhenUsed="0"/>
+    <w:lsdException w:name="Medium List 2 Accent 5" w:semiHidden="0" w:uiPriority="66" w:unhideWhenUsed="0"/>
+    <w:lsdException w:name="Medium Grid 1 Accent 5" w:semiHidden="0" w:uiPriority="67" w:unhideWhenUsed="0"/>
+    <w:lsdException w:name="Medium Grid 2 Accent 5" w:semiHidden="0" w:uiPriority="68" w:unhideWhenUsed="0"/>
+    <w:lsdException w:name="Medium Grid 3 Accent 5" w:semiHidden="0" w:uiPriority="69" w:unhideWhenUsed="0"/>
+    <w:lsdException w:name="Dark List Accent 5" w:semiHidden="0" w:uiPriority="70" w:unhideWhenUsed="0"/>
+    <w:lsdException w:name="Colorful Shading Accent 5" w:semiHidden="0" w:uiPriority="71" w:unhideWhenUsed="0"/>
+    <w:lsdException w:name="Colorful List Accent 5" w:semiHidden="0" w:uiPriority="72" w:unhideWhenUsed="0"/>
+    <w:lsdException w:name="Colorful Grid Accent 5" w:semiHidden="0" w:uiPriority="73" w:unhideWhenUsed="0"/>
+    <w:lsdException w:name="Light Shading Accent 6" w:semiHidden="0" w:uiPriority="60" w:unhideWhenUsed="0"/>
+    <w:lsdException w:name="Light List Accent 6" w:semiHidden="0" w:uiPriority="61" w:unhideWhenUsed="0"/>
+    <w:lsdException w:name="Light Grid Accent 6" w:semiHidden="0" w:uiPriority="62" w:unhideWhenUsed="0"/>
+    <w:lsdException w:name="Medium Shading 1 Accent 6" w:semiHidden="0" w:uiPriority="63" w:unhideWhenUsed="0"/>
+    <w:lsdException w:name="Medium Shading 2 Accent 6" w:semiHidden="0" w:uiPriority="64" w:unhideWhenUsed="0"/>
+    <w:lsdException w:name="Medium List 1 Accent 6" w:semiHidden="0" w:uiPriority="65" w:unhideWhenUsed="0"/>
+    <w:lsdException w:name="Medium List 2 Accent 6" w:semiHidden="0" w:uiPriority="66" w:unhideWhenUsed="0"/>
+    <w:lsdException w:name="Medium Grid 1 Accent 6" w:semiHidden="0" w:uiPriority="67" w:unhideWhenUsed="0"/>
+    <w:lsdException w:name="Medium Grid 2 Accent 6" w:semiHidden="0" w:uiPriority="68" w:unhideWhenUsed="0"/>
+    <w:lsdException w:name="Medium Grid 3 Accent 6" w:semiHidden="0" w:uiPriority="69" w:unhideWhenUsed="0"/>
+    <w:lsdException w:name="Dark List Accent 6" w:semiHidden="0" w:uiPriority="70" w:unhideWhenUsed="0"/>
+    <w:lsdException w:name="Colorful Shading Accent 6" w:semiHidden="0" w:uiPriority="71" w:unhideWhenUsed="0"/>
+    <w:lsdException w:name="Colorful List Accent 6" w:semiHidden="0" w:uiPriority="72" w:unhideWhenUsed="0"/>
+    <w:lsdException w:name="Colorful Grid Accent 6" w:semiHidden="0" w:uiPriority="73" w:unhideWhenUsed="0"/>
+    <w:lsdException w:name="Subtle Emphasis" w:semiHidden="0" w:uiPriority="19" w:unhideWhenUsed="0" w:qFormat="1"/>
+    <w:lsdException w:name="Intense Emphasis" w:semiHidden="0" w:uiPriority="21" w:unhideWhenUsed="0" w:qFormat="1"/>
+    <w:lsdException w:name="Subtle Reference" w:semiHidden="0" w:uiPriority="31" w:unhideWhenUsed="0" w:qFormat="1"/>
+    <w:lsdException w:name="Intense Reference" w:semiHidden="0" w:uiPriority="32" w:unhideWhenUsed="0" w:qFormat="1"/>
+    <w:lsdException w:name="Book Title" w:semiHidden="0" w:uiPriority="33" w:unhideWhenUsed="0" w:qFormat="1"/>
+    <w:lsdException w:name="Bibliography" w:uiPriority="37"/>
+    <w:lsdException w:name="TOC Heading" w:uiPriority="39" w:qFormat="1"/>
+  </w:latentStyles>
+  <w:style w:type="paragraph" w:default="1" w:styleId="Normal">
+    <w:name w:val="Normal"/>
+    <w:qFormat/>
+    <w:rsid w:val="000C074F"/>
+  </w:style>
+  <w:style w:type="character" w:default="1" w:styleId="DefaultParagraphFont">
+    <w:name w:val="Default Paragraph Font"/>
+    <w:uiPriority w:val="1"/>
+    <w:semiHidden/>
+    <w:unhideWhenUsed/>
+  </w:style>
+  <w:style w:type="table" w:default="1" w:styleId="TableNormal">
+    <w:name w:val="Normal Table"/>
+    <w:uiPriority w:val="99"/>
+    <w:semiHidden/>
+    <w:unhideWhenUsed/>
+    <w:tblPr>
+      <w:tblInd w:w="0" w:type="dxa"/>
+      <w:tblCellMar>
+        <w:top w:w="0" w:type="dxa"/>
+        <w:left w:w="108" w:type="dxa"/>
+        <w:bottom w:w="0" w:type="dxa"/>
+        <w:right w:w="108" w:type="dxa"/>
+      </w:tblCellMar>
+    </w:tblPr>
+  </w:style>
+  <w:style w:type="numbering" w:default="1" w:styleId="NoList">
+    <w:name w:val="No List"/>
+    <w:uiPriority w:val="99"/>
+    <w:semiHidden/>
+    <w:unhideWhenUsed/>
+  </w:style>
+  <w:style w:type="paragraph" w:styleId="Header">
+    <w:name w:val="header"/>
+    <w:basedOn w:val="Normal"/>
+    <w:link w:val="HeaderChar"/>
+    <w:uiPriority w:val="99"/>
+    <w:unhideWhenUsed/>
+    <w:rsid w:val="00163F99"/>
+    <w:pPr>
+      <w:tabs>
+        <w:tab w:val="center" w:pos="4680"/>
+        <w:tab w:val="right" w:pos="9360"/>
+      </w:tabs>
+    </w:pPr>
+  </w:style>
+  <w:style w:type="character" w:customStyle="1" w:styleId="HeaderChar">
+    <w:name w:val="Header Char"/>
+    <w:basedOn w:val="DefaultParagraphFont"/>
+    <w:link w:val="Header"/>
+    <w:uiPriority w:val="99"/>
+    <w:rsid w:val="00163F99"/>
+  </w:style>
+  <w:style w:type="paragraph" w:styleId="Footer">
+    <w:name w:val="footer"/>
+    <w:basedOn w:val="Normal"/>
+    <w:link w:val="FooterChar"/>
+    <w:uiPriority w:val="99"/>
+    <w:unhideWhenUsed/>
+    <w:rsid w:val="00163F99"/>
+    <w:pPr>
+      <w:tabs>
+        <w:tab w:val="center" w:pos="4680"/>
+        <w:tab w:val="right" w:pos="9360"/>
+      </w:tabs>
+    </w:pPr>
+  </w:style>
+  <w:style w:type="character" w:customStyle="1" w:styleId="FooterChar">
+    <w:name w:val="Footer Char"/>
+    <w:basedOn w:val="DefaultParagraphFont"/>
+    <w:link w:val="Footer"/>
+    <w:uiPriority w:val="99"/>
+    <w:rsid w:val="00163F99"/>
+  </w:style>
+  <w:style w:type="paragraph" w:styleId="ListParagraph">
+    <w:name w:val="List Paragraph"/>
+    <w:basedOn w:val="Normal"/>
+    <w:uiPriority w:val="34"/>
+    <w:qFormat/>
+    <w:rsid w:val="00163F99"/>
+    <w:pPr>
+      <w:ind w:left="720"/>
+      <w:contextualSpacing/>
+    </w:pPr>
+  </w:style>
+  <w:style w:type="table" w:styleId="TableGrid">
+    <w:name w:val="Table Grid"/>
+    <w:basedOn w:val="TableNormal"/>
+    <w:uiPriority w:val="59"/>
+    <w:rsid w:val="009C3940"/>
+    <w:tblPr>
+      <w:tblInd w:w="0" w:type="dxa"/>
+      <w:tblBorders>
+        <w:top w:val="single" w:sz="4" w:space="0" w:color="auto"/>
+        <w:left w:val="single" w:sz="4" w:space="0" w:color="auto"/>
+        <w:bottom w:val="single" w:sz="4" w:space="0" w:color="auto"/>
+        <w:right w:val="single" w:sz="4" w:space="0" w:color="auto"/>
+        <w:insideH w:val="single" w:sz="4" w:space="0" w:color="auto"/>
+        <w:insideV w:val="single" w:sz="4" w:space="0" w:color="auto"/>
+      </w:tblBorders>
+      <w:tblCellMar>
+        <w:top w:w="0" w:type="dxa"/>
+        <w:left w:w="108" w:type="dxa"/>
+        <w:bottom w:w="0" w:type="dxa"/>
+        <w:right w:w="108" w:type="dxa"/>
+      </w:tblCellMar>
+    </w:tblPr>
+  </w:style>
+  <w:style w:type="paragraph" w:styleId="NormalWeb">
+    <w:name w:val="Normal (Web)"/>
+    <w:basedOn w:val="Normal"/>
+    <w:uiPriority w:val="99"/>
+    <w:unhideWhenUsed/>
+    <w:rsid w:val="0096473B"/>
+    <w:pPr>
+      <w:spacing w:before="100" w:beforeAutospacing="1" w:after="100" w:afterAutospacing="1"/>
+    </w:pPr>
+    <w:rPr>
+      <w:rFonts w:ascii="Times New Roman" w:eastAsia="Times New Roman" w:hAnsi="Times New Roman" w:cs="Times New Roman"/>
+    </w:rPr>
+  </w:style>
+  <w:style w:type="paragraph" w:styleId="BalloonText">
+    <w:name w:val="Balloon Text"/>
+    <w:basedOn w:val="Normal"/>
+    <w:link w:val="BalloonTextChar"/>
+    <w:uiPriority w:val="99"/>
+    <w:semiHidden/>
+    <w:unhideWhenUsed/>
+    <w:rsid w:val="00795AC9"/>
+    <w:rPr>
+      <w:rFonts w:ascii="Lucida Grande" w:hAnsi="Lucida Grande" w:cs="Lucida Grande"/>
+      <w:sz w:val="18"/>
+      <w:szCs w:val="18"/>
+    </w:rPr>
+  </w:style>
+  <w:style w:type="character" w:customStyle="1" w:styleId="BalloonTextChar">
+    <w:name w:val="Balloon Text Char"/>
+    <w:basedOn w:val="DefaultParagraphFont"/>
+    <w:link w:val="BalloonText"/>
+    <w:uiPriority w:val="99"/>
+    <w:semiHidden/>
+    <w:rsid w:val="00795AC9"/>
+    <w:rPr>
+      <w:rFonts w:ascii="Lucida Grande" w:hAnsi="Lucida Grande" w:cs="Lucida Grande"/>
+      <w:sz w:val="18"/>
+      <w:szCs w:val="18"/>
+    </w:rPr>
+  </w:style>
+</w:styles>
+</file>
+
+<file path=word/charts/chart1.xml><?xml version="1.0" encoding="utf-8"?>
+<c:chartSpace xmlns:c="http://schemas.openxmlformats.org/drawingml/2006/chart" xmlns:a="http://schemas.openxmlformats.org/drawingml/2006/main" xmlns:r="http://schemas.openxmlformats.org/officeDocument/2006/relationships">
+  <c:date1904 val="0"/>
+  <c:lang val="en-US"/>
+  <c:roundedCorners val="0"/>
+  <mc:AlternateContent xmlns:mc="http://schemas.openxmlformats.org/markup-compatibility/2006">
+    <mc:Choice xmlns:c14="http://schemas.microsoft.com/office/drawing/2007/8/2/chart" Requires="c14">
+      <c14:style val="102"/>
+    </mc:Choice>
+    <mc:Fallback>
+      <c:style val="2"/>
+    </mc:Fallback>
+  </mc:AlternateContent>
+  <c:chart>
+    <c:title>
+      <c:tx>
+        <c:rich>
+          <a:bodyPr rot="0" spcFirstLastPara="1" vertOverflow="ellipsis" vert="horz" wrap="square" anchor="ctr" anchorCtr="1"/>
+          <a:lstStyle/>
+          <a:p>
+            <a:pPr>
+              <a:defRPr sz="1400" b="0" i="0" u="none" strike="noStrike" kern="1200" spc="0" baseline="0">
+                <a:solidFill>
+                  <a:schemeClr val="tx1">
+                    <a:lumMod val="65000"/>
+                    <a:lumOff val="35000"/>
+                  </a:schemeClr>
+                </a:solidFill>
+                <a:latin typeface="+mn-lt"/>
+                <a:ea typeface="+mn-ea"/>
+                <a:cs typeface="+mn-cs"/>
+              </a:defRPr>
+            </a:pPr>
+            <a:r>
+              <a:rPr lang="en-US"/>
+              <a:t>Errors</a:t>
+            </a:r>
+            <a:r>
+              <a:rPr lang="en-US" baseline="0"/>
+              <a:t> in Calculating Hx = b Using Three Methods of Factorization</a:t>
+            </a:r>
+            <a:endParaRPr lang="en-US"/>
+          </a:p>
+        </c:rich>
+      </c:tx>
+      <c:layout/>
+      <c:overlay val="0"/>
+      <c:spPr>
+        <a:noFill/>
+        <a:ln>
+          <a:noFill/>
+        </a:ln>
+        <a:effectLst/>
+      </c:spPr>
+    </c:title>
+    <c:autoTitleDeleted val="0"/>
+    <c:plotArea>
+      <c:layout/>
+      <c:scatterChart>
+        <c:scatterStyle val="smoothMarker"/>
+        <c:varyColors val="0"/>
+        <c:ser>
+          <c:idx val="0"/>
+          <c:order val="0"/>
+          <c:tx>
+            <c:v>LU Factorizations</c:v>
+          </c:tx>
+          <c:spPr>
+            <a:ln w="19050" cap="rnd">
+              <a:solidFill>
+                <a:schemeClr val="accent1"/>
+              </a:solidFill>
+              <a:round/>
+            </a:ln>
+            <a:effectLst/>
+          </c:spPr>
+          <c:marker>
+            <c:symbol val="circle"/>
+            <c:size val="5"/>
+            <c:spPr>
+              <a:solidFill>
+                <a:schemeClr val="accent1"/>
+              </a:solidFill>
+              <a:ln w="9525">
+                <a:solidFill>
+                  <a:schemeClr val="accent1"/>
+                </a:solidFill>
+              </a:ln>
+              <a:effectLst/>
+            </c:spPr>
+          </c:marker>
+          <c:xVal>
+            <c:numRef>
+              <c:f>Sheet1!$A$3:$A$21</c:f>
+              <c:numCache>
+                <c:formatCode>General</c:formatCode>
+                <c:ptCount val="19"/>
+                <c:pt idx="0">
+                  <c:v>2.0</c:v>
+                </c:pt>
+                <c:pt idx="1">
+                  <c:v>3.0</c:v>
+                </c:pt>
+                <c:pt idx="2">
+                  <c:v>4.0</c:v>
+                </c:pt>
+                <c:pt idx="3">
+                  <c:v>5.0</c:v>
+                </c:pt>
+                <c:pt idx="4">
+                  <c:v>6.0</c:v>
+                </c:pt>
+                <c:pt idx="5">
+                  <c:v>7.0</c:v>
+                </c:pt>
+                <c:pt idx="6">
+                  <c:v>8.0</c:v>
+                </c:pt>
+                <c:pt idx="7">
+                  <c:v>9.0</c:v>
+                </c:pt>
+                <c:pt idx="8">
+                  <c:v>10.0</c:v>
+                </c:pt>
+                <c:pt idx="9">
+                  <c:v>11.0</c:v>
+                </c:pt>
+                <c:pt idx="10">
+                  <c:v>12.0</c:v>
+                </c:pt>
+                <c:pt idx="11">
+                  <c:v>13.0</c:v>
+                </c:pt>
+                <c:pt idx="12">
+                  <c:v>14.0</c:v>
+                </c:pt>
+                <c:pt idx="13">
+                  <c:v>15.0</c:v>
+                </c:pt>
+                <c:pt idx="14">
+                  <c:v>16.0</c:v>
+                </c:pt>
+                <c:pt idx="15">
+                  <c:v>17.0</c:v>
+                </c:pt>
+                <c:pt idx="16">
+                  <c:v>18.0</c:v>
+                </c:pt>
+                <c:pt idx="17">
+                  <c:v>19.0</c:v>
+                </c:pt>
+                <c:pt idx="18">
+                  <c:v>20.0</c:v>
+                </c:pt>
+              </c:numCache>
+            </c:numRef>
+          </c:xVal>
+          <c:yVal>
+            <c:numRef>
+              <c:f>Sheet1!$B$3:$B$21</c:f>
+              <c:numCache>
+                <c:formatCode>0.00E+00</c:formatCode>
+                <c:ptCount val="19"/>
+                <c:pt idx="0">
+                  <c:v>2.78E-17</c:v>
+                </c:pt>
+                <c:pt idx="1">
+                  <c:v>-2.78E-17</c:v>
+                </c:pt>
+                <c:pt idx="2">
+                  <c:v>6.25E-17</c:v>
+                </c:pt>
+                <c:pt idx="3">
+                  <c:v>5.31E-16</c:v>
+                </c:pt>
+                <c:pt idx="4">
+                  <c:v>2.0E-15</c:v>
+                </c:pt>
+                <c:pt idx="5">
+                  <c:v>3.21E-15</c:v>
+                </c:pt>
+                <c:pt idx="6">
+                  <c:v>1.12E-14</c:v>
+                </c:pt>
+                <c:pt idx="7">
+                  <c:v>3.67E-14</c:v>
+                </c:pt>
+                <c:pt idx="8">
+                  <c:v>1.27E-13</c:v>
+                </c:pt>
+                <c:pt idx="9">
+                  <c:v>1.56E-13</c:v>
+                </c:pt>
+                <c:pt idx="10">
+                  <c:v>5.01E-13</c:v>
+                </c:pt>
+                <c:pt idx="11">
+                  <c:v>5.67E-13</c:v>
+                </c:pt>
+                <c:pt idx="12">
+                  <c:v>3.05E-13</c:v>
+                </c:pt>
+                <c:pt idx="13">
+                  <c:v>2.09E-14</c:v>
+                </c:pt>
+                <c:pt idx="14">
+                  <c:v>3.25E-14</c:v>
+                </c:pt>
+                <c:pt idx="15">
+                  <c:v>3.3E-14</c:v>
+                </c:pt>
+                <c:pt idx="16">
+                  <c:v>9.02E-15</c:v>
+                </c:pt>
+                <c:pt idx="17">
+                  <c:v>1.02E-14</c:v>
+                </c:pt>
+                <c:pt idx="18">
+                  <c:v>3.67E-15</c:v>
+                </c:pt>
+              </c:numCache>
+            </c:numRef>
+          </c:yVal>
+          <c:smooth val="1"/>
+        </c:ser>
+        <c:ser>
+          <c:idx val="1"/>
+          <c:order val="1"/>
+          <c:tx>
+            <c:v>Householder Reflections</c:v>
+          </c:tx>
+          <c:spPr>
+            <a:ln w="19050" cap="rnd">
+              <a:solidFill>
+                <a:schemeClr val="accent2"/>
+              </a:solidFill>
+              <a:round/>
+            </a:ln>
+            <a:effectLst/>
+          </c:spPr>
+          <c:marker>
+            <c:symbol val="circle"/>
+            <c:size val="5"/>
+            <c:spPr>
+              <a:solidFill>
+                <a:schemeClr val="accent2"/>
+              </a:solidFill>
+              <a:ln w="9525">
+                <a:solidFill>
+                  <a:schemeClr val="accent2"/>
+                </a:solidFill>
+              </a:ln>
+              <a:effectLst/>
+            </c:spPr>
+          </c:marker>
+          <c:xVal>
+            <c:numRef>
+              <c:f>Sheet1!$A$3:$A$21</c:f>
+              <c:numCache>
+                <c:formatCode>General</c:formatCode>
+                <c:ptCount val="19"/>
+                <c:pt idx="0">
+                  <c:v>2.0</c:v>
+                </c:pt>
+                <c:pt idx="1">
+                  <c:v>3.0</c:v>
+                </c:pt>
+                <c:pt idx="2">
+                  <c:v>4.0</c:v>
+                </c:pt>
+                <c:pt idx="3">
+                  <c:v>5.0</c:v>
+                </c:pt>
+                <c:pt idx="4">
+                  <c:v>6.0</c:v>
+                </c:pt>
+                <c:pt idx="5">
+                  <c:v>7.0</c:v>
+                </c:pt>
+                <c:pt idx="6">
+                  <c:v>8.0</c:v>
+                </c:pt>
+                <c:pt idx="7">
+                  <c:v>9.0</c:v>
+                </c:pt>
+                <c:pt idx="8">
+                  <c:v>10.0</c:v>
+                </c:pt>
+                <c:pt idx="9">
+                  <c:v>11.0</c:v>
+                </c:pt>
+                <c:pt idx="10">
+                  <c:v>12.0</c:v>
+                </c:pt>
+                <c:pt idx="11">
+                  <c:v>13.0</c:v>
+                </c:pt>
+                <c:pt idx="12">
+                  <c:v>14.0</c:v>
+                </c:pt>
+                <c:pt idx="13">
+                  <c:v>15.0</c:v>
+                </c:pt>
+                <c:pt idx="14">
+                  <c:v>16.0</c:v>
+                </c:pt>
+                <c:pt idx="15">
+                  <c:v>17.0</c:v>
+                </c:pt>
+                <c:pt idx="16">
+                  <c:v>18.0</c:v>
+                </c:pt>
+                <c:pt idx="17">
+                  <c:v>19.0</c:v>
+                </c:pt>
+                <c:pt idx="18">
+                  <c:v>20.0</c:v>
+                </c:pt>
+              </c:numCache>
+            </c:numRef>
+          </c:xVal>
+          <c:yVal>
+            <c:numRef>
+              <c:f>Sheet1!$C$3:$C$21</c:f>
+              <c:numCache>
+                <c:formatCode>0.00E+00</c:formatCode>
+                <c:ptCount val="19"/>
+                <c:pt idx="0">
+                  <c:v>2.78E-17</c:v>
+                </c:pt>
+                <c:pt idx="1">
+                  <c:v>8.33E-17</c:v>
+                </c:pt>
+                <c:pt idx="2">
+                  <c:v>6.25E-17</c:v>
+                </c:pt>
+                <c:pt idx="3">
+                  <c:v>3.09E-16</c:v>
+                </c:pt>
+                <c:pt idx="4">
+                  <c:v>3.34E-15</c:v>
+                </c:pt>
+                <c:pt idx="5">
+                  <c:v>2.32E-15</c:v>
+                </c:pt>
+                <c:pt idx="6">
+                  <c:v>2.54E-14</c:v>
+                </c:pt>
+                <c:pt idx="7">
+                  <c:v>5.1E-14</c:v>
+                </c:pt>
+                <c:pt idx="8">
+                  <c:v>7.05E-14</c:v>
+                </c:pt>
+                <c:pt idx="9">
+                  <c:v>1.84E-13</c:v>
+                </c:pt>
+                <c:pt idx="10">
+                  <c:v>2.45E-13</c:v>
+                </c:pt>
+                <c:pt idx="11">
+                  <c:v>4.53E-13</c:v>
+                </c:pt>
+                <c:pt idx="12">
+                  <c:v>5.68E-14</c:v>
+                </c:pt>
+                <c:pt idx="13">
+                  <c:v>4.6E-13</c:v>
+                </c:pt>
+                <c:pt idx="14">
+                  <c:v>2.74E-13</c:v>
+                </c:pt>
+                <c:pt idx="15">
+                  <c:v>1.06E-13</c:v>
+                </c:pt>
+                <c:pt idx="16">
+                  <c:v>8.19E-14</c:v>
+                </c:pt>
+                <c:pt idx="17">
+                  <c:v>1.82E-14</c:v>
+                </c:pt>
+                <c:pt idx="18">
+                  <c:v>1.83E-14</c:v>
+                </c:pt>
+              </c:numCache>
+            </c:numRef>
+          </c:yVal>
+          <c:smooth val="1"/>
+        </c:ser>
+        <c:ser>
+          <c:idx val="2"/>
+          <c:order val="2"/>
+          <c:tx>
+            <c:v>Givens Rotations</c:v>
+          </c:tx>
+          <c:spPr>
+            <a:ln w="19050" cap="rnd">
+              <a:solidFill>
+                <a:schemeClr val="accent3"/>
+              </a:solidFill>
+              <a:round/>
+            </a:ln>
+            <a:effectLst/>
+          </c:spPr>
+          <c:marker>
+            <c:symbol val="circle"/>
+            <c:size val="5"/>
+            <c:spPr>
+              <a:solidFill>
+                <a:schemeClr val="accent3"/>
+              </a:solidFill>
+              <a:ln w="9525">
+                <a:solidFill>
+                  <a:schemeClr val="accent3"/>
+                </a:solidFill>
+              </a:ln>
+              <a:effectLst/>
+            </c:spPr>
+          </c:marker>
+          <c:xVal>
+            <c:numRef>
+              <c:f>Sheet1!$A$3:$A$21</c:f>
+              <c:numCache>
+                <c:formatCode>General</c:formatCode>
+                <c:ptCount val="19"/>
+                <c:pt idx="0">
+                  <c:v>2.0</c:v>
+                </c:pt>
+                <c:pt idx="1">
+                  <c:v>3.0</c:v>
+                </c:pt>
+                <c:pt idx="2">
+                  <c:v>4.0</c:v>
+                </c:pt>
+                <c:pt idx="3">
+                  <c:v>5.0</c:v>
+                </c:pt>
+                <c:pt idx="4">
+                  <c:v>6.0</c:v>
+                </c:pt>
+                <c:pt idx="5">
+                  <c:v>7.0</c:v>
+                </c:pt>
+                <c:pt idx="6">
+                  <c:v>8.0</c:v>
+                </c:pt>
+                <c:pt idx="7">
+                  <c:v>9.0</c:v>
+                </c:pt>
+                <c:pt idx="8">
+                  <c:v>10.0</c:v>
+                </c:pt>
+                <c:pt idx="9">
+                  <c:v>11.0</c:v>
+                </c:pt>
+                <c:pt idx="10">
+                  <c:v>12.0</c:v>
+                </c:pt>
+                <c:pt idx="11">
+                  <c:v>13.0</c:v>
+                </c:pt>
+                <c:pt idx="12">
+                  <c:v>14.0</c:v>
+                </c:pt>
+                <c:pt idx="13">
+                  <c:v>15.0</c:v>
+                </c:pt>
+                <c:pt idx="14">
+                  <c:v>16.0</c:v>
+                </c:pt>
+                <c:pt idx="15">
+                  <c:v>17.0</c:v>
+                </c:pt>
+                <c:pt idx="16">
+                  <c:v>18.0</c:v>
+                </c:pt>
+                <c:pt idx="17">
+                  <c:v>19.0</c:v>
+                </c:pt>
+                <c:pt idx="18">
+                  <c:v>20.0</c:v>
+                </c:pt>
+              </c:numCache>
+            </c:numRef>
+          </c:xVal>
+          <c:yVal>
+            <c:numRef>
+              <c:f>Sheet1!$D$3:$D$21</c:f>
+              <c:numCache>
+                <c:formatCode>0.00E+00</c:formatCode>
+                <c:ptCount val="19"/>
+                <c:pt idx="0">
+                  <c:v>5.55E-17</c:v>
+                </c:pt>
+                <c:pt idx="1">
+                  <c:v>-2.78E-17</c:v>
+                </c:pt>
+                <c:pt idx="2">
+                  <c:v>2.84E-16</c:v>
+                </c:pt>
+                <c:pt idx="3">
+                  <c:v>8.67E-17</c:v>
+                </c:pt>
+                <c:pt idx="4">
+                  <c:v>6.73E-16</c:v>
+                </c:pt>
+                <c:pt idx="5">
+                  <c:v>1.21E-14</c:v>
+                </c:pt>
+                <c:pt idx="6">
+                  <c:v>7.62E-15</c:v>
+                </c:pt>
+                <c:pt idx="7">
+                  <c:v>1.82E-13</c:v>
+                </c:pt>
+                <c:pt idx="8">
+                  <c:v>9.89E-14</c:v>
+                </c:pt>
+                <c:pt idx="9">
+                  <c:v>2.7E-13</c:v>
+                </c:pt>
+                <c:pt idx="10">
+                  <c:v>8.28E-13</c:v>
+                </c:pt>
+                <c:pt idx="11">
+                  <c:v>1.24E-11</c:v>
+                </c:pt>
+                <c:pt idx="12">
+                  <c:v>1.78E-13</c:v>
+                </c:pt>
+                <c:pt idx="13">
+                  <c:v>5.65E-14</c:v>
+                </c:pt>
+                <c:pt idx="14">
+                  <c:v>3.52E-13</c:v>
+                </c:pt>
+                <c:pt idx="15">
+                  <c:v>8.45E-14</c:v>
+                </c:pt>
+                <c:pt idx="16">
+                  <c:v>2.18E-13</c:v>
+                </c:pt>
+                <c:pt idx="17">
+                  <c:v>3.96E-15</c:v>
+                </c:pt>
+                <c:pt idx="18">
+                  <c:v>8.61E-15</c:v>
+                </c:pt>
+              </c:numCache>
+            </c:numRef>
+          </c:yVal>
+          <c:smooth val="1"/>
+        </c:ser>
+        <c:dLbls>
+          <c:showLegendKey val="0"/>
+          <c:showVal val="0"/>
+          <c:showCatName val="0"/>
+          <c:showSerName val="0"/>
+          <c:showPercent val="0"/>
+          <c:showBubbleSize val="0"/>
+        </c:dLbls>
+        <c:axId val="2082827144"/>
+        <c:axId val="2083370952"/>
+      </c:scatterChart>
+      <c:valAx>
+        <c:axId val="2082827144"/>
+        <c:scaling>
+          <c:orientation val="minMax"/>
+        </c:scaling>
+        <c:delete val="0"/>
+        <c:axPos val="b"/>
+        <c:majorGridlines>
+          <c:spPr>
+            <a:ln w="9525" cap="flat" cmpd="sng" algn="ctr">
+              <a:solidFill>
+                <a:schemeClr val="tx1">
+                  <a:lumMod val="15000"/>
+                  <a:lumOff val="85000"/>
+                </a:schemeClr>
+              </a:solidFill>
+              <a:round/>
+            </a:ln>
+            <a:effectLst/>
+          </c:spPr>
+        </c:majorGridlines>
+        <c:numFmt formatCode="General" sourceLinked="1"/>
+        <c:majorTickMark val="none"/>
+        <c:minorTickMark val="none"/>
+        <c:tickLblPos val="nextTo"/>
+        <c:spPr>
+          <a:noFill/>
+          <a:ln w="9525" cap="flat" cmpd="sng" algn="ctr">
+            <a:solidFill>
+              <a:schemeClr val="tx1">
+                <a:lumMod val="25000"/>
+                <a:lumOff val="75000"/>
+              </a:schemeClr>
+            </a:solidFill>
+            <a:round/>
+          </a:ln>
+          <a:effectLst/>
+        </c:spPr>
+        <c:txPr>
+          <a:bodyPr rot="-60000000" spcFirstLastPara="1" vertOverflow="ellipsis" vert="horz" wrap="square" anchor="ctr" anchorCtr="1"/>
+          <a:lstStyle/>
+          <a:p>
+            <a:pPr>
+              <a:defRPr sz="900" b="0" i="0" u="none" strike="noStrike" kern="1200" baseline="0">
+                <a:solidFill>
+                  <a:schemeClr val="tx1">
+                    <a:lumMod val="65000"/>
+                    <a:lumOff val="35000"/>
+                  </a:schemeClr>
+                </a:solidFill>
+                <a:latin typeface="+mn-lt"/>
+                <a:ea typeface="+mn-ea"/>
+                <a:cs typeface="+mn-cs"/>
+              </a:defRPr>
+            </a:pPr>
+            <a:endParaRPr lang="en-US"/>
+          </a:p>
+        </c:txPr>
+        <c:crossAx val="2083370952"/>
+        <c:crosses val="autoZero"/>
+        <c:crossBetween val="midCat"/>
+      </c:valAx>
+      <c:valAx>
+        <c:axId val="2083370952"/>
+        <c:scaling>
+          <c:orientation val="minMax"/>
+        </c:scaling>
+        <c:delete val="0"/>
+        <c:axPos val="l"/>
+        <c:majorGridlines>
+          <c:spPr>
+            <a:ln w="9525" cap="flat" cmpd="sng" algn="ctr">
+              <a:solidFill>
+                <a:schemeClr val="tx1">
+                  <a:lumMod val="15000"/>
+                  <a:lumOff val="85000"/>
+                </a:schemeClr>
+              </a:solidFill>
+              <a:round/>
+            </a:ln>
+            <a:effectLst/>
+          </c:spPr>
+        </c:majorGridlines>
+        <c:numFmt formatCode="0.00E+00" sourceLinked="1"/>
+        <c:majorTickMark val="none"/>
+        <c:minorTickMark val="none"/>
+        <c:tickLblPos val="nextTo"/>
+        <c:spPr>
+          <a:noFill/>
+          <a:ln w="9525" cap="flat" cmpd="sng" algn="ctr">
+            <a:solidFill>
+              <a:schemeClr val="tx1">
+                <a:lumMod val="25000"/>
+                <a:lumOff val="75000"/>
+              </a:schemeClr>
+            </a:solidFill>
+            <a:round/>
+          </a:ln>
+          <a:effectLst/>
+        </c:spPr>
+        <c:txPr>
+          <a:bodyPr rot="-60000000" spcFirstLastPara="1" vertOverflow="ellipsis" vert="horz" wrap="square" anchor="ctr" anchorCtr="1"/>
+          <a:lstStyle/>
+          <a:p>
+            <a:pPr>
+              <a:defRPr sz="900" b="0" i="0" u="none" strike="noStrike" kern="1200" baseline="0">
+                <a:solidFill>
+                  <a:schemeClr val="tx1">
+                    <a:lumMod val="65000"/>
+                    <a:lumOff val="35000"/>
+                  </a:schemeClr>
+                </a:solidFill>
+                <a:latin typeface="+mn-lt"/>
+                <a:ea typeface="+mn-ea"/>
+                <a:cs typeface="+mn-cs"/>
+              </a:defRPr>
+            </a:pPr>
+            <a:endParaRPr lang="en-US"/>
+          </a:p>
+        </c:txPr>
+        <c:crossAx val="2082827144"/>
+        <c:crosses val="autoZero"/>
+        <c:crossBetween val="midCat"/>
+      </c:valAx>
+      <c:spPr>
+        <a:noFill/>
+        <a:ln>
+          <a:noFill/>
+        </a:ln>
+        <a:effectLst/>
+      </c:spPr>
+    </c:plotArea>
+    <c:legend>
+      <c:legendPos val="r"/>
+      <c:layout/>
+      <c:overlay val="0"/>
+      <c:spPr>
+        <a:noFill/>
+        <a:ln>
+          <a:noFill/>
+        </a:ln>
+        <a:effectLst/>
+      </c:spPr>
+      <c:txPr>
+        <a:bodyPr rot="0" spcFirstLastPara="1" vertOverflow="ellipsis" vert="horz" wrap="square" anchor="ctr" anchorCtr="1"/>
+        <a:lstStyle/>
+        <a:p>
+          <a:pPr>
+            <a:defRPr sz="900" b="0" i="0" u="none" strike="noStrike" kern="1200" baseline="0">
+              <a:solidFill>
+                <a:schemeClr val="tx1">
+                  <a:lumMod val="65000"/>
+                  <a:lumOff val="35000"/>
+                </a:schemeClr>
+              </a:solidFill>
+              <a:latin typeface="+mn-lt"/>
+              <a:ea typeface="+mn-ea"/>
+              <a:cs typeface="+mn-cs"/>
+            </a:defRPr>
+          </a:pPr>
+          <a:endParaRPr lang="en-US"/>
+        </a:p>
+      </c:txPr>
+    </c:legend>
+    <c:plotVisOnly val="1"/>
+    <c:dispBlanksAs val="gap"/>
+    <c:showDLblsOverMax val="0"/>
+  </c:chart>
+  <c:spPr>
+    <a:solidFill>
+      <a:schemeClr val="bg1"/>
+    </a:solidFill>
+    <a:ln w="9525" cap="flat" cmpd="sng" algn="ctr">
+      <a:solidFill>
+        <a:schemeClr val="tx1">
+          <a:lumMod val="15000"/>
+          <a:lumOff val="85000"/>
+        </a:schemeClr>
+      </a:solidFill>
+      <a:round/>
+    </a:ln>
+    <a:effectLst/>
+  </c:spPr>
+  <c:txPr>
+    <a:bodyPr/>
+    <a:lstStyle/>
+    <a:p>
+      <a:pPr>
+        <a:defRPr/>
+      </a:pPr>
+      <a:endParaRPr lang="en-US"/>
+    </a:p>
+  </c:txPr>
+  <c:externalData r:id="rId1">
+    <c:autoUpdate val="0"/>
+  </c:externalData>
+  <c:userShapes r:id="rId2"/>
+</c:chartSpace>
+</file>
+
+<file path=word/drawings/drawing1.xml><?xml version="1.0" encoding="utf-8"?>
+<c:userShapes xmlns:c="http://schemas.openxmlformats.org/drawingml/2006/chart">
+  <cdr:relSizeAnchor xmlns:cdr="http://schemas.openxmlformats.org/drawingml/2006/chartDrawing">
+    <cdr:from>
+      <cdr:x>0.25</cdr:x>
+      <cdr:y>0.93668</cdr:y>
+    </cdr:from>
+    <cdr:to>
+      <cdr:x>0.625</cdr:x>
+      <cdr:y>1</cdr:y>
+    </cdr:to>
+    <cdr:sp macro="" textlink="">
+      <cdr:nvSpPr>
+        <cdr:cNvPr id="2" name="Text Box 1"/>
+        <cdr:cNvSpPr txBox="1"/>
+      </cdr:nvSpPr>
+      <cdr:spPr>
+        <a:xfrm xmlns:a="http://schemas.openxmlformats.org/drawingml/2006/main">
+          <a:off x="1371600" y="3381375"/>
+          <a:ext cx="2057400" cy="228600"/>
+        </a:xfrm>
+        <a:prstGeom xmlns:a="http://schemas.openxmlformats.org/drawingml/2006/main" prst="rect">
+          <a:avLst/>
+        </a:prstGeom>
+      </cdr:spPr>
+      <cdr:txBody>
+        <a:bodyPr xmlns:a="http://schemas.openxmlformats.org/drawingml/2006/main" vertOverflow="clip" wrap="square" rtlCol="0"/>
+        <a:lstStyle xmlns:a="http://schemas.openxmlformats.org/drawingml/2006/main"/>
+        <a:p xmlns:a="http://schemas.openxmlformats.org/drawingml/2006/main">
+          <a:r>
+            <a:rPr lang="en-US" sz="1100"/>
+            <a:t>nXn</a:t>
+          </a:r>
+          <a:r>
+            <a:rPr lang="en-US" sz="1100" baseline="0"/>
+            <a:t> Hilbert Matrix</a:t>
+          </a:r>
+          <a:endParaRPr lang="en-US" sz="1100"/>
+        </a:p>
+      </cdr:txBody>
+    </cdr:sp>
+  </cdr:relSizeAnchor>
+</c:userShapes>
 </file>
 
 <file path=word/theme/theme1.xml><?xml version="1.0" encoding="utf-8"?>

</xml_diff>

<commit_message>
Finished part 3 write up
</commit_message>
<xml_diff>
--- a/Written Report.docx
+++ b/Written Report.docx
@@ -1,6 +1,6 @@
 
 <file path=word/document.xml><?xml version="1.0" encoding="utf-8"?>
-<w:document xmlns:wpc="http://schemas.microsoft.com/office/word/2010/wordprocessingCanvas" xmlns:mo="http://schemas.microsoft.com/office/mac/office/2008/main" xmlns:mc="http://schemas.openxmlformats.org/markup-compatibility/2006" xmlns:mv="urn:schemas-microsoft-com:mac:vml" xmlns:o="urn:schemas-microsoft-com:office:office" xmlns:r="http://schemas.openxmlformats.org/officeDocument/2006/relationships" xmlns:m="http://schemas.openxmlformats.org/officeDocument/2006/math" xmlns:v="urn:schemas-microsoft-com:vml" xmlns:wp14="http://schemas.microsoft.com/office/word/2010/wordprocessingDrawing" xmlns:wp="http://schemas.openxmlformats.org/drawingml/2006/wordprocessingDrawing" xmlns:w10="urn:schemas-microsoft-com:office:word" xmlns:w="http://schemas.openxmlformats.org/wordprocessingml/2006/main" xmlns:w14="http://schemas.microsoft.com/office/word/2010/wordml" xmlns:wpg="http://schemas.microsoft.com/office/word/2010/wordprocessingGroup" xmlns:wpi="http://schemas.microsoft.com/office/word/2010/wordprocessingInk" xmlns:wne="http://schemas.microsoft.com/office/word/2006/wordml" xmlns:wps="http://schemas.microsoft.com/office/word/2010/wordprocessingShape" mc:Ignorable="w14 wp14">
+<w:document xmlns:wpc="http://schemas.microsoft.com/office/word/2010/wordprocessingCanvas" xmlns:mc="http://schemas.openxmlformats.org/markup-compatibility/2006" xmlns:o="urn:schemas-microsoft-com:office:office" xmlns:r="http://schemas.openxmlformats.org/officeDocument/2006/relationships" xmlns:m="http://schemas.openxmlformats.org/officeDocument/2006/math" xmlns:v="urn:schemas-microsoft-com:vml" xmlns:wp14="http://schemas.microsoft.com/office/word/2010/wordprocessingDrawing" xmlns:wp="http://schemas.openxmlformats.org/drawingml/2006/wordprocessingDrawing" xmlns:w10="urn:schemas-microsoft-com:office:word" xmlns:w="http://schemas.openxmlformats.org/wordprocessingml/2006/main" xmlns:w14="http://schemas.microsoft.com/office/word/2010/wordml" xmlns:w15="http://schemas.microsoft.com/office/word/2012/wordml" xmlns:wpg="http://schemas.microsoft.com/office/word/2010/wordprocessingGroup" xmlns:wpi="http://schemas.microsoft.com/office/word/2010/wordprocessingInk" xmlns:wne="http://schemas.microsoft.com/office/word/2006/wordml" xmlns:wps="http://schemas.microsoft.com/office/word/2010/wordprocessingShape" mc:Ignorable="w14 w15 wp14">
   <w:body>
     <w:p>
       <w:pPr>
@@ -159,25 +159,13 @@
                               <w:pStyle w:val="NormalWeb"/>
                               <w:spacing w:before="0" w:beforeAutospacing="0" w:after="0" w:afterAutospacing="0"/>
                             </w:pPr>
-                            <w:proofErr w:type="spellStart"/>
-                            <w:proofErr w:type="gramStart"/>
                             <w:r>
                               <w:rPr>
                                 <w:rFonts w:asciiTheme="minorHAnsi" w:hAnsi="Cambria" w:cstheme="minorBidi"/>
                                 <w:sz w:val="22"/>
                                 <w:szCs w:val="22"/>
                               </w:rPr>
-                              <w:t>nXn</w:t>
-                            </w:r>
-                            <w:proofErr w:type="spellEnd"/>
-                            <w:proofErr w:type="gramEnd"/>
-                            <w:r>
-                              <w:rPr>
-                                <w:rFonts w:asciiTheme="minorHAnsi" w:hAnsi="Cambria" w:cstheme="minorBidi"/>
-                                <w:sz w:val="22"/>
-                                <w:szCs w:val="22"/>
-                              </w:rPr>
-                              <w:t xml:space="preserve"> Hilbert Matrix</w:t>
+                              <w:t>nXn Hilbert Matrix</w:t>
                             </w:r>
                           </w:p>
                         </w:txbxContent>
@@ -199,11 +187,11 @@
           </mc:Choice>
           <mc:Fallback>
             <w:pict>
-              <v:shapetype id="_x0000_t202" coordsize="21600,21600" o:spt="202" path="m0,0l0,21600,21600,21600,21600,0xe">
+              <v:shapetype w14:anchorId="5D04998A" id="_x0000_t202" coordsize="21600,21600" o:spt="202" path="m,l,21600r21600,l21600,xe">
                 <v:stroke joinstyle="miter"/>
                 <v:path gradientshapeok="t" o:connecttype="rect"/>
               </v:shapetype>
-              <v:shape id="Text Box 1" o:spid="_x0000_s1026" type="#_x0000_t202" style="position:absolute;margin-left:-26.95pt;margin-top:91.85pt;width:27pt;height:117pt;z-index:251659264;visibility:visible;mso-wrap-style:square;mso-width-percent:0;mso-height-percent:0;mso-wrap-distance-left:9pt;mso-wrap-distance-top:0;mso-wrap-distance-right:9pt;mso-wrap-distance-bottom:0;mso-position-horizontal:absolute;mso-position-horizontal-relative:text;mso-position-vertical:absolute;mso-position-vertical-relative:text;mso-width-percent:0;mso-height-percent:0;mso-width-relative:margin;mso-height-relative:margin;v-text-anchor:top" o:gfxdata="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" filled="f" stroked="f">
+              <v:shape id="Text Box 1" o:spid="_x0000_s1026" type="#_x0000_t202" style="position:absolute;margin-left:-27pt;margin-top:91.85pt;width:27pt;height:117pt;z-index:251659264;visibility:visible;mso-wrap-style:square;mso-width-percent:0;mso-height-percent:0;mso-wrap-distance-left:9pt;mso-wrap-distance-top:0;mso-wrap-distance-right:9pt;mso-wrap-distance-bottom:0;mso-position-horizontal:absolute;mso-position-horizontal-relative:text;mso-position-vertical:absolute;mso-position-vertical-relative:text;mso-width-percent:0;mso-height-percent:0;mso-width-relative:margin;mso-height-relative:margin;v-text-anchor:top" o:gfxdata="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" filled="f" stroked="f">
                 <v:textbox style="layout-flow:vertical;mso-layout-flow-alt:bottom-to-top">
                   <w:txbxContent>
                     <w:p>
@@ -211,25 +199,13 @@
                         <w:pStyle w:val="NormalWeb"/>
                         <w:spacing w:before="0" w:beforeAutospacing="0" w:after="0" w:afterAutospacing="0"/>
                       </w:pPr>
-                      <w:proofErr w:type="spellStart"/>
-                      <w:proofErr w:type="gramStart"/>
                       <w:r>
                         <w:rPr>
                           <w:rFonts w:asciiTheme="minorHAnsi" w:hAnsi="Cambria" w:cstheme="minorBidi"/>
                           <w:sz w:val="22"/>
                           <w:szCs w:val="22"/>
                         </w:rPr>
-                        <w:t>nXn</w:t>
-                      </w:r>
-                      <w:proofErr w:type="spellEnd"/>
-                      <w:proofErr w:type="gramEnd"/>
-                      <w:r>
-                        <w:rPr>
-                          <w:rFonts w:asciiTheme="minorHAnsi" w:hAnsi="Cambria" w:cstheme="minorBidi"/>
-                          <w:sz w:val="22"/>
-                          <w:szCs w:val="22"/>
-                        </w:rPr>
-                        <w:t xml:space="preserve"> Hilbert Matrix</w:t>
+                        <w:t>nXn Hilbert Matrix</w:t>
                       </w:r>
                     </w:p>
                   </w:txbxContent>
@@ -252,7 +228,7 @@
             <wp:cNvGraphicFramePr/>
             <a:graphic xmlns:a="http://schemas.openxmlformats.org/drawingml/2006/main">
               <a:graphicData uri="http://schemas.openxmlformats.org/drawingml/2006/chart">
-                <c:chart xmlns:c="http://schemas.openxmlformats.org/drawingml/2006/chart" xmlns:r="http://schemas.openxmlformats.org/officeDocument/2006/relationships" r:id="rId8"/>
+                <c:chart xmlns:c="http://schemas.openxmlformats.org/drawingml/2006/chart" xmlns:r="http://schemas.openxmlformats.org/officeDocument/2006/relationships" r:id="rId7"/>
               </a:graphicData>
             </a:graphic>
           </wp:inline>
@@ -283,19 +259,11 @@
           <w:rFonts w:eastAsia="Times New Roman" w:cs="Times New Roman"/>
         </w:rPr>
       </w:pPr>
-      <w:proofErr w:type="spellStart"/>
       <w:r>
         <w:rPr>
           <w:rFonts w:cs="Times New Roman"/>
         </w:rPr>
-        <w:t>i</w:t>
-      </w:r>
-      <w:proofErr w:type="spellEnd"/>
-      <w:r>
-        <w:rPr>
-          <w:rFonts w:cs="Times New Roman"/>
-        </w:rPr>
-        <w:t>)</w:t>
+        <w:t>i)</w:t>
       </w:r>
       <w:r>
         <w:rPr>
@@ -361,19 +329,7 @@
         <w:ind w:left="1440"/>
       </w:pPr>
       <w:r>
-        <w:t>Using LU or QR-factorizations does not incur significant error, as seen in the graphs above. As n increases, there is little change in the error of (LU – H)/(QR – H) and (</w:t>
-      </w:r>
-      <w:proofErr w:type="spellStart"/>
-      <w:r>
-        <w:t>Hx</w:t>
-      </w:r>
-      <w:proofErr w:type="spellEnd"/>
-      <w:r>
-        <w:t xml:space="preserve"> – b), meaning that these factorizations can be used effectively when scaled to higher n values. </w:t>
-      </w:r>
-      <w:proofErr w:type="gramStart"/>
-      <w:r>
-        <w:t>The increase in error, which was recorded to be no larger than 1E</w:t>
+        <w:t>Using LU or QR-factorizations does not incur significant error, as seen in the graphs above. As n increases, there is little change in the error of (LU – H)/(QR – H) and (Hx – b), meaning that these factorizations can be used effectively when scaled to higher n values. The increase in error, which was recorded to be no larger than 1E</w:t>
       </w:r>
       <w:r>
         <w:rPr>
@@ -382,27 +338,7 @@
         <w:t>-12</w:t>
       </w:r>
       <w:r>
-        <w:t xml:space="preserve"> for (</w:t>
-      </w:r>
-      <w:proofErr w:type="spellStart"/>
-      <w:r>
-        <w:t>Hx</w:t>
-      </w:r>
-      <w:proofErr w:type="spellEnd"/>
-      <w:r>
-        <w:t xml:space="preserve"> - b), is worth it due to a decrease in runtime.</w:t>
-      </w:r>
-      <w:proofErr w:type="gramEnd"/>
-      <w:r>
-        <w:t xml:space="preserve"> The conditioning </w:t>
-      </w:r>
-      <w:proofErr w:type="gramStart"/>
-      <w:r>
-        <w:t>error</w:t>
-      </w:r>
-      <w:proofErr w:type="gramEnd"/>
-      <w:r>
-        <w:t xml:space="preserve"> is minimized as much as possible. Conditioning is a property of the matrix A that determines whether it is feasible for an algorithm to provide a numerical solution to a linear system involving A. Since any linear system on a computer has some error, it is important to reduce perturbation or imprecision as much as possible. LU and QR help to accomplish this. </w:t>
+        <w:t xml:space="preserve"> for (Hx - b), is worth it due to a decrease in runtime. The conditioning error is minimized as much as possible. Conditioning is a property of the matrix A that determines whether it is feasible for an algorithm to provide a numerical solution to a linear system involving A. Since any linear system on a computer has some error, it is important to reduce perturbation or imprecision as much as possible. LU and QR help to accomplish this. </w:t>
       </w:r>
     </w:p>
     <w:p>
@@ -429,8 +365,6 @@
         </w:rPr>
         <w:t>Convolution Codes</w:t>
       </w:r>
-      <w:bookmarkStart w:id="0" w:name="_GoBack"/>
-      <w:bookmarkEnd w:id="0"/>
     </w:p>
     <w:p>
       <w:pPr>
@@ -469,25 +403,25 @@
       <w:pPr>
         <w:ind w:left="1440"/>
         <w:rPr>
+          <w:rFonts w:ascii="CMR12" w:hAnsi="CMR12" w:hint="eastAsia"/>
+        </w:rPr>
+      </w:pPr>
+    </w:p>
+    <w:p>
+      <w:pPr>
+        <w:ind w:left="2160"/>
+      </w:pPr>
+      <w:r>
+        <w:rPr>
           <w:rFonts w:ascii="CMR12" w:hAnsi="CMR12"/>
         </w:rPr>
-      </w:pPr>
-    </w:p>
-    <w:p>
-      <w:pPr>
-        <w:ind w:left="2160"/>
-      </w:pPr>
-      <w:r>
-        <w:rPr>
-          <w:rFonts w:ascii="CMR12" w:hAnsi="CMR12"/>
-        </w:rPr>
         <w:t>To get a desired precision, it took Jacobi 1 iteration and Gauss-Seidel 2 iterations.</w:t>
       </w:r>
     </w:p>
     <w:p>
       <w:pPr>
         <w:rPr>
-          <w:rFonts w:ascii="CMR12" w:hAnsi="CMR12"/>
+          <w:rFonts w:ascii="CMR12" w:hAnsi="CMR12" w:hint="eastAsia"/>
         </w:rPr>
       </w:pPr>
     </w:p>
@@ -522,14 +456,7 @@
           <w:rFonts w:ascii="CMR12" w:hAnsi="CMR12"/>
           <w:b/>
         </w:rPr>
-        <w:t>important? With respect to number of iterations?</w:t>
-      </w:r>
-      <w:r>
-        <w:rPr>
-          <w:rFonts w:ascii="CMR12" w:hAnsi="CMR12"/>
-          <w:b/>
-        </w:rPr>
-        <w:t xml:space="preserve"> </w:t>
+        <w:t xml:space="preserve">important? With respect to number of iterations? </w:t>
       </w:r>
     </w:p>
     <w:p>
@@ -538,7 +465,7 @@
         <w:suppressAutoHyphens/>
         <w:ind w:left="1440"/>
         <w:rPr>
-          <w:rFonts w:ascii="CMR12" w:hAnsi="CMR12"/>
+          <w:rFonts w:ascii="CMR12" w:hAnsi="CMR12" w:hint="eastAsia"/>
         </w:rPr>
       </w:pPr>
     </w:p>
@@ -558,7 +485,7 @@
     <w:p>
       <w:pPr>
         <w:rPr>
-          <w:rFonts w:ascii="CMR12" w:hAnsi="CMR12"/>
+          <w:rFonts w:ascii="CMR12" w:hAnsi="CMR12" w:hint="eastAsia"/>
         </w:rPr>
       </w:pPr>
     </w:p>
@@ -602,7 +529,7 @@
         <w:suppressAutoHyphens/>
         <w:ind w:left="1440"/>
         <w:rPr>
-          <w:rFonts w:ascii="CMR12" w:hAnsi="CMR12"/>
+          <w:rFonts w:ascii="CMR12" w:hAnsi="CMR12" w:hint="eastAsia"/>
         </w:rPr>
       </w:pPr>
     </w:p>
@@ -791,16 +718,7 @@
           <w:rFonts w:eastAsia="Times New Roman" w:cs="Times New Roman"/>
           <w:i/>
         </w:rPr>
-        <w:t xml:space="preserve">, </w:t>
-      </w:r>
-      <w:proofErr w:type="spellStart"/>
-      <w:proofErr w:type="gramStart"/>
-      <w:r>
-        <w:rPr>
-          <w:rFonts w:eastAsia="Times New Roman" w:cs="Times New Roman"/>
-          <w:i/>
-        </w:rPr>
-        <w:t>f</w:t>
+        <w:t>, f</w:t>
       </w:r>
       <w:r>
         <w:rPr>
@@ -810,8 +728,6 @@
         </w:rPr>
         <w:t>x</w:t>
       </w:r>
-      <w:proofErr w:type="spellEnd"/>
-      <w:proofErr w:type="gramEnd"/>
       <w:r>
         <w:rPr>
           <w:rFonts w:eastAsia="Times New Roman" w:cs="Times New Roman"/>
@@ -935,16 +851,7 @@
           <w:rFonts w:eastAsia="Times New Roman" w:cs="Times New Roman"/>
           <w:i/>
         </w:rPr>
-        <w:t xml:space="preserve"> </w:t>
-      </w:r>
-      <w:proofErr w:type="spellStart"/>
-      <w:proofErr w:type="gramStart"/>
-      <w:r>
-        <w:rPr>
-          <w:rFonts w:eastAsia="Times New Roman" w:cs="Times New Roman"/>
-          <w:i/>
-        </w:rPr>
-        <w:t>f</w:t>
+        <w:t xml:space="preserve"> f</w:t>
       </w:r>
       <w:r>
         <w:rPr>
@@ -954,8 +861,6 @@
         </w:rPr>
         <w:t>x</w:t>
       </w:r>
-      <w:proofErr w:type="spellEnd"/>
-      <w:proofErr w:type="gramEnd"/>
       <w:r>
         <w:rPr>
           <w:rFonts w:eastAsia="Times New Roman" w:cs="Times New Roman"/>
@@ -1157,21 +1062,7 @@
         <w:rPr>
           <w:rFonts w:eastAsia="Times New Roman" w:cs="Times New Roman"/>
         </w:rPr>
-        <w:t xml:space="preserve"> are less likely to be </w:t>
-      </w:r>
-      <w:proofErr w:type="gramStart"/>
-      <w:r>
-        <w:rPr>
-          <w:rFonts w:eastAsia="Times New Roman" w:cs="Times New Roman"/>
-        </w:rPr>
-        <w:t>alive</w:t>
-      </w:r>
-      <w:proofErr w:type="gramEnd"/>
-      <w:r>
-        <w:rPr>
-          <w:rFonts w:eastAsia="Times New Roman" w:cs="Times New Roman"/>
-        </w:rPr>
-        <w:t xml:space="preserve"> 10 years afterwards </w:t>
+        <w:t xml:space="preserve"> are less likely to be alive 10 years afterwards </w:t>
       </w:r>
       <w:r>
         <w:rPr>
@@ -1213,21 +1104,7 @@
         <w:rPr>
           <w:rFonts w:eastAsia="Times New Roman" w:cs="Times New Roman"/>
         </w:rPr>
-        <w:t xml:space="preserve">In contrast, smaller and middle aged groups contain individuals who are </w:t>
-      </w:r>
-      <w:proofErr w:type="gramStart"/>
-      <w:r>
-        <w:rPr>
-          <w:rFonts w:eastAsia="Times New Roman" w:cs="Times New Roman"/>
-        </w:rPr>
-        <w:t>more fit</w:t>
-      </w:r>
-      <w:proofErr w:type="gramEnd"/>
-      <w:r>
-        <w:rPr>
-          <w:rFonts w:eastAsia="Times New Roman" w:cs="Times New Roman"/>
-        </w:rPr>
-        <w:t xml:space="preserve">, physically able, and mentally healthy than their elder </w:t>
+        <w:t xml:space="preserve">In contrast, smaller and middle aged groups contain individuals who are more fit, physically able, and mentally healthy than their elder </w:t>
       </w:r>
       <w:r>
         <w:rPr>
@@ -1324,21 +1201,7 @@
         <w:rPr>
           <w:rFonts w:eastAsia="Times New Roman" w:cs="Times New Roman"/>
         </w:rPr>
-        <w:t xml:space="preserve"> are likely to manifest themselves early in a child’s life and potentially cut a younger individual’s life short. A </w:t>
-      </w:r>
-      <w:proofErr w:type="gramStart"/>
-      <w:r>
-        <w:rPr>
-          <w:rFonts w:eastAsia="Times New Roman" w:cs="Times New Roman"/>
-        </w:rPr>
-        <w:t>middle aged</w:t>
-      </w:r>
-      <w:proofErr w:type="gramEnd"/>
-      <w:r>
-        <w:rPr>
-          <w:rFonts w:eastAsia="Times New Roman" w:cs="Times New Roman"/>
-        </w:rPr>
-        <w:t xml:space="preserve"> individual is less likely to die of such medical complications from birth because he or she has already survived for so long without any serious side effects of such complications. </w:t>
+        <w:t xml:space="preserve"> are likely to manifest themselves early in a child’s life and potentially cut a younger individual’s life short. A middle aged individual is less likely to die of such medical complications from birth because he or she has already survived for so long without any serious side effects of such complications. </w:t>
       </w:r>
     </w:p>
     <w:p>
@@ -1380,35 +1243,7 @@
         <w:rPr>
           <w:rFonts w:eastAsia="Times New Roman" w:cs="Times New Roman"/>
         </w:rPr>
-        <w:t xml:space="preserve">than their </w:t>
-      </w:r>
-      <w:proofErr w:type="gramStart"/>
-      <w:r>
-        <w:rPr>
-          <w:rFonts w:eastAsia="Times New Roman" w:cs="Times New Roman"/>
-        </w:rPr>
-        <w:t>middle aged</w:t>
-      </w:r>
-      <w:proofErr w:type="gramEnd"/>
-      <w:r>
-        <w:rPr>
-          <w:rFonts w:eastAsia="Times New Roman" w:cs="Times New Roman"/>
-        </w:rPr>
-        <w:t xml:space="preserve"> counterparts. This is because students are often struggling to understand changes in their bodies like imbalances of hormones, while dealing with work of increasing difficulty and attempting to maintain relationships with others. In addition, these younger age groups eat less nutritiously as a whole as their easiest access to food is often the least healthy, as compared to an adult who has the freedom and ability to cook. These stresses contribute </w:t>
-      </w:r>
-      <w:proofErr w:type="gramStart"/>
-      <w:r>
-        <w:rPr>
-          <w:rFonts w:eastAsia="Times New Roman" w:cs="Times New Roman"/>
-        </w:rPr>
-        <w:t>to a lower survivability fractions</w:t>
-      </w:r>
-      <w:proofErr w:type="gramEnd"/>
-      <w:r>
-        <w:rPr>
-          <w:rFonts w:eastAsia="Times New Roman" w:cs="Times New Roman"/>
-        </w:rPr>
-        <w:t xml:space="preserve"> from one generation to the next.</w:t>
+        <w:t>than their middle aged counterparts. This is because students are often struggling to understand changes in their bodies like imbalances of hormones, while dealing with work of increasing difficulty and attempting to maintain relationships with others. In addition, these younger age groups eat less nutritiously as a whole as their easiest access to food is often the least healthy, as compared to an adult who has the freedom and ability to cook. These stresses contribute to a lower survivability fractions from one generation to the next.</w:t>
       </w:r>
     </w:p>
     <w:p>
@@ -1458,8 +1293,6 @@
         </w:rPr>
         <w:t xml:space="preserve">Conceivably, there are no 0-10 year olds who are capable of producing children so </w:t>
       </w:r>
-      <w:proofErr w:type="spellStart"/>
-      <w:proofErr w:type="gramStart"/>
       <w:r>
         <w:rPr>
           <w:rFonts w:eastAsia="Times New Roman" w:cs="Times New Roman"/>
@@ -1475,8 +1308,6 @@
         </w:rPr>
         <w:t>x</w:t>
       </w:r>
-      <w:proofErr w:type="spellEnd"/>
-      <w:proofErr w:type="gramEnd"/>
       <w:r>
         <w:rPr>
           <w:rFonts w:eastAsia="Times New Roman" w:cs="Times New Roman"/>
@@ -1519,8 +1350,6 @@
         </w:rPr>
         <w:t xml:space="preserve"> </w:t>
       </w:r>
-      <w:proofErr w:type="spellStart"/>
-      <w:proofErr w:type="gramStart"/>
       <w:r>
         <w:rPr>
           <w:rFonts w:eastAsia="Times New Roman" w:cs="Times New Roman"/>
@@ -1536,8 +1365,6 @@
         </w:rPr>
         <w:t>x</w:t>
       </w:r>
-      <w:proofErr w:type="spellEnd"/>
-      <w:proofErr w:type="gramEnd"/>
       <w:r>
         <w:rPr>
           <w:rFonts w:eastAsia="Times New Roman" w:cs="Times New Roman"/>
@@ -1622,19 +1449,11 @@
         </w:rPr>
         <w:t xml:space="preserve">most fertile at </w:t>
       </w:r>
-      <w:proofErr w:type="gramStart"/>
-      <w:r>
-        <w:rPr>
-          <w:rFonts w:eastAsia="Times New Roman" w:cs="Times New Roman"/>
-        </w:rPr>
-        <w:t>these</w:t>
-      </w:r>
-      <w:proofErr w:type="gramEnd"/>
-      <w:r>
-        <w:rPr>
-          <w:rFonts w:eastAsia="Times New Roman" w:cs="Times New Roman"/>
-        </w:rPr>
-        <w:t xml:space="preserve"> middle</w:t>
+      <w:r>
+        <w:rPr>
+          <w:rFonts w:eastAsia="Times New Roman" w:cs="Times New Roman"/>
+        </w:rPr>
+        <w:t>these middle</w:t>
       </w:r>
       <w:r>
         <w:rPr>
@@ -1972,26 +1791,13 @@
               <w:t xml:space="preserve">, </w:t>
             </w:r>
             <w:r>
-              <w:t>120000</w:t>
-            </w:r>
-            <w:proofErr w:type="gramStart"/>
-            <w:r>
-              <w:t>,  90000</w:t>
-            </w:r>
-            <w:proofErr w:type="gramEnd"/>
-            <w:r>
-              <w:t>,  50000</w:t>
+              <w:t>120000,  90000,  50000</w:t>
             </w:r>
           </w:p>
           <w:p>
             <w:r>
-              <w:t>]^</w:t>
+              <w:t>]^t</w:t>
             </w:r>
-            <w:proofErr w:type="gramStart"/>
-            <w:r>
-              <w:t>t</w:t>
-            </w:r>
-            <w:proofErr w:type="gramEnd"/>
           </w:p>
         </w:tc>
         <w:tc>
@@ -2011,26 +1817,13 @@
               <w:t>, 1</w:t>
             </w:r>
             <w:r>
-              <w:t>36000</w:t>
-            </w:r>
-            <w:proofErr w:type="gramStart"/>
-            <w:r>
-              <w:t>,  92400</w:t>
-            </w:r>
-            <w:proofErr w:type="gramEnd"/>
-            <w:r>
-              <w:t>,  36000</w:t>
+              <w:t>36000,  92400,  36000</w:t>
             </w:r>
           </w:p>
           <w:p>
             <w:r>
-              <w:t>]^</w:t>
+              <w:t>]^t</w:t>
             </w:r>
-            <w:proofErr w:type="gramStart"/>
-            <w:r>
-              <w:t>t</w:t>
-            </w:r>
-            <w:proofErr w:type="gramEnd"/>
           </w:p>
         </w:tc>
         <w:tc>
@@ -2044,13 +1837,8 @@
           </w:p>
           <w:p>
             <w:r>
-              <w:t>518750, 444500, 124950, 145350, 145800, 166320, 140800, 104720</w:t>
+              <w:t>518750, 444500, 124950, 145350, 145800, 166320, 140800, 104720,  36960</w:t>
             </w:r>
-            <w:proofErr w:type="gramStart"/>
-            <w:r>
-              <w:t>,  36960</w:t>
-            </w:r>
-            <w:proofErr w:type="gramEnd"/>
           </w:p>
           <w:p>
             <w:pPr>
@@ -2059,13 +1847,8 @@
               </w:rPr>
             </w:pPr>
             <w:r>
-              <w:t>]^</w:t>
+              <w:t>]^t</w:t>
             </w:r>
-            <w:proofErr w:type="gramStart"/>
-            <w:r>
-              <w:t>t</w:t>
-            </w:r>
-            <w:proofErr w:type="gramEnd"/>
           </w:p>
         </w:tc>
         <w:tc>
@@ -2079,23 +1862,13 @@
           </w:p>
           <w:p>
             <w:r>
-              <w:t>816240, 363125, 377825, 112455, 130815, 128304, 133056, 108416</w:t>
+              <w:t>816240, 363125, 377825, 112455, 130815, 128304, 133056, 108416,  41888</w:t>
             </w:r>
-            <w:proofErr w:type="gramStart"/>
-            <w:r>
-              <w:t>,  41888</w:t>
-            </w:r>
-            <w:proofErr w:type="gramEnd"/>
           </w:p>
           <w:p>
             <w:r>
-              <w:t>]^</w:t>
+              <w:t>]^t</w:t>
             </w:r>
-            <w:proofErr w:type="gramStart"/>
-            <w:r>
-              <w:t>t</w:t>
-            </w:r>
-            <w:proofErr w:type="gramEnd"/>
           </w:p>
           <w:p>
             <w:pPr>
@@ -2110,13 +1883,8 @@
             <w:tcW w:w="1440" w:type="dxa"/>
           </w:tcPr>
           <w:p>
-            <w:proofErr w:type="gramStart"/>
             <w:r>
-              <w:t>[     965648.5</w:t>
-            </w:r>
-            <w:proofErr w:type="gramEnd"/>
-            <w:r>
-              <w:t>,      571368</w:t>
+              <w:t>[     965648.5,      571368</w:t>
             </w:r>
             <w:r>
               <w:t>,     308656.25,      340042.5,      101209</w:t>
@@ -2135,13 +1903,8 @@
               </w:rPr>
             </w:pPr>
             <w:r>
-              <w:t>]^</w:t>
+              <w:t>]^t</w:t>
             </w:r>
-            <w:proofErr w:type="gramStart"/>
-            <w:r>
-              <w:t>t</w:t>
-            </w:r>
-            <w:proofErr w:type="gramEnd"/>
           </w:p>
         </w:tc>
         <w:tc>
@@ -2149,13 +1912,8 @@
             <w:tcW w:w="1710" w:type="dxa"/>
           </w:tcPr>
           <w:p>
-            <w:proofErr w:type="gramStart"/>
             <w:r>
-              <w:t>[   1341322.675</w:t>
-            </w:r>
-            <w:proofErr w:type="gramEnd"/>
-            <w:r>
-              <w:t>,      675953.95,       485662.8,     277790.625,      306038.25</w:t>
+              <w:t>[   1341322.675,      675953.95,       485662.8,     277790.625,      306038.25</w:t>
             </w:r>
             <w:r>
               <w:t>,       89064.36, 92093.76, 79035.264</w:t>
@@ -2171,13 +1929,8 @@
               </w:rPr>
             </w:pPr>
             <w:r>
-              <w:t>]^</w:t>
+              <w:t>]^t</w:t>
             </w:r>
-            <w:proofErr w:type="gramStart"/>
-            <w:r>
-              <w:t>t</w:t>
-            </w:r>
-            <w:proofErr w:type="gramEnd"/>
           </w:p>
         </w:tc>
       </w:tr>
@@ -2439,15 +2192,7 @@
         <w:suppressAutoHyphens/>
       </w:pPr>
       <w:r>
-        <w:t>The population distribution vector specifies the population of each age class by element. The first element contains age class 0-</w:t>
-      </w:r>
-      <w:proofErr w:type="gramStart"/>
-      <w:r>
-        <w:t>10,</w:t>
-      </w:r>
-      <w:proofErr w:type="gramEnd"/>
-      <w:r>
-        <w:t xml:space="preserve"> the second element contains age class 10-20, and so on.</w:t>
+        <w:t>The population distribution vector specifies the population of each age class by element. The first element contains age class 0-10, the second element contains age class 10-20, and so on.</w:t>
       </w:r>
     </w:p>
     <w:p>
@@ -2482,180 +2227,21 @@
           <w:b/>
         </w:rPr>
       </w:pPr>
-      <w:r>
-        <w:rPr>
-          <w:b/>
-        </w:rPr>
-        <w:t xml:space="preserve">3 - </w:t>
-      </w:r>
-      <w:r>
-        <w:rPr>
-          <w:b/>
-        </w:rPr>
-        <w:t>Use the power method to calculate the largest eigenva</w:t>
-      </w:r>
-      <w:r>
-        <w:rPr>
-          <w:b/>
-        </w:rPr>
-        <w:t xml:space="preserve">lue of the Leslie matrix A. The </w:t>
-      </w:r>
-      <w:r>
-        <w:rPr>
-          <w:b/>
-        </w:rPr>
-        <w:t>iteration of the power method should stop when you</w:t>
-      </w:r>
-      <w:r>
-        <w:rPr>
-          <w:b/>
-        </w:rPr>
-        <w:t xml:space="preserve"> get 8 digits of accuracy. What </w:t>
-      </w:r>
-      <w:r>
-        <w:rPr>
-          <w:b/>
-        </w:rPr>
-        <w:t>does this tell you? Will the population go to zero</w:t>
-      </w:r>
-      <w:r>
-        <w:rPr>
-          <w:b/>
-        </w:rPr>
-        <w:t xml:space="preserve">, become stable, or be unstable </w:t>
-      </w:r>
-      <w:r>
-        <w:rPr>
-          <w:b/>
-        </w:rPr>
-        <w:t>in the long run? Discuss carefully and provide the mathematical arguments for your</w:t>
-      </w:r>
-      <w:r>
-        <w:rPr>
-          <w:b/>
-        </w:rPr>
-        <w:t xml:space="preserve"> </w:t>
-      </w:r>
-      <w:r>
-        <w:rPr>
-          <w:b/>
-        </w:rPr>
-        <w:t>conclusion. You might want to investigate</w:t>
-      </w:r>
-      <w:r>
-        <w:rPr>
-          <w:b/>
-        </w:rPr>
-        <w:t xml:space="preserve"> the convergence of ||</w:t>
-      </w:r>
-      <w:proofErr w:type="spellStart"/>
-      <w:r>
-        <w:rPr>
-          <w:b/>
-        </w:rPr>
-        <w:t>Ak</w:t>
-      </w:r>
-      <w:proofErr w:type="spellEnd"/>
-      <w:r>
-        <w:rPr>
-          <w:b/>
-        </w:rPr>
-        <w:t>||.</w:t>
-      </w:r>
     </w:p>
     <w:p>
       <w:pPr>
         <w:widowControl w:val="0"/>
         <w:suppressAutoHyphens/>
+        <w:rPr>
+          <w:b/>
+        </w:rPr>
       </w:pPr>
     </w:p>
     <w:p>
       <w:pPr>
         <w:widowControl w:val="0"/>
         <w:suppressAutoHyphens/>
-      </w:pPr>
-      <w:r>
-        <w:t xml:space="preserve">The largest eigenvalue of the matrix is .99999999. This means that the population will become stable in the long run, after a period of growth. It appears to converge exactly to one, which would fit the predicted growth pattern. </w:t>
-      </w:r>
-    </w:p>
-    <w:p/>
-    <w:p>
-      <w:pPr>
-        <w:rPr>
-          <w:b/>
-        </w:rPr>
-      </w:pPr>
-      <w:r>
-        <w:rPr>
-          <w:b/>
-        </w:rPr>
-        <w:t xml:space="preserve">4 - </w:t>
-      </w:r>
-      <w:r>
-        <w:rPr>
-          <w:b/>
-        </w:rPr>
-        <w:t xml:space="preserve">Suppose we are able to decrease the birth rate of </w:t>
-      </w:r>
-      <w:r>
-        <w:rPr>
-          <w:b/>
-        </w:rPr>
-        <w:t xml:space="preserve">the second age group by half in </w:t>
-      </w:r>
-      <w:r>
-        <w:rPr>
-          <w:b/>
-        </w:rPr>
-        <w:t>2020. What are the predictions for</w:t>
-      </w:r>
-      <w:r>
-        <w:rPr>
-          <w:b/>
-        </w:rPr>
-        <w:t xml:space="preserve"> 2030, 2040 and 2050? Calculate </w:t>
-      </w:r>
-      <w:r>
-        <w:rPr>
-          <w:b/>
-        </w:rPr>
-        <w:t>again the lar</w:t>
-      </w:r>
-      <w:r>
-        <w:rPr>
-          <w:b/>
-        </w:rPr>
-        <w:t xml:space="preserve">gest </w:t>
-      </w:r>
-      <w:r>
-        <w:rPr>
-          <w:b/>
-        </w:rPr>
-        <w:t xml:space="preserve">eigenvalue of A (to 8 digits of accuracy) with your </w:t>
-      </w:r>
-      <w:r>
-        <w:rPr>
-          <w:b/>
-        </w:rPr>
-        <w:t xml:space="preserve">program and discuss its meaning </w:t>
-      </w:r>
-      <w:r>
-        <w:rPr>
-          <w:b/>
-        </w:rPr>
-        <w:t xml:space="preserve">regarding </w:t>
-      </w:r>
-      <w:r>
-        <w:rPr>
-          <w:b/>
-        </w:rPr>
-        <w:t>the population in the long run.</w:t>
-      </w:r>
-    </w:p>
-    <w:p>
-      <w:pPr>
-        <w:rPr>
-          <w:rFonts w:cs="Arial"/>
+        <w:rPr>
           <w:b/>
         </w:rPr>
       </w:pPr>
@@ -2664,6 +2250,453 @@
       <w:pPr>
         <w:widowControl w:val="0"/>
         <w:suppressAutoHyphens/>
+        <w:rPr>
+          <w:b/>
+        </w:rPr>
+      </w:pPr>
+    </w:p>
+    <w:p>
+      <w:pPr>
+        <w:widowControl w:val="0"/>
+        <w:suppressAutoHyphens/>
+        <w:rPr>
+          <w:b/>
+        </w:rPr>
+      </w:pPr>
+    </w:p>
+    <w:p>
+      <w:pPr>
+        <w:widowControl w:val="0"/>
+        <w:suppressAutoHyphens/>
+        <w:rPr>
+          <w:b/>
+        </w:rPr>
+      </w:pPr>
+    </w:p>
+    <w:p>
+      <w:pPr>
+        <w:widowControl w:val="0"/>
+        <w:suppressAutoHyphens/>
+        <w:rPr>
+          <w:b/>
+        </w:rPr>
+      </w:pPr>
+    </w:p>
+    <w:p>
+      <w:pPr>
+        <w:widowControl w:val="0"/>
+        <w:suppressAutoHyphens/>
+        <w:rPr>
+          <w:b/>
+        </w:rPr>
+      </w:pPr>
+    </w:p>
+    <w:p>
+      <w:pPr>
+        <w:widowControl w:val="0"/>
+        <w:suppressAutoHyphens/>
+        <w:rPr>
+          <w:b/>
+        </w:rPr>
+      </w:pPr>
+    </w:p>
+    <w:p>
+      <w:pPr>
+        <w:widowControl w:val="0"/>
+        <w:suppressAutoHyphens/>
+        <w:rPr>
+          <w:b/>
+        </w:rPr>
+      </w:pPr>
+    </w:p>
+    <w:p>
+      <w:pPr>
+        <w:widowControl w:val="0"/>
+        <w:suppressAutoHyphens/>
+        <w:rPr>
+          <w:b/>
+        </w:rPr>
+      </w:pPr>
+      <w:r>
+        <w:rPr>
+          <w:b/>
+        </w:rPr>
+        <w:lastRenderedPageBreak/>
+        <w:t xml:space="preserve">3 - </w:t>
+      </w:r>
+      <w:r>
+        <w:rPr>
+          <w:b/>
+        </w:rPr>
+        <w:t>Use the power method to calculate the largest eigenva</w:t>
+      </w:r>
+      <w:r>
+        <w:rPr>
+          <w:b/>
+        </w:rPr>
+        <w:t xml:space="preserve">lue of the Leslie matrix A. The </w:t>
+      </w:r>
+      <w:r>
+        <w:rPr>
+          <w:b/>
+        </w:rPr>
+        <w:t>iteration of the power method should stop when you</w:t>
+      </w:r>
+      <w:r>
+        <w:rPr>
+          <w:b/>
+        </w:rPr>
+        <w:t xml:space="preserve"> get 8 digits of accuracy. What </w:t>
+      </w:r>
+      <w:r>
+        <w:rPr>
+          <w:b/>
+        </w:rPr>
+        <w:t>does this tell you? Will the population go to zero</w:t>
+      </w:r>
+      <w:r>
+        <w:rPr>
+          <w:b/>
+        </w:rPr>
+        <w:t xml:space="preserve">, become stable, or be unstable </w:t>
+      </w:r>
+      <w:r>
+        <w:rPr>
+          <w:b/>
+        </w:rPr>
+        <w:t>in the long run? Discuss carefully and provide the mathematical arguments for your</w:t>
+      </w:r>
+      <w:r>
+        <w:rPr>
+          <w:b/>
+        </w:rPr>
+        <w:t xml:space="preserve"> </w:t>
+      </w:r>
+      <w:r>
+        <w:rPr>
+          <w:b/>
+        </w:rPr>
+        <w:t>conclusion. You might want to investigate</w:t>
+      </w:r>
+      <w:r>
+        <w:rPr>
+          <w:b/>
+        </w:rPr>
+        <w:t xml:space="preserve"> the convergence of ||Ak</w:t>
+      </w:r>
+      <w:r>
+        <w:rPr>
+          <w:b/>
+        </w:rPr>
+        <w:t>||.</w:t>
+      </w:r>
+    </w:p>
+    <w:p>
+      <w:pPr>
+        <w:widowControl w:val="0"/>
+        <w:suppressAutoHyphens/>
+      </w:pPr>
+    </w:p>
+    <w:p>
+      <w:pPr>
+        <w:widowControl w:val="0"/>
+        <w:suppressAutoHyphens/>
+      </w:pPr>
+      <w:r>
+        <w:t>Eigenvalue:  .99999999</w:t>
+      </w:r>
+      <w:r>
+        <w:t>, or approximately 1</w:t>
+      </w:r>
+    </w:p>
+    <w:p>
+      <w:pPr>
+        <w:widowControl w:val="0"/>
+        <w:suppressAutoHyphens/>
+      </w:pPr>
+    </w:p>
+    <w:p>
+      <w:pPr>
+        <w:widowControl w:val="0"/>
+        <w:suppressAutoHyphens/>
+        <w:rPr>
+          <w:b/>
+        </w:rPr>
+      </w:pPr>
+      <w:r>
+        <w:t>This means that the population will become stable in the long run, after a period of growth. It app</w:t>
+      </w:r>
+      <w:r>
+        <w:t xml:space="preserve">ears to converge exactly to one, telling us that as time approaches infinity, the population </w:t>
+      </w:r>
+      <w:r>
+        <w:t xml:space="preserve">should </w:t>
+      </w:r>
+      <w:r>
+        <w:t xml:space="preserve">approximately stay the same. </w:t>
+      </w:r>
+      <w:r>
+        <w:t>The population wil</w:t>
+      </w:r>
+      <w:r>
+        <w:t xml:space="preserve">l not go to zero. An eigenvalue is defined such that Ax = </w:t>
+      </w:r>
+      <w:r>
+        <w:t>λ</w:t>
+      </w:r>
+      <w:r>
+        <w:t xml:space="preserve">x. If </w:t>
+      </w:r>
+      <w:r>
+        <w:t>λ</w:t>
+      </w:r>
+      <w:r>
+        <w:t xml:space="preserve"> is less than 1, this means the population vector is being scaled down and decreasing in magnitude as a result of the matrix A being multiplied by it. If </w:t>
+      </w:r>
+      <w:r>
+        <w:t>λ</w:t>
+      </w:r>
+      <w:r>
+        <w:t xml:space="preserve"> is greater than 1, then the population vector is being scaled up and is increasing in magnitude as a result of the matrix A being multiplied by it. If </w:t>
+      </w:r>
+      <w:r>
+        <w:t>λ</w:t>
+      </w:r>
+      <w:r>
+        <w:t xml:space="preserve"> is 1, then the population vector stays constant.</w:t>
+      </w:r>
+    </w:p>
+    <w:p/>
+    <w:p>
+      <w:pPr>
+        <w:rPr>
+          <w:b/>
+        </w:rPr>
+      </w:pPr>
+      <w:r>
+        <w:rPr>
+          <w:b/>
+        </w:rPr>
+        <w:t xml:space="preserve">4 - </w:t>
+      </w:r>
+      <w:r>
+        <w:rPr>
+          <w:b/>
+        </w:rPr>
+        <w:t xml:space="preserve">Suppose we are able to decrease the birth rate of </w:t>
+      </w:r>
+      <w:r>
+        <w:rPr>
+          <w:b/>
+        </w:rPr>
+        <w:t xml:space="preserve">the second age group by half in </w:t>
+      </w:r>
+      <w:r>
+        <w:rPr>
+          <w:b/>
+        </w:rPr>
+        <w:t>2020. What are the predictions for</w:t>
+      </w:r>
+      <w:r>
+        <w:rPr>
+          <w:b/>
+        </w:rPr>
+        <w:t xml:space="preserve"> 2030, 2040 and 2050? Calculate </w:t>
+      </w:r>
+      <w:r>
+        <w:rPr>
+          <w:b/>
+        </w:rPr>
+        <w:t>again the lar</w:t>
+      </w:r>
+      <w:r>
+        <w:rPr>
+          <w:b/>
+        </w:rPr>
+        <w:t xml:space="preserve">gest </w:t>
+      </w:r>
+      <w:r>
+        <w:rPr>
+          <w:b/>
+        </w:rPr>
+        <w:t xml:space="preserve">eigenvalue of A (to 8 digits of accuracy) with your </w:t>
+      </w:r>
+      <w:r>
+        <w:rPr>
+          <w:b/>
+        </w:rPr>
+        <w:t xml:space="preserve">program and discuss its meaning </w:t>
+      </w:r>
+      <w:r>
+        <w:rPr>
+          <w:b/>
+        </w:rPr>
+        <w:t xml:space="preserve">regarding </w:t>
+      </w:r>
+      <w:r>
+        <w:rPr>
+          <w:b/>
+        </w:rPr>
+        <w:t>the population in the long run.</w:t>
+      </w:r>
+    </w:p>
+    <w:p>
+      <w:pPr>
+        <w:rPr>
+          <w:rFonts w:cs="Arial"/>
+          <w:b/>
+        </w:rPr>
+      </w:pPr>
+    </w:p>
+    <w:p>
+      <w:pPr>
+        <w:pStyle w:val="NormalWeb"/>
+        <w:shd w:val="clear" w:color="auto" w:fill="FFFFFF"/>
+        <w:rPr>
+          <w:rFonts w:asciiTheme="minorHAnsi" w:hAnsiTheme="minorHAnsi" w:cs="Arial"/>
+          <w:color w:val="222222"/>
+        </w:rPr>
+      </w:pPr>
+      <w:r>
+        <w:rPr>
+          <w:rFonts w:asciiTheme="minorHAnsi" w:hAnsiTheme="minorHAnsi" w:cs="Arial"/>
+          <w:color w:val="222222"/>
+        </w:rPr>
+        <w:t>2030: [549540.0, 363125.0, 377825.0, 112455.0, 130815.0, 128304.0, 133056.0, 108416.0, 41888.0]^t</w:t>
+      </w:r>
+    </w:p>
+    <w:p>
+      <w:pPr>
+        <w:pStyle w:val="NormalWeb"/>
+        <w:shd w:val="clear" w:color="auto" w:fill="FFFFFF"/>
+        <w:rPr>
+          <w:rFonts w:asciiTheme="minorHAnsi" w:hAnsiTheme="minorHAnsi" w:cs="Arial"/>
+          <w:color w:val="222222"/>
+        </w:rPr>
+      </w:pPr>
+      <w:r>
+        <w:rPr>
+          <w:rFonts w:asciiTheme="minorHAnsi" w:hAnsiTheme="minorHAnsi" w:cs="Arial"/>
+          <w:color w:val="222222"/>
+        </w:rPr>
+        <w:t>2040: [</w:t>
+      </w:r>
+      <w:r>
+        <w:rPr>
+          <w:rFonts w:asciiTheme="minorHAnsi" w:hAnsiTheme="minorHAnsi" w:cs="Arial"/>
+          <w:color w:val="222222"/>
+        </w:rPr>
+        <w:t>747773.5,</w:t>
+      </w:r>
+      <w:r>
+        <w:rPr>
+          <w:rFonts w:asciiTheme="minorHAnsi" w:hAnsiTheme="minorHAnsi" w:cs="Arial"/>
+          <w:color w:val="222222"/>
+        </w:rPr>
+        <w:t xml:space="preserve"> 384678.0, 308656.25, 340042.5, 101209.5,</w:t>
+      </w:r>
+      <w:r>
+        <w:rPr>
+          <w:rFonts w:asciiTheme="minorHAnsi" w:hAnsiTheme="minorHAnsi" w:cs="Arial"/>
+          <w:color w:val="222222"/>
+        </w:rPr>
+        <w:t xml:space="preserve"> 115117.2, 1026</w:t>
+      </w:r>
+      <w:r>
+        <w:rPr>
+          <w:rFonts w:asciiTheme="minorHAnsi" w:hAnsiTheme="minorHAnsi" w:cs="Arial"/>
+          <w:color w:val="222222"/>
+        </w:rPr>
+        <w:t xml:space="preserve">43.200000, 102453.12, </w:t>
+      </w:r>
+      <w:r>
+        <w:rPr>
+          <w:rFonts w:asciiTheme="minorHAnsi" w:hAnsiTheme="minorHAnsi" w:cs="Arial"/>
+          <w:color w:val="222222"/>
+        </w:rPr>
+        <w:t>43366.4]^t</w:t>
+      </w:r>
+    </w:p>
+    <w:p>
+      <w:pPr>
+        <w:pStyle w:val="NormalWeb"/>
+        <w:shd w:val="clear" w:color="auto" w:fill="FFFFFF"/>
+        <w:rPr>
+          <w:rFonts w:asciiTheme="minorHAnsi" w:hAnsiTheme="minorHAnsi" w:cs="Arial"/>
+          <w:color w:val="222222"/>
+        </w:rPr>
+      </w:pPr>
+      <w:r>
+        <w:rPr>
+          <w:rFonts w:asciiTheme="minorHAnsi" w:hAnsiTheme="minorHAnsi" w:cs="Arial"/>
+          <w:color w:val="222222"/>
+        </w:rPr>
+        <w:t>2050: [</w:t>
+      </w:r>
+      <w:r>
+        <w:rPr>
+          <w:rFonts w:asciiTheme="minorHAnsi" w:hAnsiTheme="minorHAnsi" w:cs="Arial"/>
+          <w:color w:val="222222"/>
+        </w:rPr>
+        <w:t>8</w:t>
+      </w:r>
+      <w:r>
+        <w:rPr>
+          <w:rFonts w:asciiTheme="minorHAnsi" w:hAnsiTheme="minorHAnsi" w:cs="Arial"/>
+          <w:color w:val="222222"/>
+        </w:rPr>
+        <w:t>86487.875, 523441.4499910, 326976.3, 277790.625, 306038.25, </w:t>
+      </w:r>
+      <w:r>
+        <w:rPr>
+          <w:rFonts w:asciiTheme="minorHAnsi" w:hAnsiTheme="minorHAnsi" w:cs="Arial"/>
+          <w:color w:val="222222"/>
+        </w:rPr>
+        <w:t>89064.36, 92</w:t>
+      </w:r>
+      <w:r>
+        <w:rPr>
+          <w:rFonts w:asciiTheme="minorHAnsi" w:hAnsiTheme="minorHAnsi" w:cs="Arial"/>
+          <w:color w:val="222222"/>
+        </w:rPr>
+        <w:t xml:space="preserve">093.7600000, 79035.2640000, </w:t>
+      </w:r>
+      <w:r>
+        <w:rPr>
+          <w:rFonts w:asciiTheme="minorHAnsi" w:hAnsiTheme="minorHAnsi" w:cs="Arial"/>
+          <w:color w:val="222222"/>
+        </w:rPr>
+        <w:t>40981.248]^t</w:t>
+      </w:r>
+    </w:p>
+    <w:p>
+      <w:pPr>
+        <w:pStyle w:val="NormalWeb"/>
+        <w:shd w:val="clear" w:color="auto" w:fill="FFFFFF"/>
+        <w:rPr>
+          <w:rFonts w:asciiTheme="minorHAnsi" w:hAnsiTheme="minorHAnsi" w:cs="Arial"/>
+          <w:color w:val="222222"/>
+        </w:rPr>
+      </w:pPr>
+      <w:r>
+        <w:rPr>
+          <w:rFonts w:asciiTheme="minorHAnsi" w:hAnsiTheme="minorHAnsi" w:cs="Arial"/>
+          <w:color w:val="222222"/>
+        </w:rPr>
+        <w:t>Eigenvalue:  1.16790271</w:t>
+      </w:r>
+      <w:r>
+        <w:rPr>
+          <w:rFonts w:asciiTheme="minorHAnsi" w:hAnsiTheme="minorHAnsi" w:cs="Arial"/>
+          <w:color w:val="222222"/>
+        </w:rPr>
+        <w:t>9</w:t>
+      </w:r>
+    </w:p>
+    <w:p>
+      <w:pPr>
+        <w:widowControl w:val="0"/>
+        <w:suppressAutoHyphens/>
       </w:pPr>
       <w:r>
         <w:t>A decrease in the birth rate of the second age</w:t>
@@ -2672,193 +2705,47 @@
         <w:t xml:space="preserve"> by a half</w:t>
       </w:r>
       <w:r>
-        <w:t xml:space="preserve"> group made very little impact on the eigenvalue of the function. The calculated eigenvalue ended up being </w:t>
+        <w:t xml:space="preserve"> </w:t>
+      </w:r>
+      <w:r>
+        <w:t>changed the calculated eigenvalue to</w:t>
+      </w:r>
+      <w:r>
+        <w:t xml:space="preserve"> </w:t>
       </w:r>
       <w:r>
         <w:rPr>
           <w:rFonts w:cs="Menlo Regular"/>
           <w:color w:val="000000"/>
         </w:rPr>
-        <w:t>1.167902718</w:t>
-      </w:r>
-      <w:r>
-        <w:t xml:space="preserve">, which is still very close to one. This means that the population remained very stable even after these changes.  </w:t>
-      </w:r>
-    </w:p>
-    <w:p>
-      <w:pPr>
-        <w:pStyle w:val="NormalWeb"/>
-        <w:shd w:val="clear" w:color="auto" w:fill="FFFFFF"/>
-        <w:rPr>
-          <w:rFonts w:asciiTheme="minorHAnsi" w:hAnsiTheme="minorHAnsi" w:cs="Arial"/>
-          <w:color w:val="222222"/>
-        </w:rPr>
-      </w:pPr>
-      <w:r>
-        <w:rPr>
-          <w:rFonts w:asciiTheme="minorHAnsi" w:hAnsiTheme="minorHAnsi" w:cs="Arial"/>
-          <w:color w:val="222222"/>
-        </w:rPr>
-        <w:t>2030: [549540.0, 363125.0, 377825.0, 112455.0, 130815.0, 128304.0, 133056.0, 108416.0, 41888.0]^t</w:t>
-      </w:r>
-    </w:p>
-    <w:p>
-      <w:pPr>
-        <w:pStyle w:val="NormalWeb"/>
-        <w:shd w:val="clear" w:color="auto" w:fill="FFFFFF"/>
-        <w:rPr>
-          <w:rFonts w:asciiTheme="minorHAnsi" w:hAnsiTheme="minorHAnsi" w:cs="Arial"/>
-          <w:color w:val="222222"/>
-        </w:rPr>
-      </w:pPr>
-      <w:r>
-        <w:rPr>
-          <w:rFonts w:asciiTheme="minorHAnsi" w:hAnsiTheme="minorHAnsi" w:cs="Arial"/>
-          <w:color w:val="222222"/>
-        </w:rPr>
-        <w:t>2040: [</w:t>
-      </w:r>
-      <w:r>
-        <w:rPr>
-          <w:rFonts w:asciiTheme="minorHAnsi" w:hAnsiTheme="minorHAnsi" w:cs="Arial"/>
-          <w:color w:val="222222"/>
-        </w:rPr>
-        <w:t>747773.5,</w:t>
-      </w:r>
-      <w:r>
-        <w:rPr>
-          <w:rFonts w:asciiTheme="minorHAnsi" w:hAnsiTheme="minorHAnsi" w:cs="Arial"/>
-          <w:color w:val="222222"/>
-        </w:rPr>
-        <w:t xml:space="preserve"> 384678.0, 308656.25, 340042.5, 101209.5,</w:t>
-      </w:r>
-      <w:r>
-        <w:rPr>
-          <w:rFonts w:asciiTheme="minorHAnsi" w:hAnsiTheme="minorHAnsi" w:cs="Arial"/>
-          <w:color w:val="222222"/>
-        </w:rPr>
-        <w:t xml:space="preserve"> 115117.2, 1026</w:t>
-      </w:r>
-      <w:r>
-        <w:rPr>
-          <w:rFonts w:asciiTheme="minorHAnsi" w:hAnsiTheme="minorHAnsi" w:cs="Arial"/>
-          <w:color w:val="222222"/>
-        </w:rPr>
-        <w:t xml:space="preserve">43.200000, 102453.12, </w:t>
-      </w:r>
-      <w:r>
-        <w:rPr>
-          <w:rFonts w:asciiTheme="minorHAnsi" w:hAnsiTheme="minorHAnsi" w:cs="Arial"/>
-          <w:color w:val="222222"/>
-        </w:rPr>
-        <w:t>43366.4]^t</w:t>
-      </w:r>
-    </w:p>
-    <w:p>
-      <w:pPr>
-        <w:pStyle w:val="NormalWeb"/>
-        <w:shd w:val="clear" w:color="auto" w:fill="FFFFFF"/>
-        <w:rPr>
-          <w:rFonts w:asciiTheme="minorHAnsi" w:hAnsiTheme="minorHAnsi" w:cs="Arial"/>
-          <w:color w:val="222222"/>
-        </w:rPr>
-      </w:pPr>
-      <w:r>
-        <w:rPr>
-          <w:rFonts w:asciiTheme="minorHAnsi" w:hAnsiTheme="minorHAnsi" w:cs="Arial"/>
-          <w:color w:val="222222"/>
-        </w:rPr>
-        <w:t>2050: [</w:t>
-      </w:r>
-      <w:r>
-        <w:rPr>
-          <w:rFonts w:asciiTheme="minorHAnsi" w:hAnsiTheme="minorHAnsi" w:cs="Arial"/>
-          <w:color w:val="222222"/>
-        </w:rPr>
-        <w:t>8</w:t>
-      </w:r>
-      <w:r>
-        <w:rPr>
-          <w:rFonts w:asciiTheme="minorHAnsi" w:hAnsiTheme="minorHAnsi" w:cs="Arial"/>
-          <w:color w:val="222222"/>
-        </w:rPr>
-        <w:t>86487.875, 523441.4499910, 326976.3, 277790.625, 306038.25, </w:t>
-      </w:r>
-      <w:r>
-        <w:rPr>
-          <w:rFonts w:asciiTheme="minorHAnsi" w:hAnsiTheme="minorHAnsi" w:cs="Arial"/>
-          <w:color w:val="222222"/>
-        </w:rPr>
-        <w:t>89064.36, 92</w:t>
-      </w:r>
-      <w:r>
-        <w:rPr>
-          <w:rFonts w:asciiTheme="minorHAnsi" w:hAnsiTheme="minorHAnsi" w:cs="Arial"/>
-          <w:color w:val="222222"/>
-        </w:rPr>
-        <w:t xml:space="preserve">093.7600000, 79035.2640000, </w:t>
-      </w:r>
-      <w:r>
-        <w:rPr>
-          <w:rFonts w:asciiTheme="minorHAnsi" w:hAnsiTheme="minorHAnsi" w:cs="Arial"/>
-          <w:color w:val="222222"/>
-        </w:rPr>
-        <w:t>40981.248]^t</w:t>
-      </w:r>
-    </w:p>
-    <w:p>
-      <w:pPr>
-        <w:pStyle w:val="NormalWeb"/>
-        <w:shd w:val="clear" w:color="auto" w:fill="FFFFFF"/>
-        <w:rPr>
-          <w:rFonts w:asciiTheme="minorHAnsi" w:hAnsiTheme="minorHAnsi" w:cs="Arial"/>
-          <w:color w:val="222222"/>
-        </w:rPr>
-      </w:pPr>
-      <w:r>
-        <w:rPr>
-          <w:rFonts w:asciiTheme="minorHAnsi" w:hAnsiTheme="minorHAnsi" w:cs="Arial"/>
-          <w:color w:val="222222"/>
-        </w:rPr>
-        <w:t>Eigenvalue:  1.1679027186551427</w:t>
-      </w:r>
-    </w:p>
-    <w:p>
-      <w:pPr>
-        <w:pStyle w:val="NormalWeb"/>
-        <w:shd w:val="clear" w:color="auto" w:fill="FFFFFF"/>
-        <w:rPr>
-          <w:rFonts w:asciiTheme="minorHAnsi" w:hAnsiTheme="minorHAnsi" w:cs="Arial"/>
-          <w:color w:val="222222"/>
-        </w:rPr>
-      </w:pPr>
-      <w:r>
-        <w:rPr>
-          <w:rFonts w:asciiTheme="minorHAnsi" w:hAnsiTheme="minorHAnsi" w:cs="Arial"/>
-          <w:color w:val="222222"/>
-        </w:rPr>
-        <w:t>Eigenvector: [0.99999910, 0.59936410, 0.4362180, 0.3361549, 0.2590450, 0.1951872, 0.13370010, 0.0881492, 0.0301906]^t</w:t>
-      </w:r>
-    </w:p>
-    <w:p>
-      <w:pPr>
-        <w:pStyle w:val="NormalWeb"/>
-        <w:shd w:val="clear" w:color="auto" w:fill="FFFFFF"/>
-        <w:rPr>
-          <w:rFonts w:asciiTheme="minorHAnsi" w:hAnsiTheme="minorHAnsi" w:cs="Arial"/>
-          <w:color w:val="222222"/>
-        </w:rPr>
-      </w:pPr>
-      <w:r>
-        <w:rPr>
-          <w:rFonts w:asciiTheme="minorHAnsi" w:hAnsiTheme="minorHAnsi" w:cs="Arial"/>
-          <w:color w:val="222222"/>
-        </w:rPr>
-        <w:t>Iterations:  35</w:t>
-      </w:r>
+        <w:t>1.167902719</w:t>
+      </w:r>
+      <w:r>
+        <w:t>, which is still very close to one</w:t>
+      </w:r>
+      <w:r>
+        <w:t xml:space="preserve"> but is greater</w:t>
+      </w:r>
+      <w:r>
+        <w:t xml:space="preserve">. This means that the population </w:t>
+      </w:r>
+      <w:r>
+        <w:t>went to</w:t>
+      </w:r>
+      <w:r>
+        <w:t xml:space="preserve"> </w:t>
+      </w:r>
+      <w:r>
+        <w:t xml:space="preserve">stable </w:t>
+      </w:r>
+      <w:r>
+        <w:t>growth since the eigenvalue is greater than one. This means that the population increases as t approaches infinity.</w:t>
+      </w:r>
+      <w:bookmarkStart w:id="0" w:name="_GoBack"/>
+      <w:bookmarkEnd w:id="0"/>
     </w:p>
     <w:sectPr>
-      <w:headerReference w:type="default" r:id="rId9"/>
+      <w:headerReference w:type="default" r:id="rId8"/>
       <w:pgSz w:w="12240" w:h="15840"/>
       <w:pgMar w:top="1440" w:right="1800" w:bottom="1440" w:left="1800" w:header="720" w:footer="720" w:gutter="0"/>
       <w:cols w:space="720"/>
@@ -2869,7 +2756,7 @@
 </file>
 
 <file path=word/endnotes.xml><?xml version="1.0" encoding="utf-8"?>
-<w:endnotes xmlns:wpc="http://schemas.microsoft.com/office/word/2010/wordprocessingCanvas" xmlns:mo="http://schemas.microsoft.com/office/mac/office/2008/main" xmlns:mc="http://schemas.openxmlformats.org/markup-compatibility/2006" xmlns:mv="urn:schemas-microsoft-com:mac:vml" xmlns:o="urn:schemas-microsoft-com:office:office" xmlns:r="http://schemas.openxmlformats.org/officeDocument/2006/relationships" xmlns:m="http://schemas.openxmlformats.org/officeDocument/2006/math" xmlns:v="urn:schemas-microsoft-com:vml" xmlns:wp14="http://schemas.microsoft.com/office/word/2010/wordprocessingDrawing" xmlns:wp="http://schemas.openxmlformats.org/drawingml/2006/wordprocessingDrawing" xmlns:w10="urn:schemas-microsoft-com:office:word" xmlns:w="http://schemas.openxmlformats.org/wordprocessingml/2006/main" xmlns:w14="http://schemas.microsoft.com/office/word/2010/wordml" xmlns:wpg="http://schemas.microsoft.com/office/word/2010/wordprocessingGroup" xmlns:wpi="http://schemas.microsoft.com/office/word/2010/wordprocessingInk" xmlns:wne="http://schemas.microsoft.com/office/word/2006/wordml" xmlns:wps="http://schemas.microsoft.com/office/word/2010/wordprocessingShape" mc:Ignorable="w14 wp14">
+<w:endnotes xmlns:wpc="http://schemas.microsoft.com/office/word/2010/wordprocessingCanvas" xmlns:mc="http://schemas.openxmlformats.org/markup-compatibility/2006" xmlns:o="urn:schemas-microsoft-com:office:office" xmlns:r="http://schemas.openxmlformats.org/officeDocument/2006/relationships" xmlns:m="http://schemas.openxmlformats.org/officeDocument/2006/math" xmlns:v="urn:schemas-microsoft-com:vml" xmlns:wp14="http://schemas.microsoft.com/office/word/2010/wordprocessingDrawing" xmlns:wp="http://schemas.openxmlformats.org/drawingml/2006/wordprocessingDrawing" xmlns:w10="urn:schemas-microsoft-com:office:word" xmlns:w="http://schemas.openxmlformats.org/wordprocessingml/2006/main" xmlns:w14="http://schemas.microsoft.com/office/word/2010/wordml" xmlns:w15="http://schemas.microsoft.com/office/word/2012/wordml" xmlns:wpg="http://schemas.microsoft.com/office/word/2010/wordprocessingGroup" xmlns:wpi="http://schemas.microsoft.com/office/word/2010/wordprocessingInk" xmlns:wne="http://schemas.microsoft.com/office/word/2006/wordml" xmlns:wps="http://schemas.microsoft.com/office/word/2010/wordprocessingShape" mc:Ignorable="w14 w15 wp14">
   <w:endnote w:type="separator" w:id="-1">
     <w:p>
       <w:r>
@@ -2888,7 +2775,7 @@
 </file>
 
 <file path=word/footnotes.xml><?xml version="1.0" encoding="utf-8"?>
-<w:footnotes xmlns:wpc="http://schemas.microsoft.com/office/word/2010/wordprocessingCanvas" xmlns:mo="http://schemas.microsoft.com/office/mac/office/2008/main" xmlns:mc="http://schemas.openxmlformats.org/markup-compatibility/2006" xmlns:mv="urn:schemas-microsoft-com:mac:vml" xmlns:o="urn:schemas-microsoft-com:office:office" xmlns:r="http://schemas.openxmlformats.org/officeDocument/2006/relationships" xmlns:m="http://schemas.openxmlformats.org/officeDocument/2006/math" xmlns:v="urn:schemas-microsoft-com:vml" xmlns:wp14="http://schemas.microsoft.com/office/word/2010/wordprocessingDrawing" xmlns:wp="http://schemas.openxmlformats.org/drawingml/2006/wordprocessingDrawing" xmlns:w10="urn:schemas-microsoft-com:office:word" xmlns:w="http://schemas.openxmlformats.org/wordprocessingml/2006/main" xmlns:w14="http://schemas.microsoft.com/office/word/2010/wordml" xmlns:wpg="http://schemas.microsoft.com/office/word/2010/wordprocessingGroup" xmlns:wpi="http://schemas.microsoft.com/office/word/2010/wordprocessingInk" xmlns:wne="http://schemas.microsoft.com/office/word/2006/wordml" xmlns:wps="http://schemas.microsoft.com/office/word/2010/wordprocessingShape" mc:Ignorable="w14 wp14">
+<w:footnotes xmlns:wpc="http://schemas.microsoft.com/office/word/2010/wordprocessingCanvas" xmlns:mc="http://schemas.openxmlformats.org/markup-compatibility/2006" xmlns:o="urn:schemas-microsoft-com:office:office" xmlns:r="http://schemas.openxmlformats.org/officeDocument/2006/relationships" xmlns:m="http://schemas.openxmlformats.org/officeDocument/2006/math" xmlns:v="urn:schemas-microsoft-com:vml" xmlns:wp14="http://schemas.microsoft.com/office/word/2010/wordprocessingDrawing" xmlns:wp="http://schemas.openxmlformats.org/drawingml/2006/wordprocessingDrawing" xmlns:w10="urn:schemas-microsoft-com:office:word" xmlns:w="http://schemas.openxmlformats.org/wordprocessingml/2006/main" xmlns:w14="http://schemas.microsoft.com/office/word/2010/wordml" xmlns:w15="http://schemas.microsoft.com/office/word/2012/wordml" xmlns:wpg="http://schemas.microsoft.com/office/word/2010/wordprocessingGroup" xmlns:wpi="http://schemas.microsoft.com/office/word/2010/wordprocessingInk" xmlns:wne="http://schemas.microsoft.com/office/word/2006/wordml" xmlns:wps="http://schemas.microsoft.com/office/word/2010/wordprocessingShape" mc:Ignorable="w14 w15 wp14">
   <w:footnote w:type="separator" w:id="-1">
     <w:p>
       <w:r>
@@ -2907,7 +2794,7 @@
 </file>
 
 <file path=word/header1.xml><?xml version="1.0" encoding="utf-8"?>
-<w:hdr xmlns:wpc="http://schemas.microsoft.com/office/word/2010/wordprocessingCanvas" xmlns:mo="http://schemas.microsoft.com/office/mac/office/2008/main" xmlns:mc="http://schemas.openxmlformats.org/markup-compatibility/2006" xmlns:mv="urn:schemas-microsoft-com:mac:vml" xmlns:o="urn:schemas-microsoft-com:office:office" xmlns:r="http://schemas.openxmlformats.org/officeDocument/2006/relationships" xmlns:m="http://schemas.openxmlformats.org/officeDocument/2006/math" xmlns:v="urn:schemas-microsoft-com:vml" xmlns:wp14="http://schemas.microsoft.com/office/word/2010/wordprocessingDrawing" xmlns:wp="http://schemas.openxmlformats.org/drawingml/2006/wordprocessingDrawing" xmlns:w10="urn:schemas-microsoft-com:office:word" xmlns:w="http://schemas.openxmlformats.org/wordprocessingml/2006/main" xmlns:w14="http://schemas.microsoft.com/office/word/2010/wordml" xmlns:wpg="http://schemas.microsoft.com/office/word/2010/wordprocessingGroup" xmlns:wpi="http://schemas.microsoft.com/office/word/2010/wordprocessingInk" xmlns:wne="http://schemas.microsoft.com/office/word/2006/wordml" xmlns:wps="http://schemas.microsoft.com/office/word/2010/wordprocessingShape" mc:Ignorable="w14 wp14">
+<w:hdr xmlns:wpc="http://schemas.microsoft.com/office/word/2010/wordprocessingCanvas" xmlns:mc="http://schemas.openxmlformats.org/markup-compatibility/2006" xmlns:o="urn:schemas-microsoft-com:office:office" xmlns:r="http://schemas.openxmlformats.org/officeDocument/2006/relationships" xmlns:m="http://schemas.openxmlformats.org/officeDocument/2006/math" xmlns:v="urn:schemas-microsoft-com:vml" xmlns:wp14="http://schemas.microsoft.com/office/word/2010/wordprocessingDrawing" xmlns:wp="http://schemas.openxmlformats.org/drawingml/2006/wordprocessingDrawing" xmlns:w10="urn:schemas-microsoft-com:office:word" xmlns:w="http://schemas.openxmlformats.org/wordprocessingml/2006/main" xmlns:w14="http://schemas.microsoft.com/office/word/2010/wordml" xmlns:w15="http://schemas.microsoft.com/office/word/2012/wordml" xmlns:wpg="http://schemas.microsoft.com/office/word/2010/wordprocessingGroup" xmlns:wpi="http://schemas.microsoft.com/office/word/2010/wordprocessingInk" xmlns:wne="http://schemas.microsoft.com/office/word/2006/wordml" xmlns:wps="http://schemas.microsoft.com/office/word/2010/wordprocessingShape" mc:Ignorable="w14 w15 wp14">
   <w:p>
     <w:pPr>
       <w:pStyle w:val="Header"/>
@@ -2926,29 +2813,8 @@
         <w:rFonts w:ascii="Times New Roman" w:hAnsi="Times New Roman" w:cs="Times New Roman"/>
       </w:rPr>
       <w:tab/>
+      <w:t>Siddarth Senthilkumar</w:t>
     </w:r>
-    <w:proofErr w:type="spellStart"/>
-    <w:r>
-      <w:rPr>
-        <w:rFonts w:ascii="Times New Roman" w:hAnsi="Times New Roman" w:cs="Times New Roman"/>
-      </w:rPr>
-      <w:t>Siddarth</w:t>
-    </w:r>
-    <w:proofErr w:type="spellEnd"/>
-    <w:r>
-      <w:rPr>
-        <w:rFonts w:ascii="Times New Roman" w:hAnsi="Times New Roman" w:cs="Times New Roman"/>
-      </w:rPr>
-      <w:t xml:space="preserve"> </w:t>
-    </w:r>
-    <w:proofErr w:type="spellStart"/>
-    <w:r>
-      <w:rPr>
-        <w:rFonts w:ascii="Times New Roman" w:hAnsi="Times New Roman" w:cs="Times New Roman"/>
-      </w:rPr>
-      <w:t>Senthilkumar</w:t>
-    </w:r>
-    <w:proofErr w:type="spellEnd"/>
   </w:p>
   <w:p>
     <w:pPr>
@@ -2989,22 +2855,14 @@
         <w:rFonts w:ascii="Times New Roman" w:hAnsi="Times New Roman" w:cs="Times New Roman"/>
       </w:rPr>
       <w:tab/>
-      <w:t xml:space="preserve">Katherine </w:t>
+      <w:t>Katherine Cabezas</w:t>
     </w:r>
-    <w:proofErr w:type="spellStart"/>
-    <w:r>
-      <w:rPr>
-        <w:rFonts w:ascii="Times New Roman" w:hAnsi="Times New Roman" w:cs="Times New Roman"/>
-      </w:rPr>
-      <w:t>Cabezas</w:t>
-    </w:r>
-    <w:proofErr w:type="spellEnd"/>
   </w:p>
 </w:hdr>
 </file>
 
 <file path=word/numbering.xml><?xml version="1.0" encoding="utf-8"?>
-<w:numbering xmlns:wpc="http://schemas.microsoft.com/office/word/2010/wordprocessingCanvas" xmlns:mo="http://schemas.microsoft.com/office/mac/office/2008/main" xmlns:mc="http://schemas.openxmlformats.org/markup-compatibility/2006" xmlns:mv="urn:schemas-microsoft-com:mac:vml" xmlns:o="urn:schemas-microsoft-com:office:office" xmlns:r="http://schemas.openxmlformats.org/officeDocument/2006/relationships" xmlns:m="http://schemas.openxmlformats.org/officeDocument/2006/math" xmlns:v="urn:schemas-microsoft-com:vml" xmlns:wp14="http://schemas.microsoft.com/office/word/2010/wordprocessingDrawing" xmlns:wp="http://schemas.openxmlformats.org/drawingml/2006/wordprocessingDrawing" xmlns:w10="urn:schemas-microsoft-com:office:word" xmlns:w="http://schemas.openxmlformats.org/wordprocessingml/2006/main" xmlns:w14="http://schemas.microsoft.com/office/word/2010/wordml" xmlns:wpg="http://schemas.microsoft.com/office/word/2010/wordprocessingGroup" xmlns:wpi="http://schemas.microsoft.com/office/word/2010/wordprocessingInk" xmlns:wne="http://schemas.microsoft.com/office/word/2006/wordml" xmlns:wps="http://schemas.microsoft.com/office/word/2010/wordprocessingShape" mc:Ignorable="w14 wp14">
+<w:numbering xmlns:wpc="http://schemas.microsoft.com/office/word/2010/wordprocessingCanvas" xmlns:mc="http://schemas.openxmlformats.org/markup-compatibility/2006" xmlns:o="urn:schemas-microsoft-com:office:office" xmlns:r="http://schemas.openxmlformats.org/officeDocument/2006/relationships" xmlns:m="http://schemas.openxmlformats.org/officeDocument/2006/math" xmlns:v="urn:schemas-microsoft-com:vml" xmlns:wp14="http://schemas.microsoft.com/office/word/2010/wordprocessingDrawing" xmlns:wp="http://schemas.openxmlformats.org/drawingml/2006/wordprocessingDrawing" xmlns:w10="urn:schemas-microsoft-com:office:word" xmlns:w="http://schemas.openxmlformats.org/wordprocessingml/2006/main" xmlns:w14="http://schemas.microsoft.com/office/word/2010/wordml" xmlns:w15="http://schemas.microsoft.com/office/word/2012/wordml" xmlns:wpg="http://schemas.microsoft.com/office/word/2010/wordprocessingGroup" xmlns:wpi="http://schemas.microsoft.com/office/word/2010/wordprocessingInk" xmlns:wne="http://schemas.microsoft.com/office/word/2006/wordml" xmlns:wps="http://schemas.microsoft.com/office/word/2010/wordprocessingShape" mc:Ignorable="w14 w15 wp14">
   <w:abstractNum w:abstractNumId="0">
     <w:nsid w:val="02186F59"/>
     <w:multiLevelType w:val="multilevel"/>
@@ -4919,7 +4777,7 @@
 </file>
 
 <file path=word/styles.xml><?xml version="1.0" encoding="utf-8"?>
-<w:styles xmlns:mc="http://schemas.openxmlformats.org/markup-compatibility/2006" xmlns:r="http://schemas.openxmlformats.org/officeDocument/2006/relationships" xmlns:w="http://schemas.openxmlformats.org/wordprocessingml/2006/main" xmlns:w14="http://schemas.microsoft.com/office/word/2010/wordml" mc:Ignorable="w14">
+<w:styles xmlns:mc="http://schemas.openxmlformats.org/markup-compatibility/2006" xmlns:r="http://schemas.openxmlformats.org/officeDocument/2006/relationships" xmlns:w="http://schemas.openxmlformats.org/wordprocessingml/2006/main" xmlns:w14="http://schemas.microsoft.com/office/word/2010/wordml" xmlns:w15="http://schemas.microsoft.com/office/word/2012/wordml" mc:Ignorable="w14 w15">
   <w:docDefaults>
     <w:rPrDefault>
       <w:rPr>
@@ -4931,153 +4789,369 @@
     </w:rPrDefault>
     <w:pPrDefault/>
   </w:docDefaults>
-  <w:latentStyles w:defLockedState="0" w:defUIPriority="99" w:defSemiHidden="1" w:defUnhideWhenUsed="1" w:defQFormat="0" w:count="276">
-    <w:lsdException w:name="Normal" w:semiHidden="0" w:uiPriority="0" w:unhideWhenUsed="0" w:qFormat="1"/>
-    <w:lsdException w:name="heading 1" w:semiHidden="0" w:uiPriority="9" w:unhideWhenUsed="0" w:qFormat="1"/>
-    <w:lsdException w:name="heading 2" w:uiPriority="9" w:qFormat="1"/>
-    <w:lsdException w:name="heading 3" w:uiPriority="9" w:qFormat="1"/>
-    <w:lsdException w:name="heading 4" w:uiPriority="9" w:qFormat="1"/>
-    <w:lsdException w:name="heading 5" w:uiPriority="9" w:qFormat="1"/>
-    <w:lsdException w:name="heading 6" w:uiPriority="9" w:qFormat="1"/>
-    <w:lsdException w:name="heading 7" w:uiPriority="9" w:qFormat="1"/>
-    <w:lsdException w:name="heading 8" w:uiPriority="9" w:qFormat="1"/>
-    <w:lsdException w:name="heading 9" w:uiPriority="9" w:qFormat="1"/>
-    <w:lsdException w:name="toc 1" w:uiPriority="39"/>
-    <w:lsdException w:name="toc 2" w:uiPriority="39"/>
-    <w:lsdException w:name="toc 3" w:uiPriority="39"/>
-    <w:lsdException w:name="toc 4" w:uiPriority="39"/>
-    <w:lsdException w:name="toc 5" w:uiPriority="39"/>
-    <w:lsdException w:name="toc 6" w:uiPriority="39"/>
-    <w:lsdException w:name="toc 7" w:uiPriority="39"/>
-    <w:lsdException w:name="toc 8" w:uiPriority="39"/>
-    <w:lsdException w:name="toc 9" w:uiPriority="39"/>
-    <w:lsdException w:name="caption" w:uiPriority="35" w:qFormat="1"/>
-    <w:lsdException w:name="Title" w:semiHidden="0" w:uiPriority="10" w:unhideWhenUsed="0" w:qFormat="1"/>
-    <w:lsdException w:name="Default Paragraph Font" w:uiPriority="1"/>
-    <w:lsdException w:name="Subtitle" w:semiHidden="0" w:uiPriority="11" w:unhideWhenUsed="0" w:qFormat="1"/>
-    <w:lsdException w:name="Strong" w:semiHidden="0" w:uiPriority="22" w:unhideWhenUsed="0" w:qFormat="1"/>
-    <w:lsdException w:name="Emphasis" w:semiHidden="0" w:uiPriority="20" w:unhideWhenUsed="0" w:qFormat="1"/>
-    <w:lsdException w:name="Table Grid" w:semiHidden="0" w:uiPriority="59" w:unhideWhenUsed="0"/>
-    <w:lsdException w:name="Note Level 1" w:semiHidden="0" w:unhideWhenUsed="0"/>
-    <w:lsdException w:name="Note Level 2" w:semiHidden="0" w:unhideWhenUsed="0"/>
-    <w:lsdException w:name="Note Level 3" w:semiHidden="0" w:unhideWhenUsed="0"/>
-    <w:lsdException w:name="Note Level 4" w:semiHidden="0" w:unhideWhenUsed="0"/>
-    <w:lsdException w:name="Note Level 5" w:semiHidden="0" w:unhideWhenUsed="0"/>
-    <w:lsdException w:name="Note Level 6" w:semiHidden="0" w:unhideWhenUsed="0"/>
-    <w:lsdException w:name="Note Level 7" w:semiHidden="0" w:unhideWhenUsed="0"/>
-    <w:lsdException w:name="Note Level 8" w:semiHidden="0" w:unhideWhenUsed="0"/>
-    <w:lsdException w:name="Note Level 9" w:semiHidden="0" w:unhideWhenUsed="0"/>
-    <w:lsdException w:name="Placeholder Text" w:unhideWhenUsed="0"/>
-    <w:lsdException w:name="No Spacing" w:semiHidden="0" w:uiPriority="1" w:unhideWhenUsed="0" w:qFormat="1"/>
-    <w:lsdException w:name="Light Shading" w:semiHidden="0" w:uiPriority="60" w:unhideWhenUsed="0"/>
-    <w:lsdException w:name="Light List" w:semiHidden="0" w:uiPriority="61" w:unhideWhenUsed="0"/>
-    <w:lsdException w:name="Light Grid" w:semiHidden="0" w:uiPriority="62" w:unhideWhenUsed="0"/>
-    <w:lsdException w:name="Medium Shading 1" w:semiHidden="0" w:uiPriority="63" w:unhideWhenUsed="0"/>
-    <w:lsdException w:name="Medium Shading 2" w:semiHidden="0" w:uiPriority="64" w:unhideWhenUsed="0"/>
-    <w:lsdException w:name="Medium List 1" w:semiHidden="0" w:uiPriority="65" w:unhideWhenUsed="0"/>
-    <w:lsdException w:name="Medium List 2" w:semiHidden="0" w:uiPriority="66" w:unhideWhenUsed="0"/>
-    <w:lsdException w:name="Medium Grid 1" w:semiHidden="0" w:uiPriority="67" w:unhideWhenUsed="0"/>
-    <w:lsdException w:name="Medium Grid 2" w:semiHidden="0" w:uiPriority="68" w:unhideWhenUsed="0"/>
-    <w:lsdException w:name="Medium Grid 3" w:semiHidden="0" w:uiPriority="69" w:unhideWhenUsed="0"/>
-    <w:lsdException w:name="Dark List" w:semiHidden="0" w:uiPriority="70" w:unhideWhenUsed="0"/>
-    <w:lsdException w:name="Colorful Shading" w:semiHidden="0" w:uiPriority="71" w:unhideWhenUsed="0"/>
-    <w:lsdException w:name="Colorful List" w:semiHidden="0" w:uiPriority="72" w:unhideWhenUsed="0"/>
-    <w:lsdException w:name="Colorful Grid" w:semiHidden="0" w:uiPriority="73" w:unhideWhenUsed="0"/>
-    <w:lsdException w:name="Light Shading Accent 1" w:semiHidden="0" w:uiPriority="60" w:unhideWhenUsed="0"/>
-    <w:lsdException w:name="Light List Accent 1" w:semiHidden="0" w:uiPriority="61" w:unhideWhenUsed="0"/>
-    <w:lsdException w:name="Light Grid Accent 1" w:semiHidden="0" w:uiPriority="62" w:unhideWhenUsed="0"/>
-    <w:lsdException w:name="Medium Shading 1 Accent 1" w:semiHidden="0" w:uiPriority="63" w:unhideWhenUsed="0"/>
-    <w:lsdException w:name="Medium Shading 2 Accent 1" w:semiHidden="0" w:uiPriority="64" w:unhideWhenUsed="0"/>
-    <w:lsdException w:name="Medium List 1 Accent 1" w:semiHidden="0" w:uiPriority="65" w:unhideWhenUsed="0"/>
-    <w:lsdException w:name="Revision" w:unhideWhenUsed="0"/>
-    <w:lsdException w:name="List Paragraph" w:semiHidden="0" w:uiPriority="34" w:unhideWhenUsed="0" w:qFormat="1"/>
-    <w:lsdException w:name="Quote" w:semiHidden="0" w:uiPriority="29" w:unhideWhenUsed="0" w:qFormat="1"/>
-    <w:lsdException w:name="Intense Quote" w:semiHidden="0" w:uiPriority="30" w:unhideWhenUsed="0" w:qFormat="1"/>
-    <w:lsdException w:name="Medium List 2 Accent 1" w:semiHidden="0" w:uiPriority="66" w:unhideWhenUsed="0"/>
-    <w:lsdException w:name="Medium Grid 1 Accent 1" w:semiHidden="0" w:uiPriority="67" w:unhideWhenUsed="0"/>
-    <w:lsdException w:name="Medium Grid 2 Accent 1" w:semiHidden="0" w:uiPriority="68" w:unhideWhenUsed="0"/>
-    <w:lsdException w:name="Medium Grid 3 Accent 1" w:semiHidden="0" w:uiPriority="69" w:unhideWhenUsed="0"/>
-    <w:lsdException w:name="Dark List Accent 1" w:semiHidden="0" w:uiPriority="70" w:unhideWhenUsed="0"/>
-    <w:lsdException w:name="Colorful Shading Accent 1" w:semiHidden="0" w:uiPriority="71" w:unhideWhenUsed="0"/>
-    <w:lsdException w:name="Colorful List Accent 1" w:semiHidden="0" w:uiPriority="72" w:unhideWhenUsed="0"/>
-    <w:lsdException w:name="Colorful Grid Accent 1" w:semiHidden="0" w:uiPriority="73" w:unhideWhenUsed="0"/>
-    <w:lsdException w:name="Light Shading Accent 2" w:semiHidden="0" w:uiPriority="60" w:unhideWhenUsed="0"/>
-    <w:lsdException w:name="Light List Accent 2" w:semiHidden="0" w:uiPriority="61" w:unhideWhenUsed="0"/>
-    <w:lsdException w:name="Light Grid Accent 2" w:semiHidden="0" w:uiPriority="62" w:unhideWhenUsed="0"/>
-    <w:lsdException w:name="Medium Shading 1 Accent 2" w:semiHidden="0" w:uiPriority="63" w:unhideWhenUsed="0"/>
-    <w:lsdException w:name="Medium Shading 2 Accent 2" w:semiHidden="0" w:uiPriority="64" w:unhideWhenUsed="0"/>
-    <w:lsdException w:name="Medium List 1 Accent 2" w:semiHidden="0" w:uiPriority="65" w:unhideWhenUsed="0"/>
-    <w:lsdException w:name="Medium List 2 Accent 2" w:semiHidden="0" w:uiPriority="66" w:unhideWhenUsed="0"/>
-    <w:lsdException w:name="Medium Grid 1 Accent 2" w:semiHidden="0" w:uiPriority="67" w:unhideWhenUsed="0"/>
-    <w:lsdException w:name="Medium Grid 2 Accent 2" w:semiHidden="0" w:uiPriority="68" w:unhideWhenUsed="0"/>
-    <w:lsdException w:name="Medium Grid 3 Accent 2" w:semiHidden="0" w:uiPriority="69" w:unhideWhenUsed="0"/>
-    <w:lsdException w:name="Dark List Accent 2" w:semiHidden="0" w:uiPriority="70" w:unhideWhenUsed="0"/>
-    <w:lsdException w:name="Colorful Shading Accent 2" w:semiHidden="0" w:uiPriority="71" w:unhideWhenUsed="0"/>
-    <w:lsdException w:name="Colorful List Accent 2" w:semiHidden="0" w:uiPriority="72" w:unhideWhenUsed="0"/>
-    <w:lsdException w:name="Colorful Grid Accent 2" w:semiHidden="0" w:uiPriority="73" w:unhideWhenUsed="0"/>
-    <w:lsdException w:name="Light Shading Accent 3" w:semiHidden="0" w:uiPriority="60" w:unhideWhenUsed="0"/>
-    <w:lsdException w:name="Light List Accent 3" w:semiHidden="0" w:uiPriority="61" w:unhideWhenUsed="0"/>
-    <w:lsdException w:name="Light Grid Accent 3" w:semiHidden="0" w:uiPriority="62" w:unhideWhenUsed="0"/>
-    <w:lsdException w:name="Medium Shading 1 Accent 3" w:semiHidden="0" w:uiPriority="63" w:unhideWhenUsed="0"/>
-    <w:lsdException w:name="Medium Shading 2 Accent 3" w:semiHidden="0" w:uiPriority="64" w:unhideWhenUsed="0"/>
-    <w:lsdException w:name="Medium List 1 Accent 3" w:semiHidden="0" w:uiPriority="65" w:unhideWhenUsed="0"/>
-    <w:lsdException w:name="Medium List 2 Accent 3" w:semiHidden="0" w:uiPriority="66" w:unhideWhenUsed="0"/>
-    <w:lsdException w:name="Medium Grid 1 Accent 3" w:semiHidden="0" w:uiPriority="67" w:unhideWhenUsed="0"/>
-    <w:lsdException w:name="Medium Grid 2 Accent 3" w:semiHidden="0" w:uiPriority="68" w:unhideWhenUsed="0"/>
-    <w:lsdException w:name="Medium Grid 3 Accent 3" w:semiHidden="0" w:uiPriority="69" w:unhideWhenUsed="0"/>
-    <w:lsdException w:name="Dark List Accent 3" w:semiHidden="0" w:uiPriority="70" w:unhideWhenUsed="0"/>
-    <w:lsdException w:name="Colorful Shading Accent 3" w:semiHidden="0" w:uiPriority="71" w:unhideWhenUsed="0"/>
-    <w:lsdException w:name="Colorful List Accent 3" w:semiHidden="0" w:uiPriority="72" w:unhideWhenUsed="0"/>
-    <w:lsdException w:name="Colorful Grid Accent 3" w:semiHidden="0" w:uiPriority="73" w:unhideWhenUsed="0"/>
-    <w:lsdException w:name="Light Shading Accent 4" w:semiHidden="0" w:uiPriority="60" w:unhideWhenUsed="0"/>
-    <w:lsdException w:name="Light List Accent 4" w:semiHidden="0" w:uiPriority="61" w:unhideWhenUsed="0"/>
-    <w:lsdException w:name="Light Grid Accent 4" w:semiHidden="0" w:uiPriority="62" w:unhideWhenUsed="0"/>
-    <w:lsdException w:name="Medium Shading 1 Accent 4" w:semiHidden="0" w:uiPriority="63" w:unhideWhenUsed="0"/>
-    <w:lsdException w:name="Medium Shading 2 Accent 4" w:semiHidden="0" w:uiPriority="64" w:unhideWhenUsed="0"/>
-    <w:lsdException w:name="Medium List 1 Accent 4" w:semiHidden="0" w:uiPriority="65" w:unhideWhenUsed="0"/>
-    <w:lsdException w:name="Medium List 2 Accent 4" w:semiHidden="0" w:uiPriority="66" w:unhideWhenUsed="0"/>
-    <w:lsdException w:name="Medium Grid 1 Accent 4" w:semiHidden="0" w:uiPriority="67" w:unhideWhenUsed="0"/>
-    <w:lsdException w:name="Medium Grid 2 Accent 4" w:semiHidden="0" w:uiPriority="68" w:unhideWhenUsed="0"/>
-    <w:lsdException w:name="Medium Grid 3 Accent 4" w:semiHidden="0" w:uiPriority="69" w:unhideWhenUsed="0"/>
-    <w:lsdException w:name="Dark List Accent 4" w:semiHidden="0" w:uiPriority="70" w:unhideWhenUsed="0"/>
-    <w:lsdException w:name="Colorful Shading Accent 4" w:semiHidden="0" w:uiPriority="71" w:unhideWhenUsed="0"/>
-    <w:lsdException w:name="Colorful List Accent 4" w:semiHidden="0" w:uiPriority="72" w:unhideWhenUsed="0"/>
-    <w:lsdException w:name="Colorful Grid Accent 4" w:semiHidden="0" w:uiPriority="73" w:unhideWhenUsed="0"/>
-    <w:lsdException w:name="Light Shading Accent 5" w:semiHidden="0" w:uiPriority="60" w:unhideWhenUsed="0"/>
-    <w:lsdException w:name="Light List Accent 5" w:semiHidden="0" w:uiPriority="61" w:unhideWhenUsed="0"/>
-    <w:lsdException w:name="Light Grid Accent 5" w:semiHidden="0" w:uiPriority="62" w:unhideWhenUsed="0"/>
-    <w:lsdException w:name="Medium Shading 1 Accent 5" w:semiHidden="0" w:uiPriority="63" w:unhideWhenUsed="0"/>
-    <w:lsdException w:name="Medium Shading 2 Accent 5" w:semiHidden="0" w:uiPriority="64" w:unhideWhenUsed="0"/>
-    <w:lsdException w:name="Medium List 1 Accent 5" w:semiHidden="0" w:uiPriority="65" w:unhideWhenUsed="0"/>
-    <w:lsdException w:name="Medium List 2 Accent 5" w:semiHidden="0" w:uiPriority="66" w:unhideWhenUsed="0"/>
-    <w:lsdException w:name="Medium Grid 1 Accent 5" w:semiHidden="0" w:uiPriority="67" w:unhideWhenUsed="0"/>
-    <w:lsdException w:name="Medium Grid 2 Accent 5" w:semiHidden="0" w:uiPriority="68" w:unhideWhenUsed="0"/>
-    <w:lsdException w:name="Medium Grid 3 Accent 5" w:semiHidden="0" w:uiPriority="69" w:unhideWhenUsed="0"/>
-    <w:lsdException w:name="Dark List Accent 5" w:semiHidden="0" w:uiPriority="70" w:unhideWhenUsed="0"/>
-    <w:lsdException w:name="Colorful Shading Accent 5" w:semiHidden="0" w:uiPriority="71" w:unhideWhenUsed="0"/>
-    <w:lsdException w:name="Colorful List Accent 5" w:semiHidden="0" w:uiPriority="72" w:unhideWhenUsed="0"/>
-    <w:lsdException w:name="Colorful Grid Accent 5" w:semiHidden="0" w:uiPriority="73" w:unhideWhenUsed="0"/>
-    <w:lsdException w:name="Light Shading Accent 6" w:semiHidden="0" w:uiPriority="60" w:unhideWhenUsed="0"/>
-    <w:lsdException w:name="Light List Accent 6" w:semiHidden="0" w:uiPriority="61" w:unhideWhenUsed="0"/>
-    <w:lsdException w:name="Light Grid Accent 6" w:semiHidden="0" w:uiPriority="62" w:unhideWhenUsed="0"/>
-    <w:lsdException w:name="Medium Shading 1 Accent 6" w:semiHidden="0" w:uiPriority="63" w:unhideWhenUsed="0"/>
-    <w:lsdException w:name="Medium Shading 2 Accent 6" w:semiHidden="0" w:uiPriority="64" w:unhideWhenUsed="0"/>
-    <w:lsdException w:name="Medium List 1 Accent 6" w:semiHidden="0" w:uiPriority="65" w:unhideWhenUsed="0"/>
-    <w:lsdException w:name="Medium List 2 Accent 6" w:semiHidden="0" w:uiPriority="66" w:unhideWhenUsed="0"/>
-    <w:lsdException w:name="Medium Grid 1 Accent 6" w:semiHidden="0" w:uiPriority="67" w:unhideWhenUsed="0"/>
-    <w:lsdException w:name="Medium Grid 2 Accent 6" w:semiHidden="0" w:uiPriority="68" w:unhideWhenUsed="0"/>
-    <w:lsdException w:name="Medium Grid 3 Accent 6" w:semiHidden="0" w:uiPriority="69" w:unhideWhenUsed="0"/>
-    <w:lsdException w:name="Dark List Accent 6" w:semiHidden="0" w:uiPriority="70" w:unhideWhenUsed="0"/>
-    <w:lsdException w:name="Colorful Shading Accent 6" w:semiHidden="0" w:uiPriority="71" w:unhideWhenUsed="0"/>
-    <w:lsdException w:name="Colorful List Accent 6" w:semiHidden="0" w:uiPriority="72" w:unhideWhenUsed="0"/>
-    <w:lsdException w:name="Colorful Grid Accent 6" w:semiHidden="0" w:uiPriority="73" w:unhideWhenUsed="0"/>
-    <w:lsdException w:name="Subtle Emphasis" w:semiHidden="0" w:uiPriority="19" w:unhideWhenUsed="0" w:qFormat="1"/>
-    <w:lsdException w:name="Intense Emphasis" w:semiHidden="0" w:uiPriority="21" w:unhideWhenUsed="0" w:qFormat="1"/>
-    <w:lsdException w:name="Subtle Reference" w:semiHidden="0" w:uiPriority="31" w:unhideWhenUsed="0" w:qFormat="1"/>
-    <w:lsdException w:name="Intense Reference" w:semiHidden="0" w:uiPriority="32" w:unhideWhenUsed="0" w:qFormat="1"/>
-    <w:lsdException w:name="Book Title" w:semiHidden="0" w:uiPriority="33" w:unhideWhenUsed="0" w:qFormat="1"/>
-    <w:lsdException w:name="Bibliography" w:uiPriority="37"/>
-    <w:lsdException w:name="TOC Heading" w:uiPriority="39" w:qFormat="1"/>
+  <w:latentStyles w:defLockedState="0" w:defUIPriority="99" w:defSemiHidden="0" w:defUnhideWhenUsed="0" w:defQFormat="0" w:count="371">
+    <w:lsdException w:name="Normal" w:uiPriority="0" w:qFormat="1"/>
+    <w:lsdException w:name="heading 1" w:uiPriority="9" w:qFormat="1"/>
+    <w:lsdException w:name="heading 2" w:semiHidden="1" w:uiPriority="9" w:unhideWhenUsed="1" w:qFormat="1"/>
+    <w:lsdException w:name="heading 3" w:semiHidden="1" w:uiPriority="9" w:unhideWhenUsed="1" w:qFormat="1"/>
+    <w:lsdException w:name="heading 4" w:semiHidden="1" w:uiPriority="9" w:unhideWhenUsed="1" w:qFormat="1"/>
+    <w:lsdException w:name="heading 5" w:semiHidden="1" w:uiPriority="9" w:unhideWhenUsed="1" w:qFormat="1"/>
+    <w:lsdException w:name="heading 6" w:semiHidden="1" w:uiPriority="9" w:unhideWhenUsed="1" w:qFormat="1"/>
+    <w:lsdException w:name="heading 7" w:semiHidden="1" w:uiPriority="9" w:unhideWhenUsed="1" w:qFormat="1"/>
+    <w:lsdException w:name="heading 8" w:semiHidden="1" w:uiPriority="9" w:unhideWhenUsed="1" w:qFormat="1"/>
+    <w:lsdException w:name="heading 9" w:semiHidden="1" w:uiPriority="9" w:unhideWhenUsed="1" w:qFormat="1"/>
+    <w:lsdException w:name="index 1" w:semiHidden="1" w:unhideWhenUsed="1"/>
+    <w:lsdException w:name="index 2" w:semiHidden="1" w:unhideWhenUsed="1"/>
+    <w:lsdException w:name="index 3" w:semiHidden="1" w:unhideWhenUsed="1"/>
+    <w:lsdException w:name="index 4" w:semiHidden="1" w:unhideWhenUsed="1"/>
+    <w:lsdException w:name="index 5" w:semiHidden="1" w:unhideWhenUsed="1"/>
+    <w:lsdException w:name="index 6" w:semiHidden="1" w:unhideWhenUsed="1"/>
+    <w:lsdException w:name="index 7" w:semiHidden="1" w:unhideWhenUsed="1"/>
+    <w:lsdException w:name="index 8" w:semiHidden="1" w:unhideWhenUsed="1"/>
+    <w:lsdException w:name="index 9" w:semiHidden="1" w:unhideWhenUsed="1"/>
+    <w:lsdException w:name="toc 1" w:semiHidden="1" w:uiPriority="39" w:unhideWhenUsed="1"/>
+    <w:lsdException w:name="toc 2" w:semiHidden="1" w:uiPriority="39" w:unhideWhenUsed="1"/>
+    <w:lsdException w:name="toc 3" w:semiHidden="1" w:uiPriority="39" w:unhideWhenUsed="1"/>
+    <w:lsdException w:name="toc 4" w:semiHidden="1" w:uiPriority="39" w:unhideWhenUsed="1"/>
+    <w:lsdException w:name="toc 5" w:semiHidden="1" w:uiPriority="39" w:unhideWhenUsed="1"/>
+    <w:lsdException w:name="toc 6" w:semiHidden="1" w:uiPriority="39" w:unhideWhenUsed="1"/>
+    <w:lsdException w:name="toc 7" w:semiHidden="1" w:uiPriority="39" w:unhideWhenUsed="1"/>
+    <w:lsdException w:name="toc 8" w:semiHidden="1" w:uiPriority="39" w:unhideWhenUsed="1"/>
+    <w:lsdException w:name="toc 9" w:semiHidden="1" w:uiPriority="39" w:unhideWhenUsed="1"/>
+    <w:lsdException w:name="Normal Indent" w:semiHidden="1" w:unhideWhenUsed="1"/>
+    <w:lsdException w:name="footnote text" w:semiHidden="1" w:unhideWhenUsed="1"/>
+    <w:lsdException w:name="annotation text" w:semiHidden="1" w:unhideWhenUsed="1"/>
+    <w:lsdException w:name="header" w:semiHidden="1" w:unhideWhenUsed="1"/>
+    <w:lsdException w:name="footer" w:semiHidden="1" w:unhideWhenUsed="1"/>
+    <w:lsdException w:name="index heading" w:semiHidden="1" w:unhideWhenUsed="1"/>
+    <w:lsdException w:name="caption" w:semiHidden="1" w:uiPriority="35" w:unhideWhenUsed="1" w:qFormat="1"/>
+    <w:lsdException w:name="table of figures" w:semiHidden="1" w:unhideWhenUsed="1"/>
+    <w:lsdException w:name="envelope address" w:semiHidden="1" w:unhideWhenUsed="1"/>
+    <w:lsdException w:name="envelope return" w:semiHidden="1" w:unhideWhenUsed="1"/>
+    <w:lsdException w:name="footnote reference" w:semiHidden="1" w:unhideWhenUsed="1"/>
+    <w:lsdException w:name="annotation reference" w:semiHidden="1" w:unhideWhenUsed="1"/>
+    <w:lsdException w:name="line number" w:semiHidden="1" w:unhideWhenUsed="1"/>
+    <w:lsdException w:name="page number" w:semiHidden="1" w:unhideWhenUsed="1"/>
+    <w:lsdException w:name="endnote reference" w:semiHidden="1" w:unhideWhenUsed="1"/>
+    <w:lsdException w:name="endnote text" w:semiHidden="1" w:unhideWhenUsed="1"/>
+    <w:lsdException w:name="table of authorities" w:semiHidden="1" w:unhideWhenUsed="1"/>
+    <w:lsdException w:name="macro" w:semiHidden="1" w:unhideWhenUsed="1"/>
+    <w:lsdException w:name="toa heading" w:semiHidden="1" w:unhideWhenUsed="1"/>
+    <w:lsdException w:name="List" w:semiHidden="1" w:unhideWhenUsed="1"/>
+    <w:lsdException w:name="List Bullet" w:semiHidden="1" w:unhideWhenUsed="1"/>
+    <w:lsdException w:name="List Number" w:semiHidden="1" w:unhideWhenUsed="1"/>
+    <w:lsdException w:name="List 2" w:semiHidden="1" w:unhideWhenUsed="1"/>
+    <w:lsdException w:name="List 3" w:semiHidden="1" w:unhideWhenUsed="1"/>
+    <w:lsdException w:name="List 4" w:semiHidden="1" w:unhideWhenUsed="1"/>
+    <w:lsdException w:name="List 5" w:semiHidden="1" w:unhideWhenUsed="1"/>
+    <w:lsdException w:name="List Bullet 2" w:semiHidden="1" w:unhideWhenUsed="1"/>
+    <w:lsdException w:name="List Bullet 3" w:semiHidden="1" w:unhideWhenUsed="1"/>
+    <w:lsdException w:name="List Bullet 4" w:semiHidden="1" w:unhideWhenUsed="1"/>
+    <w:lsdException w:name="List Bullet 5" w:semiHidden="1" w:unhideWhenUsed="1"/>
+    <w:lsdException w:name="List Number 2" w:semiHidden="1" w:unhideWhenUsed="1"/>
+    <w:lsdException w:name="List Number 3" w:semiHidden="1" w:unhideWhenUsed="1"/>
+    <w:lsdException w:name="List Number 4" w:semiHidden="1" w:unhideWhenUsed="1"/>
+    <w:lsdException w:name="List Number 5" w:semiHidden="1" w:unhideWhenUsed="1"/>
+    <w:lsdException w:name="Title" w:uiPriority="10" w:qFormat="1"/>
+    <w:lsdException w:name="Closing" w:semiHidden="1" w:unhideWhenUsed="1"/>
+    <w:lsdException w:name="Signature" w:semiHidden="1" w:unhideWhenUsed="1"/>
+    <w:lsdException w:name="Default Paragraph Font" w:semiHidden="1" w:uiPriority="1" w:unhideWhenUsed="1"/>
+    <w:lsdException w:name="Body Text" w:semiHidden="1" w:unhideWhenUsed="1"/>
+    <w:lsdException w:name="Body Text Indent" w:semiHidden="1" w:unhideWhenUsed="1"/>
+    <w:lsdException w:name="List Continue" w:semiHidden="1" w:unhideWhenUsed="1"/>
+    <w:lsdException w:name="List Continue 2" w:semiHidden="1" w:unhideWhenUsed="1"/>
+    <w:lsdException w:name="List Continue 3" w:semiHidden="1" w:unhideWhenUsed="1"/>
+    <w:lsdException w:name="List Continue 4" w:semiHidden="1" w:unhideWhenUsed="1"/>
+    <w:lsdException w:name="List Continue 5" w:semiHidden="1" w:unhideWhenUsed="1"/>
+    <w:lsdException w:name="Message Header" w:semiHidden="1" w:unhideWhenUsed="1"/>
+    <w:lsdException w:name="Subtitle" w:uiPriority="11" w:qFormat="1"/>
+    <w:lsdException w:name="Salutation" w:semiHidden="1" w:unhideWhenUsed="1"/>
+    <w:lsdException w:name="Date" w:semiHidden="1" w:unhideWhenUsed="1"/>
+    <w:lsdException w:name="Body Text First Indent" w:semiHidden="1" w:unhideWhenUsed="1"/>
+    <w:lsdException w:name="Body Text First Indent 2" w:semiHidden="1" w:unhideWhenUsed="1"/>
+    <w:lsdException w:name="Note Heading" w:semiHidden="1" w:unhideWhenUsed="1"/>
+    <w:lsdException w:name="Body Text 2" w:semiHidden="1" w:unhideWhenUsed="1"/>
+    <w:lsdException w:name="Body Text 3" w:semiHidden="1" w:unhideWhenUsed="1"/>
+    <w:lsdException w:name="Body Text Indent 2" w:semiHidden="1" w:unhideWhenUsed="1"/>
+    <w:lsdException w:name="Body Text Indent 3" w:semiHidden="1" w:unhideWhenUsed="1"/>
+    <w:lsdException w:name="Block Text" w:semiHidden="1" w:unhideWhenUsed="1"/>
+    <w:lsdException w:name="Hyperlink" w:semiHidden="1" w:unhideWhenUsed="1"/>
+    <w:lsdException w:name="FollowedHyperlink" w:semiHidden="1" w:unhideWhenUsed="1"/>
+    <w:lsdException w:name="Strong" w:uiPriority="22" w:qFormat="1"/>
+    <w:lsdException w:name="Emphasis" w:uiPriority="20" w:qFormat="1"/>
+    <w:lsdException w:name="Document Map" w:semiHidden="1" w:unhideWhenUsed="1"/>
+    <w:lsdException w:name="Plain Text" w:semiHidden="1" w:unhideWhenUsed="1"/>
+    <w:lsdException w:name="E-mail Signature" w:semiHidden="1" w:unhideWhenUsed="1"/>
+    <w:lsdException w:name="HTML Top of Form" w:semiHidden="1" w:unhideWhenUsed="1"/>
+    <w:lsdException w:name="HTML Bottom of Form" w:semiHidden="1" w:unhideWhenUsed="1"/>
+    <w:lsdException w:name="Normal (Web)" w:semiHidden="1" w:unhideWhenUsed="1"/>
+    <w:lsdException w:name="HTML Acronym" w:semiHidden="1" w:unhideWhenUsed="1"/>
+    <w:lsdException w:name="HTML Address" w:semiHidden="1" w:unhideWhenUsed="1"/>
+    <w:lsdException w:name="HTML Cite" w:semiHidden="1" w:unhideWhenUsed="1"/>
+    <w:lsdException w:name="HTML Code" w:semiHidden="1" w:unhideWhenUsed="1"/>
+    <w:lsdException w:name="HTML Definition" w:semiHidden="1" w:unhideWhenUsed="1"/>
+    <w:lsdException w:name="HTML Keyboard" w:semiHidden="1" w:unhideWhenUsed="1"/>
+    <w:lsdException w:name="HTML Preformatted" w:semiHidden="1" w:unhideWhenUsed="1"/>
+    <w:lsdException w:name="HTML Sample" w:semiHidden="1" w:unhideWhenUsed="1"/>
+    <w:lsdException w:name="HTML Typewriter" w:semiHidden="1" w:unhideWhenUsed="1"/>
+    <w:lsdException w:name="HTML Variable" w:semiHidden="1" w:unhideWhenUsed="1"/>
+    <w:lsdException w:name="Normal Table" w:semiHidden="1" w:unhideWhenUsed="1"/>
+    <w:lsdException w:name="annotation subject" w:semiHidden="1" w:unhideWhenUsed="1"/>
+    <w:lsdException w:name="No List" w:semiHidden="1" w:unhideWhenUsed="1"/>
+    <w:lsdException w:name="Outline List 1" w:semiHidden="1" w:unhideWhenUsed="1"/>
+    <w:lsdException w:name="Outline List 2" w:semiHidden="1" w:unhideWhenUsed="1"/>
+    <w:lsdException w:name="Outline List 3" w:semiHidden="1" w:unhideWhenUsed="1"/>
+    <w:lsdException w:name="Table Simple 1" w:semiHidden="1" w:unhideWhenUsed="1"/>
+    <w:lsdException w:name="Table Simple 2" w:semiHidden="1" w:unhideWhenUsed="1"/>
+    <w:lsdException w:name="Table Simple 3" w:semiHidden="1" w:unhideWhenUsed="1"/>
+    <w:lsdException w:name="Table Classic 1" w:semiHidden="1" w:unhideWhenUsed="1"/>
+    <w:lsdException w:name="Table Classic 2" w:semiHidden="1" w:unhideWhenUsed="1"/>
+    <w:lsdException w:name="Table Classic 3" w:semiHidden="1" w:unhideWhenUsed="1"/>
+    <w:lsdException w:name="Table Classic 4" w:semiHidden="1" w:unhideWhenUsed="1"/>
+    <w:lsdException w:name="Table Colorful 1" w:semiHidden="1" w:unhideWhenUsed="1"/>
+    <w:lsdException w:name="Table Colorful 2" w:semiHidden="1" w:unhideWhenUsed="1"/>
+    <w:lsdException w:name="Table Colorful 3" w:semiHidden="1" w:unhideWhenUsed="1"/>
+    <w:lsdException w:name="Table Columns 1" w:semiHidden="1" w:unhideWhenUsed="1"/>
+    <w:lsdException w:name="Table Columns 2" w:semiHidden="1" w:unhideWhenUsed="1"/>
+    <w:lsdException w:name="Table Columns 3" w:semiHidden="1" w:unhideWhenUsed="1"/>
+    <w:lsdException w:name="Table Columns 4" w:semiHidden="1" w:unhideWhenUsed="1"/>
+    <w:lsdException w:name="Table Columns 5" w:semiHidden="1" w:unhideWhenUsed="1"/>
+    <w:lsdException w:name="Table Grid 1" w:semiHidden="1" w:unhideWhenUsed="1"/>
+    <w:lsdException w:name="Table Grid 2" w:semiHidden="1" w:unhideWhenUsed="1"/>
+    <w:lsdException w:name="Table Grid 3" w:semiHidden="1" w:unhideWhenUsed="1"/>
+    <w:lsdException w:name="Table Grid 4" w:semiHidden="1" w:unhideWhenUsed="1"/>
+    <w:lsdException w:name="Table Grid 5" w:semiHidden="1" w:unhideWhenUsed="1"/>
+    <w:lsdException w:name="Table Grid 6" w:semiHidden="1" w:unhideWhenUsed="1"/>
+    <w:lsdException w:name="Table Grid 7" w:semiHidden="1" w:unhideWhenUsed="1"/>
+    <w:lsdException w:name="Table Grid 8" w:semiHidden="1" w:unhideWhenUsed="1"/>
+    <w:lsdException w:name="Table List 1" w:semiHidden="1" w:unhideWhenUsed="1"/>
+    <w:lsdException w:name="Table List 2" w:semiHidden="1" w:unhideWhenUsed="1"/>
+    <w:lsdException w:name="Table List 3" w:semiHidden="1" w:unhideWhenUsed="1"/>
+    <w:lsdException w:name="Table List 4" w:semiHidden="1" w:unhideWhenUsed="1"/>
+    <w:lsdException w:name="Table List 5" w:semiHidden="1" w:unhideWhenUsed="1"/>
+    <w:lsdException w:name="Table List 6" w:semiHidden="1" w:unhideWhenUsed="1"/>
+    <w:lsdException w:name="Table List 7" w:semiHidden="1" w:unhideWhenUsed="1"/>
+    <w:lsdException w:name="Table List 8" w:semiHidden="1" w:unhideWhenUsed="1"/>
+    <w:lsdException w:name="Table 3D effects 1" w:semiHidden="1" w:unhideWhenUsed="1"/>
+    <w:lsdException w:name="Table 3D effects 2" w:semiHidden="1" w:unhideWhenUsed="1"/>
+    <w:lsdException w:name="Table 3D effects 3" w:semiHidden="1" w:unhideWhenUsed="1"/>
+    <w:lsdException w:name="Table Contemporary" w:semiHidden="1" w:unhideWhenUsed="1"/>
+    <w:lsdException w:name="Table Elegant" w:semiHidden="1" w:unhideWhenUsed="1"/>
+    <w:lsdException w:name="Table Professional" w:semiHidden="1" w:unhideWhenUsed="1"/>
+    <w:lsdException w:name="Table Subtle 1" w:semiHidden="1" w:unhideWhenUsed="1"/>
+    <w:lsdException w:name="Table Subtle 2" w:semiHidden="1" w:unhideWhenUsed="1"/>
+    <w:lsdException w:name="Table Web 1" w:semiHidden="1" w:unhideWhenUsed="1"/>
+    <w:lsdException w:name="Table Web 2" w:semiHidden="1" w:unhideWhenUsed="1"/>
+    <w:lsdException w:name="Table Web 3" w:semiHidden="1" w:unhideWhenUsed="1"/>
+    <w:lsdException w:name="Balloon Text" w:semiHidden="1" w:unhideWhenUsed="1"/>
+    <w:lsdException w:name="Table Grid" w:uiPriority="59"/>
+    <w:lsdException w:name="Table Theme" w:semiHidden="1" w:unhideWhenUsed="1"/>
+    <w:lsdException w:name="Placeholder Text" w:semiHidden="1"/>
+    <w:lsdException w:name="No Spacing" w:uiPriority="1" w:qFormat="1"/>
+    <w:lsdException w:name="Light Shading" w:uiPriority="60"/>
+    <w:lsdException w:name="Light List" w:uiPriority="61"/>
+    <w:lsdException w:name="Light Grid" w:uiPriority="62"/>
+    <w:lsdException w:name="Medium Shading 1" w:uiPriority="63"/>
+    <w:lsdException w:name="Medium Shading 2" w:uiPriority="64"/>
+    <w:lsdException w:name="Medium List 1" w:uiPriority="65"/>
+    <w:lsdException w:name="Medium List 2" w:uiPriority="66"/>
+    <w:lsdException w:name="Medium Grid 1" w:uiPriority="67"/>
+    <w:lsdException w:name="Medium Grid 2" w:uiPriority="68"/>
+    <w:lsdException w:name="Medium Grid 3" w:uiPriority="69"/>
+    <w:lsdException w:name="Dark List" w:uiPriority="70"/>
+    <w:lsdException w:name="Colorful Shading" w:uiPriority="71"/>
+    <w:lsdException w:name="Colorful List" w:uiPriority="72"/>
+    <w:lsdException w:name="Colorful Grid" w:uiPriority="73"/>
+    <w:lsdException w:name="Light Shading Accent 1" w:uiPriority="60"/>
+    <w:lsdException w:name="Light List Accent 1" w:uiPriority="61"/>
+    <w:lsdException w:name="Light Grid Accent 1" w:uiPriority="62"/>
+    <w:lsdException w:name="Medium Shading 1 Accent 1" w:uiPriority="63"/>
+    <w:lsdException w:name="Medium Shading 2 Accent 1" w:uiPriority="64"/>
+    <w:lsdException w:name="Medium List 1 Accent 1" w:uiPriority="65"/>
+    <w:lsdException w:name="Revision" w:semiHidden="1"/>
+    <w:lsdException w:name="List Paragraph" w:uiPriority="34" w:qFormat="1"/>
+    <w:lsdException w:name="Quote" w:uiPriority="29" w:qFormat="1"/>
+    <w:lsdException w:name="Intense Quote" w:uiPriority="30" w:qFormat="1"/>
+    <w:lsdException w:name="Medium List 2 Accent 1" w:uiPriority="66"/>
+    <w:lsdException w:name="Medium Grid 1 Accent 1" w:uiPriority="67"/>
+    <w:lsdException w:name="Medium Grid 2 Accent 1" w:uiPriority="68"/>
+    <w:lsdException w:name="Medium Grid 3 Accent 1" w:uiPriority="69"/>
+    <w:lsdException w:name="Dark List Accent 1" w:uiPriority="70"/>
+    <w:lsdException w:name="Colorful Shading Accent 1" w:uiPriority="71"/>
+    <w:lsdException w:name="Colorful List Accent 1" w:uiPriority="72"/>
+    <w:lsdException w:name="Colorful Grid Accent 1" w:uiPriority="73"/>
+    <w:lsdException w:name="Light Shading Accent 2" w:uiPriority="60"/>
+    <w:lsdException w:name="Light List Accent 2" w:uiPriority="61"/>
+    <w:lsdException w:name="Light Grid Accent 2" w:uiPriority="62"/>
+    <w:lsdException w:name="Medium Shading 1 Accent 2" w:uiPriority="63"/>
+    <w:lsdException w:name="Medium Shading 2 Accent 2" w:uiPriority="64"/>
+    <w:lsdException w:name="Medium List 1 Accent 2" w:uiPriority="65"/>
+    <w:lsdException w:name="Medium List 2 Accent 2" w:uiPriority="66"/>
+    <w:lsdException w:name="Medium Grid 1 Accent 2" w:uiPriority="67"/>
+    <w:lsdException w:name="Medium Grid 2 Accent 2" w:uiPriority="68"/>
+    <w:lsdException w:name="Medium Grid 3 Accent 2" w:uiPriority="69"/>
+    <w:lsdException w:name="Dark List Accent 2" w:uiPriority="70"/>
+    <w:lsdException w:name="Colorful Shading Accent 2" w:uiPriority="71"/>
+    <w:lsdException w:name="Colorful List Accent 2" w:uiPriority="72"/>
+    <w:lsdException w:name="Colorful Grid Accent 2" w:uiPriority="73"/>
+    <w:lsdException w:name="Light Shading Accent 3" w:uiPriority="60"/>
+    <w:lsdException w:name="Light List Accent 3" w:uiPriority="61"/>
+    <w:lsdException w:name="Light Grid Accent 3" w:uiPriority="62"/>
+    <w:lsdException w:name="Medium Shading 1 Accent 3" w:uiPriority="63"/>
+    <w:lsdException w:name="Medium Shading 2 Accent 3" w:uiPriority="64"/>
+    <w:lsdException w:name="Medium List 1 Accent 3" w:uiPriority="65"/>
+    <w:lsdException w:name="Medium List 2 Accent 3" w:uiPriority="66"/>
+    <w:lsdException w:name="Medium Grid 1 Accent 3" w:uiPriority="67"/>
+    <w:lsdException w:name="Medium Grid 2 Accent 3" w:uiPriority="68"/>
+    <w:lsdException w:name="Medium Grid 3 Accent 3" w:uiPriority="69"/>
+    <w:lsdException w:name="Dark List Accent 3" w:uiPriority="70"/>
+    <w:lsdException w:name="Colorful Shading Accent 3" w:uiPriority="71"/>
+    <w:lsdException w:name="Colorful List Accent 3" w:uiPriority="72"/>
+    <w:lsdException w:name="Colorful Grid Accent 3" w:uiPriority="73"/>
+    <w:lsdException w:name="Light Shading Accent 4" w:uiPriority="60"/>
+    <w:lsdException w:name="Light List Accent 4" w:uiPriority="61"/>
+    <w:lsdException w:name="Light Grid Accent 4" w:uiPriority="62"/>
+    <w:lsdException w:name="Medium Shading 1 Accent 4" w:uiPriority="63"/>
+    <w:lsdException w:name="Medium Shading 2 Accent 4" w:uiPriority="64"/>
+    <w:lsdException w:name="Medium List 1 Accent 4" w:uiPriority="65"/>
+    <w:lsdException w:name="Medium List 2 Accent 4" w:uiPriority="66"/>
+    <w:lsdException w:name="Medium Grid 1 Accent 4" w:uiPriority="67"/>
+    <w:lsdException w:name="Medium Grid 2 Accent 4" w:uiPriority="68"/>
+    <w:lsdException w:name="Medium Grid 3 Accent 4" w:uiPriority="69"/>
+    <w:lsdException w:name="Dark List Accent 4" w:uiPriority="70"/>
+    <w:lsdException w:name="Colorful Shading Accent 4" w:uiPriority="71"/>
+    <w:lsdException w:name="Colorful List Accent 4" w:uiPriority="72"/>
+    <w:lsdException w:name="Colorful Grid Accent 4" w:uiPriority="73"/>
+    <w:lsdException w:name="Light Shading Accent 5" w:uiPriority="60"/>
+    <w:lsdException w:name="Light List Accent 5" w:uiPriority="61"/>
+    <w:lsdException w:name="Light Grid Accent 5" w:uiPriority="62"/>
+    <w:lsdException w:name="Medium Shading 1 Accent 5" w:uiPriority="63"/>
+    <w:lsdException w:name="Medium Shading 2 Accent 5" w:uiPriority="64"/>
+    <w:lsdException w:name="Medium List 1 Accent 5" w:uiPriority="65"/>
+    <w:lsdException w:name="Medium List 2 Accent 5" w:uiPriority="66"/>
+    <w:lsdException w:name="Medium Grid 1 Accent 5" w:uiPriority="67"/>
+    <w:lsdException w:name="Medium Grid 2 Accent 5" w:uiPriority="68"/>
+    <w:lsdException w:name="Medium Grid 3 Accent 5" w:uiPriority="69"/>
+    <w:lsdException w:name="Dark List Accent 5" w:uiPriority="70"/>
+    <w:lsdException w:name="Colorful Shading Accent 5" w:uiPriority="71"/>
+    <w:lsdException w:name="Colorful List Accent 5" w:uiPriority="72"/>
+    <w:lsdException w:name="Colorful Grid Accent 5" w:uiPriority="73"/>
+    <w:lsdException w:name="Light Shading Accent 6" w:uiPriority="60"/>
+    <w:lsdException w:name="Light List Accent 6" w:uiPriority="61"/>
+    <w:lsdException w:name="Light Grid Accent 6" w:uiPriority="62"/>
+    <w:lsdException w:name="Medium Shading 1 Accent 6" w:uiPriority="63"/>
+    <w:lsdException w:name="Medium Shading 2 Accent 6" w:uiPriority="64"/>
+    <w:lsdException w:name="Medium List 1 Accent 6" w:uiPriority="65"/>
+    <w:lsdException w:name="Medium List 2 Accent 6" w:uiPriority="66"/>
+    <w:lsdException w:name="Medium Grid 1 Accent 6" w:uiPriority="67"/>
+    <w:lsdException w:name="Medium Grid 2 Accent 6" w:uiPriority="68"/>
+    <w:lsdException w:name="Medium Grid 3 Accent 6" w:uiPriority="69"/>
+    <w:lsdException w:name="Dark List Accent 6" w:uiPriority="70"/>
+    <w:lsdException w:name="Colorful Shading Accent 6" w:uiPriority="71"/>
+    <w:lsdException w:name="Colorful List Accent 6" w:uiPriority="72"/>
+    <w:lsdException w:name="Colorful Grid Accent 6" w:uiPriority="73"/>
+    <w:lsdException w:name="Subtle Emphasis" w:uiPriority="19" w:qFormat="1"/>
+    <w:lsdException w:name="Intense Emphasis" w:uiPriority="21" w:qFormat="1"/>
+    <w:lsdException w:name="Subtle Reference" w:uiPriority="31" w:qFormat="1"/>
+    <w:lsdException w:name="Intense Reference" w:uiPriority="32" w:qFormat="1"/>
+    <w:lsdException w:name="Book Title" w:uiPriority="33" w:qFormat="1"/>
+    <w:lsdException w:name="Bibliography" w:semiHidden="1" w:uiPriority="37" w:unhideWhenUsed="1"/>
+    <w:lsdException w:name="TOC Heading" w:semiHidden="1" w:uiPriority="39" w:unhideWhenUsed="1" w:qFormat="1"/>
+    <w:lsdException w:name="Grid Table 4" w:uiPriority="49"/>
+    <w:lsdException w:name="Grid Table 5 Dark" w:uiPriority="50"/>
+    <w:lsdException w:name="Grid Table 6 Colorful" w:uiPriority="51"/>
+    <w:lsdException w:name="Grid Table 7 Colorful" w:uiPriority="52"/>
+    <w:lsdException w:name="Grid Table 1 Light Accent 1" w:uiPriority="46"/>
+    <w:lsdException w:name="Grid Table 2 Accent 1" w:uiPriority="47"/>
+    <w:lsdException w:name="Grid Table 3 Accent 1" w:uiPriority="48"/>
+    <w:lsdException w:name="Grid Table 4 Accent 1" w:uiPriority="49"/>
+    <w:lsdException w:name="Grid Table 5 Dark Accent 1" w:uiPriority="50"/>
+    <w:lsdException w:name="Grid Table 6 Colorful Accent 1" w:uiPriority="51"/>
+    <w:lsdException w:name="Grid Table 7 Colorful Accent 1" w:uiPriority="52"/>
+    <w:lsdException w:name="Grid Table 1 Light Accent 2" w:uiPriority="46"/>
+    <w:lsdException w:name="Grid Table 2 Accent 2" w:uiPriority="47"/>
+    <w:lsdException w:name="Grid Table 3 Accent 2" w:uiPriority="48"/>
+    <w:lsdException w:name="Grid Table 4 Accent 2" w:uiPriority="49"/>
+    <w:lsdException w:name="Grid Table 5 Dark Accent 2" w:uiPriority="50"/>
+    <w:lsdException w:name="Grid Table 6 Colorful Accent 2" w:uiPriority="51"/>
+    <w:lsdException w:name="Grid Table 7 Colorful Accent 2" w:uiPriority="52"/>
+    <w:lsdException w:name="Grid Table 1 Light Accent 3" w:uiPriority="46"/>
+    <w:lsdException w:name="Grid Table 2 Accent 3" w:uiPriority="47"/>
+    <w:lsdException w:name="Grid Table 3 Accent 3" w:uiPriority="48"/>
+    <w:lsdException w:name="Grid Table 4 Accent 3" w:uiPriority="49"/>
+    <w:lsdException w:name="Grid Table 5 Dark Accent 3" w:uiPriority="50"/>
+    <w:lsdException w:name="Grid Table 6 Colorful Accent 3" w:uiPriority="51"/>
+    <w:lsdException w:name="Grid Table 7 Colorful Accent 3" w:uiPriority="52"/>
+    <w:lsdException w:name="Grid Table 1 Light Accent 4" w:uiPriority="46"/>
+    <w:lsdException w:name="Grid Table 2 Accent 4" w:uiPriority="47"/>
+    <w:lsdException w:name="Grid Table 3 Accent 4" w:uiPriority="48"/>
+    <w:lsdException w:name="Grid Table 4 Accent 4" w:uiPriority="49"/>
+    <w:lsdException w:name="Grid Table 5 Dark Accent 4" w:uiPriority="50"/>
+    <w:lsdException w:name="Grid Table 6 Colorful Accent 4" w:uiPriority="51"/>
+    <w:lsdException w:name="Grid Table 7 Colorful Accent 4" w:uiPriority="52"/>
+    <w:lsdException w:name="Grid Table 1 Light Accent 5" w:uiPriority="46"/>
+    <w:lsdException w:name="Grid Table 2 Accent 5" w:uiPriority="47"/>
+    <w:lsdException w:name="Grid Table 3 Accent 5" w:uiPriority="48"/>
+    <w:lsdException w:name="Grid Table 4 Accent 5" w:uiPriority="49"/>
+    <w:lsdException w:name="Grid Table 5 Dark Accent 5" w:uiPriority="50"/>
+    <w:lsdException w:name="Grid Table 6 Colorful Accent 5" w:uiPriority="51"/>
+    <w:lsdException w:name="Grid Table 7 Colorful Accent 5" w:uiPriority="52"/>
+    <w:lsdException w:name="Grid Table 1 Light Accent 6" w:uiPriority="46"/>
+    <w:lsdException w:name="Grid Table 2 Accent 6" w:uiPriority="47"/>
+    <w:lsdException w:name="Grid Table 3 Accent 6" w:uiPriority="48"/>
+    <w:lsdException w:name="Grid Table 4 Accent 6" w:uiPriority="49"/>
+    <w:lsdException w:name="Grid Table 5 Dark Accent 6" w:uiPriority="50"/>
+    <w:lsdException w:name="Grid Table 6 Colorful Accent 6" w:uiPriority="51"/>
+    <w:lsdException w:name="Grid Table 7 Colorful Accent 6" w:uiPriority="52"/>
+    <w:lsdException w:name="List Table 1 Light" w:uiPriority="46"/>
+    <w:lsdException w:name="List Table 2" w:uiPriority="47"/>
+    <w:lsdException w:name="List Table 3" w:uiPriority="48"/>
+    <w:lsdException w:name="List Table 4" w:uiPriority="49"/>
+    <w:lsdException w:name="List Table 5 Dark" w:uiPriority="50"/>
+    <w:lsdException w:name="List Table 6 Colorful" w:uiPriority="51"/>
+    <w:lsdException w:name="List Table 7 Colorful" w:uiPriority="52"/>
+    <w:lsdException w:name="List Table 1 Light Accent 1" w:uiPriority="46"/>
+    <w:lsdException w:name="List Table 2 Accent 1" w:uiPriority="47"/>
+    <w:lsdException w:name="List Table 3 Accent 1" w:uiPriority="48"/>
+    <w:lsdException w:name="List Table 4 Accent 1" w:uiPriority="49"/>
+    <w:lsdException w:name="List Table 5 Dark Accent 1" w:uiPriority="50"/>
+    <w:lsdException w:name="List Table 6 Colorful Accent 1" w:uiPriority="51"/>
+    <w:lsdException w:name="List Table 7 Colorful Accent 1" w:uiPriority="52"/>
+    <w:lsdException w:name="List Table 1 Light Accent 2" w:uiPriority="46"/>
+    <w:lsdException w:name="List Table 2 Accent 2" w:uiPriority="47"/>
+    <w:lsdException w:name="List Table 3 Accent 2" w:uiPriority="48"/>
+    <w:lsdException w:name="List Table 4 Accent 2" w:uiPriority="49"/>
+    <w:lsdException w:name="List Table 5 Dark Accent 2" w:uiPriority="50"/>
+    <w:lsdException w:name="List Table 6 Colorful Accent 2" w:uiPriority="51"/>
+    <w:lsdException w:name="List Table 7 Colorful Accent 2" w:uiPriority="52"/>
+    <w:lsdException w:name="List Table 1 Light Accent 3" w:uiPriority="46"/>
+    <w:lsdException w:name="List Table 2 Accent 3" w:uiPriority="47"/>
+    <w:lsdException w:name="List Table 3 Accent 3" w:uiPriority="48"/>
+    <w:lsdException w:name="List Table 4 Accent 3" w:uiPriority="49"/>
+    <w:lsdException w:name="List Table 5 Dark Accent 3" w:uiPriority="50"/>
+    <w:lsdException w:name="List Table 6 Colorful Accent 3" w:uiPriority="51"/>
+    <w:lsdException w:name="List Table 7 Colorful Accent 3" w:uiPriority="52"/>
+    <w:lsdException w:name="List Table 1 Light Accent 4" w:uiPriority="46"/>
+    <w:lsdException w:name="List Table 2 Accent 4" w:uiPriority="47"/>
+    <w:lsdException w:name="List Table 3 Accent 4" w:uiPriority="48"/>
+    <w:lsdException w:name="List Table 4 Accent 4" w:uiPriority="49"/>
+    <w:lsdException w:name="List Table 5 Dark Accent 4" w:uiPriority="50"/>
+    <w:lsdException w:name="List Table 6 Colorful Accent 4" w:uiPriority="51"/>
+    <w:lsdException w:name="List Table 7 Colorful Accent 4" w:uiPriority="52"/>
+    <w:lsdException w:name="List Table 1 Light Accent 5" w:uiPriority="46"/>
+    <w:lsdException w:name="List Table 2 Accent 5" w:uiPriority="47"/>
+    <w:lsdException w:name="List Table 3 Accent 5" w:uiPriority="48"/>
+    <w:lsdException w:name="List Table 4 Accent 5" w:uiPriority="49"/>
+    <w:lsdException w:name="List Table 5 Dark Accent 5" w:uiPriority="50"/>
+    <w:lsdException w:name="List Table 6 Colorful Accent 5" w:uiPriority="51"/>
+    <w:lsdException w:name="List Table 7 Colorful Accent 5" w:uiPriority="52"/>
+    <w:lsdException w:name="List Table 1 Light Accent 6" w:uiPriority="46"/>
+    <w:lsdException w:name="List Table 2 Accent 6" w:uiPriority="47"/>
+    <w:lsdException w:name="List Table 3 Accent 6" w:uiPriority="48"/>
+    <w:lsdException w:name="List Table 4 Accent 6" w:uiPriority="49"/>
+    <w:lsdException w:name="List Table 5 Dark Accent 6" w:uiPriority="50"/>
+    <w:lsdException w:name="List Table 6 Colorful Accent 6" w:uiPriority="51"/>
+    <w:lsdException w:name="List Table 7 Colorful Accent 6" w:uiPriority="52"/>
   </w:latentStyles>
   <w:style w:type="paragraph" w:default="1" w:styleId="Normal">
     <w:name w:val="Normal"/>
@@ -5170,7 +5244,6 @@
     <w:uiPriority w:val="59"/>
     <w:rsid w:val="009C3940"/>
     <w:tblPr>
-      <w:tblInd w:w="0" w:type="dxa"/>
       <w:tblBorders>
         <w:top w:val="single" w:sz="4" w:space="0" w:color="auto"/>
         <w:left w:val="single" w:sz="4" w:space="0" w:color="auto"/>
@@ -5179,324 +5252,6 @@
         <w:insideH w:val="single" w:sz="4" w:space="0" w:color="auto"/>
         <w:insideV w:val="single" w:sz="4" w:space="0" w:color="auto"/>
       </w:tblBorders>
-      <w:tblCellMar>
-        <w:top w:w="0" w:type="dxa"/>
-        <w:left w:w="108" w:type="dxa"/>
-        <w:bottom w:w="0" w:type="dxa"/>
-        <w:right w:w="108" w:type="dxa"/>
-      </w:tblCellMar>
-    </w:tblPr>
-  </w:style>
-  <w:style w:type="paragraph" w:styleId="NormalWeb">
-    <w:name w:val="Normal (Web)"/>
-    <w:basedOn w:val="Normal"/>
-    <w:uiPriority w:val="99"/>
-    <w:unhideWhenUsed/>
-    <w:rsid w:val="0096473B"/>
-    <w:pPr>
-      <w:spacing w:before="100" w:beforeAutospacing="1" w:after="100" w:afterAutospacing="1"/>
-    </w:pPr>
-    <w:rPr>
-      <w:rFonts w:ascii="Times New Roman" w:eastAsia="Times New Roman" w:hAnsi="Times New Roman" w:cs="Times New Roman"/>
-    </w:rPr>
-  </w:style>
-  <w:style w:type="paragraph" w:styleId="BalloonText">
-    <w:name w:val="Balloon Text"/>
-    <w:basedOn w:val="Normal"/>
-    <w:link w:val="BalloonTextChar"/>
-    <w:uiPriority w:val="99"/>
-    <w:semiHidden/>
-    <w:unhideWhenUsed/>
-    <w:rsid w:val="00795AC9"/>
-    <w:rPr>
-      <w:rFonts w:ascii="Lucida Grande" w:hAnsi="Lucida Grande" w:cs="Lucida Grande"/>
-      <w:sz w:val="18"/>
-      <w:szCs w:val="18"/>
-    </w:rPr>
-  </w:style>
-  <w:style w:type="character" w:customStyle="1" w:styleId="BalloonTextChar">
-    <w:name w:val="Balloon Text Char"/>
-    <w:basedOn w:val="DefaultParagraphFont"/>
-    <w:link w:val="BalloonText"/>
-    <w:uiPriority w:val="99"/>
-    <w:semiHidden/>
-    <w:rsid w:val="00795AC9"/>
-    <w:rPr>
-      <w:rFonts w:ascii="Lucida Grande" w:hAnsi="Lucida Grande" w:cs="Lucida Grande"/>
-      <w:sz w:val="18"/>
-      <w:szCs w:val="18"/>
-    </w:rPr>
-  </w:style>
-</w:styles>
-</file>
-
-<file path=word/stylesWithEffects.xml><?xml version="1.0" encoding="utf-8"?>
-<w:styles xmlns:wpc="http://schemas.microsoft.com/office/word/2010/wordprocessingCanvas" xmlns:mo="http://schemas.microsoft.com/office/mac/office/2008/main" xmlns:mc="http://schemas.openxmlformats.org/markup-compatibility/2006" xmlns:mv="urn:schemas-microsoft-com:mac:vml" xmlns:o="urn:schemas-microsoft-com:office:office" xmlns:r="http://schemas.openxmlformats.org/officeDocument/2006/relationships" xmlns:m="http://schemas.openxmlformats.org/officeDocument/2006/math" xmlns:v="urn:schemas-microsoft-com:vml" xmlns:wp14="http://schemas.microsoft.com/office/word/2010/wordprocessingDrawing" xmlns:wp="http://schemas.openxmlformats.org/drawingml/2006/wordprocessingDrawing" xmlns:w10="urn:schemas-microsoft-com:office:word" xmlns:w="http://schemas.openxmlformats.org/wordprocessingml/2006/main" xmlns:w14="http://schemas.microsoft.com/office/word/2010/wordml" xmlns:wpg="http://schemas.microsoft.com/office/word/2010/wordprocessingGroup" xmlns:wpi="http://schemas.microsoft.com/office/word/2010/wordprocessingInk" xmlns:wne="http://schemas.microsoft.com/office/word/2006/wordml" xmlns:wps="http://schemas.microsoft.com/office/word/2010/wordprocessingShape" mc:Ignorable="w14 wp14">
-  <w:docDefaults>
-    <w:rPrDefault>
-      <w:rPr>
-        <w:rFonts w:asciiTheme="minorHAnsi" w:eastAsiaTheme="minorEastAsia" w:hAnsiTheme="minorHAnsi" w:cstheme="minorBidi"/>
-        <w:sz w:val="24"/>
-        <w:szCs w:val="24"/>
-        <w:lang w:val="en-US" w:eastAsia="en-US" w:bidi="ar-SA"/>
-      </w:rPr>
-    </w:rPrDefault>
-    <w:pPrDefault/>
-  </w:docDefaults>
-  <w:latentStyles w:defLockedState="0" w:defUIPriority="99" w:defSemiHidden="1" w:defUnhideWhenUsed="1" w:defQFormat="0" w:count="276">
-    <w:lsdException w:name="Normal" w:semiHidden="0" w:uiPriority="0" w:unhideWhenUsed="0" w:qFormat="1"/>
-    <w:lsdException w:name="heading 1" w:semiHidden="0" w:uiPriority="9" w:unhideWhenUsed="0" w:qFormat="1"/>
-    <w:lsdException w:name="heading 2" w:uiPriority="9" w:qFormat="1"/>
-    <w:lsdException w:name="heading 3" w:uiPriority="9" w:qFormat="1"/>
-    <w:lsdException w:name="heading 4" w:uiPriority="9" w:qFormat="1"/>
-    <w:lsdException w:name="heading 5" w:uiPriority="9" w:qFormat="1"/>
-    <w:lsdException w:name="heading 6" w:uiPriority="9" w:qFormat="1"/>
-    <w:lsdException w:name="heading 7" w:uiPriority="9" w:qFormat="1"/>
-    <w:lsdException w:name="heading 8" w:uiPriority="9" w:qFormat="1"/>
-    <w:lsdException w:name="heading 9" w:uiPriority="9" w:qFormat="1"/>
-    <w:lsdException w:name="toc 1" w:uiPriority="39"/>
-    <w:lsdException w:name="toc 2" w:uiPriority="39"/>
-    <w:lsdException w:name="toc 3" w:uiPriority="39"/>
-    <w:lsdException w:name="toc 4" w:uiPriority="39"/>
-    <w:lsdException w:name="toc 5" w:uiPriority="39"/>
-    <w:lsdException w:name="toc 6" w:uiPriority="39"/>
-    <w:lsdException w:name="toc 7" w:uiPriority="39"/>
-    <w:lsdException w:name="toc 8" w:uiPriority="39"/>
-    <w:lsdException w:name="toc 9" w:uiPriority="39"/>
-    <w:lsdException w:name="caption" w:uiPriority="35" w:qFormat="1"/>
-    <w:lsdException w:name="Title" w:semiHidden="0" w:uiPriority="10" w:unhideWhenUsed="0" w:qFormat="1"/>
-    <w:lsdException w:name="Default Paragraph Font" w:uiPriority="1"/>
-    <w:lsdException w:name="Subtitle" w:semiHidden="0" w:uiPriority="11" w:unhideWhenUsed="0" w:qFormat="1"/>
-    <w:lsdException w:name="Strong" w:semiHidden="0" w:uiPriority="22" w:unhideWhenUsed="0" w:qFormat="1"/>
-    <w:lsdException w:name="Emphasis" w:semiHidden="0" w:uiPriority="20" w:unhideWhenUsed="0" w:qFormat="1"/>
-    <w:lsdException w:name="Table Grid" w:semiHidden="0" w:uiPriority="59" w:unhideWhenUsed="0"/>
-    <w:lsdException w:name="Note Level 1" w:semiHidden="0" w:unhideWhenUsed="0"/>
-    <w:lsdException w:name="Note Level 2" w:semiHidden="0" w:unhideWhenUsed="0"/>
-    <w:lsdException w:name="Note Level 3" w:semiHidden="0" w:unhideWhenUsed="0"/>
-    <w:lsdException w:name="Note Level 4" w:semiHidden="0" w:unhideWhenUsed="0"/>
-    <w:lsdException w:name="Note Level 5" w:semiHidden="0" w:unhideWhenUsed="0"/>
-    <w:lsdException w:name="Note Level 6" w:semiHidden="0" w:unhideWhenUsed="0"/>
-    <w:lsdException w:name="Note Level 7" w:semiHidden="0" w:unhideWhenUsed="0"/>
-    <w:lsdException w:name="Note Level 8" w:semiHidden="0" w:unhideWhenUsed="0"/>
-    <w:lsdException w:name="Note Level 9" w:semiHidden="0" w:unhideWhenUsed="0"/>
-    <w:lsdException w:name="Placeholder Text" w:unhideWhenUsed="0"/>
-    <w:lsdException w:name="No Spacing" w:semiHidden="0" w:uiPriority="1" w:unhideWhenUsed="0" w:qFormat="1"/>
-    <w:lsdException w:name="Light Shading" w:semiHidden="0" w:uiPriority="60" w:unhideWhenUsed="0"/>
-    <w:lsdException w:name="Light List" w:semiHidden="0" w:uiPriority="61" w:unhideWhenUsed="0"/>
-    <w:lsdException w:name="Light Grid" w:semiHidden="0" w:uiPriority="62" w:unhideWhenUsed="0"/>
-    <w:lsdException w:name="Medium Shading 1" w:semiHidden="0" w:uiPriority="63" w:unhideWhenUsed="0"/>
-    <w:lsdException w:name="Medium Shading 2" w:semiHidden="0" w:uiPriority="64" w:unhideWhenUsed="0"/>
-    <w:lsdException w:name="Medium List 1" w:semiHidden="0" w:uiPriority="65" w:unhideWhenUsed="0"/>
-    <w:lsdException w:name="Medium List 2" w:semiHidden="0" w:uiPriority="66" w:unhideWhenUsed="0"/>
-    <w:lsdException w:name="Medium Grid 1" w:semiHidden="0" w:uiPriority="67" w:unhideWhenUsed="0"/>
-    <w:lsdException w:name="Medium Grid 2" w:semiHidden="0" w:uiPriority="68" w:unhideWhenUsed="0"/>
-    <w:lsdException w:name="Medium Grid 3" w:semiHidden="0" w:uiPriority="69" w:unhideWhenUsed="0"/>
-    <w:lsdException w:name="Dark List" w:semiHidden="0" w:uiPriority="70" w:unhideWhenUsed="0"/>
-    <w:lsdException w:name="Colorful Shading" w:semiHidden="0" w:uiPriority="71" w:unhideWhenUsed="0"/>
-    <w:lsdException w:name="Colorful List" w:semiHidden="0" w:uiPriority="72" w:unhideWhenUsed="0"/>
-    <w:lsdException w:name="Colorful Grid" w:semiHidden="0" w:uiPriority="73" w:unhideWhenUsed="0"/>
-    <w:lsdException w:name="Light Shading Accent 1" w:semiHidden="0" w:uiPriority="60" w:unhideWhenUsed="0"/>
-    <w:lsdException w:name="Light List Accent 1" w:semiHidden="0" w:uiPriority="61" w:unhideWhenUsed="0"/>
-    <w:lsdException w:name="Light Grid Accent 1" w:semiHidden="0" w:uiPriority="62" w:unhideWhenUsed="0"/>
-    <w:lsdException w:name="Medium Shading 1 Accent 1" w:semiHidden="0" w:uiPriority="63" w:unhideWhenUsed="0"/>
-    <w:lsdException w:name="Medium Shading 2 Accent 1" w:semiHidden="0" w:uiPriority="64" w:unhideWhenUsed="0"/>
-    <w:lsdException w:name="Medium List 1 Accent 1" w:semiHidden="0" w:uiPriority="65" w:unhideWhenUsed="0"/>
-    <w:lsdException w:name="Revision" w:unhideWhenUsed="0"/>
-    <w:lsdException w:name="List Paragraph" w:semiHidden="0" w:uiPriority="34" w:unhideWhenUsed="0" w:qFormat="1"/>
-    <w:lsdException w:name="Quote" w:semiHidden="0" w:uiPriority="29" w:unhideWhenUsed="0" w:qFormat="1"/>
-    <w:lsdException w:name="Intense Quote" w:semiHidden="0" w:uiPriority="30" w:unhideWhenUsed="0" w:qFormat="1"/>
-    <w:lsdException w:name="Medium List 2 Accent 1" w:semiHidden="0" w:uiPriority="66" w:unhideWhenUsed="0"/>
-    <w:lsdException w:name="Medium Grid 1 Accent 1" w:semiHidden="0" w:uiPriority="67" w:unhideWhenUsed="0"/>
-    <w:lsdException w:name="Medium Grid 2 Accent 1" w:semiHidden="0" w:uiPriority="68" w:unhideWhenUsed="0"/>
-    <w:lsdException w:name="Medium Grid 3 Accent 1" w:semiHidden="0" w:uiPriority="69" w:unhideWhenUsed="0"/>
-    <w:lsdException w:name="Dark List Accent 1" w:semiHidden="0" w:uiPriority="70" w:unhideWhenUsed="0"/>
-    <w:lsdException w:name="Colorful Shading Accent 1" w:semiHidden="0" w:uiPriority="71" w:unhideWhenUsed="0"/>
-    <w:lsdException w:name="Colorful List Accent 1" w:semiHidden="0" w:uiPriority="72" w:unhideWhenUsed="0"/>
-    <w:lsdException w:name="Colorful Grid Accent 1" w:semiHidden="0" w:uiPriority="73" w:unhideWhenUsed="0"/>
-    <w:lsdException w:name="Light Shading Accent 2" w:semiHidden="0" w:uiPriority="60" w:unhideWhenUsed="0"/>
-    <w:lsdException w:name="Light List Accent 2" w:semiHidden="0" w:uiPriority="61" w:unhideWhenUsed="0"/>
-    <w:lsdException w:name="Light Grid Accent 2" w:semiHidden="0" w:uiPriority="62" w:unhideWhenUsed="0"/>
-    <w:lsdException w:name="Medium Shading 1 Accent 2" w:semiHidden="0" w:uiPriority="63" w:unhideWhenUsed="0"/>
-    <w:lsdException w:name="Medium Shading 2 Accent 2" w:semiHidden="0" w:uiPriority="64" w:unhideWhenUsed="0"/>
-    <w:lsdException w:name="Medium List 1 Accent 2" w:semiHidden="0" w:uiPriority="65" w:unhideWhenUsed="0"/>
-    <w:lsdException w:name="Medium List 2 Accent 2" w:semiHidden="0" w:uiPriority="66" w:unhideWhenUsed="0"/>
-    <w:lsdException w:name="Medium Grid 1 Accent 2" w:semiHidden="0" w:uiPriority="67" w:unhideWhenUsed="0"/>
-    <w:lsdException w:name="Medium Grid 2 Accent 2" w:semiHidden="0" w:uiPriority="68" w:unhideWhenUsed="0"/>
-    <w:lsdException w:name="Medium Grid 3 Accent 2" w:semiHidden="0" w:uiPriority="69" w:unhideWhenUsed="0"/>
-    <w:lsdException w:name="Dark List Accent 2" w:semiHidden="0" w:uiPriority="70" w:unhideWhenUsed="0"/>
-    <w:lsdException w:name="Colorful Shading Accent 2" w:semiHidden="0" w:uiPriority="71" w:unhideWhenUsed="0"/>
-    <w:lsdException w:name="Colorful List Accent 2" w:semiHidden="0" w:uiPriority="72" w:unhideWhenUsed="0"/>
-    <w:lsdException w:name="Colorful Grid Accent 2" w:semiHidden="0" w:uiPriority="73" w:unhideWhenUsed="0"/>
-    <w:lsdException w:name="Light Shading Accent 3" w:semiHidden="0" w:uiPriority="60" w:unhideWhenUsed="0"/>
-    <w:lsdException w:name="Light List Accent 3" w:semiHidden="0" w:uiPriority="61" w:unhideWhenUsed="0"/>
-    <w:lsdException w:name="Light Grid Accent 3" w:semiHidden="0" w:uiPriority="62" w:unhideWhenUsed="0"/>
-    <w:lsdException w:name="Medium Shading 1 Accent 3" w:semiHidden="0" w:uiPriority="63" w:unhideWhenUsed="0"/>
-    <w:lsdException w:name="Medium Shading 2 Accent 3" w:semiHidden="0" w:uiPriority="64" w:unhideWhenUsed="0"/>
-    <w:lsdException w:name="Medium List 1 Accent 3" w:semiHidden="0" w:uiPriority="65" w:unhideWhenUsed="0"/>
-    <w:lsdException w:name="Medium List 2 Accent 3" w:semiHidden="0" w:uiPriority="66" w:unhideWhenUsed="0"/>
-    <w:lsdException w:name="Medium Grid 1 Accent 3" w:semiHidden="0" w:uiPriority="67" w:unhideWhenUsed="0"/>
-    <w:lsdException w:name="Medium Grid 2 Accent 3" w:semiHidden="0" w:uiPriority="68" w:unhideWhenUsed="0"/>
-    <w:lsdException w:name="Medium Grid 3 Accent 3" w:semiHidden="0" w:uiPriority="69" w:unhideWhenUsed="0"/>
-    <w:lsdException w:name="Dark List Accent 3" w:semiHidden="0" w:uiPriority="70" w:unhideWhenUsed="0"/>
-    <w:lsdException w:name="Colorful Shading Accent 3" w:semiHidden="0" w:uiPriority="71" w:unhideWhenUsed="0"/>
-    <w:lsdException w:name="Colorful List Accent 3" w:semiHidden="0" w:uiPriority="72" w:unhideWhenUsed="0"/>
-    <w:lsdException w:name="Colorful Grid Accent 3" w:semiHidden="0" w:uiPriority="73" w:unhideWhenUsed="0"/>
-    <w:lsdException w:name="Light Shading Accent 4" w:semiHidden="0" w:uiPriority="60" w:unhideWhenUsed="0"/>
-    <w:lsdException w:name="Light List Accent 4" w:semiHidden="0" w:uiPriority="61" w:unhideWhenUsed="0"/>
-    <w:lsdException w:name="Light Grid Accent 4" w:semiHidden="0" w:uiPriority="62" w:unhideWhenUsed="0"/>
-    <w:lsdException w:name="Medium Shading 1 Accent 4" w:semiHidden="0" w:uiPriority="63" w:unhideWhenUsed="0"/>
-    <w:lsdException w:name="Medium Shading 2 Accent 4" w:semiHidden="0" w:uiPriority="64" w:unhideWhenUsed="0"/>
-    <w:lsdException w:name="Medium List 1 Accent 4" w:semiHidden="0" w:uiPriority="65" w:unhideWhenUsed="0"/>
-    <w:lsdException w:name="Medium List 2 Accent 4" w:semiHidden="0" w:uiPriority="66" w:unhideWhenUsed="0"/>
-    <w:lsdException w:name="Medium Grid 1 Accent 4" w:semiHidden="0" w:uiPriority="67" w:unhideWhenUsed="0"/>
-    <w:lsdException w:name="Medium Grid 2 Accent 4" w:semiHidden="0" w:uiPriority="68" w:unhideWhenUsed="0"/>
-    <w:lsdException w:name="Medium Grid 3 Accent 4" w:semiHidden="0" w:uiPriority="69" w:unhideWhenUsed="0"/>
-    <w:lsdException w:name="Dark List Accent 4" w:semiHidden="0" w:uiPriority="70" w:unhideWhenUsed="0"/>
-    <w:lsdException w:name="Colorful Shading Accent 4" w:semiHidden="0" w:uiPriority="71" w:unhideWhenUsed="0"/>
-    <w:lsdException w:name="Colorful List Accent 4" w:semiHidden="0" w:uiPriority="72" w:unhideWhenUsed="0"/>
-    <w:lsdException w:name="Colorful Grid Accent 4" w:semiHidden="0" w:uiPriority="73" w:unhideWhenUsed="0"/>
-    <w:lsdException w:name="Light Shading Accent 5" w:semiHidden="0" w:uiPriority="60" w:unhideWhenUsed="0"/>
-    <w:lsdException w:name="Light List Accent 5" w:semiHidden="0" w:uiPriority="61" w:unhideWhenUsed="0"/>
-    <w:lsdException w:name="Light Grid Accent 5" w:semiHidden="0" w:uiPriority="62" w:unhideWhenUsed="0"/>
-    <w:lsdException w:name="Medium Shading 1 Accent 5" w:semiHidden="0" w:uiPriority="63" w:unhideWhenUsed="0"/>
-    <w:lsdException w:name="Medium Shading 2 Accent 5" w:semiHidden="0" w:uiPriority="64" w:unhideWhenUsed="0"/>
-    <w:lsdException w:name="Medium List 1 Accent 5" w:semiHidden="0" w:uiPriority="65" w:unhideWhenUsed="0"/>
-    <w:lsdException w:name="Medium List 2 Accent 5" w:semiHidden="0" w:uiPriority="66" w:unhideWhenUsed="0"/>
-    <w:lsdException w:name="Medium Grid 1 Accent 5" w:semiHidden="0" w:uiPriority="67" w:unhideWhenUsed="0"/>
-    <w:lsdException w:name="Medium Grid 2 Accent 5" w:semiHidden="0" w:uiPriority="68" w:unhideWhenUsed="0"/>
-    <w:lsdException w:name="Medium Grid 3 Accent 5" w:semiHidden="0" w:uiPriority="69" w:unhideWhenUsed="0"/>
-    <w:lsdException w:name="Dark List Accent 5" w:semiHidden="0" w:uiPriority="70" w:unhideWhenUsed="0"/>
-    <w:lsdException w:name="Colorful Shading Accent 5" w:semiHidden="0" w:uiPriority="71" w:unhideWhenUsed="0"/>
-    <w:lsdException w:name="Colorful List Accent 5" w:semiHidden="0" w:uiPriority="72" w:unhideWhenUsed="0"/>
-    <w:lsdException w:name="Colorful Grid Accent 5" w:semiHidden="0" w:uiPriority="73" w:unhideWhenUsed="0"/>
-    <w:lsdException w:name="Light Shading Accent 6" w:semiHidden="0" w:uiPriority="60" w:unhideWhenUsed="0"/>
-    <w:lsdException w:name="Light List Accent 6" w:semiHidden="0" w:uiPriority="61" w:unhideWhenUsed="0"/>
-    <w:lsdException w:name="Light Grid Accent 6" w:semiHidden="0" w:uiPriority="62" w:unhideWhenUsed="0"/>
-    <w:lsdException w:name="Medium Shading 1 Accent 6" w:semiHidden="0" w:uiPriority="63" w:unhideWhenUsed="0"/>
-    <w:lsdException w:name="Medium Shading 2 Accent 6" w:semiHidden="0" w:uiPriority="64" w:unhideWhenUsed="0"/>
-    <w:lsdException w:name="Medium List 1 Accent 6" w:semiHidden="0" w:uiPriority="65" w:unhideWhenUsed="0"/>
-    <w:lsdException w:name="Medium List 2 Accent 6" w:semiHidden="0" w:uiPriority="66" w:unhideWhenUsed="0"/>
-    <w:lsdException w:name="Medium Grid 1 Accent 6" w:semiHidden="0" w:uiPriority="67" w:unhideWhenUsed="0"/>
-    <w:lsdException w:name="Medium Grid 2 Accent 6" w:semiHidden="0" w:uiPriority="68" w:unhideWhenUsed="0"/>
-    <w:lsdException w:name="Medium Grid 3 Accent 6" w:semiHidden="0" w:uiPriority="69" w:unhideWhenUsed="0"/>
-    <w:lsdException w:name="Dark List Accent 6" w:semiHidden="0" w:uiPriority="70" w:unhideWhenUsed="0"/>
-    <w:lsdException w:name="Colorful Shading Accent 6" w:semiHidden="0" w:uiPriority="71" w:unhideWhenUsed="0"/>
-    <w:lsdException w:name="Colorful List Accent 6" w:semiHidden="0" w:uiPriority="72" w:unhideWhenUsed="0"/>
-    <w:lsdException w:name="Colorful Grid Accent 6" w:semiHidden="0" w:uiPriority="73" w:unhideWhenUsed="0"/>
-    <w:lsdException w:name="Subtle Emphasis" w:semiHidden="0" w:uiPriority="19" w:unhideWhenUsed="0" w:qFormat="1"/>
-    <w:lsdException w:name="Intense Emphasis" w:semiHidden="0" w:uiPriority="21" w:unhideWhenUsed="0" w:qFormat="1"/>
-    <w:lsdException w:name="Subtle Reference" w:semiHidden="0" w:uiPriority="31" w:unhideWhenUsed="0" w:qFormat="1"/>
-    <w:lsdException w:name="Intense Reference" w:semiHidden="0" w:uiPriority="32" w:unhideWhenUsed="0" w:qFormat="1"/>
-    <w:lsdException w:name="Book Title" w:semiHidden="0" w:uiPriority="33" w:unhideWhenUsed="0" w:qFormat="1"/>
-    <w:lsdException w:name="Bibliography" w:uiPriority="37"/>
-    <w:lsdException w:name="TOC Heading" w:uiPriority="39" w:qFormat="1"/>
-  </w:latentStyles>
-  <w:style w:type="paragraph" w:default="1" w:styleId="Normal">
-    <w:name w:val="Normal"/>
-    <w:qFormat/>
-    <w:rsid w:val="000C074F"/>
-  </w:style>
-  <w:style w:type="character" w:default="1" w:styleId="DefaultParagraphFont">
-    <w:name w:val="Default Paragraph Font"/>
-    <w:uiPriority w:val="1"/>
-    <w:semiHidden/>
-    <w:unhideWhenUsed/>
-  </w:style>
-  <w:style w:type="table" w:default="1" w:styleId="TableNormal">
-    <w:name w:val="Normal Table"/>
-    <w:uiPriority w:val="99"/>
-    <w:semiHidden/>
-    <w:unhideWhenUsed/>
-    <w:tblPr>
-      <w:tblInd w:w="0" w:type="dxa"/>
-      <w:tblCellMar>
-        <w:top w:w="0" w:type="dxa"/>
-        <w:left w:w="108" w:type="dxa"/>
-        <w:bottom w:w="0" w:type="dxa"/>
-        <w:right w:w="108" w:type="dxa"/>
-      </w:tblCellMar>
-    </w:tblPr>
-  </w:style>
-  <w:style w:type="numbering" w:default="1" w:styleId="NoList">
-    <w:name w:val="No List"/>
-    <w:uiPriority w:val="99"/>
-    <w:semiHidden/>
-    <w:unhideWhenUsed/>
-  </w:style>
-  <w:style w:type="paragraph" w:styleId="Header">
-    <w:name w:val="header"/>
-    <w:basedOn w:val="Normal"/>
-    <w:link w:val="HeaderChar"/>
-    <w:uiPriority w:val="99"/>
-    <w:unhideWhenUsed/>
-    <w:rsid w:val="00163F99"/>
-    <w:pPr>
-      <w:tabs>
-        <w:tab w:val="center" w:pos="4680"/>
-        <w:tab w:val="right" w:pos="9360"/>
-      </w:tabs>
-    </w:pPr>
-  </w:style>
-  <w:style w:type="character" w:customStyle="1" w:styleId="HeaderChar">
-    <w:name w:val="Header Char"/>
-    <w:basedOn w:val="DefaultParagraphFont"/>
-    <w:link w:val="Header"/>
-    <w:uiPriority w:val="99"/>
-    <w:rsid w:val="00163F99"/>
-  </w:style>
-  <w:style w:type="paragraph" w:styleId="Footer">
-    <w:name w:val="footer"/>
-    <w:basedOn w:val="Normal"/>
-    <w:link w:val="FooterChar"/>
-    <w:uiPriority w:val="99"/>
-    <w:unhideWhenUsed/>
-    <w:rsid w:val="00163F99"/>
-    <w:pPr>
-      <w:tabs>
-        <w:tab w:val="center" w:pos="4680"/>
-        <w:tab w:val="right" w:pos="9360"/>
-      </w:tabs>
-    </w:pPr>
-  </w:style>
-  <w:style w:type="character" w:customStyle="1" w:styleId="FooterChar">
-    <w:name w:val="Footer Char"/>
-    <w:basedOn w:val="DefaultParagraphFont"/>
-    <w:link w:val="Footer"/>
-    <w:uiPriority w:val="99"/>
-    <w:rsid w:val="00163F99"/>
-  </w:style>
-  <w:style w:type="paragraph" w:styleId="ListParagraph">
-    <w:name w:val="List Paragraph"/>
-    <w:basedOn w:val="Normal"/>
-    <w:uiPriority w:val="34"/>
-    <w:qFormat/>
-    <w:rsid w:val="00163F99"/>
-    <w:pPr>
-      <w:ind w:left="720"/>
-      <w:contextualSpacing/>
-    </w:pPr>
-  </w:style>
-  <w:style w:type="table" w:styleId="TableGrid">
-    <w:name w:val="Table Grid"/>
-    <w:basedOn w:val="TableNormal"/>
-    <w:uiPriority w:val="59"/>
-    <w:rsid w:val="009C3940"/>
-    <w:tblPr>
-      <w:tblInd w:w="0" w:type="dxa"/>
-      <w:tblBorders>
-        <w:top w:val="single" w:sz="4" w:space="0" w:color="auto"/>
-        <w:left w:val="single" w:sz="4" w:space="0" w:color="auto"/>
-        <w:bottom w:val="single" w:sz="4" w:space="0" w:color="auto"/>
-        <w:right w:val="single" w:sz="4" w:space="0" w:color="auto"/>
-        <w:insideH w:val="single" w:sz="4" w:space="0" w:color="auto"/>
-        <w:insideV w:val="single" w:sz="4" w:space="0" w:color="auto"/>
-      </w:tblBorders>
-      <w:tblCellMar>
-        <w:top w:w="0" w:type="dxa"/>
-        <w:left w:w="108" w:type="dxa"/>
-        <w:bottom w:w="0" w:type="dxa"/>
-        <w:right w:w="108" w:type="dxa"/>
-      </w:tblCellMar>
     </w:tblPr>
   </w:style>
   <w:style w:type="paragraph" w:styleId="NormalWeb">
@@ -5587,7 +5342,6 @@
           </a:p>
         </c:rich>
       </c:tx>
-      <c:layout/>
       <c:overlay val="0"/>
       <c:spPr>
         <a:noFill/>
@@ -5640,61 +5394,61 @@
                 <c:formatCode>General</c:formatCode>
                 <c:ptCount val="19"/>
                 <c:pt idx="0">
-                  <c:v>2.0</c:v>
+                  <c:v>2</c:v>
                 </c:pt>
                 <c:pt idx="1">
-                  <c:v>3.0</c:v>
+                  <c:v>3</c:v>
                 </c:pt>
                 <c:pt idx="2">
-                  <c:v>4.0</c:v>
+                  <c:v>4</c:v>
                 </c:pt>
                 <c:pt idx="3">
-                  <c:v>5.0</c:v>
+                  <c:v>5</c:v>
                 </c:pt>
                 <c:pt idx="4">
-                  <c:v>6.0</c:v>
+                  <c:v>6</c:v>
                 </c:pt>
                 <c:pt idx="5">
-                  <c:v>7.0</c:v>
+                  <c:v>7</c:v>
                 </c:pt>
                 <c:pt idx="6">
-                  <c:v>8.0</c:v>
+                  <c:v>8</c:v>
                 </c:pt>
                 <c:pt idx="7">
-                  <c:v>9.0</c:v>
+                  <c:v>9</c:v>
                 </c:pt>
                 <c:pt idx="8">
-                  <c:v>10.0</c:v>
+                  <c:v>10</c:v>
                 </c:pt>
                 <c:pt idx="9">
-                  <c:v>11.0</c:v>
+                  <c:v>11</c:v>
                 </c:pt>
                 <c:pt idx="10">
-                  <c:v>12.0</c:v>
+                  <c:v>12</c:v>
                 </c:pt>
                 <c:pt idx="11">
-                  <c:v>13.0</c:v>
+                  <c:v>13</c:v>
                 </c:pt>
                 <c:pt idx="12">
-                  <c:v>14.0</c:v>
+                  <c:v>14</c:v>
                 </c:pt>
                 <c:pt idx="13">
-                  <c:v>15.0</c:v>
+                  <c:v>15</c:v>
                 </c:pt>
                 <c:pt idx="14">
-                  <c:v>16.0</c:v>
+                  <c:v>16</c:v>
                 </c:pt>
                 <c:pt idx="15">
-                  <c:v>17.0</c:v>
+                  <c:v>17</c:v>
                 </c:pt>
                 <c:pt idx="16">
-                  <c:v>18.0</c:v>
+                  <c:v>18</c:v>
                 </c:pt>
                 <c:pt idx="17">
-                  <c:v>19.0</c:v>
+                  <c:v>19</c:v>
                 </c:pt>
                 <c:pt idx="18">
-                  <c:v>20.0</c:v>
+                  <c:v>20</c:v>
                 </c:pt>
               </c:numCache>
             </c:numRef>
@@ -5706,61 +5460,61 @@
                 <c:formatCode>0.00E+00</c:formatCode>
                 <c:ptCount val="19"/>
                 <c:pt idx="0">
-                  <c:v>2.78E-17</c:v>
+                  <c:v>2.7800000000000003E-17</c:v>
                 </c:pt>
                 <c:pt idx="1">
-                  <c:v>-2.78E-17</c:v>
+                  <c:v>-2.7800000000000003E-17</c:v>
                 </c:pt>
                 <c:pt idx="2">
-                  <c:v>6.25E-17</c:v>
+                  <c:v>6.2500000000000005E-17</c:v>
                 </c:pt>
                 <c:pt idx="3">
-                  <c:v>5.31E-16</c:v>
+                  <c:v>5.3099999999999995E-16</c:v>
                 </c:pt>
                 <c:pt idx="4">
-                  <c:v>2.0E-15</c:v>
+                  <c:v>2.0000000000000002E-15</c:v>
                 </c:pt>
                 <c:pt idx="5">
-                  <c:v>3.21E-15</c:v>
+                  <c:v>3.2100000000000001E-15</c:v>
                 </c:pt>
                 <c:pt idx="6">
-                  <c:v>1.12E-14</c:v>
+                  <c:v>1.1200000000000001E-14</c:v>
                 </c:pt>
                 <c:pt idx="7">
-                  <c:v>3.67E-14</c:v>
+                  <c:v>3.6699999999999998E-14</c:v>
                 </c:pt>
                 <c:pt idx="8">
-                  <c:v>1.27E-13</c:v>
+                  <c:v>1.2699999999999999E-13</c:v>
                 </c:pt>
                 <c:pt idx="9">
-                  <c:v>1.56E-13</c:v>
+                  <c:v>1.5599999999999999E-13</c:v>
                 </c:pt>
                 <c:pt idx="10">
-                  <c:v>5.01E-13</c:v>
+                  <c:v>5.0099999999999999E-13</c:v>
                 </c:pt>
                 <c:pt idx="11">
-                  <c:v>5.67E-13</c:v>
+                  <c:v>5.6700000000000001E-13</c:v>
                 </c:pt>
                 <c:pt idx="12">
-                  <c:v>3.05E-13</c:v>
+                  <c:v>3.0500000000000001E-13</c:v>
                 </c:pt>
                 <c:pt idx="13">
-                  <c:v>2.09E-14</c:v>
+                  <c:v>2.0900000000000001E-14</c:v>
                 </c:pt>
                 <c:pt idx="14">
                   <c:v>3.25E-14</c:v>
                 </c:pt>
                 <c:pt idx="15">
-                  <c:v>3.3E-14</c:v>
+                  <c:v>3.2999999999999998E-14</c:v>
                 </c:pt>
                 <c:pt idx="16">
-                  <c:v>9.02E-15</c:v>
+                  <c:v>9.0200000000000006E-15</c:v>
                 </c:pt>
                 <c:pt idx="17">
                   <c:v>1.02E-14</c:v>
                 </c:pt>
                 <c:pt idx="18">
-                  <c:v>3.67E-15</c:v>
+                  <c:v>3.6700000000000001E-15</c:v>
                 </c:pt>
               </c:numCache>
             </c:numRef>
@@ -5804,61 +5558,61 @@
                 <c:formatCode>General</c:formatCode>
                 <c:ptCount val="19"/>
                 <c:pt idx="0">
-                  <c:v>2.0</c:v>
+                  <c:v>2</c:v>
                 </c:pt>
                 <c:pt idx="1">
-                  <c:v>3.0</c:v>
+                  <c:v>3</c:v>
                 </c:pt>
                 <c:pt idx="2">
-                  <c:v>4.0</c:v>
+                  <c:v>4</c:v>
                 </c:pt>
                 <c:pt idx="3">
-                  <c:v>5.0</c:v>
+                  <c:v>5</c:v>
                 </c:pt>
                 <c:pt idx="4">
-                  <c:v>6.0</c:v>
+                  <c:v>6</c:v>
                 </c:pt>
                 <c:pt idx="5">
-                  <c:v>7.0</c:v>
+                  <c:v>7</c:v>
                 </c:pt>
                 <c:pt idx="6">
-                  <c:v>8.0</c:v>
+                  <c:v>8</c:v>
                 </c:pt>
                 <c:pt idx="7">
-                  <c:v>9.0</c:v>
+                  <c:v>9</c:v>
                 </c:pt>
                 <c:pt idx="8">
-                  <c:v>10.0</c:v>
+                  <c:v>10</c:v>
                 </c:pt>
                 <c:pt idx="9">
-                  <c:v>11.0</c:v>
+                  <c:v>11</c:v>
                 </c:pt>
                 <c:pt idx="10">
-                  <c:v>12.0</c:v>
+                  <c:v>12</c:v>
                 </c:pt>
                 <c:pt idx="11">
-                  <c:v>13.0</c:v>
+                  <c:v>13</c:v>
                 </c:pt>
                 <c:pt idx="12">
-                  <c:v>14.0</c:v>
+                  <c:v>14</c:v>
                 </c:pt>
                 <c:pt idx="13">
-                  <c:v>15.0</c:v>
+                  <c:v>15</c:v>
                 </c:pt>
                 <c:pt idx="14">
-                  <c:v>16.0</c:v>
+                  <c:v>16</c:v>
                 </c:pt>
                 <c:pt idx="15">
-                  <c:v>17.0</c:v>
+                  <c:v>17</c:v>
                 </c:pt>
                 <c:pt idx="16">
-                  <c:v>18.0</c:v>
+                  <c:v>18</c:v>
                 </c:pt>
                 <c:pt idx="17">
-                  <c:v>19.0</c:v>
+                  <c:v>19</c:v>
                 </c:pt>
                 <c:pt idx="18">
-                  <c:v>20.0</c:v>
+                  <c:v>20</c:v>
                 </c:pt>
               </c:numCache>
             </c:numRef>
@@ -5870,61 +5624,61 @@
                 <c:formatCode>0.00E+00</c:formatCode>
                 <c:ptCount val="19"/>
                 <c:pt idx="0">
-                  <c:v>2.78E-17</c:v>
+                  <c:v>2.7800000000000003E-17</c:v>
                 </c:pt>
                 <c:pt idx="1">
-                  <c:v>8.33E-17</c:v>
+                  <c:v>8.3300000000000005E-17</c:v>
                 </c:pt>
                 <c:pt idx="2">
-                  <c:v>6.25E-17</c:v>
+                  <c:v>6.2500000000000005E-17</c:v>
                 </c:pt>
                 <c:pt idx="3">
-                  <c:v>3.09E-16</c:v>
+                  <c:v>3.0899999999999999E-16</c:v>
                 </c:pt>
                 <c:pt idx="4">
-                  <c:v>3.34E-15</c:v>
+                  <c:v>3.3399999999999998E-15</c:v>
                 </c:pt>
                 <c:pt idx="5">
-                  <c:v>2.32E-15</c:v>
+                  <c:v>2.3199999999999998E-15</c:v>
                 </c:pt>
                 <c:pt idx="6">
-                  <c:v>2.54E-14</c:v>
+                  <c:v>2.5400000000000001E-14</c:v>
                 </c:pt>
                 <c:pt idx="7">
-                  <c:v>5.1E-14</c:v>
+                  <c:v>5.0999999999999997E-14</c:v>
                 </c:pt>
                 <c:pt idx="8">
-                  <c:v>7.05E-14</c:v>
+                  <c:v>7.0500000000000003E-14</c:v>
                 </c:pt>
                 <c:pt idx="9">
                   <c:v>1.84E-13</c:v>
                 </c:pt>
                 <c:pt idx="10">
-                  <c:v>2.45E-13</c:v>
+                  <c:v>2.4500000000000002E-13</c:v>
                 </c:pt>
                 <c:pt idx="11">
-                  <c:v>4.53E-13</c:v>
+                  <c:v>4.5299999999999999E-13</c:v>
                 </c:pt>
                 <c:pt idx="12">
-                  <c:v>5.68E-14</c:v>
+                  <c:v>5.6800000000000002E-14</c:v>
                 </c:pt>
                 <c:pt idx="13">
-                  <c:v>4.6E-13</c:v>
+                  <c:v>4.5999999999999996E-13</c:v>
                 </c:pt>
                 <c:pt idx="14">
-                  <c:v>2.74E-13</c:v>
+                  <c:v>2.7399999999999999E-13</c:v>
                 </c:pt>
                 <c:pt idx="15">
                   <c:v>1.06E-13</c:v>
                 </c:pt>
                 <c:pt idx="16">
-                  <c:v>8.19E-14</c:v>
+                  <c:v>8.1899999999999997E-14</c:v>
                 </c:pt>
                 <c:pt idx="17">
-                  <c:v>1.82E-14</c:v>
+                  <c:v>1.8200000000000001E-14</c:v>
                 </c:pt>
                 <c:pt idx="18">
-                  <c:v>1.83E-14</c:v>
+                  <c:v>1.8300000000000002E-14</c:v>
                 </c:pt>
               </c:numCache>
             </c:numRef>
@@ -5968,61 +5722,61 @@
                 <c:formatCode>General</c:formatCode>
                 <c:ptCount val="19"/>
                 <c:pt idx="0">
-                  <c:v>2.0</c:v>
+                  <c:v>2</c:v>
                 </c:pt>
                 <c:pt idx="1">
-                  <c:v>3.0</c:v>
+                  <c:v>3</c:v>
                 </c:pt>
                 <c:pt idx="2">
-                  <c:v>4.0</c:v>
+                  <c:v>4</c:v>
                 </c:pt>
                 <c:pt idx="3">
-                  <c:v>5.0</c:v>
+                  <c:v>5</c:v>
                 </c:pt>
                 <c:pt idx="4">
-                  <c:v>6.0</c:v>
+                  <c:v>6</c:v>
                 </c:pt>
                 <c:pt idx="5">
-                  <c:v>7.0</c:v>
+                  <c:v>7</c:v>
                 </c:pt>
                 <c:pt idx="6">
-                  <c:v>8.0</c:v>
+                  <c:v>8</c:v>
                 </c:pt>
                 <c:pt idx="7">
-                  <c:v>9.0</c:v>
+                  <c:v>9</c:v>
                 </c:pt>
                 <c:pt idx="8">
-                  <c:v>10.0</c:v>
+                  <c:v>10</c:v>
                 </c:pt>
                 <c:pt idx="9">
-                  <c:v>11.0</c:v>
+                  <c:v>11</c:v>
                 </c:pt>
                 <c:pt idx="10">
-                  <c:v>12.0</c:v>
+                  <c:v>12</c:v>
                 </c:pt>
                 <c:pt idx="11">
-                  <c:v>13.0</c:v>
+                  <c:v>13</c:v>
                 </c:pt>
                 <c:pt idx="12">
-                  <c:v>14.0</c:v>
+                  <c:v>14</c:v>
                 </c:pt>
                 <c:pt idx="13">
-                  <c:v>15.0</c:v>
+                  <c:v>15</c:v>
                 </c:pt>
                 <c:pt idx="14">
-                  <c:v>16.0</c:v>
+                  <c:v>16</c:v>
                 </c:pt>
                 <c:pt idx="15">
-                  <c:v>17.0</c:v>
+                  <c:v>17</c:v>
                 </c:pt>
                 <c:pt idx="16">
-                  <c:v>18.0</c:v>
+                  <c:v>18</c:v>
                 </c:pt>
                 <c:pt idx="17">
-                  <c:v>19.0</c:v>
+                  <c:v>19</c:v>
                 </c:pt>
                 <c:pt idx="18">
-                  <c:v>20.0</c:v>
+                  <c:v>20</c:v>
                 </c:pt>
               </c:numCache>
             </c:numRef>
@@ -6034,19 +5788,19 @@
                 <c:formatCode>0.00E+00</c:formatCode>
                 <c:ptCount val="19"/>
                 <c:pt idx="0">
-                  <c:v>5.55E-17</c:v>
+                  <c:v>5.5500000000000002E-17</c:v>
                 </c:pt>
                 <c:pt idx="1">
-                  <c:v>-2.78E-17</c:v>
+                  <c:v>-2.7800000000000003E-17</c:v>
                 </c:pt>
                 <c:pt idx="2">
-                  <c:v>2.84E-16</c:v>
+                  <c:v>2.8399999999999998E-16</c:v>
                 </c:pt>
                 <c:pt idx="3">
-                  <c:v>8.67E-17</c:v>
+                  <c:v>8.6699999999999996E-17</c:v>
                 </c:pt>
                 <c:pt idx="4">
-                  <c:v>6.73E-16</c:v>
+                  <c:v>6.7299999999999999E-16</c:v>
                 </c:pt>
                 <c:pt idx="5">
                   <c:v>1.21E-14</c:v>
@@ -6055,16 +5809,16 @@
                   <c:v>7.62E-15</c:v>
                 </c:pt>
                 <c:pt idx="7">
-                  <c:v>1.82E-13</c:v>
+                  <c:v>1.8200000000000001E-13</c:v>
                 </c:pt>
                 <c:pt idx="8">
                   <c:v>9.89E-14</c:v>
                 </c:pt>
                 <c:pt idx="9">
-                  <c:v>2.7E-13</c:v>
+                  <c:v>2.7000000000000001E-13</c:v>
                 </c:pt>
                 <c:pt idx="10">
-                  <c:v>8.28E-13</c:v>
+                  <c:v>8.2800000000000001E-13</c:v>
                 </c:pt>
                 <c:pt idx="11">
                   <c:v>1.24E-11</c:v>
@@ -6073,22 +5827,22 @@
                   <c:v>1.78E-13</c:v>
                 </c:pt>
                 <c:pt idx="13">
-                  <c:v>5.65E-14</c:v>
+                  <c:v>5.6499999999999999E-14</c:v>
                 </c:pt>
                 <c:pt idx="14">
-                  <c:v>3.52E-13</c:v>
+                  <c:v>3.5200000000000001E-13</c:v>
                 </c:pt>
                 <c:pt idx="15">
-                  <c:v>8.45E-14</c:v>
+                  <c:v>8.4500000000000006E-14</c:v>
                 </c:pt>
                 <c:pt idx="16">
-                  <c:v>2.18E-13</c:v>
+                  <c:v>2.1800000000000001E-13</c:v>
                 </c:pt>
                 <c:pt idx="17">
-                  <c:v>3.96E-15</c:v>
+                  <c:v>3.9599999999999997E-15</c:v>
                 </c:pt>
                 <c:pt idx="18">
-                  <c:v>8.61E-15</c:v>
+                  <c:v>8.6100000000000007E-15</c:v>
                 </c:pt>
               </c:numCache>
             </c:numRef>
@@ -6103,11 +5857,11 @@
           <c:showPercent val="0"/>
           <c:showBubbleSize val="0"/>
         </c:dLbls>
-        <c:axId val="2082827144"/>
-        <c:axId val="2083370952"/>
+        <c:axId val="300824096"/>
+        <c:axId val="300824488"/>
       </c:scatterChart>
       <c:valAx>
-        <c:axId val="2082827144"/>
+        <c:axId val="300824096"/>
         <c:scaling>
           <c:orientation val="minMax"/>
         </c:scaling>
@@ -6164,12 +5918,12 @@
             <a:endParaRPr lang="en-US"/>
           </a:p>
         </c:txPr>
-        <c:crossAx val="2083370952"/>
+        <c:crossAx val="300824488"/>
         <c:crosses val="autoZero"/>
         <c:crossBetween val="midCat"/>
       </c:valAx>
       <c:valAx>
-        <c:axId val="2083370952"/>
+        <c:axId val="300824488"/>
         <c:scaling>
           <c:orientation val="minMax"/>
         </c:scaling>
@@ -6226,7 +5980,7 @@
             <a:endParaRPr lang="en-US"/>
           </a:p>
         </c:txPr>
-        <c:crossAx val="2082827144"/>
+        <c:crossAx val="300824096"/>
         <c:crosses val="autoZero"/>
         <c:crossBetween val="midCat"/>
       </c:valAx>
@@ -6240,7 +5994,6 @@
     </c:plotArea>
     <c:legend>
       <c:legendPos val="r"/>
-      <c:layout/>
       <c:overlay val="0"/>
       <c:spPr>
         <a:noFill/>

</xml_diff>

<commit_message>
Finished write up and graphs for part one
</commit_message>
<xml_diff>
--- a/Written Report.docx
+++ b/Written Report.docx
@@ -47,38 +47,27 @@
     </w:p>
     <w:p>
       <w:pPr>
-        <w:pStyle w:val="ListParagraph"/>
-        <w:numPr>
-          <w:ilvl w:val="0"/>
-          <w:numId w:val="11"/>
-        </w:numPr>
-        <w:rPr>
-          <w:rFonts w:eastAsia="Times New Roman" w:cs="Times New Roman"/>
-          <w:highlight w:val="yellow"/>
-        </w:rPr>
-      </w:pPr>
-      <w:r>
-        <w:rPr>
-          <w:rFonts w:eastAsia="Times New Roman" w:cs="Times New Roman"/>
-          <w:highlight w:val="yellow"/>
-        </w:rPr>
-        <w:t xml:space="preserve">IMPORTANT: the use of an inverse matrix function should be avoided, your program should use backward or forward substitution; use of an inverse matrix defeats the purpose of these methods (Why?). </w:t>
-      </w:r>
-    </w:p>
-    <w:p>
-      <w:pPr>
         <w:widowControl w:val="0"/>
         <w:suppressAutoHyphens/>
         <w:ind w:left="1080"/>
-      </w:pPr>
-      <w:r>
-        <w:rPr>
-          <w:rFonts w:eastAsia="Times New Roman" w:cs="Times New Roman"/>
-        </w:rPr>
-        <w:t xml:space="preserve">e.   </w:t>
-      </w:r>
-      <w:r>
-        <w:t xml:space="preserve">The chart below summarizes the </w:t>
+        <w:rPr>
+          <w:b/>
+        </w:rPr>
+      </w:pPr>
+      <w:r>
+        <w:rPr>
+          <w:rFonts w:eastAsia="Times New Roman" w:cs="Times New Roman"/>
+        </w:rPr>
+        <w:t xml:space="preserve">1) </w:t>
+      </w:r>
+      <w:r>
+        <w:t>The chart</w:t>
+      </w:r>
+      <w:r>
+        <w:t>s</w:t>
+      </w:r>
+      <w:r>
+        <w:t xml:space="preserve"> below summarizes the </w:t>
       </w:r>
       <w:r>
         <w:t xml:space="preserve">errors for LU, Householder and </w:t>
@@ -96,14 +85,9 @@
       <w:r>
         <w:t>. All the errors are very small.</w:t>
       </w:r>
-    </w:p>
-    <w:p>
-      <w:pPr>
-        <w:ind w:left="1080"/>
-        <w:rPr>
-          <w:rFonts w:eastAsia="Times New Roman" w:cs="Times New Roman"/>
-        </w:rPr>
-      </w:pPr>
+      <w:r>
+        <w:t xml:space="preserve"> Givens appears to have an outlier data point at n = 14. Aside from that, the general trend is that Householder reflections are the least accurate, followed by Givens rotations, followed by LU factorizations.</w:t>
+      </w:r>
     </w:p>
     <w:p>
       <w:pPr>
@@ -126,7 +110,7 @@
         <mc:AlternateContent>
           <mc:Choice Requires="wps">
             <w:drawing>
-              <wp:anchor distT="0" distB="0" distL="114300" distR="114300" simplePos="0" relativeHeight="251659264" behindDoc="0" locked="0" layoutInCell="1" allowOverlap="1" wp14:anchorId="5D04998A" wp14:editId="5A24B37A">
+              <wp:anchor distT="0" distB="0" distL="114300" distR="114300" simplePos="0" relativeHeight="251659264" behindDoc="0" locked="0" layoutInCell="1" allowOverlap="1" wp14:anchorId="5D04998A" wp14:editId="57450CEE">
                 <wp:simplePos x="0" y="0"/>
                 <wp:positionH relativeFrom="column">
                   <wp:posOffset>-342900</wp:posOffset>
@@ -144,7 +128,7 @@
                     <wps:wsp>
                       <wps:cNvSpPr txBox="1"/>
                       <wps:spPr>
-                        <a:xfrm>
+                        <a:xfrm rot="5400000">
                           <a:off x="0" y="0"/>
                           <a:ext cx="342900" cy="1485900"/>
                         </a:xfrm>
@@ -159,14 +143,6 @@
                               <w:pStyle w:val="NormalWeb"/>
                               <w:spacing w:before="0" w:beforeAutospacing="0" w:after="0" w:afterAutospacing="0"/>
                             </w:pPr>
-                            <w:r>
-                              <w:rPr>
-                                <w:rFonts w:asciiTheme="minorHAnsi" w:hAnsi="Cambria" w:cstheme="minorBidi"/>
-                                <w:sz w:val="22"/>
-                                <w:szCs w:val="22"/>
-                              </w:rPr>
-                              <w:t>nXn Hilbert Matrix</w:t>
-                            </w:r>
                           </w:p>
                         </w:txbxContent>
                       </wps:txbx>
@@ -191,7 +167,7 @@
                 <v:stroke joinstyle="miter"/>
                 <v:path gradientshapeok="t" o:connecttype="rect"/>
               </v:shapetype>
-              <v:shape id="Text Box 1" o:spid="_x0000_s1026" type="#_x0000_t202" style="position:absolute;margin-left:-27pt;margin-top:91.85pt;width:27pt;height:117pt;z-index:251659264;visibility:visible;mso-wrap-style:square;mso-width-percent:0;mso-height-percent:0;mso-wrap-distance-left:9pt;mso-wrap-distance-top:0;mso-wrap-distance-right:9pt;mso-wrap-distance-bottom:0;mso-position-horizontal:absolute;mso-position-horizontal-relative:text;mso-position-vertical:absolute;mso-position-vertical-relative:text;mso-width-percent:0;mso-height-percent:0;mso-width-relative:margin;mso-height-relative:margin;v-text-anchor:top" o:gfxdata="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" filled="f" stroked="f">
+              <v:shape id="Text Box 1" o:spid="_x0000_s1026" type="#_x0000_t202" style="position:absolute;margin-left:-27pt;margin-top:91.85pt;width:27pt;height:117pt;rotation:90;z-index:251659264;visibility:visible;mso-wrap-style:square;mso-width-percent:0;mso-height-percent:0;mso-wrap-distance-left:9pt;mso-wrap-distance-top:0;mso-wrap-distance-right:9pt;mso-wrap-distance-bottom:0;mso-position-horizontal:absolute;mso-position-horizontal-relative:text;mso-position-vertical:absolute;mso-position-vertical-relative:text;mso-width-percent:0;mso-height-percent:0;mso-width-relative:margin;mso-height-relative:margin;v-text-anchor:top" o:gfxdata="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" filled="f" stroked="f">
                 <v:textbox style="layout-flow:vertical;mso-layout-flow-alt:bottom-to-top">
                   <w:txbxContent>
                     <w:p>
@@ -199,14 +175,6 @@
                         <w:pStyle w:val="NormalWeb"/>
                         <w:spacing w:before="0" w:beforeAutospacing="0" w:after="0" w:afterAutospacing="0"/>
                       </w:pPr>
-                      <w:r>
-                        <w:rPr>
-                          <w:rFonts w:asciiTheme="minorHAnsi" w:hAnsi="Cambria" w:cstheme="minorBidi"/>
-                          <w:sz w:val="22"/>
-                          <w:szCs w:val="22"/>
-                        </w:rPr>
-                        <w:t>nXn Hilbert Matrix</w:t>
-                      </w:r>
                     </w:p>
                   </w:txbxContent>
                 </v:textbox>
@@ -220,10 +188,16 @@
         <w:rPr>
           <w:noProof/>
         </w:rPr>
+        <w:t xml:space="preserve"> </w:t>
+      </w:r>
+      <w:r>
+        <w:rPr>
+          <w:noProof/>
+        </w:rPr>
         <w:drawing>
-          <wp:inline distT="0" distB="0" distL="0" distR="0" wp14:anchorId="4AD5107D" wp14:editId="010E49D4">
-            <wp:extent cx="5486400" cy="3609975"/>
-            <wp:effectExtent l="0" t="0" r="25400" b="22225"/>
+          <wp:inline distT="0" distB="0" distL="0" distR="0" wp14:anchorId="025C6827" wp14:editId="5683E9EE">
+            <wp:extent cx="5311140" cy="3665220"/>
+            <wp:effectExtent l="0" t="0" r="3810" b="11430"/>
             <wp:docPr id="1" name="Chart 1"/>
             <wp:cNvGraphicFramePr/>
             <a:graphic xmlns:a="http://schemas.openxmlformats.org/drawingml/2006/main">
@@ -238,6 +212,31 @@
         <w:rPr>
           <w:noProof/>
         </w:rPr>
+        <w:lastRenderedPageBreak/>
+        <w:t xml:space="preserve"> </w:t>
+      </w:r>
+      <w:r>
+        <w:rPr>
+          <w:noProof/>
+        </w:rPr>
+        <w:drawing>
+          <wp:inline distT="0" distB="0" distL="0" distR="0" wp14:anchorId="1D6E7E6C" wp14:editId="33971655">
+            <wp:extent cx="5486400" cy="3293110"/>
+            <wp:effectExtent l="0" t="0" r="0" b="2540"/>
+            <wp:docPr id="3" name="Chart 3"/>
+            <wp:cNvGraphicFramePr/>
+            <a:graphic xmlns:a="http://schemas.openxmlformats.org/drawingml/2006/main">
+              <a:graphicData uri="http://schemas.openxmlformats.org/drawingml/2006/chart">
+                <c:chart xmlns:c="http://schemas.openxmlformats.org/drawingml/2006/chart" xmlns:r="http://schemas.openxmlformats.org/officeDocument/2006/relationships" r:id="rId8"/>
+              </a:graphicData>
+            </a:graphic>
+          </wp:inline>
+        </w:drawing>
+      </w:r>
+      <w:r>
+        <w:rPr>
+          <w:noProof/>
+        </w:rPr>
         <w:t xml:space="preserve"> </w:t>
       </w:r>
     </w:p>
@@ -253,7 +252,7 @@
         <w:pStyle w:val="ListParagraph"/>
         <w:numPr>
           <w:ilvl w:val="0"/>
-          <w:numId w:val="12"/>
+          <w:numId w:val="23"/>
         </w:numPr>
         <w:rPr>
           <w:rFonts w:eastAsia="Times New Roman" w:cs="Times New Roman"/>
@@ -261,23 +260,19 @@
       </w:pPr>
       <w:r>
         <w:rPr>
-          <w:rFonts w:cs="Times New Roman"/>
-        </w:rPr>
-        <w:t>i)</w:t>
-      </w:r>
-      <w:r>
-        <w:rPr>
-          <w:rFonts w:cs="Times New Roman"/>
-        </w:rPr>
-        <w:t xml:space="preserve"> </w:t>
-      </w:r>
-      <w:r>
-        <w:rPr>
           <w:rFonts w:eastAsia="Times New Roman" w:cs="Times New Roman"/>
           <w:b/>
         </w:rPr>
         <w:t>Why is it justified to use the LU or QR-factorizations as opposed of calculating an inverse matrix?</w:t>
       </w:r>
+    </w:p>
+    <w:p>
+      <w:pPr>
+        <w:ind w:left="1440"/>
+        <w:rPr>
+          <w:rFonts w:eastAsia="Times New Roman" w:cs="Times New Roman"/>
+        </w:rPr>
+      </w:pPr>
     </w:p>
     <w:p>
       <w:pPr>
@@ -288,7 +283,19 @@
         </w:rPr>
       </w:pPr>
       <w:r>
-        <w:t xml:space="preserve">By using LU or QR-factorizations, we can solve the problem with forward and backward substitution. This process involves several numbers of simple algebraic operations directly proportional to the size of the given matrix. On the other hand, calculating the inverse matrix would not be easily formulated into a procedure that can give to a computer. If one did create such a procedure, it would require many more multiplication and division operations, which would increase the final error due to the finite precision of Double rounding errors. </w:t>
+        <w:t xml:space="preserve">By using LU or QR-factorizations, we can solve the problem with forward and backward substitution. This process involves several numbers of simple algebraic operations directly proportional to the size of the given matrix. On the other hand, calculating the inverse matrix would </w:t>
+      </w:r>
+      <w:r>
+        <w:t>not be easily formulated and would not be as accurate</w:t>
+      </w:r>
+      <w:r>
+        <w:t xml:space="preserve">. If one did create such a procedure, it would require many more multiplication and division operations, which would increase the final error due to the finite precision of Double </w:t>
+      </w:r>
+      <w:r>
+        <w:t>floating points</w:t>
+      </w:r>
+      <w:r>
+        <w:t xml:space="preserve">. </w:t>
       </w:r>
     </w:p>
     <w:p>
@@ -304,12 +311,15 @@
       <w:pPr>
         <w:pStyle w:val="ListParagraph"/>
         <w:ind w:left="1440"/>
+        <w:rPr>
+          <w:rFonts w:eastAsia="Times New Roman" w:cs="Times New Roman"/>
+          <w:b/>
+        </w:rPr>
       </w:pPr>
       <w:r>
         <w:rPr>
           <w:rFonts w:cs="Times New Roman"/>
         </w:rPr>
-        <w:lastRenderedPageBreak/>
         <w:t>ii)</w:t>
       </w:r>
       <w:r>
@@ -328,8 +338,26 @@
         <w:pStyle w:val="ListParagraph"/>
         <w:ind w:left="1440"/>
       </w:pPr>
-      <w:r>
-        <w:t>Using LU or QR-factorizations does not incur significant error, as seen in the graphs above. As n increases, there is little change in the error of (LU – H)/(QR – H) and (Hx – b), meaning that these factorizations can be used effectively when scaled to higher n values. The increase in error, which was recorded to be no larger than 1E</w:t>
+    </w:p>
+    <w:p>
+      <w:pPr>
+        <w:pStyle w:val="ListParagraph"/>
+        <w:ind w:left="1440"/>
+      </w:pPr>
+      <w:r>
+        <w:t xml:space="preserve">Using LU or QR-factorizations does not incur significant error, as seen in the graphs above. As n increases, there is little </w:t>
+      </w:r>
+      <w:r>
+        <w:t xml:space="preserve">change in the error of (LU – H), </w:t>
+      </w:r>
+      <w:r>
+        <w:t>(QR – H)</w:t>
+      </w:r>
+      <w:r>
+        <w:t>,</w:t>
+      </w:r>
+      <w:r>
+        <w:t xml:space="preserve"> and (Hx – b), meaning that these factorizations can be used effectively when scaled to higher n values. The increase in error, which was recorded to be no larger than 1E</w:t>
       </w:r>
       <w:r>
         <w:rPr>
@@ -338,7 +366,19 @@
         <w:t>-12</w:t>
       </w:r>
       <w:r>
-        <w:t xml:space="preserve"> for (Hx - b), is worth it due to a decrease in runtime. The conditioning error is minimized as much as possible. Conditioning is a property of the matrix A that determines whether it is feasible for an algorithm to provide a numerical solution to a linear system involving A. Since any linear system on a computer has some error, it is important to reduce perturbation or imprecision as much as possible. LU and QR help to accomplish this. </w:t>
+        <w:t xml:space="preserve"> for (Hx - b), is worth it due to a decrease in runtime. The conditioning error is minimized as much as possible. Conditioning is a property of the matrix A that determines whether it is feasible for an algorithm to provide a numerical solution to a linear system involving A. Since any linear system on a computer has some error, it is important to reduce </w:t>
+      </w:r>
+      <w:r>
+        <w:lastRenderedPageBreak/>
+        <w:t>perturbation or imprecision as much as possible. LU and QR help to accomplish this</w:t>
+      </w:r>
+      <w:r>
+        <w:t xml:space="preserve"> while giving increased speeds in calculations</w:t>
+      </w:r>
+      <w:bookmarkStart w:id="0" w:name="_GoBack"/>
+      <w:bookmarkEnd w:id="0"/>
+      <w:r>
+        <w:t xml:space="preserve">. </w:t>
       </w:r>
     </w:p>
     <w:p>
@@ -557,18 +597,80 @@
     </w:p>
     <w:p>
       <w:pPr>
-        <w:pStyle w:val="ListParagraph"/>
-        <w:numPr>
-          <w:ilvl w:val="0"/>
-          <w:numId w:val="17"/>
-        </w:numPr>
-        <w:rPr>
-          <w:rFonts w:eastAsia="Times New Roman" w:cs="Times New Roman"/>
-        </w:rPr>
-      </w:pPr>
-      <w:r>
         <w:rPr>
           <w:rFonts w:cs="Times New Roman"/>
+        </w:rPr>
+      </w:pPr>
+    </w:p>
+    <w:p>
+      <w:pPr>
+        <w:rPr>
+          <w:rFonts w:cs="Times New Roman"/>
+        </w:rPr>
+      </w:pPr>
+    </w:p>
+    <w:p>
+      <w:pPr>
+        <w:rPr>
+          <w:rFonts w:cs="Times New Roman"/>
+        </w:rPr>
+      </w:pPr>
+    </w:p>
+    <w:p>
+      <w:pPr>
+        <w:rPr>
+          <w:rFonts w:cs="Times New Roman"/>
+        </w:rPr>
+      </w:pPr>
+    </w:p>
+    <w:p>
+      <w:pPr>
+        <w:rPr>
+          <w:rFonts w:cs="Times New Roman"/>
+        </w:rPr>
+      </w:pPr>
+    </w:p>
+    <w:p>
+      <w:pPr>
+        <w:rPr>
+          <w:rFonts w:cs="Times New Roman"/>
+        </w:rPr>
+      </w:pPr>
+    </w:p>
+    <w:p>
+      <w:pPr>
+        <w:rPr>
+          <w:rFonts w:cs="Times New Roman"/>
+        </w:rPr>
+      </w:pPr>
+    </w:p>
+    <w:p>
+      <w:pPr>
+        <w:rPr>
+          <w:rFonts w:cs="Times New Roman"/>
+        </w:rPr>
+      </w:pPr>
+    </w:p>
+    <w:p>
+      <w:pPr>
+        <w:rPr>
+          <w:rFonts w:cs="Times New Roman"/>
+        </w:rPr>
+      </w:pPr>
+    </w:p>
+    <w:p>
+      <w:pPr>
+        <w:rPr>
+          <w:rFonts w:eastAsia="Times New Roman" w:cs="Times New Roman"/>
+          <w:b/>
+          <w:sz w:val="36"/>
+        </w:rPr>
+      </w:pPr>
+      <w:r>
+        <w:rPr>
+          <w:rFonts w:cs="Times New Roman"/>
+          <w:b/>
+          <w:sz w:val="36"/>
         </w:rPr>
         <w:t>Urban Population Dynamics</w:t>
       </w:r>
@@ -639,7 +741,6 @@
         <w:rPr>
           <w:rFonts w:eastAsia="Times New Roman" w:cs="Times New Roman"/>
         </w:rPr>
-        <w:lastRenderedPageBreak/>
         <w:t>The Leslie Matrix describes the growth of populations and projected age distributions of an initial population</w:t>
       </w:r>
       <w:r>
@@ -686,6 +787,7 @@
         <w:rPr>
           <w:rFonts w:eastAsia="Times New Roman" w:cs="Times New Roman"/>
         </w:rPr>
+        <w:lastRenderedPageBreak/>
         <w:t>Each column of the matrix contains data about a certa</w:t>
       </w:r>
       <w:r>
@@ -1104,14 +1206,7 @@
         <w:rPr>
           <w:rFonts w:eastAsia="Times New Roman" w:cs="Times New Roman"/>
         </w:rPr>
-        <w:t xml:space="preserve">In contrast, smaller and middle aged groups contain individuals who are more fit, physically able, and mentally healthy than their elder </w:t>
-      </w:r>
-      <w:r>
-        <w:rPr>
-          <w:rFonts w:eastAsia="Times New Roman" w:cs="Times New Roman"/>
-        </w:rPr>
-        <w:lastRenderedPageBreak/>
-        <w:t>counterparts.</w:t>
+        <w:t>In contrast, smaller and middle aged groups contain individuals who are more fit, physically able, and mentally healthy than their elder counterparts.</w:t>
       </w:r>
       <w:r>
         <w:rPr>
@@ -1165,7 +1260,14 @@
         <w:rPr>
           <w:rFonts w:eastAsia="Times New Roman" w:cs="Times New Roman"/>
         </w:rPr>
-        <w:t xml:space="preserve"> in their youngest years (0-10) than in their middle aged years (20-40) because of factors that </w:t>
+        <w:t xml:space="preserve"> in their youngest years (0-10) than in their middle aged years (20-40) </w:t>
+      </w:r>
+      <w:r>
+        <w:rPr>
+          <w:rFonts w:eastAsia="Times New Roman" w:cs="Times New Roman"/>
+        </w:rPr>
+        <w:lastRenderedPageBreak/>
+        <w:t xml:space="preserve">because of factors that </w:t>
       </w:r>
       <w:r>
         <w:rPr>
@@ -1565,7 +1667,6 @@
           <w:rFonts w:eastAsia="Times New Roman" w:cs="Times New Roman"/>
           <w:b/>
         </w:rPr>
-        <w:lastRenderedPageBreak/>
         <w:t xml:space="preserve">2 - </w:t>
       </w:r>
       <w:r>
@@ -1770,7 +1871,14 @@
               <w:rPr>
                 <w:rFonts w:eastAsia="Times New Roman" w:cs="Times New Roman"/>
               </w:rPr>
-              <w:t>Population Distribution Vector</w:t>
+              <w:t xml:space="preserve">Population </w:t>
+            </w:r>
+            <w:r>
+              <w:rPr>
+                <w:rFonts w:eastAsia="Times New Roman" w:cs="Times New Roman"/>
+              </w:rPr>
+              <w:lastRenderedPageBreak/>
+              <w:t>Distribution Vector</w:t>
             </w:r>
           </w:p>
         </w:tc>
@@ -1780,11 +1888,13 @@
           </w:tcPr>
           <w:p>
             <w:r>
+              <w:lastRenderedPageBreak/>
               <w:t>[</w:t>
             </w:r>
           </w:p>
           <w:p>
             <w:r>
+              <w:lastRenderedPageBreak/>
               <w:t>210000, 190000, 180000, 210000, 200000, 170000</w:t>
             </w:r>
             <w:r>
@@ -1806,11 +1916,13 @@
           </w:tcPr>
           <w:p>
             <w:r>
+              <w:lastRenderedPageBreak/>
               <w:t>[</w:t>
             </w:r>
           </w:p>
           <w:p>
             <w:r>
+              <w:lastRenderedPageBreak/>
               <w:t>635000, 147000, 161500, 162000, 189000, 176000</w:t>
             </w:r>
             <w:r>
@@ -1832,11 +1944,13 @@
           </w:tcPr>
           <w:p>
             <w:r>
+              <w:lastRenderedPageBreak/>
               <w:t>[</w:t>
             </w:r>
           </w:p>
           <w:p>
             <w:r>
+              <w:lastRenderedPageBreak/>
               <w:t>518750, 444500, 124950, 145350, 145800, 166320, 140800, 104720,  36960</w:t>
             </w:r>
           </w:p>
@@ -1857,11 +1971,13 @@
           </w:tcPr>
           <w:p>
             <w:r>
+              <w:lastRenderedPageBreak/>
               <w:t>[</w:t>
             </w:r>
           </w:p>
           <w:p>
             <w:r>
+              <w:lastRenderedPageBreak/>
               <w:t>816240, 363125, 377825, 112455, 130815, 128304, 133056, 108416,  41888</w:t>
             </w:r>
           </w:p>
@@ -1884,7 +2000,12 @@
           </w:tcPr>
           <w:p>
             <w:r>
-              <w:t>[     965648.5,      571368</w:t>
+              <w:lastRenderedPageBreak/>
+              <w:t xml:space="preserve">[     </w:t>
+            </w:r>
+            <w:r>
+              <w:lastRenderedPageBreak/>
+              <w:t>965648.5,      571368</w:t>
             </w:r>
             <w:r>
               <w:t>,     308656.25,      340042.5,      101209</w:t>
@@ -1913,7 +2034,12 @@
           </w:tcPr>
           <w:p>
             <w:r>
-              <w:t>[   1341322.675,      675953.95,       485662.8,     277790.625,      306038.25</w:t>
+              <w:lastRenderedPageBreak/>
+              <w:t xml:space="preserve">[   </w:t>
+            </w:r>
+            <w:r>
+              <w:lastRenderedPageBreak/>
+              <w:t>1341322.675,      675953.95,       485662.8,     277790.625,      306038.25</w:t>
             </w:r>
             <w:r>
               <w:t>,       89064.36, 92093.76, 79035.264</w:t>
@@ -1949,6 +2075,7 @@
               <w:rPr>
                 <w:rFonts w:eastAsia="Times New Roman" w:cs="Times New Roman"/>
               </w:rPr>
+              <w:lastRenderedPageBreak/>
               <w:t>Total Population</w:t>
             </w:r>
           </w:p>
@@ -2321,7 +2448,6 @@
         <w:rPr>
           <w:b/>
         </w:rPr>
-        <w:lastRenderedPageBreak/>
         <w:t xml:space="preserve">3 - </w:t>
       </w:r>
       <w:r>
@@ -2741,11 +2867,9 @@
       <w:r>
         <w:t>growth since the eigenvalue is greater than one. This means that the population increases as t approaches infinity.</w:t>
       </w:r>
-      <w:bookmarkStart w:id="0" w:name="_GoBack"/>
-      <w:bookmarkEnd w:id="0"/>
     </w:p>
     <w:sectPr>
-      <w:headerReference w:type="default" r:id="rId8"/>
+      <w:headerReference w:type="default" r:id="rId9"/>
       <w:pgSz w:w="12240" w:h="15840"/>
       <w:pgMar w:top="1440" w:right="1800" w:bottom="1440" w:left="1800" w:header="720" w:footer="720" w:gutter="0"/>
       <w:cols w:space="720"/>
@@ -4336,6 +4460,95 @@
     </w:lvl>
   </w:abstractNum>
   <w:abstractNum w:abstractNumId="16">
+    <w:nsid w:val="6238561A"/>
+    <w:multiLevelType w:val="hybridMultilevel"/>
+    <w:tmpl w:val="F54613E6"/>
+    <w:lvl w:ilvl="0" w:tplc="254EAC8C">
+      <w:start w:val="2"/>
+      <w:numFmt w:val="decimal"/>
+      <w:lvlText w:val="%1)"/>
+      <w:lvlJc w:val="left"/>
+      <w:pPr>
+        <w:ind w:left="1800" w:hanging="360"/>
+      </w:pPr>
+      <w:rPr>
+        <w:rFonts w:eastAsiaTheme="minorEastAsia" w:hint="default"/>
+      </w:rPr>
+    </w:lvl>
+    <w:lvl w:ilvl="1" w:tplc="04090019" w:tentative="1">
+      <w:start w:val="1"/>
+      <w:numFmt w:val="lowerLetter"/>
+      <w:lvlText w:val="%2."/>
+      <w:lvlJc w:val="left"/>
+      <w:pPr>
+        <w:ind w:left="2520" w:hanging="360"/>
+      </w:pPr>
+    </w:lvl>
+    <w:lvl w:ilvl="2" w:tplc="0409001B" w:tentative="1">
+      <w:start w:val="1"/>
+      <w:numFmt w:val="lowerRoman"/>
+      <w:lvlText w:val="%3."/>
+      <w:lvlJc w:val="right"/>
+      <w:pPr>
+        <w:ind w:left="3240" w:hanging="180"/>
+      </w:pPr>
+    </w:lvl>
+    <w:lvl w:ilvl="3" w:tplc="0409000F" w:tentative="1">
+      <w:start w:val="1"/>
+      <w:numFmt w:val="decimal"/>
+      <w:lvlText w:val="%4."/>
+      <w:lvlJc w:val="left"/>
+      <w:pPr>
+        <w:ind w:left="3960" w:hanging="360"/>
+      </w:pPr>
+    </w:lvl>
+    <w:lvl w:ilvl="4" w:tplc="04090019" w:tentative="1">
+      <w:start w:val="1"/>
+      <w:numFmt w:val="lowerLetter"/>
+      <w:lvlText w:val="%5."/>
+      <w:lvlJc w:val="left"/>
+      <w:pPr>
+        <w:ind w:left="4680" w:hanging="360"/>
+      </w:pPr>
+    </w:lvl>
+    <w:lvl w:ilvl="5" w:tplc="0409001B" w:tentative="1">
+      <w:start w:val="1"/>
+      <w:numFmt w:val="lowerRoman"/>
+      <w:lvlText w:val="%6."/>
+      <w:lvlJc w:val="right"/>
+      <w:pPr>
+        <w:ind w:left="5400" w:hanging="180"/>
+      </w:pPr>
+    </w:lvl>
+    <w:lvl w:ilvl="6" w:tplc="0409000F" w:tentative="1">
+      <w:start w:val="1"/>
+      <w:numFmt w:val="decimal"/>
+      <w:lvlText w:val="%7."/>
+      <w:lvlJc w:val="left"/>
+      <w:pPr>
+        <w:ind w:left="6120" w:hanging="360"/>
+      </w:pPr>
+    </w:lvl>
+    <w:lvl w:ilvl="7" w:tplc="04090019" w:tentative="1">
+      <w:start w:val="1"/>
+      <w:numFmt w:val="lowerLetter"/>
+      <w:lvlText w:val="%8."/>
+      <w:lvlJc w:val="left"/>
+      <w:pPr>
+        <w:ind w:left="6840" w:hanging="360"/>
+      </w:pPr>
+    </w:lvl>
+    <w:lvl w:ilvl="8" w:tplc="0409001B" w:tentative="1">
+      <w:start w:val="1"/>
+      <w:numFmt w:val="lowerRoman"/>
+      <w:lvlText w:val="%9."/>
+      <w:lvlJc w:val="right"/>
+      <w:pPr>
+        <w:ind w:left="7560" w:hanging="180"/>
+      </w:pPr>
+    </w:lvl>
+  </w:abstractNum>
+  <w:abstractNum w:abstractNumId="17">
     <w:nsid w:val="71F461A1"/>
     <w:multiLevelType w:val="hybridMultilevel"/>
     <w:tmpl w:val="436007A4"/>
@@ -4424,7 +4637,7 @@
       </w:pPr>
     </w:lvl>
   </w:abstractNum>
-  <w:abstractNum w:abstractNumId="17">
+  <w:abstractNum w:abstractNumId="18">
     <w:nsid w:val="7689496A"/>
     <w:multiLevelType w:val="hybridMultilevel"/>
     <w:tmpl w:val="9E966FA4"/>
@@ -4513,7 +4726,7 @@
       </w:pPr>
     </w:lvl>
   </w:abstractNum>
-  <w:abstractNum w:abstractNumId="18">
+  <w:abstractNum w:abstractNumId="19">
     <w:nsid w:val="7D730728"/>
     <w:multiLevelType w:val="multilevel"/>
     <w:tmpl w:val="7266105C"/>
@@ -4651,7 +4864,7 @@
     <w:abstractNumId w:val="0"/>
   </w:num>
   <w:num w:numId="9">
-    <w:abstractNumId w:val="18"/>
+    <w:abstractNumId w:val="19"/>
   </w:num>
   <w:num w:numId="10">
     <w:abstractNumId w:val="8"/>
@@ -4747,13 +4960,13 @@
     <w:abstractNumId w:val="5"/>
   </w:num>
   <w:num w:numId="14">
-    <w:abstractNumId w:val="17"/>
+    <w:abstractNumId w:val="18"/>
   </w:num>
   <w:num w:numId="15">
     <w:abstractNumId w:val="14"/>
   </w:num>
   <w:num w:numId="16">
-    <w:abstractNumId w:val="16"/>
+    <w:abstractNumId w:val="17"/>
   </w:num>
   <w:num w:numId="17">
     <w:abstractNumId w:val="7"/>
@@ -4772,6 +4985,9 @@
   </w:num>
   <w:num w:numId="22">
     <w:abstractNumId w:val="4"/>
+  </w:num>
+  <w:num w:numId="23">
+    <w:abstractNumId w:val="16"/>
   </w:num>
 </w:numbering>
 </file>
@@ -5342,6 +5558,14 @@
           </a:p>
         </c:rich>
       </c:tx>
+      <c:layout>
+        <c:manualLayout>
+          <c:xMode val="edge"/>
+          <c:yMode val="edge"/>
+          <c:x val="0.15821650342487678"/>
+          <c:y val="2.4255024255024255E-2"/>
+        </c:manualLayout>
+      </c:layout>
       <c:overlay val="0"/>
       <c:spPr>
         <a:noFill/>
@@ -5350,6 +5574,26 @@
         </a:ln>
         <a:effectLst/>
       </c:spPr>
+      <c:txPr>
+        <a:bodyPr rot="0" spcFirstLastPara="1" vertOverflow="ellipsis" vert="horz" wrap="square" anchor="ctr" anchorCtr="1"/>
+        <a:lstStyle/>
+        <a:p>
+          <a:pPr>
+            <a:defRPr sz="1400" b="0" i="0" u="none" strike="noStrike" kern="1200" spc="0" baseline="0">
+              <a:solidFill>
+                <a:schemeClr val="tx1">
+                  <a:lumMod val="65000"/>
+                  <a:lumOff val="35000"/>
+                </a:schemeClr>
+              </a:solidFill>
+              <a:latin typeface="+mn-lt"/>
+              <a:ea typeface="+mn-ea"/>
+              <a:cs typeface="+mn-cs"/>
+            </a:defRPr>
+          </a:pPr>
+          <a:endParaRPr lang="en-US"/>
+        </a:p>
+      </c:txPr>
     </c:title>
     <c:autoTitleDeleted val="0"/>
     <c:plotArea>
@@ -5463,7 +5707,7 @@
                   <c:v>2.7800000000000003E-17</c:v>
                 </c:pt>
                 <c:pt idx="1">
-                  <c:v>-2.7800000000000003E-17</c:v>
+                  <c:v>2.7800000000000003E-17</c:v>
                 </c:pt>
                 <c:pt idx="2">
                   <c:v>6.2500000000000005E-17</c:v>
@@ -5472,7 +5716,7 @@
                   <c:v>5.3099999999999995E-16</c:v>
                 </c:pt>
                 <c:pt idx="4">
-                  <c:v>2.0000000000000002E-15</c:v>
+                  <c:v>2.0099999999999999E-15</c:v>
                 </c:pt>
                 <c:pt idx="5">
                   <c:v>3.2100000000000001E-15</c:v>
@@ -5791,7 +6035,7 @@
                   <c:v>5.5500000000000002E-17</c:v>
                 </c:pt>
                 <c:pt idx="1">
-                  <c:v>-2.7800000000000003E-17</c:v>
+                  <c:v>2.7800000000000003E-17</c:v>
                 </c:pt>
                 <c:pt idx="2">
                   <c:v>2.8399999999999998E-16</c:v>
@@ -5821,7 +6065,7 @@
                   <c:v>8.2800000000000001E-13</c:v>
                 </c:pt>
                 <c:pt idx="11">
-                  <c:v>1.24E-11</c:v>
+                  <c:v>1.24E-12</c:v>
                 </c:pt>
                 <c:pt idx="12">
                   <c:v>1.78E-13</c:v>
@@ -5857,11 +6101,11 @@
           <c:showPercent val="0"/>
           <c:showBubbleSize val="0"/>
         </c:dLbls>
-        <c:axId val="300824096"/>
-        <c:axId val="300824488"/>
+        <c:axId val="306373856"/>
+        <c:axId val="306377384"/>
       </c:scatterChart>
       <c:valAx>
-        <c:axId val="300824096"/>
+        <c:axId val="306373856"/>
         <c:scaling>
           <c:orientation val="minMax"/>
         </c:scaling>
@@ -5881,6 +6125,74 @@
             <a:effectLst/>
           </c:spPr>
         </c:majorGridlines>
+        <c:title>
+          <c:tx>
+            <c:rich>
+              <a:bodyPr rot="0" spcFirstLastPara="1" vertOverflow="ellipsis" vert="horz" wrap="square" anchor="ctr" anchorCtr="1"/>
+              <a:lstStyle/>
+              <a:p>
+                <a:pPr>
+                  <a:defRPr sz="1000" b="0" i="0" u="none" strike="noStrike" kern="1200" baseline="0">
+                    <a:solidFill>
+                      <a:schemeClr val="tx1">
+                        <a:lumMod val="65000"/>
+                        <a:lumOff val="35000"/>
+                      </a:schemeClr>
+                    </a:solidFill>
+                    <a:latin typeface="+mn-lt"/>
+                    <a:ea typeface="+mn-ea"/>
+                    <a:cs typeface="+mn-cs"/>
+                  </a:defRPr>
+                </a:pPr>
+                <a:r>
+                  <a:rPr lang="en-US"/>
+                  <a:t>n-Value</a:t>
+                </a:r>
+                <a:r>
+                  <a:rPr lang="en-US" baseline="0"/>
+                  <a:t> for Matrix</a:t>
+                </a:r>
+                <a:endParaRPr lang="en-US"/>
+              </a:p>
+            </c:rich>
+          </c:tx>
+          <c:layout>
+            <c:manualLayout>
+              <c:xMode val="edge"/>
+              <c:yMode val="edge"/>
+              <c:x val="0.332988867282278"/>
+              <c:y val="0.92686087164005693"/>
+            </c:manualLayout>
+          </c:layout>
+          <c:overlay val="0"/>
+          <c:spPr>
+            <a:noFill/>
+            <a:ln>
+              <a:noFill/>
+            </a:ln>
+            <a:effectLst/>
+          </c:spPr>
+          <c:txPr>
+            <a:bodyPr rot="0" spcFirstLastPara="1" vertOverflow="ellipsis" vert="horz" wrap="square" anchor="ctr" anchorCtr="1"/>
+            <a:lstStyle/>
+            <a:p>
+              <a:pPr>
+                <a:defRPr sz="1000" b="0" i="0" u="none" strike="noStrike" kern="1200" baseline="0">
+                  <a:solidFill>
+                    <a:schemeClr val="tx1">
+                      <a:lumMod val="65000"/>
+                      <a:lumOff val="35000"/>
+                    </a:schemeClr>
+                  </a:solidFill>
+                  <a:latin typeface="+mn-lt"/>
+                  <a:ea typeface="+mn-ea"/>
+                  <a:cs typeface="+mn-cs"/>
+                </a:defRPr>
+              </a:pPr>
+              <a:endParaRPr lang="en-US"/>
+            </a:p>
+          </c:txPr>
+        </c:title>
         <c:numFmt formatCode="General" sourceLinked="1"/>
         <c:majorTickMark val="none"/>
         <c:minorTickMark val="none"/>
@@ -5918,12 +6230,12 @@
             <a:endParaRPr lang="en-US"/>
           </a:p>
         </c:txPr>
-        <c:crossAx val="300824488"/>
+        <c:crossAx val="306377384"/>
         <c:crosses val="autoZero"/>
         <c:crossBetween val="midCat"/>
       </c:valAx>
       <c:valAx>
-        <c:axId val="300824488"/>
+        <c:axId val="306377384"/>
         <c:scaling>
           <c:orientation val="minMax"/>
         </c:scaling>
@@ -5943,8 +6255,63 @@
             <a:effectLst/>
           </c:spPr>
         </c:majorGridlines>
+        <c:title>
+          <c:tx>
+            <c:rich>
+              <a:bodyPr rot="-5400000" spcFirstLastPara="1" vertOverflow="ellipsis" vert="horz" wrap="square" anchor="ctr" anchorCtr="1"/>
+              <a:lstStyle/>
+              <a:p>
+                <a:pPr>
+                  <a:defRPr sz="1000" b="0" i="0" u="none" strike="noStrike" kern="1200" baseline="0">
+                    <a:solidFill>
+                      <a:schemeClr val="tx1">
+                        <a:lumMod val="65000"/>
+                        <a:lumOff val="35000"/>
+                      </a:schemeClr>
+                    </a:solidFill>
+                    <a:latin typeface="+mn-lt"/>
+                    <a:ea typeface="+mn-ea"/>
+                    <a:cs typeface="+mn-cs"/>
+                  </a:defRPr>
+                </a:pPr>
+                <a:r>
+                  <a:rPr lang="en-US"/>
+                  <a:t>||Factored * x - b||</a:t>
+                </a:r>
+              </a:p>
+            </c:rich>
+          </c:tx>
+          <c:overlay val="0"/>
+          <c:spPr>
+            <a:noFill/>
+            <a:ln>
+              <a:noFill/>
+            </a:ln>
+            <a:effectLst/>
+          </c:spPr>
+          <c:txPr>
+            <a:bodyPr rot="-5400000" spcFirstLastPara="1" vertOverflow="ellipsis" vert="horz" wrap="square" anchor="ctr" anchorCtr="1"/>
+            <a:lstStyle/>
+            <a:p>
+              <a:pPr>
+                <a:defRPr sz="1000" b="0" i="0" u="none" strike="noStrike" kern="1200" baseline="0">
+                  <a:solidFill>
+                    <a:schemeClr val="tx1">
+                      <a:lumMod val="65000"/>
+                      <a:lumOff val="35000"/>
+                    </a:schemeClr>
+                  </a:solidFill>
+                  <a:latin typeface="+mn-lt"/>
+                  <a:ea typeface="+mn-ea"/>
+                  <a:cs typeface="+mn-cs"/>
+                </a:defRPr>
+              </a:pPr>
+              <a:endParaRPr lang="en-US"/>
+            </a:p>
+          </c:txPr>
+        </c:title>
         <c:numFmt formatCode="0.00E+00" sourceLinked="1"/>
-        <c:majorTickMark val="none"/>
+        <c:majorTickMark val="out"/>
         <c:minorTickMark val="none"/>
         <c:tickLblPos val="nextTo"/>
         <c:spPr>
@@ -5980,7 +6347,7 @@
             <a:endParaRPr lang="en-US"/>
           </a:p>
         </c:txPr>
-        <c:crossAx val="300824096"/>
+        <c:crossAx val="306373856"/>
         <c:crosses val="autoZero"/>
         <c:crossBetween val="midCat"/>
       </c:valAx>
@@ -6052,56 +6419,2058 @@
       <a:endParaRPr lang="en-US"/>
     </a:p>
   </c:txPr>
-  <c:externalData r:id="rId1">
+  <c:externalData r:id="rId3">
     <c:autoUpdate val="0"/>
   </c:externalData>
-  <c:userShapes r:id="rId2"/>
 </c:chartSpace>
 </file>
 
-<file path=word/drawings/drawing1.xml><?xml version="1.0" encoding="utf-8"?>
-<c:userShapes xmlns:c="http://schemas.openxmlformats.org/drawingml/2006/chart">
-  <cdr:relSizeAnchor xmlns:cdr="http://schemas.openxmlformats.org/drawingml/2006/chartDrawing">
-    <cdr:from>
-      <cdr:x>0.25</cdr:x>
-      <cdr:y>0.93668</cdr:y>
-    </cdr:from>
-    <cdr:to>
-      <cdr:x>0.625</cdr:x>
-      <cdr:y>1</cdr:y>
-    </cdr:to>
-    <cdr:sp macro="" textlink="">
-      <cdr:nvSpPr>
-        <cdr:cNvPr id="2" name="Text Box 1"/>
-        <cdr:cNvSpPr txBox="1"/>
-      </cdr:nvSpPr>
-      <cdr:spPr>
-        <a:xfrm xmlns:a="http://schemas.openxmlformats.org/drawingml/2006/main">
-          <a:off x="1371600" y="3381375"/>
-          <a:ext cx="2057400" cy="228600"/>
-        </a:xfrm>
-        <a:prstGeom xmlns:a="http://schemas.openxmlformats.org/drawingml/2006/main" prst="rect">
-          <a:avLst/>
-        </a:prstGeom>
-      </cdr:spPr>
-      <cdr:txBody>
-        <a:bodyPr xmlns:a="http://schemas.openxmlformats.org/drawingml/2006/main" vertOverflow="clip" wrap="square" rtlCol="0"/>
-        <a:lstStyle xmlns:a="http://schemas.openxmlformats.org/drawingml/2006/main"/>
-        <a:p xmlns:a="http://schemas.openxmlformats.org/drawingml/2006/main">
-          <a:r>
-            <a:rPr lang="en-US" sz="1100"/>
-            <a:t>nXn</a:t>
-          </a:r>
-          <a:r>
-            <a:rPr lang="en-US" sz="1100" baseline="0"/>
-            <a:t> Hilbert Matrix</a:t>
-          </a:r>
-          <a:endParaRPr lang="en-US" sz="1100"/>
+<file path=word/charts/chart2.xml><?xml version="1.0" encoding="utf-8"?>
+<c:chartSpace xmlns:c="http://schemas.openxmlformats.org/drawingml/2006/chart" xmlns:a="http://schemas.openxmlformats.org/drawingml/2006/main" xmlns:r="http://schemas.openxmlformats.org/officeDocument/2006/relationships">
+  <c:date1904 val="0"/>
+  <c:lang val="en-US"/>
+  <c:roundedCorners val="0"/>
+  <mc:AlternateContent xmlns:mc="http://schemas.openxmlformats.org/markup-compatibility/2006">
+    <mc:Choice xmlns:c14="http://schemas.microsoft.com/office/drawing/2007/8/2/chart" Requires="c14">
+      <c14:style val="102"/>
+    </mc:Choice>
+    <mc:Fallback>
+      <c:style val="2"/>
+    </mc:Fallback>
+  </mc:AlternateContent>
+  <c:chart>
+    <c:title>
+      <c:tx>
+        <c:rich>
+          <a:bodyPr rot="0" spcFirstLastPara="1" vertOverflow="ellipsis" vert="horz" wrap="square" anchor="ctr" anchorCtr="1"/>
+          <a:lstStyle/>
+          <a:p>
+            <a:pPr>
+              <a:defRPr sz="1400" b="0" i="0" u="none" strike="noStrike" kern="1200" spc="0" baseline="0">
+                <a:solidFill>
+                  <a:schemeClr val="tx1">
+                    <a:lumMod val="65000"/>
+                    <a:lumOff val="35000"/>
+                  </a:schemeClr>
+                </a:solidFill>
+                <a:latin typeface="+mn-lt"/>
+                <a:ea typeface="+mn-ea"/>
+                <a:cs typeface="+mn-cs"/>
+              </a:defRPr>
+            </a:pPr>
+            <a:r>
+              <a:rPr lang="en-US"/>
+              <a:t>Errors in Calculating</a:t>
+            </a:r>
+            <a:r>
+              <a:rPr lang="en-US" baseline="0"/>
+              <a:t> Factorizations</a:t>
+            </a:r>
+            <a:endParaRPr lang="en-US"/>
+          </a:p>
+        </c:rich>
+      </c:tx>
+      <c:layout>
+        <c:manualLayout>
+          <c:xMode val="edge"/>
+          <c:yMode val="edge"/>
+          <c:x val="0.26803605278506853"/>
+          <c:y val="2.4180485923640572E-2"/>
+        </c:manualLayout>
+      </c:layout>
+      <c:overlay val="0"/>
+      <c:spPr>
+        <a:noFill/>
+        <a:ln>
+          <a:noFill/>
+        </a:ln>
+        <a:effectLst/>
+      </c:spPr>
+      <c:txPr>
+        <a:bodyPr rot="0" spcFirstLastPara="1" vertOverflow="ellipsis" vert="horz" wrap="square" anchor="ctr" anchorCtr="1"/>
+        <a:lstStyle/>
+        <a:p>
+          <a:pPr>
+            <a:defRPr sz="1400" b="0" i="0" u="none" strike="noStrike" kern="1200" spc="0" baseline="0">
+              <a:solidFill>
+                <a:schemeClr val="tx1">
+                  <a:lumMod val="65000"/>
+                  <a:lumOff val="35000"/>
+                </a:schemeClr>
+              </a:solidFill>
+              <a:latin typeface="+mn-lt"/>
+              <a:ea typeface="+mn-ea"/>
+              <a:cs typeface="+mn-cs"/>
+            </a:defRPr>
+          </a:pPr>
+          <a:endParaRPr lang="en-US"/>
         </a:p>
-      </cdr:txBody>
-    </cdr:sp>
-  </cdr:relSizeAnchor>
-</c:userShapes>
+      </c:txPr>
+    </c:title>
+    <c:autoTitleDeleted val="0"/>
+    <c:plotArea>
+      <c:layout>
+        <c:manualLayout>
+          <c:layoutTarget val="inner"/>
+          <c:xMode val="edge"/>
+          <c:yMode val="edge"/>
+          <c:x val="0.17049978127734033"/>
+          <c:y val="0.10716283391687494"/>
+          <c:w val="0.65548100110582619"/>
+          <c:h val="0.83239888354336256"/>
+        </c:manualLayout>
+      </c:layout>
+      <c:scatterChart>
+        <c:scatterStyle val="smoothMarker"/>
+        <c:varyColors val="0"/>
+        <c:ser>
+          <c:idx val="0"/>
+          <c:order val="0"/>
+          <c:tx>
+            <c:v>LU Factorizations</c:v>
+          </c:tx>
+          <c:spPr>
+            <a:ln w="19050" cap="rnd">
+              <a:solidFill>
+                <a:schemeClr val="accent1"/>
+              </a:solidFill>
+              <a:round/>
+            </a:ln>
+            <a:effectLst/>
+          </c:spPr>
+          <c:marker>
+            <c:symbol val="circle"/>
+            <c:size val="5"/>
+            <c:spPr>
+              <a:solidFill>
+                <a:schemeClr val="accent1"/>
+              </a:solidFill>
+              <a:ln w="9525">
+                <a:solidFill>
+                  <a:schemeClr val="accent1"/>
+                </a:solidFill>
+              </a:ln>
+              <a:effectLst/>
+            </c:spPr>
+          </c:marker>
+          <c:xVal>
+            <c:numRef>
+              <c:f>Sheet1!$A$3:$A$21</c:f>
+              <c:numCache>
+                <c:formatCode>General</c:formatCode>
+                <c:ptCount val="19"/>
+                <c:pt idx="0">
+                  <c:v>2</c:v>
+                </c:pt>
+                <c:pt idx="1">
+                  <c:v>3</c:v>
+                </c:pt>
+                <c:pt idx="2">
+                  <c:v>4</c:v>
+                </c:pt>
+                <c:pt idx="3">
+                  <c:v>5</c:v>
+                </c:pt>
+                <c:pt idx="4">
+                  <c:v>6</c:v>
+                </c:pt>
+                <c:pt idx="5">
+                  <c:v>7</c:v>
+                </c:pt>
+                <c:pt idx="6">
+                  <c:v>8</c:v>
+                </c:pt>
+                <c:pt idx="7">
+                  <c:v>9</c:v>
+                </c:pt>
+                <c:pt idx="8">
+                  <c:v>10</c:v>
+                </c:pt>
+                <c:pt idx="9">
+                  <c:v>11</c:v>
+                </c:pt>
+                <c:pt idx="10">
+                  <c:v>12</c:v>
+                </c:pt>
+                <c:pt idx="11">
+                  <c:v>13</c:v>
+                </c:pt>
+                <c:pt idx="12">
+                  <c:v>14</c:v>
+                </c:pt>
+                <c:pt idx="13">
+                  <c:v>15</c:v>
+                </c:pt>
+                <c:pt idx="14">
+                  <c:v>16</c:v>
+                </c:pt>
+                <c:pt idx="15">
+                  <c:v>17</c:v>
+                </c:pt>
+                <c:pt idx="16">
+                  <c:v>18</c:v>
+                </c:pt>
+                <c:pt idx="17">
+                  <c:v>19</c:v>
+                </c:pt>
+                <c:pt idx="18">
+                  <c:v>20</c:v>
+                </c:pt>
+              </c:numCache>
+            </c:numRef>
+          </c:xVal>
+          <c:yVal>
+            <c:numRef>
+              <c:f>Sheet1!$E$3:$E$21</c:f>
+              <c:numCache>
+                <c:formatCode>0.00E+00</c:formatCode>
+                <c:ptCount val="19"/>
+                <c:pt idx="0">
+                  <c:v>0</c:v>
+                </c:pt>
+                <c:pt idx="1">
+                  <c:v>0</c:v>
+                </c:pt>
+                <c:pt idx="2">
+                  <c:v>0</c:v>
+                </c:pt>
+                <c:pt idx="3">
+                  <c:v>0</c:v>
+                </c:pt>
+                <c:pt idx="4">
+                  <c:v>0</c:v>
+                </c:pt>
+                <c:pt idx="5">
+                  <c:v>0</c:v>
+                </c:pt>
+                <c:pt idx="6">
+                  <c:v>0</c:v>
+                </c:pt>
+                <c:pt idx="7">
+                  <c:v>0</c:v>
+                </c:pt>
+                <c:pt idx="8">
+                  <c:v>0</c:v>
+                </c:pt>
+                <c:pt idx="9">
+                  <c:v>0</c:v>
+                </c:pt>
+                <c:pt idx="10">
+                  <c:v>0</c:v>
+                </c:pt>
+                <c:pt idx="11">
+                  <c:v>0</c:v>
+                </c:pt>
+                <c:pt idx="12">
+                  <c:v>0</c:v>
+                </c:pt>
+                <c:pt idx="13">
+                  <c:v>0</c:v>
+                </c:pt>
+                <c:pt idx="14">
+                  <c:v>0</c:v>
+                </c:pt>
+                <c:pt idx="15">
+                  <c:v>0</c:v>
+                </c:pt>
+                <c:pt idx="16">
+                  <c:v>0</c:v>
+                </c:pt>
+                <c:pt idx="17">
+                  <c:v>0</c:v>
+                </c:pt>
+                <c:pt idx="18">
+                  <c:v>0</c:v>
+                </c:pt>
+              </c:numCache>
+            </c:numRef>
+          </c:yVal>
+          <c:smooth val="1"/>
+        </c:ser>
+        <c:ser>
+          <c:idx val="1"/>
+          <c:order val="1"/>
+          <c:tx>
+            <c:v>Householder Reflections</c:v>
+          </c:tx>
+          <c:spPr>
+            <a:ln w="19050" cap="rnd">
+              <a:solidFill>
+                <a:schemeClr val="accent2"/>
+              </a:solidFill>
+              <a:round/>
+            </a:ln>
+            <a:effectLst/>
+          </c:spPr>
+          <c:marker>
+            <c:symbol val="circle"/>
+            <c:size val="5"/>
+            <c:spPr>
+              <a:solidFill>
+                <a:schemeClr val="accent2"/>
+              </a:solidFill>
+              <a:ln w="9525">
+                <a:solidFill>
+                  <a:schemeClr val="accent2"/>
+                </a:solidFill>
+              </a:ln>
+              <a:effectLst/>
+            </c:spPr>
+          </c:marker>
+          <c:xVal>
+            <c:numRef>
+              <c:f>Sheet1!$A$3:$A$21</c:f>
+              <c:numCache>
+                <c:formatCode>General</c:formatCode>
+                <c:ptCount val="19"/>
+                <c:pt idx="0">
+                  <c:v>2</c:v>
+                </c:pt>
+                <c:pt idx="1">
+                  <c:v>3</c:v>
+                </c:pt>
+                <c:pt idx="2">
+                  <c:v>4</c:v>
+                </c:pt>
+                <c:pt idx="3">
+                  <c:v>5</c:v>
+                </c:pt>
+                <c:pt idx="4">
+                  <c:v>6</c:v>
+                </c:pt>
+                <c:pt idx="5">
+                  <c:v>7</c:v>
+                </c:pt>
+                <c:pt idx="6">
+                  <c:v>8</c:v>
+                </c:pt>
+                <c:pt idx="7">
+                  <c:v>9</c:v>
+                </c:pt>
+                <c:pt idx="8">
+                  <c:v>10</c:v>
+                </c:pt>
+                <c:pt idx="9">
+                  <c:v>11</c:v>
+                </c:pt>
+                <c:pt idx="10">
+                  <c:v>12</c:v>
+                </c:pt>
+                <c:pt idx="11">
+                  <c:v>13</c:v>
+                </c:pt>
+                <c:pt idx="12">
+                  <c:v>14</c:v>
+                </c:pt>
+                <c:pt idx="13">
+                  <c:v>15</c:v>
+                </c:pt>
+                <c:pt idx="14">
+                  <c:v>16</c:v>
+                </c:pt>
+                <c:pt idx="15">
+                  <c:v>17</c:v>
+                </c:pt>
+                <c:pt idx="16">
+                  <c:v>18</c:v>
+                </c:pt>
+                <c:pt idx="17">
+                  <c:v>19</c:v>
+                </c:pt>
+                <c:pt idx="18">
+                  <c:v>20</c:v>
+                </c:pt>
+              </c:numCache>
+            </c:numRef>
+          </c:xVal>
+          <c:yVal>
+            <c:numRef>
+              <c:f>Sheet1!$F$3:$F$21</c:f>
+              <c:numCache>
+                <c:formatCode>0.00E+00</c:formatCode>
+                <c:ptCount val="19"/>
+                <c:pt idx="0">
+                  <c:v>2.2200000000000001E-16</c:v>
+                </c:pt>
+                <c:pt idx="1">
+                  <c:v>6.6599999999999998E-16</c:v>
+                </c:pt>
+                <c:pt idx="2">
+                  <c:v>6.6599999999999998E-16</c:v>
+                </c:pt>
+                <c:pt idx="3">
+                  <c:v>1.11E-16</c:v>
+                </c:pt>
+                <c:pt idx="4">
+                  <c:v>6.6599999999999998E-16</c:v>
+                </c:pt>
+                <c:pt idx="5">
+                  <c:v>1.5499999999999999E-15</c:v>
+                </c:pt>
+                <c:pt idx="6">
+                  <c:v>1.3299999999999999E-15</c:v>
+                </c:pt>
+                <c:pt idx="7">
+                  <c:v>5.5500000000000002E-17</c:v>
+                </c:pt>
+                <c:pt idx="8">
+                  <c:v>2.2200000000000001E-16</c:v>
+                </c:pt>
+                <c:pt idx="9">
+                  <c:v>6.6599999999999998E-16</c:v>
+                </c:pt>
+                <c:pt idx="10">
+                  <c:v>0</c:v>
+                </c:pt>
+                <c:pt idx="11">
+                  <c:v>4.4400000000000002E-16</c:v>
+                </c:pt>
+                <c:pt idx="12">
+                  <c:v>6.6599999999999998E-16</c:v>
+                </c:pt>
+                <c:pt idx="13">
+                  <c:v>8.8800000000000003E-16</c:v>
+                </c:pt>
+                <c:pt idx="14">
+                  <c:v>6.6599999999999998E-16</c:v>
+                </c:pt>
+                <c:pt idx="15">
+                  <c:v>8.8800000000000003E-16</c:v>
+                </c:pt>
+                <c:pt idx="16">
+                  <c:v>1.7800000000000001E-15</c:v>
+                </c:pt>
+                <c:pt idx="17">
+                  <c:v>4.4400000000000002E-16</c:v>
+                </c:pt>
+                <c:pt idx="18">
+                  <c:v>1.11E-16</c:v>
+                </c:pt>
+              </c:numCache>
+            </c:numRef>
+          </c:yVal>
+          <c:smooth val="1"/>
+        </c:ser>
+        <c:ser>
+          <c:idx val="2"/>
+          <c:order val="2"/>
+          <c:tx>
+            <c:v>Givens Rotations</c:v>
+          </c:tx>
+          <c:spPr>
+            <a:ln w="19050" cap="rnd">
+              <a:solidFill>
+                <a:schemeClr val="accent3"/>
+              </a:solidFill>
+              <a:round/>
+            </a:ln>
+            <a:effectLst/>
+          </c:spPr>
+          <c:marker>
+            <c:symbol val="circle"/>
+            <c:size val="5"/>
+            <c:spPr>
+              <a:solidFill>
+                <a:schemeClr val="accent3"/>
+              </a:solidFill>
+              <a:ln w="9525">
+                <a:solidFill>
+                  <a:schemeClr val="accent3"/>
+                </a:solidFill>
+              </a:ln>
+              <a:effectLst/>
+            </c:spPr>
+          </c:marker>
+          <c:xVal>
+            <c:numRef>
+              <c:f>Sheet1!$A$3:$A$21</c:f>
+              <c:numCache>
+                <c:formatCode>General</c:formatCode>
+                <c:ptCount val="19"/>
+                <c:pt idx="0">
+                  <c:v>2</c:v>
+                </c:pt>
+                <c:pt idx="1">
+                  <c:v>3</c:v>
+                </c:pt>
+                <c:pt idx="2">
+                  <c:v>4</c:v>
+                </c:pt>
+                <c:pt idx="3">
+                  <c:v>5</c:v>
+                </c:pt>
+                <c:pt idx="4">
+                  <c:v>6</c:v>
+                </c:pt>
+                <c:pt idx="5">
+                  <c:v>7</c:v>
+                </c:pt>
+                <c:pt idx="6">
+                  <c:v>8</c:v>
+                </c:pt>
+                <c:pt idx="7">
+                  <c:v>9</c:v>
+                </c:pt>
+                <c:pt idx="8">
+                  <c:v>10</c:v>
+                </c:pt>
+                <c:pt idx="9">
+                  <c:v>11</c:v>
+                </c:pt>
+                <c:pt idx="10">
+                  <c:v>12</c:v>
+                </c:pt>
+                <c:pt idx="11">
+                  <c:v>13</c:v>
+                </c:pt>
+                <c:pt idx="12">
+                  <c:v>14</c:v>
+                </c:pt>
+                <c:pt idx="13">
+                  <c:v>15</c:v>
+                </c:pt>
+                <c:pt idx="14">
+                  <c:v>16</c:v>
+                </c:pt>
+                <c:pt idx="15">
+                  <c:v>17</c:v>
+                </c:pt>
+                <c:pt idx="16">
+                  <c:v>18</c:v>
+                </c:pt>
+                <c:pt idx="17">
+                  <c:v>19</c:v>
+                </c:pt>
+                <c:pt idx="18">
+                  <c:v>20</c:v>
+                </c:pt>
+              </c:numCache>
+            </c:numRef>
+          </c:xVal>
+          <c:yVal>
+            <c:numRef>
+              <c:f>Sheet1!$G$3:$G$21</c:f>
+              <c:numCache>
+                <c:formatCode>0.00E+00</c:formatCode>
+                <c:ptCount val="19"/>
+                <c:pt idx="0">
+                  <c:v>0</c:v>
+                </c:pt>
+                <c:pt idx="1">
+                  <c:v>0</c:v>
+                </c:pt>
+                <c:pt idx="2">
+                  <c:v>0</c:v>
+                </c:pt>
+                <c:pt idx="3">
+                  <c:v>1.3900000000000002E-17</c:v>
+                </c:pt>
+                <c:pt idx="4">
+                  <c:v>1.3900000000000002E-17</c:v>
+                </c:pt>
+                <c:pt idx="5">
+                  <c:v>8.3300000000000005E-17</c:v>
+                </c:pt>
+                <c:pt idx="6">
+                  <c:v>2.7800000000000003E-17</c:v>
+                </c:pt>
+                <c:pt idx="7">
+                  <c:v>4.1600000000000001E-17</c:v>
+                </c:pt>
+                <c:pt idx="8">
+                  <c:v>4.1600000000000001E-17</c:v>
+                </c:pt>
+                <c:pt idx="9">
+                  <c:v>5.5500000000000002E-17</c:v>
+                </c:pt>
+                <c:pt idx="10">
+                  <c:v>8.3300000000000005E-17</c:v>
+                </c:pt>
+                <c:pt idx="11">
+                  <c:v>8.3300000000000005E-17</c:v>
+                </c:pt>
+                <c:pt idx="12">
+                  <c:v>8.3300000000000005E-17</c:v>
+                </c:pt>
+                <c:pt idx="13">
+                  <c:v>8.3300000000000005E-17</c:v>
+                </c:pt>
+                <c:pt idx="14">
+                  <c:v>1.3899999999999999E-16</c:v>
+                </c:pt>
+                <c:pt idx="15">
+                  <c:v>1.11E-16</c:v>
+                </c:pt>
+                <c:pt idx="16">
+                  <c:v>1.3899999999999999E-16</c:v>
+                </c:pt>
+                <c:pt idx="17">
+                  <c:v>8.3300000000000005E-17</c:v>
+                </c:pt>
+                <c:pt idx="18">
+                  <c:v>5.5500000000000002E-17</c:v>
+                </c:pt>
+              </c:numCache>
+            </c:numRef>
+          </c:yVal>
+          <c:smooth val="1"/>
+        </c:ser>
+        <c:dLbls>
+          <c:showLegendKey val="0"/>
+          <c:showVal val="0"/>
+          <c:showCatName val="0"/>
+          <c:showSerName val="0"/>
+          <c:showPercent val="0"/>
+          <c:showBubbleSize val="0"/>
+        </c:dLbls>
+        <c:axId val="306373072"/>
+        <c:axId val="306377776"/>
+      </c:scatterChart>
+      <c:valAx>
+        <c:axId val="306373072"/>
+        <c:scaling>
+          <c:orientation val="minMax"/>
+        </c:scaling>
+        <c:delete val="0"/>
+        <c:axPos val="b"/>
+        <c:majorGridlines>
+          <c:spPr>
+            <a:ln w="9525" cap="flat" cmpd="sng" algn="ctr">
+              <a:solidFill>
+                <a:schemeClr val="tx1">
+                  <a:lumMod val="15000"/>
+                  <a:lumOff val="85000"/>
+                </a:schemeClr>
+              </a:solidFill>
+              <a:round/>
+            </a:ln>
+            <a:effectLst/>
+          </c:spPr>
+        </c:majorGridlines>
+        <c:title>
+          <c:tx>
+            <c:rich>
+              <a:bodyPr rot="0" spcFirstLastPara="1" vertOverflow="ellipsis" vert="horz" wrap="square" anchor="ctr" anchorCtr="1"/>
+              <a:lstStyle/>
+              <a:p>
+                <a:pPr>
+                  <a:defRPr sz="1000" b="0" i="0" u="none" strike="noStrike" kern="1200" baseline="0">
+                    <a:solidFill>
+                      <a:schemeClr val="tx1">
+                        <a:lumMod val="65000"/>
+                        <a:lumOff val="35000"/>
+                      </a:schemeClr>
+                    </a:solidFill>
+                    <a:latin typeface="+mn-lt"/>
+                    <a:ea typeface="+mn-ea"/>
+                    <a:cs typeface="+mn-cs"/>
+                  </a:defRPr>
+                </a:pPr>
+                <a:r>
+                  <a:rPr lang="en-US"/>
+                  <a:t>n-Value</a:t>
+                </a:r>
+                <a:r>
+                  <a:rPr lang="en-US" baseline="0"/>
+                  <a:t> for Matrix</a:t>
+                </a:r>
+              </a:p>
+            </c:rich>
+          </c:tx>
+          <c:overlay val="0"/>
+          <c:spPr>
+            <a:noFill/>
+            <a:ln>
+              <a:noFill/>
+            </a:ln>
+            <a:effectLst/>
+          </c:spPr>
+          <c:txPr>
+            <a:bodyPr rot="0" spcFirstLastPara="1" vertOverflow="ellipsis" vert="horz" wrap="square" anchor="ctr" anchorCtr="1"/>
+            <a:lstStyle/>
+            <a:p>
+              <a:pPr>
+                <a:defRPr sz="1000" b="0" i="0" u="none" strike="noStrike" kern="1200" baseline="0">
+                  <a:solidFill>
+                    <a:schemeClr val="tx1">
+                      <a:lumMod val="65000"/>
+                      <a:lumOff val="35000"/>
+                    </a:schemeClr>
+                  </a:solidFill>
+                  <a:latin typeface="+mn-lt"/>
+                  <a:ea typeface="+mn-ea"/>
+                  <a:cs typeface="+mn-cs"/>
+                </a:defRPr>
+              </a:pPr>
+              <a:endParaRPr lang="en-US"/>
+            </a:p>
+          </c:txPr>
+        </c:title>
+        <c:numFmt formatCode="General" sourceLinked="1"/>
+        <c:majorTickMark val="none"/>
+        <c:minorTickMark val="none"/>
+        <c:tickLblPos val="nextTo"/>
+        <c:spPr>
+          <a:noFill/>
+          <a:ln w="9525" cap="flat" cmpd="sng" algn="ctr">
+            <a:solidFill>
+              <a:schemeClr val="tx1">
+                <a:lumMod val="25000"/>
+                <a:lumOff val="75000"/>
+              </a:schemeClr>
+            </a:solidFill>
+            <a:round/>
+          </a:ln>
+          <a:effectLst/>
+        </c:spPr>
+        <c:txPr>
+          <a:bodyPr rot="-60000000" spcFirstLastPara="1" vertOverflow="ellipsis" vert="horz" wrap="square" anchor="ctr" anchorCtr="1"/>
+          <a:lstStyle/>
+          <a:p>
+            <a:pPr>
+              <a:defRPr sz="900" b="0" i="0" u="none" strike="noStrike" kern="1200" baseline="0">
+                <a:solidFill>
+                  <a:schemeClr val="tx1">
+                    <a:lumMod val="65000"/>
+                    <a:lumOff val="35000"/>
+                  </a:schemeClr>
+                </a:solidFill>
+                <a:latin typeface="+mn-lt"/>
+                <a:ea typeface="+mn-ea"/>
+                <a:cs typeface="+mn-cs"/>
+              </a:defRPr>
+            </a:pPr>
+            <a:endParaRPr lang="en-US"/>
+          </a:p>
+        </c:txPr>
+        <c:crossAx val="306377776"/>
+        <c:crosses val="autoZero"/>
+        <c:crossBetween val="midCat"/>
+      </c:valAx>
+      <c:valAx>
+        <c:axId val="306377776"/>
+        <c:scaling>
+          <c:orientation val="minMax"/>
+        </c:scaling>
+        <c:delete val="0"/>
+        <c:axPos val="l"/>
+        <c:majorGridlines>
+          <c:spPr>
+            <a:ln w="9525" cap="flat" cmpd="sng" algn="ctr">
+              <a:solidFill>
+                <a:schemeClr val="tx1">
+                  <a:lumMod val="15000"/>
+                  <a:lumOff val="85000"/>
+                </a:schemeClr>
+              </a:solidFill>
+              <a:round/>
+            </a:ln>
+            <a:effectLst/>
+          </c:spPr>
+        </c:majorGridlines>
+        <c:title>
+          <c:tx>
+            <c:rich>
+              <a:bodyPr rot="-5400000" spcFirstLastPara="1" vertOverflow="ellipsis" vert="horz" wrap="square" anchor="ctr" anchorCtr="1"/>
+              <a:lstStyle/>
+              <a:p>
+                <a:pPr>
+                  <a:defRPr sz="1000" b="0" i="0" u="none" strike="noStrike" kern="1200" baseline="0">
+                    <a:solidFill>
+                      <a:schemeClr val="tx1">
+                        <a:lumMod val="65000"/>
+                        <a:lumOff val="35000"/>
+                      </a:schemeClr>
+                    </a:solidFill>
+                    <a:latin typeface="+mn-lt"/>
+                    <a:ea typeface="+mn-ea"/>
+                    <a:cs typeface="+mn-cs"/>
+                  </a:defRPr>
+                </a:pPr>
+                <a:r>
+                  <a:rPr lang="en-US"/>
+                  <a:t>||Factored</a:t>
+                </a:r>
+                <a:r>
+                  <a:rPr lang="en-US" baseline="0"/>
+                  <a:t> - H||</a:t>
+                </a:r>
+                <a:endParaRPr lang="en-US"/>
+              </a:p>
+            </c:rich>
+          </c:tx>
+          <c:layout>
+            <c:manualLayout>
+              <c:xMode val="edge"/>
+              <c:yMode val="edge"/>
+              <c:x val="2.2959135316418782E-2"/>
+              <c:y val="0.33102204299279397"/>
+            </c:manualLayout>
+          </c:layout>
+          <c:overlay val="0"/>
+          <c:spPr>
+            <a:noFill/>
+            <a:ln>
+              <a:noFill/>
+            </a:ln>
+            <a:effectLst/>
+          </c:spPr>
+          <c:txPr>
+            <a:bodyPr rot="-5400000" spcFirstLastPara="1" vertOverflow="ellipsis" vert="horz" wrap="square" anchor="ctr" anchorCtr="1"/>
+            <a:lstStyle/>
+            <a:p>
+              <a:pPr>
+                <a:defRPr sz="1000" b="0" i="0" u="none" strike="noStrike" kern="1200" baseline="0">
+                  <a:solidFill>
+                    <a:schemeClr val="tx1">
+                      <a:lumMod val="65000"/>
+                      <a:lumOff val="35000"/>
+                    </a:schemeClr>
+                  </a:solidFill>
+                  <a:latin typeface="+mn-lt"/>
+                  <a:ea typeface="+mn-ea"/>
+                  <a:cs typeface="+mn-cs"/>
+                </a:defRPr>
+              </a:pPr>
+              <a:endParaRPr lang="en-US"/>
+            </a:p>
+          </c:txPr>
+        </c:title>
+        <c:numFmt formatCode="0.00E+00" sourceLinked="1"/>
+        <c:majorTickMark val="none"/>
+        <c:minorTickMark val="none"/>
+        <c:tickLblPos val="nextTo"/>
+        <c:spPr>
+          <a:noFill/>
+          <a:ln w="9525" cap="flat" cmpd="sng" algn="ctr">
+            <a:solidFill>
+              <a:schemeClr val="tx1">
+                <a:lumMod val="25000"/>
+                <a:lumOff val="75000"/>
+              </a:schemeClr>
+            </a:solidFill>
+            <a:round/>
+          </a:ln>
+          <a:effectLst/>
+        </c:spPr>
+        <c:txPr>
+          <a:bodyPr rot="-60000000" spcFirstLastPara="1" vertOverflow="ellipsis" vert="horz" wrap="square" anchor="ctr" anchorCtr="1"/>
+          <a:lstStyle/>
+          <a:p>
+            <a:pPr>
+              <a:defRPr sz="900" b="0" i="0" u="none" strike="noStrike" kern="1200" baseline="0">
+                <a:solidFill>
+                  <a:schemeClr val="tx1">
+                    <a:lumMod val="65000"/>
+                    <a:lumOff val="35000"/>
+                  </a:schemeClr>
+                </a:solidFill>
+                <a:latin typeface="+mn-lt"/>
+                <a:ea typeface="+mn-ea"/>
+                <a:cs typeface="+mn-cs"/>
+              </a:defRPr>
+            </a:pPr>
+            <a:endParaRPr lang="en-US"/>
+          </a:p>
+        </c:txPr>
+        <c:crossAx val="306373072"/>
+        <c:crosses val="autoZero"/>
+        <c:crossBetween val="midCat"/>
+      </c:valAx>
+      <c:spPr>
+        <a:noFill/>
+        <a:ln>
+          <a:noFill/>
+        </a:ln>
+        <a:effectLst/>
+      </c:spPr>
+    </c:plotArea>
+    <c:legend>
+      <c:legendPos val="r"/>
+      <c:layout>
+        <c:manualLayout>
+          <c:xMode val="edge"/>
+          <c:yMode val="edge"/>
+          <c:x val="0.74120206328375615"/>
+          <c:y val="0.39326259979168626"/>
+          <c:w val="0.25746482210557015"/>
+          <c:h val="0.22466240119522277"/>
+        </c:manualLayout>
+      </c:layout>
+      <c:overlay val="0"/>
+      <c:spPr>
+        <a:noFill/>
+        <a:ln>
+          <a:noFill/>
+        </a:ln>
+        <a:effectLst/>
+      </c:spPr>
+      <c:txPr>
+        <a:bodyPr rot="0" spcFirstLastPara="1" vertOverflow="ellipsis" vert="horz" wrap="square" anchor="ctr" anchorCtr="1"/>
+        <a:lstStyle/>
+        <a:p>
+          <a:pPr>
+            <a:defRPr sz="900" b="0" i="0" u="none" strike="noStrike" kern="1200" baseline="0">
+              <a:solidFill>
+                <a:schemeClr val="tx1">
+                  <a:lumMod val="65000"/>
+                  <a:lumOff val="35000"/>
+                </a:schemeClr>
+              </a:solidFill>
+              <a:latin typeface="+mn-lt"/>
+              <a:ea typeface="+mn-ea"/>
+              <a:cs typeface="+mn-cs"/>
+            </a:defRPr>
+          </a:pPr>
+          <a:endParaRPr lang="en-US"/>
+        </a:p>
+      </c:txPr>
+    </c:legend>
+    <c:plotVisOnly val="1"/>
+    <c:dispBlanksAs val="gap"/>
+    <c:showDLblsOverMax val="0"/>
+  </c:chart>
+  <c:spPr>
+    <a:solidFill>
+      <a:schemeClr val="bg1"/>
+    </a:solidFill>
+    <a:ln w="9525" cap="flat" cmpd="sng" algn="ctr">
+      <a:solidFill>
+        <a:schemeClr val="tx1">
+          <a:lumMod val="15000"/>
+          <a:lumOff val="85000"/>
+        </a:schemeClr>
+      </a:solidFill>
+      <a:round/>
+    </a:ln>
+    <a:effectLst/>
+  </c:spPr>
+  <c:txPr>
+    <a:bodyPr/>
+    <a:lstStyle/>
+    <a:p>
+      <a:pPr>
+        <a:defRPr/>
+      </a:pPr>
+      <a:endParaRPr lang="en-US"/>
+    </a:p>
+  </c:txPr>
+  <c:externalData r:id="rId3">
+    <c:autoUpdate val="0"/>
+  </c:externalData>
+</c:chartSpace>
+</file>
+
+<file path=word/charts/colors1.xml><?xml version="1.0" encoding="utf-8"?>
+<cs:colorStyle xmlns:cs="http://schemas.microsoft.com/office/drawing/2012/chartStyle" xmlns:a="http://schemas.openxmlformats.org/drawingml/2006/main" meth="cycle" id="10">
+  <a:schemeClr val="accent1"/>
+  <a:schemeClr val="accent2"/>
+  <a:schemeClr val="accent3"/>
+  <a:schemeClr val="accent4"/>
+  <a:schemeClr val="accent5"/>
+  <a:schemeClr val="accent6"/>
+  <cs:variation/>
+  <cs:variation>
+    <a:lumMod val="60000"/>
+  </cs:variation>
+  <cs:variation>
+    <a:lumMod val="80000"/>
+    <a:lumOff val="20000"/>
+  </cs:variation>
+  <cs:variation>
+    <a:lumMod val="80000"/>
+  </cs:variation>
+  <cs:variation>
+    <a:lumMod val="60000"/>
+    <a:lumOff val="40000"/>
+  </cs:variation>
+  <cs:variation>
+    <a:lumMod val="50000"/>
+  </cs:variation>
+  <cs:variation>
+    <a:lumMod val="70000"/>
+    <a:lumOff val="30000"/>
+  </cs:variation>
+  <cs:variation>
+    <a:lumMod val="70000"/>
+  </cs:variation>
+  <cs:variation>
+    <a:lumMod val="50000"/>
+    <a:lumOff val="50000"/>
+  </cs:variation>
+</cs:colorStyle>
+</file>
+
+<file path=word/charts/colors2.xml><?xml version="1.0" encoding="utf-8"?>
+<cs:colorStyle xmlns:cs="http://schemas.microsoft.com/office/drawing/2012/chartStyle" xmlns:a="http://schemas.openxmlformats.org/drawingml/2006/main" meth="cycle" id="10">
+  <a:schemeClr val="accent1"/>
+  <a:schemeClr val="accent2"/>
+  <a:schemeClr val="accent3"/>
+  <a:schemeClr val="accent4"/>
+  <a:schemeClr val="accent5"/>
+  <a:schemeClr val="accent6"/>
+  <cs:variation/>
+  <cs:variation>
+    <a:lumMod val="60000"/>
+  </cs:variation>
+  <cs:variation>
+    <a:lumMod val="80000"/>
+    <a:lumOff val="20000"/>
+  </cs:variation>
+  <cs:variation>
+    <a:lumMod val="80000"/>
+  </cs:variation>
+  <cs:variation>
+    <a:lumMod val="60000"/>
+    <a:lumOff val="40000"/>
+  </cs:variation>
+  <cs:variation>
+    <a:lumMod val="50000"/>
+  </cs:variation>
+  <cs:variation>
+    <a:lumMod val="70000"/>
+    <a:lumOff val="30000"/>
+  </cs:variation>
+  <cs:variation>
+    <a:lumMod val="70000"/>
+  </cs:variation>
+  <cs:variation>
+    <a:lumMod val="50000"/>
+    <a:lumOff val="50000"/>
+  </cs:variation>
+</cs:colorStyle>
+</file>
+
+<file path=word/charts/style1.xml><?xml version="1.0" encoding="utf-8"?>
+<cs:chartStyle xmlns:cs="http://schemas.microsoft.com/office/drawing/2012/chartStyle" xmlns:a="http://schemas.openxmlformats.org/drawingml/2006/main" id="240">
+  <cs:axisTitle>
+    <cs:lnRef idx="0"/>
+    <cs:fillRef idx="0"/>
+    <cs:effectRef idx="0"/>
+    <cs:fontRef idx="minor">
+      <a:schemeClr val="tx1">
+        <a:lumMod val="65000"/>
+        <a:lumOff val="35000"/>
+      </a:schemeClr>
+    </cs:fontRef>
+    <cs:defRPr sz="1000" kern="1200"/>
+  </cs:axisTitle>
+  <cs:categoryAxis>
+    <cs:lnRef idx="0"/>
+    <cs:fillRef idx="0"/>
+    <cs:effectRef idx="0"/>
+    <cs:fontRef idx="minor">
+      <a:schemeClr val="tx1">
+        <a:lumMod val="65000"/>
+        <a:lumOff val="35000"/>
+      </a:schemeClr>
+    </cs:fontRef>
+    <cs:spPr>
+      <a:ln w="9525" cap="flat" cmpd="sng" algn="ctr">
+        <a:solidFill>
+          <a:schemeClr val="tx1">
+            <a:lumMod val="25000"/>
+            <a:lumOff val="75000"/>
+          </a:schemeClr>
+        </a:solidFill>
+        <a:round/>
+      </a:ln>
+    </cs:spPr>
+    <cs:defRPr sz="900" kern="1200"/>
+  </cs:categoryAxis>
+  <cs:chartArea mods="allowNoFillOverride allowNoLineOverride">
+    <cs:lnRef idx="0"/>
+    <cs:fillRef idx="0"/>
+    <cs:effectRef idx="0"/>
+    <cs:fontRef idx="minor">
+      <a:schemeClr val="tx1"/>
+    </cs:fontRef>
+    <cs:spPr>
+      <a:solidFill>
+        <a:schemeClr val="bg1"/>
+      </a:solidFill>
+      <a:ln w="9525" cap="flat" cmpd="sng" algn="ctr">
+        <a:solidFill>
+          <a:schemeClr val="tx1">
+            <a:lumMod val="15000"/>
+            <a:lumOff val="85000"/>
+          </a:schemeClr>
+        </a:solidFill>
+        <a:round/>
+      </a:ln>
+    </cs:spPr>
+    <cs:defRPr sz="1000" kern="1200"/>
+  </cs:chartArea>
+  <cs:dataLabel>
+    <cs:lnRef idx="0"/>
+    <cs:fillRef idx="0"/>
+    <cs:effectRef idx="0"/>
+    <cs:fontRef idx="minor">
+      <a:schemeClr val="tx1">
+        <a:lumMod val="75000"/>
+        <a:lumOff val="25000"/>
+      </a:schemeClr>
+    </cs:fontRef>
+    <cs:defRPr sz="900" kern="1200"/>
+  </cs:dataLabel>
+  <cs:dataLabelCallout>
+    <cs:lnRef idx="0"/>
+    <cs:fillRef idx="0"/>
+    <cs:effectRef idx="0"/>
+    <cs:fontRef idx="minor">
+      <a:schemeClr val="dk1">
+        <a:lumMod val="65000"/>
+        <a:lumOff val="35000"/>
+      </a:schemeClr>
+    </cs:fontRef>
+    <cs:spPr>
+      <a:solidFill>
+        <a:schemeClr val="lt1"/>
+      </a:solidFill>
+      <a:ln>
+        <a:solidFill>
+          <a:schemeClr val="dk1">
+            <a:lumMod val="25000"/>
+            <a:lumOff val="75000"/>
+          </a:schemeClr>
+        </a:solidFill>
+      </a:ln>
+    </cs:spPr>
+    <cs:defRPr sz="900" kern="1200"/>
+    <cs:bodyPr rot="0" spcFirstLastPara="1" vertOverflow="clip" horzOverflow="clip" vert="horz" wrap="square" lIns="36576" tIns="18288" rIns="36576" bIns="18288" anchor="ctr" anchorCtr="1">
+      <a:spAutoFit/>
+    </cs:bodyPr>
+  </cs:dataLabelCallout>
+  <cs:dataPoint>
+    <cs:lnRef idx="0"/>
+    <cs:fillRef idx="1">
+      <cs:styleClr val="auto"/>
+    </cs:fillRef>
+    <cs:effectRef idx="0"/>
+    <cs:fontRef idx="minor">
+      <a:schemeClr val="tx1"/>
+    </cs:fontRef>
+  </cs:dataPoint>
+  <cs:dataPoint3D>
+    <cs:lnRef idx="0"/>
+    <cs:fillRef idx="1">
+      <cs:styleClr val="auto"/>
+    </cs:fillRef>
+    <cs:effectRef idx="0"/>
+    <cs:fontRef idx="minor">
+      <a:schemeClr val="tx1"/>
+    </cs:fontRef>
+  </cs:dataPoint3D>
+  <cs:dataPointLine>
+    <cs:lnRef idx="0">
+      <cs:styleClr val="auto"/>
+    </cs:lnRef>
+    <cs:fillRef idx="1"/>
+    <cs:effectRef idx="0"/>
+    <cs:fontRef idx="minor">
+      <a:schemeClr val="tx1"/>
+    </cs:fontRef>
+    <cs:spPr>
+      <a:ln w="19050" cap="rnd">
+        <a:solidFill>
+          <a:schemeClr val="phClr"/>
+        </a:solidFill>
+        <a:round/>
+      </a:ln>
+    </cs:spPr>
+  </cs:dataPointLine>
+  <cs:dataPointMarker>
+    <cs:lnRef idx="0">
+      <cs:styleClr val="auto"/>
+    </cs:lnRef>
+    <cs:fillRef idx="1">
+      <cs:styleClr val="auto"/>
+    </cs:fillRef>
+    <cs:effectRef idx="0"/>
+    <cs:fontRef idx="minor">
+      <a:schemeClr val="tx1"/>
+    </cs:fontRef>
+    <cs:spPr>
+      <a:ln w="9525">
+        <a:solidFill>
+          <a:schemeClr val="phClr"/>
+        </a:solidFill>
+      </a:ln>
+    </cs:spPr>
+  </cs:dataPointMarker>
+  <cs:dataPointMarkerLayout symbol="circle" size="5"/>
+  <cs:dataPointWireframe>
+    <cs:lnRef idx="0">
+      <cs:styleClr val="auto"/>
+    </cs:lnRef>
+    <cs:fillRef idx="0"/>
+    <cs:effectRef idx="0"/>
+    <cs:fontRef idx="minor">
+      <a:schemeClr val="dk1"/>
+    </cs:fontRef>
+    <cs:spPr>
+      <a:ln w="9525" cap="rnd">
+        <a:solidFill>
+          <a:schemeClr val="phClr"/>
+        </a:solidFill>
+        <a:round/>
+      </a:ln>
+    </cs:spPr>
+  </cs:dataPointWireframe>
+  <cs:dataTable>
+    <cs:lnRef idx="0"/>
+    <cs:fillRef idx="0"/>
+    <cs:effectRef idx="0"/>
+    <cs:fontRef idx="minor">
+      <a:schemeClr val="tx1">
+        <a:lumMod val="65000"/>
+        <a:lumOff val="35000"/>
+      </a:schemeClr>
+    </cs:fontRef>
+    <cs:spPr>
+      <a:noFill/>
+      <a:ln w="9525" cap="flat" cmpd="sng" algn="ctr">
+        <a:solidFill>
+          <a:schemeClr val="tx1">
+            <a:lumMod val="15000"/>
+            <a:lumOff val="85000"/>
+          </a:schemeClr>
+        </a:solidFill>
+        <a:round/>
+      </a:ln>
+    </cs:spPr>
+    <cs:defRPr sz="900" kern="1200"/>
+  </cs:dataTable>
+  <cs:downBar>
+    <cs:lnRef idx="0"/>
+    <cs:fillRef idx="0"/>
+    <cs:effectRef idx="0"/>
+    <cs:fontRef idx="minor">
+      <a:schemeClr val="tx1"/>
+    </cs:fontRef>
+    <cs:spPr>
+      <a:solidFill>
+        <a:schemeClr val="dk1">
+          <a:lumMod val="75000"/>
+          <a:lumOff val="25000"/>
+        </a:schemeClr>
+      </a:solidFill>
+      <a:ln w="9525" cap="flat" cmpd="sng" algn="ctr">
+        <a:solidFill>
+          <a:schemeClr val="tx1">
+            <a:lumMod val="65000"/>
+            <a:lumOff val="35000"/>
+          </a:schemeClr>
+        </a:solidFill>
+        <a:round/>
+      </a:ln>
+    </cs:spPr>
+  </cs:downBar>
+  <cs:dropLine>
+    <cs:lnRef idx="0"/>
+    <cs:fillRef idx="0"/>
+    <cs:effectRef idx="0"/>
+    <cs:fontRef idx="minor">
+      <a:schemeClr val="tx1"/>
+    </cs:fontRef>
+    <cs:spPr>
+      <a:ln w="9525" cap="flat" cmpd="sng" algn="ctr">
+        <a:solidFill>
+          <a:schemeClr val="tx1">
+            <a:lumMod val="35000"/>
+            <a:lumOff val="65000"/>
+          </a:schemeClr>
+        </a:solidFill>
+        <a:round/>
+      </a:ln>
+    </cs:spPr>
+  </cs:dropLine>
+  <cs:errorBar>
+    <cs:lnRef idx="0"/>
+    <cs:fillRef idx="0"/>
+    <cs:effectRef idx="0"/>
+    <cs:fontRef idx="minor">
+      <a:schemeClr val="tx1"/>
+    </cs:fontRef>
+    <cs:spPr>
+      <a:ln w="9525" cap="flat" cmpd="sng" algn="ctr">
+        <a:solidFill>
+          <a:schemeClr val="tx1">
+            <a:lumMod val="65000"/>
+            <a:lumOff val="35000"/>
+          </a:schemeClr>
+        </a:solidFill>
+        <a:round/>
+      </a:ln>
+    </cs:spPr>
+  </cs:errorBar>
+  <cs:floor>
+    <cs:lnRef idx="0"/>
+    <cs:fillRef idx="0"/>
+    <cs:effectRef idx="0"/>
+    <cs:fontRef idx="minor">
+      <a:schemeClr val="tx1"/>
+    </cs:fontRef>
+    <cs:spPr>
+      <a:noFill/>
+      <a:ln>
+        <a:noFill/>
+      </a:ln>
+    </cs:spPr>
+  </cs:floor>
+  <cs:gridlineMajor>
+    <cs:lnRef idx="0"/>
+    <cs:fillRef idx="0"/>
+    <cs:effectRef idx="0"/>
+    <cs:fontRef idx="minor">
+      <a:schemeClr val="tx1"/>
+    </cs:fontRef>
+    <cs:spPr>
+      <a:ln w="9525" cap="flat" cmpd="sng" algn="ctr">
+        <a:solidFill>
+          <a:schemeClr val="tx1">
+            <a:lumMod val="15000"/>
+            <a:lumOff val="85000"/>
+          </a:schemeClr>
+        </a:solidFill>
+        <a:round/>
+      </a:ln>
+    </cs:spPr>
+  </cs:gridlineMajor>
+  <cs:gridlineMinor>
+    <cs:lnRef idx="0"/>
+    <cs:fillRef idx="0"/>
+    <cs:effectRef idx="0"/>
+    <cs:fontRef idx="minor">
+      <a:schemeClr val="tx1"/>
+    </cs:fontRef>
+    <cs:spPr>
+      <a:ln w="9525" cap="flat" cmpd="sng" algn="ctr">
+        <a:solidFill>
+          <a:schemeClr val="tx1">
+            <a:lumMod val="5000"/>
+            <a:lumOff val="95000"/>
+          </a:schemeClr>
+        </a:solidFill>
+        <a:round/>
+      </a:ln>
+    </cs:spPr>
+  </cs:gridlineMinor>
+  <cs:hiLoLine>
+    <cs:lnRef idx="0"/>
+    <cs:fillRef idx="0"/>
+    <cs:effectRef idx="0"/>
+    <cs:fontRef idx="minor">
+      <a:schemeClr val="tx1"/>
+    </cs:fontRef>
+    <cs:spPr>
+      <a:ln w="9525" cap="flat" cmpd="sng" algn="ctr">
+        <a:solidFill>
+          <a:schemeClr val="tx1">
+            <a:lumMod val="50000"/>
+            <a:lumOff val="50000"/>
+          </a:schemeClr>
+        </a:solidFill>
+        <a:round/>
+      </a:ln>
+    </cs:spPr>
+  </cs:hiLoLine>
+  <cs:leaderLine>
+    <cs:lnRef idx="0"/>
+    <cs:fillRef idx="0"/>
+    <cs:effectRef idx="0"/>
+    <cs:fontRef idx="minor">
+      <a:schemeClr val="tx1"/>
+    </cs:fontRef>
+    <cs:spPr>
+      <a:ln w="9525" cap="flat" cmpd="sng" algn="ctr">
+        <a:solidFill>
+          <a:schemeClr val="tx1">
+            <a:lumMod val="35000"/>
+            <a:lumOff val="65000"/>
+          </a:schemeClr>
+        </a:solidFill>
+        <a:round/>
+      </a:ln>
+    </cs:spPr>
+  </cs:leaderLine>
+  <cs:legend>
+    <cs:lnRef idx="0"/>
+    <cs:fillRef idx="0"/>
+    <cs:effectRef idx="0"/>
+    <cs:fontRef idx="minor">
+      <a:schemeClr val="tx1">
+        <a:lumMod val="65000"/>
+        <a:lumOff val="35000"/>
+      </a:schemeClr>
+    </cs:fontRef>
+    <cs:defRPr sz="900" kern="1200"/>
+  </cs:legend>
+  <cs:plotArea mods="allowNoFillOverride allowNoLineOverride">
+    <cs:lnRef idx="0"/>
+    <cs:fillRef idx="0"/>
+    <cs:effectRef idx="0"/>
+    <cs:fontRef idx="minor">
+      <a:schemeClr val="tx1"/>
+    </cs:fontRef>
+  </cs:plotArea>
+  <cs:plotArea3D mods="allowNoFillOverride allowNoLineOverride">
+    <cs:lnRef idx="0"/>
+    <cs:fillRef idx="0"/>
+    <cs:effectRef idx="0"/>
+    <cs:fontRef idx="minor">
+      <a:schemeClr val="tx1"/>
+    </cs:fontRef>
+  </cs:plotArea3D>
+  <cs:seriesAxis>
+    <cs:lnRef idx="0"/>
+    <cs:fillRef idx="0"/>
+    <cs:effectRef idx="0"/>
+    <cs:fontRef idx="minor">
+      <a:schemeClr val="tx1">
+        <a:lumMod val="65000"/>
+        <a:lumOff val="35000"/>
+      </a:schemeClr>
+    </cs:fontRef>
+    <cs:defRPr sz="900" kern="1200"/>
+  </cs:seriesAxis>
+  <cs:seriesLine>
+    <cs:lnRef idx="0"/>
+    <cs:fillRef idx="0"/>
+    <cs:effectRef idx="0"/>
+    <cs:fontRef idx="minor">
+      <a:schemeClr val="tx1"/>
+    </cs:fontRef>
+    <cs:spPr>
+      <a:ln w="9525" cap="flat" cmpd="sng" algn="ctr">
+        <a:solidFill>
+          <a:schemeClr val="tx1">
+            <a:lumMod val="35000"/>
+            <a:lumOff val="65000"/>
+          </a:schemeClr>
+        </a:solidFill>
+        <a:round/>
+      </a:ln>
+    </cs:spPr>
+  </cs:seriesLine>
+  <cs:title>
+    <cs:lnRef idx="0"/>
+    <cs:fillRef idx="0"/>
+    <cs:effectRef idx="0"/>
+    <cs:fontRef idx="minor">
+      <a:schemeClr val="tx1">
+        <a:lumMod val="65000"/>
+        <a:lumOff val="35000"/>
+      </a:schemeClr>
+    </cs:fontRef>
+    <cs:defRPr sz="1400" b="0" kern="1200" spc="0" baseline="0"/>
+  </cs:title>
+  <cs:trendline>
+    <cs:lnRef idx="0">
+      <cs:styleClr val="auto"/>
+    </cs:lnRef>
+    <cs:fillRef idx="0"/>
+    <cs:effectRef idx="0"/>
+    <cs:fontRef idx="minor">
+      <a:schemeClr val="tx1"/>
+    </cs:fontRef>
+    <cs:spPr>
+      <a:ln w="19050" cap="rnd">
+        <a:solidFill>
+          <a:schemeClr val="phClr"/>
+        </a:solidFill>
+        <a:prstDash val="sysDot"/>
+      </a:ln>
+    </cs:spPr>
+  </cs:trendline>
+  <cs:trendlineLabel>
+    <cs:lnRef idx="0"/>
+    <cs:fillRef idx="0"/>
+    <cs:effectRef idx="0"/>
+    <cs:fontRef idx="minor">
+      <a:schemeClr val="tx1">
+        <a:lumMod val="65000"/>
+        <a:lumOff val="35000"/>
+      </a:schemeClr>
+    </cs:fontRef>
+    <cs:defRPr sz="900" kern="1200"/>
+  </cs:trendlineLabel>
+  <cs:upBar>
+    <cs:lnRef idx="0"/>
+    <cs:fillRef idx="0"/>
+    <cs:effectRef idx="0"/>
+    <cs:fontRef idx="minor">
+      <a:schemeClr val="tx1"/>
+    </cs:fontRef>
+    <cs:spPr>
+      <a:solidFill>
+        <a:schemeClr val="lt1"/>
+      </a:solidFill>
+      <a:ln w="9525" cap="flat" cmpd="sng" algn="ctr">
+        <a:solidFill>
+          <a:schemeClr val="tx1">
+            <a:lumMod val="65000"/>
+            <a:lumOff val="35000"/>
+          </a:schemeClr>
+        </a:solidFill>
+        <a:round/>
+      </a:ln>
+    </cs:spPr>
+  </cs:upBar>
+  <cs:valueAxis>
+    <cs:lnRef idx="0"/>
+    <cs:fillRef idx="0"/>
+    <cs:effectRef idx="0"/>
+    <cs:fontRef idx="minor">
+      <a:schemeClr val="tx1">
+        <a:lumMod val="65000"/>
+        <a:lumOff val="35000"/>
+      </a:schemeClr>
+    </cs:fontRef>
+    <cs:spPr>
+      <a:ln w="9525" cap="flat" cmpd="sng" algn="ctr">
+        <a:solidFill>
+          <a:schemeClr val="tx1">
+            <a:lumMod val="25000"/>
+            <a:lumOff val="75000"/>
+          </a:schemeClr>
+        </a:solidFill>
+        <a:round/>
+      </a:ln>
+    </cs:spPr>
+    <cs:defRPr sz="900" kern="1200"/>
+  </cs:valueAxis>
+  <cs:wall>
+    <cs:lnRef idx="0"/>
+    <cs:fillRef idx="0"/>
+    <cs:effectRef idx="0"/>
+    <cs:fontRef idx="minor">
+      <a:schemeClr val="tx1"/>
+    </cs:fontRef>
+    <cs:spPr>
+      <a:noFill/>
+      <a:ln>
+        <a:noFill/>
+      </a:ln>
+    </cs:spPr>
+  </cs:wall>
+</cs:chartStyle>
+</file>
+
+<file path=word/charts/style2.xml><?xml version="1.0" encoding="utf-8"?>
+<cs:chartStyle xmlns:cs="http://schemas.microsoft.com/office/drawing/2012/chartStyle" xmlns:a="http://schemas.openxmlformats.org/drawingml/2006/main" id="240">
+  <cs:axisTitle>
+    <cs:lnRef idx="0"/>
+    <cs:fillRef idx="0"/>
+    <cs:effectRef idx="0"/>
+    <cs:fontRef idx="minor">
+      <a:schemeClr val="tx1">
+        <a:lumMod val="65000"/>
+        <a:lumOff val="35000"/>
+      </a:schemeClr>
+    </cs:fontRef>
+    <cs:defRPr sz="1000" kern="1200"/>
+  </cs:axisTitle>
+  <cs:categoryAxis>
+    <cs:lnRef idx="0"/>
+    <cs:fillRef idx="0"/>
+    <cs:effectRef idx="0"/>
+    <cs:fontRef idx="minor">
+      <a:schemeClr val="tx1">
+        <a:lumMod val="65000"/>
+        <a:lumOff val="35000"/>
+      </a:schemeClr>
+    </cs:fontRef>
+    <cs:spPr>
+      <a:ln w="9525" cap="flat" cmpd="sng" algn="ctr">
+        <a:solidFill>
+          <a:schemeClr val="tx1">
+            <a:lumMod val="25000"/>
+            <a:lumOff val="75000"/>
+          </a:schemeClr>
+        </a:solidFill>
+        <a:round/>
+      </a:ln>
+    </cs:spPr>
+    <cs:defRPr sz="900" kern="1200"/>
+  </cs:categoryAxis>
+  <cs:chartArea mods="allowNoFillOverride allowNoLineOverride">
+    <cs:lnRef idx="0"/>
+    <cs:fillRef idx="0"/>
+    <cs:effectRef idx="0"/>
+    <cs:fontRef idx="minor">
+      <a:schemeClr val="tx1"/>
+    </cs:fontRef>
+    <cs:spPr>
+      <a:solidFill>
+        <a:schemeClr val="bg1"/>
+      </a:solidFill>
+      <a:ln w="9525" cap="flat" cmpd="sng" algn="ctr">
+        <a:solidFill>
+          <a:schemeClr val="tx1">
+            <a:lumMod val="15000"/>
+            <a:lumOff val="85000"/>
+          </a:schemeClr>
+        </a:solidFill>
+        <a:round/>
+      </a:ln>
+    </cs:spPr>
+    <cs:defRPr sz="1000" kern="1200"/>
+  </cs:chartArea>
+  <cs:dataLabel>
+    <cs:lnRef idx="0"/>
+    <cs:fillRef idx="0"/>
+    <cs:effectRef idx="0"/>
+    <cs:fontRef idx="minor">
+      <a:schemeClr val="tx1">
+        <a:lumMod val="75000"/>
+        <a:lumOff val="25000"/>
+      </a:schemeClr>
+    </cs:fontRef>
+    <cs:defRPr sz="900" kern="1200"/>
+  </cs:dataLabel>
+  <cs:dataLabelCallout>
+    <cs:lnRef idx="0"/>
+    <cs:fillRef idx="0"/>
+    <cs:effectRef idx="0"/>
+    <cs:fontRef idx="minor">
+      <a:schemeClr val="dk1">
+        <a:lumMod val="65000"/>
+        <a:lumOff val="35000"/>
+      </a:schemeClr>
+    </cs:fontRef>
+    <cs:spPr>
+      <a:solidFill>
+        <a:schemeClr val="lt1"/>
+      </a:solidFill>
+      <a:ln>
+        <a:solidFill>
+          <a:schemeClr val="dk1">
+            <a:lumMod val="25000"/>
+            <a:lumOff val="75000"/>
+          </a:schemeClr>
+        </a:solidFill>
+      </a:ln>
+    </cs:spPr>
+    <cs:defRPr sz="900" kern="1200"/>
+    <cs:bodyPr rot="0" spcFirstLastPara="1" vertOverflow="clip" horzOverflow="clip" vert="horz" wrap="square" lIns="36576" tIns="18288" rIns="36576" bIns="18288" anchor="ctr" anchorCtr="1">
+      <a:spAutoFit/>
+    </cs:bodyPr>
+  </cs:dataLabelCallout>
+  <cs:dataPoint>
+    <cs:lnRef idx="0"/>
+    <cs:fillRef idx="1">
+      <cs:styleClr val="auto"/>
+    </cs:fillRef>
+    <cs:effectRef idx="0"/>
+    <cs:fontRef idx="minor">
+      <a:schemeClr val="tx1"/>
+    </cs:fontRef>
+  </cs:dataPoint>
+  <cs:dataPoint3D>
+    <cs:lnRef idx="0"/>
+    <cs:fillRef idx="1">
+      <cs:styleClr val="auto"/>
+    </cs:fillRef>
+    <cs:effectRef idx="0"/>
+    <cs:fontRef idx="minor">
+      <a:schemeClr val="tx1"/>
+    </cs:fontRef>
+  </cs:dataPoint3D>
+  <cs:dataPointLine>
+    <cs:lnRef idx="0">
+      <cs:styleClr val="auto"/>
+    </cs:lnRef>
+    <cs:fillRef idx="1"/>
+    <cs:effectRef idx="0"/>
+    <cs:fontRef idx="minor">
+      <a:schemeClr val="tx1"/>
+    </cs:fontRef>
+    <cs:spPr>
+      <a:ln w="19050" cap="rnd">
+        <a:solidFill>
+          <a:schemeClr val="phClr"/>
+        </a:solidFill>
+        <a:round/>
+      </a:ln>
+    </cs:spPr>
+  </cs:dataPointLine>
+  <cs:dataPointMarker>
+    <cs:lnRef idx="0">
+      <cs:styleClr val="auto"/>
+    </cs:lnRef>
+    <cs:fillRef idx="1">
+      <cs:styleClr val="auto"/>
+    </cs:fillRef>
+    <cs:effectRef idx="0"/>
+    <cs:fontRef idx="minor">
+      <a:schemeClr val="tx1"/>
+    </cs:fontRef>
+    <cs:spPr>
+      <a:ln w="9525">
+        <a:solidFill>
+          <a:schemeClr val="phClr"/>
+        </a:solidFill>
+      </a:ln>
+    </cs:spPr>
+  </cs:dataPointMarker>
+  <cs:dataPointMarkerLayout symbol="circle" size="5"/>
+  <cs:dataPointWireframe>
+    <cs:lnRef idx="0">
+      <cs:styleClr val="auto"/>
+    </cs:lnRef>
+    <cs:fillRef idx="0"/>
+    <cs:effectRef idx="0"/>
+    <cs:fontRef idx="minor">
+      <a:schemeClr val="dk1"/>
+    </cs:fontRef>
+    <cs:spPr>
+      <a:ln w="9525" cap="rnd">
+        <a:solidFill>
+          <a:schemeClr val="phClr"/>
+        </a:solidFill>
+        <a:round/>
+      </a:ln>
+    </cs:spPr>
+  </cs:dataPointWireframe>
+  <cs:dataTable>
+    <cs:lnRef idx="0"/>
+    <cs:fillRef idx="0"/>
+    <cs:effectRef idx="0"/>
+    <cs:fontRef idx="minor">
+      <a:schemeClr val="tx1">
+        <a:lumMod val="65000"/>
+        <a:lumOff val="35000"/>
+      </a:schemeClr>
+    </cs:fontRef>
+    <cs:spPr>
+      <a:noFill/>
+      <a:ln w="9525" cap="flat" cmpd="sng" algn="ctr">
+        <a:solidFill>
+          <a:schemeClr val="tx1">
+            <a:lumMod val="15000"/>
+            <a:lumOff val="85000"/>
+          </a:schemeClr>
+        </a:solidFill>
+        <a:round/>
+      </a:ln>
+    </cs:spPr>
+    <cs:defRPr sz="900" kern="1200"/>
+  </cs:dataTable>
+  <cs:downBar>
+    <cs:lnRef idx="0"/>
+    <cs:fillRef idx="0"/>
+    <cs:effectRef idx="0"/>
+    <cs:fontRef idx="minor">
+      <a:schemeClr val="tx1"/>
+    </cs:fontRef>
+    <cs:spPr>
+      <a:solidFill>
+        <a:schemeClr val="dk1">
+          <a:lumMod val="75000"/>
+          <a:lumOff val="25000"/>
+        </a:schemeClr>
+      </a:solidFill>
+      <a:ln w="9525" cap="flat" cmpd="sng" algn="ctr">
+        <a:solidFill>
+          <a:schemeClr val="tx1">
+            <a:lumMod val="65000"/>
+            <a:lumOff val="35000"/>
+          </a:schemeClr>
+        </a:solidFill>
+        <a:round/>
+      </a:ln>
+    </cs:spPr>
+  </cs:downBar>
+  <cs:dropLine>
+    <cs:lnRef idx="0"/>
+    <cs:fillRef idx="0"/>
+    <cs:effectRef idx="0"/>
+    <cs:fontRef idx="minor">
+      <a:schemeClr val="tx1"/>
+    </cs:fontRef>
+    <cs:spPr>
+      <a:ln w="9525" cap="flat" cmpd="sng" algn="ctr">
+        <a:solidFill>
+          <a:schemeClr val="tx1">
+            <a:lumMod val="35000"/>
+            <a:lumOff val="65000"/>
+          </a:schemeClr>
+        </a:solidFill>
+        <a:round/>
+      </a:ln>
+    </cs:spPr>
+  </cs:dropLine>
+  <cs:errorBar>
+    <cs:lnRef idx="0"/>
+    <cs:fillRef idx="0"/>
+    <cs:effectRef idx="0"/>
+    <cs:fontRef idx="minor">
+      <a:schemeClr val="tx1"/>
+    </cs:fontRef>
+    <cs:spPr>
+      <a:ln w="9525" cap="flat" cmpd="sng" algn="ctr">
+        <a:solidFill>
+          <a:schemeClr val="tx1">
+            <a:lumMod val="65000"/>
+            <a:lumOff val="35000"/>
+          </a:schemeClr>
+        </a:solidFill>
+        <a:round/>
+      </a:ln>
+    </cs:spPr>
+  </cs:errorBar>
+  <cs:floor>
+    <cs:lnRef idx="0"/>
+    <cs:fillRef idx="0"/>
+    <cs:effectRef idx="0"/>
+    <cs:fontRef idx="minor">
+      <a:schemeClr val="tx1"/>
+    </cs:fontRef>
+    <cs:spPr>
+      <a:noFill/>
+      <a:ln>
+        <a:noFill/>
+      </a:ln>
+    </cs:spPr>
+  </cs:floor>
+  <cs:gridlineMajor>
+    <cs:lnRef idx="0"/>
+    <cs:fillRef idx="0"/>
+    <cs:effectRef idx="0"/>
+    <cs:fontRef idx="minor">
+      <a:schemeClr val="tx1"/>
+    </cs:fontRef>
+    <cs:spPr>
+      <a:ln w="9525" cap="flat" cmpd="sng" algn="ctr">
+        <a:solidFill>
+          <a:schemeClr val="tx1">
+            <a:lumMod val="15000"/>
+            <a:lumOff val="85000"/>
+          </a:schemeClr>
+        </a:solidFill>
+        <a:round/>
+      </a:ln>
+    </cs:spPr>
+  </cs:gridlineMajor>
+  <cs:gridlineMinor>
+    <cs:lnRef idx="0"/>
+    <cs:fillRef idx="0"/>
+    <cs:effectRef idx="0"/>
+    <cs:fontRef idx="minor">
+      <a:schemeClr val="tx1"/>
+    </cs:fontRef>
+    <cs:spPr>
+      <a:ln w="9525" cap="flat" cmpd="sng" algn="ctr">
+        <a:solidFill>
+          <a:schemeClr val="tx1">
+            <a:lumMod val="5000"/>
+            <a:lumOff val="95000"/>
+          </a:schemeClr>
+        </a:solidFill>
+        <a:round/>
+      </a:ln>
+    </cs:spPr>
+  </cs:gridlineMinor>
+  <cs:hiLoLine>
+    <cs:lnRef idx="0"/>
+    <cs:fillRef idx="0"/>
+    <cs:effectRef idx="0"/>
+    <cs:fontRef idx="minor">
+      <a:schemeClr val="tx1"/>
+    </cs:fontRef>
+    <cs:spPr>
+      <a:ln w="9525" cap="flat" cmpd="sng" algn="ctr">
+        <a:solidFill>
+          <a:schemeClr val="tx1">
+            <a:lumMod val="50000"/>
+            <a:lumOff val="50000"/>
+          </a:schemeClr>
+        </a:solidFill>
+        <a:round/>
+      </a:ln>
+    </cs:spPr>
+  </cs:hiLoLine>
+  <cs:leaderLine>
+    <cs:lnRef idx="0"/>
+    <cs:fillRef idx="0"/>
+    <cs:effectRef idx="0"/>
+    <cs:fontRef idx="minor">
+      <a:schemeClr val="tx1"/>
+    </cs:fontRef>
+    <cs:spPr>
+      <a:ln w="9525" cap="flat" cmpd="sng" algn="ctr">
+        <a:solidFill>
+          <a:schemeClr val="tx1">
+            <a:lumMod val="35000"/>
+            <a:lumOff val="65000"/>
+          </a:schemeClr>
+        </a:solidFill>
+        <a:round/>
+      </a:ln>
+    </cs:spPr>
+  </cs:leaderLine>
+  <cs:legend>
+    <cs:lnRef idx="0"/>
+    <cs:fillRef idx="0"/>
+    <cs:effectRef idx="0"/>
+    <cs:fontRef idx="minor">
+      <a:schemeClr val="tx1">
+        <a:lumMod val="65000"/>
+        <a:lumOff val="35000"/>
+      </a:schemeClr>
+    </cs:fontRef>
+    <cs:defRPr sz="900" kern="1200"/>
+  </cs:legend>
+  <cs:plotArea mods="allowNoFillOverride allowNoLineOverride">
+    <cs:lnRef idx="0"/>
+    <cs:fillRef idx="0"/>
+    <cs:effectRef idx="0"/>
+    <cs:fontRef idx="minor">
+      <a:schemeClr val="tx1"/>
+    </cs:fontRef>
+  </cs:plotArea>
+  <cs:plotArea3D mods="allowNoFillOverride allowNoLineOverride">
+    <cs:lnRef idx="0"/>
+    <cs:fillRef idx="0"/>
+    <cs:effectRef idx="0"/>
+    <cs:fontRef idx="minor">
+      <a:schemeClr val="tx1"/>
+    </cs:fontRef>
+  </cs:plotArea3D>
+  <cs:seriesAxis>
+    <cs:lnRef idx="0"/>
+    <cs:fillRef idx="0"/>
+    <cs:effectRef idx="0"/>
+    <cs:fontRef idx="minor">
+      <a:schemeClr val="tx1">
+        <a:lumMod val="65000"/>
+        <a:lumOff val="35000"/>
+      </a:schemeClr>
+    </cs:fontRef>
+    <cs:defRPr sz="900" kern="1200"/>
+  </cs:seriesAxis>
+  <cs:seriesLine>
+    <cs:lnRef idx="0"/>
+    <cs:fillRef idx="0"/>
+    <cs:effectRef idx="0"/>
+    <cs:fontRef idx="minor">
+      <a:schemeClr val="tx1"/>
+    </cs:fontRef>
+    <cs:spPr>
+      <a:ln w="9525" cap="flat" cmpd="sng" algn="ctr">
+        <a:solidFill>
+          <a:schemeClr val="tx1">
+            <a:lumMod val="35000"/>
+            <a:lumOff val="65000"/>
+          </a:schemeClr>
+        </a:solidFill>
+        <a:round/>
+      </a:ln>
+    </cs:spPr>
+  </cs:seriesLine>
+  <cs:title>
+    <cs:lnRef idx="0"/>
+    <cs:fillRef idx="0"/>
+    <cs:effectRef idx="0"/>
+    <cs:fontRef idx="minor">
+      <a:schemeClr val="tx1">
+        <a:lumMod val="65000"/>
+        <a:lumOff val="35000"/>
+      </a:schemeClr>
+    </cs:fontRef>
+    <cs:defRPr sz="1400" b="0" kern="1200" spc="0" baseline="0"/>
+  </cs:title>
+  <cs:trendline>
+    <cs:lnRef idx="0">
+      <cs:styleClr val="auto"/>
+    </cs:lnRef>
+    <cs:fillRef idx="0"/>
+    <cs:effectRef idx="0"/>
+    <cs:fontRef idx="minor">
+      <a:schemeClr val="tx1"/>
+    </cs:fontRef>
+    <cs:spPr>
+      <a:ln w="19050" cap="rnd">
+        <a:solidFill>
+          <a:schemeClr val="phClr"/>
+        </a:solidFill>
+        <a:prstDash val="sysDot"/>
+      </a:ln>
+    </cs:spPr>
+  </cs:trendline>
+  <cs:trendlineLabel>
+    <cs:lnRef idx="0"/>
+    <cs:fillRef idx="0"/>
+    <cs:effectRef idx="0"/>
+    <cs:fontRef idx="minor">
+      <a:schemeClr val="tx1">
+        <a:lumMod val="65000"/>
+        <a:lumOff val="35000"/>
+      </a:schemeClr>
+    </cs:fontRef>
+    <cs:defRPr sz="900" kern="1200"/>
+  </cs:trendlineLabel>
+  <cs:upBar>
+    <cs:lnRef idx="0"/>
+    <cs:fillRef idx="0"/>
+    <cs:effectRef idx="0"/>
+    <cs:fontRef idx="minor">
+      <a:schemeClr val="tx1"/>
+    </cs:fontRef>
+    <cs:spPr>
+      <a:solidFill>
+        <a:schemeClr val="lt1"/>
+      </a:solidFill>
+      <a:ln w="9525" cap="flat" cmpd="sng" algn="ctr">
+        <a:solidFill>
+          <a:schemeClr val="tx1">
+            <a:lumMod val="65000"/>
+            <a:lumOff val="35000"/>
+          </a:schemeClr>
+        </a:solidFill>
+        <a:round/>
+      </a:ln>
+    </cs:spPr>
+  </cs:upBar>
+  <cs:valueAxis>
+    <cs:lnRef idx="0"/>
+    <cs:fillRef idx="0"/>
+    <cs:effectRef idx="0"/>
+    <cs:fontRef idx="minor">
+      <a:schemeClr val="tx1">
+        <a:lumMod val="65000"/>
+        <a:lumOff val="35000"/>
+      </a:schemeClr>
+    </cs:fontRef>
+    <cs:spPr>
+      <a:ln w="9525" cap="flat" cmpd="sng" algn="ctr">
+        <a:solidFill>
+          <a:schemeClr val="tx1">
+            <a:lumMod val="25000"/>
+            <a:lumOff val="75000"/>
+          </a:schemeClr>
+        </a:solidFill>
+        <a:round/>
+      </a:ln>
+    </cs:spPr>
+    <cs:defRPr sz="900" kern="1200"/>
+  </cs:valueAxis>
+  <cs:wall>
+    <cs:lnRef idx="0"/>
+    <cs:fillRef idx="0"/>
+    <cs:effectRef idx="0"/>
+    <cs:fontRef idx="minor">
+      <a:schemeClr val="tx1"/>
+    </cs:fontRef>
+    <cs:spPr>
+      <a:noFill/>
+      <a:ln>
+        <a:noFill/>
+      </a:ln>
+    </cs:spPr>
+  </cs:wall>
+</cs:chartStyle>
 </file>
 
 <file path=word/theme/theme1.xml><?xml version="1.0" encoding="utf-8"?>

</xml_diff>

<commit_message>
Changed answer to Convolution Codes (a)
</commit_message>
<xml_diff>
--- a/Written Report.docx
+++ b/Written Report.docx
@@ -72,8 +72,6 @@
       <w:r>
         <w:t>summarize</w:t>
       </w:r>
-      <w:bookmarkStart w:id="0" w:name="_GoBack"/>
-      <w:bookmarkEnd w:id="0"/>
       <w:r>
         <w:t xml:space="preserve"> the </w:t>
       </w:r>
@@ -468,13 +466,402 @@
     <w:p>
       <w:pPr>
         <w:ind w:left="2160"/>
-      </w:pPr>
-      <w:r>
+        <w:jc w:val="both"/>
         <w:rPr>
           <w:rFonts w:ascii="CMR12" w:hAnsi="CMR12"/>
         </w:rPr>
-        <w:t>To get a desired precision, it took Jacobi 1 iteration and Gauss-Seidel 2 iterations.</w:t>
-      </w:r>
+      </w:pPr>
+      <w:r>
+        <w:rPr>
+          <w:rFonts w:ascii="CMR12" w:hAnsi="CMR12"/>
+        </w:rPr>
+        <w:t>When inputtin</w:t>
+      </w:r>
+      <w:r>
+        <w:rPr>
+          <w:rFonts w:ascii="CMR12" w:hAnsi="CMR12" w:hint="eastAsia"/>
+        </w:rPr>
+        <w:t>g</w:t>
+      </w:r>
+      <w:r>
+        <w:rPr>
+          <w:rFonts w:ascii="CMR12" w:hAnsi="CMR12"/>
+        </w:rPr>
+        <w:t xml:space="preserve"> matrix </w:t>
+      </w:r>
+      <m:oMath>
+        <m:r>
+          <w:rPr>
+            <w:rFonts w:ascii="Cambria Math" w:hAnsi="Cambria Math"/>
+          </w:rPr>
+          <m:t xml:space="preserve">A= </m:t>
+        </m:r>
+        <m:d>
+          <m:dPr>
+            <m:begChr m:val="["/>
+            <m:endChr m:val="]"/>
+            <m:ctrlPr>
+              <w:rPr>
+                <w:rFonts w:ascii="Cambria Math" w:hAnsi="Cambria Math"/>
+                <w:i/>
+              </w:rPr>
+            </m:ctrlPr>
+          </m:dPr>
+          <m:e>
+            <m:m>
+              <m:mPr>
+                <m:mcs>
+                  <m:mc>
+                    <m:mcPr>
+                      <m:count m:val="3"/>
+                      <m:mcJc m:val="center"/>
+                    </m:mcPr>
+                  </m:mc>
+                </m:mcs>
+                <m:ctrlPr>
+                  <w:rPr>
+                    <w:rFonts w:ascii="Cambria Math" w:hAnsi="Cambria Math"/>
+                    <w:i/>
+                  </w:rPr>
+                </m:ctrlPr>
+              </m:mPr>
+              <m:mr>
+                <m:e>
+                  <m:r>
+                    <w:rPr>
+                      <w:rFonts w:ascii="Cambria Math" w:hAnsi="Cambria Math"/>
+                    </w:rPr>
+                    <m:t>5</m:t>
+                  </m:r>
+                </m:e>
+                <m:e>
+                  <m:r>
+                    <w:rPr>
+                      <w:rFonts w:ascii="Cambria Math" w:hAnsi="Cambria Math"/>
+                    </w:rPr>
+                    <m:t>-2</m:t>
+                  </m:r>
+                </m:e>
+                <m:e>
+                  <m:r>
+                    <w:rPr>
+                      <w:rFonts w:ascii="Cambria Math" w:hAnsi="Cambria Math"/>
+                    </w:rPr>
+                    <m:t>3</m:t>
+                  </m:r>
+                </m:e>
+              </m:mr>
+              <m:mr>
+                <m:e>
+                  <m:r>
+                    <w:rPr>
+                      <w:rFonts w:ascii="Cambria Math" w:hAnsi="Cambria Math"/>
+                    </w:rPr>
+                    <m:t>-3</m:t>
+                  </m:r>
+                </m:e>
+                <m:e>
+                  <m:r>
+                    <w:rPr>
+                      <w:rFonts w:ascii="Cambria Math" w:hAnsi="Cambria Math"/>
+                    </w:rPr>
+                    <m:t>9</m:t>
+                  </m:r>
+                </m:e>
+                <m:e>
+                  <m:r>
+                    <w:rPr>
+                      <w:rFonts w:ascii="Cambria Math" w:hAnsi="Cambria Math"/>
+                    </w:rPr>
+                    <m:t>1</m:t>
+                  </m:r>
+                </m:e>
+              </m:mr>
+              <m:mr>
+                <m:e>
+                  <m:r>
+                    <w:rPr>
+                      <w:rFonts w:ascii="Cambria Math" w:hAnsi="Cambria Math"/>
+                    </w:rPr>
+                    <m:t>2</m:t>
+                  </m:r>
+                </m:e>
+                <m:e>
+                  <m:r>
+                    <w:rPr>
+                      <w:rFonts w:ascii="Cambria Math" w:hAnsi="Cambria Math"/>
+                    </w:rPr>
+                    <m:t>-1</m:t>
+                  </m:r>
+                </m:e>
+                <m:e>
+                  <m:r>
+                    <w:rPr>
+                      <w:rFonts w:ascii="Cambria Math" w:hAnsi="Cambria Math"/>
+                    </w:rPr>
+                    <m:t>-7</m:t>
+                  </m:r>
+                </m:e>
+              </m:mr>
+            </m:m>
+          </m:e>
+        </m:d>
+        <m:r>
+          <w:rPr>
+            <w:rFonts w:ascii="Cambria Math" w:hAnsi="Cambria Math"/>
+          </w:rPr>
+          <m:t xml:space="preserve">, </m:t>
+        </m:r>
+        <m:acc>
+          <m:accPr>
+            <m:chr m:val="⃗"/>
+            <m:ctrlPr>
+              <w:rPr>
+                <w:rFonts w:ascii="Cambria Math" w:hAnsi="Cambria Math"/>
+                <w:i/>
+              </w:rPr>
+            </m:ctrlPr>
+          </m:accPr>
+          <m:e>
+            <m:r>
+              <w:rPr>
+                <w:rFonts w:ascii="Cambria Math" w:hAnsi="Cambria Math"/>
+              </w:rPr>
+              <m:t>y</m:t>
+            </m:r>
+          </m:e>
+        </m:acc>
+        <m:r>
+          <w:rPr>
+            <w:rFonts w:ascii="Cambria Math" w:hAnsi="Cambria Math"/>
+          </w:rPr>
+          <m:t>=</m:t>
+        </m:r>
+        <m:d>
+          <m:dPr>
+            <m:begChr m:val="["/>
+            <m:endChr m:val="]"/>
+            <m:ctrlPr>
+              <w:rPr>
+                <w:rFonts w:ascii="Cambria Math" w:hAnsi="Cambria Math"/>
+                <w:i/>
+              </w:rPr>
+            </m:ctrlPr>
+          </m:dPr>
+          <m:e>
+            <m:m>
+              <m:mPr>
+                <m:mcs>
+                  <m:mc>
+                    <m:mcPr>
+                      <m:count m:val="1"/>
+                      <m:mcJc m:val="center"/>
+                    </m:mcPr>
+                  </m:mc>
+                </m:mcs>
+                <m:ctrlPr>
+                  <w:rPr>
+                    <w:rFonts w:ascii="Cambria Math" w:hAnsi="Cambria Math"/>
+                    <w:i/>
+                  </w:rPr>
+                </m:ctrlPr>
+              </m:mPr>
+              <m:mr>
+                <m:e>
+                  <m:r>
+                    <w:rPr>
+                      <w:rFonts w:ascii="Cambria Math" w:hAnsi="Cambria Math"/>
+                    </w:rPr>
+                    <m:t>-1</m:t>
+                  </m:r>
+                </m:e>
+              </m:mr>
+              <m:mr>
+                <m:e>
+                  <m:r>
+                    <w:rPr>
+                      <w:rFonts w:ascii="Cambria Math" w:hAnsi="Cambria Math"/>
+                    </w:rPr>
+                    <m:t>2</m:t>
+                  </m:r>
+                </m:e>
+              </m:mr>
+              <m:mr>
+                <m:e>
+                  <m:r>
+                    <w:rPr>
+                      <w:rFonts w:ascii="Cambria Math" w:hAnsi="Cambria Math"/>
+                    </w:rPr>
+                    <m:t>3</m:t>
+                  </m:r>
+                </m:e>
+              </m:mr>
+            </m:m>
+          </m:e>
+        </m:d>
+        <m:r>
+          <w:rPr>
+            <w:rFonts w:ascii="Cambria Math" w:hAnsi="Cambria Math"/>
+          </w:rPr>
+          <m:t xml:space="preserve">, </m:t>
+        </m:r>
+      </m:oMath>
+    </w:p>
+    <w:p>
+      <w:pPr>
+        <w:ind w:left="2160"/>
+        <w:jc w:val="both"/>
+      </w:pPr>
+      <m:oMath>
+        <m:sSup>
+          <m:sSupPr>
+            <m:ctrlPr>
+              <w:rPr>
+                <w:rFonts w:ascii="Cambria Math" w:hAnsi="Cambria Math"/>
+                <w:i/>
+              </w:rPr>
+            </m:ctrlPr>
+          </m:sSupPr>
+          <m:e>
+            <m:acc>
+              <m:accPr>
+                <m:chr m:val="⃗"/>
+                <m:ctrlPr>
+                  <w:rPr>
+                    <w:rFonts w:ascii="Cambria Math" w:hAnsi="Cambria Math"/>
+                    <w:i/>
+                  </w:rPr>
+                </m:ctrlPr>
+              </m:accPr>
+              <m:e>
+                <m:r>
+                  <w:rPr>
+                    <w:rFonts w:ascii="Cambria Math" w:hAnsi="Cambria Math"/>
+                  </w:rPr>
+                  <m:t>x</m:t>
+                </m:r>
+              </m:e>
+            </m:acc>
+          </m:e>
+          <m:sup>
+            <m:r>
+              <w:rPr>
+                <w:rFonts w:ascii="Cambria Math" w:hAnsi="Cambria Math"/>
+              </w:rPr>
+              <m:t>(0)</m:t>
+            </m:r>
+          </m:sup>
+        </m:sSup>
+        <m:r>
+          <w:rPr>
+            <w:rFonts w:ascii="Cambria Math" w:hAnsi="Cambria Math"/>
+          </w:rPr>
+          <m:t>=</m:t>
+        </m:r>
+        <m:d>
+          <m:dPr>
+            <m:begChr m:val="["/>
+            <m:endChr m:val="]"/>
+            <m:ctrlPr>
+              <w:rPr>
+                <w:rFonts w:ascii="Cambria Math" w:hAnsi="Cambria Math"/>
+                <w:i/>
+              </w:rPr>
+            </m:ctrlPr>
+          </m:dPr>
+          <m:e>
+            <m:m>
+              <m:mPr>
+                <m:mcs>
+                  <m:mc>
+                    <m:mcPr>
+                      <m:count m:val="1"/>
+                      <m:mcJc m:val="center"/>
+                    </m:mcPr>
+                  </m:mc>
+                </m:mcs>
+                <m:ctrlPr>
+                  <w:rPr>
+                    <w:rFonts w:ascii="Cambria Math" w:hAnsi="Cambria Math"/>
+                    <w:i/>
+                  </w:rPr>
+                </m:ctrlPr>
+              </m:mPr>
+              <m:mr>
+                <m:e>
+                  <m:r>
+                    <w:rPr>
+                      <w:rFonts w:ascii="Cambria Math" w:hAnsi="Cambria Math"/>
+                    </w:rPr>
+                    <m:t>0</m:t>
+                  </m:r>
+                </m:e>
+              </m:mr>
+              <m:mr>
+                <m:e>
+                  <m:r>
+                    <w:rPr>
+                      <w:rFonts w:ascii="Cambria Math" w:hAnsi="Cambria Math"/>
+                    </w:rPr>
+                    <m:t>0</m:t>
+                  </m:r>
+                </m:e>
+              </m:mr>
+              <m:mr>
+                <m:e>
+                  <m:r>
+                    <w:rPr>
+                      <w:rFonts w:ascii="Cambria Math" w:hAnsi="Cambria Math"/>
+                    </w:rPr>
+                    <m:t>0</m:t>
+                  </m:r>
+                </m:e>
+              </m:mr>
+            </m:m>
+          </m:e>
+        </m:d>
+        <m:r>
+          <w:rPr>
+            <w:rFonts w:ascii="Cambria Math" w:hAnsi="Cambria Math"/>
+          </w:rPr>
+          <m:t>,</m:t>
+        </m:r>
+      </m:oMath>
+      <w:r>
+        <w:rPr>
+          <w:rFonts w:ascii="CMR12" w:hAnsi="CMR12"/>
+        </w:rPr>
+        <w:t xml:space="preserve"> </w:t>
+      </w:r>
+      <w:proofErr w:type="gramStart"/>
+      <w:r>
+        <w:rPr>
+          <w:rFonts w:ascii="CMR12" w:hAnsi="CMR12"/>
+        </w:rPr>
+        <w:t>and</w:t>
+      </w:r>
+      <w:proofErr w:type="gramEnd"/>
+      <w:r>
+        <w:rPr>
+          <w:rFonts w:ascii="CMR12" w:hAnsi="CMR12"/>
+        </w:rPr>
+        <w:t xml:space="preserve"> tolerance = 10</w:t>
+      </w:r>
+      <w:r>
+        <w:rPr>
+          <w:rFonts w:ascii="CMR12" w:hAnsi="CMR12"/>
+          <w:vertAlign w:val="superscript"/>
+        </w:rPr>
+        <w:t>-3</w:t>
+      </w:r>
+      <w:r>
+        <w:rPr>
+          <w:rFonts w:ascii="CMR12" w:hAnsi="CMR12"/>
+        </w:rPr>
+        <w:t>, the Jacobi iteration method took 8 iterations while the Gauss-Seidel took only 6 to reach the desired precision. This result suggests that the Gauss-Seidel is the faster iteration method.</w:t>
+      </w:r>
+      <w:bookmarkStart w:id="0" w:name="_GoBack"/>
+      <w:bookmarkEnd w:id="0"/>
     </w:p>
     <w:p>
       <w:pPr>
@@ -763,6 +1150,7 @@
         <w:rPr>
           <w:rFonts w:eastAsia="Times New Roman" w:cs="Times New Roman"/>
         </w:rPr>
+        <w:lastRenderedPageBreak/>
         <w:t>Each column of the matrix contains data about a certa</w:t>
       </w:r>
       <w:r>
@@ -845,7 +1233,6 @@
         <w:rPr>
           <w:rFonts w:eastAsia="Times New Roman" w:cs="Times New Roman"/>
         </w:rPr>
-        <w:lastRenderedPageBreak/>
         <w:t>Below the first row, all elements in that column are zero except for one unique row. None of the other columns in the matrix will have data in that row since those columns will represent a different group</w:t>
       </w:r>
       <w:r>
@@ -1286,7 +1673,14 @@
         <w:rPr>
           <w:rFonts w:eastAsia="Times New Roman" w:cs="Times New Roman"/>
         </w:rPr>
-        <w:t xml:space="preserve"> in their youngest years (0-10) than in their middle aged years (20-40) because of factors that </w:t>
+        <w:t xml:space="preserve"> in their youngest years (0-10) than in their middle aged years (20-40) </w:t>
+      </w:r>
+      <w:r>
+        <w:rPr>
+          <w:rFonts w:eastAsia="Times New Roman" w:cs="Times New Roman"/>
+        </w:rPr>
+        <w:lastRenderedPageBreak/>
+        <w:t xml:space="preserve">because of factors that </w:t>
       </w:r>
       <w:r>
         <w:rPr>
@@ -1336,14 +1730,7 @@
         <w:rPr>
           <w:rFonts w:eastAsia="Times New Roman" w:cs="Times New Roman"/>
         </w:rPr>
-        <w:t xml:space="preserve"> individual is less likely to die of such medical </w:t>
-      </w:r>
-      <w:r>
-        <w:rPr>
-          <w:rFonts w:eastAsia="Times New Roman" w:cs="Times New Roman"/>
-        </w:rPr>
-        <w:lastRenderedPageBreak/>
-        <w:t xml:space="preserve">complications from birth because he or she has already survived for so long without any serious side effects of such complications. </w:t>
+        <w:t xml:space="preserve"> individual is less likely to die of such medical complications from birth because he or she has already survived for so long without any serious side effects of such complications. </w:t>
       </w:r>
     </w:p>
     <w:p>
@@ -1955,7 +2342,14 @@
               <w:rPr>
                 <w:rFonts w:eastAsia="Times New Roman" w:cs="Times New Roman"/>
               </w:rPr>
-              <w:t>Population Distribution Vector</w:t>
+              <w:t xml:space="preserve">Population </w:t>
+            </w:r>
+            <w:r>
+              <w:rPr>
+                <w:rFonts w:eastAsia="Times New Roman" w:cs="Times New Roman"/>
+              </w:rPr>
+              <w:lastRenderedPageBreak/>
+              <w:t>Distribution Vector</w:t>
             </w:r>
           </w:p>
         </w:tc>
@@ -1965,18 +2359,19 @@
           </w:tcPr>
           <w:p>
             <w:r>
+              <w:lastRenderedPageBreak/>
               <w:t>[</w:t>
             </w:r>
           </w:p>
           <w:p>
             <w:r>
+              <w:lastRenderedPageBreak/>
               <w:t>210000, 190000, 180000, 210000, 200000, 170000</w:t>
             </w:r>
             <w:r>
               <w:t xml:space="preserve">, </w:t>
             </w:r>
             <w:r>
-              <w:lastRenderedPageBreak/>
               <w:t>120000</w:t>
             </w:r>
             <w:proofErr w:type="gramStart"/>
@@ -2011,14 +2406,11 @@
           </w:p>
           <w:p>
             <w:r>
+              <w:lastRenderedPageBreak/>
               <w:t>635000, 147000, 161500, 162000, 189000, 176000</w:t>
             </w:r>
             <w:r>
-              <w:t xml:space="preserve">, </w:t>
-            </w:r>
-            <w:r>
-              <w:lastRenderedPageBreak/>
-              <w:t>1</w:t>
+              <w:t>, 1</w:t>
             </w:r>
             <w:r>
               <w:t>36000</w:t>
@@ -2055,11 +2447,8 @@
           </w:p>
           <w:p>
             <w:r>
-              <w:t xml:space="preserve">518750, 444500, 124950, 145350, 145800, 166320, </w:t>
-            </w:r>
-            <w:r>
               <w:lastRenderedPageBreak/>
-              <w:t>140800, 104720</w:t>
+              <w:t>518750, 444500, 124950, 145350, 145800, 166320, 140800, 104720</w:t>
             </w:r>
             <w:proofErr w:type="gramStart"/>
             <w:r>
@@ -2095,11 +2484,8 @@
           </w:p>
           <w:p>
             <w:r>
-              <w:t xml:space="preserve">816240, 363125, 377825, 112455, 130815, 128304, </w:t>
-            </w:r>
-            <w:r>
               <w:lastRenderedPageBreak/>
-              <w:t>133056, 108416</w:t>
+              <w:t>816240, 363125, 377825, 112455, 130815, 128304, 133056, 108416</w:t>
             </w:r>
             <w:proofErr w:type="gramStart"/>
             <w:r>
@@ -2133,7 +2519,11 @@
             <w:proofErr w:type="gramStart"/>
             <w:r>
               <w:lastRenderedPageBreak/>
-              <w:t>[     965648.5</w:t>
+              <w:t xml:space="preserve">[     </w:t>
+            </w:r>
+            <w:r>
+              <w:lastRenderedPageBreak/>
+              <w:t>965648.5</w:t>
             </w:r>
             <w:proofErr w:type="gramEnd"/>
             <w:r>
@@ -2143,11 +2533,7 @@
               <w:t>,     308656.25,      340042.5,      101209</w:t>
             </w:r>
             <w:r>
-              <w:t xml:space="preserve">.5,      115117.2, </w:t>
-            </w:r>
-            <w:r>
-              <w:lastRenderedPageBreak/>
-              <w:t>102643.2</w:t>
+              <w:t>.5,      115117.2, 102643.2</w:t>
             </w:r>
             <w:r>
               <w:t>,     102453.12,       43366.4</w:t>
@@ -2177,18 +2563,18 @@
             <w:proofErr w:type="gramStart"/>
             <w:r>
               <w:lastRenderedPageBreak/>
-              <w:t>[   1341322.675</w:t>
+              <w:t xml:space="preserve">[   </w:t>
+            </w:r>
+            <w:r>
+              <w:lastRenderedPageBreak/>
+              <w:t>1341322.675</w:t>
             </w:r>
             <w:proofErr w:type="gramEnd"/>
             <w:r>
               <w:t>,      675953.95,       485662.8,     277790.625,      306038.25</w:t>
             </w:r>
             <w:r>
-              <w:t xml:space="preserve">,       89064.36, </w:t>
-            </w:r>
-            <w:r>
-              <w:lastRenderedPageBreak/>
-              <w:t>92093.76, 79035.264</w:t>
+              <w:t>,       89064.36, 92093.76, 79035.264</w:t>
             </w:r>
             <w:r>
               <w:t>,      40981.248</w:t>
@@ -2676,7 +3062,11 @@
       </w:r>
       <w:proofErr w:type="gramEnd"/>
       <w:r>
-        <w:t xml:space="preserve"> being multiplied by it. If </w:t>
+        <w:t xml:space="preserve"> </w:t>
+      </w:r>
+      <w:r>
+        <w:lastRenderedPageBreak/>
+        <w:t xml:space="preserve">being multiplied by it. If </w:t>
       </w:r>
       <w:r>
         <w:t>λ</w:t>
@@ -3093,16 +3483,8 @@
         <w:rFonts w:ascii="Times New Roman" w:hAnsi="Times New Roman" w:cs="Times New Roman"/>
       </w:rPr>
       <w:tab/>
-      <w:t xml:space="preserve">Katherine </w:t>
+      <w:t>Katherine Cabezas</w:t>
     </w:r>
-    <w:proofErr w:type="spellStart"/>
-    <w:r>
-      <w:rPr>
-        <w:rFonts w:ascii="Times New Roman" w:hAnsi="Times New Roman" w:cs="Times New Roman"/>
-      </w:rPr>
-      <w:t>Cabezas</w:t>
-    </w:r>
-    <w:proofErr w:type="spellEnd"/>
   </w:p>
 </w:hdr>
 </file>
@@ -5423,6 +5805,16 @@
       <w:szCs w:val="18"/>
     </w:rPr>
   </w:style>
+  <w:style w:type="character" w:styleId="PlaceholderText">
+    <w:name w:val="Placeholder Text"/>
+    <w:basedOn w:val="DefaultParagraphFont"/>
+    <w:uiPriority w:val="99"/>
+    <w:semiHidden/>
+    <w:rsid w:val="005110BB"/>
+    <w:rPr>
+      <w:color w:val="808080"/>
+    </w:rPr>
+  </w:style>
 </w:styles>
 </file>
 
@@ -5735,6 +6127,16 @@
       <w:szCs w:val="18"/>
     </w:rPr>
   </w:style>
+  <w:style w:type="character" w:styleId="PlaceholderText">
+    <w:name w:val="Placeholder Text"/>
+    <w:basedOn w:val="DefaultParagraphFont"/>
+    <w:uiPriority w:val="99"/>
+    <w:semiHidden/>
+    <w:rsid w:val="005110BB"/>
+    <w:rPr>
+      <w:color w:val="808080"/>
+    </w:rPr>
+  </w:style>
 </w:styles>
 </file>
 
@@ -5915,7 +6317,7 @@
                   <c:v>2.78E-17</c:v>
                 </c:pt>
                 <c:pt idx="2">
-                  <c:v>6.25000000000001E-17</c:v>
+                  <c:v>6.25000000000002E-17</c:v>
                 </c:pt>
                 <c:pt idx="3">
                   <c:v>5.31E-16</c:v>
@@ -5957,7 +6359,7 @@
                   <c:v>3.3E-14</c:v>
                 </c:pt>
                 <c:pt idx="16">
-                  <c:v>9.02000000000001E-15</c:v>
+                  <c:v>9.02000000000002E-15</c:v>
                 </c:pt>
                 <c:pt idx="17">
                   <c:v>1.02E-14</c:v>
@@ -6076,10 +6478,10 @@
                   <c:v>2.78E-17</c:v>
                 </c:pt>
                 <c:pt idx="1">
-                  <c:v>8.33000000000001E-17</c:v>
+                  <c:v>8.33000000000002E-17</c:v>
                 </c:pt>
                 <c:pt idx="2">
-                  <c:v>6.25000000000001E-17</c:v>
+                  <c:v>6.25000000000002E-17</c:v>
                 </c:pt>
                 <c:pt idx="3">
                   <c:v>3.09E-16</c:v>
@@ -6121,7 +6523,7 @@
                   <c:v>1.06E-13</c:v>
                 </c:pt>
                 <c:pt idx="16">
-                  <c:v>8.19000000000001E-14</c:v>
+                  <c:v>8.19000000000002E-14</c:v>
                 </c:pt>
                 <c:pt idx="17">
                   <c:v>1.82E-14</c:v>
@@ -6246,22 +6648,22 @@
                   <c:v>2.84E-16</c:v>
                 </c:pt>
                 <c:pt idx="3">
-                  <c:v>8.67000000000001E-17</c:v>
+                  <c:v>8.67000000000002E-17</c:v>
                 </c:pt>
                 <c:pt idx="4">
-                  <c:v>6.73E-16</c:v>
+                  <c:v>6.73000000000001E-16</c:v>
                 </c:pt>
                 <c:pt idx="5">
                   <c:v>1.21E-14</c:v>
                 </c:pt>
                 <c:pt idx="6">
-                  <c:v>7.62000000000001E-15</c:v>
+                  <c:v>7.62000000000002E-15</c:v>
                 </c:pt>
                 <c:pt idx="7">
                   <c:v>1.82E-13</c:v>
                 </c:pt>
                 <c:pt idx="8">
-                  <c:v>9.89000000000001E-14</c:v>
+                  <c:v>9.89000000000002E-14</c:v>
                 </c:pt>
                 <c:pt idx="9">
                   <c:v>2.7E-13</c:v>
@@ -6282,7 +6684,7 @@
                   <c:v>3.52E-13</c:v>
                 </c:pt>
                 <c:pt idx="15">
-                  <c:v>8.45000000000001E-14</c:v>
+                  <c:v>8.45000000000002E-14</c:v>
                 </c:pt>
                 <c:pt idx="16">
                   <c:v>2.18E-13</c:v>
@@ -6291,7 +6693,7 @@
                   <c:v>3.96E-15</c:v>
                 </c:pt>
                 <c:pt idx="18">
-                  <c:v>8.61000000000001E-15</c:v>
+                  <c:v>8.61000000000002E-15</c:v>
                 </c:pt>
               </c:numCache>
             </c:numRef>
@@ -6306,11 +6708,11 @@
           <c:showPercent val="0"/>
           <c:showBubbleSize val="0"/>
         </c:dLbls>
-        <c:axId val="2080881496"/>
-        <c:axId val="2066299816"/>
+        <c:axId val="2117320904"/>
+        <c:axId val="-2131508456"/>
       </c:scatterChart>
       <c:valAx>
-        <c:axId val="2080881496"/>
+        <c:axId val="2117320904"/>
         <c:scaling>
           <c:orientation val="minMax"/>
         </c:scaling>
@@ -6415,12 +6817,12 @@
             <a:endParaRPr lang="en-US"/>
           </a:p>
         </c:txPr>
-        <c:crossAx val="2066299816"/>
+        <c:crossAx val="-2131508456"/>
         <c:crosses val="autoZero"/>
         <c:crossBetween val="midCat"/>
       </c:valAx>
       <c:valAx>
-        <c:axId val="2066299816"/>
+        <c:axId val="-2131508456"/>
         <c:scaling>
           <c:orientation val="minMax"/>
         </c:scaling>
@@ -6513,7 +6915,7 @@
             <a:endParaRPr lang="en-US"/>
           </a:p>
         </c:txPr>
-        <c:crossAx val="2080881496"/>
+        <c:crossAx val="2117320904"/>
         <c:crosses val="autoZero"/>
         <c:crossBetween val="midCat"/>
       </c:valAx>
@@ -6976,13 +7378,13 @@
                   <c:v>6.66E-16</c:v>
                 </c:pt>
                 <c:pt idx="13">
-                  <c:v>8.88000000000001E-16</c:v>
+                  <c:v>8.88000000000002E-16</c:v>
                 </c:pt>
                 <c:pt idx="14">
                   <c:v>6.66E-16</c:v>
                 </c:pt>
                 <c:pt idx="15">
-                  <c:v>8.88000000000001E-16</c:v>
+                  <c:v>8.88000000000002E-16</c:v>
                 </c:pt>
                 <c:pt idx="16">
                   <c:v>1.78E-15</c:v>
@@ -7116,7 +7518,7 @@
                   <c:v>1.39E-17</c:v>
                 </c:pt>
                 <c:pt idx="5">
-                  <c:v>8.33000000000001E-17</c:v>
+                  <c:v>8.33000000000002E-17</c:v>
                 </c:pt>
                 <c:pt idx="6">
                   <c:v>2.78E-17</c:v>
@@ -7131,16 +7533,16 @@
                   <c:v>5.55000000000001E-17</c:v>
                 </c:pt>
                 <c:pt idx="10">
-                  <c:v>8.33000000000001E-17</c:v>
+                  <c:v>8.33000000000002E-17</c:v>
                 </c:pt>
                 <c:pt idx="11">
-                  <c:v>8.33000000000001E-17</c:v>
+                  <c:v>8.33000000000002E-17</c:v>
                 </c:pt>
                 <c:pt idx="12">
-                  <c:v>8.33000000000001E-17</c:v>
+                  <c:v>8.33000000000002E-17</c:v>
                 </c:pt>
                 <c:pt idx="13">
-                  <c:v>8.33000000000001E-17</c:v>
+                  <c:v>8.33000000000002E-17</c:v>
                 </c:pt>
                 <c:pt idx="14">
                   <c:v>1.39E-16</c:v>
@@ -7152,7 +7554,7 @@
                   <c:v>1.39E-16</c:v>
                 </c:pt>
                 <c:pt idx="17">
-                  <c:v>8.33000000000001E-17</c:v>
+                  <c:v>8.33000000000002E-17</c:v>
                 </c:pt>
                 <c:pt idx="18">
                   <c:v>5.55000000000001E-17</c:v>
@@ -7170,11 +7572,11 @@
           <c:showPercent val="0"/>
           <c:showBubbleSize val="0"/>
         </c:dLbls>
-        <c:axId val="2080529256"/>
-        <c:axId val="2072447352"/>
+        <c:axId val="-2131386280"/>
+        <c:axId val="-2131241544"/>
       </c:scatterChart>
       <c:valAx>
-        <c:axId val="2080529256"/>
+        <c:axId val="-2131386280"/>
         <c:scaling>
           <c:orientation val="minMax"/>
         </c:scaling>
@@ -7271,12 +7673,12 @@
             <a:endParaRPr lang="en-US"/>
           </a:p>
         </c:txPr>
-        <c:crossAx val="2072447352"/>
+        <c:crossAx val="-2131241544"/>
         <c:crosses val="autoZero"/>
         <c:crossBetween val="midCat"/>
       </c:valAx>
       <c:valAx>
-        <c:axId val="2072447352"/>
+        <c:axId val="-2131241544"/>
         <c:scaling>
           <c:orientation val="minMax"/>
         </c:scaling>
@@ -7381,7 +7783,7 @@
             <a:endParaRPr lang="en-US"/>
           </a:p>
         </c:txPr>
-        <c:crossAx val="2080529256"/>
+        <c:crossAx val="-2131386280"/>
         <c:crosses val="autoZero"/>
         <c:crossBetween val="midCat"/>
       </c:valAx>

</xml_diff>

<commit_message>
Everything else for part 2 looks good
</commit_message>
<xml_diff>
--- a/Written Report.docx
+++ b/Written Report.docx
@@ -351,19 +351,7 @@
         <w:t>,</w:t>
       </w:r>
       <w:r>
-        <w:t xml:space="preserve"> and (</w:t>
-      </w:r>
-      <w:proofErr w:type="spellStart"/>
-      <w:r>
-        <w:t>Hx</w:t>
-      </w:r>
-      <w:proofErr w:type="spellEnd"/>
-      <w:r>
-        <w:t xml:space="preserve"> – b), meaning that these factorizations can be used effectively when scaled to higher n values. </w:t>
-      </w:r>
-      <w:proofErr w:type="gramStart"/>
-      <w:r>
-        <w:t>The increase in error, which was recorded to be no larger than 1E</w:t>
+        <w:t xml:space="preserve"> and (Hx – b), meaning that these factorizations can be used effectively when scaled to higher n values. The increase in error, which was recorded to be no larger than 1E</w:t>
       </w:r>
       <w:r>
         <w:rPr>
@@ -372,19 +360,7 @@
         <w:t>-12</w:t>
       </w:r>
       <w:r>
-        <w:t xml:space="preserve"> for (</w:t>
-      </w:r>
-      <w:proofErr w:type="spellStart"/>
-      <w:r>
-        <w:t>Hx</w:t>
-      </w:r>
-      <w:proofErr w:type="spellEnd"/>
-      <w:r>
-        <w:t xml:space="preserve"> - b), is worth it due to a decrease in runtime.</w:t>
-      </w:r>
-      <w:proofErr w:type="gramEnd"/>
-      <w:r>
-        <w:t xml:space="preserve"> The conditioning error is minimized as much as possible. Conditioning is a property of the matrix A that determines whether it is feasible for an algorithm to provide a numerical solution to a linear system involving A. Since any linear system on a computer has some error, it is important to reduce </w:t>
+        <w:t xml:space="preserve"> for (Hx - b), is worth it due to a decrease in runtime. The conditioning error is minimized as much as possible. Conditioning is a property of the matrix A that determines whether it is feasible for an algorithm to provide a numerical solution to a linear system involving A. Since any linear system on a computer has some error, it is important to reduce </w:t>
       </w:r>
       <w:r>
         <w:lastRenderedPageBreak/>
@@ -468,7 +444,7 @@
         <w:ind w:left="2160"/>
         <w:jc w:val="both"/>
         <w:rPr>
-          <w:rFonts w:ascii="CMR12" w:hAnsi="CMR12"/>
+          <w:rFonts w:ascii="CMR12" w:hAnsi="CMR12" w:hint="eastAsia"/>
         </w:rPr>
       </w:pPr>
       <w:r>
@@ -831,21 +807,7 @@
         <w:rPr>
           <w:rFonts w:ascii="CMR12" w:hAnsi="CMR12"/>
         </w:rPr>
-        <w:t xml:space="preserve"> </w:t>
-      </w:r>
-      <w:proofErr w:type="gramStart"/>
-      <w:r>
-        <w:rPr>
-          <w:rFonts w:ascii="CMR12" w:hAnsi="CMR12"/>
-        </w:rPr>
-        <w:t>and</w:t>
-      </w:r>
-      <w:proofErr w:type="gramEnd"/>
-      <w:r>
-        <w:rPr>
-          <w:rFonts w:ascii="CMR12" w:hAnsi="CMR12"/>
-        </w:rPr>
-        <w:t xml:space="preserve"> tolerance = 10</w:t>
+        <w:t xml:space="preserve"> and tolerance = 10</w:t>
       </w:r>
       <w:r>
         <w:rPr>
@@ -860,8 +822,6 @@
         </w:rPr>
         <w:t>, the Jacobi iteration method took 8 iterations while the Gauss-Seidel took only 6 to reach the desired precision. This result suggests that the Gauss-Seidel is the faster iteration method.</w:t>
       </w:r>
-      <w:bookmarkStart w:id="0" w:name="_GoBack"/>
-      <w:bookmarkEnd w:id="0"/>
     </w:p>
     <w:p>
       <w:pPr>
@@ -988,7 +948,21 @@
         <w:rPr>
           <w:rFonts w:ascii="CMR12" w:hAnsi="CMR12"/>
         </w:rPr>
-        <w:t>No. It does not appear to be important. The number of iterations does not increase for 5, 10, 15, 20, or 25. The iterations remain consistently the same.</w:t>
+        <w:t xml:space="preserve">No. It does not appear to be important. The number of iterations does not increase for </w:t>
+      </w:r>
+      <w:r>
+        <w:rPr>
+          <w:rFonts w:ascii="CMR12" w:hAnsi="CMR12"/>
+        </w:rPr>
+        <w:t xml:space="preserve">n = </w:t>
+      </w:r>
+      <w:bookmarkStart w:id="0" w:name="_GoBack"/>
+      <w:bookmarkEnd w:id="0"/>
+      <w:r>
+        <w:rPr>
+          <w:rFonts w:ascii="CMR12" w:hAnsi="CMR12"/>
+        </w:rPr>
+        <w:t>5, 10, 15, 20, or 25. The iterations remain consistently the same.</w:t>
       </w:r>
     </w:p>
     <w:p>
@@ -1183,16 +1157,7 @@
           <w:rFonts w:eastAsia="Times New Roman" w:cs="Times New Roman"/>
           <w:i/>
         </w:rPr>
-        <w:t xml:space="preserve">, </w:t>
-      </w:r>
-      <w:proofErr w:type="spellStart"/>
-      <w:proofErr w:type="gramStart"/>
-      <w:r>
-        <w:rPr>
-          <w:rFonts w:eastAsia="Times New Roman" w:cs="Times New Roman"/>
-          <w:i/>
-        </w:rPr>
-        <w:t>f</w:t>
+        <w:t>, f</w:t>
       </w:r>
       <w:r>
         <w:rPr>
@@ -1202,8 +1167,6 @@
         </w:rPr>
         <w:t>x</w:t>
       </w:r>
-      <w:proofErr w:type="spellEnd"/>
-      <w:proofErr w:type="gramEnd"/>
       <w:r>
         <w:rPr>
           <w:rFonts w:eastAsia="Times New Roman" w:cs="Times New Roman"/>
@@ -1327,16 +1290,7 @@
           <w:rFonts w:eastAsia="Times New Roman" w:cs="Times New Roman"/>
           <w:i/>
         </w:rPr>
-        <w:t xml:space="preserve"> </w:t>
-      </w:r>
-      <w:proofErr w:type="spellStart"/>
-      <w:proofErr w:type="gramStart"/>
-      <w:r>
-        <w:rPr>
-          <w:rFonts w:eastAsia="Times New Roman" w:cs="Times New Roman"/>
-          <w:i/>
-        </w:rPr>
-        <w:t>f</w:t>
+        <w:t xml:space="preserve"> f</w:t>
       </w:r>
       <w:r>
         <w:rPr>
@@ -1346,8 +1300,6 @@
         </w:rPr>
         <w:t>x</w:t>
       </w:r>
-      <w:proofErr w:type="spellEnd"/>
-      <w:proofErr w:type="gramEnd"/>
       <w:r>
         <w:rPr>
           <w:rFonts w:eastAsia="Times New Roman" w:cs="Times New Roman"/>
@@ -1549,21 +1501,7 @@
         <w:rPr>
           <w:rFonts w:eastAsia="Times New Roman" w:cs="Times New Roman"/>
         </w:rPr>
-        <w:t xml:space="preserve"> are less likely to be </w:t>
-      </w:r>
-      <w:proofErr w:type="gramStart"/>
-      <w:r>
-        <w:rPr>
-          <w:rFonts w:eastAsia="Times New Roman" w:cs="Times New Roman"/>
-        </w:rPr>
-        <w:t>alive</w:t>
-      </w:r>
-      <w:proofErr w:type="gramEnd"/>
-      <w:r>
-        <w:rPr>
-          <w:rFonts w:eastAsia="Times New Roman" w:cs="Times New Roman"/>
-        </w:rPr>
-        <w:t xml:space="preserve"> 10 years afterwards </w:t>
+        <w:t xml:space="preserve"> are less likely to be alive 10 years afterwards </w:t>
       </w:r>
       <w:r>
         <w:rPr>
@@ -1605,21 +1543,7 @@
         <w:rPr>
           <w:rFonts w:eastAsia="Times New Roman" w:cs="Times New Roman"/>
         </w:rPr>
-        <w:t xml:space="preserve">In contrast, smaller and middle aged groups contain individuals who are </w:t>
-      </w:r>
-      <w:proofErr w:type="gramStart"/>
-      <w:r>
-        <w:rPr>
-          <w:rFonts w:eastAsia="Times New Roman" w:cs="Times New Roman"/>
-        </w:rPr>
-        <w:t>more fit</w:t>
-      </w:r>
-      <w:proofErr w:type="gramEnd"/>
-      <w:r>
-        <w:rPr>
-          <w:rFonts w:eastAsia="Times New Roman" w:cs="Times New Roman"/>
-        </w:rPr>
-        <w:t>, physically able, and mentally healthy than their elder counterparts.</w:t>
+        <w:t>In contrast, smaller and middle aged groups contain individuals who are more fit, physically able, and mentally healthy than their elder counterparts.</w:t>
       </w:r>
       <w:r>
         <w:rPr>
@@ -1716,21 +1640,7 @@
         <w:rPr>
           <w:rFonts w:eastAsia="Times New Roman" w:cs="Times New Roman"/>
         </w:rPr>
-        <w:t xml:space="preserve"> are likely to manifest themselves early in a child’s life and potentially cut a younger individual’s life short. A </w:t>
-      </w:r>
-      <w:proofErr w:type="gramStart"/>
-      <w:r>
-        <w:rPr>
-          <w:rFonts w:eastAsia="Times New Roman" w:cs="Times New Roman"/>
-        </w:rPr>
-        <w:t>middle aged</w:t>
-      </w:r>
-      <w:proofErr w:type="gramEnd"/>
-      <w:r>
-        <w:rPr>
-          <w:rFonts w:eastAsia="Times New Roman" w:cs="Times New Roman"/>
-        </w:rPr>
-        <w:t xml:space="preserve"> individual is less likely to die of such medical complications from birth because he or she has already survived for so long without any serious side effects of such complications. </w:t>
+        <w:t xml:space="preserve"> are likely to manifest themselves early in a child’s life and potentially cut a younger individual’s life short. A middle aged individual is less likely to die of such medical complications from birth because he or she has already survived for so long without any serious side effects of such complications. </w:t>
       </w:r>
     </w:p>
     <w:p>
@@ -1772,35 +1682,7 @@
         <w:rPr>
           <w:rFonts w:eastAsia="Times New Roman" w:cs="Times New Roman"/>
         </w:rPr>
-        <w:t xml:space="preserve">than their </w:t>
-      </w:r>
-      <w:proofErr w:type="gramStart"/>
-      <w:r>
-        <w:rPr>
-          <w:rFonts w:eastAsia="Times New Roman" w:cs="Times New Roman"/>
-        </w:rPr>
-        <w:t>middle aged</w:t>
-      </w:r>
-      <w:proofErr w:type="gramEnd"/>
-      <w:r>
-        <w:rPr>
-          <w:rFonts w:eastAsia="Times New Roman" w:cs="Times New Roman"/>
-        </w:rPr>
-        <w:t xml:space="preserve"> counterparts. This is because students are often struggling to understand changes in their bodies like imbalances of hormones, while dealing with work of increasing difficulty and attempting to maintain relationships with others. In addition, these younger age groups eat less nutritiously as a whole as their easiest access to food is often the least healthy, as compared to an adult who has the freedom and ability to cook. These stresses contribute </w:t>
-      </w:r>
-      <w:proofErr w:type="gramStart"/>
-      <w:r>
-        <w:rPr>
-          <w:rFonts w:eastAsia="Times New Roman" w:cs="Times New Roman"/>
-        </w:rPr>
-        <w:t>to a lower survivability fractions</w:t>
-      </w:r>
-      <w:proofErr w:type="gramEnd"/>
-      <w:r>
-        <w:rPr>
-          <w:rFonts w:eastAsia="Times New Roman" w:cs="Times New Roman"/>
-        </w:rPr>
-        <w:t xml:space="preserve"> from one generation to the next.</w:t>
+        <w:t>than their middle aged counterparts. This is because students are often struggling to understand changes in their bodies like imbalances of hormones, while dealing with work of increasing difficulty and attempting to maintain relationships with others. In addition, these younger age groups eat less nutritiously as a whole as their easiest access to food is often the least healthy, as compared to an adult who has the freedom and ability to cook. These stresses contribute to a lower survivability fractions from one generation to the next.</w:t>
       </w:r>
     </w:p>
     <w:p>
@@ -1850,8 +1732,6 @@
         </w:rPr>
         <w:t xml:space="preserve">Conceivably, there are no 0-10 year olds who are capable of producing children so </w:t>
       </w:r>
-      <w:proofErr w:type="spellStart"/>
-      <w:proofErr w:type="gramStart"/>
       <w:r>
         <w:rPr>
           <w:rFonts w:eastAsia="Times New Roman" w:cs="Times New Roman"/>
@@ -1867,8 +1747,6 @@
         </w:rPr>
         <w:t>x</w:t>
       </w:r>
-      <w:proofErr w:type="spellEnd"/>
-      <w:proofErr w:type="gramEnd"/>
       <w:r>
         <w:rPr>
           <w:rFonts w:eastAsia="Times New Roman" w:cs="Times New Roman"/>
@@ -1911,8 +1789,6 @@
         </w:rPr>
         <w:t xml:space="preserve"> </w:t>
       </w:r>
-      <w:proofErr w:type="spellStart"/>
-      <w:proofErr w:type="gramStart"/>
       <w:r>
         <w:rPr>
           <w:rFonts w:eastAsia="Times New Roman" w:cs="Times New Roman"/>
@@ -1928,8 +1804,6 @@
         </w:rPr>
         <w:t>x</w:t>
       </w:r>
-      <w:proofErr w:type="spellEnd"/>
-      <w:proofErr w:type="gramEnd"/>
       <w:r>
         <w:rPr>
           <w:rFonts w:eastAsia="Times New Roman" w:cs="Times New Roman"/>
@@ -2014,19 +1888,11 @@
         </w:rPr>
         <w:t xml:space="preserve">most fertile at </w:t>
       </w:r>
-      <w:proofErr w:type="gramStart"/>
-      <w:r>
-        <w:rPr>
-          <w:rFonts w:eastAsia="Times New Roman" w:cs="Times New Roman"/>
-        </w:rPr>
-        <w:t>these</w:t>
-      </w:r>
-      <w:proofErr w:type="gramEnd"/>
-      <w:r>
-        <w:rPr>
-          <w:rFonts w:eastAsia="Times New Roman" w:cs="Times New Roman"/>
-        </w:rPr>
-        <w:t xml:space="preserve"> middle</w:t>
+      <w:r>
+        <w:rPr>
+          <w:rFonts w:eastAsia="Times New Roman" w:cs="Times New Roman"/>
+        </w:rPr>
+        <w:t>these middle</w:t>
       </w:r>
       <w:r>
         <w:rPr>
@@ -2372,26 +2238,13 @@
               <w:t xml:space="preserve">, </w:t>
             </w:r>
             <w:r>
-              <w:t>120000</w:t>
-            </w:r>
-            <w:proofErr w:type="gramStart"/>
-            <w:r>
-              <w:t>,  90000</w:t>
-            </w:r>
-            <w:proofErr w:type="gramEnd"/>
-            <w:r>
-              <w:t>,  50000</w:t>
+              <w:t>120000,  90000,  50000</w:t>
             </w:r>
           </w:p>
           <w:p>
             <w:r>
-              <w:t>]^</w:t>
+              <w:t>]^t</w:t>
             </w:r>
-            <w:proofErr w:type="gramStart"/>
-            <w:r>
-              <w:t>t</w:t>
-            </w:r>
-            <w:proofErr w:type="gramEnd"/>
           </w:p>
         </w:tc>
         <w:tc>
@@ -2413,26 +2266,13 @@
               <w:t>, 1</w:t>
             </w:r>
             <w:r>
-              <w:t>36000</w:t>
-            </w:r>
-            <w:proofErr w:type="gramStart"/>
-            <w:r>
-              <w:t>,  92400</w:t>
-            </w:r>
-            <w:proofErr w:type="gramEnd"/>
-            <w:r>
-              <w:t>,  36000</w:t>
+              <w:t>36000,  92400,  36000</w:t>
             </w:r>
           </w:p>
           <w:p>
             <w:r>
-              <w:t>]^</w:t>
+              <w:t>]^t</w:t>
             </w:r>
-            <w:proofErr w:type="gramStart"/>
-            <w:r>
-              <w:t>t</w:t>
-            </w:r>
-            <w:proofErr w:type="gramEnd"/>
           </w:p>
         </w:tc>
         <w:tc>
@@ -2448,13 +2288,8 @@
           <w:p>
             <w:r>
               <w:lastRenderedPageBreak/>
-              <w:t>518750, 444500, 124950, 145350, 145800, 166320, 140800, 104720</w:t>
+              <w:t>518750, 444500, 124950, 145350, 145800, 166320, 140800, 104720,  36960</w:t>
             </w:r>
-            <w:proofErr w:type="gramStart"/>
-            <w:r>
-              <w:t>,  36960</w:t>
-            </w:r>
-            <w:proofErr w:type="gramEnd"/>
           </w:p>
           <w:p>
             <w:pPr>
@@ -2463,13 +2298,8 @@
               </w:rPr>
             </w:pPr>
             <w:r>
-              <w:t>]^</w:t>
+              <w:t>]^t</w:t>
             </w:r>
-            <w:proofErr w:type="gramStart"/>
-            <w:r>
-              <w:t>t</w:t>
-            </w:r>
-            <w:proofErr w:type="gramEnd"/>
           </w:p>
         </w:tc>
         <w:tc>
@@ -2485,23 +2315,13 @@
           <w:p>
             <w:r>
               <w:lastRenderedPageBreak/>
-              <w:t>816240, 363125, 377825, 112455, 130815, 128304, 133056, 108416</w:t>
+              <w:t>816240, 363125, 377825, 112455, 130815, 128304, 133056, 108416,  41888</w:t>
             </w:r>
-            <w:proofErr w:type="gramStart"/>
-            <w:r>
-              <w:t>,  41888</w:t>
-            </w:r>
-            <w:proofErr w:type="gramEnd"/>
           </w:p>
           <w:p>
             <w:r>
-              <w:t>]^</w:t>
+              <w:t>]^t</w:t>
             </w:r>
-            <w:proofErr w:type="gramStart"/>
-            <w:r>
-              <w:t>t</w:t>
-            </w:r>
-            <w:proofErr w:type="gramEnd"/>
           </w:p>
           <w:p>
             <w:pPr>
@@ -2516,18 +2336,13 @@
             <w:tcW w:w="1440" w:type="dxa"/>
           </w:tcPr>
           <w:p>
-            <w:proofErr w:type="gramStart"/>
             <w:r>
               <w:lastRenderedPageBreak/>
               <w:t xml:space="preserve">[     </w:t>
             </w:r>
             <w:r>
               <w:lastRenderedPageBreak/>
-              <w:t>965648.5</w:t>
-            </w:r>
-            <w:proofErr w:type="gramEnd"/>
-            <w:r>
-              <w:t>,      571368</w:t>
+              <w:t>965648.5,      571368</w:t>
             </w:r>
             <w:r>
               <w:t>,     308656.25,      340042.5,      101209</w:t>
@@ -2546,13 +2361,8 @@
               </w:rPr>
             </w:pPr>
             <w:r>
-              <w:t>]^</w:t>
+              <w:t>]^t</w:t>
             </w:r>
-            <w:proofErr w:type="gramStart"/>
-            <w:r>
-              <w:t>t</w:t>
-            </w:r>
-            <w:proofErr w:type="gramEnd"/>
           </w:p>
         </w:tc>
         <w:tc>
@@ -2560,18 +2370,13 @@
             <w:tcW w:w="1710" w:type="dxa"/>
           </w:tcPr>
           <w:p>
-            <w:proofErr w:type="gramStart"/>
             <w:r>
               <w:lastRenderedPageBreak/>
               <w:t xml:space="preserve">[   </w:t>
             </w:r>
             <w:r>
               <w:lastRenderedPageBreak/>
-              <w:t>1341322.675</w:t>
-            </w:r>
-            <w:proofErr w:type="gramEnd"/>
-            <w:r>
-              <w:t>,      675953.95,       485662.8,     277790.625,      306038.25</w:t>
+              <w:t>1341322.675,      675953.95,       485662.8,     277790.625,      306038.25</w:t>
             </w:r>
             <w:r>
               <w:t>,       89064.36, 92093.76, 79035.264</w:t>
@@ -2587,13 +2392,8 @@
               </w:rPr>
             </w:pPr>
             <w:r>
-              <w:t>]^</w:t>
+              <w:t>]^t</w:t>
             </w:r>
-            <w:proofErr w:type="gramStart"/>
-            <w:r>
-              <w:t>t</w:t>
-            </w:r>
-            <w:proofErr w:type="gramEnd"/>
           </w:p>
         </w:tc>
       </w:tr>
@@ -2856,15 +2656,7 @@
         <w:suppressAutoHyphens/>
       </w:pPr>
       <w:r>
-        <w:t>The population distribution vector specifies the population of each age class by element. The first element contains age class 0-</w:t>
-      </w:r>
-      <w:proofErr w:type="gramStart"/>
-      <w:r>
-        <w:t>10,</w:t>
-      </w:r>
-      <w:proofErr w:type="gramEnd"/>
-      <w:r>
-        <w:t xml:space="preserve"> the second element contains age class 10-20, and so on.</w:t>
+        <w:t>The population distribution vector specifies the population of each age class by element. The first element contains age class 0-10, the second element contains age class 10-20, and so on.</w:t>
       </w:r>
     </w:p>
     <w:p>
@@ -2966,16 +2758,8 @@
         <w:rPr>
           <w:b/>
         </w:rPr>
-        <w:t xml:space="preserve"> the convergence of ||</w:t>
-      </w:r>
-      <w:proofErr w:type="spellStart"/>
-      <w:r>
-        <w:rPr>
-          <w:b/>
-        </w:rPr>
-        <w:t>Ak</w:t>
-      </w:r>
-      <w:proofErr w:type="spellEnd"/>
+        <w:t xml:space="preserve"> the convergence of ||Ak</w:t>
+      </w:r>
       <w:r>
         <w:rPr>
           <w:b/>
@@ -3033,16 +2817,11 @@
       <w:r>
         <w:t xml:space="preserve">l not go to zero. An eigenvalue is defined such that Ax = </w:t>
       </w:r>
-      <w:proofErr w:type="spellStart"/>
       <w:r>
         <w:t>λ</w:t>
       </w:r>
       <w:r>
-        <w:t>x</w:t>
-      </w:r>
-      <w:proofErr w:type="spellEnd"/>
-      <w:r>
-        <w:t xml:space="preserve">. If </w:t>
+        <w:t xml:space="preserve">x. If </w:t>
       </w:r>
       <w:r>
         <w:t>λ</w:t>
@@ -3054,15 +2833,7 @@
         <w:t>λ</w:t>
       </w:r>
       <w:r>
-        <w:t xml:space="preserve"> is greater than 1, then the population vector is being scaled up and is increasing in magnitude as a result of the matrix </w:t>
-      </w:r>
-      <w:proofErr w:type="gramStart"/>
-      <w:r>
-        <w:t>A</w:t>
-      </w:r>
-      <w:proofErr w:type="gramEnd"/>
-      <w:r>
-        <w:t xml:space="preserve"> </w:t>
+        <w:t xml:space="preserve"> is greater than 1, then the population vector is being scaled up and is increasing in magnitude as a result of the matrix A </w:t>
       </w:r>
       <w:r>
         <w:lastRenderedPageBreak/>
@@ -3420,29 +3191,8 @@
         <w:rFonts w:ascii="Times New Roman" w:hAnsi="Times New Roman" w:cs="Times New Roman"/>
       </w:rPr>
       <w:tab/>
+      <w:t>Siddarth Senthilkumar</w:t>
     </w:r>
-    <w:proofErr w:type="spellStart"/>
-    <w:r>
-      <w:rPr>
-        <w:rFonts w:ascii="Times New Roman" w:hAnsi="Times New Roman" w:cs="Times New Roman"/>
-      </w:rPr>
-      <w:t>Siddarth</w:t>
-    </w:r>
-    <w:proofErr w:type="spellEnd"/>
-    <w:r>
-      <w:rPr>
-        <w:rFonts w:ascii="Times New Roman" w:hAnsi="Times New Roman" w:cs="Times New Roman"/>
-      </w:rPr>
-      <w:t xml:space="preserve"> </w:t>
-    </w:r>
-    <w:proofErr w:type="spellStart"/>
-    <w:r>
-      <w:rPr>
-        <w:rFonts w:ascii="Times New Roman" w:hAnsi="Times New Roman" w:cs="Times New Roman"/>
-      </w:rPr>
-      <w:t>Senthilkumar</w:t>
-    </w:r>
-    <w:proofErr w:type="spellEnd"/>
   </w:p>
   <w:p>
     <w:pPr>
@@ -6317,7 +6067,7 @@
                   <c:v>2.78E-17</c:v>
                 </c:pt>
                 <c:pt idx="2">
-                  <c:v>6.25000000000002E-17</c:v>
+                  <c:v>6.25000000000003E-17</c:v>
                 </c:pt>
                 <c:pt idx="3">
                   <c:v>5.31E-16</c:v>
@@ -6359,7 +6109,7 @@
                   <c:v>3.3E-14</c:v>
                 </c:pt>
                 <c:pt idx="16">
-                  <c:v>9.02000000000002E-15</c:v>
+                  <c:v>9.02000000000003E-15</c:v>
                 </c:pt>
                 <c:pt idx="17">
                   <c:v>1.02E-14</c:v>
@@ -6478,10 +6228,10 @@
                   <c:v>2.78E-17</c:v>
                 </c:pt>
                 <c:pt idx="1">
-                  <c:v>8.33000000000002E-17</c:v>
+                  <c:v>8.33000000000003E-17</c:v>
                 </c:pt>
                 <c:pt idx="2">
-                  <c:v>6.25000000000002E-17</c:v>
+                  <c:v>6.25000000000003E-17</c:v>
                 </c:pt>
                 <c:pt idx="3">
                   <c:v>3.09E-16</c:v>
@@ -6648,22 +6398,22 @@
                   <c:v>2.84E-16</c:v>
                 </c:pt>
                 <c:pt idx="3">
-                  <c:v>8.67000000000002E-17</c:v>
+                  <c:v>8.67000000000003E-17</c:v>
                 </c:pt>
                 <c:pt idx="4">
-                  <c:v>6.73000000000001E-16</c:v>
+                  <c:v>6.73000000000002E-16</c:v>
                 </c:pt>
                 <c:pt idx="5">
                   <c:v>1.21E-14</c:v>
                 </c:pt>
                 <c:pt idx="6">
-                  <c:v>7.62000000000002E-15</c:v>
+                  <c:v>7.62000000000003E-15</c:v>
                 </c:pt>
                 <c:pt idx="7">
                   <c:v>1.82E-13</c:v>
                 </c:pt>
                 <c:pt idx="8">
-                  <c:v>9.89000000000002E-14</c:v>
+                  <c:v>9.89000000000003E-14</c:v>
                 </c:pt>
                 <c:pt idx="9">
                   <c:v>2.7E-13</c:v>
@@ -6684,7 +6434,7 @@
                   <c:v>3.52E-13</c:v>
                 </c:pt>
                 <c:pt idx="15">
-                  <c:v>8.45000000000002E-14</c:v>
+                  <c:v>8.45000000000003E-14</c:v>
                 </c:pt>
                 <c:pt idx="16">
                   <c:v>2.18E-13</c:v>
@@ -6693,7 +6443,7 @@
                   <c:v>3.96E-15</c:v>
                 </c:pt>
                 <c:pt idx="18">
-                  <c:v>8.61000000000002E-15</c:v>
+                  <c:v>8.61000000000003E-15</c:v>
                 </c:pt>
               </c:numCache>
             </c:numRef>
@@ -6708,11 +6458,11 @@
           <c:showPercent val="0"/>
           <c:showBubbleSize val="0"/>
         </c:dLbls>
-        <c:axId val="2117320904"/>
-        <c:axId val="-2131508456"/>
+        <c:axId val="-2137563192"/>
+        <c:axId val="2113961800"/>
       </c:scatterChart>
       <c:valAx>
-        <c:axId val="2117320904"/>
+        <c:axId val="-2137563192"/>
         <c:scaling>
           <c:orientation val="minMax"/>
         </c:scaling>
@@ -6817,12 +6567,12 @@
             <a:endParaRPr lang="en-US"/>
           </a:p>
         </c:txPr>
-        <c:crossAx val="-2131508456"/>
+        <c:crossAx val="2113961800"/>
         <c:crosses val="autoZero"/>
         <c:crossBetween val="midCat"/>
       </c:valAx>
       <c:valAx>
-        <c:axId val="-2131508456"/>
+        <c:axId val="2113961800"/>
         <c:scaling>
           <c:orientation val="minMax"/>
         </c:scaling>
@@ -6915,7 +6665,7 @@
             <a:endParaRPr lang="en-US"/>
           </a:p>
         </c:txPr>
-        <c:crossAx val="2117320904"/>
+        <c:crossAx val="-2137563192"/>
         <c:crosses val="autoZero"/>
         <c:crossBetween val="midCat"/>
       </c:valAx>
@@ -7378,13 +7128,13 @@
                   <c:v>6.66E-16</c:v>
                 </c:pt>
                 <c:pt idx="13">
-                  <c:v>8.88000000000002E-16</c:v>
+                  <c:v>8.88000000000003E-16</c:v>
                 </c:pt>
                 <c:pt idx="14">
                   <c:v>6.66E-16</c:v>
                 </c:pt>
                 <c:pt idx="15">
-                  <c:v>8.88000000000002E-16</c:v>
+                  <c:v>8.88000000000003E-16</c:v>
                 </c:pt>
                 <c:pt idx="16">
                   <c:v>1.78E-15</c:v>
@@ -7518,7 +7268,7 @@
                   <c:v>1.39E-17</c:v>
                 </c:pt>
                 <c:pt idx="5">
-                  <c:v>8.33000000000002E-17</c:v>
+                  <c:v>8.33000000000003E-17</c:v>
                 </c:pt>
                 <c:pt idx="6">
                   <c:v>2.78E-17</c:v>
@@ -7533,16 +7283,16 @@
                   <c:v>5.55000000000001E-17</c:v>
                 </c:pt>
                 <c:pt idx="10">
-                  <c:v>8.33000000000002E-17</c:v>
+                  <c:v>8.33000000000003E-17</c:v>
                 </c:pt>
                 <c:pt idx="11">
-                  <c:v>8.33000000000002E-17</c:v>
+                  <c:v>8.33000000000003E-17</c:v>
                 </c:pt>
                 <c:pt idx="12">
-                  <c:v>8.33000000000002E-17</c:v>
+                  <c:v>8.33000000000003E-17</c:v>
                 </c:pt>
                 <c:pt idx="13">
-                  <c:v>8.33000000000002E-17</c:v>
+                  <c:v>8.33000000000003E-17</c:v>
                 </c:pt>
                 <c:pt idx="14">
                   <c:v>1.39E-16</c:v>
@@ -7554,7 +7304,7 @@
                   <c:v>1.39E-16</c:v>
                 </c:pt>
                 <c:pt idx="17">
-                  <c:v>8.33000000000002E-17</c:v>
+                  <c:v>8.33000000000003E-17</c:v>
                 </c:pt>
                 <c:pt idx="18">
                   <c:v>5.55000000000001E-17</c:v>
@@ -7572,11 +7322,11 @@
           <c:showPercent val="0"/>
           <c:showBubbleSize val="0"/>
         </c:dLbls>
-        <c:axId val="-2131386280"/>
-        <c:axId val="-2131241544"/>
+        <c:axId val="-2137325640"/>
+        <c:axId val="-2129208408"/>
       </c:scatterChart>
       <c:valAx>
-        <c:axId val="-2131386280"/>
+        <c:axId val="-2137325640"/>
         <c:scaling>
           <c:orientation val="minMax"/>
         </c:scaling>
@@ -7673,12 +7423,12 @@
             <a:endParaRPr lang="en-US"/>
           </a:p>
         </c:txPr>
-        <c:crossAx val="-2131241544"/>
+        <c:crossAx val="-2129208408"/>
         <c:crosses val="autoZero"/>
         <c:crossBetween val="midCat"/>
       </c:valAx>
       <c:valAx>
-        <c:axId val="-2131241544"/>
+        <c:axId val="-2129208408"/>
         <c:scaling>
           <c:orientation val="minMax"/>
         </c:scaling>
@@ -7783,7 +7533,7 @@
             <a:endParaRPr lang="en-US"/>
           </a:p>
         </c:txPr>
-        <c:crossAx val="-2131386280"/>
+        <c:crossAx val="-2137325640"/>
         <c:crosses val="autoZero"/>
         <c:crossBetween val="midCat"/>
       </c:valAx>

</xml_diff>